<commit_message>
Add sig levels and XAdES section
</commit_message>
<xml_diff>
--- a/docs/DiplomskiRad.docx
+++ b/docs/DiplomskiRad.docx
@@ -6042,33 +6042,17 @@
         </w:rPr>
         <w:t xml:space="preserve">RA – provjerava identitet subjekata koji </w:t>
       </w:r>
-      <w:proofErr w:type="spellStart"/>
-      <w:r>
-        <w:rPr>
-          <w:lang w:val="hr-HR"/>
-        </w:rPr>
-        <w:t>zahtjevaju</w:t>
-      </w:r>
-      <w:proofErr w:type="spellEnd"/>
-      <w:r>
-        <w:rPr>
-          <w:lang w:val="hr-HR"/>
-        </w:rPr>
-        <w:t xml:space="preserve"> pohranu </w:t>
-      </w:r>
-      <w:proofErr w:type="spellStart"/>
-      <w:r>
-        <w:rPr>
-          <w:lang w:val="hr-HR"/>
-        </w:rPr>
-        <w:t>pohranu</w:t>
-      </w:r>
-      <w:proofErr w:type="spellEnd"/>
-      <w:r>
-        <w:rPr>
-          <w:lang w:val="hr-HR"/>
-        </w:rPr>
-        <w:t xml:space="preserve"> vlastitog digitalnog certifikata od CA</w:t>
+      <w:r>
+        <w:rPr>
+          <w:lang w:val="hr-HR"/>
+        </w:rPr>
+        <w:t>zahtijevaju</w:t>
+      </w:r>
+      <w:r>
+        <w:rPr>
+          <w:lang w:val="hr-HR"/>
+        </w:rPr>
+        <w:t xml:space="preserve"> pohranu vlastitog digitalnog certifikata od CA</w:t>
       </w:r>
     </w:p>
     <w:p>
@@ -6927,7 +6911,7 @@
         <w:rPr>
           <w:lang w:val="hr-HR"/>
         </w:rPr>
-        <w:t>2.1</w:t>
+        <w:t>10</w:t>
       </w:r>
       <w:r>
         <w:rPr>
@@ -7051,7 +7035,19 @@
         <w:rPr>
           <w:lang w:val="hr-HR"/>
         </w:rPr>
-        <w:t xml:space="preserve"> sve organizacije koje pružaju digitalne usluge unutar zemlje članice EU moraju priznati elektronsku identifikaciju definiranu ovom uredbom.[2.2]</w:t>
+        <w:t xml:space="preserve"> sve organizacije koje pružaju digitalne usluge unutar zemlje članice EU moraju priznati elektronsku identifikaciju definiranu ovom uredbom.[</w:t>
+      </w:r>
+      <w:r>
+        <w:rPr>
+          <w:lang w:val="hr-HR"/>
+        </w:rPr>
+        <w:t>11</w:t>
+      </w:r>
+      <w:r>
+        <w:rPr>
+          <w:lang w:val="hr-HR"/>
+        </w:rPr>
+        <w:t>]</w:t>
       </w:r>
       <w:r>
         <w:rPr>
@@ -8337,7 +8333,19 @@
         <w:rPr>
           <w:lang w:val="hr-HR"/>
         </w:rPr>
-        <w:t>AKD d.o.o., FINA i Zagrebačka banka d.d.[3.3]</w:t>
+        <w:t>AKD d.o.o., FINA i Zagrebačka banka d.d.[</w:t>
+      </w:r>
+      <w:r>
+        <w:rPr>
+          <w:lang w:val="hr-HR"/>
+        </w:rPr>
+        <w:t>12</w:t>
+      </w:r>
+      <w:r>
+        <w:rPr>
+          <w:lang w:val="hr-HR"/>
+        </w:rPr>
+        <w:t>]</w:t>
       </w:r>
     </w:p>
     <w:p>
@@ -8514,9 +8522,12 @@
       </w:r>
       <w:proofErr w:type="spellEnd"/>
       <w:r>
-        <w:t xml:space="preserve"> razina digitalnih potpisa</w:t>
+        <w:t xml:space="preserve"> digitalni potpis</w:t>
       </w:r>
       <w:bookmarkEnd w:id="20"/>
+      <w:r>
+        <w:t>i</w:t>
+      </w:r>
     </w:p>
     <w:p>
       <w:pPr>
@@ -8588,7 +8599,19 @@
         <w:rPr>
           <w:lang w:val="hr-HR"/>
         </w:rPr>
-        <w:t xml:space="preserve"> elektronski potpis mora:</w:t>
+        <w:t xml:space="preserve"> elektronski potpis mora</w:t>
+      </w:r>
+      <w:r>
+        <w:rPr>
+          <w:lang w:val="hr-HR"/>
+        </w:rPr>
+        <w:t>[9]</w:t>
+      </w:r>
+      <w:r>
+        <w:rPr>
+          <w:lang w:val="hr-HR"/>
+        </w:rPr>
+        <w:t>:</w:t>
       </w:r>
     </w:p>
     <w:p>
@@ -9219,19 +9242,13 @@
     </w:p>
     <w:p>
       <w:pPr>
-        <w:rPr>
-          <w:lang w:val="hr-HR"/>
-        </w:rPr>
-      </w:pPr>
-    </w:p>
-    <w:p>
-      <w:pPr>
         <w:pStyle w:val="Opisslike"/>
         <w:keepNext/>
       </w:pPr>
       <w:bookmarkStart w:id="21" w:name="_Ref80299470"/>
       <w:proofErr w:type="spellStart"/>
       <w:r>
+        <w:lastRenderedPageBreak/>
         <w:t>Tablica</w:t>
       </w:r>
       <w:proofErr w:type="spellEnd"/>
@@ -14694,6 +14711,2019 @@
     </w:p>
     <w:p>
       <w:pPr>
+        <w:pStyle w:val="Naslov2"/>
+        <w:rPr>
+          <w:lang w:val="hr-HR"/>
+        </w:rPr>
+      </w:pPr>
+      <w:proofErr w:type="spellStart"/>
+      <w:r>
+        <w:rPr>
+          <w:lang w:val="hr-HR"/>
+        </w:rPr>
+        <w:t>AdES</w:t>
+      </w:r>
+      <w:proofErr w:type="spellEnd"/>
+      <w:r>
+        <w:rPr>
+          <w:lang w:val="hr-HR"/>
+        </w:rPr>
+        <w:t xml:space="preserve"> razine</w:t>
+      </w:r>
+    </w:p>
+    <w:p>
+      <w:pPr>
+        <w:rPr>
+          <w:lang w:val="hr-HR"/>
+        </w:rPr>
+      </w:pPr>
+      <w:r>
+        <w:rPr>
+          <w:lang w:val="hr-HR"/>
+        </w:rPr>
+        <w:t>Dokumenti i drugi podatci mogu biti u uporabi dugi niz godina. U tom vremenskom periodu certifikati mogu isteći, CA može izgubiti akreditaciju, korišteni algoritmi postati ranjivi, itd.</w:t>
+      </w:r>
+    </w:p>
+    <w:p>
+      <w:pPr>
+        <w:rPr>
+          <w:lang w:val="hr-HR"/>
+        </w:rPr>
+      </w:pPr>
+      <w:r>
+        <w:rPr>
+          <w:lang w:val="hr-HR"/>
+        </w:rPr>
+        <w:t>Novi ETSI standard definira četiri razine sukladnosti kojima se rješava problem valjanosti potpisa kroz vrijeme</w:t>
+      </w:r>
+      <w:r>
+        <w:rPr>
+          <w:lang w:val="hr-HR"/>
+        </w:rPr>
+        <w:t>[</w:t>
+      </w:r>
+      <w:r>
+        <w:rPr>
+          <w:lang w:val="hr-HR"/>
+        </w:rPr>
+        <w:t>1</w:t>
+      </w:r>
+      <w:r>
+        <w:rPr>
+          <w:lang w:val="hr-HR"/>
+        </w:rPr>
+        <w:t>2</w:t>
+      </w:r>
+      <w:r>
+        <w:rPr>
+          <w:lang w:val="hr-HR"/>
+        </w:rPr>
+        <w:t>]</w:t>
+      </w:r>
+      <w:r>
+        <w:rPr>
+          <w:lang w:val="hr-HR"/>
+        </w:rPr>
+        <w:t>:</w:t>
+      </w:r>
+    </w:p>
+    <w:p>
+      <w:pPr>
+        <w:pStyle w:val="Odlomakpopisa"/>
+        <w:numPr>
+          <w:ilvl w:val="0"/>
+          <w:numId w:val="12"/>
+        </w:numPr>
+        <w:rPr>
+          <w:lang w:val="hr-HR"/>
+        </w:rPr>
+      </w:pPr>
+      <w:r>
+        <w:rPr>
+          <w:lang w:val="hr-HR"/>
+        </w:rPr>
+        <w:t xml:space="preserve">B – (engl. </w:t>
+      </w:r>
+      <w:proofErr w:type="spellStart"/>
+      <w:r>
+        <w:rPr>
+          <w:i/>
+          <w:iCs/>
+          <w:lang w:val="hr-HR"/>
+        </w:rPr>
+        <w:t>Basic</w:t>
+      </w:r>
+      <w:proofErr w:type="spellEnd"/>
+      <w:r>
+        <w:rPr>
+          <w:i/>
+          <w:iCs/>
+          <w:lang w:val="hr-HR"/>
+        </w:rPr>
+        <w:t xml:space="preserve"> </w:t>
+      </w:r>
+      <w:proofErr w:type="spellStart"/>
+      <w:r>
+        <w:rPr>
+          <w:i/>
+          <w:iCs/>
+          <w:lang w:val="hr-HR"/>
+        </w:rPr>
+        <w:t>electronic</w:t>
+      </w:r>
+      <w:proofErr w:type="spellEnd"/>
+      <w:r>
+        <w:rPr>
+          <w:i/>
+          <w:iCs/>
+          <w:lang w:val="hr-HR"/>
+        </w:rPr>
+        <w:t xml:space="preserve"> signature</w:t>
+      </w:r>
+      <w:r>
+        <w:rPr>
+          <w:lang w:val="hr-HR"/>
+        </w:rPr>
+        <w:t>) – najniža i najjednostavnija izvedba koja sadrži podatke o potpisu, ključu i dodatnim svojstvima potpisa</w:t>
+      </w:r>
+    </w:p>
+    <w:p>
+      <w:pPr>
+        <w:pStyle w:val="Odlomakpopisa"/>
+        <w:numPr>
+          <w:ilvl w:val="0"/>
+          <w:numId w:val="12"/>
+        </w:numPr>
+        <w:rPr>
+          <w:lang w:val="hr-HR"/>
+        </w:rPr>
+      </w:pPr>
+      <w:r>
+        <w:rPr>
+          <w:lang w:val="hr-HR"/>
+        </w:rPr>
+        <w:t xml:space="preserve">T – (engl. </w:t>
+      </w:r>
+      <w:r>
+        <w:rPr>
+          <w:i/>
+          <w:iCs/>
+          <w:lang w:val="hr-HR"/>
+        </w:rPr>
+        <w:t xml:space="preserve">Signature </w:t>
+      </w:r>
+      <w:proofErr w:type="spellStart"/>
+      <w:r>
+        <w:rPr>
+          <w:i/>
+          <w:iCs/>
+          <w:lang w:val="hr-HR"/>
+        </w:rPr>
+        <w:t>with</w:t>
+      </w:r>
+      <w:proofErr w:type="spellEnd"/>
+      <w:r>
+        <w:rPr>
+          <w:i/>
+          <w:iCs/>
+          <w:lang w:val="hr-HR"/>
+        </w:rPr>
+        <w:t xml:space="preserve"> a </w:t>
+      </w:r>
+      <w:proofErr w:type="spellStart"/>
+      <w:r>
+        <w:rPr>
+          <w:i/>
+          <w:iCs/>
+          <w:lang w:val="hr-HR"/>
+        </w:rPr>
+        <w:t>timestamp</w:t>
+      </w:r>
+      <w:proofErr w:type="spellEnd"/>
+      <w:r>
+        <w:rPr>
+          <w:lang w:val="hr-HR"/>
+        </w:rPr>
+        <w:t xml:space="preserve">) – vremenski žig povjerljivog izvora dodan prethodnoj razini u svrhu zaštite protiv odricanja od odgovornosti (engl. </w:t>
+      </w:r>
+      <w:proofErr w:type="spellStart"/>
+      <w:r>
+        <w:rPr>
+          <w:i/>
+          <w:iCs/>
+          <w:lang w:val="hr-HR"/>
+        </w:rPr>
+        <w:t>repudiation</w:t>
+      </w:r>
+      <w:proofErr w:type="spellEnd"/>
+      <w:r>
+        <w:rPr>
+          <w:lang w:val="hr-HR"/>
+        </w:rPr>
+        <w:t>)</w:t>
+      </w:r>
+    </w:p>
+    <w:p>
+      <w:pPr>
+        <w:pStyle w:val="Odlomakpopisa"/>
+        <w:numPr>
+          <w:ilvl w:val="0"/>
+          <w:numId w:val="12"/>
+        </w:numPr>
+        <w:rPr>
+          <w:lang w:val="hr-HR"/>
+        </w:rPr>
+      </w:pPr>
+      <w:r>
+        <w:rPr>
+          <w:lang w:val="hr-HR"/>
+        </w:rPr>
+        <w:t xml:space="preserve">LT – (engl. </w:t>
+      </w:r>
+      <w:r>
+        <w:rPr>
+          <w:i/>
+          <w:iCs/>
+          <w:lang w:val="hr-HR"/>
+        </w:rPr>
+        <w:t xml:space="preserve">Signature </w:t>
+      </w:r>
+      <w:proofErr w:type="spellStart"/>
+      <w:r>
+        <w:rPr>
+          <w:i/>
+          <w:iCs/>
+          <w:lang w:val="hr-HR"/>
+        </w:rPr>
+        <w:t>with</w:t>
+      </w:r>
+      <w:proofErr w:type="spellEnd"/>
+      <w:r>
+        <w:rPr>
+          <w:i/>
+          <w:iCs/>
+          <w:lang w:val="hr-HR"/>
+        </w:rPr>
+        <w:t xml:space="preserve"> </w:t>
+      </w:r>
+      <w:proofErr w:type="spellStart"/>
+      <w:r>
+        <w:rPr>
+          <w:i/>
+          <w:iCs/>
+          <w:lang w:val="hr-HR"/>
+        </w:rPr>
+        <w:t>Long</w:t>
+      </w:r>
+      <w:proofErr w:type="spellEnd"/>
+      <w:r>
+        <w:rPr>
+          <w:i/>
+          <w:iCs/>
+          <w:lang w:val="hr-HR"/>
+        </w:rPr>
+        <w:t xml:space="preserve"> </w:t>
+      </w:r>
+      <w:proofErr w:type="spellStart"/>
+      <w:r>
+        <w:rPr>
+          <w:i/>
+          <w:iCs/>
+          <w:lang w:val="hr-HR"/>
+        </w:rPr>
+        <w:t>Term</w:t>
+      </w:r>
+      <w:proofErr w:type="spellEnd"/>
+      <w:r>
+        <w:rPr>
+          <w:i/>
+          <w:iCs/>
+          <w:lang w:val="hr-HR"/>
+        </w:rPr>
+        <w:t xml:space="preserve"> data) – </w:t>
+      </w:r>
+      <w:r>
+        <w:rPr>
+          <w:lang w:val="hr-HR"/>
+        </w:rPr>
+        <w:t>certifikati i podatci o opozivu su ugrađeni u potpis čime se omogućuje provjera čak i ako originalni izvor</w:t>
+      </w:r>
+      <w:r>
+        <w:rPr>
+          <w:lang w:val="hr-HR"/>
+        </w:rPr>
+        <w:t>i</w:t>
+      </w:r>
+      <w:r>
+        <w:rPr>
+          <w:lang w:val="hr-HR"/>
+        </w:rPr>
+        <w:t xml:space="preserve"> ni</w:t>
+      </w:r>
+      <w:r>
+        <w:rPr>
+          <w:lang w:val="hr-HR"/>
+        </w:rPr>
+        <w:t>su</w:t>
+      </w:r>
+      <w:r>
+        <w:rPr>
+          <w:lang w:val="hr-HR"/>
+        </w:rPr>
+        <w:t xml:space="preserve"> dostup</w:t>
+      </w:r>
+      <w:r>
+        <w:rPr>
+          <w:lang w:val="hr-HR"/>
+        </w:rPr>
+        <w:t>ni</w:t>
+      </w:r>
+    </w:p>
+    <w:p>
+      <w:pPr>
+        <w:pStyle w:val="Odlomakpopisa"/>
+        <w:numPr>
+          <w:ilvl w:val="0"/>
+          <w:numId w:val="12"/>
+        </w:numPr>
+        <w:rPr>
+          <w:lang w:val="hr-HR"/>
+        </w:rPr>
+      </w:pPr>
+      <w:r>
+        <w:rPr>
+          <w:lang w:val="hr-HR"/>
+        </w:rPr>
+        <w:t xml:space="preserve">LTA – (engl. </w:t>
+      </w:r>
+      <w:r>
+        <w:rPr>
+          <w:i/>
+          <w:iCs/>
+          <w:lang w:val="hr-HR"/>
+        </w:rPr>
+        <w:t xml:space="preserve">Signature </w:t>
+      </w:r>
+      <w:proofErr w:type="spellStart"/>
+      <w:r>
+        <w:rPr>
+          <w:i/>
+          <w:iCs/>
+          <w:lang w:val="hr-HR"/>
+        </w:rPr>
+        <w:t>with</w:t>
+      </w:r>
+      <w:proofErr w:type="spellEnd"/>
+      <w:r>
+        <w:rPr>
+          <w:i/>
+          <w:iCs/>
+          <w:lang w:val="hr-HR"/>
+        </w:rPr>
+        <w:t xml:space="preserve"> </w:t>
+      </w:r>
+      <w:proofErr w:type="spellStart"/>
+      <w:r>
+        <w:rPr>
+          <w:i/>
+          <w:iCs/>
+          <w:lang w:val="hr-HR"/>
+        </w:rPr>
+        <w:t>Long</w:t>
+      </w:r>
+      <w:proofErr w:type="spellEnd"/>
+      <w:r>
+        <w:rPr>
+          <w:i/>
+          <w:iCs/>
+          <w:lang w:val="hr-HR"/>
+        </w:rPr>
+        <w:t xml:space="preserve"> </w:t>
+      </w:r>
+      <w:proofErr w:type="spellStart"/>
+      <w:r>
+        <w:rPr>
+          <w:i/>
+          <w:iCs/>
+          <w:lang w:val="hr-HR"/>
+        </w:rPr>
+        <w:t>Term</w:t>
+      </w:r>
+      <w:proofErr w:type="spellEnd"/>
+      <w:r>
+        <w:rPr>
+          <w:i/>
+          <w:iCs/>
+          <w:lang w:val="hr-HR"/>
+        </w:rPr>
+        <w:t xml:space="preserve"> Dana </w:t>
+      </w:r>
+      <w:proofErr w:type="spellStart"/>
+      <w:r>
+        <w:rPr>
+          <w:i/>
+          <w:iCs/>
+          <w:lang w:val="hr-HR"/>
+        </w:rPr>
+        <w:t>and</w:t>
+      </w:r>
+      <w:proofErr w:type="spellEnd"/>
+      <w:r>
+        <w:rPr>
+          <w:i/>
+          <w:iCs/>
+          <w:lang w:val="hr-HR"/>
+        </w:rPr>
+        <w:t xml:space="preserve"> Arhive </w:t>
+      </w:r>
+      <w:proofErr w:type="spellStart"/>
+      <w:r>
+        <w:rPr>
+          <w:i/>
+          <w:iCs/>
+          <w:lang w:val="hr-HR"/>
+        </w:rPr>
+        <w:t>timestamp</w:t>
+      </w:r>
+      <w:proofErr w:type="spellEnd"/>
+      <w:r>
+        <w:rPr>
+          <w:i/>
+          <w:iCs/>
+          <w:lang w:val="hr-HR"/>
+        </w:rPr>
+        <w:t>)</w:t>
+      </w:r>
+      <w:r>
+        <w:rPr>
+          <w:lang w:val="hr-HR"/>
+        </w:rPr>
+        <w:t xml:space="preserve"> – periodičkim dodavanjem vremenskog žiga sprječava se kompromitacija potpisa kao posljedica slabljenja</w:t>
+      </w:r>
+      <w:r>
+        <w:rPr>
+          <w:lang w:val="hr-HR"/>
+        </w:rPr>
+        <w:t xml:space="preserve"> sigurnosti</w:t>
+      </w:r>
+      <w:r>
+        <w:rPr>
+          <w:lang w:val="hr-HR"/>
+        </w:rPr>
+        <w:t xml:space="preserve"> </w:t>
+      </w:r>
+      <w:r>
+        <w:rPr>
+          <w:lang w:val="hr-HR"/>
+        </w:rPr>
+        <w:t>korištenih</w:t>
+      </w:r>
+      <w:r>
+        <w:rPr>
+          <w:lang w:val="hr-HR"/>
+        </w:rPr>
+        <w:t xml:space="preserve"> algoritama</w:t>
+      </w:r>
+    </w:p>
+    <w:p>
+      <w:pPr>
+        <w:rPr>
+          <w:lang w:val="hr-HR"/>
+        </w:rPr>
+      </w:pPr>
+      <w:r>
+        <w:rPr>
+          <w:lang w:val="hr-HR"/>
+        </w:rPr>
+        <w:lastRenderedPageBreak/>
+        <w:t xml:space="preserve">B razina sadrži nepromjenjive (engl. </w:t>
+      </w:r>
+      <w:proofErr w:type="spellStart"/>
+      <w:r>
+        <w:rPr>
+          <w:i/>
+          <w:iCs/>
+          <w:lang w:val="hr-HR"/>
+        </w:rPr>
+        <w:t>immutable</w:t>
+      </w:r>
+      <w:proofErr w:type="spellEnd"/>
+      <w:r>
+        <w:rPr>
+          <w:lang w:val="hr-HR"/>
+        </w:rPr>
+        <w:t>) potpisane podatke. Jednom kada je potpis ove razine izrađen njegovi se podaci ne mogu mijenjati.</w:t>
+      </w:r>
+    </w:p>
+    <w:p>
+      <w:pPr>
+        <w:rPr>
+          <w:lang w:val="hr-HR"/>
+        </w:rPr>
+      </w:pPr>
+    </w:p>
+    <w:p>
+      <w:pPr>
+        <w:rPr>
+          <w:lang w:val="hr-HR"/>
+        </w:rPr>
+      </w:pPr>
+      <w:r>
+        <w:rPr>
+          <w:lang w:val="hr-HR"/>
+        </w:rPr>
+        <w:t xml:space="preserve">Razine T, LT i LTA dodaju nepotpisane podatke potpisu. To znači da se podaci ovih razina mogu dodati naknadno na bilo koji </w:t>
+      </w:r>
+      <w:proofErr w:type="spellStart"/>
+      <w:r>
+        <w:rPr>
+          <w:lang w:val="hr-HR"/>
+        </w:rPr>
+        <w:t>AdES</w:t>
+      </w:r>
+      <w:proofErr w:type="spellEnd"/>
+      <w:r>
+        <w:rPr>
+          <w:lang w:val="hr-HR"/>
+        </w:rPr>
+        <w:t xml:space="preserve"> potpis. Proširenje ovim razinama može učiniti potpis sigurnijim u dugom roku. Proširenja se rade inkrementalno, odnosno, kada se napravi proširenje na LT razinu, niža razina T je također dodana.</w:t>
+      </w:r>
+    </w:p>
+    <w:p>
+      <w:pPr>
+        <w:rPr>
+          <w:lang w:val="hr-HR"/>
+        </w:rPr>
+      </w:pPr>
+    </w:p>
+    <w:p>
+      <w:pPr>
+        <w:rPr>
+          <w:lang w:val="hr-HR"/>
+        </w:rPr>
+      </w:pPr>
+      <w:r>
+        <w:rPr>
+          <w:lang w:val="hr-HR"/>
+        </w:rPr>
+        <w:t>U praksi je moguće napraviti potpis direktno bilo kojom od ove četiri razine</w:t>
+      </w:r>
+      <w:r>
+        <w:rPr>
+          <w:lang w:val="hr-HR"/>
+        </w:rPr>
+        <w:t>.</w:t>
+      </w:r>
+      <w:r>
+        <w:rPr>
+          <w:lang w:val="hr-HR"/>
+        </w:rPr>
+        <w:t>[12]</w:t>
+      </w:r>
+    </w:p>
+    <w:p>
+      <w:pPr>
+        <w:pStyle w:val="Naslov2"/>
+        <w:rPr>
+          <w:lang w:val="hr-HR"/>
+        </w:rPr>
+      </w:pPr>
+      <w:proofErr w:type="spellStart"/>
+      <w:r>
+        <w:rPr>
+          <w:lang w:val="hr-HR"/>
+        </w:rPr>
+        <w:t>XAdES</w:t>
+      </w:r>
+      <w:proofErr w:type="spellEnd"/>
+    </w:p>
+    <w:p>
+      <w:pPr>
+        <w:rPr>
+          <w:lang w:val="hr-HR"/>
+        </w:rPr>
+      </w:pPr>
+      <w:proofErr w:type="spellStart"/>
+      <w:r>
+        <w:rPr>
+          <w:lang w:val="hr-HR"/>
+        </w:rPr>
+        <w:t>XAdES</w:t>
+      </w:r>
+      <w:proofErr w:type="spellEnd"/>
+      <w:r>
+        <w:rPr>
+          <w:lang w:val="hr-HR"/>
+        </w:rPr>
+        <w:t xml:space="preserve"> je skup proširenja na XML-</w:t>
+      </w:r>
+      <w:proofErr w:type="spellStart"/>
+      <w:r>
+        <w:rPr>
+          <w:lang w:val="hr-HR"/>
+        </w:rPr>
+        <w:t>DSig</w:t>
+      </w:r>
+      <w:proofErr w:type="spellEnd"/>
+      <w:r>
+        <w:rPr>
+          <w:lang w:val="hr-HR"/>
+        </w:rPr>
+        <w:t xml:space="preserve"> preporuku koja </w:t>
+      </w:r>
+      <w:r>
+        <w:rPr>
+          <w:lang w:val="hr-HR"/>
+        </w:rPr>
+        <w:t xml:space="preserve">implementiraju zahtjeve </w:t>
+      </w:r>
+      <w:r>
+        <w:rPr>
+          <w:lang w:val="hr-HR"/>
+        </w:rPr>
+        <w:t>napredn</w:t>
+      </w:r>
+      <w:r>
+        <w:rPr>
+          <w:lang w:val="hr-HR"/>
+        </w:rPr>
+        <w:t xml:space="preserve">ih </w:t>
+      </w:r>
+      <w:r>
+        <w:rPr>
+          <w:lang w:val="hr-HR"/>
+        </w:rPr>
+        <w:t>elektronsk</w:t>
+      </w:r>
+      <w:r>
+        <w:rPr>
+          <w:lang w:val="hr-HR"/>
+        </w:rPr>
+        <w:t>ih</w:t>
+      </w:r>
+      <w:r>
+        <w:rPr>
+          <w:lang w:val="hr-HR"/>
+        </w:rPr>
+        <w:t xml:space="preserve"> potpisa. Organizacije </w:t>
+      </w:r>
+      <w:r>
+        <w:rPr>
+          <w:lang w:val="hr-HR"/>
+        </w:rPr>
+        <w:t>W3C i ETSI</w:t>
+      </w:r>
+      <w:r>
+        <w:rPr>
+          <w:lang w:val="hr-HR"/>
+        </w:rPr>
+        <w:t xml:space="preserve"> rade na održavanju i ažuriranju</w:t>
+      </w:r>
+      <w:r>
+        <w:rPr>
+          <w:lang w:val="hr-HR"/>
+        </w:rPr>
+        <w:t>.</w:t>
+      </w:r>
+      <w:r>
+        <w:rPr>
+          <w:lang w:val="hr-HR"/>
+        </w:rPr>
+        <w:t>[</w:t>
+      </w:r>
+      <w:r>
+        <w:rPr>
+          <w:lang w:val="hr-HR"/>
+        </w:rPr>
+        <w:t>13]</w:t>
+      </w:r>
+    </w:p>
+    <w:p>
+      <w:pPr>
+        <w:rPr>
+          <w:lang w:val="hr-HR"/>
+        </w:rPr>
+      </w:pPr>
+    </w:p>
+    <w:p>
+      <w:pPr>
+        <w:rPr>
+          <w:lang w:val="hr-HR"/>
+        </w:rPr>
+      </w:pPr>
+      <w:proofErr w:type="spellStart"/>
+      <w:r>
+        <w:rPr>
+          <w:lang w:val="hr-HR"/>
+        </w:rPr>
+        <w:t>XAdES</w:t>
+      </w:r>
+      <w:proofErr w:type="spellEnd"/>
+      <w:r>
+        <w:rPr>
+          <w:lang w:val="hr-HR"/>
+        </w:rPr>
+        <w:t xml:space="preserve"> je čitljiv čovjeku i računalima što ga čini pogodnim za brojne uporabe, a zbog svojih svojstava njime je moguće potpisati čitav niz različitih vrsta podataka.</w:t>
+      </w:r>
+    </w:p>
+    <w:p>
+      <w:pPr>
+        <w:rPr>
+          <w:lang w:val="hr-HR"/>
+        </w:rPr>
+      </w:pPr>
+    </w:p>
+    <w:p>
+      <w:pPr>
+        <w:rPr>
+          <w:lang w:val="hr-HR"/>
+        </w:rPr>
+      </w:pPr>
+      <w:r>
+        <w:rPr>
+          <w:lang w:val="hr-HR"/>
+        </w:rPr>
+        <w:fldChar w:fldCharType="begin"/>
+      </w:r>
+      <w:r>
+        <w:rPr>
+          <w:lang w:val="hr-HR"/>
+        </w:rPr>
+        <w:instrText xml:space="preserve"> REF _Ref80374911 \h </w:instrText>
+      </w:r>
+      <w:r>
+        <w:rPr>
+          <w:lang w:val="hr-HR"/>
+        </w:rPr>
+      </w:r>
+      <w:r>
+        <w:rPr>
+          <w:lang w:val="hr-HR"/>
+        </w:rPr>
+        <w:fldChar w:fldCharType="separate"/>
+      </w:r>
+      <w:proofErr w:type="spellStart"/>
+      <w:r>
+        <w:t>Sl</w:t>
+      </w:r>
+      <w:r>
+        <w:t>i</w:t>
+      </w:r>
+      <w:r>
+        <w:t>ka</w:t>
+      </w:r>
+      <w:proofErr w:type="spellEnd"/>
+      <w:r>
+        <w:t xml:space="preserve"> </w:t>
+      </w:r>
+      <w:r>
+        <w:rPr>
+          <w:noProof/>
+        </w:rPr>
+        <w:t>4</w:t>
+      </w:r>
+      <w:r>
+        <w:t>.</w:t>
+      </w:r>
+      <w:r>
+        <w:rPr>
+          <w:noProof/>
+        </w:rPr>
+        <w:t>1</w:t>
+      </w:r>
+      <w:r>
+        <w:rPr>
+          <w:lang w:val="hr-HR"/>
+        </w:rPr>
+        <w:fldChar w:fldCharType="end"/>
+      </w:r>
+      <w:r>
+        <w:rPr>
+          <w:lang w:val="hr-HR"/>
+        </w:rPr>
+        <w:t xml:space="preserve"> prikazuje pojednostavljeni dijagram </w:t>
+      </w:r>
+      <w:proofErr w:type="spellStart"/>
+      <w:r>
+        <w:rPr>
+          <w:lang w:val="hr-HR"/>
+        </w:rPr>
+        <w:t>XAdES</w:t>
+      </w:r>
+      <w:proofErr w:type="spellEnd"/>
+      <w:r>
+        <w:rPr>
+          <w:lang w:val="hr-HR"/>
+        </w:rPr>
+        <w:t xml:space="preserve"> potpisa koji ilustrira podatke koji se dodaju originalnoj XML-</w:t>
+      </w:r>
+      <w:proofErr w:type="spellStart"/>
+      <w:r>
+        <w:rPr>
+          <w:lang w:val="hr-HR"/>
+        </w:rPr>
+        <w:t>DSig</w:t>
+      </w:r>
+      <w:proofErr w:type="spellEnd"/>
+      <w:r>
+        <w:rPr>
+          <w:lang w:val="hr-HR"/>
+        </w:rPr>
+        <w:t xml:space="preserve"> preporuci.</w:t>
+      </w:r>
+    </w:p>
+    <w:p>
+      <w:pPr>
+        <w:rPr>
+          <w:lang w:val="hr-HR"/>
+        </w:rPr>
+      </w:pPr>
+    </w:p>
+    <w:p>
+      <w:pPr>
+        <w:keepNext/>
+        <w:jc w:val="center"/>
+      </w:pPr>
+      <w:r>
+        <w:rPr>
+          <w:noProof/>
+        </w:rPr>
+        <w:drawing>
+          <wp:inline distT="0" distB="0" distL="0" distR="0" wp14:anchorId="67986B7F" wp14:editId="04B7293A">
+            <wp:extent cx="5821584" cy="1600200"/>
+            <wp:effectExtent l="0" t="0" r="8255" b="0"/>
+            <wp:docPr id="12" name="Slika 12"/>
+            <wp:cNvGraphicFramePr>
+              <a:graphicFrameLocks xmlns:a="http://schemas.openxmlformats.org/drawingml/2006/main" noChangeAspect="1"/>
+            </wp:cNvGraphicFramePr>
+            <a:graphic xmlns:a="http://schemas.openxmlformats.org/drawingml/2006/main">
+              <a:graphicData uri="http://schemas.openxmlformats.org/drawingml/2006/picture">
+                <pic:pic xmlns:pic="http://schemas.openxmlformats.org/drawingml/2006/picture">
+                  <pic:nvPicPr>
+                    <pic:cNvPr id="12" name="Slika 12"/>
+                    <pic:cNvPicPr/>
+                  </pic:nvPicPr>
+                  <pic:blipFill>
+                    <a:blip r:embed="rId18">
+                      <a:extLst>
+                        <a:ext uri="{28A0092B-C50C-407E-A947-70E740481C1C}">
+                          <a14:useLocalDpi xmlns:a14="http://schemas.microsoft.com/office/drawing/2010/main" val="0"/>
+                        </a:ext>
+                      </a:extLst>
+                    </a:blip>
+                    <a:stretch>
+                      <a:fillRect/>
+                    </a:stretch>
+                  </pic:blipFill>
+                  <pic:spPr>
+                    <a:xfrm>
+                      <a:off x="0" y="0"/>
+                      <a:ext cx="5872326" cy="1614148"/>
+                    </a:xfrm>
+                    <a:prstGeom prst="rect">
+                      <a:avLst/>
+                    </a:prstGeom>
+                  </pic:spPr>
+                </pic:pic>
+              </a:graphicData>
+            </a:graphic>
+          </wp:inline>
+        </w:drawing>
+      </w:r>
+    </w:p>
+    <w:p>
+      <w:pPr>
+        <w:pStyle w:val="Opisslike"/>
+        <w:rPr>
+          <w:lang w:val="hr-HR"/>
+        </w:rPr>
+      </w:pPr>
+      <w:bookmarkStart w:id="22" w:name="_Ref80374911"/>
+      <w:proofErr w:type="spellStart"/>
+      <w:r>
+        <w:t>Slika</w:t>
+      </w:r>
+      <w:proofErr w:type="spellEnd"/>
+      <w:r>
+        <w:t xml:space="preserve"> </w:t>
+      </w:r>
+      <w:r>
+        <w:fldChar w:fldCharType="begin"/>
+      </w:r>
+      <w:r>
+        <w:instrText xml:space="preserve"> STYLEREF 1 \s </w:instrText>
+      </w:r>
+      <w:r>
+        <w:fldChar w:fldCharType="separate"/>
+      </w:r>
+      <w:r>
+        <w:rPr>
+          <w:noProof/>
+        </w:rPr>
+        <w:t>4</w:t>
+      </w:r>
+      <w:r>
+        <w:fldChar w:fldCharType="end"/>
+      </w:r>
+      <w:r>
+        <w:t>.</w:t>
+      </w:r>
+      <w:r>
+        <w:fldChar w:fldCharType="begin"/>
+      </w:r>
+      <w:r>
+        <w:instrText xml:space="preserve"> SEQ Slika \* ARABIC \s 1 </w:instrText>
+      </w:r>
+      <w:r>
+        <w:fldChar w:fldCharType="separate"/>
+      </w:r>
+      <w:r>
+        <w:rPr>
+          <w:noProof/>
+        </w:rPr>
+        <w:t>1</w:t>
+      </w:r>
+      <w:r>
+        <w:fldChar w:fldCharType="end"/>
+      </w:r>
+      <w:bookmarkEnd w:id="22"/>
+      <w:r>
+        <w:t xml:space="preserve"> </w:t>
+      </w:r>
+      <w:proofErr w:type="spellStart"/>
+      <w:r>
+        <w:t>XAdES</w:t>
+      </w:r>
+      <w:proofErr w:type="spellEnd"/>
+      <w:r>
+        <w:t xml:space="preserve"> </w:t>
+      </w:r>
+      <w:proofErr w:type="spellStart"/>
+      <w:r>
+        <w:t>dijagram</w:t>
+      </w:r>
+      <w:proofErr w:type="spellEnd"/>
+    </w:p>
+    <w:p>
+      <w:pPr>
+        <w:rPr>
+          <w:lang w:val="hr-HR"/>
+        </w:rPr>
+      </w:pPr>
+    </w:p>
+    <w:p>
+      <w:pPr>
+        <w:rPr>
+          <w:lang w:val="hr-HR"/>
+        </w:rPr>
+      </w:pPr>
+      <w:proofErr w:type="spellStart"/>
+      <w:r>
+        <w:rPr>
+          <w:lang w:val="hr-HR"/>
+        </w:rPr>
+        <w:t>XAdES</w:t>
+      </w:r>
+      <w:proofErr w:type="spellEnd"/>
+      <w:r>
+        <w:rPr>
+          <w:lang w:val="hr-HR"/>
+        </w:rPr>
+        <w:t xml:space="preserve"> podaci se dodaju u </w:t>
+      </w:r>
+      <w:proofErr w:type="spellStart"/>
+      <w:r>
+        <w:rPr>
+          <w:rFonts w:ascii="Consolas" w:hAnsi="Consolas"/>
+          <w:lang w:val="hr-HR"/>
+        </w:rPr>
+        <w:t>ds:Object</w:t>
+      </w:r>
+      <w:proofErr w:type="spellEnd"/>
+      <w:r>
+        <w:rPr>
+          <w:lang w:val="hr-HR"/>
+        </w:rPr>
+        <w:t xml:space="preserve"> element XML-</w:t>
+      </w:r>
+      <w:proofErr w:type="spellStart"/>
+      <w:r>
+        <w:rPr>
+          <w:lang w:val="hr-HR"/>
+        </w:rPr>
+        <w:t>DSig</w:t>
+      </w:r>
+      <w:proofErr w:type="spellEnd"/>
+      <w:r>
+        <w:rPr>
+          <w:lang w:val="hr-HR"/>
+        </w:rPr>
+        <w:t xml:space="preserve"> strukture. </w:t>
+      </w:r>
+      <w:r>
+        <w:rPr>
+          <w:lang w:val="hr-HR"/>
+        </w:rPr>
+        <w:t>Potpisan</w:t>
+      </w:r>
+      <w:r>
+        <w:rPr>
+          <w:lang w:val="hr-HR"/>
+        </w:rPr>
+        <w:t xml:space="preserve">a polja </w:t>
+      </w:r>
+      <w:r>
+        <w:rPr>
+          <w:lang w:val="hr-HR"/>
+        </w:rPr>
+        <w:t xml:space="preserve">se nalaze pod elementom </w:t>
+      </w:r>
+      <w:proofErr w:type="spellStart"/>
+      <w:r>
+        <w:rPr>
+          <w:rFonts w:ascii="Consolas" w:hAnsi="Consolas"/>
+          <w:lang w:val="hr-HR"/>
+        </w:rPr>
+        <w:t>SignedProperties</w:t>
+      </w:r>
+      <w:proofErr w:type="spellEnd"/>
+      <w:r>
+        <w:rPr>
+          <w:lang w:val="hr-HR"/>
+        </w:rPr>
+        <w:t>, dok se nepotpisan</w:t>
+      </w:r>
+      <w:r>
+        <w:rPr>
+          <w:lang w:val="hr-HR"/>
+        </w:rPr>
+        <w:t>a</w:t>
+      </w:r>
+      <w:r>
+        <w:rPr>
+          <w:lang w:val="hr-HR"/>
+        </w:rPr>
+        <w:t xml:space="preserve"> nalaze pod elementom </w:t>
+      </w:r>
+      <w:proofErr w:type="spellStart"/>
+      <w:r>
+        <w:rPr>
+          <w:rFonts w:ascii="Consolas" w:hAnsi="Consolas"/>
+          <w:lang w:val="hr-HR"/>
+        </w:rPr>
+        <w:t>UnsignedProperties</w:t>
+      </w:r>
+      <w:proofErr w:type="spellEnd"/>
+      <w:r>
+        <w:rPr>
+          <w:lang w:val="hr-HR"/>
+        </w:rPr>
+        <w:t xml:space="preserve">. </w:t>
+      </w:r>
+    </w:p>
+    <w:p>
+      <w:pPr>
+        <w:rPr>
+          <w:lang w:val="hr-HR"/>
+        </w:rPr>
+      </w:pPr>
+    </w:p>
+    <w:p>
+      <w:pPr>
+        <w:rPr>
+          <w:lang w:val="hr-HR"/>
+        </w:rPr>
+      </w:pPr>
+    </w:p>
+    <w:p>
+      <w:pPr>
+        <w:rPr>
+          <w:lang w:val="hr-HR"/>
+        </w:rPr>
+      </w:pPr>
+      <w:r>
+        <w:rPr>
+          <w:lang w:val="hr-HR"/>
+        </w:rPr>
+        <w:lastRenderedPageBreak/>
+        <w:fldChar w:fldCharType="begin"/>
+      </w:r>
+      <w:r>
+        <w:rPr>
+          <w:lang w:val="hr-HR"/>
+        </w:rPr>
+        <w:instrText xml:space="preserve"> REF _Ref80376164 \h </w:instrText>
+      </w:r>
+      <w:r>
+        <w:rPr>
+          <w:lang w:val="hr-HR"/>
+        </w:rPr>
+      </w:r>
+      <w:r>
+        <w:rPr>
+          <w:lang w:val="hr-HR"/>
+        </w:rPr>
+        <w:fldChar w:fldCharType="separate"/>
+      </w:r>
+      <w:proofErr w:type="spellStart"/>
+      <w:r>
+        <w:t>Slika</w:t>
+      </w:r>
+      <w:proofErr w:type="spellEnd"/>
+      <w:r>
+        <w:t xml:space="preserve"> </w:t>
+      </w:r>
+      <w:r>
+        <w:rPr>
+          <w:noProof/>
+        </w:rPr>
+        <w:t>4</w:t>
+      </w:r>
+      <w:r>
+        <w:t>.</w:t>
+      </w:r>
+      <w:r>
+        <w:rPr>
+          <w:noProof/>
+        </w:rPr>
+        <w:t>2</w:t>
+      </w:r>
+      <w:r>
+        <w:rPr>
+          <w:lang w:val="hr-HR"/>
+        </w:rPr>
+        <w:fldChar w:fldCharType="end"/>
+      </w:r>
+      <w:r>
+        <w:rPr>
+          <w:lang w:val="hr-HR"/>
+        </w:rPr>
+        <w:t xml:space="preserve"> prikazuje </w:t>
+      </w:r>
+      <w:r>
+        <w:rPr>
+          <w:lang w:val="hr-HR"/>
+        </w:rPr>
+        <w:t xml:space="preserve">XML strukturu </w:t>
+      </w:r>
+      <w:proofErr w:type="spellStart"/>
+      <w:r>
+        <w:rPr>
+          <w:lang w:val="hr-HR"/>
+        </w:rPr>
+        <w:t>XAdES</w:t>
+      </w:r>
+      <w:proofErr w:type="spellEnd"/>
+      <w:r>
+        <w:rPr>
+          <w:lang w:val="hr-HR"/>
+        </w:rPr>
+        <w:t>-</w:t>
+      </w:r>
+      <w:proofErr w:type="spellStart"/>
+      <w:r>
+        <w:rPr>
+          <w:lang w:val="hr-HR"/>
+        </w:rPr>
+        <w:t>Baseline</w:t>
+      </w:r>
+      <w:proofErr w:type="spellEnd"/>
+      <w:r>
+        <w:rPr>
+          <w:lang w:val="hr-HR"/>
+        </w:rPr>
+        <w:t>-B.</w:t>
+      </w:r>
+    </w:p>
+    <w:p>
+      <w:pPr>
+        <w:rPr>
+          <w:lang w:val="hr-HR"/>
+        </w:rPr>
+      </w:pPr>
+    </w:p>
+    <w:p>
+      <w:pPr>
+        <w:rPr>
+          <w:lang w:val="hr-HR"/>
+        </w:rPr>
+      </w:pPr>
+    </w:p>
+    <w:p>
+      <w:pPr>
+        <w:keepNext/>
+        <w:jc w:val="center"/>
+      </w:pPr>
+      <w:r>
+        <w:rPr>
+          <w:lang w:val="hr-HR"/>
+        </w:rPr>
+        <w:drawing>
+          <wp:inline distT="0" distB="0" distL="0" distR="0" wp14:anchorId="7FEE8511" wp14:editId="3CF1FE74">
+            <wp:extent cx="3809683" cy="7619365"/>
+            <wp:effectExtent l="0" t="0" r="635" b="635"/>
+            <wp:docPr id="13" name="Slika 13"/>
+            <wp:cNvGraphicFramePr>
+              <a:graphicFrameLocks xmlns:a="http://schemas.openxmlformats.org/drawingml/2006/main" noChangeAspect="1"/>
+            </wp:cNvGraphicFramePr>
+            <a:graphic xmlns:a="http://schemas.openxmlformats.org/drawingml/2006/main">
+              <a:graphicData uri="http://schemas.openxmlformats.org/drawingml/2006/picture">
+                <pic:pic xmlns:pic="http://schemas.openxmlformats.org/drawingml/2006/picture">
+                  <pic:nvPicPr>
+                    <pic:cNvPr id="1" name=""/>
+                    <pic:cNvPicPr/>
+                  </pic:nvPicPr>
+                  <pic:blipFill>
+                    <a:blip r:embed="rId19"/>
+                    <a:stretch>
+                      <a:fillRect/>
+                    </a:stretch>
+                  </pic:blipFill>
+                  <pic:spPr>
+                    <a:xfrm>
+                      <a:off x="0" y="0"/>
+                      <a:ext cx="3821489" cy="7642977"/>
+                    </a:xfrm>
+                    <a:prstGeom prst="rect">
+                      <a:avLst/>
+                    </a:prstGeom>
+                  </pic:spPr>
+                </pic:pic>
+              </a:graphicData>
+            </a:graphic>
+          </wp:inline>
+        </w:drawing>
+      </w:r>
+    </w:p>
+    <w:p>
+      <w:pPr>
+        <w:pStyle w:val="Opisslike"/>
+        <w:rPr>
+          <w:lang w:val="hr-HR"/>
+        </w:rPr>
+      </w:pPr>
+      <w:bookmarkStart w:id="23" w:name="_Ref80376164"/>
+      <w:proofErr w:type="spellStart"/>
+      <w:r>
+        <w:t>Slika</w:t>
+      </w:r>
+      <w:proofErr w:type="spellEnd"/>
+      <w:r>
+        <w:t xml:space="preserve"> </w:t>
+      </w:r>
+      <w:r>
+        <w:fldChar w:fldCharType="begin"/>
+      </w:r>
+      <w:r>
+        <w:instrText xml:space="preserve"> STYLEREF 1 \s </w:instrText>
+      </w:r>
+      <w:r>
+        <w:fldChar w:fldCharType="separate"/>
+      </w:r>
+      <w:r>
+        <w:rPr>
+          <w:noProof/>
+        </w:rPr>
+        <w:t>4</w:t>
+      </w:r>
+      <w:r>
+        <w:fldChar w:fldCharType="end"/>
+      </w:r>
+      <w:r>
+        <w:t>.</w:t>
+      </w:r>
+      <w:r>
+        <w:fldChar w:fldCharType="begin"/>
+      </w:r>
+      <w:r>
+        <w:instrText xml:space="preserve"> SEQ Slika \* ARABIC \s 1 </w:instrText>
+      </w:r>
+      <w:r>
+        <w:fldChar w:fldCharType="separate"/>
+      </w:r>
+      <w:r>
+        <w:rPr>
+          <w:noProof/>
+        </w:rPr>
+        <w:t>2</w:t>
+      </w:r>
+      <w:r>
+        <w:fldChar w:fldCharType="end"/>
+      </w:r>
+      <w:bookmarkEnd w:id="23"/>
+      <w:r>
+        <w:t xml:space="preserve"> </w:t>
+      </w:r>
+      <w:proofErr w:type="spellStart"/>
+      <w:r>
+        <w:t>XAdES</w:t>
+      </w:r>
+      <w:proofErr w:type="spellEnd"/>
+      <w:r>
+        <w:t xml:space="preserve">-Baseline-B XML </w:t>
+      </w:r>
+      <w:proofErr w:type="spellStart"/>
+      <w:r>
+        <w:t>struktura</w:t>
+      </w:r>
+      <w:proofErr w:type="spellEnd"/>
+    </w:p>
+    <w:p>
+      <w:pPr>
+        <w:rPr>
+          <w:lang w:val="hr-HR"/>
+        </w:rPr>
+      </w:pPr>
+      <w:r>
+        <w:rPr>
+          <w:lang w:val="hr-HR"/>
+        </w:rPr>
+        <w:lastRenderedPageBreak/>
+        <w:t xml:space="preserve">Obavezni podatci u polju </w:t>
+      </w:r>
+      <w:proofErr w:type="spellStart"/>
+      <w:r>
+        <w:rPr>
+          <w:rFonts w:ascii="Consolas" w:hAnsi="Consolas"/>
+          <w:lang w:val="hr-HR"/>
+        </w:rPr>
+        <w:t>SignedProperties</w:t>
+      </w:r>
+      <w:proofErr w:type="spellEnd"/>
+      <w:r>
+        <w:rPr>
+          <w:rFonts w:ascii="Consolas" w:hAnsi="Consolas"/>
+          <w:lang w:val="hr-HR"/>
+        </w:rPr>
+        <w:t xml:space="preserve"> </w:t>
+      </w:r>
+      <w:r>
+        <w:rPr>
+          <w:lang w:val="hr-HR"/>
+        </w:rPr>
+        <w:t>su:</w:t>
+      </w:r>
+    </w:p>
+    <w:p>
+      <w:pPr>
+        <w:pStyle w:val="Odlomakpopisa"/>
+        <w:numPr>
+          <w:ilvl w:val="0"/>
+          <w:numId w:val="12"/>
+        </w:numPr>
+        <w:rPr>
+          <w:lang w:val="hr-HR"/>
+        </w:rPr>
+      </w:pPr>
+      <w:r>
+        <w:rPr>
+          <w:lang w:val="hr-HR"/>
+        </w:rPr>
+        <w:t>jednoznačna referenca na certifikat autora potpisa</w:t>
+      </w:r>
+      <w:r>
+        <w:rPr>
+          <w:lang w:val="hr-HR"/>
+        </w:rPr>
+        <w:t xml:space="preserve"> - </w:t>
+      </w:r>
+      <w:proofErr w:type="spellStart"/>
+      <w:r>
+        <w:rPr>
+          <w:rFonts w:ascii="Consolas" w:hAnsi="Consolas"/>
+          <w:lang w:val="hr-HR"/>
+        </w:rPr>
+        <w:t>SigningCertificate</w:t>
+      </w:r>
+      <w:proofErr w:type="spellEnd"/>
+    </w:p>
+    <w:p>
+      <w:pPr>
+        <w:pStyle w:val="Odlomakpopisa"/>
+        <w:numPr>
+          <w:ilvl w:val="0"/>
+          <w:numId w:val="12"/>
+        </w:numPr>
+        <w:rPr>
+          <w:lang w:val="hr-HR"/>
+        </w:rPr>
+      </w:pPr>
+      <w:r>
+        <w:rPr>
+          <w:lang w:val="hr-HR"/>
+        </w:rPr>
+        <w:t>jednoznačan način identifikacije politike potpisa pod kojom je potpis izrađen kako bi prilikom verifikacije bilo moguće ostvariti iste uvjete</w:t>
+      </w:r>
+      <w:r>
+        <w:rPr>
+          <w:lang w:val="hr-HR"/>
+        </w:rPr>
+        <w:t xml:space="preserve"> - </w:t>
+      </w:r>
+      <w:proofErr w:type="spellStart"/>
+      <w:r>
+        <w:rPr>
+          <w:rFonts w:ascii="Consolas" w:hAnsi="Consolas"/>
+          <w:lang w:val="hr-HR"/>
+        </w:rPr>
+        <w:t>SignaturePolicyIdentifier</w:t>
+      </w:r>
+      <w:proofErr w:type="spellEnd"/>
+    </w:p>
+    <w:p>
+      <w:pPr>
+        <w:pStyle w:val="Odlomakpopisa"/>
+        <w:numPr>
+          <w:ilvl w:val="0"/>
+          <w:numId w:val="12"/>
+        </w:numPr>
+        <w:rPr>
+          <w:lang w:val="hr-HR"/>
+        </w:rPr>
+      </w:pPr>
+      <w:r>
+        <w:rPr>
+          <w:lang w:val="hr-HR"/>
+        </w:rPr>
+        <w:t>vrijeme potpisa (u ovom slučaju to nije nužno povjerljivi vremenski žig)</w:t>
+      </w:r>
+      <w:r>
+        <w:rPr>
+          <w:lang w:val="hr-HR"/>
+        </w:rPr>
+        <w:t xml:space="preserve"> - </w:t>
+      </w:r>
+      <w:proofErr w:type="spellStart"/>
+      <w:r>
+        <w:rPr>
+          <w:rFonts w:ascii="Consolas" w:hAnsi="Consolas"/>
+          <w:lang w:val="hr-HR"/>
+        </w:rPr>
+        <w:t>SigningTime</w:t>
+      </w:r>
+      <w:proofErr w:type="spellEnd"/>
+    </w:p>
+    <w:p>
+      <w:pPr>
+        <w:rPr>
+          <w:lang w:val="hr-HR"/>
+        </w:rPr>
+      </w:pPr>
+    </w:p>
+    <w:p>
+      <w:pPr>
+        <w:rPr>
+          <w:lang w:val="hr-HR"/>
+        </w:rPr>
+      </w:pPr>
+      <w:r>
+        <w:rPr>
+          <w:lang w:val="hr-HR"/>
+        </w:rPr>
+        <w:t>Potpis također može pokriti i ostala polja koja sadržavaju sljedeće informacije:</w:t>
+      </w:r>
+    </w:p>
+    <w:p>
+      <w:pPr>
+        <w:pStyle w:val="Odlomakpopisa"/>
+        <w:numPr>
+          <w:ilvl w:val="0"/>
+          <w:numId w:val="12"/>
+        </w:numPr>
+        <w:rPr>
+          <w:rFonts w:ascii="Consolas" w:hAnsi="Consolas"/>
+          <w:lang w:val="hr-HR"/>
+        </w:rPr>
+      </w:pPr>
+      <w:r>
+        <w:rPr>
+          <w:lang w:val="hr-HR"/>
+        </w:rPr>
+        <w:t>format jednog ili više podatka koji su potpisani</w:t>
+      </w:r>
+      <w:r>
+        <w:rPr>
+          <w:lang w:val="hr-HR"/>
+        </w:rPr>
+        <w:t xml:space="preserve"> - </w:t>
+      </w:r>
+      <w:proofErr w:type="spellStart"/>
+      <w:r>
+        <w:rPr>
+          <w:rFonts w:ascii="Consolas" w:hAnsi="Consolas"/>
+          <w:lang w:val="hr-HR"/>
+        </w:rPr>
+        <w:t>DataObjectFormat</w:t>
+      </w:r>
+      <w:proofErr w:type="spellEnd"/>
+    </w:p>
+    <w:p>
+      <w:pPr>
+        <w:pStyle w:val="Odlomakpopisa"/>
+        <w:numPr>
+          <w:ilvl w:val="0"/>
+          <w:numId w:val="12"/>
+        </w:numPr>
+        <w:rPr>
+          <w:rFonts w:ascii="Consolas" w:hAnsi="Consolas"/>
+          <w:lang w:val="hr-HR"/>
+        </w:rPr>
+      </w:pPr>
+      <w:r>
+        <w:rPr>
+          <w:lang w:val="hr-HR"/>
+        </w:rPr>
+        <w:t xml:space="preserve">vrsta opredjeljenja (engl. </w:t>
+      </w:r>
+      <w:proofErr w:type="spellStart"/>
+      <w:r>
+        <w:rPr>
+          <w:i/>
+          <w:iCs/>
+          <w:lang w:val="hr-HR"/>
+        </w:rPr>
+        <w:t>commitment</w:t>
+      </w:r>
+      <w:proofErr w:type="spellEnd"/>
+      <w:r>
+        <w:rPr>
+          <w:lang w:val="hr-HR"/>
+        </w:rPr>
+        <w:t>)</w:t>
+      </w:r>
+      <w:r>
+        <w:rPr>
+          <w:lang w:val="hr-HR"/>
+        </w:rPr>
+        <w:t xml:space="preserve"> autora potpisa prilikom potpisivanja podataka u kontekstu odabrane politike potpisa; politika potpisa može imati višestruku pravnu interpretaciju - </w:t>
+      </w:r>
+      <w:proofErr w:type="spellStart"/>
+      <w:r>
+        <w:rPr>
+          <w:rFonts w:ascii="Consolas" w:hAnsi="Consolas"/>
+          <w:lang w:val="hr-HR"/>
+        </w:rPr>
+        <w:t>CommitmentTypeIndication</w:t>
+      </w:r>
+      <w:proofErr w:type="spellEnd"/>
+      <w:r>
+        <w:rPr>
+          <w:rFonts w:ascii="Consolas" w:hAnsi="Consolas"/>
+          <w:lang w:val="hr-HR"/>
+        </w:rPr>
+        <w:t xml:space="preserve"> </w:t>
+      </w:r>
+    </w:p>
+    <w:p>
+      <w:pPr>
+        <w:pStyle w:val="Odlomakpopisa"/>
+        <w:numPr>
+          <w:ilvl w:val="0"/>
+          <w:numId w:val="12"/>
+        </w:numPr>
+        <w:rPr>
+          <w:rFonts w:ascii="Consolas" w:hAnsi="Consolas"/>
+          <w:lang w:val="hr-HR"/>
+        </w:rPr>
+      </w:pPr>
+      <w:r>
+        <w:rPr>
+          <w:lang w:val="hr-HR"/>
+        </w:rPr>
+        <w:t xml:space="preserve">tvrđena ili ovjerena uloga koju autor potpisa preuzima pri izradi potpisa </w:t>
+      </w:r>
+      <w:r>
+        <w:rPr>
+          <w:lang w:val="hr-HR"/>
+        </w:rPr>
+        <w:t>-</w:t>
+      </w:r>
+      <w:r>
+        <w:rPr>
+          <w:lang w:val="hr-HR"/>
+        </w:rPr>
+        <w:t xml:space="preserve"> </w:t>
+      </w:r>
+      <w:proofErr w:type="spellStart"/>
+      <w:r>
+        <w:rPr>
+          <w:rFonts w:ascii="Consolas" w:hAnsi="Consolas"/>
+          <w:lang w:val="hr-HR"/>
+        </w:rPr>
+        <w:t>SignerRole</w:t>
+      </w:r>
+      <w:proofErr w:type="spellEnd"/>
+    </w:p>
+    <w:p>
+      <w:pPr>
+        <w:pStyle w:val="Odlomakpopisa"/>
+        <w:numPr>
+          <w:ilvl w:val="0"/>
+          <w:numId w:val="12"/>
+        </w:numPr>
+        <w:rPr>
+          <w:rFonts w:ascii="Consolas" w:hAnsi="Consolas"/>
+          <w:lang w:val="hr-HR"/>
+        </w:rPr>
+      </w:pPr>
+      <w:r>
+        <w:rPr>
+          <w:lang w:val="hr-HR"/>
+        </w:rPr>
+        <w:t xml:space="preserve">navodno mjesto na kojem autor potpisa tvrdi da je izradio potpis - </w:t>
+      </w:r>
+      <w:proofErr w:type="spellStart"/>
+      <w:r>
+        <w:rPr>
+          <w:rFonts w:ascii="Consolas" w:hAnsi="Consolas"/>
+          <w:lang w:val="hr-HR"/>
+        </w:rPr>
+        <w:t>SignatureProductionPlace</w:t>
+      </w:r>
+      <w:proofErr w:type="spellEnd"/>
+    </w:p>
+    <w:p>
+      <w:pPr>
+        <w:rPr>
+          <w:lang w:val="hr-HR"/>
+        </w:rPr>
+      </w:pPr>
+    </w:p>
+    <w:p>
+      <w:pPr>
+        <w:rPr>
+          <w:lang w:val="hr-HR"/>
+        </w:rPr>
+      </w:pPr>
+      <w:r>
+        <w:rPr>
+          <w:lang w:val="hr-HR"/>
+        </w:rPr>
+        <w:t xml:space="preserve">Autor potpisa ili entitet koji obavlja provjeru može izraditi </w:t>
+      </w:r>
+      <w:proofErr w:type="spellStart"/>
+      <w:r>
+        <w:rPr>
+          <w:lang w:val="hr-HR"/>
+        </w:rPr>
+        <w:t>XAdES</w:t>
+      </w:r>
+      <w:proofErr w:type="spellEnd"/>
+      <w:r>
+        <w:rPr>
+          <w:lang w:val="hr-HR"/>
+        </w:rPr>
+        <w:t>-</w:t>
+      </w:r>
+      <w:proofErr w:type="spellStart"/>
+      <w:r>
+        <w:rPr>
+          <w:lang w:val="hr-HR"/>
+        </w:rPr>
+        <w:t>Baseline</w:t>
+      </w:r>
+      <w:proofErr w:type="spellEnd"/>
+      <w:r>
+        <w:rPr>
+          <w:lang w:val="hr-HR"/>
+        </w:rPr>
+        <w:t>-T dodavanjem</w:t>
+      </w:r>
+      <w:r>
+        <w:rPr>
+          <w:lang w:val="hr-HR"/>
+        </w:rPr>
+        <w:t xml:space="preserve"> djeteta</w:t>
+      </w:r>
+      <w:r>
+        <w:rPr>
+          <w:lang w:val="hr-HR"/>
+        </w:rPr>
+        <w:t xml:space="preserve"> elementu </w:t>
+      </w:r>
+      <w:proofErr w:type="spellStart"/>
+      <w:r>
+        <w:rPr>
+          <w:rFonts w:ascii="Consolas" w:hAnsi="Consolas"/>
+          <w:lang w:val="hr-HR"/>
+        </w:rPr>
+        <w:t>UnsignedProperties</w:t>
+      </w:r>
+      <w:proofErr w:type="spellEnd"/>
+      <w:r>
+        <w:rPr>
+          <w:lang w:val="hr-HR"/>
+        </w:rPr>
+        <w:t xml:space="preserve">. Povjerljivi vremenski žig </w:t>
+      </w:r>
+      <w:proofErr w:type="spellStart"/>
+      <w:r>
+        <w:rPr>
+          <w:rFonts w:ascii="Consolas" w:hAnsi="Consolas"/>
+          <w:lang w:val="hr-HR"/>
+        </w:rPr>
+        <w:t>SignatureTimeStamp</w:t>
+      </w:r>
+      <w:proofErr w:type="spellEnd"/>
+      <w:r>
+        <w:rPr>
+          <w:rFonts w:ascii="Consolas" w:hAnsi="Consolas"/>
+          <w:lang w:val="hr-HR"/>
+        </w:rPr>
+        <w:t xml:space="preserve"> </w:t>
+      </w:r>
+      <w:r>
+        <w:rPr>
+          <w:lang w:val="hr-HR"/>
+        </w:rPr>
+        <w:t>dokazuje da je elektronski potpis postojao prije naznačenog vremena.</w:t>
+      </w:r>
+    </w:p>
+    <w:p>
+      <w:pPr>
+        <w:rPr>
+          <w:lang w:val="hr-HR"/>
+        </w:rPr>
+      </w:pPr>
+    </w:p>
+    <w:p>
+      <w:pPr>
+        <w:rPr>
+          <w:lang w:val="hr-HR"/>
+        </w:rPr>
+      </w:pPr>
+      <w:r>
+        <w:rPr>
+          <w:lang w:val="hr-HR"/>
+        </w:rPr>
+        <w:t xml:space="preserve">Ostale razine na sličan način dodaju potrebne podatke kao djecu nepotpisanog XML elementa </w:t>
+      </w:r>
+      <w:proofErr w:type="spellStart"/>
+      <w:r>
+        <w:rPr>
+          <w:rFonts w:ascii="Consolas" w:hAnsi="Consolas"/>
+          <w:lang w:val="hr-HR"/>
+        </w:rPr>
+        <w:t>UnsignedProperties</w:t>
+      </w:r>
+      <w:proofErr w:type="spellEnd"/>
+      <w:r>
+        <w:rPr>
+          <w:lang w:val="hr-HR"/>
+        </w:rPr>
+        <w:t xml:space="preserve">. To mogu biti lanci certifikata, liste opoziva, OCSP odgovori i sl. </w:t>
+      </w:r>
+    </w:p>
+    <w:p>
+      <w:pPr>
+        <w:rPr>
+          <w:lang w:val="hr-HR"/>
+        </w:rPr>
+      </w:pPr>
+    </w:p>
+    <w:p>
+      <w:pPr>
+        <w:pStyle w:val="Naslov3"/>
+      </w:pPr>
+      <w:r>
+        <w:t>Pohrana potpisa</w:t>
+      </w:r>
+    </w:p>
+    <w:p>
+      <w:pPr>
+        <w:rPr>
+          <w:lang w:val="hr-HR"/>
+        </w:rPr>
+      </w:pPr>
+      <w:r>
+        <w:rPr>
+          <w:lang w:val="hr-HR"/>
+        </w:rPr>
+        <w:t>Potpis mora biti povezan s podatkom na koji se odnosi. To je moguće napraviti stvaranjem novog podatka koji obuhvaća potpis i originalni podatak ili pohranom potpisa u vanjski resurs te naknadnim povezivanjem podatka s potpisom.</w:t>
+      </w:r>
+    </w:p>
+    <w:p>
+      <w:pPr>
+        <w:rPr>
+          <w:lang w:val="hr-HR"/>
+        </w:rPr>
+      </w:pPr>
+    </w:p>
+    <w:p>
+      <w:pPr>
+        <w:rPr>
+          <w:lang w:val="hr-HR"/>
+        </w:rPr>
+      </w:pPr>
+      <w:r>
+        <w:rPr>
+          <w:lang w:val="hr-HR"/>
+        </w:rPr>
+        <w:t>Za XML datoteke moguće je izraditi omotnicu koja sadržava izvornu XML strukturu i potpis dok za binarne podatke to nije trivijalno napraviti.</w:t>
+      </w:r>
+    </w:p>
+    <w:p>
+      <w:pPr>
+        <w:rPr>
+          <w:lang w:val="hr-HR"/>
+        </w:rPr>
+      </w:pPr>
+    </w:p>
+    <w:p>
+      <w:pPr>
+        <w:rPr>
+          <w:lang w:val="hr-HR"/>
+        </w:rPr>
+      </w:pPr>
+      <w:proofErr w:type="spellStart"/>
+      <w:r>
+        <w:rPr>
+          <w:lang w:val="hr-HR"/>
+        </w:rPr>
+        <w:lastRenderedPageBreak/>
+        <w:t>XAdES</w:t>
+      </w:r>
+      <w:proofErr w:type="spellEnd"/>
+      <w:r>
+        <w:rPr>
+          <w:lang w:val="hr-HR"/>
+        </w:rPr>
+        <w:t xml:space="preserve"> definira načine ugrađivanja potpisa kroz sljedeće načine rada:</w:t>
+      </w:r>
+    </w:p>
+    <w:p>
+      <w:pPr>
+        <w:pStyle w:val="Odlomakpopisa"/>
+        <w:numPr>
+          <w:ilvl w:val="0"/>
+          <w:numId w:val="12"/>
+        </w:numPr>
+        <w:rPr>
+          <w:lang w:val="hr-HR"/>
+        </w:rPr>
+      </w:pPr>
+      <w:r>
+        <w:rPr>
+          <w:lang w:val="hr-HR"/>
+        </w:rPr>
+        <w:t xml:space="preserve">Omotan (engl. </w:t>
+      </w:r>
+      <w:proofErr w:type="spellStart"/>
+      <w:r>
+        <w:rPr>
+          <w:i/>
+          <w:iCs/>
+          <w:lang w:val="hr-HR"/>
+        </w:rPr>
+        <w:t>Enveloped</w:t>
+      </w:r>
+      <w:proofErr w:type="spellEnd"/>
+      <w:r>
+        <w:rPr>
+          <w:lang w:val="hr-HR"/>
+        </w:rPr>
+        <w:t>)</w:t>
+      </w:r>
+      <w:r>
+        <w:rPr>
+          <w:lang w:val="hr-HR"/>
+        </w:rPr>
+        <w:t xml:space="preserve"> – </w:t>
+      </w:r>
+      <w:r>
+        <w:rPr>
+          <w:lang w:val="hr-HR"/>
+        </w:rPr>
+        <w:t xml:space="preserve">potpis se odnosi na podatak koji ga omeđuje </w:t>
+      </w:r>
+    </w:p>
+    <w:p>
+      <w:pPr>
+        <w:pStyle w:val="Odlomakpopisa"/>
+        <w:numPr>
+          <w:ilvl w:val="0"/>
+          <w:numId w:val="12"/>
+        </w:numPr>
+        <w:rPr>
+          <w:lang w:val="hr-HR"/>
+        </w:rPr>
+      </w:pPr>
+      <w:r>
+        <w:rPr>
+          <w:lang w:val="hr-HR"/>
+        </w:rPr>
+        <w:t xml:space="preserve">Obavijajući (engl. </w:t>
+      </w:r>
+      <w:proofErr w:type="spellStart"/>
+      <w:r>
+        <w:rPr>
+          <w:i/>
+          <w:iCs/>
+          <w:lang w:val="hr-HR"/>
+        </w:rPr>
+        <w:t>Enveloping</w:t>
+      </w:r>
+      <w:proofErr w:type="spellEnd"/>
+      <w:r>
+        <w:rPr>
+          <w:lang w:val="hr-HR"/>
+        </w:rPr>
+        <w:t>) – podatak koji se potpisuje je pod element samog potpisa</w:t>
+      </w:r>
+    </w:p>
+    <w:p>
+      <w:pPr>
+        <w:pStyle w:val="Odlomakpopisa"/>
+        <w:numPr>
+          <w:ilvl w:val="0"/>
+          <w:numId w:val="12"/>
+        </w:numPr>
+        <w:rPr>
+          <w:lang w:val="hr-HR"/>
+        </w:rPr>
+      </w:pPr>
+      <w:r>
+        <w:rPr>
+          <w:lang w:val="hr-HR"/>
+        </w:rPr>
+        <w:t xml:space="preserve">Odvojen (engl. </w:t>
+      </w:r>
+      <w:proofErr w:type="spellStart"/>
+      <w:r>
+        <w:rPr>
+          <w:i/>
+          <w:iCs/>
+          <w:lang w:val="hr-HR"/>
+        </w:rPr>
+        <w:t>Detached</w:t>
+      </w:r>
+      <w:proofErr w:type="spellEnd"/>
+      <w:r>
+        <w:rPr>
+          <w:lang w:val="hr-HR"/>
+        </w:rPr>
+        <w:t>) – potpis se odnosi na podatak od kojeg je odvojen</w:t>
+      </w:r>
+    </w:p>
+    <w:p>
+      <w:pPr>
+        <w:pStyle w:val="Odlomakpopisa"/>
+        <w:numPr>
+          <w:ilvl w:val="0"/>
+          <w:numId w:val="12"/>
+        </w:numPr>
+        <w:rPr>
+          <w:lang w:val="hr-HR"/>
+        </w:rPr>
+      </w:pPr>
+      <w:r>
+        <w:rPr>
+          <w:lang w:val="hr-HR"/>
+        </w:rPr>
+        <w:t xml:space="preserve">Interno odvojen (engl. </w:t>
+      </w:r>
+      <w:proofErr w:type="spellStart"/>
+      <w:r>
+        <w:rPr>
+          <w:i/>
+          <w:iCs/>
+          <w:lang w:val="hr-HR"/>
+        </w:rPr>
+        <w:t>Internally-detached</w:t>
+      </w:r>
+      <w:proofErr w:type="spellEnd"/>
+      <w:r>
+        <w:rPr>
+          <w:lang w:val="hr-HR"/>
+        </w:rPr>
+        <w:t>) – primjenjiv samo za XML podatke, potpis i podatak koji je potpisan su unutar elementa roditelja</w:t>
+      </w:r>
+    </w:p>
+    <w:p>
+      <w:pPr>
+        <w:rPr>
+          <w:lang w:val="hr-HR"/>
+        </w:rPr>
+      </w:pPr>
+    </w:p>
+    <w:p>
+      <w:pPr>
+        <w:pStyle w:val="Naslov2"/>
+        <w:rPr>
+          <w:lang w:val="hr-HR"/>
+        </w:rPr>
+      </w:pPr>
+      <w:proofErr w:type="spellStart"/>
+      <w:r>
+        <w:rPr>
+          <w:lang w:val="hr-HR"/>
+        </w:rPr>
+        <w:t>PAdES</w:t>
+      </w:r>
+      <w:proofErr w:type="spellEnd"/>
+    </w:p>
+    <w:p>
+      <w:pPr>
         <w:rPr>
           <w:lang w:val="hr-HR"/>
         </w:rPr>
@@ -14703,53 +16733,53 @@
       <w:pPr>
         <w:pStyle w:val="Naslov1"/>
       </w:pPr>
-      <w:bookmarkStart w:id="22" w:name="_Toc80033055"/>
-      <w:bookmarkStart w:id="23" w:name="_Toc80293126"/>
+      <w:bookmarkStart w:id="24" w:name="_Toc80033055"/>
+      <w:bookmarkStart w:id="25" w:name="_Toc80293126"/>
       <w:r>
         <w:lastRenderedPageBreak/>
         <w:t>DSS</w:t>
       </w:r>
-      <w:bookmarkEnd w:id="22"/>
-      <w:bookmarkEnd w:id="23"/>
+      <w:bookmarkEnd w:id="24"/>
+      <w:bookmarkEnd w:id="25"/>
     </w:p>
     <w:p>
       <w:pPr>
         <w:pStyle w:val="Naslov1"/>
       </w:pPr>
-      <w:bookmarkStart w:id="24" w:name="_Toc80033056"/>
-      <w:bookmarkStart w:id="25" w:name="_Toc80293127"/>
+      <w:bookmarkStart w:id="26" w:name="_Toc80033056"/>
+      <w:bookmarkStart w:id="27" w:name="_Toc80293127"/>
       <w:r>
         <w:lastRenderedPageBreak/>
         <w:t>Arhitektura sustava</w:t>
       </w:r>
-      <w:bookmarkEnd w:id="24"/>
-      <w:bookmarkEnd w:id="25"/>
+      <w:bookmarkEnd w:id="26"/>
+      <w:bookmarkEnd w:id="27"/>
     </w:p>
     <w:p>
       <w:pPr>
         <w:pStyle w:val="Naslov1"/>
       </w:pPr>
-      <w:bookmarkStart w:id="26" w:name="_Toc80033057"/>
-      <w:bookmarkStart w:id="27" w:name="_Toc80293128"/>
+      <w:bookmarkStart w:id="28" w:name="_Toc80033057"/>
+      <w:bookmarkStart w:id="29" w:name="_Toc80293128"/>
       <w:r>
         <w:lastRenderedPageBreak/>
         <w:t>Implementacija sustava</w:t>
       </w:r>
-      <w:bookmarkEnd w:id="26"/>
-      <w:bookmarkEnd w:id="27"/>
+      <w:bookmarkEnd w:id="28"/>
+      <w:bookmarkEnd w:id="29"/>
     </w:p>
     <w:p>
       <w:pPr>
         <w:pStyle w:val="Naslov1"/>
       </w:pPr>
-      <w:bookmarkStart w:id="28" w:name="_Toc80033058"/>
-      <w:bookmarkStart w:id="29" w:name="_Toc80293129"/>
+      <w:bookmarkStart w:id="30" w:name="_Toc80033058"/>
+      <w:bookmarkStart w:id="31" w:name="_Toc80293129"/>
       <w:r>
         <w:lastRenderedPageBreak/>
         <w:t>Zaključak</w:t>
       </w:r>
-      <w:bookmarkEnd w:id="28"/>
-      <w:bookmarkEnd w:id="29"/>
+      <w:bookmarkEnd w:id="30"/>
+      <w:bookmarkEnd w:id="31"/>
     </w:p>
     <w:p>
       <w:pPr>
@@ -14759,14 +16789,14 @@
           <w:numId w:val="0"/>
         </w:numPr>
       </w:pPr>
-      <w:bookmarkStart w:id="30" w:name="_Toc80033059"/>
-      <w:bookmarkStart w:id="31" w:name="_Toc80293130"/>
+      <w:bookmarkStart w:id="32" w:name="_Toc80033059"/>
+      <w:bookmarkStart w:id="33" w:name="_Toc80293130"/>
       <w:r>
         <w:lastRenderedPageBreak/>
         <w:t>Literatura</w:t>
       </w:r>
-      <w:bookmarkEnd w:id="30"/>
-      <w:bookmarkEnd w:id="31"/>
+      <w:bookmarkEnd w:id="32"/>
+      <w:bookmarkEnd w:id="33"/>
     </w:p>
     <w:p>
       <w:pPr>
@@ -14904,7 +16934,7 @@
         </w:rPr>
         <w:t xml:space="preserve">“, s Interneta, </w:t>
       </w:r>
-      <w:hyperlink r:id="rId18" w:history="1">
+      <w:hyperlink r:id="rId20" w:history="1">
         <w:r>
           <w:rPr>
             <w:rStyle w:val="Hiperveza"/>
@@ -15002,7 +17032,7 @@
         </w:rPr>
         <w:t xml:space="preserve"> signature“, s Interneta, </w:t>
       </w:r>
-      <w:hyperlink r:id="rId19" w:history="1">
+      <w:hyperlink r:id="rId21" w:history="1">
         <w:r>
           <w:rPr>
             <w:rStyle w:val="Hiperveza"/>
@@ -15155,21 +17185,7 @@
         <w:rPr>
           <w:lang w:val="hr-HR"/>
         </w:rPr>
-        <w:t xml:space="preserve">, </w:t>
-      </w:r>
-      <w:proofErr w:type="spellStart"/>
-      <w:r>
-        <w:rPr>
-          <w:lang w:val="hr-HR"/>
-        </w:rPr>
-        <w:t>Jhn</w:t>
-      </w:r>
-      <w:proofErr w:type="spellEnd"/>
-      <w:r>
-        <w:rPr>
-          <w:lang w:val="hr-HR"/>
-        </w:rPr>
-        <w:t xml:space="preserve"> R..: „</w:t>
+        <w:t>, Jhn R..: „</w:t>
       </w:r>
       <w:proofErr w:type="spellStart"/>
       <w:r>
@@ -15365,7 +17381,7 @@
         </w:rPr>
         <w:t xml:space="preserve">)?“, s Interneta, </w:t>
       </w:r>
-      <w:hyperlink r:id="rId20" w:history="1">
+      <w:hyperlink r:id="rId22" w:history="1">
         <w:r>
           <w:rPr>
             <w:rStyle w:val="Hiperveza"/>
@@ -15554,7 +17570,7 @@
         </w:rPr>
         <w:t xml:space="preserve">“, s Interneta, </w:t>
       </w:r>
-      <w:hyperlink r:id="rId21" w:history="1">
+      <w:hyperlink r:id="rId23" w:history="1">
         <w:r>
           <w:rPr>
             <w:rStyle w:val="Hiperveza"/>
@@ -15641,7 +17657,7 @@
         <w:rPr>
           <w:lang w:val="hr-HR"/>
         </w:rPr>
-        <w:t>2.1</w:t>
+        <w:t>9</w:t>
       </w:r>
       <w:r>
         <w:rPr>
@@ -15666,7 +17682,19 @@
         <w:rPr>
           <w:lang w:val="hr-HR"/>
         </w:rPr>
-        <w:t xml:space="preserve">[2.2] </w:t>
+        <w:t>[</w:t>
+      </w:r>
+      <w:r>
+        <w:rPr>
+          <w:lang w:val="hr-HR"/>
+        </w:rPr>
+        <w:t>10</w:t>
+      </w:r>
+      <w:r>
+        <w:rPr>
+          <w:lang w:val="hr-HR"/>
+        </w:rPr>
+        <w:t xml:space="preserve">] </w:t>
       </w:r>
       <w:proofErr w:type="spellStart"/>
       <w:r>
@@ -15702,7 +17730,7 @@
         </w:rPr>
         <w:t xml:space="preserve">“, s Interneta, </w:t>
       </w:r>
-      <w:hyperlink r:id="rId22" w:anchor="about" w:history="1">
+      <w:hyperlink r:id="rId24" w:anchor="about" w:history="1">
         <w:r>
           <w:rPr>
             <w:rStyle w:val="Hiperveza"/>
@@ -15728,7 +17756,19 @@
         <w:rPr>
           <w:lang w:val="hr-HR"/>
         </w:rPr>
-        <w:t xml:space="preserve">[2.3] European </w:t>
+        <w:t>[</w:t>
+      </w:r>
+      <w:r>
+        <w:rPr>
+          <w:lang w:val="hr-HR"/>
+        </w:rPr>
+        <w:t>11</w:t>
+      </w:r>
+      <w:r>
+        <w:rPr>
+          <w:lang w:val="hr-HR"/>
+        </w:rPr>
+        <w:t xml:space="preserve">] European </w:t>
       </w:r>
       <w:proofErr w:type="spellStart"/>
       <w:r>
@@ -15758,7 +17798,7 @@
         </w:rPr>
         <w:t xml:space="preserve"> List Croatia“, s Interneta, </w:t>
       </w:r>
-      <w:hyperlink r:id="rId23" w:anchor="/tl/HR" w:history="1">
+      <w:hyperlink r:id="rId25" w:anchor="/tl/HR" w:history="1">
         <w:r>
           <w:rPr>
             <w:rStyle w:val="Hiperveza"/>
@@ -15772,6 +17812,113 @@
           <w:lang w:val="hr-HR"/>
         </w:rPr>
         <w:t>, 17.8.2021.</w:t>
+      </w:r>
+    </w:p>
+    <w:p>
+      <w:pPr>
+        <w:rPr>
+          <w:lang w:val="hr-HR"/>
+        </w:rPr>
+      </w:pPr>
+      <w:r>
+        <w:rPr>
+          <w:lang w:val="hr-HR"/>
+        </w:rPr>
+        <w:t xml:space="preserve">[12] CEF </w:t>
+      </w:r>
+      <w:proofErr w:type="spellStart"/>
+      <w:r>
+        <w:rPr>
+          <w:lang w:val="hr-HR"/>
+        </w:rPr>
+        <w:t>digital</w:t>
+      </w:r>
+      <w:proofErr w:type="spellEnd"/>
+      <w:r>
+        <w:rPr>
+          <w:lang w:val="hr-HR"/>
+        </w:rPr>
+        <w:t xml:space="preserve">: „Digital Signature Service </w:t>
+      </w:r>
+      <w:proofErr w:type="spellStart"/>
+      <w:r>
+        <w:rPr>
+          <w:lang w:val="hr-HR"/>
+        </w:rPr>
+        <w:t>Documentation</w:t>
+      </w:r>
+      <w:proofErr w:type="spellEnd"/>
+      <w:r>
+        <w:rPr>
+          <w:lang w:val="hr-HR"/>
+        </w:rPr>
+        <w:t xml:space="preserve"> v5.8, </w:t>
+      </w:r>
+      <w:r>
+        <w:rPr>
+          <w:lang w:val="hr-HR"/>
+        </w:rPr>
+        <w:t>7.2.2021.</w:t>
+      </w:r>
+      <w:r>
+        <w:rPr>
+          <w:lang w:val="hr-HR"/>
+        </w:rPr>
+        <w:t xml:space="preserve">“, s Interneta, </w:t>
+      </w:r>
+      <w:hyperlink r:id="rId26" w:history="1">
+        <w:r>
+          <w:rPr>
+            <w:rStyle w:val="Hiperveza"/>
+            <w:lang w:val="hr-HR"/>
+          </w:rPr>
+          <w:t>https://ec.europa.eu/cefdigital/DSS/webapp-demo/doc/dss-documentation.html</w:t>
+        </w:r>
+      </w:hyperlink>
+      <w:r>
+        <w:rPr>
+          <w:lang w:val="hr-HR"/>
+        </w:rPr>
+        <w:t xml:space="preserve">, 20.8.2021. </w:t>
+      </w:r>
+    </w:p>
+    <w:p>
+      <w:pPr>
+        <w:rPr>
+          <w:lang w:val="hr-HR"/>
+        </w:rPr>
+      </w:pPr>
+      <w:r>
+        <w:rPr>
+          <w:lang w:val="hr-HR"/>
+        </w:rPr>
+        <w:t xml:space="preserve">[13] W3C: „XML Advanced Electronic </w:t>
+      </w:r>
+      <w:proofErr w:type="spellStart"/>
+      <w:r>
+        <w:rPr>
+          <w:lang w:val="hr-HR"/>
+        </w:rPr>
+        <w:t>Signatures</w:t>
+      </w:r>
+      <w:proofErr w:type="spellEnd"/>
+      <w:r>
+        <w:rPr>
+          <w:lang w:val="hr-HR"/>
+        </w:rPr>
+        <w:t xml:space="preserve">, 20.2.2003“, s Interneta, </w:t>
+      </w:r>
+      <w:r>
+        <w:rPr>
+          <w:lang w:val="hr-HR"/>
+        </w:rPr>
+        <w:t>https://www.w3.org/TR/XAdES/</w:t>
+      </w:r>
+      <w:r>
+        <w:rPr>
+          <w:lang w:val="hr-HR"/>
+        </w:rPr>
+        <w:t xml:space="preserve"> , 20.8.2021.</w:t>
       </w:r>
     </w:p>
     <w:p>
@@ -15790,14 +17937,14 @@
         </w:numPr>
         <w:ind w:left="431" w:hanging="431"/>
       </w:pPr>
-      <w:bookmarkStart w:id="32" w:name="_Toc80033060"/>
-      <w:bookmarkStart w:id="33" w:name="_Toc80293131"/>
+      <w:bookmarkStart w:id="34" w:name="_Toc80033060"/>
+      <w:bookmarkStart w:id="35" w:name="_Toc80293131"/>
       <w:r>
         <w:lastRenderedPageBreak/>
         <w:t>Popis oznaka i kratica</w:t>
       </w:r>
-      <w:bookmarkEnd w:id="32"/>
-      <w:bookmarkEnd w:id="33"/>
+      <w:bookmarkEnd w:id="34"/>
+      <w:bookmarkEnd w:id="35"/>
     </w:p>
     <w:p>
       <w:pPr>
@@ -16450,6 +18597,93 @@
         </w:rPr>
         <w:t xml:space="preserve"> Institute</w:t>
       </w:r>
+    </w:p>
+    <w:p>
+      <w:pPr>
+        <w:rPr>
+          <w:lang w:val="hr-HR"/>
+        </w:rPr>
+      </w:pPr>
+      <w:proofErr w:type="spellStart"/>
+      <w:r>
+        <w:rPr>
+          <w:lang w:val="hr-HR"/>
+        </w:rPr>
+        <w:t>XAdES</w:t>
+      </w:r>
+      <w:proofErr w:type="spellEnd"/>
+      <w:r>
+        <w:rPr>
+          <w:lang w:val="hr-HR"/>
+        </w:rPr>
+        <w:t xml:space="preserve"> – XML </w:t>
+      </w:r>
+      <w:proofErr w:type="spellStart"/>
+      <w:r>
+        <w:rPr>
+          <w:lang w:val="hr-HR"/>
+        </w:rPr>
+        <w:t>AdES</w:t>
+      </w:r>
+      <w:proofErr w:type="spellEnd"/>
+    </w:p>
+    <w:p>
+      <w:pPr>
+        <w:rPr>
+          <w:lang w:val="hr-HR"/>
+        </w:rPr>
+      </w:pPr>
+      <w:proofErr w:type="spellStart"/>
+      <w:r>
+        <w:rPr>
+          <w:lang w:val="hr-HR"/>
+        </w:rPr>
+        <w:t>PAdES</w:t>
+      </w:r>
+      <w:proofErr w:type="spellEnd"/>
+      <w:r>
+        <w:rPr>
+          <w:lang w:val="hr-HR"/>
+        </w:rPr>
+        <w:t xml:space="preserve"> – PDF </w:t>
+      </w:r>
+      <w:proofErr w:type="spellStart"/>
+      <w:r>
+        <w:rPr>
+          <w:lang w:val="hr-HR"/>
+        </w:rPr>
+        <w:t>AdES</w:t>
+      </w:r>
+      <w:proofErr w:type="spellEnd"/>
+    </w:p>
+    <w:p>
+      <w:pPr>
+        <w:rPr>
+          <w:lang w:val="hr-HR"/>
+        </w:rPr>
+      </w:pPr>
+      <w:proofErr w:type="spellStart"/>
+      <w:r>
+        <w:rPr>
+          <w:lang w:val="hr-HR"/>
+        </w:rPr>
+        <w:t>CAdES</w:t>
+      </w:r>
+      <w:proofErr w:type="spellEnd"/>
+      <w:r>
+        <w:rPr>
+          <w:lang w:val="hr-HR"/>
+        </w:rPr>
+        <w:t xml:space="preserve"> – CMS </w:t>
+      </w:r>
+      <w:proofErr w:type="spellStart"/>
+      <w:r>
+        <w:rPr>
+          <w:lang w:val="hr-HR"/>
+        </w:rPr>
+        <w:t>AdES</w:t>
+      </w:r>
+      <w:proofErr w:type="spellEnd"/>
     </w:p>
     <w:p>
       <w:pPr>
@@ -16460,14 +18694,14 @@
         </w:numPr>
         <w:ind w:left="431" w:hanging="431"/>
       </w:pPr>
-      <w:bookmarkStart w:id="34" w:name="_Toc80033061"/>
-      <w:bookmarkStart w:id="35" w:name="_Toc80293132"/>
+      <w:bookmarkStart w:id="36" w:name="_Toc80033061"/>
+      <w:bookmarkStart w:id="37" w:name="_Toc80293132"/>
       <w:r>
         <w:lastRenderedPageBreak/>
         <w:t>Sažetak</w:t>
       </w:r>
-      <w:bookmarkEnd w:id="34"/>
-      <w:bookmarkEnd w:id="35"/>
+      <w:bookmarkEnd w:id="36"/>
+      <w:bookmarkEnd w:id="37"/>
     </w:p>
     <w:p>
       <w:pPr>
@@ -16478,14 +18712,14 @@
         </w:numPr>
         <w:ind w:left="431" w:hanging="431"/>
       </w:pPr>
-      <w:bookmarkStart w:id="36" w:name="_Toc80033062"/>
-      <w:bookmarkStart w:id="37" w:name="_Toc80293133"/>
+      <w:bookmarkStart w:id="38" w:name="_Toc80033062"/>
+      <w:bookmarkStart w:id="39" w:name="_Toc80293133"/>
       <w:r>
         <w:lastRenderedPageBreak/>
         <w:t>Summary</w:t>
       </w:r>
-      <w:bookmarkEnd w:id="36"/>
-      <w:bookmarkEnd w:id="37"/>
+      <w:bookmarkEnd w:id="38"/>
+      <w:bookmarkEnd w:id="39"/>
     </w:p>
     <w:p>
       <w:pPr>
@@ -16496,14 +18730,14 @@
         </w:numPr>
         <w:ind w:left="431" w:hanging="431"/>
       </w:pPr>
-      <w:bookmarkStart w:id="38" w:name="_Toc80033063"/>
-      <w:bookmarkStart w:id="39" w:name="_Toc80293134"/>
+      <w:bookmarkStart w:id="40" w:name="_Toc80033063"/>
+      <w:bookmarkStart w:id="41" w:name="_Toc80293134"/>
       <w:r>
         <w:lastRenderedPageBreak/>
         <w:t>Prilozi</w:t>
       </w:r>
-      <w:bookmarkEnd w:id="38"/>
-      <w:bookmarkEnd w:id="39"/>
+      <w:bookmarkEnd w:id="40"/>
+      <w:bookmarkEnd w:id="41"/>
     </w:p>
     <w:p>
       <w:pPr>
@@ -16517,14 +18751,14 @@
           <w:lang w:val="hr-HR"/>
         </w:rPr>
       </w:pPr>
-      <w:bookmarkStart w:id="40" w:name="_Toc80293135"/>
+      <w:bookmarkStart w:id="42" w:name="_Toc80293135"/>
       <w:r>
         <w:rPr>
           <w:lang w:val="hr-HR"/>
         </w:rPr>
         <w:t>Kazalo slika</w:t>
       </w:r>
-      <w:bookmarkEnd w:id="40"/>
+      <w:bookmarkEnd w:id="42"/>
     </w:p>
     <w:p>
       <w:pPr>
@@ -16918,7 +19152,7 @@
       </w:r>
     </w:p>
     <w:sectPr>
-      <w:footerReference w:type="default" r:id="rId24"/>
+      <w:footerReference w:type="default" r:id="rId27"/>
       <w:pgSz w:w="11906" w:h="16838" w:code="9"/>
       <w:pgMar w:top="1440" w:right="1418" w:bottom="1440" w:left="1418" w:header="709" w:footer="709" w:gutter="0"/>
       <w:pgNumType w:start="1"/>
@@ -17048,7 +19282,7 @@
         <w:rFonts w:ascii="Times New Roman" w:eastAsia="Times New Roman" w:hAnsi="Times New Roman" w:cs="Times New Roman" w:hint="default"/>
       </w:rPr>
     </w:lvl>
-    <w:lvl w:ilvl="1" w:tplc="041A0003" w:tentative="1">
+    <w:lvl w:ilvl="1" w:tplc="041A0003">
       <w:start w:val="1"/>
       <w:numFmt w:val="bullet"/>
       <w:lvlText w:val="o"/>

</xml_diff>

<commit_message>
Finish CAdES section and finalize AdES
</commit_message>
<xml_diff>
--- a/docs/DiplomskiRad.docx
+++ b/docs/DiplomskiRad.docx
@@ -1374,7 +1374,7 @@
         </w:rPr>
         <w:fldChar w:fldCharType="separate"/>
       </w:r>
-      <w:hyperlink w:anchor="_Toc80380652" w:history="1">
+      <w:hyperlink w:anchor="_Toc80439654" w:history="1">
         <w:r>
           <w:rPr>
             <w:rStyle w:val="Hiperveza"/>
@@ -1421,7 +1421,7 @@
             <w:noProof/>
             <w:webHidden/>
           </w:rPr>
-          <w:instrText xml:space="preserve"> PAGEREF _Toc80380652 \h </w:instrText>
+          <w:instrText xml:space="preserve"> PAGEREF _Toc80439654 \h </w:instrText>
         </w:r>
         <w:r>
           <w:rPr>
@@ -1470,7 +1470,7 @@
           <w:lang w:val="hr-HR" w:eastAsia="hr-HR"/>
         </w:rPr>
       </w:pPr>
-      <w:hyperlink w:anchor="_Toc80380653" w:history="1">
+      <w:hyperlink w:anchor="_Toc80439655" w:history="1">
         <w:r>
           <w:rPr>
             <w:rStyle w:val="Hiperveza"/>
@@ -1517,7 +1517,7 @@
             <w:noProof/>
             <w:webHidden/>
           </w:rPr>
-          <w:instrText xml:space="preserve"> PAGEREF _Toc80380653 \h </w:instrText>
+          <w:instrText xml:space="preserve"> PAGEREF _Toc80439655 \h </w:instrText>
         </w:r>
         <w:r>
           <w:rPr>
@@ -1563,7 +1563,7 @@
           <w:lang w:val="hr-HR" w:eastAsia="hr-HR"/>
         </w:rPr>
       </w:pPr>
-      <w:hyperlink w:anchor="_Toc80380654" w:history="1">
+      <w:hyperlink w:anchor="_Toc80439656" w:history="1">
         <w:r>
           <w:rPr>
             <w:rStyle w:val="Hiperveza"/>
@@ -1609,7 +1609,7 @@
             <w:noProof/>
             <w:webHidden/>
           </w:rPr>
-          <w:instrText xml:space="preserve"> PAGEREF _Toc80380654 \h </w:instrText>
+          <w:instrText xml:space="preserve"> PAGEREF _Toc80439656 \h </w:instrText>
         </w:r>
         <w:r>
           <w:rPr>
@@ -1655,7 +1655,7 @@
           <w:lang w:val="hr-HR" w:eastAsia="hr-HR"/>
         </w:rPr>
       </w:pPr>
-      <w:hyperlink w:anchor="_Toc80380655" w:history="1">
+      <w:hyperlink w:anchor="_Toc80439657" w:history="1">
         <w:r>
           <w:rPr>
             <w:rStyle w:val="Hiperveza"/>
@@ -1699,7 +1699,7 @@
             <w:noProof/>
             <w:webHidden/>
           </w:rPr>
-          <w:instrText xml:space="preserve"> PAGEREF _Toc80380655 \h </w:instrText>
+          <w:instrText xml:space="preserve"> PAGEREF _Toc80439657 \h </w:instrText>
         </w:r>
         <w:r>
           <w:rPr>
@@ -1745,7 +1745,7 @@
           <w:lang w:val="hr-HR" w:eastAsia="hr-HR"/>
         </w:rPr>
       </w:pPr>
-      <w:hyperlink w:anchor="_Toc80380656" w:history="1">
+      <w:hyperlink w:anchor="_Toc80439658" w:history="1">
         <w:r>
           <w:rPr>
             <w:rStyle w:val="Hiperveza"/>
@@ -1791,7 +1791,7 @@
             <w:noProof/>
             <w:webHidden/>
           </w:rPr>
-          <w:instrText xml:space="preserve"> PAGEREF _Toc80380656 \h </w:instrText>
+          <w:instrText xml:space="preserve"> PAGEREF _Toc80439658 \h </w:instrText>
         </w:r>
         <w:r>
           <w:rPr>
@@ -1837,7 +1837,7 @@
           <w:lang w:val="hr-HR" w:eastAsia="hr-HR"/>
         </w:rPr>
       </w:pPr>
-      <w:hyperlink w:anchor="_Toc80380657" w:history="1">
+      <w:hyperlink w:anchor="_Toc80439659" w:history="1">
         <w:r>
           <w:rPr>
             <w:rStyle w:val="Hiperveza"/>
@@ -1883,7 +1883,7 @@
             <w:noProof/>
             <w:webHidden/>
           </w:rPr>
-          <w:instrText xml:space="preserve"> PAGEREF _Toc80380657 \h </w:instrText>
+          <w:instrText xml:space="preserve"> PAGEREF _Toc80439659 \h </w:instrText>
         </w:r>
         <w:r>
           <w:rPr>
@@ -1929,7 +1929,7 @@
           <w:lang w:val="hr-HR" w:eastAsia="hr-HR"/>
         </w:rPr>
       </w:pPr>
-      <w:hyperlink w:anchor="_Toc80380658" w:history="1">
+      <w:hyperlink w:anchor="_Toc80439660" w:history="1">
         <w:r>
           <w:rPr>
             <w:rStyle w:val="Hiperveza"/>
@@ -1973,7 +1973,7 @@
             <w:noProof/>
             <w:webHidden/>
           </w:rPr>
-          <w:instrText xml:space="preserve"> PAGEREF _Toc80380658 \h </w:instrText>
+          <w:instrText xml:space="preserve"> PAGEREF _Toc80439660 \h </w:instrText>
         </w:r>
         <w:r>
           <w:rPr>
@@ -2022,7 +2022,7 @@
           <w:lang w:val="hr-HR" w:eastAsia="hr-HR"/>
         </w:rPr>
       </w:pPr>
-      <w:hyperlink w:anchor="_Toc80380659" w:history="1">
+      <w:hyperlink w:anchor="_Toc80439661" w:history="1">
         <w:r>
           <w:rPr>
             <w:rStyle w:val="Hiperveza"/>
@@ -2069,7 +2069,7 @@
             <w:noProof/>
             <w:webHidden/>
           </w:rPr>
-          <w:instrText xml:space="preserve"> PAGEREF _Toc80380659 \h </w:instrText>
+          <w:instrText xml:space="preserve"> PAGEREF _Toc80439661 \h </w:instrText>
         </w:r>
         <w:r>
           <w:rPr>
@@ -2115,7 +2115,7 @@
           <w:lang w:val="hr-HR" w:eastAsia="hr-HR"/>
         </w:rPr>
       </w:pPr>
-      <w:hyperlink w:anchor="_Toc80380660" w:history="1">
+      <w:hyperlink w:anchor="_Toc80439662" w:history="1">
         <w:r>
           <w:rPr>
             <w:rStyle w:val="Hiperveza"/>
@@ -2161,7 +2161,7 @@
             <w:noProof/>
             <w:webHidden/>
           </w:rPr>
-          <w:instrText xml:space="preserve"> PAGEREF _Toc80380660 \h </w:instrText>
+          <w:instrText xml:space="preserve"> PAGEREF _Toc80439662 \h </w:instrText>
         </w:r>
         <w:r>
           <w:rPr>
@@ -2210,7 +2210,7 @@
           <w:lang w:val="hr-HR" w:eastAsia="hr-HR"/>
         </w:rPr>
       </w:pPr>
-      <w:hyperlink w:anchor="_Toc80380661" w:history="1">
+      <w:hyperlink w:anchor="_Toc80439663" w:history="1">
         <w:r>
           <w:rPr>
             <w:rStyle w:val="Hiperveza"/>
@@ -2257,7 +2257,7 @@
             <w:noProof/>
             <w:webHidden/>
           </w:rPr>
-          <w:instrText xml:space="preserve"> PAGEREF _Toc80380661 \h </w:instrText>
+          <w:instrText xml:space="preserve"> PAGEREF _Toc80439663 \h </w:instrText>
         </w:r>
         <w:r>
           <w:rPr>
@@ -2303,7 +2303,7 @@
           <w:lang w:val="hr-HR" w:eastAsia="hr-HR"/>
         </w:rPr>
       </w:pPr>
-      <w:hyperlink w:anchor="_Toc80380662" w:history="1">
+      <w:hyperlink w:anchor="_Toc80439664" w:history="1">
         <w:r>
           <w:rPr>
             <w:rStyle w:val="Hiperveza"/>
@@ -2349,7 +2349,7 @@
             <w:noProof/>
             <w:webHidden/>
           </w:rPr>
-          <w:instrText xml:space="preserve"> PAGEREF _Toc80380662 \h </w:instrText>
+          <w:instrText xml:space="preserve"> PAGEREF _Toc80439664 \h </w:instrText>
         </w:r>
         <w:r>
           <w:rPr>
@@ -2395,7 +2395,7 @@
           <w:lang w:val="hr-HR" w:eastAsia="hr-HR"/>
         </w:rPr>
       </w:pPr>
-      <w:hyperlink w:anchor="_Toc80380663" w:history="1">
+      <w:hyperlink w:anchor="_Toc80439665" w:history="1">
         <w:r>
           <w:rPr>
             <w:rStyle w:val="Hiperveza"/>
@@ -2441,7 +2441,7 @@
             <w:noProof/>
             <w:webHidden/>
           </w:rPr>
-          <w:instrText xml:space="preserve"> PAGEREF _Toc80380663 \h </w:instrText>
+          <w:instrText xml:space="preserve"> PAGEREF _Toc80439665 \h </w:instrText>
         </w:r>
         <w:r>
           <w:rPr>
@@ -2487,7 +2487,7 @@
           <w:lang w:val="hr-HR" w:eastAsia="hr-HR"/>
         </w:rPr>
       </w:pPr>
-      <w:hyperlink w:anchor="_Toc80380664" w:history="1">
+      <w:hyperlink w:anchor="_Toc80439666" w:history="1">
         <w:r>
           <w:rPr>
             <w:rStyle w:val="Hiperveza"/>
@@ -2531,7 +2531,7 @@
             <w:noProof/>
             <w:webHidden/>
           </w:rPr>
-          <w:instrText xml:space="preserve"> PAGEREF _Toc80380664 \h </w:instrText>
+          <w:instrText xml:space="preserve"> PAGEREF _Toc80439666 \h </w:instrText>
         </w:r>
         <w:r>
           <w:rPr>
@@ -2577,7 +2577,7 @@
           <w:lang w:val="hr-HR" w:eastAsia="hr-HR"/>
         </w:rPr>
       </w:pPr>
-      <w:hyperlink w:anchor="_Toc80380665" w:history="1">
+      <w:hyperlink w:anchor="_Toc80439667" w:history="1">
         <w:r>
           <w:rPr>
             <w:rStyle w:val="Hiperveza"/>
@@ -2623,7 +2623,7 @@
             <w:noProof/>
             <w:webHidden/>
           </w:rPr>
-          <w:instrText xml:space="preserve"> PAGEREF _Toc80380665 \h </w:instrText>
+          <w:instrText xml:space="preserve"> PAGEREF _Toc80439667 \h </w:instrText>
         </w:r>
         <w:r>
           <w:rPr>
@@ -2644,6 +2644,386 @@
             <w:webHidden/>
           </w:rPr>
           <w:t>18</w:t>
+        </w:r>
+        <w:r>
+          <w:rPr>
+            <w:noProof/>
+            <w:webHidden/>
+          </w:rPr>
+          <w:fldChar w:fldCharType="end"/>
+        </w:r>
+      </w:hyperlink>
+    </w:p>
+    <w:p>
+      <w:pPr>
+        <w:pStyle w:val="Sadraj3"/>
+        <w:tabs>
+          <w:tab w:val="left" w:pos="1200"/>
+          <w:tab w:val="right" w:leader="dot" w:pos="9060"/>
+        </w:tabs>
+        <w:rPr>
+          <w:rFonts w:asciiTheme="minorHAnsi" w:eastAsiaTheme="minorEastAsia" w:hAnsiTheme="minorHAnsi" w:cstheme="minorBidi"/>
+          <w:noProof/>
+          <w:sz w:val="22"/>
+          <w:szCs w:val="22"/>
+          <w:lang w:val="hr-HR" w:eastAsia="hr-HR"/>
+        </w:rPr>
+      </w:pPr>
+      <w:hyperlink w:anchor="_Toc80439668" w:history="1">
+        <w:r>
+          <w:rPr>
+            <w:rStyle w:val="Hiperveza"/>
+            <w:noProof/>
+          </w:rPr>
+          <w:t>4.3.1</w:t>
+        </w:r>
+        <w:r>
+          <w:rPr>
+            <w:rFonts w:asciiTheme="minorHAnsi" w:eastAsiaTheme="minorEastAsia" w:hAnsiTheme="minorHAnsi" w:cstheme="minorBidi"/>
+            <w:noProof/>
+            <w:sz w:val="22"/>
+            <w:szCs w:val="22"/>
+            <w:lang w:val="hr-HR" w:eastAsia="hr-HR"/>
+          </w:rPr>
+          <w:tab/>
+        </w:r>
+        <w:r>
+          <w:rPr>
+            <w:rStyle w:val="Hiperveza"/>
+            <w:noProof/>
+          </w:rPr>
+          <w:t>Sintaksa</w:t>
+        </w:r>
+        <w:r>
+          <w:rPr>
+            <w:noProof/>
+            <w:webHidden/>
+          </w:rPr>
+          <w:tab/>
+        </w:r>
+        <w:r>
+          <w:rPr>
+            <w:noProof/>
+            <w:webHidden/>
+          </w:rPr>
+          <w:fldChar w:fldCharType="begin"/>
+        </w:r>
+        <w:r>
+          <w:rPr>
+            <w:noProof/>
+            <w:webHidden/>
+          </w:rPr>
+          <w:instrText xml:space="preserve"> PAGEREF _Toc80439668 \h </w:instrText>
+        </w:r>
+        <w:r>
+          <w:rPr>
+            <w:noProof/>
+            <w:webHidden/>
+          </w:rPr>
+        </w:r>
+        <w:r>
+          <w:rPr>
+            <w:noProof/>
+            <w:webHidden/>
+          </w:rPr>
+          <w:fldChar w:fldCharType="separate"/>
+        </w:r>
+        <w:r>
+          <w:rPr>
+            <w:noProof/>
+            <w:webHidden/>
+          </w:rPr>
+          <w:t>20</w:t>
+        </w:r>
+        <w:r>
+          <w:rPr>
+            <w:noProof/>
+            <w:webHidden/>
+          </w:rPr>
+          <w:fldChar w:fldCharType="end"/>
+        </w:r>
+      </w:hyperlink>
+    </w:p>
+    <w:p>
+      <w:pPr>
+        <w:pStyle w:val="Sadraj2"/>
+        <w:tabs>
+          <w:tab w:val="left" w:pos="960"/>
+          <w:tab w:val="right" w:leader="dot" w:pos="9060"/>
+        </w:tabs>
+        <w:rPr>
+          <w:rFonts w:asciiTheme="minorHAnsi" w:eastAsiaTheme="minorEastAsia" w:hAnsiTheme="minorHAnsi" w:cstheme="minorBidi"/>
+          <w:b w:val="0"/>
+          <w:bCs w:val="0"/>
+          <w:noProof/>
+          <w:lang w:val="hr-HR" w:eastAsia="hr-HR"/>
+        </w:rPr>
+      </w:pPr>
+      <w:hyperlink w:anchor="_Toc80439669" w:history="1">
+        <w:r>
+          <w:rPr>
+            <w:rStyle w:val="Hiperveza"/>
+            <w:noProof/>
+            <w:lang w:val="hr-HR"/>
+          </w:rPr>
+          <w:t>4.4</w:t>
+        </w:r>
+        <w:r>
+          <w:rPr>
+            <w:rFonts w:asciiTheme="minorHAnsi" w:eastAsiaTheme="minorEastAsia" w:hAnsiTheme="minorHAnsi" w:cstheme="minorBidi"/>
+            <w:b w:val="0"/>
+            <w:bCs w:val="0"/>
+            <w:noProof/>
+            <w:lang w:val="hr-HR" w:eastAsia="hr-HR"/>
+          </w:rPr>
+          <w:tab/>
+        </w:r>
+        <w:r>
+          <w:rPr>
+            <w:rStyle w:val="Hiperveza"/>
+            <w:noProof/>
+            <w:lang w:val="hr-HR"/>
+          </w:rPr>
+          <w:t>CAd</w:t>
+        </w:r>
+        <w:r>
+          <w:rPr>
+            <w:rStyle w:val="Hiperveza"/>
+            <w:noProof/>
+            <w:lang w:val="hr-HR"/>
+          </w:rPr>
+          <w:t>E</w:t>
+        </w:r>
+        <w:r>
+          <w:rPr>
+            <w:rStyle w:val="Hiperveza"/>
+            <w:noProof/>
+            <w:lang w:val="hr-HR"/>
+          </w:rPr>
+          <w:t>S</w:t>
+        </w:r>
+        <w:r>
+          <w:rPr>
+            <w:noProof/>
+            <w:webHidden/>
+          </w:rPr>
+          <w:tab/>
+        </w:r>
+        <w:r>
+          <w:rPr>
+            <w:noProof/>
+            <w:webHidden/>
+          </w:rPr>
+          <w:fldChar w:fldCharType="begin"/>
+        </w:r>
+        <w:r>
+          <w:rPr>
+            <w:noProof/>
+            <w:webHidden/>
+          </w:rPr>
+          <w:instrText xml:space="preserve"> PAGEREF _Toc80439669 \h </w:instrText>
+        </w:r>
+        <w:r>
+          <w:rPr>
+            <w:noProof/>
+            <w:webHidden/>
+          </w:rPr>
+        </w:r>
+        <w:r>
+          <w:rPr>
+            <w:noProof/>
+            <w:webHidden/>
+          </w:rPr>
+          <w:fldChar w:fldCharType="separate"/>
+        </w:r>
+        <w:r>
+          <w:rPr>
+            <w:noProof/>
+            <w:webHidden/>
+          </w:rPr>
+          <w:t>21</w:t>
+        </w:r>
+        <w:r>
+          <w:rPr>
+            <w:noProof/>
+            <w:webHidden/>
+          </w:rPr>
+          <w:fldChar w:fldCharType="end"/>
+        </w:r>
+      </w:hyperlink>
+    </w:p>
+    <w:p>
+      <w:pPr>
+        <w:pStyle w:val="Sadraj2"/>
+        <w:tabs>
+          <w:tab w:val="left" w:pos="960"/>
+          <w:tab w:val="right" w:leader="dot" w:pos="9060"/>
+        </w:tabs>
+        <w:rPr>
+          <w:rFonts w:asciiTheme="minorHAnsi" w:eastAsiaTheme="minorEastAsia" w:hAnsiTheme="minorHAnsi" w:cstheme="minorBidi"/>
+          <w:b w:val="0"/>
+          <w:bCs w:val="0"/>
+          <w:noProof/>
+          <w:lang w:val="hr-HR" w:eastAsia="hr-HR"/>
+        </w:rPr>
+      </w:pPr>
+      <w:hyperlink w:anchor="_Toc80439670" w:history="1">
+        <w:r>
+          <w:rPr>
+            <w:rStyle w:val="Hiperveza"/>
+            <w:noProof/>
+            <w:lang w:val="hr-HR"/>
+          </w:rPr>
+          <w:t>4.5</w:t>
+        </w:r>
+        <w:r>
+          <w:rPr>
+            <w:rFonts w:asciiTheme="minorHAnsi" w:eastAsiaTheme="minorEastAsia" w:hAnsiTheme="minorHAnsi" w:cstheme="minorBidi"/>
+            <w:b w:val="0"/>
+            <w:bCs w:val="0"/>
+            <w:noProof/>
+            <w:lang w:val="hr-HR" w:eastAsia="hr-HR"/>
+          </w:rPr>
+          <w:tab/>
+        </w:r>
+        <w:r>
+          <w:rPr>
+            <w:rStyle w:val="Hiperveza"/>
+            <w:noProof/>
+            <w:lang w:val="hr-HR"/>
+          </w:rPr>
+          <w:t>Kriptografski algoritmi</w:t>
+        </w:r>
+        <w:r>
+          <w:rPr>
+            <w:noProof/>
+            <w:webHidden/>
+          </w:rPr>
+          <w:tab/>
+        </w:r>
+        <w:r>
+          <w:rPr>
+            <w:noProof/>
+            <w:webHidden/>
+          </w:rPr>
+          <w:fldChar w:fldCharType="begin"/>
+        </w:r>
+        <w:r>
+          <w:rPr>
+            <w:noProof/>
+            <w:webHidden/>
+          </w:rPr>
+          <w:instrText xml:space="preserve"> PAGEREF _Toc80439670 \h </w:instrText>
+        </w:r>
+        <w:r>
+          <w:rPr>
+            <w:noProof/>
+            <w:webHidden/>
+          </w:rPr>
+        </w:r>
+        <w:r>
+          <w:rPr>
+            <w:noProof/>
+            <w:webHidden/>
+          </w:rPr>
+          <w:fldChar w:fldCharType="separate"/>
+        </w:r>
+        <w:r>
+          <w:rPr>
+            <w:noProof/>
+            <w:webHidden/>
+          </w:rPr>
+          <w:t>21</w:t>
+        </w:r>
+        <w:r>
+          <w:rPr>
+            <w:noProof/>
+            <w:webHidden/>
+          </w:rPr>
+          <w:fldChar w:fldCharType="end"/>
+        </w:r>
+      </w:hyperlink>
+    </w:p>
+    <w:p>
+      <w:pPr>
+        <w:pStyle w:val="Sadraj3"/>
+        <w:tabs>
+          <w:tab w:val="left" w:pos="1200"/>
+          <w:tab w:val="right" w:leader="dot" w:pos="9060"/>
+        </w:tabs>
+        <w:rPr>
+          <w:rFonts w:asciiTheme="minorHAnsi" w:eastAsiaTheme="minorEastAsia" w:hAnsiTheme="minorHAnsi" w:cstheme="minorBidi"/>
+          <w:noProof/>
+          <w:sz w:val="22"/>
+          <w:szCs w:val="22"/>
+          <w:lang w:val="hr-HR" w:eastAsia="hr-HR"/>
+        </w:rPr>
+      </w:pPr>
+      <w:hyperlink w:anchor="_Toc80439671" w:history="1">
+        <w:r>
+          <w:rPr>
+            <w:rStyle w:val="Hiperveza"/>
+            <w:noProof/>
+          </w:rPr>
+          <w:t>4.5.1</w:t>
+        </w:r>
+        <w:r>
+          <w:rPr>
+            <w:rFonts w:asciiTheme="minorHAnsi" w:eastAsiaTheme="minorEastAsia" w:hAnsiTheme="minorHAnsi" w:cstheme="minorBidi"/>
+            <w:noProof/>
+            <w:sz w:val="22"/>
+            <w:szCs w:val="22"/>
+            <w:lang w:val="hr-HR" w:eastAsia="hr-HR"/>
+          </w:rPr>
+          <w:tab/>
+        </w:r>
+        <w:r>
+          <w:rPr>
+            <w:rStyle w:val="Hiperveza"/>
+            <w:noProof/>
+          </w:rPr>
+          <w:t>Prihvaćeni algoritmi</w:t>
+        </w:r>
+        <w:r>
+          <w:rPr>
+            <w:noProof/>
+            <w:webHidden/>
+          </w:rPr>
+          <w:tab/>
+        </w:r>
+        <w:r>
+          <w:rPr>
+            <w:noProof/>
+            <w:webHidden/>
+          </w:rPr>
+          <w:fldChar w:fldCharType="begin"/>
+        </w:r>
+        <w:r>
+          <w:rPr>
+            <w:noProof/>
+            <w:webHidden/>
+          </w:rPr>
+          <w:instrText xml:space="preserve"> PAGEREF _Toc80439671 \h </w:instrText>
+        </w:r>
+        <w:r>
+          <w:rPr>
+            <w:noProof/>
+            <w:webHidden/>
+          </w:rPr>
+        </w:r>
+        <w:r>
+          <w:rPr>
+            <w:noProof/>
+            <w:webHidden/>
+          </w:rPr>
+          <w:fldChar w:fldCharType="separate"/>
+        </w:r>
+        <w:r>
+          <w:rPr>
+            <w:noProof/>
+            <w:webHidden/>
+          </w:rPr>
+          <w:t>22</w:t>
         </w:r>
         <w:r>
           <w:rPr>
@@ -2672,7 +3052,7 @@
           <w:lang w:val="hr-HR" w:eastAsia="hr-HR"/>
         </w:rPr>
       </w:pPr>
-      <w:hyperlink w:anchor="_Toc80380666" w:history="1">
+      <w:hyperlink w:anchor="_Toc80439672" w:history="1">
         <w:r>
           <w:rPr>
             <w:rStyle w:val="Hiperveza"/>
@@ -2719,7 +3099,7 @@
             <w:noProof/>
             <w:webHidden/>
           </w:rPr>
-          <w:instrText xml:space="preserve"> PAGEREF _Toc80380666 \h </w:instrText>
+          <w:instrText xml:space="preserve"> PAGEREF _Toc80439672 \h </w:instrText>
         </w:r>
         <w:r>
           <w:rPr>
@@ -2739,7 +3119,7 @@
             <w:noProof/>
             <w:webHidden/>
           </w:rPr>
-          <w:t>19</w:t>
+          <w:t>25</w:t>
         </w:r>
         <w:r>
           <w:rPr>
@@ -2768,7 +3148,7 @@
           <w:lang w:val="hr-HR" w:eastAsia="hr-HR"/>
         </w:rPr>
       </w:pPr>
-      <w:hyperlink w:anchor="_Toc80380667" w:history="1">
+      <w:hyperlink w:anchor="_Toc80439673" w:history="1">
         <w:r>
           <w:rPr>
             <w:rStyle w:val="Hiperveza"/>
@@ -2815,7 +3195,7 @@
             <w:noProof/>
             <w:webHidden/>
           </w:rPr>
-          <w:instrText xml:space="preserve"> PAGEREF _Toc80380667 \h </w:instrText>
+          <w:instrText xml:space="preserve"> PAGEREF _Toc80439673 \h </w:instrText>
         </w:r>
         <w:r>
           <w:rPr>
@@ -2835,7 +3215,7 @@
             <w:noProof/>
             <w:webHidden/>
           </w:rPr>
-          <w:t>20</w:t>
+          <w:t>26</w:t>
         </w:r>
         <w:r>
           <w:rPr>
@@ -2864,7 +3244,7 @@
           <w:lang w:val="hr-HR" w:eastAsia="hr-HR"/>
         </w:rPr>
       </w:pPr>
-      <w:hyperlink w:anchor="_Toc80380668" w:history="1">
+      <w:hyperlink w:anchor="_Toc80439674" w:history="1">
         <w:r>
           <w:rPr>
             <w:rStyle w:val="Hiperveza"/>
@@ -2911,7 +3291,7 @@
             <w:noProof/>
             <w:webHidden/>
           </w:rPr>
-          <w:instrText xml:space="preserve"> PAGEREF _Toc80380668 \h </w:instrText>
+          <w:instrText xml:space="preserve"> PAGEREF _Toc80439674 \h </w:instrText>
         </w:r>
         <w:r>
           <w:rPr>
@@ -2931,7 +3311,7 @@
             <w:noProof/>
             <w:webHidden/>
           </w:rPr>
-          <w:t>21</w:t>
+          <w:t>27</w:t>
         </w:r>
         <w:r>
           <w:rPr>
@@ -2960,7 +3340,7 @@
           <w:lang w:val="hr-HR" w:eastAsia="hr-HR"/>
         </w:rPr>
       </w:pPr>
-      <w:hyperlink w:anchor="_Toc80380669" w:history="1">
+      <w:hyperlink w:anchor="_Toc80439675" w:history="1">
         <w:r>
           <w:rPr>
             <w:rStyle w:val="Hiperveza"/>
@@ -3007,7 +3387,7 @@
             <w:noProof/>
             <w:webHidden/>
           </w:rPr>
-          <w:instrText xml:space="preserve"> PAGEREF _Toc80380669 \h </w:instrText>
+          <w:instrText xml:space="preserve"> PAGEREF _Toc80439675 \h </w:instrText>
         </w:r>
         <w:r>
           <w:rPr>
@@ -3027,7 +3407,7 @@
             <w:noProof/>
             <w:webHidden/>
           </w:rPr>
-          <w:t>22</w:t>
+          <w:t>28</w:t>
         </w:r>
         <w:r>
           <w:rPr>
@@ -3055,7 +3435,7 @@
           <w:lang w:val="hr-HR" w:eastAsia="hr-HR"/>
         </w:rPr>
       </w:pPr>
-      <w:hyperlink w:anchor="_Toc80380670" w:history="1">
+      <w:hyperlink w:anchor="_Toc80439676" w:history="1">
         <w:r>
           <w:rPr>
             <w:rStyle w:val="Hiperveza"/>
@@ -3082,7 +3462,7 @@
             <w:noProof/>
             <w:webHidden/>
           </w:rPr>
-          <w:instrText xml:space="preserve"> PAGEREF _Toc80380670 \h </w:instrText>
+          <w:instrText xml:space="preserve"> PAGEREF _Toc80439676 \h </w:instrText>
         </w:r>
         <w:r>
           <w:rPr>
@@ -3102,7 +3482,7 @@
             <w:noProof/>
             <w:webHidden/>
           </w:rPr>
-          <w:t>23</w:t>
+          <w:t>29</w:t>
         </w:r>
         <w:r>
           <w:rPr>
@@ -3130,7 +3510,7 @@
           <w:lang w:val="hr-HR" w:eastAsia="hr-HR"/>
         </w:rPr>
       </w:pPr>
-      <w:hyperlink w:anchor="_Toc80380671" w:history="1">
+      <w:hyperlink w:anchor="_Toc80439677" w:history="1">
         <w:r>
           <w:rPr>
             <w:rStyle w:val="Hiperveza"/>
@@ -3157,7 +3537,7 @@
             <w:noProof/>
             <w:webHidden/>
           </w:rPr>
-          <w:instrText xml:space="preserve"> PAGEREF _Toc80380671 \h </w:instrText>
+          <w:instrText xml:space="preserve"> PAGEREF _Toc80439677 \h </w:instrText>
         </w:r>
         <w:r>
           <w:rPr>
@@ -3177,7 +3557,7 @@
             <w:noProof/>
             <w:webHidden/>
           </w:rPr>
-          <w:t>24</w:t>
+          <w:t>31</w:t>
         </w:r>
         <w:r>
           <w:rPr>
@@ -3205,7 +3585,7 @@
           <w:lang w:val="hr-HR" w:eastAsia="hr-HR"/>
         </w:rPr>
       </w:pPr>
-      <w:hyperlink w:anchor="_Toc80380672" w:history="1">
+      <w:hyperlink w:anchor="_Toc80439678" w:history="1">
         <w:r>
           <w:rPr>
             <w:rStyle w:val="Hiperveza"/>
@@ -3232,7 +3612,7 @@
             <w:noProof/>
             <w:webHidden/>
           </w:rPr>
-          <w:instrText xml:space="preserve"> PAGEREF _Toc80380672 \h </w:instrText>
+          <w:instrText xml:space="preserve"> PAGEREF _Toc80439678 \h </w:instrText>
         </w:r>
         <w:r>
           <w:rPr>
@@ -3252,7 +3632,7 @@
             <w:noProof/>
             <w:webHidden/>
           </w:rPr>
-          <w:t>25</w:t>
+          <w:t>32</w:t>
         </w:r>
         <w:r>
           <w:rPr>
@@ -3280,7 +3660,7 @@
           <w:lang w:val="hr-HR" w:eastAsia="hr-HR"/>
         </w:rPr>
       </w:pPr>
-      <w:hyperlink w:anchor="_Toc80380673" w:history="1">
+      <w:hyperlink w:anchor="_Toc80439679" w:history="1">
         <w:r>
           <w:rPr>
             <w:rStyle w:val="Hiperveza"/>
@@ -3307,7 +3687,7 @@
             <w:noProof/>
             <w:webHidden/>
           </w:rPr>
-          <w:instrText xml:space="preserve"> PAGEREF _Toc80380673 \h </w:instrText>
+          <w:instrText xml:space="preserve"> PAGEREF _Toc80439679 \h </w:instrText>
         </w:r>
         <w:r>
           <w:rPr>
@@ -3327,7 +3707,7 @@
             <w:noProof/>
             <w:webHidden/>
           </w:rPr>
-          <w:t>26</w:t>
+          <w:t>33</w:t>
         </w:r>
         <w:r>
           <w:rPr>
@@ -3355,7 +3735,7 @@
           <w:lang w:val="hr-HR" w:eastAsia="hr-HR"/>
         </w:rPr>
       </w:pPr>
-      <w:hyperlink w:anchor="_Toc80380674" w:history="1">
+      <w:hyperlink w:anchor="_Toc80439680" w:history="1">
         <w:r>
           <w:rPr>
             <w:rStyle w:val="Hiperveza"/>
@@ -3382,7 +3762,7 @@
             <w:noProof/>
             <w:webHidden/>
           </w:rPr>
-          <w:instrText xml:space="preserve"> PAGEREF _Toc80380674 \h </w:instrText>
+          <w:instrText xml:space="preserve"> PAGEREF _Toc80439680 \h </w:instrText>
         </w:r>
         <w:r>
           <w:rPr>
@@ -3402,7 +3782,7 @@
             <w:noProof/>
             <w:webHidden/>
           </w:rPr>
-          <w:t>27</w:t>
+          <w:t>34</w:t>
         </w:r>
         <w:r>
           <w:rPr>
@@ -3427,7 +3807,7 @@
           <w:lang w:val="hr-HR" w:eastAsia="hr-HR"/>
         </w:rPr>
       </w:pPr>
-      <w:hyperlink w:anchor="_Toc80380675" w:history="1">
+      <w:hyperlink w:anchor="_Toc80439681" w:history="1">
         <w:r>
           <w:rPr>
             <w:rStyle w:val="Hiperveza"/>
@@ -3455,7 +3835,7 @@
             <w:noProof/>
             <w:webHidden/>
           </w:rPr>
-          <w:instrText xml:space="preserve"> PAGEREF _Toc80380675 \h </w:instrText>
+          <w:instrText xml:space="preserve"> PAGEREF _Toc80439681 \h </w:instrText>
         </w:r>
         <w:r>
           <w:rPr>
@@ -3475,7 +3855,7 @@
             <w:noProof/>
             <w:webHidden/>
           </w:rPr>
-          <w:t>27</w:t>
+          <w:t>34</w:t>
         </w:r>
         <w:r>
           <w:rPr>
@@ -3510,7 +3890,7 @@
         <w:pStyle w:val="Naslov1"/>
       </w:pPr>
       <w:bookmarkStart w:id="0" w:name="_Toc80033050"/>
-      <w:bookmarkStart w:id="1" w:name="_Toc80380652"/>
+      <w:bookmarkStart w:id="1" w:name="_Toc80439654"/>
       <w:r>
         <w:lastRenderedPageBreak/>
         <w:t>Uvod</w:t>
@@ -3844,7 +4224,7 @@
       <w:pPr>
         <w:pStyle w:val="Naslov1"/>
       </w:pPr>
-      <w:bookmarkStart w:id="2" w:name="_Toc80380653"/>
+      <w:bookmarkStart w:id="2" w:name="_Toc80439655"/>
       <w:r>
         <w:lastRenderedPageBreak/>
         <w:t>Digitalni potpisi</w:t>
@@ -3984,7 +4364,7 @@
           <w:lang w:val="hr-HR"/>
         </w:rPr>
       </w:pPr>
-      <w:bookmarkStart w:id="3" w:name="_Toc80380654"/>
+      <w:bookmarkStart w:id="3" w:name="_Toc80439656"/>
       <w:r>
         <w:rPr>
           <w:lang w:val="hr-HR"/>
@@ -4705,7 +5085,7 @@
       </w:pPr>
       <w:bookmarkStart w:id="4" w:name="_Ref80208434"/>
       <w:bookmarkStart w:id="5" w:name="_Ref80208425"/>
-      <w:bookmarkStart w:id="6" w:name="_Toc80428147"/>
+      <w:bookmarkStart w:id="6" w:name="_Toc80439637"/>
       <w:proofErr w:type="spellStart"/>
       <w:r>
         <w:t>Slika</w:t>
@@ -4838,7 +5218,7 @@
       <w:pPr>
         <w:pStyle w:val="Naslov3"/>
       </w:pPr>
-      <w:bookmarkStart w:id="7" w:name="_Toc80380655"/>
+      <w:bookmarkStart w:id="7" w:name="_Toc80439657"/>
       <w:r>
         <w:t>RSA potpis</w:t>
       </w:r>
@@ -6202,7 +6582,7 @@
           <w:lang w:val="hr-HR"/>
         </w:rPr>
       </w:pPr>
-      <w:bookmarkStart w:id="8" w:name="_Toc80380656"/>
+      <w:bookmarkStart w:id="8" w:name="_Toc80439658"/>
       <w:r>
         <w:rPr>
           <w:lang w:val="hr-HR"/>
@@ -6547,7 +6927,7 @@
           <w:lang w:val="hr-HR"/>
         </w:rPr>
       </w:pPr>
-      <w:bookmarkStart w:id="9" w:name="_Toc80380657"/>
+      <w:bookmarkStart w:id="9" w:name="_Toc80439659"/>
       <w:r>
         <w:rPr>
           <w:lang w:val="hr-HR"/>
@@ -6741,7 +7121,7 @@
       <w:pPr>
         <w:pStyle w:val="Opisslike"/>
       </w:pPr>
-      <w:bookmarkStart w:id="10" w:name="_Toc80428148"/>
+      <w:bookmarkStart w:id="10" w:name="_Toc80439638"/>
       <w:proofErr w:type="spellStart"/>
       <w:r>
         <w:t>Slika</w:t>
@@ -6948,7 +7328,7 @@
         <w:pStyle w:val="Opisslike"/>
       </w:pPr>
       <w:bookmarkStart w:id="11" w:name="_Ref80291582"/>
-      <w:bookmarkStart w:id="12" w:name="_Toc80428149"/>
+      <w:bookmarkStart w:id="12" w:name="_Toc80439639"/>
       <w:proofErr w:type="spellStart"/>
       <w:r>
         <w:t>Slika</w:t>
@@ -7060,7 +7440,7 @@
       <w:pPr>
         <w:pStyle w:val="Naslov3"/>
       </w:pPr>
-      <w:bookmarkStart w:id="13" w:name="_Toc80380658"/>
+      <w:bookmarkStart w:id="13" w:name="_Toc80439660"/>
       <w:r>
         <w:t>Opoziv certifikata</w:t>
       </w:r>
@@ -7266,7 +7646,7 @@
       <w:pPr>
         <w:pStyle w:val="Naslov1"/>
       </w:pPr>
-      <w:bookmarkStart w:id="14" w:name="_Toc80380659"/>
+      <w:bookmarkStart w:id="14" w:name="_Toc80439661"/>
       <w:proofErr w:type="spellStart"/>
       <w:r>
         <w:lastRenderedPageBreak/>
@@ -7600,7 +7980,7 @@
         </w:rPr>
       </w:pPr>
       <w:bookmarkStart w:id="15" w:name="_Ref80113173"/>
-      <w:bookmarkStart w:id="16" w:name="_Toc80428150"/>
+      <w:bookmarkStart w:id="16" w:name="_Toc80439640"/>
       <w:proofErr w:type="spellStart"/>
       <w:r>
         <w:t>Slika</w:t>
@@ -7942,7 +8322,7 @@
         <w:pStyle w:val="Opisslike"/>
       </w:pPr>
       <w:bookmarkStart w:id="17" w:name="_Ref80114349"/>
-      <w:bookmarkStart w:id="18" w:name="_Toc80428151"/>
+      <w:bookmarkStart w:id="18" w:name="_Toc80439641"/>
       <w:proofErr w:type="spellStart"/>
       <w:r>
         <w:t>Slika</w:t>
@@ -8560,7 +8940,7 @@
           <w:lang w:val="hr-HR"/>
         </w:rPr>
       </w:pPr>
-      <w:bookmarkStart w:id="19" w:name="_Toc80380660"/>
+      <w:bookmarkStart w:id="19" w:name="_Toc80439662"/>
       <w:r>
         <w:rPr>
           <w:lang w:val="hr-HR"/>
@@ -8912,7 +9292,7 @@
       <w:pPr>
         <w:pStyle w:val="Naslov1"/>
       </w:pPr>
-      <w:bookmarkStart w:id="20" w:name="_Toc80380661"/>
+      <w:bookmarkStart w:id="20" w:name="_Toc80439663"/>
       <w:proofErr w:type="spellStart"/>
       <w:r>
         <w:lastRenderedPageBreak/>
@@ -15114,7 +15494,7 @@
           <w:lang w:val="hr-HR"/>
         </w:rPr>
       </w:pPr>
-      <w:bookmarkStart w:id="22" w:name="_Toc80380662"/>
+      <w:bookmarkStart w:id="22" w:name="_Toc80439664"/>
       <w:proofErr w:type="spellStart"/>
       <w:r>
         <w:rPr>
@@ -15688,7 +16068,7 @@
           <w:lang w:val="hr-HR"/>
         </w:rPr>
       </w:pPr>
-      <w:bookmarkStart w:id="23" w:name="_Toc80380663"/>
+      <w:bookmarkStart w:id="23" w:name="_Toc80439665"/>
       <w:proofErr w:type="spellStart"/>
       <w:r>
         <w:rPr>
@@ -15983,7 +16363,7 @@
         </w:rPr>
       </w:pPr>
       <w:bookmarkStart w:id="24" w:name="_Ref80374911"/>
-      <w:bookmarkStart w:id="25" w:name="_Toc80428152"/>
+      <w:bookmarkStart w:id="25" w:name="_Toc80439642"/>
       <w:proofErr w:type="spellStart"/>
       <w:r>
         <w:t>Slika</w:t>
@@ -16350,7 +16730,7 @@
         </w:rPr>
       </w:pPr>
       <w:bookmarkStart w:id="26" w:name="_Ref80376164"/>
-      <w:bookmarkStart w:id="27" w:name="_Toc80428153"/>
+      <w:bookmarkStart w:id="27" w:name="_Toc80439643"/>
       <w:proofErr w:type="spellStart"/>
       <w:r>
         <w:t>Slika</w:t>
@@ -16874,7 +17254,7 @@
       <w:pPr>
         <w:pStyle w:val="Naslov3"/>
       </w:pPr>
-      <w:bookmarkStart w:id="28" w:name="_Toc80380664"/>
+      <w:bookmarkStart w:id="28" w:name="_Toc80439666"/>
       <w:r>
         <w:t>Pohrana potpisa</w:t>
       </w:r>
@@ -17104,7 +17484,7 @@
           <w:lang w:val="hr-HR"/>
         </w:rPr>
       </w:pPr>
-      <w:bookmarkStart w:id="29" w:name="_Toc80380665"/>
+      <w:bookmarkStart w:id="29" w:name="_Toc80439667"/>
       <w:proofErr w:type="spellStart"/>
       <w:r>
         <w:rPr>
@@ -17469,7 +17849,7 @@
         <w:pStyle w:val="Opisslike"/>
       </w:pPr>
       <w:bookmarkStart w:id="30" w:name="_Ref80382665"/>
-      <w:bookmarkStart w:id="31" w:name="_Toc80428154"/>
+      <w:bookmarkStart w:id="31" w:name="_Toc80439644"/>
       <w:proofErr w:type="spellStart"/>
       <w:r>
         <w:t>Slika</w:t>
@@ -17736,6 +18116,7 @@
         <w:pStyle w:val="Opisslike"/>
       </w:pPr>
       <w:bookmarkStart w:id="32" w:name="_Ref80430052"/>
+      <w:bookmarkStart w:id="33" w:name="_Toc80439645"/>
       <w:proofErr w:type="spellStart"/>
       <w:r>
         <w:t>Slika</w:t>
@@ -17799,6 +18180,7 @@
       <w:r>
         <w:t>potpisa</w:t>
       </w:r>
+      <w:bookmarkEnd w:id="33"/>
       <w:proofErr w:type="spellEnd"/>
     </w:p>
     <w:p>
@@ -17812,9 +18194,11 @@
       <w:pPr>
         <w:pStyle w:val="Naslov3"/>
       </w:pPr>
+      <w:bookmarkStart w:id="34" w:name="_Toc80439668"/>
       <w:r>
         <w:t>Sintaksa</w:t>
       </w:r>
+      <w:bookmarkEnd w:id="34"/>
     </w:p>
     <w:p>
       <w:pPr>
@@ -18173,6 +18557,7 @@
           <w:lang w:val="hr-HR"/>
         </w:rPr>
       </w:pPr>
+      <w:bookmarkStart w:id="35" w:name="_Toc80439669"/>
       <w:proofErr w:type="spellStart"/>
       <w:r>
         <w:rPr>
@@ -18180,130 +18565,1068 @@
         </w:rPr>
         <w:t>CAdES</w:t>
       </w:r>
-      <w:proofErr w:type="spellEnd"/>
-    </w:p>
-    <w:p>
-      <w:pPr>
-        <w:rPr>
-          <w:lang w:val="hr-HR"/>
-        </w:rPr>
-      </w:pPr>
-    </w:p>
-    <w:p>
-      <w:pPr>
-        <w:pStyle w:val="Naslov2"/>
-        <w:rPr>
-          <w:lang w:val="hr-HR"/>
-        </w:rPr>
-      </w:pPr>
-      <w:r>
-        <w:rPr>
-          <w:lang w:val="hr-HR"/>
-        </w:rPr>
-        <w:t xml:space="preserve">Kriptografski </w:t>
-      </w:r>
-      <w:r>
-        <w:rPr>
-          <w:lang w:val="hr-HR"/>
-        </w:rPr>
-        <w:t>algoritmi</w:t>
-      </w:r>
-    </w:p>
-    <w:p>
-      <w:pPr>
-        <w:rPr>
-          <w:lang w:val="hr-HR"/>
-        </w:rPr>
-      </w:pPr>
-      <w:r>
-        <w:rPr>
-          <w:lang w:val="hr-HR"/>
-        </w:rPr>
-        <w:t xml:space="preserve">Odabir kriptografskih algoritama koji se primjenjuju kroz digitalne potpise bitan je parametar usluga koje implementiraju digitalne potpise. Jedan od bitnih faktora prilikom odabira algoritama je interoperabilnost. ETSI standard delegira procjenu kriptografskih algoritama SOG-IS </w:t>
-      </w:r>
-      <w:proofErr w:type="spellStart"/>
-      <w:r>
-        <w:rPr>
-          <w:lang w:val="hr-HR"/>
-        </w:rPr>
-        <w:t>Crypto</w:t>
-      </w:r>
-      <w:proofErr w:type="spellEnd"/>
-      <w:r>
-        <w:rPr>
-          <w:lang w:val="hr-HR"/>
-        </w:rPr>
-        <w:t xml:space="preserve"> WG </w:t>
-      </w:r>
-      <w:r>
-        <w:rPr>
-          <w:lang w:val="hr-HR"/>
-        </w:rPr>
-        <w:t>grupi</w:t>
-      </w:r>
-      <w:r>
-        <w:rPr>
-          <w:lang w:val="hr-HR"/>
-        </w:rPr>
-        <w:t xml:space="preserve"> kako bi se izbjegli konflikti prilikom evaluacije sigurnosti pojedinih usluga i proizvoda.</w:t>
-      </w:r>
-      <w:r>
-        <w:rPr>
-          <w:lang w:val="hr-HR"/>
-        </w:rPr>
-        <w:t>[16]</w:t>
-      </w:r>
-    </w:p>
-    <w:p>
-      <w:pPr>
-        <w:rPr>
-          <w:lang w:val="hr-HR"/>
-        </w:rPr>
-      </w:pPr>
-    </w:p>
-    <w:p>
-      <w:pPr>
-        <w:rPr>
-          <w:lang w:val="hr-HR"/>
-        </w:rPr>
-      </w:pPr>
-      <w:r>
-        <w:rPr>
-          <w:lang w:val="hr-HR"/>
-        </w:rPr>
-        <w:t>Druga standardizacijska tijela i agencije zemalja članica objavljuju slične dokumente s djelomično</w:t>
-      </w:r>
-      <w:r>
-        <w:rPr>
+      <w:bookmarkEnd w:id="35"/>
+      <w:proofErr w:type="spellEnd"/>
+    </w:p>
+    <w:p>
+      <w:pPr>
+        <w:rPr>
+          <w:lang w:val="hr-HR"/>
+        </w:rPr>
+      </w:pPr>
+      <w:proofErr w:type="spellStart"/>
+      <w:r>
+        <w:rPr>
+          <w:lang w:val="hr-HR"/>
+        </w:rPr>
+        <w:t>CAdES</w:t>
+      </w:r>
+      <w:proofErr w:type="spellEnd"/>
+      <w:r>
+        <w:rPr>
+          <w:lang w:val="hr-HR"/>
+        </w:rPr>
+        <w:t xml:space="preserve"> je skup proširenja sintaksi kriptografske poruke (engl. </w:t>
+      </w:r>
+      <w:proofErr w:type="spellStart"/>
+      <w:r>
+        <w:rPr>
+          <w:i/>
+          <w:iCs/>
+          <w:lang w:val="hr-HR"/>
+        </w:rPr>
+        <w:t>Cryptographic</w:t>
+      </w:r>
+      <w:proofErr w:type="spellEnd"/>
+      <w:r>
+        <w:rPr>
+          <w:i/>
+          <w:iCs/>
           <w:lang w:val="hr-HR"/>
         </w:rPr>
         <w:t xml:space="preserve"> </w:t>
       </w:r>
-      <w:r>
-        <w:rPr>
-          <w:lang w:val="hr-HR"/>
-        </w:rPr>
-        <w:t>preklapajućim opsegom preporuka. Takvi dokumenti mogu se iskoristiti kao dodatni materijali prilikom projektiranja implementacije usluga i proizvoda.</w:t>
-      </w:r>
-    </w:p>
-    <w:p>
-      <w:pPr>
-        <w:rPr>
-          <w:lang w:val="hr-HR"/>
-        </w:rPr>
-      </w:pPr>
-    </w:p>
-    <w:p>
-      <w:pPr>
-        <w:rPr>
-          <w:lang w:val="hr-HR"/>
-        </w:rPr>
-      </w:pPr>
-      <w:r>
-        <w:rPr>
-          <w:lang w:val="hr-HR"/>
-        </w:rPr>
-        <w:t>SOG-IS evaluacijski okvir razlikuje dvije vrste mehanizama:</w:t>
+      <w:proofErr w:type="spellStart"/>
+      <w:r>
+        <w:rPr>
+          <w:i/>
+          <w:iCs/>
+          <w:lang w:val="hr-HR"/>
+        </w:rPr>
+        <w:t>message</w:t>
+      </w:r>
+      <w:proofErr w:type="spellEnd"/>
+      <w:r>
+        <w:rPr>
+          <w:i/>
+          <w:iCs/>
+          <w:lang w:val="hr-HR"/>
+        </w:rPr>
+        <w:t xml:space="preserve"> </w:t>
+      </w:r>
+      <w:proofErr w:type="spellStart"/>
+      <w:r>
+        <w:rPr>
+          <w:i/>
+          <w:iCs/>
+          <w:lang w:val="hr-HR"/>
+        </w:rPr>
+        <w:t>syntax</w:t>
+      </w:r>
+      <w:proofErr w:type="spellEnd"/>
+      <w:r>
+        <w:rPr>
+          <w:lang w:val="hr-HR"/>
+        </w:rPr>
+        <w:t xml:space="preserve">) </w:t>
+      </w:r>
+      <w:r>
+        <w:rPr>
+          <w:lang w:val="hr-HR"/>
+        </w:rPr>
+        <w:t>koja implementiraju zahtjeve naprednih elektronskih potpisa.</w:t>
+      </w:r>
+    </w:p>
+    <w:p>
+      <w:pPr>
+        <w:rPr>
+          <w:lang w:val="hr-HR"/>
+        </w:rPr>
+      </w:pPr>
+    </w:p>
+    <w:p>
+      <w:pPr>
+        <w:rPr>
+          <w:lang w:val="hr-HR"/>
+        </w:rPr>
+      </w:pPr>
+      <w:r>
+        <w:rPr>
+          <w:lang w:val="hr-HR"/>
+        </w:rPr>
+        <w:t xml:space="preserve">CMS je IETF standard definiran kroz RFC5652 koji opisuje sintaksu za zaštitu podataka. Podržava digitalne potpise i enkripciju. Sintaksa podržava višestruku </w:t>
+      </w:r>
+      <w:proofErr w:type="spellStart"/>
+      <w:r>
+        <w:rPr>
+          <w:lang w:val="hr-HR"/>
+        </w:rPr>
+        <w:t>enkapsulaciju</w:t>
+      </w:r>
+      <w:proofErr w:type="spellEnd"/>
+      <w:r>
+        <w:rPr>
+          <w:lang w:val="hr-HR"/>
+        </w:rPr>
+        <w:t xml:space="preserve"> što u omogućava višestruko potpisivanje podataka.</w:t>
+      </w:r>
+    </w:p>
+    <w:p>
+      <w:pPr>
+        <w:rPr>
+          <w:lang w:val="hr-HR"/>
+        </w:rPr>
+      </w:pPr>
+    </w:p>
+    <w:p>
+      <w:pPr>
+        <w:rPr>
+          <w:lang w:val="hr-HR"/>
+        </w:rPr>
+      </w:pPr>
+      <w:r>
+        <w:rPr>
+          <w:lang w:val="hr-HR"/>
+        </w:rPr>
+        <w:t xml:space="preserve">Također omogućeno je potpisivanje proizvoljnih atributa, poput vremena potpisa i </w:t>
+      </w:r>
+      <w:r>
+        <w:rPr>
+          <w:lang w:val="hr-HR"/>
+        </w:rPr>
+        <w:t>protu potpisa</w:t>
+      </w:r>
+      <w:r>
+        <w:rPr>
+          <w:lang w:val="hr-HR"/>
+        </w:rPr>
+        <w:t>, uz sam podatak koji se potpisuje.</w:t>
+      </w:r>
+    </w:p>
+    <w:p>
+      <w:pPr>
+        <w:rPr>
+          <w:lang w:val="hr-HR"/>
+        </w:rPr>
+      </w:pPr>
+    </w:p>
+    <w:p>
+      <w:pPr>
+        <w:rPr>
+          <w:lang w:val="hr-HR"/>
+        </w:rPr>
+      </w:pPr>
+      <w:r>
+        <w:rPr>
+          <w:lang w:val="hr-HR"/>
+        </w:rPr>
+        <w:t>CMS vrijednosti su definirane koristeći ASN.1 standard uz BER kodiranje pri čemu su vrijednosti obično niz okteta.</w:t>
+      </w:r>
+    </w:p>
+    <w:p>
+      <w:pPr>
+        <w:rPr>
+          <w:lang w:val="hr-HR"/>
+        </w:rPr>
+      </w:pPr>
+    </w:p>
+    <w:p>
+      <w:pPr>
+        <w:rPr>
+          <w:lang w:val="hr-HR"/>
+        </w:rPr>
+      </w:pPr>
+      <w:r>
+        <w:rPr>
+          <w:lang w:val="hr-HR"/>
+        </w:rPr>
+        <w:t xml:space="preserve">CMS standard je dovoljno generalan da može podržavati brojne vrste sadržaja. </w:t>
+      </w:r>
+      <w:proofErr w:type="spellStart"/>
+      <w:r>
+        <w:rPr>
+          <w:rFonts w:ascii="Consolas" w:hAnsi="Consolas"/>
+          <w:lang w:val="hr-HR"/>
+        </w:rPr>
+        <w:t>ContentInfo</w:t>
+      </w:r>
+      <w:proofErr w:type="spellEnd"/>
+      <w:r>
+        <w:rPr>
+          <w:lang w:val="hr-HR"/>
+        </w:rPr>
+        <w:t xml:space="preserve"> </w:t>
+      </w:r>
+      <w:proofErr w:type="spellStart"/>
+      <w:r>
+        <w:rPr>
+          <w:lang w:val="hr-HR"/>
+        </w:rPr>
+        <w:t>enkapsulira</w:t>
+      </w:r>
+      <w:proofErr w:type="spellEnd"/>
+      <w:r>
+        <w:rPr>
+          <w:lang w:val="hr-HR"/>
+        </w:rPr>
+        <w:t xml:space="preserve"> jednu identificiranu vrstu sadržaja, a identificirani tip može osigurati daljnju </w:t>
+      </w:r>
+      <w:proofErr w:type="spellStart"/>
+      <w:r>
+        <w:rPr>
+          <w:lang w:val="hr-HR"/>
+        </w:rPr>
+        <w:t>enkapculaciju</w:t>
+      </w:r>
+      <w:proofErr w:type="spellEnd"/>
+      <w:r>
+        <w:rPr>
+          <w:lang w:val="hr-HR"/>
+        </w:rPr>
+        <w:t>.</w:t>
+      </w:r>
+    </w:p>
+    <w:p>
+      <w:pPr>
+        <w:rPr>
+          <w:lang w:val="hr-HR"/>
+        </w:rPr>
+      </w:pPr>
+    </w:p>
+    <w:p>
+      <w:pPr>
+        <w:rPr>
+          <w:lang w:val="hr-HR"/>
+        </w:rPr>
+      </w:pPr>
+      <w:r>
+        <w:rPr>
+          <w:lang w:val="hr-HR"/>
+        </w:rPr>
+        <w:t xml:space="preserve">Svaka vrsta sadržaja omogućava obradu u jednom </w:t>
+      </w:r>
+      <w:r>
+        <w:rPr>
+          <w:lang w:val="hr-HR"/>
+        </w:rPr>
+        <w:t xml:space="preserve">prolasku (engl. </w:t>
+      </w:r>
+      <w:r>
+        <w:rPr>
+          <w:i/>
+          <w:iCs/>
+          <w:lang w:val="hr-HR"/>
+        </w:rPr>
+        <w:t xml:space="preserve">single </w:t>
+      </w:r>
+      <w:proofErr w:type="spellStart"/>
+      <w:r>
+        <w:rPr>
+          <w:i/>
+          <w:iCs/>
+          <w:lang w:val="hr-HR"/>
+        </w:rPr>
+        <w:t>pass</w:t>
+      </w:r>
+      <w:proofErr w:type="spellEnd"/>
+      <w:r>
+        <w:rPr>
+          <w:i/>
+          <w:iCs/>
+          <w:lang w:val="hr-HR"/>
+        </w:rPr>
+        <w:t xml:space="preserve"> processing</w:t>
+      </w:r>
+      <w:r>
+        <w:rPr>
+          <w:lang w:val="hr-HR"/>
+        </w:rPr>
+        <w:t xml:space="preserve">) koristeći BER kodiranje proizvoljne duljine. Operacija jednog prolaska daje dobre rezultate kod velikih podataka i u slučajevima kada nasumičan pristup podacima nije moguć (npr. podatak dolazi kroz cjevovod iz drugog procesa). </w:t>
+      </w:r>
+    </w:p>
+    <w:p>
+      <w:pPr>
+        <w:rPr>
+          <w:lang w:val="hr-HR"/>
+        </w:rPr>
+      </w:pPr>
+    </w:p>
+    <w:p>
+      <w:pPr>
+        <w:rPr>
+          <w:lang w:val="hr-HR"/>
+        </w:rPr>
+      </w:pPr>
+      <w:r>
+        <w:rPr>
+          <w:lang w:val="hr-HR"/>
+        </w:rPr>
+        <w:lastRenderedPageBreak/>
+        <w:t xml:space="preserve">Ova operacija nije trivijalna kada je potrebno napraviti DER kodiranje jer duljine različitih komponenti nisu unaprijed poznate. Potpisani atributi unutar </w:t>
+      </w:r>
+      <w:proofErr w:type="spellStart"/>
+      <w:r>
+        <w:rPr>
+          <w:rFonts w:ascii="Consolas" w:hAnsi="Consolas"/>
+          <w:lang w:val="hr-HR"/>
+        </w:rPr>
+        <w:t>signed</w:t>
+      </w:r>
+      <w:proofErr w:type="spellEnd"/>
+      <w:r>
+        <w:rPr>
+          <w:rFonts w:ascii="Consolas" w:hAnsi="Consolas"/>
+          <w:lang w:val="hr-HR"/>
+        </w:rPr>
+        <w:t>-data</w:t>
+      </w:r>
+      <w:r>
+        <w:rPr>
+          <w:lang w:val="hr-HR"/>
+        </w:rPr>
+        <w:t xml:space="preserve"> sadržaja i ovjereni atributi unutar </w:t>
+      </w:r>
+      <w:proofErr w:type="spellStart"/>
+      <w:r>
+        <w:rPr>
+          <w:rFonts w:ascii="Consolas" w:hAnsi="Consolas"/>
+          <w:lang w:val="hr-HR"/>
+        </w:rPr>
+        <w:t>authenticated</w:t>
+      </w:r>
+      <w:proofErr w:type="spellEnd"/>
+      <w:r>
+        <w:rPr>
+          <w:rFonts w:ascii="Consolas" w:hAnsi="Consolas"/>
+          <w:lang w:val="hr-HR"/>
+        </w:rPr>
+        <w:t>-data</w:t>
+      </w:r>
+      <w:r>
+        <w:rPr>
+          <w:lang w:val="hr-HR"/>
+        </w:rPr>
+        <w:t xml:space="preserve"> sadržaja moraju biti preneseni u DER formatu kako bi primatelji mogli provjeriti sadržaj koji sadrži jedan ili više nepoznatih atributa.</w:t>
+      </w:r>
+    </w:p>
+    <w:p>
+      <w:pPr>
+        <w:rPr>
+          <w:lang w:val="hr-HR"/>
+        </w:rPr>
+      </w:pPr>
+    </w:p>
+    <w:p>
+      <w:pPr>
+        <w:rPr>
+          <w:lang w:val="hr-HR"/>
+        </w:rPr>
+      </w:pPr>
+      <w:r>
+        <w:rPr>
+          <w:lang w:val="hr-HR"/>
+        </w:rPr>
+        <w:t xml:space="preserve">Potpisani </w:t>
+      </w:r>
+      <w:r>
+        <w:rPr>
+          <w:lang w:val="hr-HR"/>
+        </w:rPr>
+        <w:t>i ovjereni atributi su jedine vrste podataka u CMS-u koje zahtijevaju DER kodiranje.</w:t>
+      </w:r>
+      <w:r>
+        <w:rPr>
+          <w:lang w:val="hr-HR"/>
+        </w:rPr>
+        <w:t>[18]</w:t>
+      </w:r>
+    </w:p>
+    <w:p>
+      <w:pPr>
+        <w:rPr>
+          <w:lang w:val="hr-HR"/>
+        </w:rPr>
+      </w:pPr>
+    </w:p>
+    <w:p>
+      <w:pPr>
+        <w:pStyle w:val="Naslov3"/>
+      </w:pPr>
+      <w:r>
+        <w:t>Sintaksa</w:t>
+      </w:r>
+    </w:p>
+    <w:p>
+      <w:pPr>
+        <w:rPr>
+          <w:lang w:val="hr-HR"/>
+        </w:rPr>
+      </w:pPr>
+      <w:r>
+        <w:rPr>
+          <w:lang w:val="hr-HR"/>
+        </w:rPr>
+        <w:t>Sljedeći identifikator objekta identificira vrstu sadržaja:</w:t>
+      </w:r>
+    </w:p>
+    <w:p>
+      <w:pPr>
+        <w:rPr>
+          <w:lang w:val="hr-HR"/>
+        </w:rPr>
+      </w:pPr>
+    </w:p>
+    <w:p>
+      <w:pPr>
+        <w:spacing w:line="240" w:lineRule="auto"/>
+        <w:rPr>
+          <w:rFonts w:ascii="Consolas" w:hAnsi="Consolas"/>
+          <w:lang w:val="hr-HR"/>
+        </w:rPr>
+      </w:pPr>
+      <w:proofErr w:type="spellStart"/>
+      <w:r>
+        <w:rPr>
+          <w:rFonts w:ascii="Consolas" w:hAnsi="Consolas"/>
+          <w:lang w:val="hr-HR"/>
+        </w:rPr>
+        <w:t>id-ct-contentInfo</w:t>
+      </w:r>
+      <w:proofErr w:type="spellEnd"/>
+      <w:r>
+        <w:rPr>
+          <w:rFonts w:ascii="Consolas" w:hAnsi="Consolas"/>
+          <w:lang w:val="hr-HR"/>
+        </w:rPr>
+        <w:t xml:space="preserve"> OBJECT IDENTIFIER ::= { </w:t>
+      </w:r>
+      <w:proofErr w:type="spellStart"/>
+      <w:r>
+        <w:rPr>
+          <w:rFonts w:ascii="Consolas" w:hAnsi="Consolas"/>
+          <w:lang w:val="hr-HR"/>
+        </w:rPr>
+        <w:t>iso</w:t>
+      </w:r>
+      <w:proofErr w:type="spellEnd"/>
+      <w:r>
+        <w:rPr>
+          <w:rFonts w:ascii="Consolas" w:hAnsi="Consolas"/>
+          <w:lang w:val="hr-HR"/>
+        </w:rPr>
+        <w:t xml:space="preserve">(1) </w:t>
+      </w:r>
+      <w:proofErr w:type="spellStart"/>
+      <w:r>
+        <w:rPr>
+          <w:rFonts w:ascii="Consolas" w:hAnsi="Consolas"/>
+          <w:lang w:val="hr-HR"/>
+        </w:rPr>
+        <w:t>member-body</w:t>
+      </w:r>
+      <w:proofErr w:type="spellEnd"/>
+      <w:r>
+        <w:rPr>
+          <w:rFonts w:ascii="Consolas" w:hAnsi="Consolas"/>
+          <w:lang w:val="hr-HR"/>
+        </w:rPr>
+        <w:t>(2)</w:t>
+      </w:r>
+    </w:p>
+    <w:p>
+      <w:pPr>
+        <w:spacing w:line="240" w:lineRule="auto"/>
+        <w:rPr>
+          <w:rFonts w:ascii="Consolas" w:hAnsi="Consolas"/>
+          <w:lang w:val="hr-HR"/>
+        </w:rPr>
+      </w:pPr>
+      <w:r>
+        <w:rPr>
+          <w:rFonts w:ascii="Consolas" w:hAnsi="Consolas"/>
+          <w:lang w:val="hr-HR"/>
+        </w:rPr>
+        <w:t xml:space="preserve">         </w:t>
+      </w:r>
+      <w:proofErr w:type="spellStart"/>
+      <w:r>
+        <w:rPr>
+          <w:rFonts w:ascii="Consolas" w:hAnsi="Consolas"/>
+          <w:lang w:val="hr-HR"/>
+        </w:rPr>
+        <w:t>us</w:t>
+      </w:r>
+      <w:proofErr w:type="spellEnd"/>
+      <w:r>
+        <w:rPr>
+          <w:rFonts w:ascii="Consolas" w:hAnsi="Consolas"/>
+          <w:lang w:val="hr-HR"/>
+        </w:rPr>
+        <w:t xml:space="preserve">(840) </w:t>
+      </w:r>
+      <w:proofErr w:type="spellStart"/>
+      <w:r>
+        <w:rPr>
+          <w:rFonts w:ascii="Consolas" w:hAnsi="Consolas"/>
+          <w:lang w:val="hr-HR"/>
+        </w:rPr>
+        <w:t>rsadsi</w:t>
+      </w:r>
+      <w:proofErr w:type="spellEnd"/>
+      <w:r>
+        <w:rPr>
+          <w:rFonts w:ascii="Consolas" w:hAnsi="Consolas"/>
+          <w:lang w:val="hr-HR"/>
+        </w:rPr>
+        <w:t xml:space="preserve">(113549) </w:t>
+      </w:r>
+      <w:proofErr w:type="spellStart"/>
+      <w:r>
+        <w:rPr>
+          <w:rFonts w:ascii="Consolas" w:hAnsi="Consolas"/>
+          <w:lang w:val="hr-HR"/>
+        </w:rPr>
+        <w:t>pkcs</w:t>
+      </w:r>
+      <w:proofErr w:type="spellEnd"/>
+      <w:r>
+        <w:rPr>
+          <w:rFonts w:ascii="Consolas" w:hAnsi="Consolas"/>
+          <w:lang w:val="hr-HR"/>
+        </w:rPr>
+        <w:t xml:space="preserve">(1) pkcs9(9) </w:t>
+      </w:r>
+      <w:proofErr w:type="spellStart"/>
+      <w:r>
+        <w:rPr>
+          <w:rFonts w:ascii="Consolas" w:hAnsi="Consolas"/>
+          <w:lang w:val="hr-HR"/>
+        </w:rPr>
+        <w:t>smime</w:t>
+      </w:r>
+      <w:proofErr w:type="spellEnd"/>
+      <w:r>
+        <w:rPr>
+          <w:rFonts w:ascii="Consolas" w:hAnsi="Consolas"/>
+          <w:lang w:val="hr-HR"/>
+        </w:rPr>
+        <w:t xml:space="preserve">(16) </w:t>
+      </w:r>
+      <w:proofErr w:type="spellStart"/>
+      <w:r>
+        <w:rPr>
+          <w:rFonts w:ascii="Consolas" w:hAnsi="Consolas"/>
+          <w:lang w:val="hr-HR"/>
+        </w:rPr>
+        <w:t>ct</w:t>
+      </w:r>
+      <w:proofErr w:type="spellEnd"/>
+      <w:r>
+        <w:rPr>
+          <w:rFonts w:ascii="Consolas" w:hAnsi="Consolas"/>
+          <w:lang w:val="hr-HR"/>
+        </w:rPr>
+        <w:t>(1) 6 }</w:t>
+      </w:r>
+    </w:p>
+    <w:p>
+      <w:pPr>
+        <w:rPr>
+          <w:lang w:val="hr-HR"/>
+        </w:rPr>
+      </w:pPr>
+    </w:p>
+    <w:p>
+      <w:pPr>
+        <w:rPr>
+          <w:lang w:val="hr-HR"/>
+        </w:rPr>
+      </w:pPr>
+      <w:r>
+        <w:rPr>
+          <w:lang w:val="hr-HR"/>
+        </w:rPr>
+        <w:t>CMS</w:t>
+      </w:r>
+      <w:r>
+        <w:rPr>
+          <w:lang w:val="hr-HR"/>
+        </w:rPr>
+        <w:t xml:space="preserve"> povezuje identifikator vrste sadržaja sa sadržajem. Sintaksa mora sadržavati ASN.1 tip </w:t>
+      </w:r>
+      <w:proofErr w:type="spellStart"/>
+      <w:r>
+        <w:rPr>
+          <w:rFonts w:ascii="Consolas" w:hAnsi="Consolas"/>
+          <w:lang w:val="hr-HR"/>
+        </w:rPr>
+        <w:t>ContentInfo</w:t>
+      </w:r>
+      <w:proofErr w:type="spellEnd"/>
+      <w:r>
+        <w:rPr>
+          <w:lang w:val="hr-HR"/>
+        </w:rPr>
+        <w:t xml:space="preserve"> koji je definiran kao</w:t>
+      </w:r>
+    </w:p>
+    <w:p>
+      <w:pPr>
+        <w:rPr>
+          <w:lang w:val="hr-HR"/>
+        </w:rPr>
+      </w:pPr>
+    </w:p>
+    <w:p>
+      <w:pPr>
+        <w:spacing w:line="240" w:lineRule="auto"/>
+        <w:rPr>
+          <w:rFonts w:ascii="Consolas" w:hAnsi="Consolas"/>
+          <w:lang w:val="hr-HR"/>
+        </w:rPr>
+      </w:pPr>
+      <w:r>
+        <w:rPr>
+          <w:rFonts w:ascii="Consolas" w:hAnsi="Consolas"/>
+          <w:lang w:val="hr-HR"/>
+        </w:rPr>
+        <w:t xml:space="preserve">      </w:t>
+      </w:r>
+      <w:proofErr w:type="spellStart"/>
+      <w:r>
+        <w:rPr>
+          <w:rFonts w:ascii="Consolas" w:hAnsi="Consolas"/>
+          <w:lang w:val="hr-HR"/>
+        </w:rPr>
+        <w:t>ContentInfo</w:t>
+      </w:r>
+      <w:proofErr w:type="spellEnd"/>
+      <w:r>
+        <w:rPr>
+          <w:rFonts w:ascii="Consolas" w:hAnsi="Consolas"/>
+          <w:lang w:val="hr-HR"/>
+        </w:rPr>
+        <w:t xml:space="preserve"> ::= SEQUENCE {</w:t>
+      </w:r>
+    </w:p>
+    <w:p>
+      <w:pPr>
+        <w:spacing w:line="240" w:lineRule="auto"/>
+        <w:rPr>
+          <w:rFonts w:ascii="Consolas" w:hAnsi="Consolas"/>
+          <w:lang w:val="hr-HR"/>
+        </w:rPr>
+      </w:pPr>
+      <w:r>
+        <w:rPr>
+          <w:rFonts w:ascii="Consolas" w:hAnsi="Consolas"/>
+          <w:lang w:val="hr-HR"/>
+        </w:rPr>
+        <w:t xml:space="preserve">        </w:t>
+      </w:r>
+      <w:proofErr w:type="spellStart"/>
+      <w:r>
+        <w:rPr>
+          <w:rFonts w:ascii="Consolas" w:hAnsi="Consolas"/>
+          <w:lang w:val="hr-HR"/>
+        </w:rPr>
+        <w:t>contentType</w:t>
+      </w:r>
+      <w:proofErr w:type="spellEnd"/>
+      <w:r>
+        <w:rPr>
+          <w:rFonts w:ascii="Consolas" w:hAnsi="Consolas"/>
+          <w:lang w:val="hr-HR"/>
+        </w:rPr>
+        <w:t xml:space="preserve"> </w:t>
+      </w:r>
+      <w:proofErr w:type="spellStart"/>
+      <w:r>
+        <w:rPr>
+          <w:rFonts w:ascii="Consolas" w:hAnsi="Consolas"/>
+          <w:lang w:val="hr-HR"/>
+        </w:rPr>
+        <w:t>ContentType</w:t>
+      </w:r>
+      <w:proofErr w:type="spellEnd"/>
+      <w:r>
+        <w:rPr>
+          <w:rFonts w:ascii="Consolas" w:hAnsi="Consolas"/>
+          <w:lang w:val="hr-HR"/>
+        </w:rPr>
+        <w:t>,</w:t>
+      </w:r>
+    </w:p>
+    <w:p>
+      <w:pPr>
+        <w:spacing w:line="240" w:lineRule="auto"/>
+        <w:rPr>
+          <w:rFonts w:ascii="Consolas" w:hAnsi="Consolas"/>
+          <w:lang w:val="hr-HR"/>
+        </w:rPr>
+      </w:pPr>
+      <w:r>
+        <w:rPr>
+          <w:rFonts w:ascii="Consolas" w:hAnsi="Consolas"/>
+          <w:lang w:val="hr-HR"/>
+        </w:rPr>
+        <w:t xml:space="preserve">        </w:t>
+      </w:r>
+      <w:proofErr w:type="spellStart"/>
+      <w:r>
+        <w:rPr>
+          <w:rFonts w:ascii="Consolas" w:hAnsi="Consolas"/>
+          <w:lang w:val="hr-HR"/>
+        </w:rPr>
+        <w:t>content</w:t>
+      </w:r>
+      <w:proofErr w:type="spellEnd"/>
+      <w:r>
+        <w:rPr>
+          <w:rFonts w:ascii="Consolas" w:hAnsi="Consolas"/>
+          <w:lang w:val="hr-HR"/>
+        </w:rPr>
+        <w:t xml:space="preserve"> [0] EXPLICIT ANY DEFINED BY </w:t>
+      </w:r>
+      <w:proofErr w:type="spellStart"/>
+      <w:r>
+        <w:rPr>
+          <w:rFonts w:ascii="Consolas" w:hAnsi="Consolas"/>
+          <w:lang w:val="hr-HR"/>
+        </w:rPr>
+        <w:t>contentType</w:t>
+      </w:r>
+      <w:proofErr w:type="spellEnd"/>
+      <w:r>
+        <w:rPr>
+          <w:rFonts w:ascii="Consolas" w:hAnsi="Consolas"/>
+          <w:lang w:val="hr-HR"/>
+        </w:rPr>
+        <w:t xml:space="preserve"> }</w:t>
+      </w:r>
+    </w:p>
+    <w:p>
+      <w:pPr>
+        <w:spacing w:line="240" w:lineRule="auto"/>
+        <w:rPr>
+          <w:rFonts w:ascii="Consolas" w:hAnsi="Consolas"/>
+          <w:lang w:val="hr-HR"/>
+        </w:rPr>
+      </w:pPr>
+    </w:p>
+    <w:p>
+      <w:pPr>
+        <w:spacing w:line="240" w:lineRule="auto"/>
+        <w:rPr>
+          <w:rFonts w:ascii="Consolas" w:hAnsi="Consolas"/>
+          <w:lang w:val="hr-HR"/>
+        </w:rPr>
+      </w:pPr>
+      <w:r>
+        <w:rPr>
+          <w:rFonts w:ascii="Consolas" w:hAnsi="Consolas"/>
+          <w:lang w:val="hr-HR"/>
+        </w:rPr>
+        <w:t xml:space="preserve">      </w:t>
+      </w:r>
+      <w:proofErr w:type="spellStart"/>
+      <w:r>
+        <w:rPr>
+          <w:rFonts w:ascii="Consolas" w:hAnsi="Consolas"/>
+          <w:lang w:val="hr-HR"/>
+        </w:rPr>
+        <w:t>ContentType</w:t>
+      </w:r>
+      <w:proofErr w:type="spellEnd"/>
+      <w:r>
+        <w:rPr>
+          <w:rFonts w:ascii="Consolas" w:hAnsi="Consolas"/>
+          <w:lang w:val="hr-HR"/>
+        </w:rPr>
+        <w:t xml:space="preserve"> ::= OBJECT IDENTIFIER</w:t>
+      </w:r>
+      <w:r>
+        <w:rPr>
+          <w:rFonts w:ascii="Consolas" w:hAnsi="Consolas"/>
+          <w:lang w:val="hr-HR"/>
+        </w:rPr>
+        <w:t xml:space="preserve"> </w:t>
+      </w:r>
+    </w:p>
+    <w:p>
+      <w:pPr>
+        <w:spacing w:line="240" w:lineRule="auto"/>
+        <w:rPr>
+          <w:rFonts w:ascii="Consolas" w:hAnsi="Consolas"/>
+          <w:lang w:val="hr-HR"/>
+        </w:rPr>
+      </w:pPr>
+    </w:p>
+    <w:p>
+      <w:pPr>
+        <w:rPr>
+          <w:lang w:val="hr-HR"/>
+        </w:rPr>
+      </w:pPr>
+      <w:proofErr w:type="spellStart"/>
+      <w:r>
+        <w:rPr>
+          <w:rFonts w:ascii="Consolas" w:hAnsi="Consolas"/>
+          <w:lang w:val="hr-HR"/>
+        </w:rPr>
+        <w:t>ContentType</w:t>
+      </w:r>
+      <w:proofErr w:type="spellEnd"/>
+      <w:r>
+        <w:rPr>
+          <w:lang w:val="hr-HR"/>
+        </w:rPr>
+        <w:t xml:space="preserve"> označava vrstu sadržaja. To je identifikator objekta u obliku jedinstvenog niza koji dodjeljuje tijelo koje definira taj tip.</w:t>
+      </w:r>
+    </w:p>
+    <w:p>
+      <w:pPr>
+        <w:rPr>
+          <w:lang w:val="hr-HR"/>
+        </w:rPr>
+      </w:pPr>
+    </w:p>
+    <w:p>
+      <w:pPr>
+        <w:rPr>
+          <w:lang w:val="hr-HR"/>
+        </w:rPr>
+      </w:pPr>
+      <w:r>
+        <w:rPr>
+          <w:lang w:val="hr-HR"/>
+        </w:rPr>
+        <w:fldChar w:fldCharType="begin"/>
+      </w:r>
+      <w:r>
+        <w:rPr>
+          <w:lang w:val="hr-HR"/>
+        </w:rPr>
+        <w:instrText xml:space="preserve"> REF _Ref80451459 \h </w:instrText>
+      </w:r>
+      <w:r>
+        <w:rPr>
+          <w:lang w:val="hr-HR"/>
+        </w:rPr>
+      </w:r>
+      <w:r>
+        <w:rPr>
+          <w:lang w:val="hr-HR"/>
+        </w:rPr>
+        <w:fldChar w:fldCharType="separate"/>
+      </w:r>
+      <w:proofErr w:type="spellStart"/>
+      <w:r>
+        <w:t>Slika</w:t>
+      </w:r>
+      <w:proofErr w:type="spellEnd"/>
+      <w:r>
+        <w:t xml:space="preserve"> </w:t>
+      </w:r>
+      <w:r>
+        <w:rPr>
+          <w:noProof/>
+        </w:rPr>
+        <w:t>4</w:t>
+      </w:r>
+      <w:r>
+        <w:t>.</w:t>
+      </w:r>
+      <w:r>
+        <w:rPr>
+          <w:noProof/>
+        </w:rPr>
+        <w:t>5</w:t>
+      </w:r>
+      <w:r>
+        <w:rPr>
+          <w:lang w:val="hr-HR"/>
+        </w:rPr>
+        <w:fldChar w:fldCharType="end"/>
+      </w:r>
+      <w:r>
+        <w:rPr>
+          <w:lang w:val="hr-HR"/>
+        </w:rPr>
+        <w:t xml:space="preserve"> ilustrira osnovni tip-vrijednost format koji se koristi u CMS-u.</w:t>
+      </w:r>
+    </w:p>
+    <w:p>
+      <w:pPr>
+        <w:rPr>
+          <w:lang w:val="hr-HR"/>
+        </w:rPr>
+      </w:pPr>
+    </w:p>
+    <w:p>
+      <w:pPr>
+        <w:keepNext/>
+        <w:jc w:val="center"/>
+      </w:pPr>
+      <w:r>
+        <w:rPr>
+          <w:noProof/>
+        </w:rPr>
+        <w:drawing>
+          <wp:inline distT="0" distB="0" distL="0" distR="0" wp14:anchorId="2887A00A" wp14:editId="4E3E9D69">
+            <wp:extent cx="1266825" cy="1066800"/>
+            <wp:effectExtent l="0" t="0" r="9525" b="0"/>
+            <wp:docPr id="11" name="Slika 11" descr="Slika na kojoj se prikazuje tekst&#10;&#10;Opis je automatski generiran"/>
+            <wp:cNvGraphicFramePr>
+              <a:graphicFrameLocks xmlns:a="http://schemas.openxmlformats.org/drawingml/2006/main" noChangeAspect="1"/>
+            </wp:cNvGraphicFramePr>
+            <a:graphic xmlns:a="http://schemas.openxmlformats.org/drawingml/2006/main">
+              <a:graphicData uri="http://schemas.openxmlformats.org/drawingml/2006/picture">
+                <pic:pic xmlns:pic="http://schemas.openxmlformats.org/drawingml/2006/picture">
+                  <pic:nvPicPr>
+                    <pic:cNvPr id="11" name="Slika 11" descr="Slika na kojoj se prikazuje tekst&#10;&#10;Opis je automatski generiran"/>
+                    <pic:cNvPicPr/>
+                  </pic:nvPicPr>
+                  <pic:blipFill>
+                    <a:blip r:embed="rId22">
+                      <a:extLst>
+                        <a:ext uri="{28A0092B-C50C-407E-A947-70E740481C1C}">
+                          <a14:useLocalDpi xmlns:a14="http://schemas.microsoft.com/office/drawing/2010/main" val="0"/>
+                        </a:ext>
+                      </a:extLst>
+                    </a:blip>
+                    <a:stretch>
+                      <a:fillRect/>
+                    </a:stretch>
+                  </pic:blipFill>
+                  <pic:spPr>
+                    <a:xfrm>
+                      <a:off x="0" y="0"/>
+                      <a:ext cx="1266825" cy="1066800"/>
+                    </a:xfrm>
+                    <a:prstGeom prst="rect">
+                      <a:avLst/>
+                    </a:prstGeom>
+                  </pic:spPr>
+                </pic:pic>
+              </a:graphicData>
+            </a:graphic>
+          </wp:inline>
+        </w:drawing>
+      </w:r>
+    </w:p>
+    <w:p>
+      <w:pPr>
+        <w:pStyle w:val="Opisslike"/>
+        <w:rPr>
+          <w:lang w:val="hr-HR"/>
+        </w:rPr>
+      </w:pPr>
+      <w:bookmarkStart w:id="36" w:name="_Ref80451459"/>
+      <w:proofErr w:type="spellStart"/>
+      <w:r>
+        <w:t>Slika</w:t>
+      </w:r>
+      <w:proofErr w:type="spellEnd"/>
+      <w:r>
+        <w:t xml:space="preserve"> </w:t>
+      </w:r>
+      <w:r>
+        <w:fldChar w:fldCharType="begin"/>
+      </w:r>
+      <w:r>
+        <w:instrText xml:space="preserve"> STYLEREF 1 \s </w:instrText>
+      </w:r>
+      <w:r>
+        <w:fldChar w:fldCharType="separate"/>
+      </w:r>
+      <w:r>
+        <w:rPr>
+          <w:noProof/>
+        </w:rPr>
+        <w:t>4</w:t>
+      </w:r>
+      <w:r>
+        <w:fldChar w:fldCharType="end"/>
+      </w:r>
+      <w:r>
+        <w:t>.</w:t>
+      </w:r>
+      <w:r>
+        <w:fldChar w:fldCharType="begin"/>
+      </w:r>
+      <w:r>
+        <w:instrText xml:space="preserve"> SEQ Slika \* ARABIC \s 1 </w:instrText>
+      </w:r>
+      <w:r>
+        <w:fldChar w:fldCharType="separate"/>
+      </w:r>
+      <w:r>
+        <w:rPr>
+          <w:noProof/>
+        </w:rPr>
+        <w:t>5</w:t>
+      </w:r>
+      <w:r>
+        <w:fldChar w:fldCharType="end"/>
+      </w:r>
+      <w:bookmarkEnd w:id="36"/>
+      <w:r>
+        <w:t xml:space="preserve"> </w:t>
+      </w:r>
+      <w:proofErr w:type="spellStart"/>
+      <w:r>
+        <w:t>Osnovni</w:t>
+      </w:r>
+      <w:proofErr w:type="spellEnd"/>
+      <w:r>
+        <w:t xml:space="preserve"> CMS tip-</w:t>
+      </w:r>
+      <w:proofErr w:type="spellStart"/>
+      <w:r>
+        <w:t>vrijednost</w:t>
+      </w:r>
+      <w:proofErr w:type="spellEnd"/>
+      <w:r>
+        <w:t xml:space="preserve"> format</w:t>
+      </w:r>
+    </w:p>
+    <w:p>
+      <w:pPr>
+        <w:rPr>
+          <w:lang w:val="hr-HR"/>
+        </w:rPr>
+      </w:pPr>
+    </w:p>
+    <w:p>
+      <w:pPr>
+        <w:rPr>
+          <w:lang w:val="hr-HR"/>
+        </w:rPr>
+      </w:pPr>
+    </w:p>
+    <w:p>
+      <w:pPr>
+        <w:rPr>
+          <w:lang w:val="hr-HR"/>
+        </w:rPr>
+      </w:pPr>
+      <w:r>
+        <w:rPr>
+          <w:lang w:val="hr-HR"/>
+        </w:rPr>
+        <w:lastRenderedPageBreak/>
+        <w:t>Standard definira 6 vrsta podataka:</w:t>
       </w:r>
     </w:p>
     <w:p>
@@ -18321,95 +19644,25 @@
         <w:rPr>
           <w:lang w:val="hr-HR"/>
         </w:rPr>
-        <w:t xml:space="preserve">naslijeđene (engl. </w:t>
-      </w:r>
-      <w:proofErr w:type="spellStart"/>
-      <w:r>
-        <w:rPr>
-          <w:i/>
-          <w:iCs/>
-          <w:lang w:val="hr-HR"/>
-        </w:rPr>
-        <w:t>legacy</w:t>
-      </w:r>
-      <w:proofErr w:type="spellEnd"/>
-      <w:r>
-        <w:rPr>
-          <w:lang w:val="hr-HR"/>
-        </w:rPr>
-        <w:t xml:space="preserve">) </w:t>
-      </w:r>
-      <w:r>
-        <w:rPr>
-          <w:lang w:val="hr-HR"/>
-        </w:rPr>
-        <w:t>– algoritmi i parametri koji su široko korišteni, ali ne predstavljaju moderno</w:t>
-      </w:r>
-      <w:r>
-        <w:rPr>
-          <w:lang w:val="hr-HR"/>
-        </w:rPr>
-        <w:t>,</w:t>
-      </w:r>
-      <w:r>
-        <w:rPr>
-          <w:lang w:val="hr-HR"/>
-        </w:rPr>
-        <w:t xml:space="preserve"> „</w:t>
-      </w:r>
-      <w:proofErr w:type="spellStart"/>
-      <w:r>
-        <w:rPr>
-          <w:lang w:val="hr-HR"/>
-        </w:rPr>
-        <w:t>state</w:t>
-      </w:r>
-      <w:proofErr w:type="spellEnd"/>
+        <w:t xml:space="preserve">Data </w:t>
+      </w:r>
+      <w:r>
+        <w:rPr>
+          <w:lang w:val="hr-HR"/>
+        </w:rPr>
+        <w:t>–</w:t>
+      </w:r>
       <w:r>
         <w:rPr>
           <w:lang w:val="hr-HR"/>
         </w:rPr>
         <w:t xml:space="preserve"> </w:t>
       </w:r>
-      <w:proofErr w:type="spellStart"/>
-      <w:r>
-        <w:rPr>
-          <w:lang w:val="hr-HR"/>
-        </w:rPr>
-        <w:t>of</w:t>
-      </w:r>
-      <w:proofErr w:type="spellEnd"/>
-      <w:r>
-        <w:rPr>
-          <w:lang w:val="hr-HR"/>
-        </w:rPr>
-        <w:t xml:space="preserve"> </w:t>
-      </w:r>
-      <w:proofErr w:type="spellStart"/>
-      <w:r>
-        <w:rPr>
-          <w:lang w:val="hr-HR"/>
-        </w:rPr>
-        <w:t>the</w:t>
-      </w:r>
-      <w:proofErr w:type="spellEnd"/>
-      <w:r>
-        <w:rPr>
-          <w:lang w:val="hr-HR"/>
-        </w:rPr>
-        <w:t xml:space="preserve"> art“</w:t>
-      </w:r>
-      <w:r>
-        <w:rPr>
-          <w:lang w:val="hr-HR"/>
-        </w:rPr>
-        <w:t>,</w:t>
-      </w:r>
-      <w:r>
-        <w:rPr>
-          <w:lang w:val="hr-HR"/>
-        </w:rPr>
-        <w:t xml:space="preserve"> kriptografsko rješenje</w:t>
+      <w:r>
+        <w:rPr>
+          <w:lang w:val="hr-HR"/>
+        </w:rPr>
+        <w:t>koristi se za proizvoljni niz okteta (npr. tekst) i u pravilu je sadržan u ostalim tipovima</w:t>
       </w:r>
     </w:p>
     <w:p>
@@ -18423,11 +19676,564 @@
           <w:lang w:val="hr-HR"/>
         </w:rPr>
       </w:pPr>
-      <w:r>
-        <w:rPr>
-          <w:lang w:val="hr-HR"/>
-        </w:rPr>
-        <w:t xml:space="preserve">predložene (engl. </w:t>
+      <w:proofErr w:type="spellStart"/>
+      <w:r>
+        <w:rPr>
+          <w:lang w:val="hr-HR"/>
+        </w:rPr>
+        <w:t>Signed</w:t>
+      </w:r>
+      <w:proofErr w:type="spellEnd"/>
+      <w:r>
+        <w:rPr>
+          <w:lang w:val="hr-HR"/>
+        </w:rPr>
+        <w:t>-Data – koristi se za digitalno potpisivanje sadržaja</w:t>
+      </w:r>
+    </w:p>
+    <w:p>
+      <w:pPr>
+        <w:pStyle w:val="Odlomakpopisa"/>
+        <w:numPr>
+          <w:ilvl w:val="0"/>
+          <w:numId w:val="12"/>
+        </w:numPr>
+        <w:rPr>
+          <w:lang w:val="hr-HR"/>
+        </w:rPr>
+      </w:pPr>
+      <w:proofErr w:type="spellStart"/>
+      <w:r>
+        <w:rPr>
+          <w:lang w:val="hr-HR"/>
+        </w:rPr>
+        <w:t>Enveloped</w:t>
+      </w:r>
+      <w:proofErr w:type="spellEnd"/>
+      <w:r>
+        <w:rPr>
+          <w:lang w:val="hr-HR"/>
+        </w:rPr>
+        <w:t xml:space="preserve">-Data – sadrži </w:t>
+      </w:r>
+      <w:proofErr w:type="spellStart"/>
+      <w:r>
+        <w:rPr>
+          <w:lang w:val="hr-HR"/>
+        </w:rPr>
+        <w:t>enkriptirani</w:t>
+      </w:r>
+      <w:proofErr w:type="spellEnd"/>
+      <w:r>
+        <w:rPr>
+          <w:lang w:val="hr-HR"/>
+        </w:rPr>
+        <w:t xml:space="preserve"> sadržaj zajedno s jednim </w:t>
+      </w:r>
+      <w:proofErr w:type="spellStart"/>
+      <w:r>
+        <w:rPr>
+          <w:lang w:val="hr-HR"/>
+        </w:rPr>
+        <w:t>dekripcijskim</w:t>
+      </w:r>
+      <w:proofErr w:type="spellEnd"/>
+      <w:r>
+        <w:rPr>
+          <w:lang w:val="hr-HR"/>
+        </w:rPr>
+        <w:t xml:space="preserve"> ključem po primatelju</w:t>
+      </w:r>
+    </w:p>
+    <w:p>
+      <w:pPr>
+        <w:pStyle w:val="Odlomakpopisa"/>
+        <w:numPr>
+          <w:ilvl w:val="0"/>
+          <w:numId w:val="12"/>
+        </w:numPr>
+        <w:rPr>
+          <w:lang w:val="hr-HR"/>
+        </w:rPr>
+      </w:pPr>
+      <w:proofErr w:type="spellStart"/>
+      <w:r>
+        <w:rPr>
+          <w:lang w:val="hr-HR"/>
+        </w:rPr>
+        <w:t>Digested</w:t>
+      </w:r>
+      <w:proofErr w:type="spellEnd"/>
+      <w:r>
+        <w:rPr>
+          <w:lang w:val="hr-HR"/>
+        </w:rPr>
+        <w:t xml:space="preserve">-Data – sadrži podatke i </w:t>
+      </w:r>
+      <w:proofErr w:type="spellStart"/>
+      <w:r>
+        <w:rPr>
+          <w:lang w:val="hr-HR"/>
+        </w:rPr>
+        <w:t>hash</w:t>
+      </w:r>
+      <w:proofErr w:type="spellEnd"/>
+      <w:r>
+        <w:rPr>
+          <w:lang w:val="hr-HR"/>
+        </w:rPr>
+        <w:t xml:space="preserve"> vrijednost sadržaja</w:t>
+      </w:r>
+    </w:p>
+    <w:p>
+      <w:pPr>
+        <w:pStyle w:val="Odlomakpopisa"/>
+        <w:numPr>
+          <w:ilvl w:val="0"/>
+          <w:numId w:val="12"/>
+        </w:numPr>
+        <w:rPr>
+          <w:lang w:val="hr-HR"/>
+        </w:rPr>
+      </w:pPr>
+      <w:proofErr w:type="spellStart"/>
+      <w:r>
+        <w:rPr>
+          <w:lang w:val="hr-HR"/>
+        </w:rPr>
+        <w:t>Encrypted</w:t>
+      </w:r>
+      <w:proofErr w:type="spellEnd"/>
+      <w:r>
+        <w:rPr>
+          <w:lang w:val="hr-HR"/>
+        </w:rPr>
+        <w:t xml:space="preserve">-Data – sadrži samo </w:t>
+      </w:r>
+      <w:proofErr w:type="spellStart"/>
+      <w:r>
+        <w:rPr>
+          <w:lang w:val="hr-HR"/>
+        </w:rPr>
+        <w:t>enkriptirane</w:t>
+      </w:r>
+      <w:proofErr w:type="spellEnd"/>
+      <w:r>
+        <w:rPr>
+          <w:lang w:val="hr-HR"/>
+        </w:rPr>
+        <w:t xml:space="preserve"> podatke</w:t>
+      </w:r>
+    </w:p>
+    <w:p>
+      <w:pPr>
+        <w:pStyle w:val="Odlomakpopisa"/>
+        <w:numPr>
+          <w:ilvl w:val="0"/>
+          <w:numId w:val="12"/>
+        </w:numPr>
+        <w:rPr>
+          <w:lang w:val="hr-HR"/>
+        </w:rPr>
+      </w:pPr>
+      <w:proofErr w:type="spellStart"/>
+      <w:r>
+        <w:rPr>
+          <w:lang w:val="hr-HR"/>
+        </w:rPr>
+        <w:t>Authenticated</w:t>
+      </w:r>
+      <w:proofErr w:type="spellEnd"/>
+      <w:r>
+        <w:rPr>
+          <w:lang w:val="hr-HR"/>
+        </w:rPr>
+        <w:t xml:space="preserve">-Data – sadrži podatak, MAC i </w:t>
+      </w:r>
+      <w:proofErr w:type="spellStart"/>
+      <w:r>
+        <w:rPr>
+          <w:lang w:val="hr-HR"/>
+        </w:rPr>
+        <w:t>enkriptirane</w:t>
+      </w:r>
+      <w:proofErr w:type="spellEnd"/>
+      <w:r>
+        <w:rPr>
+          <w:lang w:val="hr-HR"/>
+        </w:rPr>
+        <w:t xml:space="preserve"> </w:t>
+      </w:r>
+      <w:proofErr w:type="spellStart"/>
+      <w:r>
+        <w:rPr>
+          <w:lang w:val="hr-HR"/>
+        </w:rPr>
+        <w:t>autentikacijske</w:t>
+      </w:r>
+      <w:proofErr w:type="spellEnd"/>
+      <w:r>
+        <w:rPr>
+          <w:lang w:val="hr-HR"/>
+        </w:rPr>
+        <w:t xml:space="preserve"> ključeve za jednog ili više primatelja </w:t>
+      </w:r>
+    </w:p>
+    <w:p>
+      <w:pPr>
+        <w:rPr>
+          <w:lang w:val="hr-HR"/>
+        </w:rPr>
+      </w:pPr>
+    </w:p>
+    <w:p>
+      <w:pPr>
+        <w:rPr>
+          <w:lang w:val="hr-HR"/>
+        </w:rPr>
+      </w:pPr>
+      <w:r>
+        <w:rPr>
+          <w:lang w:val="hr-HR"/>
+        </w:rPr>
+        <w:fldChar w:fldCharType="begin"/>
+      </w:r>
+      <w:r>
+        <w:rPr>
+          <w:lang w:val="hr-HR"/>
+        </w:rPr>
+        <w:instrText xml:space="preserve"> REF _Ref80451878 \h </w:instrText>
+      </w:r>
+      <w:r>
+        <w:rPr>
+          <w:lang w:val="hr-HR"/>
+        </w:rPr>
+      </w:r>
+      <w:r>
+        <w:rPr>
+          <w:lang w:val="hr-HR"/>
+        </w:rPr>
+        <w:fldChar w:fldCharType="separate"/>
+      </w:r>
+      <w:proofErr w:type="spellStart"/>
+      <w:r>
+        <w:t>Slika</w:t>
+      </w:r>
+      <w:proofErr w:type="spellEnd"/>
+      <w:r>
+        <w:t xml:space="preserve"> </w:t>
+      </w:r>
+      <w:r>
+        <w:rPr>
+          <w:noProof/>
+        </w:rPr>
+        <w:t>4</w:t>
+      </w:r>
+      <w:r>
+        <w:t>.</w:t>
+      </w:r>
+      <w:r>
+        <w:rPr>
+          <w:noProof/>
+        </w:rPr>
+        <w:t>6</w:t>
+      </w:r>
+      <w:r>
+        <w:rPr>
+          <w:lang w:val="hr-HR"/>
+        </w:rPr>
+        <w:fldChar w:fldCharType="end"/>
+      </w:r>
+      <w:r>
+        <w:rPr>
+          <w:lang w:val="hr-HR"/>
+        </w:rPr>
+        <w:t xml:space="preserve"> ilustrira format za digitalno potpisivanje koji se koristi u CMS-u.</w:t>
+      </w:r>
+    </w:p>
+    <w:p>
+      <w:pPr>
+        <w:rPr>
+          <w:lang w:val="hr-HR"/>
+        </w:rPr>
+      </w:pPr>
+      <w:r>
+        <w:rPr>
+          <w:lang w:val="hr-HR"/>
+        </w:rPr>
+        <w:t xml:space="preserve"> </w:t>
+      </w:r>
+    </w:p>
+    <w:p>
+      <w:pPr>
+        <w:keepNext/>
+        <w:jc w:val="center"/>
+      </w:pPr>
+      <w:r>
+        <w:rPr>
+          <w:noProof/>
+          <w:lang w:val="hr-HR"/>
+        </w:rPr>
+        <w:drawing>
+          <wp:inline distT="0" distB="0" distL="0" distR="0" wp14:anchorId="309E95AD" wp14:editId="3AC5EFE3">
+            <wp:extent cx="2219325" cy="2209800"/>
+            <wp:effectExtent l="0" t="0" r="9525" b="0"/>
+            <wp:docPr id="14" name="Slika 14" descr="Slika na kojoj se prikazuje stol&#10;&#10;Opis je automatski generiran"/>
+            <wp:cNvGraphicFramePr>
+              <a:graphicFrameLocks xmlns:a="http://schemas.openxmlformats.org/drawingml/2006/main" noChangeAspect="1"/>
+            </wp:cNvGraphicFramePr>
+            <a:graphic xmlns:a="http://schemas.openxmlformats.org/drawingml/2006/main">
+              <a:graphicData uri="http://schemas.openxmlformats.org/drawingml/2006/picture">
+                <pic:pic xmlns:pic="http://schemas.openxmlformats.org/drawingml/2006/picture">
+                  <pic:nvPicPr>
+                    <pic:cNvPr id="14" name="Slika 14" descr="Slika na kojoj se prikazuje stol&#10;&#10;Opis je automatski generiran"/>
+                    <pic:cNvPicPr/>
+                  </pic:nvPicPr>
+                  <pic:blipFill>
+                    <a:blip r:embed="rId23">
+                      <a:extLst>
+                        <a:ext uri="{28A0092B-C50C-407E-A947-70E740481C1C}">
+                          <a14:useLocalDpi xmlns:a14="http://schemas.microsoft.com/office/drawing/2010/main" val="0"/>
+                        </a:ext>
+                      </a:extLst>
+                    </a:blip>
+                    <a:stretch>
+                      <a:fillRect/>
+                    </a:stretch>
+                  </pic:blipFill>
+                  <pic:spPr>
+                    <a:xfrm>
+                      <a:off x="0" y="0"/>
+                      <a:ext cx="2219325" cy="2209800"/>
+                    </a:xfrm>
+                    <a:prstGeom prst="rect">
+                      <a:avLst/>
+                    </a:prstGeom>
+                  </pic:spPr>
+                </pic:pic>
+              </a:graphicData>
+            </a:graphic>
+          </wp:inline>
+        </w:drawing>
+      </w:r>
+    </w:p>
+    <w:p>
+      <w:pPr>
+        <w:pStyle w:val="Opisslike"/>
+      </w:pPr>
+      <w:bookmarkStart w:id="37" w:name="_Ref80451878"/>
+      <w:proofErr w:type="spellStart"/>
+      <w:r>
+        <w:t>Slika</w:t>
+      </w:r>
+      <w:proofErr w:type="spellEnd"/>
+      <w:r>
+        <w:t xml:space="preserve"> </w:t>
+      </w:r>
+      <w:r>
+        <w:fldChar w:fldCharType="begin"/>
+      </w:r>
+      <w:r>
+        <w:instrText xml:space="preserve"> STYLEREF 1 \s </w:instrText>
+      </w:r>
+      <w:r>
+        <w:fldChar w:fldCharType="separate"/>
+      </w:r>
+      <w:r>
+        <w:rPr>
+          <w:noProof/>
+        </w:rPr>
+        <w:t>4</w:t>
+      </w:r>
+      <w:r>
+        <w:fldChar w:fldCharType="end"/>
+      </w:r>
+      <w:r>
+        <w:t>.</w:t>
+      </w:r>
+      <w:r>
+        <w:fldChar w:fldCharType="begin"/>
+      </w:r>
+      <w:r>
+        <w:instrText xml:space="preserve"> SEQ Slika \* ARABIC \s 1 </w:instrText>
+      </w:r>
+      <w:r>
+        <w:fldChar w:fldCharType="separate"/>
+      </w:r>
+      <w:r>
+        <w:rPr>
+          <w:noProof/>
+        </w:rPr>
+        <w:t>6</w:t>
+      </w:r>
+      <w:r>
+        <w:fldChar w:fldCharType="end"/>
+      </w:r>
+      <w:bookmarkEnd w:id="37"/>
+      <w:r>
+        <w:t xml:space="preserve"> CMS Signed-Data tip </w:t>
+      </w:r>
+      <w:proofErr w:type="spellStart"/>
+      <w:r>
+        <w:t>formata</w:t>
+      </w:r>
+      <w:proofErr w:type="spellEnd"/>
+    </w:p>
+    <w:p>
+      <w:pPr>
+        <w:rPr>
+          <w:lang w:val="hr-HR"/>
+        </w:rPr>
+      </w:pPr>
+    </w:p>
+    <w:p>
+      <w:pPr>
+        <w:pStyle w:val="Naslov2"/>
+        <w:rPr>
+          <w:lang w:val="hr-HR"/>
+        </w:rPr>
+      </w:pPr>
+      <w:bookmarkStart w:id="38" w:name="_Toc80439670"/>
+      <w:r>
+        <w:rPr>
+          <w:lang w:val="hr-HR"/>
+        </w:rPr>
+        <w:t xml:space="preserve">Kriptografski </w:t>
+      </w:r>
+      <w:r>
+        <w:rPr>
+          <w:lang w:val="hr-HR"/>
+        </w:rPr>
+        <w:t>algoritmi</w:t>
+      </w:r>
+      <w:bookmarkEnd w:id="38"/>
+    </w:p>
+    <w:p>
+      <w:pPr>
+        <w:rPr>
+          <w:lang w:val="hr-HR"/>
+        </w:rPr>
+      </w:pPr>
+      <w:r>
+        <w:rPr>
+          <w:lang w:val="hr-HR"/>
+        </w:rPr>
+        <w:t>Odabir kriptografskih algoritama koji se primjenjuju kroz digitalne potpise bitan je parametar usluga koje implementiraju digitalne potpise. Jedan od bitnih faktora prilikom odabira algoritama je interoperabilnost. ETSI standard delegira procjenu</w:t>
+      </w:r>
+      <w:r>
+        <w:rPr>
+          <w:lang w:val="hr-HR"/>
+        </w:rPr>
+        <w:t xml:space="preserve"> sigurnosti</w:t>
+      </w:r>
+      <w:r>
+        <w:rPr>
+          <w:lang w:val="hr-HR"/>
+        </w:rPr>
+        <w:t xml:space="preserve"> kriptografskih algoritama SOG-IS </w:t>
+      </w:r>
+      <w:proofErr w:type="spellStart"/>
+      <w:r>
+        <w:rPr>
+          <w:lang w:val="hr-HR"/>
+        </w:rPr>
+        <w:t>Crypto</w:t>
+      </w:r>
+      <w:proofErr w:type="spellEnd"/>
+      <w:r>
+        <w:rPr>
+          <w:lang w:val="hr-HR"/>
+        </w:rPr>
+        <w:t xml:space="preserve"> WG </w:t>
+      </w:r>
+      <w:r>
+        <w:rPr>
+          <w:lang w:val="hr-HR"/>
+        </w:rPr>
+        <w:t>grupi</w:t>
+      </w:r>
+      <w:r>
+        <w:rPr>
+          <w:lang w:val="hr-HR"/>
+        </w:rPr>
+        <w:t xml:space="preserve"> kako bi se izbjegli konflikti prilikom evaluacije sigurnosti pojedinih usluga i proizvoda.</w:t>
+      </w:r>
+      <w:r>
+        <w:rPr>
+          <w:lang w:val="hr-HR"/>
+        </w:rPr>
+        <w:t>[16]</w:t>
+      </w:r>
+    </w:p>
+    <w:p>
+      <w:pPr>
+        <w:rPr>
+          <w:lang w:val="hr-HR"/>
+        </w:rPr>
+      </w:pPr>
+    </w:p>
+    <w:p>
+      <w:pPr>
+        <w:rPr>
+          <w:lang w:val="hr-HR"/>
+        </w:rPr>
+      </w:pPr>
+      <w:r>
+        <w:rPr>
+          <w:lang w:val="hr-HR"/>
+        </w:rPr>
+        <w:lastRenderedPageBreak/>
+        <w:t>Druga standardizacijska tijela i agencije zemalja članica objavljuju slične dokumente s djelomično</w:t>
+      </w:r>
+      <w:r>
+        <w:rPr>
+          <w:lang w:val="hr-HR"/>
+        </w:rPr>
+        <w:t xml:space="preserve"> </w:t>
+      </w:r>
+      <w:r>
+        <w:rPr>
+          <w:lang w:val="hr-HR"/>
+        </w:rPr>
+        <w:t>preklapajućim opsegom preporuka. Takvi dokumenti mogu se iskoristiti kao dodatni materijali prilikom projektiranja implementacije usluga i proizvoda.</w:t>
+      </w:r>
+    </w:p>
+    <w:p>
+      <w:pPr>
+        <w:rPr>
+          <w:lang w:val="hr-HR"/>
+        </w:rPr>
+      </w:pPr>
+    </w:p>
+    <w:p>
+      <w:pPr>
+        <w:rPr>
+          <w:lang w:val="hr-HR"/>
+        </w:rPr>
+      </w:pPr>
+      <w:r>
+        <w:rPr>
+          <w:lang w:val="hr-HR"/>
+        </w:rPr>
+        <w:t>SOG-IS evaluacijski okvir razlikuje dvije vrste mehanizama:</w:t>
+      </w:r>
+    </w:p>
+    <w:p>
+      <w:pPr>
+        <w:pStyle w:val="Odlomakpopisa"/>
+        <w:numPr>
+          <w:ilvl w:val="0"/>
+          <w:numId w:val="12"/>
+        </w:numPr>
+        <w:rPr>
+          <w:lang w:val="hr-HR"/>
+        </w:rPr>
+      </w:pPr>
+      <w:r>
+        <w:rPr>
+          <w:lang w:val="hr-HR"/>
+        </w:rPr>
+        <w:t xml:space="preserve">naslijeđene (engl. </w:t>
       </w:r>
       <w:proofErr w:type="spellStart"/>
       <w:r>
@@ -18436,6 +20242,112 @@
           <w:iCs/>
           <w:lang w:val="hr-HR"/>
         </w:rPr>
+        <w:t>legacy</w:t>
+      </w:r>
+      <w:proofErr w:type="spellEnd"/>
+      <w:r>
+        <w:rPr>
+          <w:lang w:val="hr-HR"/>
+        </w:rPr>
+        <w:t xml:space="preserve">) </w:t>
+      </w:r>
+      <w:r>
+        <w:rPr>
+          <w:lang w:val="hr-HR"/>
+        </w:rPr>
+        <w:t>– algoritmi i parametri koji su široko korišteni, ali ne predstavljaju moderno</w:t>
+      </w:r>
+      <w:r>
+        <w:rPr>
+          <w:lang w:val="hr-HR"/>
+        </w:rPr>
+        <w:t>,</w:t>
+      </w:r>
+      <w:r>
+        <w:rPr>
+          <w:lang w:val="hr-HR"/>
+        </w:rPr>
+        <w:t xml:space="preserve"> „</w:t>
+      </w:r>
+      <w:proofErr w:type="spellStart"/>
+      <w:r>
+        <w:rPr>
+          <w:lang w:val="hr-HR"/>
+        </w:rPr>
+        <w:t>state</w:t>
+      </w:r>
+      <w:proofErr w:type="spellEnd"/>
+      <w:r>
+        <w:rPr>
+          <w:lang w:val="hr-HR"/>
+        </w:rPr>
+        <w:t xml:space="preserve"> </w:t>
+      </w:r>
+      <w:proofErr w:type="spellStart"/>
+      <w:r>
+        <w:rPr>
+          <w:lang w:val="hr-HR"/>
+        </w:rPr>
+        <w:t>of</w:t>
+      </w:r>
+      <w:proofErr w:type="spellEnd"/>
+      <w:r>
+        <w:rPr>
+          <w:lang w:val="hr-HR"/>
+        </w:rPr>
+        <w:t xml:space="preserve"> </w:t>
+      </w:r>
+      <w:proofErr w:type="spellStart"/>
+      <w:r>
+        <w:rPr>
+          <w:lang w:val="hr-HR"/>
+        </w:rPr>
+        <w:t>the</w:t>
+      </w:r>
+      <w:proofErr w:type="spellEnd"/>
+      <w:r>
+        <w:rPr>
+          <w:lang w:val="hr-HR"/>
+        </w:rPr>
+        <w:t xml:space="preserve"> art“</w:t>
+      </w:r>
+      <w:r>
+        <w:rPr>
+          <w:lang w:val="hr-HR"/>
+        </w:rPr>
+        <w:t>,</w:t>
+      </w:r>
+      <w:r>
+        <w:rPr>
+          <w:lang w:val="hr-HR"/>
+        </w:rPr>
+        <w:t xml:space="preserve"> kriptografsko rješenje</w:t>
+      </w:r>
+    </w:p>
+    <w:p>
+      <w:pPr>
+        <w:pStyle w:val="Odlomakpopisa"/>
+        <w:numPr>
+          <w:ilvl w:val="0"/>
+          <w:numId w:val="12"/>
+        </w:numPr>
+        <w:rPr>
+          <w:lang w:val="hr-HR"/>
+        </w:rPr>
+      </w:pPr>
+      <w:r>
+        <w:rPr>
+          <w:lang w:val="hr-HR"/>
+        </w:rPr>
+        <w:t xml:space="preserve">predložene (engl. </w:t>
+      </w:r>
+      <w:proofErr w:type="spellStart"/>
+      <w:r>
+        <w:rPr>
+          <w:i/>
+          <w:iCs/>
+          <w:lang w:val="hr-HR"/>
+        </w:rPr>
         <w:t>recommended</w:t>
       </w:r>
       <w:proofErr w:type="spellEnd"/>
@@ -18532,10 +20444,11 @@
       <w:pPr>
         <w:pStyle w:val="Naslov3"/>
       </w:pPr>
-      <w:r>
-        <w:lastRenderedPageBreak/>
+      <w:bookmarkStart w:id="39" w:name="_Toc80439671"/>
+      <w:r>
         <w:t>Prihvaćeni algoritmi</w:t>
       </w:r>
+      <w:bookmarkEnd w:id="39"/>
     </w:p>
     <w:p>
       <w:pPr>
@@ -18654,7 +20567,7 @@
         <w:pStyle w:val="Opisslike"/>
         <w:keepNext/>
       </w:pPr>
-      <w:bookmarkStart w:id="33" w:name="_Ref80436157"/>
+      <w:bookmarkStart w:id="40" w:name="_Ref80436157"/>
       <w:proofErr w:type="spellStart"/>
       <w:r>
         <w:t>Tablica</w:t>
@@ -18681,7 +20594,7 @@
       <w:r>
         <w:fldChar w:fldCharType="end"/>
       </w:r>
-      <w:bookmarkEnd w:id="33"/>
+      <w:bookmarkEnd w:id="40"/>
       <w:r>
         <w:t xml:space="preserve"> SOG-IS </w:t>
       </w:r>
@@ -18733,31 +20646,23 @@
                 <w:lang w:val="hr-HR"/>
               </w:rPr>
             </w:pPr>
+            <w:proofErr w:type="spellStart"/>
             <w:r>
               <w:rPr>
                 <w:b/>
                 <w:bCs/>
                 <w:lang w:val="hr-HR"/>
               </w:rPr>
-              <w:t xml:space="preserve">Skraćeno ime </w:t>
+              <w:t>Hash</w:t>
             </w:r>
-            <w:proofErr w:type="spellStart"/>
+            <w:proofErr w:type="spellEnd"/>
             <w:r>
               <w:rPr>
                 <w:b/>
                 <w:bCs/>
                 <w:lang w:val="hr-HR"/>
               </w:rPr>
-              <w:t>hash</w:t>
-            </w:r>
-            <w:proofErr w:type="spellEnd"/>
-            <w:r>
-              <w:rPr>
-                <w:b/>
-                <w:bCs/>
-                <w:lang w:val="hr-HR"/>
-              </w:rPr>
-              <w:t xml:space="preserve"> funkcije</w:t>
+              <w:t xml:space="preserve"> funkcija</w:t>
             </w:r>
           </w:p>
         </w:tc>
@@ -19361,6 +21266,7 @@
         <w:rPr>
           <w:lang w:val="hr-HR"/>
         </w:rPr>
+        <w:lastRenderedPageBreak/>
         <w:fldChar w:fldCharType="begin"/>
       </w:r>
       <w:r>
@@ -19473,7 +21379,7 @@
         <w:pStyle w:val="Opisslike"/>
         <w:keepNext/>
       </w:pPr>
-      <w:bookmarkStart w:id="34" w:name="_Ref80436802"/>
+      <w:bookmarkStart w:id="41" w:name="_Ref80436802"/>
       <w:proofErr w:type="spellStart"/>
       <w:r>
         <w:t>Tablica</w:t>
@@ -19500,7 +21406,7 @@
       <w:r>
         <w:fldChar w:fldCharType="end"/>
       </w:r>
-      <w:bookmarkEnd w:id="34"/>
+      <w:bookmarkEnd w:id="41"/>
       <w:r>
         <w:t xml:space="preserve"> SOG-IS </w:t>
       </w:r>
@@ -19566,7 +21472,7 @@
                 <w:bCs/>
                 <w:lang w:val="hr-HR"/>
               </w:rPr>
-              <w:t xml:space="preserve">Skraćeno ime </w:t>
+              <w:t>A</w:t>
             </w:r>
             <w:r>
               <w:rPr>
@@ -19574,7 +21480,15 @@
                 <w:bCs/>
                 <w:lang w:val="hr-HR"/>
               </w:rPr>
-              <w:t>algoritma za potpisivanje</w:t>
+              <w:t>lgorita</w:t>
+            </w:r>
+            <w:r>
+              <w:rPr>
+                <w:b/>
+                <w:bCs/>
+                <w:lang w:val="hr-HR"/>
+              </w:rPr>
+              <w:t>m</w:t>
             </w:r>
           </w:p>
         </w:tc>
@@ -19899,18 +21813,10 @@
           <w:lang w:val="hr-HR"/>
         </w:rPr>
       </w:pPr>
-    </w:p>
-    <w:p>
-      <w:pPr>
-        <w:rPr>
-          <w:lang w:val="hr-HR"/>
-        </w:rPr>
-      </w:pPr>
-      <w:r>
-        <w:rPr>
-          <w:lang w:val="hr-HR"/>
-        </w:rPr>
-        <w:lastRenderedPageBreak/>
+      <w:r>
+        <w:rPr>
+          <w:lang w:val="hr-HR"/>
+        </w:rPr>
         <w:fldChar w:fldCharType="begin"/>
       </w:r>
       <w:r>
@@ -20011,7 +21917,7 @@
         <w:pStyle w:val="Opisslike"/>
         <w:keepNext/>
       </w:pPr>
-      <w:bookmarkStart w:id="35" w:name="_Ref80437785"/>
+      <w:bookmarkStart w:id="42" w:name="_Ref80437785"/>
       <w:proofErr w:type="spellStart"/>
       <w:r>
         <w:t>Tablica</w:t>
@@ -20038,7 +21944,7 @@
       <w:r>
         <w:fldChar w:fldCharType="end"/>
       </w:r>
-      <w:bookmarkEnd w:id="35"/>
+      <w:bookmarkEnd w:id="42"/>
       <w:r>
         <w:t xml:space="preserve"> SOG-IS </w:t>
       </w:r>
@@ -20973,6 +22879,7 @@
               </w:rPr>
             </w:pPr>
             <w:r>
+              <w:lastRenderedPageBreak/>
               <w:t>sha2-with-ecsdsa</w:t>
             </w:r>
           </w:p>
@@ -21264,18 +23171,10 @@
           <w:lang w:val="hr-HR"/>
         </w:rPr>
       </w:pPr>
-    </w:p>
-    <w:p>
-      <w:pPr>
-        <w:rPr>
-          <w:lang w:val="hr-HR"/>
-        </w:rPr>
-      </w:pPr>
-      <w:r>
-        <w:rPr>
-          <w:lang w:val="hr-HR"/>
-        </w:rPr>
-        <w:lastRenderedPageBreak/>
+      <w:r>
+        <w:rPr>
+          <w:lang w:val="hr-HR"/>
+        </w:rPr>
         <w:t>SOG-IS također definira vremensku preporuku funkcija kroz vrijeme za olakšano planiranje i projektiranje. Grupa radi procjene na temelju trenutnih trendova računalne snage potrebne za probijanje algoritma.</w:t>
       </w:r>
     </w:p>
@@ -21315,53 +23214,53 @@
       <w:pPr>
         <w:pStyle w:val="Naslov1"/>
       </w:pPr>
-      <w:bookmarkStart w:id="36" w:name="_Toc80033055"/>
-      <w:bookmarkStart w:id="37" w:name="_Toc80380666"/>
+      <w:bookmarkStart w:id="43" w:name="_Toc80033055"/>
+      <w:bookmarkStart w:id="44" w:name="_Toc80439672"/>
       <w:r>
         <w:lastRenderedPageBreak/>
         <w:t>DSS</w:t>
       </w:r>
-      <w:bookmarkEnd w:id="36"/>
-      <w:bookmarkEnd w:id="37"/>
+      <w:bookmarkEnd w:id="43"/>
+      <w:bookmarkEnd w:id="44"/>
     </w:p>
     <w:p>
       <w:pPr>
         <w:pStyle w:val="Naslov1"/>
       </w:pPr>
-      <w:bookmarkStart w:id="38" w:name="_Toc80033056"/>
-      <w:bookmarkStart w:id="39" w:name="_Toc80380667"/>
+      <w:bookmarkStart w:id="45" w:name="_Toc80033056"/>
+      <w:bookmarkStart w:id="46" w:name="_Toc80439673"/>
       <w:r>
         <w:lastRenderedPageBreak/>
         <w:t>Arhitektura sustava</w:t>
       </w:r>
-      <w:bookmarkEnd w:id="38"/>
-      <w:bookmarkEnd w:id="39"/>
+      <w:bookmarkEnd w:id="45"/>
+      <w:bookmarkEnd w:id="46"/>
     </w:p>
     <w:p>
       <w:pPr>
         <w:pStyle w:val="Naslov1"/>
       </w:pPr>
-      <w:bookmarkStart w:id="40" w:name="_Toc80033057"/>
-      <w:bookmarkStart w:id="41" w:name="_Toc80380668"/>
+      <w:bookmarkStart w:id="47" w:name="_Toc80033057"/>
+      <w:bookmarkStart w:id="48" w:name="_Toc80439674"/>
       <w:r>
         <w:lastRenderedPageBreak/>
         <w:t>Implementacija sustava</w:t>
       </w:r>
-      <w:bookmarkEnd w:id="40"/>
-      <w:bookmarkEnd w:id="41"/>
+      <w:bookmarkEnd w:id="47"/>
+      <w:bookmarkEnd w:id="48"/>
     </w:p>
     <w:p>
       <w:pPr>
         <w:pStyle w:val="Naslov1"/>
       </w:pPr>
-      <w:bookmarkStart w:id="42" w:name="_Toc80033058"/>
-      <w:bookmarkStart w:id="43" w:name="_Toc80380669"/>
+      <w:bookmarkStart w:id="49" w:name="_Toc80033058"/>
+      <w:bookmarkStart w:id="50" w:name="_Toc80439675"/>
       <w:r>
         <w:lastRenderedPageBreak/>
         <w:t>Zaključak</w:t>
       </w:r>
-      <w:bookmarkEnd w:id="42"/>
-      <w:bookmarkEnd w:id="43"/>
+      <w:bookmarkEnd w:id="49"/>
+      <w:bookmarkEnd w:id="50"/>
     </w:p>
     <w:p>
       <w:pPr>
@@ -21371,14 +23270,14 @@
           <w:numId w:val="0"/>
         </w:numPr>
       </w:pPr>
-      <w:bookmarkStart w:id="44" w:name="_Toc80033059"/>
-      <w:bookmarkStart w:id="45" w:name="_Toc80380670"/>
+      <w:bookmarkStart w:id="51" w:name="_Toc80033059"/>
+      <w:bookmarkStart w:id="52" w:name="_Toc80439676"/>
       <w:r>
         <w:lastRenderedPageBreak/>
         <w:t>Literatura</w:t>
       </w:r>
-      <w:bookmarkEnd w:id="44"/>
-      <w:bookmarkEnd w:id="45"/>
+      <w:bookmarkEnd w:id="51"/>
+      <w:bookmarkEnd w:id="52"/>
     </w:p>
     <w:p>
       <w:pPr>
@@ -21516,7 +23415,7 @@
         </w:rPr>
         <w:t xml:space="preserve">“, s Interneta, </w:t>
       </w:r>
-      <w:hyperlink r:id="rId22" w:history="1">
+      <w:hyperlink r:id="rId24" w:history="1">
         <w:r>
           <w:rPr>
             <w:rStyle w:val="Hiperveza"/>
@@ -21614,7 +23513,7 @@
         </w:rPr>
         <w:t xml:space="preserve"> signature“, s Interneta, </w:t>
       </w:r>
-      <w:hyperlink r:id="rId23" w:history="1">
+      <w:hyperlink r:id="rId25" w:history="1">
         <w:r>
           <w:rPr>
             <w:rStyle w:val="Hiperveza"/>
@@ -21977,7 +23876,7 @@
         </w:rPr>
         <w:t xml:space="preserve">)?“, s Interneta, </w:t>
       </w:r>
-      <w:hyperlink r:id="rId24" w:history="1">
+      <w:hyperlink r:id="rId26" w:history="1">
         <w:r>
           <w:rPr>
             <w:rStyle w:val="Hiperveza"/>
@@ -22166,7 +24065,7 @@
         </w:rPr>
         <w:t xml:space="preserve">“, s Interneta, </w:t>
       </w:r>
-      <w:hyperlink r:id="rId25" w:history="1">
+      <w:hyperlink r:id="rId27" w:history="1">
         <w:r>
           <w:rPr>
             <w:rStyle w:val="Hiperveza"/>
@@ -22338,7 +24237,7 @@
         </w:rPr>
         <w:t xml:space="preserve">“, s Interneta, </w:t>
       </w:r>
-      <w:hyperlink r:id="rId26" w:anchor="about" w:history="1">
+      <w:hyperlink r:id="rId28" w:anchor="about" w:history="1">
         <w:r>
           <w:rPr>
             <w:rStyle w:val="Hiperveza"/>
@@ -22406,7 +24305,7 @@
         </w:rPr>
         <w:t xml:space="preserve"> List Croatia“, s Interneta, </w:t>
       </w:r>
-      <w:hyperlink r:id="rId27" w:anchor="/tl/HR" w:history="1">
+      <w:hyperlink r:id="rId29" w:anchor="/tl/HR" w:history="1">
         <w:r>
           <w:rPr>
             <w:rStyle w:val="Hiperveza"/>
@@ -22462,7 +24361,7 @@
         </w:rPr>
         <w:t xml:space="preserve"> v5.8, 7.2.2021.“, s Interneta, </w:t>
       </w:r>
-      <w:hyperlink r:id="rId28" w:history="1">
+      <w:hyperlink r:id="rId30" w:history="1">
         <w:r>
           <w:rPr>
             <w:rStyle w:val="Hiperveza"/>
@@ -22984,6 +24883,103 @@
           <w:lang w:val="hr-HR"/>
         </w:rPr>
         <w:t xml:space="preserve"> 1.2, siječanj 2020.</w:t>
+      </w:r>
+    </w:p>
+    <w:p>
+      <w:pPr>
+        <w:rPr>
+          <w:lang w:val="hr-HR"/>
+        </w:rPr>
+      </w:pPr>
+      <w:r>
+        <w:rPr>
+          <w:lang w:val="hr-HR"/>
+        </w:rPr>
+        <w:t xml:space="preserve">[18] </w:t>
+      </w:r>
+      <w:proofErr w:type="spellStart"/>
+      <w:r>
+        <w:rPr>
+          <w:lang w:val="hr-HR"/>
+        </w:rPr>
+        <w:t>Housley</w:t>
+      </w:r>
+      <w:proofErr w:type="spellEnd"/>
+      <w:r>
+        <w:rPr>
+          <w:lang w:val="hr-HR"/>
+        </w:rPr>
+        <w:t xml:space="preserve">, R </w:t>
+      </w:r>
+      <w:proofErr w:type="spellStart"/>
+      <w:r>
+        <w:rPr>
+          <w:lang w:val="hr-HR"/>
+        </w:rPr>
+        <w:t>et</w:t>
+      </w:r>
+      <w:proofErr w:type="spellEnd"/>
+      <w:r>
+        <w:rPr>
+          <w:lang w:val="hr-HR"/>
+        </w:rPr>
+        <w:t xml:space="preserve"> </w:t>
+      </w:r>
+      <w:proofErr w:type="spellStart"/>
+      <w:r>
+        <w:rPr>
+          <w:lang w:val="hr-HR"/>
+        </w:rPr>
+        <w:t>al</w:t>
+      </w:r>
+      <w:proofErr w:type="spellEnd"/>
+      <w:r>
+        <w:rPr>
+          <w:lang w:val="hr-HR"/>
+        </w:rPr>
+        <w:t xml:space="preserve">: „RFC5642 </w:t>
+      </w:r>
+      <w:proofErr w:type="spellStart"/>
+      <w:r>
+        <w:rPr>
+          <w:lang w:val="hr-HR"/>
+        </w:rPr>
+        <w:t>Cryptographic</w:t>
+      </w:r>
+      <w:proofErr w:type="spellEnd"/>
+      <w:r>
+        <w:rPr>
+          <w:lang w:val="hr-HR"/>
+        </w:rPr>
+        <w:t xml:space="preserve"> </w:t>
+      </w:r>
+      <w:proofErr w:type="spellStart"/>
+      <w:r>
+        <w:rPr>
+          <w:lang w:val="hr-HR"/>
+        </w:rPr>
+        <w:t>Message</w:t>
+      </w:r>
+      <w:proofErr w:type="spellEnd"/>
+      <w:r>
+        <w:rPr>
+          <w:lang w:val="hr-HR"/>
+        </w:rPr>
+        <w:t xml:space="preserve"> </w:t>
+      </w:r>
+      <w:proofErr w:type="spellStart"/>
+      <w:r>
+        <w:rPr>
+          <w:lang w:val="hr-HR"/>
+        </w:rPr>
+        <w:t>Syntax</w:t>
+      </w:r>
+      <w:proofErr w:type="spellEnd"/>
+      <w:r>
+        <w:rPr>
+          <w:lang w:val="hr-HR"/>
+        </w:rPr>
+        <w:t xml:space="preserve"> (CMS)“, rujan 2009.</w:t>
       </w:r>
     </w:p>
     <w:p>
@@ -22995,14 +24991,14 @@
         </w:numPr>
         <w:ind w:left="431" w:hanging="431"/>
       </w:pPr>
-      <w:bookmarkStart w:id="46" w:name="_Toc80033060"/>
-      <w:bookmarkStart w:id="47" w:name="_Toc80380671"/>
+      <w:bookmarkStart w:id="53" w:name="_Toc80033060"/>
+      <w:bookmarkStart w:id="54" w:name="_Toc80439677"/>
       <w:r>
         <w:lastRenderedPageBreak/>
         <w:t>Popis oznaka i kratica</w:t>
       </w:r>
-      <w:bookmarkEnd w:id="46"/>
-      <w:bookmarkEnd w:id="47"/>
+      <w:bookmarkEnd w:id="53"/>
+      <w:bookmarkEnd w:id="54"/>
     </w:p>
     <w:p>
       <w:pPr>
@@ -23840,6 +25836,110 @@
         <w:t>Rules</w:t>
       </w:r>
       <w:proofErr w:type="spellEnd"/>
+    </w:p>
+    <w:p>
+      <w:pPr>
+        <w:rPr>
+          <w:lang w:val="hr-HR"/>
+        </w:rPr>
+      </w:pPr>
+      <w:r>
+        <w:rPr>
+          <w:lang w:val="hr-HR"/>
+        </w:rPr>
+        <w:t xml:space="preserve">BER – </w:t>
+      </w:r>
+      <w:proofErr w:type="spellStart"/>
+      <w:r>
+        <w:rPr>
+          <w:lang w:val="hr-HR"/>
+        </w:rPr>
+        <w:t>Basic</w:t>
+      </w:r>
+      <w:proofErr w:type="spellEnd"/>
+      <w:r>
+        <w:rPr>
+          <w:lang w:val="hr-HR"/>
+        </w:rPr>
+        <w:t xml:space="preserve"> </w:t>
+      </w:r>
+      <w:proofErr w:type="spellStart"/>
+      <w:r>
+        <w:rPr>
+          <w:lang w:val="hr-HR"/>
+        </w:rPr>
+        <w:t>Encoding</w:t>
+      </w:r>
+      <w:proofErr w:type="spellEnd"/>
+      <w:r>
+        <w:rPr>
+          <w:lang w:val="hr-HR"/>
+        </w:rPr>
+        <w:t xml:space="preserve"> </w:t>
+      </w:r>
+      <w:proofErr w:type="spellStart"/>
+      <w:r>
+        <w:rPr>
+          <w:lang w:val="hr-HR"/>
+        </w:rPr>
+        <w:t>Rules</w:t>
+      </w:r>
+      <w:proofErr w:type="spellEnd"/>
+    </w:p>
+    <w:p>
+      <w:pPr>
+        <w:rPr>
+          <w:lang w:val="hr-HR"/>
+        </w:rPr>
+      </w:pPr>
+      <w:r>
+        <w:rPr>
+          <w:lang w:val="hr-HR"/>
+        </w:rPr>
+        <w:t xml:space="preserve">ASN.1 – </w:t>
+      </w:r>
+      <w:proofErr w:type="spellStart"/>
+      <w:r>
+        <w:rPr>
+          <w:lang w:val="hr-HR"/>
+        </w:rPr>
+        <w:t>Abstract</w:t>
+      </w:r>
+      <w:proofErr w:type="spellEnd"/>
+      <w:r>
+        <w:rPr>
+          <w:lang w:val="hr-HR"/>
+        </w:rPr>
+        <w:t xml:space="preserve"> </w:t>
+      </w:r>
+      <w:proofErr w:type="spellStart"/>
+      <w:r>
+        <w:rPr>
+          <w:lang w:val="hr-HR"/>
+        </w:rPr>
+        <w:t>Syntax</w:t>
+      </w:r>
+      <w:proofErr w:type="spellEnd"/>
+      <w:r>
+        <w:rPr>
+          <w:lang w:val="hr-HR"/>
+        </w:rPr>
+        <w:t xml:space="preserve"> </w:t>
+      </w:r>
+      <w:proofErr w:type="spellStart"/>
+      <w:r>
+        <w:rPr>
+          <w:lang w:val="hr-HR"/>
+        </w:rPr>
+        <w:t>Notation</w:t>
+      </w:r>
+      <w:proofErr w:type="spellEnd"/>
+      <w:r>
+        <w:rPr>
+          <w:lang w:val="hr-HR"/>
+        </w:rPr>
+        <w:t xml:space="preserve"> One</w:t>
+      </w:r>
     </w:p>
     <w:p>
       <w:pPr>
@@ -23850,14 +25950,14 @@
         </w:numPr>
         <w:ind w:left="431" w:hanging="431"/>
       </w:pPr>
-      <w:bookmarkStart w:id="48" w:name="_Toc80033061"/>
-      <w:bookmarkStart w:id="49" w:name="_Toc80380672"/>
+      <w:bookmarkStart w:id="55" w:name="_Toc80033061"/>
+      <w:bookmarkStart w:id="56" w:name="_Toc80439678"/>
       <w:r>
         <w:lastRenderedPageBreak/>
         <w:t>Sažetak</w:t>
       </w:r>
-      <w:bookmarkEnd w:id="48"/>
-      <w:bookmarkEnd w:id="49"/>
+      <w:bookmarkEnd w:id="55"/>
+      <w:bookmarkEnd w:id="56"/>
     </w:p>
     <w:p>
       <w:pPr>
@@ -23868,14 +25968,14 @@
         </w:numPr>
         <w:ind w:left="431" w:hanging="431"/>
       </w:pPr>
-      <w:bookmarkStart w:id="50" w:name="_Toc80033062"/>
-      <w:bookmarkStart w:id="51" w:name="_Toc80380673"/>
+      <w:bookmarkStart w:id="57" w:name="_Toc80033062"/>
+      <w:bookmarkStart w:id="58" w:name="_Toc80439679"/>
       <w:r>
         <w:lastRenderedPageBreak/>
         <w:t>Summary</w:t>
       </w:r>
-      <w:bookmarkEnd w:id="50"/>
-      <w:bookmarkEnd w:id="51"/>
+      <w:bookmarkEnd w:id="57"/>
+      <w:bookmarkEnd w:id="58"/>
     </w:p>
     <w:p>
       <w:pPr>
@@ -23886,14 +25986,14 @@
         </w:numPr>
         <w:ind w:left="431" w:hanging="431"/>
       </w:pPr>
-      <w:bookmarkStart w:id="52" w:name="_Toc80033063"/>
-      <w:bookmarkStart w:id="53" w:name="_Toc80380674"/>
+      <w:bookmarkStart w:id="59" w:name="_Toc80033063"/>
+      <w:bookmarkStart w:id="60" w:name="_Toc80439680"/>
       <w:r>
         <w:lastRenderedPageBreak/>
         <w:t>Prilozi</w:t>
       </w:r>
-      <w:bookmarkEnd w:id="52"/>
-      <w:bookmarkEnd w:id="53"/>
+      <w:bookmarkEnd w:id="59"/>
+      <w:bookmarkEnd w:id="60"/>
     </w:p>
     <w:p>
       <w:pPr>
@@ -23907,14 +26007,14 @@
           <w:lang w:val="hr-HR"/>
         </w:rPr>
       </w:pPr>
-      <w:bookmarkStart w:id="54" w:name="_Toc80380675"/>
+      <w:bookmarkStart w:id="61" w:name="_Toc80439681"/>
       <w:r>
         <w:rPr>
           <w:lang w:val="hr-HR"/>
         </w:rPr>
         <w:t>Kazalo slika</w:t>
       </w:r>
-      <w:bookmarkEnd w:id="54"/>
+      <w:bookmarkEnd w:id="61"/>
     </w:p>
     <w:p>
       <w:pPr>
@@ -23948,7 +26048,7 @@
         </w:rPr>
         <w:fldChar w:fldCharType="separate"/>
       </w:r>
-      <w:hyperlink w:anchor="_Toc80428147" w:history="1">
+      <w:hyperlink w:anchor="_Toc80439637" w:history="1">
         <w:r>
           <w:rPr>
             <w:rStyle w:val="Hiperveza"/>
@@ -23975,7 +26075,7 @@
             <w:noProof/>
             <w:webHidden/>
           </w:rPr>
-          <w:instrText xml:space="preserve"> PAGEREF _Toc80428147 \h </w:instrText>
+          <w:instrText xml:space="preserve"> PAGEREF _Toc80439637 \h </w:instrText>
         </w:r>
         <w:r>
           <w:rPr>
@@ -24020,7 +26120,7 @@
           <w:lang w:val="hr-HR" w:eastAsia="hr-HR"/>
         </w:rPr>
       </w:pPr>
-      <w:hyperlink w:anchor="_Toc80428148" w:history="1">
+      <w:hyperlink w:anchor="_Toc80439638" w:history="1">
         <w:r>
           <w:rPr>
             <w:rStyle w:val="Hiperveza"/>
@@ -24047,7 +26147,7 @@
             <w:noProof/>
             <w:webHidden/>
           </w:rPr>
-          <w:instrText xml:space="preserve"> PAGEREF _Toc80428148 \h </w:instrText>
+          <w:instrText xml:space="preserve"> PAGEREF _Toc80439638 \h </w:instrText>
         </w:r>
         <w:r>
           <w:rPr>
@@ -24092,7 +26192,7 @@
           <w:lang w:val="hr-HR" w:eastAsia="hr-HR"/>
         </w:rPr>
       </w:pPr>
-      <w:hyperlink w:anchor="_Toc80428149" w:history="1">
+      <w:hyperlink w:anchor="_Toc80439639" w:history="1">
         <w:r>
           <w:rPr>
             <w:rStyle w:val="Hiperveza"/>
@@ -24119,7 +26219,7 @@
             <w:noProof/>
             <w:webHidden/>
           </w:rPr>
-          <w:instrText xml:space="preserve"> PAGEREF _Toc80428149 \h </w:instrText>
+          <w:instrText xml:space="preserve"> PAGEREF _Toc80439639 \h </w:instrText>
         </w:r>
         <w:r>
           <w:rPr>
@@ -24164,7 +26264,7 @@
           <w:lang w:val="hr-HR" w:eastAsia="hr-HR"/>
         </w:rPr>
       </w:pPr>
-      <w:hyperlink w:anchor="_Toc80428150" w:history="1">
+      <w:hyperlink w:anchor="_Toc80439640" w:history="1">
         <w:r>
           <w:rPr>
             <w:rStyle w:val="Hiperveza"/>
@@ -24191,7 +26291,7 @@
             <w:noProof/>
             <w:webHidden/>
           </w:rPr>
-          <w:instrText xml:space="preserve"> PAGEREF _Toc80428150 \h </w:instrText>
+          <w:instrText xml:space="preserve"> PAGEREF _Toc80439640 \h </w:instrText>
         </w:r>
         <w:r>
           <w:rPr>
@@ -24236,7 +26336,7 @@
           <w:lang w:val="hr-HR" w:eastAsia="hr-HR"/>
         </w:rPr>
       </w:pPr>
-      <w:hyperlink w:anchor="_Toc80428151" w:history="1">
+      <w:hyperlink w:anchor="_Toc80439641" w:history="1">
         <w:r>
           <w:rPr>
             <w:rStyle w:val="Hiperveza"/>
@@ -24263,7 +26363,7 @@
             <w:noProof/>
             <w:webHidden/>
           </w:rPr>
-          <w:instrText xml:space="preserve"> PAGEREF _Toc80428151 \h </w:instrText>
+          <w:instrText xml:space="preserve"> PAGEREF _Toc80439641 \h </w:instrText>
         </w:r>
         <w:r>
           <w:rPr>
@@ -24308,7 +26408,7 @@
           <w:lang w:val="hr-HR" w:eastAsia="hr-HR"/>
         </w:rPr>
       </w:pPr>
-      <w:hyperlink w:anchor="_Toc80428152" w:history="1">
+      <w:hyperlink w:anchor="_Toc80439642" w:history="1">
         <w:r>
           <w:rPr>
             <w:rStyle w:val="Hiperveza"/>
@@ -24335,7 +26435,7 @@
             <w:noProof/>
             <w:webHidden/>
           </w:rPr>
-          <w:instrText xml:space="preserve"> PAGEREF _Toc80428152 \h </w:instrText>
+          <w:instrText xml:space="preserve"> PAGEREF _Toc80439642 \h </w:instrText>
         </w:r>
         <w:r>
           <w:rPr>
@@ -24380,7 +26480,7 @@
           <w:lang w:val="hr-HR" w:eastAsia="hr-HR"/>
         </w:rPr>
       </w:pPr>
-      <w:hyperlink w:anchor="_Toc80428153" w:history="1">
+      <w:hyperlink w:anchor="_Toc80439643" w:history="1">
         <w:r>
           <w:rPr>
             <w:rStyle w:val="Hiperveza"/>
@@ -24407,7 +26507,7 @@
             <w:noProof/>
             <w:webHidden/>
           </w:rPr>
-          <w:instrText xml:space="preserve"> PAGEREF _Toc80428153 \h </w:instrText>
+          <w:instrText xml:space="preserve"> PAGEREF _Toc80439643 \h </w:instrText>
         </w:r>
         <w:r>
           <w:rPr>
@@ -24452,7 +26552,7 @@
           <w:lang w:val="hr-HR" w:eastAsia="hr-HR"/>
         </w:rPr>
       </w:pPr>
-      <w:hyperlink w:anchor="_Toc80428154" w:history="1">
+      <w:hyperlink w:anchor="_Toc80439644" w:history="1">
         <w:r>
           <w:rPr>
             <w:rStyle w:val="Hiperveza"/>
@@ -24479,7 +26579,7 @@
             <w:noProof/>
             <w:webHidden/>
           </w:rPr>
-          <w:instrText xml:space="preserve"> PAGEREF _Toc80428154 \h </w:instrText>
+          <w:instrText xml:space="preserve"> PAGEREF _Toc80439644 \h </w:instrText>
         </w:r>
         <w:r>
           <w:rPr>
@@ -24512,6 +26612,78 @@
     </w:p>
     <w:p>
       <w:pPr>
+        <w:pStyle w:val="Tablicaslika"/>
+        <w:tabs>
+          <w:tab w:val="right" w:leader="dot" w:pos="9060"/>
+        </w:tabs>
+        <w:rPr>
+          <w:rFonts w:asciiTheme="minorHAnsi" w:eastAsiaTheme="minorEastAsia" w:hAnsiTheme="minorHAnsi" w:cstheme="minorBidi"/>
+          <w:noProof/>
+          <w:sz w:val="22"/>
+          <w:szCs w:val="22"/>
+          <w:lang w:val="hr-HR" w:eastAsia="hr-HR"/>
+        </w:rPr>
+      </w:pPr>
+      <w:hyperlink w:anchor="_Toc80439645" w:history="1">
+        <w:r>
+          <w:rPr>
+            <w:rStyle w:val="Hiperveza"/>
+            <w:noProof/>
+          </w:rPr>
+          <w:t>Slika 4.4 Rječnik potpisa</w:t>
+        </w:r>
+        <w:r>
+          <w:rPr>
+            <w:noProof/>
+            <w:webHidden/>
+          </w:rPr>
+          <w:tab/>
+        </w:r>
+        <w:r>
+          <w:rPr>
+            <w:noProof/>
+            <w:webHidden/>
+          </w:rPr>
+          <w:fldChar w:fldCharType="begin"/>
+        </w:r>
+        <w:r>
+          <w:rPr>
+            <w:noProof/>
+            <w:webHidden/>
+          </w:rPr>
+          <w:instrText xml:space="preserve"> PAGEREF _Toc80439645 \h </w:instrText>
+        </w:r>
+        <w:r>
+          <w:rPr>
+            <w:noProof/>
+            <w:webHidden/>
+          </w:rPr>
+        </w:r>
+        <w:r>
+          <w:rPr>
+            <w:noProof/>
+            <w:webHidden/>
+          </w:rPr>
+          <w:fldChar w:fldCharType="separate"/>
+        </w:r>
+        <w:r>
+          <w:rPr>
+            <w:noProof/>
+            <w:webHidden/>
+          </w:rPr>
+          <w:t>20</w:t>
+        </w:r>
+        <w:r>
+          <w:rPr>
+            <w:noProof/>
+            <w:webHidden/>
+          </w:rPr>
+          <w:fldChar w:fldCharType="end"/>
+        </w:r>
+      </w:hyperlink>
+    </w:p>
+    <w:p>
+      <w:pPr>
         <w:rPr>
           <w:lang w:val="hr-HR"/>
         </w:rPr>
@@ -24524,7 +26696,7 @@
       </w:r>
     </w:p>
     <w:sectPr>
-      <w:footerReference w:type="default" r:id="rId29"/>
+      <w:footerReference w:type="default" r:id="rId31"/>
       <w:pgSz w:w="11906" w:h="16838" w:code="9"/>
       <w:pgMar w:top="1440" w:right="1418" w:bottom="1440" w:left="1418" w:header="709" w:footer="709" w:gutter="0"/>
       <w:pgNumType w:start="1"/>

</xml_diff>

<commit_message>
Fix literature ordering and table of contents
</commit_message>
<xml_diff>
--- a/docs/DiplomskiRad.docx
+++ b/docs/DiplomskiRad.docx
@@ -1374,7 +1374,7 @@
         </w:rPr>
         <w:fldChar w:fldCharType="separate"/>
       </w:r>
-      <w:hyperlink w:anchor="_Toc80439654" w:history="1">
+      <w:hyperlink w:anchor="_Toc80452110" w:history="1">
         <w:r>
           <w:rPr>
             <w:rStyle w:val="Hiperveza"/>
@@ -1421,7 +1421,7 @@
             <w:noProof/>
             <w:webHidden/>
           </w:rPr>
-          <w:instrText xml:space="preserve"> PAGEREF _Toc80439654 \h </w:instrText>
+          <w:instrText xml:space="preserve"> PAGEREF _Toc80452110 \h </w:instrText>
         </w:r>
         <w:r>
           <w:rPr>
@@ -1470,7 +1470,7 @@
           <w:lang w:val="hr-HR" w:eastAsia="hr-HR"/>
         </w:rPr>
       </w:pPr>
-      <w:hyperlink w:anchor="_Toc80439655" w:history="1">
+      <w:hyperlink w:anchor="_Toc80452111" w:history="1">
         <w:r>
           <w:rPr>
             <w:rStyle w:val="Hiperveza"/>
@@ -1517,7 +1517,7 @@
             <w:noProof/>
             <w:webHidden/>
           </w:rPr>
-          <w:instrText xml:space="preserve"> PAGEREF _Toc80439655 \h </w:instrText>
+          <w:instrText xml:space="preserve"> PAGEREF _Toc80452111 \h </w:instrText>
         </w:r>
         <w:r>
           <w:rPr>
@@ -1563,7 +1563,7 @@
           <w:lang w:val="hr-HR" w:eastAsia="hr-HR"/>
         </w:rPr>
       </w:pPr>
-      <w:hyperlink w:anchor="_Toc80439656" w:history="1">
+      <w:hyperlink w:anchor="_Toc80452112" w:history="1">
         <w:r>
           <w:rPr>
             <w:rStyle w:val="Hiperveza"/>
@@ -1609,7 +1609,7 @@
             <w:noProof/>
             <w:webHidden/>
           </w:rPr>
-          <w:instrText xml:space="preserve"> PAGEREF _Toc80439656 \h </w:instrText>
+          <w:instrText xml:space="preserve"> PAGEREF _Toc80452112 \h </w:instrText>
         </w:r>
         <w:r>
           <w:rPr>
@@ -1655,7 +1655,7 @@
           <w:lang w:val="hr-HR" w:eastAsia="hr-HR"/>
         </w:rPr>
       </w:pPr>
-      <w:hyperlink w:anchor="_Toc80439657" w:history="1">
+      <w:hyperlink w:anchor="_Toc80452113" w:history="1">
         <w:r>
           <w:rPr>
             <w:rStyle w:val="Hiperveza"/>
@@ -1699,7 +1699,7 @@
             <w:noProof/>
             <w:webHidden/>
           </w:rPr>
-          <w:instrText xml:space="preserve"> PAGEREF _Toc80439657 \h </w:instrText>
+          <w:instrText xml:space="preserve"> PAGEREF _Toc80452113 \h </w:instrText>
         </w:r>
         <w:r>
           <w:rPr>
@@ -1745,7 +1745,7 @@
           <w:lang w:val="hr-HR" w:eastAsia="hr-HR"/>
         </w:rPr>
       </w:pPr>
-      <w:hyperlink w:anchor="_Toc80439658" w:history="1">
+      <w:hyperlink w:anchor="_Toc80452114" w:history="1">
         <w:r>
           <w:rPr>
             <w:rStyle w:val="Hiperveza"/>
@@ -1791,7 +1791,7 @@
             <w:noProof/>
             <w:webHidden/>
           </w:rPr>
-          <w:instrText xml:space="preserve"> PAGEREF _Toc80439658 \h </w:instrText>
+          <w:instrText xml:space="preserve"> PAGEREF _Toc80452114 \h </w:instrText>
         </w:r>
         <w:r>
           <w:rPr>
@@ -1837,7 +1837,7 @@
           <w:lang w:val="hr-HR" w:eastAsia="hr-HR"/>
         </w:rPr>
       </w:pPr>
-      <w:hyperlink w:anchor="_Toc80439659" w:history="1">
+      <w:hyperlink w:anchor="_Toc80452115" w:history="1">
         <w:r>
           <w:rPr>
             <w:rStyle w:val="Hiperveza"/>
@@ -1883,7 +1883,7 @@
             <w:noProof/>
             <w:webHidden/>
           </w:rPr>
-          <w:instrText xml:space="preserve"> PAGEREF _Toc80439659 \h </w:instrText>
+          <w:instrText xml:space="preserve"> PAGEREF _Toc80452115 \h </w:instrText>
         </w:r>
         <w:r>
           <w:rPr>
@@ -1929,7 +1929,7 @@
           <w:lang w:val="hr-HR" w:eastAsia="hr-HR"/>
         </w:rPr>
       </w:pPr>
-      <w:hyperlink w:anchor="_Toc80439660" w:history="1">
+      <w:hyperlink w:anchor="_Toc80452116" w:history="1">
         <w:r>
           <w:rPr>
             <w:rStyle w:val="Hiperveza"/>
@@ -1973,7 +1973,7 @@
             <w:noProof/>
             <w:webHidden/>
           </w:rPr>
-          <w:instrText xml:space="preserve"> PAGEREF _Toc80439660 \h </w:instrText>
+          <w:instrText xml:space="preserve"> PAGEREF _Toc80452116 \h </w:instrText>
         </w:r>
         <w:r>
           <w:rPr>
@@ -2022,7 +2022,7 @@
           <w:lang w:val="hr-HR" w:eastAsia="hr-HR"/>
         </w:rPr>
       </w:pPr>
-      <w:hyperlink w:anchor="_Toc80439661" w:history="1">
+      <w:hyperlink w:anchor="_Toc80452117" w:history="1">
         <w:r>
           <w:rPr>
             <w:rStyle w:val="Hiperveza"/>
@@ -2069,7 +2069,7 @@
             <w:noProof/>
             <w:webHidden/>
           </w:rPr>
-          <w:instrText xml:space="preserve"> PAGEREF _Toc80439661 \h </w:instrText>
+          <w:instrText xml:space="preserve"> PAGEREF _Toc80452117 \h </w:instrText>
         </w:r>
         <w:r>
           <w:rPr>
@@ -2115,7 +2115,7 @@
           <w:lang w:val="hr-HR" w:eastAsia="hr-HR"/>
         </w:rPr>
       </w:pPr>
-      <w:hyperlink w:anchor="_Toc80439662" w:history="1">
+      <w:hyperlink w:anchor="_Toc80452118" w:history="1">
         <w:r>
           <w:rPr>
             <w:rStyle w:val="Hiperveza"/>
@@ -2161,7 +2161,7 @@
             <w:noProof/>
             <w:webHidden/>
           </w:rPr>
-          <w:instrText xml:space="preserve"> PAGEREF _Toc80439662 \h </w:instrText>
+          <w:instrText xml:space="preserve"> PAGEREF _Toc80452118 \h </w:instrText>
         </w:r>
         <w:r>
           <w:rPr>
@@ -2210,7 +2210,7 @@
           <w:lang w:val="hr-HR" w:eastAsia="hr-HR"/>
         </w:rPr>
       </w:pPr>
-      <w:hyperlink w:anchor="_Toc80439663" w:history="1">
+      <w:hyperlink w:anchor="_Toc80452119" w:history="1">
         <w:r>
           <w:rPr>
             <w:rStyle w:val="Hiperveza"/>
@@ -2257,7 +2257,7 @@
             <w:noProof/>
             <w:webHidden/>
           </w:rPr>
-          <w:instrText xml:space="preserve"> PAGEREF _Toc80439663 \h </w:instrText>
+          <w:instrText xml:space="preserve"> PAGEREF _Toc80452119 \h </w:instrText>
         </w:r>
         <w:r>
           <w:rPr>
@@ -2303,7 +2303,7 @@
           <w:lang w:val="hr-HR" w:eastAsia="hr-HR"/>
         </w:rPr>
       </w:pPr>
-      <w:hyperlink w:anchor="_Toc80439664" w:history="1">
+      <w:hyperlink w:anchor="_Toc80452120" w:history="1">
         <w:r>
           <w:rPr>
             <w:rStyle w:val="Hiperveza"/>
@@ -2349,7 +2349,7 @@
             <w:noProof/>
             <w:webHidden/>
           </w:rPr>
-          <w:instrText xml:space="preserve"> PAGEREF _Toc80439664 \h </w:instrText>
+          <w:instrText xml:space="preserve"> PAGEREF _Toc80452120 \h </w:instrText>
         </w:r>
         <w:r>
           <w:rPr>
@@ -2395,7 +2395,7 @@
           <w:lang w:val="hr-HR" w:eastAsia="hr-HR"/>
         </w:rPr>
       </w:pPr>
-      <w:hyperlink w:anchor="_Toc80439665" w:history="1">
+      <w:hyperlink w:anchor="_Toc80452121" w:history="1">
         <w:r>
           <w:rPr>
             <w:rStyle w:val="Hiperveza"/>
@@ -2441,7 +2441,7 @@
             <w:noProof/>
             <w:webHidden/>
           </w:rPr>
-          <w:instrText xml:space="preserve"> PAGEREF _Toc80439665 \h </w:instrText>
+          <w:instrText xml:space="preserve"> PAGEREF _Toc80452121 \h </w:instrText>
         </w:r>
         <w:r>
           <w:rPr>
@@ -2487,7 +2487,7 @@
           <w:lang w:val="hr-HR" w:eastAsia="hr-HR"/>
         </w:rPr>
       </w:pPr>
-      <w:hyperlink w:anchor="_Toc80439666" w:history="1">
+      <w:hyperlink w:anchor="_Toc80452122" w:history="1">
         <w:r>
           <w:rPr>
             <w:rStyle w:val="Hiperveza"/>
@@ -2531,7 +2531,7 @@
             <w:noProof/>
             <w:webHidden/>
           </w:rPr>
-          <w:instrText xml:space="preserve"> PAGEREF _Toc80439666 \h </w:instrText>
+          <w:instrText xml:space="preserve"> PAGEREF _Toc80452122 \h </w:instrText>
         </w:r>
         <w:r>
           <w:rPr>
@@ -2577,7 +2577,7 @@
           <w:lang w:val="hr-HR" w:eastAsia="hr-HR"/>
         </w:rPr>
       </w:pPr>
-      <w:hyperlink w:anchor="_Toc80439667" w:history="1">
+      <w:hyperlink w:anchor="_Toc80452123" w:history="1">
         <w:r>
           <w:rPr>
             <w:rStyle w:val="Hiperveza"/>
@@ -2623,7 +2623,7 @@
             <w:noProof/>
             <w:webHidden/>
           </w:rPr>
-          <w:instrText xml:space="preserve"> PAGEREF _Toc80439667 \h </w:instrText>
+          <w:instrText xml:space="preserve"> PAGEREF _Toc80452123 \h </w:instrText>
         </w:r>
         <w:r>
           <w:rPr>
@@ -2669,7 +2669,7 @@
           <w:lang w:val="hr-HR" w:eastAsia="hr-HR"/>
         </w:rPr>
       </w:pPr>
-      <w:hyperlink w:anchor="_Toc80439668" w:history="1">
+      <w:hyperlink w:anchor="_Toc80452124" w:history="1">
         <w:r>
           <w:rPr>
             <w:rStyle w:val="Hiperveza"/>
@@ -2713,7 +2713,7 @@
             <w:noProof/>
             <w:webHidden/>
           </w:rPr>
-          <w:instrText xml:space="preserve"> PAGEREF _Toc80439668 \h </w:instrText>
+          <w:instrText xml:space="preserve"> PAGEREF _Toc80452124 \h </w:instrText>
         </w:r>
         <w:r>
           <w:rPr>
@@ -2759,7 +2759,7 @@
           <w:lang w:val="hr-HR" w:eastAsia="hr-HR"/>
         </w:rPr>
       </w:pPr>
-      <w:hyperlink w:anchor="_Toc80439669" w:history="1">
+      <w:hyperlink w:anchor="_Toc80452125" w:history="1">
         <w:r>
           <w:rPr>
             <w:rStyle w:val="Hiperveza"/>
@@ -2784,23 +2784,97 @@
             <w:noProof/>
             <w:lang w:val="hr-HR"/>
           </w:rPr>
-          <w:t>CAd</w:t>
-        </w:r>
+          <w:t>CAdES</w:t>
+        </w:r>
+        <w:r>
+          <w:rPr>
+            <w:noProof/>
+            <w:webHidden/>
+          </w:rPr>
+          <w:tab/>
+        </w:r>
+        <w:r>
+          <w:rPr>
+            <w:noProof/>
+            <w:webHidden/>
+          </w:rPr>
+          <w:fldChar w:fldCharType="begin"/>
+        </w:r>
+        <w:r>
+          <w:rPr>
+            <w:noProof/>
+            <w:webHidden/>
+          </w:rPr>
+          <w:instrText xml:space="preserve"> PAGEREF _Toc80452125 \h </w:instrText>
+        </w:r>
+        <w:r>
+          <w:rPr>
+            <w:noProof/>
+            <w:webHidden/>
+          </w:rPr>
+        </w:r>
+        <w:r>
+          <w:rPr>
+            <w:noProof/>
+            <w:webHidden/>
+          </w:rPr>
+          <w:fldChar w:fldCharType="separate"/>
+        </w:r>
+        <w:r>
+          <w:rPr>
+            <w:noProof/>
+            <w:webHidden/>
+          </w:rPr>
+          <w:t>21</w:t>
+        </w:r>
+        <w:r>
+          <w:rPr>
+            <w:noProof/>
+            <w:webHidden/>
+          </w:rPr>
+          <w:fldChar w:fldCharType="end"/>
+        </w:r>
+      </w:hyperlink>
+    </w:p>
+    <w:p>
+      <w:pPr>
+        <w:pStyle w:val="Sadraj3"/>
+        <w:tabs>
+          <w:tab w:val="left" w:pos="1200"/>
+          <w:tab w:val="right" w:leader="dot" w:pos="9060"/>
+        </w:tabs>
+        <w:rPr>
+          <w:rFonts w:asciiTheme="minorHAnsi" w:eastAsiaTheme="minorEastAsia" w:hAnsiTheme="minorHAnsi" w:cstheme="minorBidi"/>
+          <w:noProof/>
+          <w:sz w:val="22"/>
+          <w:szCs w:val="22"/>
+          <w:lang w:val="hr-HR" w:eastAsia="hr-HR"/>
+        </w:rPr>
+      </w:pPr>
+      <w:hyperlink w:anchor="_Toc80452126" w:history="1">
         <w:r>
           <w:rPr>
             <w:rStyle w:val="Hiperveza"/>
             <w:noProof/>
-            <w:lang w:val="hr-HR"/>
-          </w:rPr>
-          <w:t>E</w:t>
+          </w:rPr>
+          <w:t>4.4.1</w:t>
+        </w:r>
+        <w:r>
+          <w:rPr>
+            <w:rFonts w:asciiTheme="minorHAnsi" w:eastAsiaTheme="minorEastAsia" w:hAnsiTheme="minorHAnsi" w:cstheme="minorBidi"/>
+            <w:noProof/>
+            <w:sz w:val="22"/>
+            <w:szCs w:val="22"/>
+            <w:lang w:val="hr-HR" w:eastAsia="hr-HR"/>
+          </w:rPr>
+          <w:tab/>
         </w:r>
         <w:r>
           <w:rPr>
             <w:rStyle w:val="Hiperveza"/>
             <w:noProof/>
-            <w:lang w:val="hr-HR"/>
-          </w:rPr>
-          <w:t>S</w:t>
+          </w:rPr>
+          <w:t>Sintaksa</w:t>
         </w:r>
         <w:r>
           <w:rPr>
@@ -2821,7 +2895,7 @@
             <w:noProof/>
             <w:webHidden/>
           </w:rPr>
-          <w:instrText xml:space="preserve"> PAGEREF _Toc80439669 \h </w:instrText>
+          <w:instrText xml:space="preserve"> PAGEREF _Toc80452126 \h </w:instrText>
         </w:r>
         <w:r>
           <w:rPr>
@@ -2841,7 +2915,7 @@
             <w:noProof/>
             <w:webHidden/>
           </w:rPr>
-          <w:t>21</w:t>
+          <w:t>22</w:t>
         </w:r>
         <w:r>
           <w:rPr>
@@ -2867,7 +2941,7 @@
           <w:lang w:val="hr-HR" w:eastAsia="hr-HR"/>
         </w:rPr>
       </w:pPr>
-      <w:hyperlink w:anchor="_Toc80439670" w:history="1">
+      <w:hyperlink w:anchor="_Toc80452127" w:history="1">
         <w:r>
           <w:rPr>
             <w:rStyle w:val="Hiperveza"/>
@@ -2913,7 +2987,7 @@
             <w:noProof/>
             <w:webHidden/>
           </w:rPr>
-          <w:instrText xml:space="preserve"> PAGEREF _Toc80439670 \h </w:instrText>
+          <w:instrText xml:space="preserve"> PAGEREF _Toc80452127 \h </w:instrText>
         </w:r>
         <w:r>
           <w:rPr>
@@ -2933,7 +3007,7 @@
             <w:noProof/>
             <w:webHidden/>
           </w:rPr>
-          <w:t>21</w:t>
+          <w:t>23</w:t>
         </w:r>
         <w:r>
           <w:rPr>
@@ -2959,7 +3033,7 @@
           <w:lang w:val="hr-HR" w:eastAsia="hr-HR"/>
         </w:rPr>
       </w:pPr>
-      <w:hyperlink w:anchor="_Toc80439671" w:history="1">
+      <w:hyperlink w:anchor="_Toc80452128" w:history="1">
         <w:r>
           <w:rPr>
             <w:rStyle w:val="Hiperveza"/>
@@ -3003,7 +3077,7 @@
             <w:noProof/>
             <w:webHidden/>
           </w:rPr>
-          <w:instrText xml:space="preserve"> PAGEREF _Toc80439671 \h </w:instrText>
+          <w:instrText xml:space="preserve"> PAGEREF _Toc80452128 \h </w:instrText>
         </w:r>
         <w:r>
           <w:rPr>
@@ -3023,7 +3097,7 @@
             <w:noProof/>
             <w:webHidden/>
           </w:rPr>
-          <w:t>22</w:t>
+          <w:t>24</w:t>
         </w:r>
         <w:r>
           <w:rPr>
@@ -3052,7 +3126,7 @@
           <w:lang w:val="hr-HR" w:eastAsia="hr-HR"/>
         </w:rPr>
       </w:pPr>
-      <w:hyperlink w:anchor="_Toc80439672" w:history="1">
+      <w:hyperlink w:anchor="_Toc80452129" w:history="1">
         <w:r>
           <w:rPr>
             <w:rStyle w:val="Hiperveza"/>
@@ -3099,7 +3173,7 @@
             <w:noProof/>
             <w:webHidden/>
           </w:rPr>
-          <w:instrText xml:space="preserve"> PAGEREF _Toc80439672 \h </w:instrText>
+          <w:instrText xml:space="preserve"> PAGEREF _Toc80452129 \h </w:instrText>
         </w:r>
         <w:r>
           <w:rPr>
@@ -3119,7 +3193,7 @@
             <w:noProof/>
             <w:webHidden/>
           </w:rPr>
-          <w:t>25</w:t>
+          <w:t>27</w:t>
         </w:r>
         <w:r>
           <w:rPr>
@@ -3148,7 +3222,7 @@
           <w:lang w:val="hr-HR" w:eastAsia="hr-HR"/>
         </w:rPr>
       </w:pPr>
-      <w:hyperlink w:anchor="_Toc80439673" w:history="1">
+      <w:hyperlink w:anchor="_Toc80452130" w:history="1">
         <w:r>
           <w:rPr>
             <w:rStyle w:val="Hiperveza"/>
@@ -3195,7 +3269,7 @@
             <w:noProof/>
             <w:webHidden/>
           </w:rPr>
-          <w:instrText xml:space="preserve"> PAGEREF _Toc80439673 \h </w:instrText>
+          <w:instrText xml:space="preserve"> PAGEREF _Toc80452130 \h </w:instrText>
         </w:r>
         <w:r>
           <w:rPr>
@@ -3215,7 +3289,7 @@
             <w:noProof/>
             <w:webHidden/>
           </w:rPr>
-          <w:t>26</w:t>
+          <w:t>28</w:t>
         </w:r>
         <w:r>
           <w:rPr>
@@ -3244,7 +3318,7 @@
           <w:lang w:val="hr-HR" w:eastAsia="hr-HR"/>
         </w:rPr>
       </w:pPr>
-      <w:hyperlink w:anchor="_Toc80439674" w:history="1">
+      <w:hyperlink w:anchor="_Toc80452131" w:history="1">
         <w:r>
           <w:rPr>
             <w:rStyle w:val="Hiperveza"/>
@@ -3291,7 +3365,7 @@
             <w:noProof/>
             <w:webHidden/>
           </w:rPr>
-          <w:instrText xml:space="preserve"> PAGEREF _Toc80439674 \h </w:instrText>
+          <w:instrText xml:space="preserve"> PAGEREF _Toc80452131 \h </w:instrText>
         </w:r>
         <w:r>
           <w:rPr>
@@ -3311,7 +3385,7 @@
             <w:noProof/>
             <w:webHidden/>
           </w:rPr>
-          <w:t>27</w:t>
+          <w:t>29</w:t>
         </w:r>
         <w:r>
           <w:rPr>
@@ -3340,7 +3414,7 @@
           <w:lang w:val="hr-HR" w:eastAsia="hr-HR"/>
         </w:rPr>
       </w:pPr>
-      <w:hyperlink w:anchor="_Toc80439675" w:history="1">
+      <w:hyperlink w:anchor="_Toc80452132" w:history="1">
         <w:r>
           <w:rPr>
             <w:rStyle w:val="Hiperveza"/>
@@ -3387,7 +3461,7 @@
             <w:noProof/>
             <w:webHidden/>
           </w:rPr>
-          <w:instrText xml:space="preserve"> PAGEREF _Toc80439675 \h </w:instrText>
+          <w:instrText xml:space="preserve"> PAGEREF _Toc80452132 \h </w:instrText>
         </w:r>
         <w:r>
           <w:rPr>
@@ -3407,7 +3481,7 @@
             <w:noProof/>
             <w:webHidden/>
           </w:rPr>
-          <w:t>28</w:t>
+          <w:t>30</w:t>
         </w:r>
         <w:r>
           <w:rPr>
@@ -3435,7 +3509,7 @@
           <w:lang w:val="hr-HR" w:eastAsia="hr-HR"/>
         </w:rPr>
       </w:pPr>
-      <w:hyperlink w:anchor="_Toc80439676" w:history="1">
+      <w:hyperlink w:anchor="_Toc80452133" w:history="1">
         <w:r>
           <w:rPr>
             <w:rStyle w:val="Hiperveza"/>
@@ -3462,7 +3536,7 @@
             <w:noProof/>
             <w:webHidden/>
           </w:rPr>
-          <w:instrText xml:space="preserve"> PAGEREF _Toc80439676 \h </w:instrText>
+          <w:instrText xml:space="preserve"> PAGEREF _Toc80452133 \h </w:instrText>
         </w:r>
         <w:r>
           <w:rPr>
@@ -3482,7 +3556,7 @@
             <w:noProof/>
             <w:webHidden/>
           </w:rPr>
-          <w:t>29</w:t>
+          <w:t>31</w:t>
         </w:r>
         <w:r>
           <w:rPr>
@@ -3510,7 +3584,7 @@
           <w:lang w:val="hr-HR" w:eastAsia="hr-HR"/>
         </w:rPr>
       </w:pPr>
-      <w:hyperlink w:anchor="_Toc80439677" w:history="1">
+      <w:hyperlink w:anchor="_Toc80452134" w:history="1">
         <w:r>
           <w:rPr>
             <w:rStyle w:val="Hiperveza"/>
@@ -3537,7 +3611,7 @@
             <w:noProof/>
             <w:webHidden/>
           </w:rPr>
-          <w:instrText xml:space="preserve"> PAGEREF _Toc80439677 \h </w:instrText>
+          <w:instrText xml:space="preserve"> PAGEREF _Toc80452134 \h </w:instrText>
         </w:r>
         <w:r>
           <w:rPr>
@@ -3557,7 +3631,7 @@
             <w:noProof/>
             <w:webHidden/>
           </w:rPr>
-          <w:t>31</w:t>
+          <w:t>33</w:t>
         </w:r>
         <w:r>
           <w:rPr>
@@ -3585,7 +3659,7 @@
           <w:lang w:val="hr-HR" w:eastAsia="hr-HR"/>
         </w:rPr>
       </w:pPr>
-      <w:hyperlink w:anchor="_Toc80439678" w:history="1">
+      <w:hyperlink w:anchor="_Toc80452135" w:history="1">
         <w:r>
           <w:rPr>
             <w:rStyle w:val="Hiperveza"/>
@@ -3612,7 +3686,7 @@
             <w:noProof/>
             <w:webHidden/>
           </w:rPr>
-          <w:instrText xml:space="preserve"> PAGEREF _Toc80439678 \h </w:instrText>
+          <w:instrText xml:space="preserve"> PAGEREF _Toc80452135 \h </w:instrText>
         </w:r>
         <w:r>
           <w:rPr>
@@ -3632,7 +3706,7 @@
             <w:noProof/>
             <w:webHidden/>
           </w:rPr>
-          <w:t>32</w:t>
+          <w:t>34</w:t>
         </w:r>
         <w:r>
           <w:rPr>
@@ -3660,7 +3734,7 @@
           <w:lang w:val="hr-HR" w:eastAsia="hr-HR"/>
         </w:rPr>
       </w:pPr>
-      <w:hyperlink w:anchor="_Toc80439679" w:history="1">
+      <w:hyperlink w:anchor="_Toc80452136" w:history="1">
         <w:r>
           <w:rPr>
             <w:rStyle w:val="Hiperveza"/>
@@ -3687,7 +3761,7 @@
             <w:noProof/>
             <w:webHidden/>
           </w:rPr>
-          <w:instrText xml:space="preserve"> PAGEREF _Toc80439679 \h </w:instrText>
+          <w:instrText xml:space="preserve"> PAGEREF _Toc80452136 \h </w:instrText>
         </w:r>
         <w:r>
           <w:rPr>
@@ -3707,7 +3781,7 @@
             <w:noProof/>
             <w:webHidden/>
           </w:rPr>
-          <w:t>33</w:t>
+          <w:t>35</w:t>
         </w:r>
         <w:r>
           <w:rPr>
@@ -3735,7 +3809,7 @@
           <w:lang w:val="hr-HR" w:eastAsia="hr-HR"/>
         </w:rPr>
       </w:pPr>
-      <w:hyperlink w:anchor="_Toc80439680" w:history="1">
+      <w:hyperlink w:anchor="_Toc80452137" w:history="1">
         <w:r>
           <w:rPr>
             <w:rStyle w:val="Hiperveza"/>
@@ -3762,7 +3836,7 @@
             <w:noProof/>
             <w:webHidden/>
           </w:rPr>
-          <w:instrText xml:space="preserve"> PAGEREF _Toc80439680 \h </w:instrText>
+          <w:instrText xml:space="preserve"> PAGEREF _Toc80452137 \h </w:instrText>
         </w:r>
         <w:r>
           <w:rPr>
@@ -3782,7 +3856,7 @@
             <w:noProof/>
             <w:webHidden/>
           </w:rPr>
-          <w:t>34</w:t>
+          <w:t>36</w:t>
         </w:r>
         <w:r>
           <w:rPr>
@@ -3807,7 +3881,7 @@
           <w:lang w:val="hr-HR" w:eastAsia="hr-HR"/>
         </w:rPr>
       </w:pPr>
-      <w:hyperlink w:anchor="_Toc80439681" w:history="1">
+      <w:hyperlink w:anchor="_Toc80452138" w:history="1">
         <w:r>
           <w:rPr>
             <w:rStyle w:val="Hiperveza"/>
@@ -3835,7 +3909,7 @@
             <w:noProof/>
             <w:webHidden/>
           </w:rPr>
-          <w:instrText xml:space="preserve"> PAGEREF _Toc80439681 \h </w:instrText>
+          <w:instrText xml:space="preserve"> PAGEREF _Toc80452138 \h </w:instrText>
         </w:r>
         <w:r>
           <w:rPr>
@@ -3855,7 +3929,7 @@
             <w:noProof/>
             <w:webHidden/>
           </w:rPr>
-          <w:t>34</w:t>
+          <w:t>36</w:t>
         </w:r>
         <w:r>
           <w:rPr>
@@ -3890,7 +3964,7 @@
         <w:pStyle w:val="Naslov1"/>
       </w:pPr>
       <w:bookmarkStart w:id="0" w:name="_Toc80033050"/>
-      <w:bookmarkStart w:id="1" w:name="_Toc80439654"/>
+      <w:bookmarkStart w:id="1" w:name="_Toc80452110"/>
       <w:r>
         <w:lastRenderedPageBreak/>
         <w:t>Uvod</w:t>
@@ -4224,7 +4298,7 @@
       <w:pPr>
         <w:pStyle w:val="Naslov1"/>
       </w:pPr>
-      <w:bookmarkStart w:id="2" w:name="_Toc80439655"/>
+      <w:bookmarkStart w:id="2" w:name="_Toc80452111"/>
       <w:r>
         <w:lastRenderedPageBreak/>
         <w:t>Digitalni potpisi</w:t>
@@ -4364,7 +4438,7 @@
           <w:lang w:val="hr-HR"/>
         </w:rPr>
       </w:pPr>
-      <w:bookmarkStart w:id="3" w:name="_Toc80439656"/>
+      <w:bookmarkStart w:id="3" w:name="_Toc80452112"/>
       <w:r>
         <w:rPr>
           <w:lang w:val="hr-HR"/>
@@ -5085,7 +5159,7 @@
       </w:pPr>
       <w:bookmarkStart w:id="4" w:name="_Ref80208434"/>
       <w:bookmarkStart w:id="5" w:name="_Ref80208425"/>
-      <w:bookmarkStart w:id="6" w:name="_Toc80439637"/>
+      <w:bookmarkStart w:id="6" w:name="_Toc80452094"/>
       <w:proofErr w:type="spellStart"/>
       <w:r>
         <w:t>Slika</w:t>
@@ -5218,7 +5292,7 @@
       <w:pPr>
         <w:pStyle w:val="Naslov3"/>
       </w:pPr>
-      <w:bookmarkStart w:id="7" w:name="_Toc80439657"/>
+      <w:bookmarkStart w:id="7" w:name="_Toc80452113"/>
       <w:r>
         <w:t>RSA potpis</w:t>
       </w:r>
@@ -6582,7 +6656,7 @@
           <w:lang w:val="hr-HR"/>
         </w:rPr>
       </w:pPr>
-      <w:bookmarkStart w:id="8" w:name="_Toc80439658"/>
+      <w:bookmarkStart w:id="8" w:name="_Toc80452114"/>
       <w:r>
         <w:rPr>
           <w:lang w:val="hr-HR"/>
@@ -6927,7 +7001,7 @@
           <w:lang w:val="hr-HR"/>
         </w:rPr>
       </w:pPr>
-      <w:bookmarkStart w:id="9" w:name="_Toc80439659"/>
+      <w:bookmarkStart w:id="9" w:name="_Toc80452115"/>
       <w:r>
         <w:rPr>
           <w:lang w:val="hr-HR"/>
@@ -7121,7 +7195,7 @@
       <w:pPr>
         <w:pStyle w:val="Opisslike"/>
       </w:pPr>
-      <w:bookmarkStart w:id="10" w:name="_Toc80439638"/>
+      <w:bookmarkStart w:id="10" w:name="_Toc80452095"/>
       <w:proofErr w:type="spellStart"/>
       <w:r>
         <w:t>Slika</w:t>
@@ -7328,7 +7402,7 @@
         <w:pStyle w:val="Opisslike"/>
       </w:pPr>
       <w:bookmarkStart w:id="11" w:name="_Ref80291582"/>
-      <w:bookmarkStart w:id="12" w:name="_Toc80439639"/>
+      <w:bookmarkStart w:id="12" w:name="_Toc80452096"/>
       <w:proofErr w:type="spellStart"/>
       <w:r>
         <w:t>Slika</w:t>
@@ -7440,7 +7514,7 @@
       <w:pPr>
         <w:pStyle w:val="Naslov3"/>
       </w:pPr>
-      <w:bookmarkStart w:id="13" w:name="_Toc80439660"/>
+      <w:bookmarkStart w:id="13" w:name="_Toc80452116"/>
       <w:r>
         <w:t>Opoziv certifikata</w:t>
       </w:r>
@@ -7646,7 +7720,7 @@
       <w:pPr>
         <w:pStyle w:val="Naslov1"/>
       </w:pPr>
-      <w:bookmarkStart w:id="14" w:name="_Toc80439661"/>
+      <w:bookmarkStart w:id="14" w:name="_Toc80452117"/>
       <w:proofErr w:type="spellStart"/>
       <w:r>
         <w:lastRenderedPageBreak/>
@@ -7980,7 +8054,7 @@
         </w:rPr>
       </w:pPr>
       <w:bookmarkStart w:id="15" w:name="_Ref80113173"/>
-      <w:bookmarkStart w:id="16" w:name="_Toc80439640"/>
+      <w:bookmarkStart w:id="16" w:name="_Toc80452097"/>
       <w:proofErr w:type="spellStart"/>
       <w:r>
         <w:t>Slika</w:t>
@@ -8322,7 +8396,7 @@
         <w:pStyle w:val="Opisslike"/>
       </w:pPr>
       <w:bookmarkStart w:id="17" w:name="_Ref80114349"/>
-      <w:bookmarkStart w:id="18" w:name="_Toc80439641"/>
+      <w:bookmarkStart w:id="18" w:name="_Toc80452098"/>
       <w:proofErr w:type="spellStart"/>
       <w:r>
         <w:t>Slika</w:t>
@@ -8940,7 +9014,7 @@
           <w:lang w:val="hr-HR"/>
         </w:rPr>
       </w:pPr>
-      <w:bookmarkStart w:id="19" w:name="_Toc80439662"/>
+      <w:bookmarkStart w:id="19" w:name="_Toc80452118"/>
       <w:r>
         <w:rPr>
           <w:lang w:val="hr-HR"/>
@@ -9292,7 +9366,7 @@
       <w:pPr>
         <w:pStyle w:val="Naslov1"/>
       </w:pPr>
-      <w:bookmarkStart w:id="20" w:name="_Toc80439663"/>
+      <w:bookmarkStart w:id="20" w:name="_Toc80452119"/>
       <w:proofErr w:type="spellStart"/>
       <w:r>
         <w:lastRenderedPageBreak/>
@@ -15494,7 +15568,7 @@
           <w:lang w:val="hr-HR"/>
         </w:rPr>
       </w:pPr>
-      <w:bookmarkStart w:id="22" w:name="_Toc80439664"/>
+      <w:bookmarkStart w:id="22" w:name="_Toc80452120"/>
       <w:proofErr w:type="spellStart"/>
       <w:r>
         <w:rPr>
@@ -16068,7 +16142,7 @@
           <w:lang w:val="hr-HR"/>
         </w:rPr>
       </w:pPr>
-      <w:bookmarkStart w:id="23" w:name="_Toc80439665"/>
+      <w:bookmarkStart w:id="23" w:name="_Toc80452121"/>
       <w:proofErr w:type="spellStart"/>
       <w:r>
         <w:rPr>
@@ -16363,7 +16437,7 @@
         </w:rPr>
       </w:pPr>
       <w:bookmarkStart w:id="24" w:name="_Ref80374911"/>
-      <w:bookmarkStart w:id="25" w:name="_Toc80439642"/>
+      <w:bookmarkStart w:id="25" w:name="_Toc80452099"/>
       <w:proofErr w:type="spellStart"/>
       <w:r>
         <w:t>Slika</w:t>
@@ -16730,7 +16804,7 @@
         </w:rPr>
       </w:pPr>
       <w:bookmarkStart w:id="26" w:name="_Ref80376164"/>
-      <w:bookmarkStart w:id="27" w:name="_Toc80439643"/>
+      <w:bookmarkStart w:id="27" w:name="_Toc80452100"/>
       <w:proofErr w:type="spellStart"/>
       <w:r>
         <w:t>Slika</w:t>
@@ -17254,7 +17328,7 @@
       <w:pPr>
         <w:pStyle w:val="Naslov3"/>
       </w:pPr>
-      <w:bookmarkStart w:id="28" w:name="_Toc80439666"/>
+      <w:bookmarkStart w:id="28" w:name="_Toc80452122"/>
       <w:r>
         <w:t>Pohrana potpisa</w:t>
       </w:r>
@@ -17484,7 +17558,7 @@
           <w:lang w:val="hr-HR"/>
         </w:rPr>
       </w:pPr>
-      <w:bookmarkStart w:id="29" w:name="_Toc80439667"/>
+      <w:bookmarkStart w:id="29" w:name="_Toc80452123"/>
       <w:proofErr w:type="spellStart"/>
       <w:r>
         <w:rPr>
@@ -17849,7 +17923,7 @@
         <w:pStyle w:val="Opisslike"/>
       </w:pPr>
       <w:bookmarkStart w:id="30" w:name="_Ref80382665"/>
-      <w:bookmarkStart w:id="31" w:name="_Toc80439644"/>
+      <w:bookmarkStart w:id="31" w:name="_Toc80452101"/>
       <w:proofErr w:type="spellStart"/>
       <w:r>
         <w:t>Slika</w:t>
@@ -18116,7 +18190,7 @@
         <w:pStyle w:val="Opisslike"/>
       </w:pPr>
       <w:bookmarkStart w:id="32" w:name="_Ref80430052"/>
-      <w:bookmarkStart w:id="33" w:name="_Toc80439645"/>
+      <w:bookmarkStart w:id="33" w:name="_Toc80452102"/>
       <w:proofErr w:type="spellStart"/>
       <w:r>
         <w:t>Slika</w:t>
@@ -18194,7 +18268,7 @@
       <w:pPr>
         <w:pStyle w:val="Naslov3"/>
       </w:pPr>
-      <w:bookmarkStart w:id="34" w:name="_Toc80439668"/>
+      <w:bookmarkStart w:id="34" w:name="_Toc80452124"/>
       <w:r>
         <w:t>Sintaksa</w:t>
       </w:r>
@@ -18557,7 +18631,7 @@
           <w:lang w:val="hr-HR"/>
         </w:rPr>
       </w:pPr>
-      <w:bookmarkStart w:id="35" w:name="_Toc80439669"/>
+      <w:bookmarkStart w:id="35" w:name="_Toc80452125"/>
       <w:proofErr w:type="spellStart"/>
       <w:r>
         <w:rPr>
@@ -18948,7 +19022,19 @@
         <w:rPr>
           <w:lang w:val="hr-HR"/>
         </w:rPr>
-        <w:t>[18]</w:t>
+        <w:t>[1</w:t>
+      </w:r>
+      <w:r>
+        <w:rPr>
+          <w:lang w:val="hr-HR"/>
+        </w:rPr>
+        <w:t>6</w:t>
+      </w:r>
+      <w:r>
+        <w:rPr>
+          <w:lang w:val="hr-HR"/>
+        </w:rPr>
+        <w:t>]</w:t>
       </w:r>
     </w:p>
     <w:p>
@@ -18962,9 +19048,11 @@
       <w:pPr>
         <w:pStyle w:val="Naslov3"/>
       </w:pPr>
+      <w:bookmarkStart w:id="36" w:name="_Toc80452126"/>
       <w:r>
         <w:t>Sintaksa</w:t>
       </w:r>
+      <w:bookmarkEnd w:id="36"/>
     </w:p>
     <w:p>
       <w:pPr>
@@ -19532,7 +19620,8 @@
           <w:lang w:val="hr-HR"/>
         </w:rPr>
       </w:pPr>
-      <w:bookmarkStart w:id="36" w:name="_Ref80451459"/>
+      <w:bookmarkStart w:id="37" w:name="_Ref80451459"/>
+      <w:bookmarkStart w:id="38" w:name="_Toc80452103"/>
       <w:proofErr w:type="spellStart"/>
       <w:r>
         <w:t>Slika</w:t>
@@ -19580,7 +19669,7 @@
       <w:r>
         <w:fldChar w:fldCharType="end"/>
       </w:r>
-      <w:bookmarkEnd w:id="36"/>
+      <w:bookmarkEnd w:id="37"/>
       <w:r>
         <w:t xml:space="preserve"> </w:t>
       </w:r>
@@ -19600,6 +19689,7 @@
       <w:r>
         <w:t xml:space="preserve"> format</w:t>
       </w:r>
+      <w:bookmarkEnd w:id="38"/>
     </w:p>
     <w:p>
       <w:pPr>
@@ -20021,7 +20111,8 @@
       <w:pPr>
         <w:pStyle w:val="Opisslike"/>
       </w:pPr>
-      <w:bookmarkStart w:id="37" w:name="_Ref80451878"/>
+      <w:bookmarkStart w:id="39" w:name="_Ref80451878"/>
+      <w:bookmarkStart w:id="40" w:name="_Toc80452104"/>
       <w:proofErr w:type="spellStart"/>
       <w:r>
         <w:t>Slika</w:t>
@@ -20069,7 +20160,7 @@
       <w:r>
         <w:fldChar w:fldCharType="end"/>
       </w:r>
-      <w:bookmarkEnd w:id="37"/>
+      <w:bookmarkEnd w:id="39"/>
       <w:r>
         <w:t xml:space="preserve"> CMS Signed-Data tip </w:t>
       </w:r>
@@ -20077,6 +20168,7 @@
       <w:r>
         <w:t>formata</w:t>
       </w:r>
+      <w:bookmarkEnd w:id="40"/>
       <w:proofErr w:type="spellEnd"/>
     </w:p>
     <w:p>
@@ -20093,7 +20185,7 @@
           <w:lang w:val="hr-HR"/>
         </w:rPr>
       </w:pPr>
-      <w:bookmarkStart w:id="38" w:name="_Toc80439670"/>
+      <w:bookmarkStart w:id="41" w:name="_Toc80452127"/>
       <w:r>
         <w:rPr>
           <w:lang w:val="hr-HR"/>
@@ -20106,7 +20198,7 @@
         </w:rPr>
         <w:t>algoritmi</w:t>
       </w:r>
-      <w:bookmarkEnd w:id="38"/>
+      <w:bookmarkEnd w:id="41"/>
     </w:p>
     <w:p>
       <w:pPr>
@@ -20162,7 +20254,19 @@
         <w:rPr>
           <w:lang w:val="hr-HR"/>
         </w:rPr>
-        <w:t>[16]</w:t>
+        <w:t>[1</w:t>
+      </w:r>
+      <w:r>
+        <w:rPr>
+          <w:lang w:val="hr-HR"/>
+        </w:rPr>
+        <w:t>7</w:t>
+      </w:r>
+      <w:r>
+        <w:rPr>
+          <w:lang w:val="hr-HR"/>
+        </w:rPr>
+        <w:t>]</w:t>
       </w:r>
     </w:p>
     <w:p>
@@ -20444,11 +20548,11 @@
       <w:pPr>
         <w:pStyle w:val="Naslov3"/>
       </w:pPr>
-      <w:bookmarkStart w:id="39" w:name="_Toc80439671"/>
+      <w:bookmarkStart w:id="42" w:name="_Toc80452128"/>
       <w:r>
         <w:t>Prihvaćeni algoritmi</w:t>
       </w:r>
-      <w:bookmarkEnd w:id="39"/>
+      <w:bookmarkEnd w:id="42"/>
     </w:p>
     <w:p>
       <w:pPr>
@@ -20552,7 +20656,19 @@
         <w:rPr>
           <w:lang w:val="hr-HR"/>
         </w:rPr>
-        <w:t xml:space="preserve"> pri čemu se SHA-224 ne smatra preporučenom funkcijom.[17] </w:t>
+        <w:t xml:space="preserve"> pri čemu se SHA-224 ne smatra preporučenom funkcijom.[1</w:t>
+      </w:r>
+      <w:r>
+        <w:rPr>
+          <w:lang w:val="hr-HR"/>
+        </w:rPr>
+        <w:t>8</w:t>
+      </w:r>
+      <w:r>
+        <w:rPr>
+          <w:lang w:val="hr-HR"/>
+        </w:rPr>
+        <w:t xml:space="preserve">] </w:t>
       </w:r>
     </w:p>
     <w:p>
@@ -20567,7 +20683,7 @@
         <w:pStyle w:val="Opisslike"/>
         <w:keepNext/>
       </w:pPr>
-      <w:bookmarkStart w:id="40" w:name="_Ref80436157"/>
+      <w:bookmarkStart w:id="43" w:name="_Ref80436157"/>
       <w:proofErr w:type="spellStart"/>
       <w:r>
         <w:t>Tablica</w:t>
@@ -20594,7 +20710,7 @@
       <w:r>
         <w:fldChar w:fldCharType="end"/>
       </w:r>
-      <w:bookmarkEnd w:id="40"/>
+      <w:bookmarkEnd w:id="43"/>
       <w:r>
         <w:t xml:space="preserve"> SOG-IS </w:t>
       </w:r>
@@ -21379,7 +21495,7 @@
         <w:pStyle w:val="Opisslike"/>
         <w:keepNext/>
       </w:pPr>
-      <w:bookmarkStart w:id="41" w:name="_Ref80436802"/>
+      <w:bookmarkStart w:id="44" w:name="_Ref80436802"/>
       <w:proofErr w:type="spellStart"/>
       <w:r>
         <w:t>Tablica</w:t>
@@ -21406,7 +21522,7 @@
       <w:r>
         <w:fldChar w:fldCharType="end"/>
       </w:r>
-      <w:bookmarkEnd w:id="41"/>
+      <w:bookmarkEnd w:id="44"/>
       <w:r>
         <w:t xml:space="preserve"> SOG-IS </w:t>
       </w:r>
@@ -21917,7 +22033,7 @@
         <w:pStyle w:val="Opisslike"/>
         <w:keepNext/>
       </w:pPr>
-      <w:bookmarkStart w:id="42" w:name="_Ref80437785"/>
+      <w:bookmarkStart w:id="45" w:name="_Ref80437785"/>
       <w:proofErr w:type="spellStart"/>
       <w:r>
         <w:t>Tablica</w:t>
@@ -21944,7 +22060,7 @@
       <w:r>
         <w:fldChar w:fldCharType="end"/>
       </w:r>
-      <w:bookmarkEnd w:id="42"/>
+      <w:bookmarkEnd w:id="45"/>
       <w:r>
         <w:t xml:space="preserve"> SOG-IS </w:t>
       </w:r>
@@ -23214,53 +23330,53 @@
       <w:pPr>
         <w:pStyle w:val="Naslov1"/>
       </w:pPr>
-      <w:bookmarkStart w:id="43" w:name="_Toc80033055"/>
-      <w:bookmarkStart w:id="44" w:name="_Toc80439672"/>
+      <w:bookmarkStart w:id="46" w:name="_Toc80033055"/>
+      <w:bookmarkStart w:id="47" w:name="_Toc80452129"/>
       <w:r>
         <w:lastRenderedPageBreak/>
         <w:t>DSS</w:t>
       </w:r>
-      <w:bookmarkEnd w:id="43"/>
-      <w:bookmarkEnd w:id="44"/>
+      <w:bookmarkEnd w:id="46"/>
+      <w:bookmarkEnd w:id="47"/>
     </w:p>
     <w:p>
       <w:pPr>
         <w:pStyle w:val="Naslov1"/>
       </w:pPr>
-      <w:bookmarkStart w:id="45" w:name="_Toc80033056"/>
-      <w:bookmarkStart w:id="46" w:name="_Toc80439673"/>
+      <w:bookmarkStart w:id="48" w:name="_Toc80033056"/>
+      <w:bookmarkStart w:id="49" w:name="_Toc80452130"/>
       <w:r>
         <w:lastRenderedPageBreak/>
         <w:t>Arhitektura sustava</w:t>
       </w:r>
-      <w:bookmarkEnd w:id="45"/>
-      <w:bookmarkEnd w:id="46"/>
+      <w:bookmarkEnd w:id="48"/>
+      <w:bookmarkEnd w:id="49"/>
     </w:p>
     <w:p>
       <w:pPr>
         <w:pStyle w:val="Naslov1"/>
       </w:pPr>
-      <w:bookmarkStart w:id="47" w:name="_Toc80033057"/>
-      <w:bookmarkStart w:id="48" w:name="_Toc80439674"/>
+      <w:bookmarkStart w:id="50" w:name="_Toc80033057"/>
+      <w:bookmarkStart w:id="51" w:name="_Toc80452131"/>
       <w:r>
         <w:lastRenderedPageBreak/>
         <w:t>Implementacija sustava</w:t>
       </w:r>
-      <w:bookmarkEnd w:id="47"/>
-      <w:bookmarkEnd w:id="48"/>
+      <w:bookmarkEnd w:id="50"/>
+      <w:bookmarkEnd w:id="51"/>
     </w:p>
     <w:p>
       <w:pPr>
         <w:pStyle w:val="Naslov1"/>
       </w:pPr>
-      <w:bookmarkStart w:id="49" w:name="_Toc80033058"/>
-      <w:bookmarkStart w:id="50" w:name="_Toc80439675"/>
+      <w:bookmarkStart w:id="52" w:name="_Toc80033058"/>
+      <w:bookmarkStart w:id="53" w:name="_Toc80452132"/>
       <w:r>
         <w:lastRenderedPageBreak/>
         <w:t>Zaključak</w:t>
       </w:r>
-      <w:bookmarkEnd w:id="49"/>
-      <w:bookmarkEnd w:id="50"/>
+      <w:bookmarkEnd w:id="52"/>
+      <w:bookmarkEnd w:id="53"/>
     </w:p>
     <w:p>
       <w:pPr>
@@ -23270,14 +23386,14 @@
           <w:numId w:val="0"/>
         </w:numPr>
       </w:pPr>
-      <w:bookmarkStart w:id="51" w:name="_Toc80033059"/>
-      <w:bookmarkStart w:id="52" w:name="_Toc80439676"/>
+      <w:bookmarkStart w:id="54" w:name="_Toc80033059"/>
+      <w:bookmarkStart w:id="55" w:name="_Toc80452133"/>
       <w:r>
         <w:lastRenderedPageBreak/>
         <w:t>Literatura</w:t>
       </w:r>
-      <w:bookmarkEnd w:id="51"/>
-      <w:bookmarkEnd w:id="52"/>
+      <w:bookmarkEnd w:id="54"/>
+      <w:bookmarkEnd w:id="55"/>
     </w:p>
     <w:p>
       <w:pPr>
@@ -24672,7 +24788,116 @@
         <w:rPr>
           <w:lang w:val="hr-HR"/>
         </w:rPr>
-        <w:t xml:space="preserve">[16] ETSI TS 119 312: „Electronic </w:t>
+        <w:t xml:space="preserve">[16] </w:t>
+      </w:r>
+      <w:proofErr w:type="spellStart"/>
+      <w:r>
+        <w:rPr>
+          <w:lang w:val="hr-HR"/>
+        </w:rPr>
+        <w:t>Housley</w:t>
+      </w:r>
+      <w:proofErr w:type="spellEnd"/>
+      <w:r>
+        <w:rPr>
+          <w:lang w:val="hr-HR"/>
+        </w:rPr>
+        <w:t xml:space="preserve">, R </w:t>
+      </w:r>
+      <w:proofErr w:type="spellStart"/>
+      <w:r>
+        <w:rPr>
+          <w:lang w:val="hr-HR"/>
+        </w:rPr>
+        <w:t>et</w:t>
+      </w:r>
+      <w:proofErr w:type="spellEnd"/>
+      <w:r>
+        <w:rPr>
+          <w:lang w:val="hr-HR"/>
+        </w:rPr>
+        <w:t xml:space="preserve"> </w:t>
+      </w:r>
+      <w:proofErr w:type="spellStart"/>
+      <w:r>
+        <w:rPr>
+          <w:lang w:val="hr-HR"/>
+        </w:rPr>
+        <w:t>al</w:t>
+      </w:r>
+      <w:proofErr w:type="spellEnd"/>
+      <w:r>
+        <w:rPr>
+          <w:lang w:val="hr-HR"/>
+        </w:rPr>
+        <w:t xml:space="preserve">: „RFC5642 </w:t>
+      </w:r>
+      <w:proofErr w:type="spellStart"/>
+      <w:r>
+        <w:rPr>
+          <w:lang w:val="hr-HR"/>
+        </w:rPr>
+        <w:t>Cryptographic</w:t>
+      </w:r>
+      <w:proofErr w:type="spellEnd"/>
+      <w:r>
+        <w:rPr>
+          <w:lang w:val="hr-HR"/>
+        </w:rPr>
+        <w:t xml:space="preserve"> </w:t>
+      </w:r>
+      <w:proofErr w:type="spellStart"/>
+      <w:r>
+        <w:rPr>
+          <w:lang w:val="hr-HR"/>
+        </w:rPr>
+        <w:t>Message</w:t>
+      </w:r>
+      <w:proofErr w:type="spellEnd"/>
+      <w:r>
+        <w:rPr>
+          <w:lang w:val="hr-HR"/>
+        </w:rPr>
+        <w:t xml:space="preserve"> </w:t>
+      </w:r>
+      <w:proofErr w:type="spellStart"/>
+      <w:r>
+        <w:rPr>
+          <w:lang w:val="hr-HR"/>
+        </w:rPr>
+        <w:t>Syntax</w:t>
+      </w:r>
+      <w:proofErr w:type="spellEnd"/>
+      <w:r>
+        <w:rPr>
+          <w:lang w:val="hr-HR"/>
+        </w:rPr>
+        <w:t xml:space="preserve"> (CMS)“, rujan 2009.</w:t>
+      </w:r>
+    </w:p>
+    <w:p>
+      <w:pPr>
+        <w:rPr>
+          <w:lang w:val="hr-HR"/>
+        </w:rPr>
+      </w:pPr>
+      <w:r>
+        <w:rPr>
+          <w:lang w:val="hr-HR"/>
+        </w:rPr>
+        <w:t>[1</w:t>
+      </w:r>
+      <w:r>
+        <w:rPr>
+          <w:lang w:val="hr-HR"/>
+        </w:rPr>
+        <w:t>7</w:t>
+      </w:r>
+      <w:r>
+        <w:rPr>
+          <w:lang w:val="hr-HR"/>
+        </w:rPr>
+        <w:t xml:space="preserve">] ETSI TS 119 312: „Electronic </w:t>
       </w:r>
       <w:proofErr w:type="spellStart"/>
       <w:r>
@@ -24756,7 +24981,19 @@
           <w:lang w:val="hr-HR"/>
         </w:rPr>
         <w:lastRenderedPageBreak/>
-        <w:t xml:space="preserve">[17] SOG-IS </w:t>
+        <w:t>[1</w:t>
+      </w:r>
+      <w:r>
+        <w:rPr>
+          <w:lang w:val="hr-HR"/>
+        </w:rPr>
+        <w:t>8</w:t>
+      </w:r>
+      <w:r>
+        <w:rPr>
+          <w:lang w:val="hr-HR"/>
+        </w:rPr>
+        <w:t xml:space="preserve">] SOG-IS </w:t>
       </w:r>
       <w:proofErr w:type="spellStart"/>
       <w:r>
@@ -24883,103 +25120,6 @@
           <w:lang w:val="hr-HR"/>
         </w:rPr>
         <w:t xml:space="preserve"> 1.2, siječanj 2020.</w:t>
-      </w:r>
-    </w:p>
-    <w:p>
-      <w:pPr>
-        <w:rPr>
-          <w:lang w:val="hr-HR"/>
-        </w:rPr>
-      </w:pPr>
-      <w:r>
-        <w:rPr>
-          <w:lang w:val="hr-HR"/>
-        </w:rPr>
-        <w:t xml:space="preserve">[18] </w:t>
-      </w:r>
-      <w:proofErr w:type="spellStart"/>
-      <w:r>
-        <w:rPr>
-          <w:lang w:val="hr-HR"/>
-        </w:rPr>
-        <w:t>Housley</w:t>
-      </w:r>
-      <w:proofErr w:type="spellEnd"/>
-      <w:r>
-        <w:rPr>
-          <w:lang w:val="hr-HR"/>
-        </w:rPr>
-        <w:t xml:space="preserve">, R </w:t>
-      </w:r>
-      <w:proofErr w:type="spellStart"/>
-      <w:r>
-        <w:rPr>
-          <w:lang w:val="hr-HR"/>
-        </w:rPr>
-        <w:t>et</w:t>
-      </w:r>
-      <w:proofErr w:type="spellEnd"/>
-      <w:r>
-        <w:rPr>
-          <w:lang w:val="hr-HR"/>
-        </w:rPr>
-        <w:t xml:space="preserve"> </w:t>
-      </w:r>
-      <w:proofErr w:type="spellStart"/>
-      <w:r>
-        <w:rPr>
-          <w:lang w:val="hr-HR"/>
-        </w:rPr>
-        <w:t>al</w:t>
-      </w:r>
-      <w:proofErr w:type="spellEnd"/>
-      <w:r>
-        <w:rPr>
-          <w:lang w:val="hr-HR"/>
-        </w:rPr>
-        <w:t xml:space="preserve">: „RFC5642 </w:t>
-      </w:r>
-      <w:proofErr w:type="spellStart"/>
-      <w:r>
-        <w:rPr>
-          <w:lang w:val="hr-HR"/>
-        </w:rPr>
-        <w:t>Cryptographic</w:t>
-      </w:r>
-      <w:proofErr w:type="spellEnd"/>
-      <w:r>
-        <w:rPr>
-          <w:lang w:val="hr-HR"/>
-        </w:rPr>
-        <w:t xml:space="preserve"> </w:t>
-      </w:r>
-      <w:proofErr w:type="spellStart"/>
-      <w:r>
-        <w:rPr>
-          <w:lang w:val="hr-HR"/>
-        </w:rPr>
-        <w:t>Message</w:t>
-      </w:r>
-      <w:proofErr w:type="spellEnd"/>
-      <w:r>
-        <w:rPr>
-          <w:lang w:val="hr-HR"/>
-        </w:rPr>
-        <w:t xml:space="preserve"> </w:t>
-      </w:r>
-      <w:proofErr w:type="spellStart"/>
-      <w:r>
-        <w:rPr>
-          <w:lang w:val="hr-HR"/>
-        </w:rPr>
-        <w:t>Syntax</w:t>
-      </w:r>
-      <w:proofErr w:type="spellEnd"/>
-      <w:r>
-        <w:rPr>
-          <w:lang w:val="hr-HR"/>
-        </w:rPr>
-        <w:t xml:space="preserve"> (CMS)“, rujan 2009.</w:t>
       </w:r>
     </w:p>
     <w:p>
@@ -24991,14 +25131,14 @@
         </w:numPr>
         <w:ind w:left="431" w:hanging="431"/>
       </w:pPr>
-      <w:bookmarkStart w:id="53" w:name="_Toc80033060"/>
-      <w:bookmarkStart w:id="54" w:name="_Toc80439677"/>
+      <w:bookmarkStart w:id="56" w:name="_Toc80033060"/>
+      <w:bookmarkStart w:id="57" w:name="_Toc80452134"/>
       <w:r>
         <w:lastRenderedPageBreak/>
         <w:t>Popis oznaka i kratica</w:t>
       </w:r>
-      <w:bookmarkEnd w:id="53"/>
-      <w:bookmarkEnd w:id="54"/>
+      <w:bookmarkEnd w:id="56"/>
+      <w:bookmarkEnd w:id="57"/>
     </w:p>
     <w:p>
       <w:pPr>
@@ -25950,14 +26090,14 @@
         </w:numPr>
         <w:ind w:left="431" w:hanging="431"/>
       </w:pPr>
-      <w:bookmarkStart w:id="55" w:name="_Toc80033061"/>
-      <w:bookmarkStart w:id="56" w:name="_Toc80439678"/>
+      <w:bookmarkStart w:id="58" w:name="_Toc80033061"/>
+      <w:bookmarkStart w:id="59" w:name="_Toc80452135"/>
       <w:r>
         <w:lastRenderedPageBreak/>
         <w:t>Sažetak</w:t>
       </w:r>
-      <w:bookmarkEnd w:id="55"/>
-      <w:bookmarkEnd w:id="56"/>
+      <w:bookmarkEnd w:id="58"/>
+      <w:bookmarkEnd w:id="59"/>
     </w:p>
     <w:p>
       <w:pPr>
@@ -25968,14 +26108,14 @@
         </w:numPr>
         <w:ind w:left="431" w:hanging="431"/>
       </w:pPr>
-      <w:bookmarkStart w:id="57" w:name="_Toc80033062"/>
-      <w:bookmarkStart w:id="58" w:name="_Toc80439679"/>
+      <w:bookmarkStart w:id="60" w:name="_Toc80033062"/>
+      <w:bookmarkStart w:id="61" w:name="_Toc80452136"/>
       <w:r>
         <w:lastRenderedPageBreak/>
         <w:t>Summary</w:t>
       </w:r>
-      <w:bookmarkEnd w:id="57"/>
-      <w:bookmarkEnd w:id="58"/>
+      <w:bookmarkEnd w:id="60"/>
+      <w:bookmarkEnd w:id="61"/>
     </w:p>
     <w:p>
       <w:pPr>
@@ -25986,14 +26126,14 @@
         </w:numPr>
         <w:ind w:left="431" w:hanging="431"/>
       </w:pPr>
-      <w:bookmarkStart w:id="59" w:name="_Toc80033063"/>
-      <w:bookmarkStart w:id="60" w:name="_Toc80439680"/>
+      <w:bookmarkStart w:id="62" w:name="_Toc80033063"/>
+      <w:bookmarkStart w:id="63" w:name="_Toc80452137"/>
       <w:r>
         <w:lastRenderedPageBreak/>
         <w:t>Prilozi</w:t>
       </w:r>
-      <w:bookmarkEnd w:id="59"/>
-      <w:bookmarkEnd w:id="60"/>
+      <w:bookmarkEnd w:id="62"/>
+      <w:bookmarkEnd w:id="63"/>
     </w:p>
     <w:p>
       <w:pPr>
@@ -26007,14 +26147,14 @@
           <w:lang w:val="hr-HR"/>
         </w:rPr>
       </w:pPr>
-      <w:bookmarkStart w:id="61" w:name="_Toc80439681"/>
+      <w:bookmarkStart w:id="64" w:name="_Toc80452138"/>
       <w:r>
         <w:rPr>
           <w:lang w:val="hr-HR"/>
         </w:rPr>
         <w:t>Kazalo slika</w:t>
       </w:r>
-      <w:bookmarkEnd w:id="61"/>
+      <w:bookmarkEnd w:id="64"/>
     </w:p>
     <w:p>
       <w:pPr>
@@ -26048,7 +26188,7 @@
         </w:rPr>
         <w:fldChar w:fldCharType="separate"/>
       </w:r>
-      <w:hyperlink w:anchor="_Toc80439637" w:history="1">
+      <w:hyperlink w:anchor="_Toc80452094" w:history="1">
         <w:r>
           <w:rPr>
             <w:rStyle w:val="Hiperveza"/>
@@ -26075,7 +26215,7 @@
             <w:noProof/>
             <w:webHidden/>
           </w:rPr>
-          <w:instrText xml:space="preserve"> PAGEREF _Toc80439637 \h </w:instrText>
+          <w:instrText xml:space="preserve"> PAGEREF _Toc80452094 \h </w:instrText>
         </w:r>
         <w:r>
           <w:rPr>
@@ -26120,7 +26260,7 @@
           <w:lang w:val="hr-HR" w:eastAsia="hr-HR"/>
         </w:rPr>
       </w:pPr>
-      <w:hyperlink w:anchor="_Toc80439638" w:history="1">
+      <w:hyperlink w:anchor="_Toc80452095" w:history="1">
         <w:r>
           <w:rPr>
             <w:rStyle w:val="Hiperveza"/>
@@ -26147,7 +26287,7 @@
             <w:noProof/>
             <w:webHidden/>
           </w:rPr>
-          <w:instrText xml:space="preserve"> PAGEREF _Toc80439638 \h </w:instrText>
+          <w:instrText xml:space="preserve"> PAGEREF _Toc80452095 \h </w:instrText>
         </w:r>
         <w:r>
           <w:rPr>
@@ -26192,7 +26332,7 @@
           <w:lang w:val="hr-HR" w:eastAsia="hr-HR"/>
         </w:rPr>
       </w:pPr>
-      <w:hyperlink w:anchor="_Toc80439639" w:history="1">
+      <w:hyperlink w:anchor="_Toc80452096" w:history="1">
         <w:r>
           <w:rPr>
             <w:rStyle w:val="Hiperveza"/>
@@ -26219,7 +26359,7 @@
             <w:noProof/>
             <w:webHidden/>
           </w:rPr>
-          <w:instrText xml:space="preserve"> PAGEREF _Toc80439639 \h </w:instrText>
+          <w:instrText xml:space="preserve"> PAGEREF _Toc80452096 \h </w:instrText>
         </w:r>
         <w:r>
           <w:rPr>
@@ -26264,7 +26404,7 @@
           <w:lang w:val="hr-HR" w:eastAsia="hr-HR"/>
         </w:rPr>
       </w:pPr>
-      <w:hyperlink w:anchor="_Toc80439640" w:history="1">
+      <w:hyperlink w:anchor="_Toc80452097" w:history="1">
         <w:r>
           <w:rPr>
             <w:rStyle w:val="Hiperveza"/>
@@ -26291,7 +26431,7 @@
             <w:noProof/>
             <w:webHidden/>
           </w:rPr>
-          <w:instrText xml:space="preserve"> PAGEREF _Toc80439640 \h </w:instrText>
+          <w:instrText xml:space="preserve"> PAGEREF _Toc80452097 \h </w:instrText>
         </w:r>
         <w:r>
           <w:rPr>
@@ -26336,7 +26476,7 @@
           <w:lang w:val="hr-HR" w:eastAsia="hr-HR"/>
         </w:rPr>
       </w:pPr>
-      <w:hyperlink w:anchor="_Toc80439641" w:history="1">
+      <w:hyperlink w:anchor="_Toc80452098" w:history="1">
         <w:r>
           <w:rPr>
             <w:rStyle w:val="Hiperveza"/>
@@ -26363,7 +26503,7 @@
             <w:noProof/>
             <w:webHidden/>
           </w:rPr>
-          <w:instrText xml:space="preserve"> PAGEREF _Toc80439641 \h </w:instrText>
+          <w:instrText xml:space="preserve"> PAGEREF _Toc80452098 \h </w:instrText>
         </w:r>
         <w:r>
           <w:rPr>
@@ -26408,7 +26548,7 @@
           <w:lang w:val="hr-HR" w:eastAsia="hr-HR"/>
         </w:rPr>
       </w:pPr>
-      <w:hyperlink w:anchor="_Toc80439642" w:history="1">
+      <w:hyperlink w:anchor="_Toc80452099" w:history="1">
         <w:r>
           <w:rPr>
             <w:rStyle w:val="Hiperveza"/>
@@ -26435,7 +26575,7 @@
             <w:noProof/>
             <w:webHidden/>
           </w:rPr>
-          <w:instrText xml:space="preserve"> PAGEREF _Toc80439642 \h </w:instrText>
+          <w:instrText xml:space="preserve"> PAGEREF _Toc80452099 \h </w:instrText>
         </w:r>
         <w:r>
           <w:rPr>
@@ -26480,7 +26620,7 @@
           <w:lang w:val="hr-HR" w:eastAsia="hr-HR"/>
         </w:rPr>
       </w:pPr>
-      <w:hyperlink w:anchor="_Toc80439643" w:history="1">
+      <w:hyperlink w:anchor="_Toc80452100" w:history="1">
         <w:r>
           <w:rPr>
             <w:rStyle w:val="Hiperveza"/>
@@ -26507,7 +26647,7 @@
             <w:noProof/>
             <w:webHidden/>
           </w:rPr>
-          <w:instrText xml:space="preserve"> PAGEREF _Toc80439643 \h </w:instrText>
+          <w:instrText xml:space="preserve"> PAGEREF _Toc80452100 \h </w:instrText>
         </w:r>
         <w:r>
           <w:rPr>
@@ -26552,7 +26692,7 @@
           <w:lang w:val="hr-HR" w:eastAsia="hr-HR"/>
         </w:rPr>
       </w:pPr>
-      <w:hyperlink w:anchor="_Toc80439644" w:history="1">
+      <w:hyperlink w:anchor="_Toc80452101" w:history="1">
         <w:r>
           <w:rPr>
             <w:rStyle w:val="Hiperveza"/>
@@ -26579,7 +26719,7 @@
             <w:noProof/>
             <w:webHidden/>
           </w:rPr>
-          <w:instrText xml:space="preserve"> PAGEREF _Toc80439644 \h </w:instrText>
+          <w:instrText xml:space="preserve"> PAGEREF _Toc80452101 \h </w:instrText>
         </w:r>
         <w:r>
           <w:rPr>
@@ -26624,7 +26764,7 @@
           <w:lang w:val="hr-HR" w:eastAsia="hr-HR"/>
         </w:rPr>
       </w:pPr>
-      <w:hyperlink w:anchor="_Toc80439645" w:history="1">
+      <w:hyperlink w:anchor="_Toc80452102" w:history="1">
         <w:r>
           <w:rPr>
             <w:rStyle w:val="Hiperveza"/>
@@ -26651,7 +26791,7 @@
             <w:noProof/>
             <w:webHidden/>
           </w:rPr>
-          <w:instrText xml:space="preserve"> PAGEREF _Toc80439645 \h </w:instrText>
+          <w:instrText xml:space="preserve"> PAGEREF _Toc80452102 \h </w:instrText>
         </w:r>
         <w:r>
           <w:rPr>
@@ -26672,6 +26812,150 @@
             <w:webHidden/>
           </w:rPr>
           <w:t>20</w:t>
+        </w:r>
+        <w:r>
+          <w:rPr>
+            <w:noProof/>
+            <w:webHidden/>
+          </w:rPr>
+          <w:fldChar w:fldCharType="end"/>
+        </w:r>
+      </w:hyperlink>
+    </w:p>
+    <w:p>
+      <w:pPr>
+        <w:pStyle w:val="Tablicaslika"/>
+        <w:tabs>
+          <w:tab w:val="right" w:leader="dot" w:pos="9060"/>
+        </w:tabs>
+        <w:rPr>
+          <w:rFonts w:asciiTheme="minorHAnsi" w:eastAsiaTheme="minorEastAsia" w:hAnsiTheme="minorHAnsi" w:cstheme="minorBidi"/>
+          <w:noProof/>
+          <w:sz w:val="22"/>
+          <w:szCs w:val="22"/>
+          <w:lang w:val="hr-HR" w:eastAsia="hr-HR"/>
+        </w:rPr>
+      </w:pPr>
+      <w:hyperlink w:anchor="_Toc80452103" w:history="1">
+        <w:r>
+          <w:rPr>
+            <w:rStyle w:val="Hiperveza"/>
+            <w:noProof/>
+          </w:rPr>
+          <w:t>Slika 4.5 Osnovni CMS tip-vrijednost format</w:t>
+        </w:r>
+        <w:r>
+          <w:rPr>
+            <w:noProof/>
+            <w:webHidden/>
+          </w:rPr>
+          <w:tab/>
+        </w:r>
+        <w:r>
+          <w:rPr>
+            <w:noProof/>
+            <w:webHidden/>
+          </w:rPr>
+          <w:fldChar w:fldCharType="begin"/>
+        </w:r>
+        <w:r>
+          <w:rPr>
+            <w:noProof/>
+            <w:webHidden/>
+          </w:rPr>
+          <w:instrText xml:space="preserve"> PAGEREF _Toc80452103 \h </w:instrText>
+        </w:r>
+        <w:r>
+          <w:rPr>
+            <w:noProof/>
+            <w:webHidden/>
+          </w:rPr>
+        </w:r>
+        <w:r>
+          <w:rPr>
+            <w:noProof/>
+            <w:webHidden/>
+          </w:rPr>
+          <w:fldChar w:fldCharType="separate"/>
+        </w:r>
+        <w:r>
+          <w:rPr>
+            <w:noProof/>
+            <w:webHidden/>
+          </w:rPr>
+          <w:t>22</w:t>
+        </w:r>
+        <w:r>
+          <w:rPr>
+            <w:noProof/>
+            <w:webHidden/>
+          </w:rPr>
+          <w:fldChar w:fldCharType="end"/>
+        </w:r>
+      </w:hyperlink>
+    </w:p>
+    <w:p>
+      <w:pPr>
+        <w:pStyle w:val="Tablicaslika"/>
+        <w:tabs>
+          <w:tab w:val="right" w:leader="dot" w:pos="9060"/>
+        </w:tabs>
+        <w:rPr>
+          <w:rFonts w:asciiTheme="minorHAnsi" w:eastAsiaTheme="minorEastAsia" w:hAnsiTheme="minorHAnsi" w:cstheme="minorBidi"/>
+          <w:noProof/>
+          <w:sz w:val="22"/>
+          <w:szCs w:val="22"/>
+          <w:lang w:val="hr-HR" w:eastAsia="hr-HR"/>
+        </w:rPr>
+      </w:pPr>
+      <w:hyperlink w:anchor="_Toc80452104" w:history="1">
+        <w:r>
+          <w:rPr>
+            <w:rStyle w:val="Hiperveza"/>
+            <w:noProof/>
+          </w:rPr>
+          <w:t>Slika 4.6 CMS Signed-Data tip formata</w:t>
+        </w:r>
+        <w:r>
+          <w:rPr>
+            <w:noProof/>
+            <w:webHidden/>
+          </w:rPr>
+          <w:tab/>
+        </w:r>
+        <w:r>
+          <w:rPr>
+            <w:noProof/>
+            <w:webHidden/>
+          </w:rPr>
+          <w:fldChar w:fldCharType="begin"/>
+        </w:r>
+        <w:r>
+          <w:rPr>
+            <w:noProof/>
+            <w:webHidden/>
+          </w:rPr>
+          <w:instrText xml:space="preserve"> PAGEREF _Toc80452104 \h </w:instrText>
+        </w:r>
+        <w:r>
+          <w:rPr>
+            <w:noProof/>
+            <w:webHidden/>
+          </w:rPr>
+        </w:r>
+        <w:r>
+          <w:rPr>
+            <w:noProof/>
+            <w:webHidden/>
+          </w:rPr>
+          <w:fldChar w:fldCharType="separate"/>
+        </w:r>
+        <w:r>
+          <w:rPr>
+            <w:noProof/>
+            <w:webHidden/>
+          </w:rPr>
+          <w:t>23</w:t>
         </w:r>
         <w:r>
           <w:rPr>

</xml_diff>

<commit_message>
Intro to DSS section
</commit_message>
<xml_diff>
--- a/docs/DiplomskiRad.docx
+++ b/docs/DiplomskiRad.docx
@@ -1374,7 +1374,7 @@
         </w:rPr>
         <w:fldChar w:fldCharType="separate"/>
       </w:r>
-      <w:hyperlink w:anchor="_Toc80452110" w:history="1">
+      <w:hyperlink w:anchor="_Toc80466758" w:history="1">
         <w:r>
           <w:rPr>
             <w:rStyle w:val="Hiperveza"/>
@@ -1421,7 +1421,7 @@
             <w:noProof/>
             <w:webHidden/>
           </w:rPr>
-          <w:instrText xml:space="preserve"> PAGEREF _Toc80452110 \h </w:instrText>
+          <w:instrText xml:space="preserve"> PAGEREF _Toc80466758 \h </w:instrText>
         </w:r>
         <w:r>
           <w:rPr>
@@ -1470,7 +1470,7 @@
           <w:lang w:val="hr-HR" w:eastAsia="hr-HR"/>
         </w:rPr>
       </w:pPr>
-      <w:hyperlink w:anchor="_Toc80452111" w:history="1">
+      <w:hyperlink w:anchor="_Toc80466759" w:history="1">
         <w:r>
           <w:rPr>
             <w:rStyle w:val="Hiperveza"/>
@@ -1517,7 +1517,7 @@
             <w:noProof/>
             <w:webHidden/>
           </w:rPr>
-          <w:instrText xml:space="preserve"> PAGEREF _Toc80452111 \h </w:instrText>
+          <w:instrText xml:space="preserve"> PAGEREF _Toc80466759 \h </w:instrText>
         </w:r>
         <w:r>
           <w:rPr>
@@ -1563,7 +1563,7 @@
           <w:lang w:val="hr-HR" w:eastAsia="hr-HR"/>
         </w:rPr>
       </w:pPr>
-      <w:hyperlink w:anchor="_Toc80452112" w:history="1">
+      <w:hyperlink w:anchor="_Toc80466760" w:history="1">
         <w:r>
           <w:rPr>
             <w:rStyle w:val="Hiperveza"/>
@@ -1609,7 +1609,7 @@
             <w:noProof/>
             <w:webHidden/>
           </w:rPr>
-          <w:instrText xml:space="preserve"> PAGEREF _Toc80452112 \h </w:instrText>
+          <w:instrText xml:space="preserve"> PAGEREF _Toc80466760 \h </w:instrText>
         </w:r>
         <w:r>
           <w:rPr>
@@ -1655,7 +1655,7 @@
           <w:lang w:val="hr-HR" w:eastAsia="hr-HR"/>
         </w:rPr>
       </w:pPr>
-      <w:hyperlink w:anchor="_Toc80452113" w:history="1">
+      <w:hyperlink w:anchor="_Toc80466761" w:history="1">
         <w:r>
           <w:rPr>
             <w:rStyle w:val="Hiperveza"/>
@@ -1699,7 +1699,7 @@
             <w:noProof/>
             <w:webHidden/>
           </w:rPr>
-          <w:instrText xml:space="preserve"> PAGEREF _Toc80452113 \h </w:instrText>
+          <w:instrText xml:space="preserve"> PAGEREF _Toc80466761 \h </w:instrText>
         </w:r>
         <w:r>
           <w:rPr>
@@ -1745,7 +1745,7 @@
           <w:lang w:val="hr-HR" w:eastAsia="hr-HR"/>
         </w:rPr>
       </w:pPr>
-      <w:hyperlink w:anchor="_Toc80452114" w:history="1">
+      <w:hyperlink w:anchor="_Toc80466762" w:history="1">
         <w:r>
           <w:rPr>
             <w:rStyle w:val="Hiperveza"/>
@@ -1791,7 +1791,7 @@
             <w:noProof/>
             <w:webHidden/>
           </w:rPr>
-          <w:instrText xml:space="preserve"> PAGEREF _Toc80452114 \h </w:instrText>
+          <w:instrText xml:space="preserve"> PAGEREF _Toc80466762 \h </w:instrText>
         </w:r>
         <w:r>
           <w:rPr>
@@ -1837,7 +1837,7 @@
           <w:lang w:val="hr-HR" w:eastAsia="hr-HR"/>
         </w:rPr>
       </w:pPr>
-      <w:hyperlink w:anchor="_Toc80452115" w:history="1">
+      <w:hyperlink w:anchor="_Toc80466763" w:history="1">
         <w:r>
           <w:rPr>
             <w:rStyle w:val="Hiperveza"/>
@@ -1883,7 +1883,7 @@
             <w:noProof/>
             <w:webHidden/>
           </w:rPr>
-          <w:instrText xml:space="preserve"> PAGEREF _Toc80452115 \h </w:instrText>
+          <w:instrText xml:space="preserve"> PAGEREF _Toc80466763 \h </w:instrText>
         </w:r>
         <w:r>
           <w:rPr>
@@ -1929,7 +1929,7 @@
           <w:lang w:val="hr-HR" w:eastAsia="hr-HR"/>
         </w:rPr>
       </w:pPr>
-      <w:hyperlink w:anchor="_Toc80452116" w:history="1">
+      <w:hyperlink w:anchor="_Toc80466764" w:history="1">
         <w:r>
           <w:rPr>
             <w:rStyle w:val="Hiperveza"/>
@@ -1973,7 +1973,7 @@
             <w:noProof/>
             <w:webHidden/>
           </w:rPr>
-          <w:instrText xml:space="preserve"> PAGEREF _Toc80452116 \h </w:instrText>
+          <w:instrText xml:space="preserve"> PAGEREF _Toc80466764 \h </w:instrText>
         </w:r>
         <w:r>
           <w:rPr>
@@ -2022,7 +2022,7 @@
           <w:lang w:val="hr-HR" w:eastAsia="hr-HR"/>
         </w:rPr>
       </w:pPr>
-      <w:hyperlink w:anchor="_Toc80452117" w:history="1">
+      <w:hyperlink w:anchor="_Toc80466765" w:history="1">
         <w:r>
           <w:rPr>
             <w:rStyle w:val="Hiperveza"/>
@@ -2069,7 +2069,7 @@
             <w:noProof/>
             <w:webHidden/>
           </w:rPr>
-          <w:instrText xml:space="preserve"> PAGEREF _Toc80452117 \h </w:instrText>
+          <w:instrText xml:space="preserve"> PAGEREF _Toc80466765 \h </w:instrText>
         </w:r>
         <w:r>
           <w:rPr>
@@ -2115,7 +2115,7 @@
           <w:lang w:val="hr-HR" w:eastAsia="hr-HR"/>
         </w:rPr>
       </w:pPr>
-      <w:hyperlink w:anchor="_Toc80452118" w:history="1">
+      <w:hyperlink w:anchor="_Toc80466766" w:history="1">
         <w:r>
           <w:rPr>
             <w:rStyle w:val="Hiperveza"/>
@@ -2161,7 +2161,7 @@
             <w:noProof/>
             <w:webHidden/>
           </w:rPr>
-          <w:instrText xml:space="preserve"> PAGEREF _Toc80452118 \h </w:instrText>
+          <w:instrText xml:space="preserve"> PAGEREF _Toc80466766 \h </w:instrText>
         </w:r>
         <w:r>
           <w:rPr>
@@ -2210,7 +2210,7 @@
           <w:lang w:val="hr-HR" w:eastAsia="hr-HR"/>
         </w:rPr>
       </w:pPr>
-      <w:hyperlink w:anchor="_Toc80452119" w:history="1">
+      <w:hyperlink w:anchor="_Toc80466767" w:history="1">
         <w:r>
           <w:rPr>
             <w:rStyle w:val="Hiperveza"/>
@@ -2257,7 +2257,7 @@
             <w:noProof/>
             <w:webHidden/>
           </w:rPr>
-          <w:instrText xml:space="preserve"> PAGEREF _Toc80452119 \h </w:instrText>
+          <w:instrText xml:space="preserve"> PAGEREF _Toc80466767 \h </w:instrText>
         </w:r>
         <w:r>
           <w:rPr>
@@ -2303,7 +2303,7 @@
           <w:lang w:val="hr-HR" w:eastAsia="hr-HR"/>
         </w:rPr>
       </w:pPr>
-      <w:hyperlink w:anchor="_Toc80452120" w:history="1">
+      <w:hyperlink w:anchor="_Toc80466768" w:history="1">
         <w:r>
           <w:rPr>
             <w:rStyle w:val="Hiperveza"/>
@@ -2349,7 +2349,7 @@
             <w:noProof/>
             <w:webHidden/>
           </w:rPr>
-          <w:instrText xml:space="preserve"> PAGEREF _Toc80452120 \h </w:instrText>
+          <w:instrText xml:space="preserve"> PAGEREF _Toc80466768 \h </w:instrText>
         </w:r>
         <w:r>
           <w:rPr>
@@ -2395,7 +2395,7 @@
           <w:lang w:val="hr-HR" w:eastAsia="hr-HR"/>
         </w:rPr>
       </w:pPr>
-      <w:hyperlink w:anchor="_Toc80452121" w:history="1">
+      <w:hyperlink w:anchor="_Toc80466769" w:history="1">
         <w:r>
           <w:rPr>
             <w:rStyle w:val="Hiperveza"/>
@@ -2441,7 +2441,7 @@
             <w:noProof/>
             <w:webHidden/>
           </w:rPr>
-          <w:instrText xml:space="preserve"> PAGEREF _Toc80452121 \h </w:instrText>
+          <w:instrText xml:space="preserve"> PAGEREF _Toc80466769 \h </w:instrText>
         </w:r>
         <w:r>
           <w:rPr>
@@ -2487,7 +2487,7 @@
           <w:lang w:val="hr-HR" w:eastAsia="hr-HR"/>
         </w:rPr>
       </w:pPr>
-      <w:hyperlink w:anchor="_Toc80452122" w:history="1">
+      <w:hyperlink w:anchor="_Toc80466770" w:history="1">
         <w:r>
           <w:rPr>
             <w:rStyle w:val="Hiperveza"/>
@@ -2531,7 +2531,7 @@
             <w:noProof/>
             <w:webHidden/>
           </w:rPr>
-          <w:instrText xml:space="preserve"> PAGEREF _Toc80452122 \h </w:instrText>
+          <w:instrText xml:space="preserve"> PAGEREF _Toc80466770 \h </w:instrText>
         </w:r>
         <w:r>
           <w:rPr>
@@ -2577,7 +2577,7 @@
           <w:lang w:val="hr-HR" w:eastAsia="hr-HR"/>
         </w:rPr>
       </w:pPr>
-      <w:hyperlink w:anchor="_Toc80452123" w:history="1">
+      <w:hyperlink w:anchor="_Toc80466771" w:history="1">
         <w:r>
           <w:rPr>
             <w:rStyle w:val="Hiperveza"/>
@@ -2623,7 +2623,7 @@
             <w:noProof/>
             <w:webHidden/>
           </w:rPr>
-          <w:instrText xml:space="preserve"> PAGEREF _Toc80452123 \h </w:instrText>
+          <w:instrText xml:space="preserve"> PAGEREF _Toc80466771 \h </w:instrText>
         </w:r>
         <w:r>
           <w:rPr>
@@ -2669,7 +2669,7 @@
           <w:lang w:val="hr-HR" w:eastAsia="hr-HR"/>
         </w:rPr>
       </w:pPr>
-      <w:hyperlink w:anchor="_Toc80452124" w:history="1">
+      <w:hyperlink w:anchor="_Toc80466772" w:history="1">
         <w:r>
           <w:rPr>
             <w:rStyle w:val="Hiperveza"/>
@@ -2713,7 +2713,7 @@
             <w:noProof/>
             <w:webHidden/>
           </w:rPr>
-          <w:instrText xml:space="preserve"> PAGEREF _Toc80452124 \h </w:instrText>
+          <w:instrText xml:space="preserve"> PAGEREF _Toc80466772 \h </w:instrText>
         </w:r>
         <w:r>
           <w:rPr>
@@ -2759,7 +2759,7 @@
           <w:lang w:val="hr-HR" w:eastAsia="hr-HR"/>
         </w:rPr>
       </w:pPr>
-      <w:hyperlink w:anchor="_Toc80452125" w:history="1">
+      <w:hyperlink w:anchor="_Toc80466773" w:history="1">
         <w:r>
           <w:rPr>
             <w:rStyle w:val="Hiperveza"/>
@@ -2805,7 +2805,7 @@
             <w:noProof/>
             <w:webHidden/>
           </w:rPr>
-          <w:instrText xml:space="preserve"> PAGEREF _Toc80452125 \h </w:instrText>
+          <w:instrText xml:space="preserve"> PAGEREF _Toc80466773 \h </w:instrText>
         </w:r>
         <w:r>
           <w:rPr>
@@ -2851,7 +2851,7 @@
           <w:lang w:val="hr-HR" w:eastAsia="hr-HR"/>
         </w:rPr>
       </w:pPr>
-      <w:hyperlink w:anchor="_Toc80452126" w:history="1">
+      <w:hyperlink w:anchor="_Toc80466774" w:history="1">
         <w:r>
           <w:rPr>
             <w:rStyle w:val="Hiperveza"/>
@@ -2895,7 +2895,7 @@
             <w:noProof/>
             <w:webHidden/>
           </w:rPr>
-          <w:instrText xml:space="preserve"> PAGEREF _Toc80452126 \h </w:instrText>
+          <w:instrText xml:space="preserve"> PAGEREF _Toc80466774 \h </w:instrText>
         </w:r>
         <w:r>
           <w:rPr>
@@ -2941,7 +2941,7 @@
           <w:lang w:val="hr-HR" w:eastAsia="hr-HR"/>
         </w:rPr>
       </w:pPr>
-      <w:hyperlink w:anchor="_Toc80452127" w:history="1">
+      <w:hyperlink w:anchor="_Toc80466775" w:history="1">
         <w:r>
           <w:rPr>
             <w:rStyle w:val="Hiperveza"/>
@@ -2987,7 +2987,7 @@
             <w:noProof/>
             <w:webHidden/>
           </w:rPr>
-          <w:instrText xml:space="preserve"> PAGEREF _Toc80452127 \h </w:instrText>
+          <w:instrText xml:space="preserve"> PAGEREF _Toc80466775 \h </w:instrText>
         </w:r>
         <w:r>
           <w:rPr>
@@ -3033,7 +3033,7 @@
           <w:lang w:val="hr-HR" w:eastAsia="hr-HR"/>
         </w:rPr>
       </w:pPr>
-      <w:hyperlink w:anchor="_Toc80452128" w:history="1">
+      <w:hyperlink w:anchor="_Toc80466776" w:history="1">
         <w:r>
           <w:rPr>
             <w:rStyle w:val="Hiperveza"/>
@@ -3077,7 +3077,7 @@
             <w:noProof/>
             <w:webHidden/>
           </w:rPr>
-          <w:instrText xml:space="preserve"> PAGEREF _Toc80452128 \h </w:instrText>
+          <w:instrText xml:space="preserve"> PAGEREF _Toc80466776 \h </w:instrText>
         </w:r>
         <w:r>
           <w:rPr>
@@ -3126,7 +3126,7 @@
           <w:lang w:val="hr-HR" w:eastAsia="hr-HR"/>
         </w:rPr>
       </w:pPr>
-      <w:hyperlink w:anchor="_Toc80452129" w:history="1">
+      <w:hyperlink w:anchor="_Toc80466777" w:history="1">
         <w:r>
           <w:rPr>
             <w:rStyle w:val="Hiperveza"/>
@@ -3173,7 +3173,7 @@
             <w:noProof/>
             <w:webHidden/>
           </w:rPr>
-          <w:instrText xml:space="preserve"> PAGEREF _Toc80452129 \h </w:instrText>
+          <w:instrText xml:space="preserve"> PAGEREF _Toc80466777 \h </w:instrText>
         </w:r>
         <w:r>
           <w:rPr>
@@ -3194,6 +3194,464 @@
             <w:webHidden/>
           </w:rPr>
           <w:t>27</w:t>
+        </w:r>
+        <w:r>
+          <w:rPr>
+            <w:noProof/>
+            <w:webHidden/>
+          </w:rPr>
+          <w:fldChar w:fldCharType="end"/>
+        </w:r>
+      </w:hyperlink>
+    </w:p>
+    <w:p>
+      <w:pPr>
+        <w:pStyle w:val="Sadraj2"/>
+        <w:tabs>
+          <w:tab w:val="left" w:pos="960"/>
+          <w:tab w:val="right" w:leader="dot" w:pos="9060"/>
+        </w:tabs>
+        <w:rPr>
+          <w:rFonts w:asciiTheme="minorHAnsi" w:eastAsiaTheme="minorEastAsia" w:hAnsiTheme="minorHAnsi" w:cstheme="minorBidi"/>
+          <w:b w:val="0"/>
+          <w:bCs w:val="0"/>
+          <w:noProof/>
+          <w:lang w:val="hr-HR" w:eastAsia="hr-HR"/>
+        </w:rPr>
+      </w:pPr>
+      <w:hyperlink w:anchor="_Toc80466778" w:history="1">
+        <w:r>
+          <w:rPr>
+            <w:rStyle w:val="Hiperveza"/>
+            <w:noProof/>
+            <w:lang w:val="hr-HR"/>
+          </w:rPr>
+          <w:t>5.1</w:t>
+        </w:r>
+        <w:r>
+          <w:rPr>
+            <w:rFonts w:asciiTheme="minorHAnsi" w:eastAsiaTheme="minorEastAsia" w:hAnsiTheme="minorHAnsi" w:cstheme="minorBidi"/>
+            <w:b w:val="0"/>
+            <w:bCs w:val="0"/>
+            <w:noProof/>
+            <w:lang w:val="hr-HR" w:eastAsia="hr-HR"/>
+          </w:rPr>
+          <w:tab/>
+        </w:r>
+        <w:r>
+          <w:rPr>
+            <w:rStyle w:val="Hiperveza"/>
+            <w:noProof/>
+            <w:lang w:val="hr-HR"/>
+          </w:rPr>
+          <w:t>Potpisivanje</w:t>
+        </w:r>
+        <w:r>
+          <w:rPr>
+            <w:noProof/>
+            <w:webHidden/>
+          </w:rPr>
+          <w:tab/>
+        </w:r>
+        <w:r>
+          <w:rPr>
+            <w:noProof/>
+            <w:webHidden/>
+          </w:rPr>
+          <w:fldChar w:fldCharType="begin"/>
+        </w:r>
+        <w:r>
+          <w:rPr>
+            <w:noProof/>
+            <w:webHidden/>
+          </w:rPr>
+          <w:instrText xml:space="preserve"> PAGEREF _Toc80466778 \h </w:instrText>
+        </w:r>
+        <w:r>
+          <w:rPr>
+            <w:noProof/>
+            <w:webHidden/>
+          </w:rPr>
+        </w:r>
+        <w:r>
+          <w:rPr>
+            <w:noProof/>
+            <w:webHidden/>
+          </w:rPr>
+          <w:fldChar w:fldCharType="separate"/>
+        </w:r>
+        <w:r>
+          <w:rPr>
+            <w:noProof/>
+            <w:webHidden/>
+          </w:rPr>
+          <w:t>28</w:t>
+        </w:r>
+        <w:r>
+          <w:rPr>
+            <w:noProof/>
+            <w:webHidden/>
+          </w:rPr>
+          <w:fldChar w:fldCharType="end"/>
+        </w:r>
+      </w:hyperlink>
+    </w:p>
+    <w:p>
+      <w:pPr>
+        <w:pStyle w:val="Sadraj2"/>
+        <w:tabs>
+          <w:tab w:val="left" w:pos="960"/>
+          <w:tab w:val="right" w:leader="dot" w:pos="9060"/>
+        </w:tabs>
+        <w:rPr>
+          <w:rFonts w:asciiTheme="minorHAnsi" w:eastAsiaTheme="minorEastAsia" w:hAnsiTheme="minorHAnsi" w:cstheme="minorBidi"/>
+          <w:b w:val="0"/>
+          <w:bCs w:val="0"/>
+          <w:noProof/>
+          <w:lang w:val="hr-HR" w:eastAsia="hr-HR"/>
+        </w:rPr>
+      </w:pPr>
+      <w:hyperlink w:anchor="_Toc80466779" w:history="1">
+        <w:r>
+          <w:rPr>
+            <w:rStyle w:val="Hiperveza"/>
+            <w:noProof/>
+            <w:lang w:val="hr-HR"/>
+          </w:rPr>
+          <w:t>5.2</w:t>
+        </w:r>
+        <w:r>
+          <w:rPr>
+            <w:rFonts w:asciiTheme="minorHAnsi" w:eastAsiaTheme="minorEastAsia" w:hAnsiTheme="minorHAnsi" w:cstheme="minorBidi"/>
+            <w:b w:val="0"/>
+            <w:bCs w:val="0"/>
+            <w:noProof/>
+            <w:lang w:val="hr-HR" w:eastAsia="hr-HR"/>
+          </w:rPr>
+          <w:tab/>
+        </w:r>
+        <w:r>
+          <w:rPr>
+            <w:rStyle w:val="Hiperveza"/>
+            <w:noProof/>
+            <w:lang w:val="hr-HR"/>
+          </w:rPr>
+          <w:t>Provjera valjanosti potpisa</w:t>
+        </w:r>
+        <w:r>
+          <w:rPr>
+            <w:noProof/>
+            <w:webHidden/>
+          </w:rPr>
+          <w:tab/>
+        </w:r>
+        <w:r>
+          <w:rPr>
+            <w:noProof/>
+            <w:webHidden/>
+          </w:rPr>
+          <w:fldChar w:fldCharType="begin"/>
+        </w:r>
+        <w:r>
+          <w:rPr>
+            <w:noProof/>
+            <w:webHidden/>
+          </w:rPr>
+          <w:instrText xml:space="preserve"> PAGEREF _Toc80466779 \h </w:instrText>
+        </w:r>
+        <w:r>
+          <w:rPr>
+            <w:noProof/>
+            <w:webHidden/>
+          </w:rPr>
+        </w:r>
+        <w:r>
+          <w:rPr>
+            <w:noProof/>
+            <w:webHidden/>
+          </w:rPr>
+          <w:fldChar w:fldCharType="separate"/>
+        </w:r>
+        <w:r>
+          <w:rPr>
+            <w:noProof/>
+            <w:webHidden/>
+          </w:rPr>
+          <w:t>28</w:t>
+        </w:r>
+        <w:r>
+          <w:rPr>
+            <w:noProof/>
+            <w:webHidden/>
+          </w:rPr>
+          <w:fldChar w:fldCharType="end"/>
+        </w:r>
+      </w:hyperlink>
+    </w:p>
+    <w:p>
+      <w:pPr>
+        <w:pStyle w:val="Sadraj3"/>
+        <w:tabs>
+          <w:tab w:val="left" w:pos="1200"/>
+          <w:tab w:val="right" w:leader="dot" w:pos="9060"/>
+        </w:tabs>
+        <w:rPr>
+          <w:rFonts w:asciiTheme="minorHAnsi" w:eastAsiaTheme="minorEastAsia" w:hAnsiTheme="minorHAnsi" w:cstheme="minorBidi"/>
+          <w:noProof/>
+          <w:sz w:val="22"/>
+          <w:szCs w:val="22"/>
+          <w:lang w:val="hr-HR" w:eastAsia="hr-HR"/>
+        </w:rPr>
+      </w:pPr>
+      <w:hyperlink w:anchor="_Toc80466780" w:history="1">
+        <w:r>
+          <w:rPr>
+            <w:rStyle w:val="Hiperveza"/>
+            <w:noProof/>
+          </w:rPr>
+          <w:t>5.2.1</w:t>
+        </w:r>
+        <w:r>
+          <w:rPr>
+            <w:rFonts w:asciiTheme="minorHAnsi" w:eastAsiaTheme="minorEastAsia" w:hAnsiTheme="minorHAnsi" w:cstheme="minorBidi"/>
+            <w:noProof/>
+            <w:sz w:val="22"/>
+            <w:szCs w:val="22"/>
+            <w:lang w:val="hr-HR" w:eastAsia="hr-HR"/>
+          </w:rPr>
+          <w:tab/>
+        </w:r>
+        <w:r>
+          <w:rPr>
+            <w:rStyle w:val="Hiperveza"/>
+            <w:noProof/>
+          </w:rPr>
+          <w:t>Politika valjanosti</w:t>
+        </w:r>
+        <w:r>
+          <w:rPr>
+            <w:noProof/>
+            <w:webHidden/>
+          </w:rPr>
+          <w:tab/>
+        </w:r>
+        <w:r>
+          <w:rPr>
+            <w:noProof/>
+            <w:webHidden/>
+          </w:rPr>
+          <w:fldChar w:fldCharType="begin"/>
+        </w:r>
+        <w:r>
+          <w:rPr>
+            <w:noProof/>
+            <w:webHidden/>
+          </w:rPr>
+          <w:instrText xml:space="preserve"> PAGEREF _Toc80466780 \h </w:instrText>
+        </w:r>
+        <w:r>
+          <w:rPr>
+            <w:noProof/>
+            <w:webHidden/>
+          </w:rPr>
+        </w:r>
+        <w:r>
+          <w:rPr>
+            <w:noProof/>
+            <w:webHidden/>
+          </w:rPr>
+          <w:fldChar w:fldCharType="separate"/>
+        </w:r>
+        <w:r>
+          <w:rPr>
+            <w:noProof/>
+            <w:webHidden/>
+          </w:rPr>
+          <w:t>28</w:t>
+        </w:r>
+        <w:r>
+          <w:rPr>
+            <w:noProof/>
+            <w:webHidden/>
+          </w:rPr>
+          <w:fldChar w:fldCharType="end"/>
+        </w:r>
+      </w:hyperlink>
+    </w:p>
+    <w:p>
+      <w:pPr>
+        <w:pStyle w:val="Sadraj2"/>
+        <w:tabs>
+          <w:tab w:val="left" w:pos="960"/>
+          <w:tab w:val="right" w:leader="dot" w:pos="9060"/>
+        </w:tabs>
+        <w:rPr>
+          <w:rFonts w:asciiTheme="minorHAnsi" w:eastAsiaTheme="minorEastAsia" w:hAnsiTheme="minorHAnsi" w:cstheme="minorBidi"/>
+          <w:b w:val="0"/>
+          <w:bCs w:val="0"/>
+          <w:noProof/>
+          <w:lang w:val="hr-HR" w:eastAsia="hr-HR"/>
+        </w:rPr>
+      </w:pPr>
+      <w:hyperlink w:anchor="_Toc80466781" w:history="1">
+        <w:r>
+          <w:rPr>
+            <w:rStyle w:val="Hiperveza"/>
+            <w:noProof/>
+            <w:lang w:val="hr-HR"/>
+          </w:rPr>
+          <w:t>5.3</w:t>
+        </w:r>
+        <w:r>
+          <w:rPr>
+            <w:rFonts w:asciiTheme="minorHAnsi" w:eastAsiaTheme="minorEastAsia" w:hAnsiTheme="minorHAnsi" w:cstheme="minorBidi"/>
+            <w:b w:val="0"/>
+            <w:bCs w:val="0"/>
+            <w:noProof/>
+            <w:lang w:val="hr-HR" w:eastAsia="hr-HR"/>
+          </w:rPr>
+          <w:tab/>
+        </w:r>
+        <w:r>
+          <w:rPr>
+            <w:rStyle w:val="Hiperveza"/>
+            <w:noProof/>
+            <w:lang w:val="hr-HR"/>
+          </w:rPr>
+          <w:t>Upravljanje povjerenjem</w:t>
+        </w:r>
+        <w:r>
+          <w:rPr>
+            <w:noProof/>
+            <w:webHidden/>
+          </w:rPr>
+          <w:tab/>
+        </w:r>
+        <w:r>
+          <w:rPr>
+            <w:noProof/>
+            <w:webHidden/>
+          </w:rPr>
+          <w:fldChar w:fldCharType="begin"/>
+        </w:r>
+        <w:r>
+          <w:rPr>
+            <w:noProof/>
+            <w:webHidden/>
+          </w:rPr>
+          <w:instrText xml:space="preserve"> PAGEREF _Toc80466781 \h </w:instrText>
+        </w:r>
+        <w:r>
+          <w:rPr>
+            <w:noProof/>
+            <w:webHidden/>
+          </w:rPr>
+        </w:r>
+        <w:r>
+          <w:rPr>
+            <w:noProof/>
+            <w:webHidden/>
+          </w:rPr>
+          <w:fldChar w:fldCharType="separate"/>
+        </w:r>
+        <w:r>
+          <w:rPr>
+            <w:noProof/>
+            <w:webHidden/>
+          </w:rPr>
+          <w:t>28</w:t>
+        </w:r>
+        <w:r>
+          <w:rPr>
+            <w:noProof/>
+            <w:webHidden/>
+          </w:rPr>
+          <w:fldChar w:fldCharType="end"/>
+        </w:r>
+      </w:hyperlink>
+    </w:p>
+    <w:p>
+      <w:pPr>
+        <w:pStyle w:val="Sadraj2"/>
+        <w:tabs>
+          <w:tab w:val="left" w:pos="960"/>
+          <w:tab w:val="right" w:leader="dot" w:pos="9060"/>
+        </w:tabs>
+        <w:rPr>
+          <w:rFonts w:asciiTheme="minorHAnsi" w:eastAsiaTheme="minorEastAsia" w:hAnsiTheme="minorHAnsi" w:cstheme="minorBidi"/>
+          <w:b w:val="0"/>
+          <w:bCs w:val="0"/>
+          <w:noProof/>
+          <w:lang w:val="hr-HR" w:eastAsia="hr-HR"/>
+        </w:rPr>
+      </w:pPr>
+      <w:hyperlink w:anchor="_Toc80466782" w:history="1">
+        <w:r>
+          <w:rPr>
+            <w:rStyle w:val="Hiperveza"/>
+            <w:noProof/>
+            <w:lang w:val="hr-HR"/>
+          </w:rPr>
+          <w:t>5.4</w:t>
+        </w:r>
+        <w:r>
+          <w:rPr>
+            <w:rFonts w:asciiTheme="minorHAnsi" w:eastAsiaTheme="minorEastAsia" w:hAnsiTheme="minorHAnsi" w:cstheme="minorBidi"/>
+            <w:b w:val="0"/>
+            <w:bCs w:val="0"/>
+            <w:noProof/>
+            <w:lang w:val="hr-HR" w:eastAsia="hr-HR"/>
+          </w:rPr>
+          <w:tab/>
+        </w:r>
+        <w:r>
+          <w:rPr>
+            <w:rStyle w:val="Hiperveza"/>
+            <w:noProof/>
+            <w:lang w:val="hr-HR"/>
+          </w:rPr>
+          <w:t>Izvori informacija o opozivu</w:t>
+        </w:r>
+        <w:r>
+          <w:rPr>
+            <w:noProof/>
+            <w:webHidden/>
+          </w:rPr>
+          <w:tab/>
+        </w:r>
+        <w:r>
+          <w:rPr>
+            <w:noProof/>
+            <w:webHidden/>
+          </w:rPr>
+          <w:fldChar w:fldCharType="begin"/>
+        </w:r>
+        <w:r>
+          <w:rPr>
+            <w:noProof/>
+            <w:webHidden/>
+          </w:rPr>
+          <w:instrText xml:space="preserve"> PAGEREF _Toc80466782 \h </w:instrText>
+        </w:r>
+        <w:r>
+          <w:rPr>
+            <w:noProof/>
+            <w:webHidden/>
+          </w:rPr>
+        </w:r>
+        <w:r>
+          <w:rPr>
+            <w:noProof/>
+            <w:webHidden/>
+          </w:rPr>
+          <w:fldChar w:fldCharType="separate"/>
+        </w:r>
+        <w:r>
+          <w:rPr>
+            <w:noProof/>
+            <w:webHidden/>
+          </w:rPr>
+          <w:t>28</w:t>
         </w:r>
         <w:r>
           <w:rPr>
@@ -3222,7 +3680,7 @@
           <w:lang w:val="hr-HR" w:eastAsia="hr-HR"/>
         </w:rPr>
       </w:pPr>
-      <w:hyperlink w:anchor="_Toc80452130" w:history="1">
+      <w:hyperlink w:anchor="_Toc80466783" w:history="1">
         <w:r>
           <w:rPr>
             <w:rStyle w:val="Hiperveza"/>
@@ -3269,7 +3727,7 @@
             <w:noProof/>
             <w:webHidden/>
           </w:rPr>
-          <w:instrText xml:space="preserve"> PAGEREF _Toc80452130 \h </w:instrText>
+          <w:instrText xml:space="preserve"> PAGEREF _Toc80466783 \h </w:instrText>
         </w:r>
         <w:r>
           <w:rPr>
@@ -3289,7 +3747,7 @@
             <w:noProof/>
             <w:webHidden/>
           </w:rPr>
-          <w:t>28</w:t>
+          <w:t>29</w:t>
         </w:r>
         <w:r>
           <w:rPr>
@@ -3318,7 +3776,7 @@
           <w:lang w:val="hr-HR" w:eastAsia="hr-HR"/>
         </w:rPr>
       </w:pPr>
-      <w:hyperlink w:anchor="_Toc80452131" w:history="1">
+      <w:hyperlink w:anchor="_Toc80466784" w:history="1">
         <w:r>
           <w:rPr>
             <w:rStyle w:val="Hiperveza"/>
@@ -3365,7 +3823,7 @@
             <w:noProof/>
             <w:webHidden/>
           </w:rPr>
-          <w:instrText xml:space="preserve"> PAGEREF _Toc80452131 \h </w:instrText>
+          <w:instrText xml:space="preserve"> PAGEREF _Toc80466784 \h </w:instrText>
         </w:r>
         <w:r>
           <w:rPr>
@@ -3385,7 +3843,7 @@
             <w:noProof/>
             <w:webHidden/>
           </w:rPr>
-          <w:t>29</w:t>
+          <w:t>30</w:t>
         </w:r>
         <w:r>
           <w:rPr>
@@ -3414,7 +3872,7 @@
           <w:lang w:val="hr-HR" w:eastAsia="hr-HR"/>
         </w:rPr>
       </w:pPr>
-      <w:hyperlink w:anchor="_Toc80452132" w:history="1">
+      <w:hyperlink w:anchor="_Toc80466785" w:history="1">
         <w:r>
           <w:rPr>
             <w:rStyle w:val="Hiperveza"/>
@@ -3461,7 +3919,7 @@
             <w:noProof/>
             <w:webHidden/>
           </w:rPr>
-          <w:instrText xml:space="preserve"> PAGEREF _Toc80452132 \h </w:instrText>
+          <w:instrText xml:space="preserve"> PAGEREF _Toc80466785 \h </w:instrText>
         </w:r>
         <w:r>
           <w:rPr>
@@ -3481,7 +3939,7 @@
             <w:noProof/>
             <w:webHidden/>
           </w:rPr>
-          <w:t>30</w:t>
+          <w:t>31</w:t>
         </w:r>
         <w:r>
           <w:rPr>
@@ -3509,7 +3967,7 @@
           <w:lang w:val="hr-HR" w:eastAsia="hr-HR"/>
         </w:rPr>
       </w:pPr>
-      <w:hyperlink w:anchor="_Toc80452133" w:history="1">
+      <w:hyperlink w:anchor="_Toc80466786" w:history="1">
         <w:r>
           <w:rPr>
             <w:rStyle w:val="Hiperveza"/>
@@ -3536,7 +3994,7 @@
             <w:noProof/>
             <w:webHidden/>
           </w:rPr>
-          <w:instrText xml:space="preserve"> PAGEREF _Toc80452133 \h </w:instrText>
+          <w:instrText xml:space="preserve"> PAGEREF _Toc80466786 \h </w:instrText>
         </w:r>
         <w:r>
           <w:rPr>
@@ -3556,7 +4014,7 @@
             <w:noProof/>
             <w:webHidden/>
           </w:rPr>
-          <w:t>31</w:t>
+          <w:t>32</w:t>
         </w:r>
         <w:r>
           <w:rPr>
@@ -3584,7 +4042,7 @@
           <w:lang w:val="hr-HR" w:eastAsia="hr-HR"/>
         </w:rPr>
       </w:pPr>
-      <w:hyperlink w:anchor="_Toc80452134" w:history="1">
+      <w:hyperlink w:anchor="_Toc80466787" w:history="1">
         <w:r>
           <w:rPr>
             <w:rStyle w:val="Hiperveza"/>
@@ -3611,7 +4069,7 @@
             <w:noProof/>
             <w:webHidden/>
           </w:rPr>
-          <w:instrText xml:space="preserve"> PAGEREF _Toc80452134 \h </w:instrText>
+          <w:instrText xml:space="preserve"> PAGEREF _Toc80466787 \h </w:instrText>
         </w:r>
         <w:r>
           <w:rPr>
@@ -3631,7 +4089,7 @@
             <w:noProof/>
             <w:webHidden/>
           </w:rPr>
-          <w:t>33</w:t>
+          <w:t>34</w:t>
         </w:r>
         <w:r>
           <w:rPr>
@@ -3659,7 +4117,7 @@
           <w:lang w:val="hr-HR" w:eastAsia="hr-HR"/>
         </w:rPr>
       </w:pPr>
-      <w:hyperlink w:anchor="_Toc80452135" w:history="1">
+      <w:hyperlink w:anchor="_Toc80466788" w:history="1">
         <w:r>
           <w:rPr>
             <w:rStyle w:val="Hiperveza"/>
@@ -3686,7 +4144,7 @@
             <w:noProof/>
             <w:webHidden/>
           </w:rPr>
-          <w:instrText xml:space="preserve"> PAGEREF _Toc80452135 \h </w:instrText>
+          <w:instrText xml:space="preserve"> PAGEREF _Toc80466788 \h </w:instrText>
         </w:r>
         <w:r>
           <w:rPr>
@@ -3706,7 +4164,7 @@
             <w:noProof/>
             <w:webHidden/>
           </w:rPr>
-          <w:t>34</w:t>
+          <w:t>35</w:t>
         </w:r>
         <w:r>
           <w:rPr>
@@ -3734,7 +4192,7 @@
           <w:lang w:val="hr-HR" w:eastAsia="hr-HR"/>
         </w:rPr>
       </w:pPr>
-      <w:hyperlink w:anchor="_Toc80452136" w:history="1">
+      <w:hyperlink w:anchor="_Toc80466789" w:history="1">
         <w:r>
           <w:rPr>
             <w:rStyle w:val="Hiperveza"/>
@@ -3761,7 +4219,7 @@
             <w:noProof/>
             <w:webHidden/>
           </w:rPr>
-          <w:instrText xml:space="preserve"> PAGEREF _Toc80452136 \h </w:instrText>
+          <w:instrText xml:space="preserve"> PAGEREF _Toc80466789 \h </w:instrText>
         </w:r>
         <w:r>
           <w:rPr>
@@ -3781,7 +4239,7 @@
             <w:noProof/>
             <w:webHidden/>
           </w:rPr>
-          <w:t>35</w:t>
+          <w:t>36</w:t>
         </w:r>
         <w:r>
           <w:rPr>
@@ -3809,7 +4267,7 @@
           <w:lang w:val="hr-HR" w:eastAsia="hr-HR"/>
         </w:rPr>
       </w:pPr>
-      <w:hyperlink w:anchor="_Toc80452137" w:history="1">
+      <w:hyperlink w:anchor="_Toc80466790" w:history="1">
         <w:r>
           <w:rPr>
             <w:rStyle w:val="Hiperveza"/>
@@ -3836,7 +4294,7 @@
             <w:noProof/>
             <w:webHidden/>
           </w:rPr>
-          <w:instrText xml:space="preserve"> PAGEREF _Toc80452137 \h </w:instrText>
+          <w:instrText xml:space="preserve"> PAGEREF _Toc80466790 \h </w:instrText>
         </w:r>
         <w:r>
           <w:rPr>
@@ -3856,7 +4314,7 @@
             <w:noProof/>
             <w:webHidden/>
           </w:rPr>
-          <w:t>36</w:t>
+          <w:t>37</w:t>
         </w:r>
         <w:r>
           <w:rPr>
@@ -3881,7 +4339,7 @@
           <w:lang w:val="hr-HR" w:eastAsia="hr-HR"/>
         </w:rPr>
       </w:pPr>
-      <w:hyperlink w:anchor="_Toc80452138" w:history="1">
+      <w:hyperlink w:anchor="_Toc80466791" w:history="1">
         <w:r>
           <w:rPr>
             <w:rStyle w:val="Hiperveza"/>
@@ -3909,7 +4367,7 @@
             <w:noProof/>
             <w:webHidden/>
           </w:rPr>
-          <w:instrText xml:space="preserve"> PAGEREF _Toc80452138 \h </w:instrText>
+          <w:instrText xml:space="preserve"> PAGEREF _Toc80466791 \h </w:instrText>
         </w:r>
         <w:r>
           <w:rPr>
@@ -3929,7 +4387,7 @@
             <w:noProof/>
             <w:webHidden/>
           </w:rPr>
-          <w:t>36</w:t>
+          <w:t>37</w:t>
         </w:r>
         <w:r>
           <w:rPr>
@@ -3964,7 +4422,7 @@
         <w:pStyle w:val="Naslov1"/>
       </w:pPr>
       <w:bookmarkStart w:id="0" w:name="_Toc80033050"/>
-      <w:bookmarkStart w:id="1" w:name="_Toc80452110"/>
+      <w:bookmarkStart w:id="1" w:name="_Toc80466758"/>
       <w:r>
         <w:lastRenderedPageBreak/>
         <w:t>Uvod</w:t>
@@ -4298,7 +4756,7 @@
       <w:pPr>
         <w:pStyle w:val="Naslov1"/>
       </w:pPr>
-      <w:bookmarkStart w:id="2" w:name="_Toc80452111"/>
+      <w:bookmarkStart w:id="2" w:name="_Toc80466759"/>
       <w:r>
         <w:lastRenderedPageBreak/>
         <w:t>Digitalni potpisi</w:t>
@@ -4438,7 +4896,7 @@
           <w:lang w:val="hr-HR"/>
         </w:rPr>
       </w:pPr>
-      <w:bookmarkStart w:id="3" w:name="_Toc80452112"/>
+      <w:bookmarkStart w:id="3" w:name="_Toc80466760"/>
       <w:r>
         <w:rPr>
           <w:lang w:val="hr-HR"/>
@@ -5292,7 +5750,7 @@
       <w:pPr>
         <w:pStyle w:val="Naslov3"/>
       </w:pPr>
-      <w:bookmarkStart w:id="7" w:name="_Toc80452113"/>
+      <w:bookmarkStart w:id="7" w:name="_Toc80466761"/>
       <w:r>
         <w:t>RSA potpis</w:t>
       </w:r>
@@ -6656,7 +7114,7 @@
           <w:lang w:val="hr-HR"/>
         </w:rPr>
       </w:pPr>
-      <w:bookmarkStart w:id="8" w:name="_Toc80452114"/>
+      <w:bookmarkStart w:id="8" w:name="_Toc80466762"/>
       <w:r>
         <w:rPr>
           <w:lang w:val="hr-HR"/>
@@ -7001,7 +7459,7 @@
           <w:lang w:val="hr-HR"/>
         </w:rPr>
       </w:pPr>
-      <w:bookmarkStart w:id="9" w:name="_Toc80452115"/>
+      <w:bookmarkStart w:id="9" w:name="_Toc80466763"/>
       <w:r>
         <w:rPr>
           <w:lang w:val="hr-HR"/>
@@ -7514,7 +7972,7 @@
       <w:pPr>
         <w:pStyle w:val="Naslov3"/>
       </w:pPr>
-      <w:bookmarkStart w:id="13" w:name="_Toc80452116"/>
+      <w:bookmarkStart w:id="13" w:name="_Toc80466764"/>
       <w:r>
         <w:t>Opoziv certifikata</w:t>
       </w:r>
@@ -7720,7 +8178,7 @@
       <w:pPr>
         <w:pStyle w:val="Naslov1"/>
       </w:pPr>
-      <w:bookmarkStart w:id="14" w:name="_Toc80452117"/>
+      <w:bookmarkStart w:id="14" w:name="_Toc80466765"/>
       <w:proofErr w:type="spellStart"/>
       <w:r>
         <w:lastRenderedPageBreak/>
@@ -9014,7 +9472,7 @@
           <w:lang w:val="hr-HR"/>
         </w:rPr>
       </w:pPr>
-      <w:bookmarkStart w:id="19" w:name="_Toc80452118"/>
+      <w:bookmarkStart w:id="19" w:name="_Toc80466766"/>
       <w:r>
         <w:rPr>
           <w:lang w:val="hr-HR"/>
@@ -9366,7 +9824,7 @@
       <w:pPr>
         <w:pStyle w:val="Naslov1"/>
       </w:pPr>
-      <w:bookmarkStart w:id="20" w:name="_Toc80452119"/>
+      <w:bookmarkStart w:id="20" w:name="_Toc80466767"/>
       <w:proofErr w:type="spellStart"/>
       <w:r>
         <w:lastRenderedPageBreak/>
@@ -15568,7 +16026,7 @@
           <w:lang w:val="hr-HR"/>
         </w:rPr>
       </w:pPr>
-      <w:bookmarkStart w:id="22" w:name="_Toc80452120"/>
+      <w:bookmarkStart w:id="22" w:name="_Toc80466768"/>
       <w:proofErr w:type="spellStart"/>
       <w:r>
         <w:rPr>
@@ -16142,7 +16600,7 @@
           <w:lang w:val="hr-HR"/>
         </w:rPr>
       </w:pPr>
-      <w:bookmarkStart w:id="23" w:name="_Toc80452121"/>
+      <w:bookmarkStart w:id="23" w:name="_Toc80466769"/>
       <w:proofErr w:type="spellStart"/>
       <w:r>
         <w:rPr>
@@ -17328,7 +17786,7 @@
       <w:pPr>
         <w:pStyle w:val="Naslov3"/>
       </w:pPr>
-      <w:bookmarkStart w:id="28" w:name="_Toc80452122"/>
+      <w:bookmarkStart w:id="28" w:name="_Toc80466770"/>
       <w:r>
         <w:t>Pohrana potpisa</w:t>
       </w:r>
@@ -17558,7 +18016,7 @@
           <w:lang w:val="hr-HR"/>
         </w:rPr>
       </w:pPr>
-      <w:bookmarkStart w:id="29" w:name="_Toc80452123"/>
+      <w:bookmarkStart w:id="29" w:name="_Toc80466771"/>
       <w:proofErr w:type="spellStart"/>
       <w:r>
         <w:rPr>
@@ -18268,7 +18726,7 @@
       <w:pPr>
         <w:pStyle w:val="Naslov3"/>
       </w:pPr>
-      <w:bookmarkStart w:id="34" w:name="_Toc80452124"/>
+      <w:bookmarkStart w:id="34" w:name="_Toc80466772"/>
       <w:r>
         <w:t>Sintaksa</w:t>
       </w:r>
@@ -18631,7 +19089,7 @@
           <w:lang w:val="hr-HR"/>
         </w:rPr>
       </w:pPr>
-      <w:bookmarkStart w:id="35" w:name="_Toc80452125"/>
+      <w:bookmarkStart w:id="35" w:name="_Toc80466773"/>
       <w:proofErr w:type="spellStart"/>
       <w:r>
         <w:rPr>
@@ -18712,13 +19170,7 @@
         <w:rPr>
           <w:lang w:val="hr-HR"/>
         </w:rPr>
-        <w:t xml:space="preserve">) </w:t>
-      </w:r>
-      <w:r>
-        <w:rPr>
-          <w:lang w:val="hr-HR"/>
-        </w:rPr>
-        <w:t>koja implementiraju zahtjeve naprednih elektronskih potpisa.</w:t>
+        <w:t>) koja implementiraju zahtjeve naprednih elektronskih potpisa.</w:t>
       </w:r>
     </w:p>
     <w:p>
@@ -19048,7 +19500,7 @@
       <w:pPr>
         <w:pStyle w:val="Naslov3"/>
       </w:pPr>
-      <w:bookmarkStart w:id="36" w:name="_Toc80452126"/>
+      <w:bookmarkStart w:id="36" w:name="_Toc80466774"/>
       <w:r>
         <w:t>Sintaksa</w:t>
       </w:r>
@@ -20185,7 +20637,7 @@
           <w:lang w:val="hr-HR"/>
         </w:rPr>
       </w:pPr>
-      <w:bookmarkStart w:id="41" w:name="_Toc80452127"/>
+      <w:bookmarkStart w:id="41" w:name="_Toc80466775"/>
       <w:r>
         <w:rPr>
           <w:lang w:val="hr-HR"/>
@@ -20548,7 +21000,7 @@
       <w:pPr>
         <w:pStyle w:val="Naslov3"/>
       </w:pPr>
-      <w:bookmarkStart w:id="42" w:name="_Toc80452128"/>
+      <w:bookmarkStart w:id="42" w:name="_Toc80466776"/>
       <w:r>
         <w:t>Prihvaćeni algoritmi</w:t>
       </w:r>
@@ -21779,13 +22231,7 @@
               </w:rPr>
             </w:pPr>
             <w:r>
-              <w:t>FIPS Publication 186-4</w:t>
-            </w:r>
-            <w:r>
-              <w:t xml:space="preserve">, </w:t>
-            </w:r>
-            <w:r>
-              <w:t>ISO/IEC 14888-3</w:t>
+              <w:t>FIPS Publication 186-4, ISO/IEC 14888-3</w:t>
             </w:r>
           </w:p>
         </w:tc>
@@ -22750,10 +23196,7 @@
             </w:r>
             <w:proofErr w:type="spellEnd"/>
             <w:r>
-              <w:t xml:space="preserve"> </w:t>
-            </w:r>
-            <w:r>
-              <w:t>SHA3-512</w:t>
+              <w:t xml:space="preserve"> SHA3-512</w:t>
             </w:r>
           </w:p>
         </w:tc>
@@ -23331,7 +23774,7 @@
         <w:pStyle w:val="Naslov1"/>
       </w:pPr>
       <w:bookmarkStart w:id="46" w:name="_Toc80033055"/>
-      <w:bookmarkStart w:id="47" w:name="_Toc80452129"/>
+      <w:bookmarkStart w:id="47" w:name="_Toc80466777"/>
       <w:r>
         <w:lastRenderedPageBreak/>
         <w:t>DSS</w:t>
@@ -23341,42 +23784,524 @@
     </w:p>
     <w:p>
       <w:pPr>
+        <w:rPr>
+          <w:lang w:val="hr-HR"/>
+        </w:rPr>
+      </w:pPr>
+      <w:r>
+        <w:rPr>
+          <w:lang w:val="hr-HR"/>
+        </w:rPr>
+        <w:t xml:space="preserve">Servis digitalnih potpisa (engl. </w:t>
+      </w:r>
+      <w:r>
+        <w:rPr>
+          <w:i/>
+          <w:iCs/>
+          <w:lang w:val="hr-HR"/>
+        </w:rPr>
+        <w:t xml:space="preserve">Digital signature </w:t>
+      </w:r>
+      <w:proofErr w:type="spellStart"/>
+      <w:r>
+        <w:rPr>
+          <w:i/>
+          <w:iCs/>
+          <w:lang w:val="hr-HR"/>
+        </w:rPr>
+        <w:t>services</w:t>
+      </w:r>
+      <w:proofErr w:type="spellEnd"/>
+      <w:r>
+        <w:rPr>
+          <w:lang w:val="hr-HR"/>
+        </w:rPr>
+        <w:t>) je otvorena softverska biblioteka za stvaranje i provjeru elektronskih potpisa. DSS</w:t>
+      </w:r>
+      <w:r>
+        <w:rPr>
+          <w:lang w:val="hr-HR"/>
+        </w:rPr>
+        <w:t xml:space="preserve"> podržava stvaranje i provjeru </w:t>
+      </w:r>
+      <w:proofErr w:type="spellStart"/>
+      <w:r>
+        <w:rPr>
+          <w:lang w:val="hr-HR"/>
+        </w:rPr>
+        <w:t>interoperabilnih</w:t>
+      </w:r>
+      <w:proofErr w:type="spellEnd"/>
+      <w:r>
+        <w:rPr>
+          <w:lang w:val="hr-HR"/>
+        </w:rPr>
+        <w:t xml:space="preserve"> i sigurnih elektronskih potpisa definiranih </w:t>
+      </w:r>
+      <w:proofErr w:type="spellStart"/>
+      <w:r>
+        <w:rPr>
+          <w:lang w:val="hr-HR"/>
+        </w:rPr>
+        <w:t>eIDAS</w:t>
+      </w:r>
+      <w:proofErr w:type="spellEnd"/>
+      <w:r>
+        <w:rPr>
+          <w:lang w:val="hr-HR"/>
+        </w:rPr>
+        <w:t xml:space="preserve"> uredbom.</w:t>
+      </w:r>
+      <w:r>
+        <w:rPr>
+          <w:lang w:val="hr-HR"/>
+        </w:rPr>
+        <w:t>[19]</w:t>
+      </w:r>
+    </w:p>
+    <w:p>
+      <w:pPr>
+        <w:rPr>
+          <w:lang w:val="hr-HR"/>
+        </w:rPr>
+      </w:pPr>
+    </w:p>
+    <w:p>
+      <w:pPr>
+        <w:rPr>
+          <w:lang w:val="hr-HR"/>
+        </w:rPr>
+      </w:pPr>
+      <w:r>
+        <w:rPr>
+          <w:lang w:val="hr-HR"/>
+        </w:rPr>
+        <w:t xml:space="preserve">DSS je Java biblioteka izdana pod LGPL 2.1 licencom koju razvija i aktivno održava Luksemburška tvrtka </w:t>
+      </w:r>
+      <w:proofErr w:type="spellStart"/>
+      <w:r>
+        <w:rPr>
+          <w:lang w:val="hr-HR"/>
+        </w:rPr>
+        <w:t>Nowina</w:t>
+      </w:r>
+      <w:proofErr w:type="spellEnd"/>
+      <w:r>
+        <w:rPr>
+          <w:lang w:val="hr-HR"/>
+        </w:rPr>
+        <w:t xml:space="preserve"> </w:t>
+      </w:r>
+      <w:proofErr w:type="spellStart"/>
+      <w:r>
+        <w:rPr>
+          <w:lang w:val="hr-HR"/>
+        </w:rPr>
+        <w:t>Solutions</w:t>
+      </w:r>
+      <w:proofErr w:type="spellEnd"/>
+      <w:r>
+        <w:rPr>
+          <w:lang w:val="hr-HR"/>
+        </w:rPr>
+        <w:t>.</w:t>
+      </w:r>
+      <w:r>
+        <w:rPr>
+          <w:lang w:val="hr-HR"/>
+        </w:rPr>
+        <w:t xml:space="preserve"> Biblioteka mogu koristiti fizičke i pravne osobe u svrhu izrade rješenja za digitalno potpisivanje.</w:t>
+      </w:r>
+    </w:p>
+    <w:p>
+      <w:pPr>
+        <w:rPr>
+          <w:lang w:val="hr-HR"/>
+        </w:rPr>
+      </w:pPr>
+    </w:p>
+    <w:p>
+      <w:pPr>
+        <w:rPr>
+          <w:lang w:val="hr-HR"/>
+        </w:rPr>
+      </w:pPr>
+      <w:r>
+        <w:rPr>
+          <w:lang w:val="hr-HR"/>
+        </w:rPr>
+        <w:t>Korištenje DSS razvojnog okvira osigurava usklađenost izrađenih potpisa s EU uredbom i olakšava razvoj rješenja bez obzira na ciljanu platformu.</w:t>
+      </w:r>
+    </w:p>
+    <w:p>
+      <w:pPr>
+        <w:rPr>
+          <w:lang w:val="hr-HR"/>
+        </w:rPr>
+      </w:pPr>
+    </w:p>
+    <w:p>
+      <w:pPr>
+        <w:rPr>
+          <w:lang w:val="hr-HR"/>
+        </w:rPr>
+      </w:pPr>
+      <w:r>
+        <w:rPr>
+          <w:lang w:val="hr-HR"/>
+        </w:rPr>
+        <w:t>Glavne značajke razvojnog okvira su</w:t>
+      </w:r>
+      <w:r>
+        <w:rPr>
+          <w:lang w:val="hr-HR"/>
+        </w:rPr>
+        <w:t xml:space="preserve"> s</w:t>
+      </w:r>
+      <w:r>
+        <w:rPr>
+          <w:lang w:val="hr-HR"/>
+        </w:rPr>
+        <w:t>tvaranje</w:t>
+      </w:r>
+      <w:r>
+        <w:rPr>
+          <w:lang w:val="hr-HR"/>
+        </w:rPr>
+        <w:t xml:space="preserve">, proširenje i provjera </w:t>
+      </w:r>
+      <w:r>
+        <w:rPr>
+          <w:lang w:val="hr-HR"/>
+        </w:rPr>
+        <w:t>digitalnih potpisa</w:t>
+      </w:r>
+      <w:r>
+        <w:rPr>
+          <w:lang w:val="hr-HR"/>
+        </w:rPr>
+        <w:t xml:space="preserve"> uz brojne podržane koncepte i značajke:</w:t>
+      </w:r>
+    </w:p>
+    <w:p>
+      <w:pPr>
+        <w:pStyle w:val="Odlomakpopisa"/>
+        <w:numPr>
+          <w:ilvl w:val="0"/>
+          <w:numId w:val="12"/>
+        </w:numPr>
+        <w:rPr>
+          <w:lang w:val="hr-HR"/>
+        </w:rPr>
+      </w:pPr>
+      <w:r>
+        <w:rPr>
+          <w:lang w:val="hr-HR"/>
+        </w:rPr>
+        <w:t>upravljanje podatcima o opozivu</w:t>
+      </w:r>
+    </w:p>
+    <w:p>
+      <w:pPr>
+        <w:pStyle w:val="Odlomakpopisa"/>
+        <w:numPr>
+          <w:ilvl w:val="0"/>
+          <w:numId w:val="12"/>
+        </w:numPr>
+        <w:rPr>
+          <w:lang w:val="hr-HR"/>
+        </w:rPr>
+      </w:pPr>
+      <w:r>
+        <w:rPr>
+          <w:lang w:val="hr-HR"/>
+        </w:rPr>
+        <w:t>izgradanja lanca certifikata</w:t>
+      </w:r>
+    </w:p>
+    <w:p>
+      <w:pPr>
+        <w:pStyle w:val="Odlomakpopisa"/>
+        <w:numPr>
+          <w:ilvl w:val="0"/>
+          <w:numId w:val="12"/>
+        </w:numPr>
+        <w:rPr>
+          <w:lang w:val="hr-HR"/>
+        </w:rPr>
+      </w:pPr>
+      <w:r>
+        <w:rPr>
+          <w:lang w:val="hr-HR"/>
+        </w:rPr>
+        <w:t>upravljanje vremenskim žigovima</w:t>
+      </w:r>
+    </w:p>
+    <w:p>
+      <w:pPr>
+        <w:pStyle w:val="Odlomakpopisa"/>
+        <w:numPr>
+          <w:ilvl w:val="0"/>
+          <w:numId w:val="12"/>
+        </w:numPr>
+        <w:rPr>
+          <w:lang w:val="hr-HR"/>
+        </w:rPr>
+      </w:pPr>
+      <w:r>
+        <w:rPr>
+          <w:lang w:val="hr-HR"/>
+        </w:rPr>
+        <w:t>REST i SOAP web usluge</w:t>
+      </w:r>
+    </w:p>
+    <w:p>
+      <w:pPr>
+        <w:pStyle w:val="Odlomakpopisa"/>
+        <w:numPr>
+          <w:ilvl w:val="0"/>
+          <w:numId w:val="12"/>
+        </w:numPr>
+        <w:rPr>
+          <w:lang w:val="hr-HR"/>
+        </w:rPr>
+      </w:pPr>
+      <w:r>
+        <w:rPr>
+          <w:lang w:val="hr-HR"/>
+        </w:rPr>
+        <w:t>izvješća o provjeri potpisa</w:t>
+      </w:r>
+    </w:p>
+    <w:p>
+      <w:pPr>
+        <w:pStyle w:val="Odlomakpopisa"/>
+        <w:numPr>
+          <w:ilvl w:val="0"/>
+          <w:numId w:val="12"/>
+        </w:numPr>
+        <w:rPr>
+          <w:lang w:val="hr-HR"/>
+        </w:rPr>
+      </w:pPr>
+      <w:r>
+        <w:rPr>
+          <w:lang w:val="hr-HR"/>
+        </w:rPr>
+        <w:t>upravljanje povjerenjem</w:t>
+      </w:r>
+    </w:p>
+    <w:p>
+      <w:pPr>
+        <w:rPr>
+          <w:lang w:val="hr-HR"/>
+        </w:rPr>
+      </w:pPr>
+    </w:p>
+    <w:p>
+      <w:pPr>
+        <w:rPr>
+          <w:lang w:val="hr-HR"/>
+        </w:rPr>
+      </w:pPr>
+      <w:r>
+        <w:rPr>
+          <w:lang w:val="hr-HR"/>
+        </w:rPr>
+        <w:t xml:space="preserve">DSS projekt se sastoji od više modula koji se mogu referencirati u vlastitom rješenju koristeći </w:t>
+      </w:r>
+      <w:proofErr w:type="spellStart"/>
+      <w:r>
+        <w:rPr>
+          <w:lang w:val="hr-HR"/>
+        </w:rPr>
+        <w:t>Maven</w:t>
+      </w:r>
+      <w:proofErr w:type="spellEnd"/>
+      <w:r>
+        <w:rPr>
+          <w:lang w:val="hr-HR"/>
+        </w:rPr>
+        <w:t xml:space="preserve">. </w:t>
+      </w:r>
+      <w:r>
+        <w:rPr>
+          <w:lang w:val="hr-HR"/>
+        </w:rPr>
+        <w:t xml:space="preserve">Verzija 5.8 ima sljedeće minimalne zahtjeve za uspješno pokretanje u vlastitom okruženju: </w:t>
+      </w:r>
+    </w:p>
+    <w:p>
+      <w:pPr>
+        <w:pStyle w:val="Odlomakpopisa"/>
+        <w:numPr>
+          <w:ilvl w:val="0"/>
+          <w:numId w:val="12"/>
+        </w:numPr>
+        <w:rPr>
+          <w:lang w:val="hr-HR"/>
+        </w:rPr>
+      </w:pPr>
+      <w:r>
+        <w:rPr>
+          <w:lang w:val="hr-HR"/>
+        </w:rPr>
+        <w:t>Java 9 i više</w:t>
+      </w:r>
+    </w:p>
+    <w:p>
+      <w:pPr>
+        <w:pStyle w:val="Odlomakpopisa"/>
+        <w:numPr>
+          <w:ilvl w:val="0"/>
+          <w:numId w:val="12"/>
+        </w:numPr>
+        <w:rPr>
+          <w:lang w:val="hr-HR"/>
+        </w:rPr>
+      </w:pPr>
+      <w:proofErr w:type="spellStart"/>
+      <w:r>
+        <w:rPr>
+          <w:lang w:val="hr-HR"/>
+        </w:rPr>
+        <w:t>Maven</w:t>
+      </w:r>
+      <w:proofErr w:type="spellEnd"/>
+      <w:r>
+        <w:rPr>
+          <w:lang w:val="hr-HR"/>
+        </w:rPr>
+        <w:t xml:space="preserve"> 3.6 i više</w:t>
+      </w:r>
+    </w:p>
+    <w:p>
+      <w:pPr>
+        <w:rPr>
+          <w:lang w:val="hr-HR"/>
+        </w:rPr>
+      </w:pPr>
+    </w:p>
+    <w:p>
+      <w:pPr>
+        <w:pStyle w:val="Naslov2"/>
+        <w:rPr>
+          <w:lang w:val="hr-HR"/>
+        </w:rPr>
+      </w:pPr>
+      <w:bookmarkStart w:id="48" w:name="_Toc80466778"/>
+      <w:r>
+        <w:rPr>
+          <w:lang w:val="hr-HR"/>
+        </w:rPr>
+        <w:lastRenderedPageBreak/>
+        <w:t>Potpisivanje</w:t>
+      </w:r>
+      <w:bookmarkEnd w:id="48"/>
+    </w:p>
+    <w:p>
+      <w:pPr>
+        <w:pStyle w:val="Naslov2"/>
+        <w:rPr>
+          <w:lang w:val="hr-HR"/>
+        </w:rPr>
+      </w:pPr>
+      <w:bookmarkStart w:id="49" w:name="_Toc80466779"/>
+      <w:r>
+        <w:rPr>
+          <w:lang w:val="hr-HR"/>
+        </w:rPr>
+        <w:t>Provjera valjanosti potpisa</w:t>
+      </w:r>
+      <w:bookmarkEnd w:id="49"/>
+    </w:p>
+    <w:p>
+      <w:pPr>
+        <w:pStyle w:val="Naslov3"/>
+      </w:pPr>
+      <w:bookmarkStart w:id="50" w:name="_Toc80466780"/>
+      <w:r>
+        <w:t>Politika valjanosti</w:t>
+      </w:r>
+      <w:bookmarkEnd w:id="50"/>
+    </w:p>
+    <w:p>
+      <w:pPr>
+        <w:pStyle w:val="Naslov2"/>
+        <w:rPr>
+          <w:lang w:val="hr-HR"/>
+        </w:rPr>
+      </w:pPr>
+      <w:bookmarkStart w:id="51" w:name="_Toc80466781"/>
+      <w:r>
+        <w:rPr>
+          <w:lang w:val="hr-HR"/>
+        </w:rPr>
+        <w:t>Upravljanje povjerenjem</w:t>
+      </w:r>
+      <w:bookmarkEnd w:id="51"/>
+    </w:p>
+    <w:p>
+      <w:pPr>
+        <w:pStyle w:val="Naslov2"/>
+        <w:rPr>
+          <w:lang w:val="hr-HR"/>
+        </w:rPr>
+      </w:pPr>
+      <w:bookmarkStart w:id="52" w:name="_Toc80466782"/>
+      <w:r>
+        <w:rPr>
+          <w:lang w:val="hr-HR"/>
+        </w:rPr>
+        <w:t>Izvori informacija o opozivu</w:t>
+      </w:r>
+      <w:bookmarkEnd w:id="52"/>
+    </w:p>
+    <w:p>
+      <w:pPr>
+        <w:rPr>
+          <w:lang w:val="hr-HR"/>
+        </w:rPr>
+      </w:pPr>
+    </w:p>
+    <w:p>
+      <w:pPr>
         <w:pStyle w:val="Naslov1"/>
       </w:pPr>
-      <w:bookmarkStart w:id="48" w:name="_Toc80033056"/>
-      <w:bookmarkStart w:id="49" w:name="_Toc80452130"/>
+      <w:bookmarkStart w:id="53" w:name="_Toc80033056"/>
+      <w:bookmarkStart w:id="54" w:name="_Toc80466783"/>
       <w:r>
         <w:lastRenderedPageBreak/>
         <w:t>Arhitektura sustava</w:t>
       </w:r>
-      <w:bookmarkEnd w:id="48"/>
-      <w:bookmarkEnd w:id="49"/>
+      <w:bookmarkEnd w:id="53"/>
+      <w:bookmarkEnd w:id="54"/>
     </w:p>
     <w:p>
       <w:pPr>
         <w:pStyle w:val="Naslov1"/>
       </w:pPr>
-      <w:bookmarkStart w:id="50" w:name="_Toc80033057"/>
-      <w:bookmarkStart w:id="51" w:name="_Toc80452131"/>
+      <w:bookmarkStart w:id="55" w:name="_Toc80033057"/>
+      <w:bookmarkStart w:id="56" w:name="_Toc80466784"/>
       <w:r>
         <w:lastRenderedPageBreak/>
         <w:t>Implementacija sustava</w:t>
       </w:r>
-      <w:bookmarkEnd w:id="50"/>
-      <w:bookmarkEnd w:id="51"/>
+      <w:bookmarkEnd w:id="55"/>
+      <w:bookmarkEnd w:id="56"/>
     </w:p>
     <w:p>
       <w:pPr>
         <w:pStyle w:val="Naslov1"/>
       </w:pPr>
-      <w:bookmarkStart w:id="52" w:name="_Toc80033058"/>
-      <w:bookmarkStart w:id="53" w:name="_Toc80452132"/>
+      <w:bookmarkStart w:id="57" w:name="_Toc80033058"/>
+      <w:bookmarkStart w:id="58" w:name="_Toc80466785"/>
       <w:r>
         <w:lastRenderedPageBreak/>
         <w:t>Zaključak</w:t>
       </w:r>
-      <w:bookmarkEnd w:id="52"/>
-      <w:bookmarkEnd w:id="53"/>
+      <w:bookmarkEnd w:id="57"/>
+      <w:bookmarkEnd w:id="58"/>
     </w:p>
     <w:p>
       <w:pPr>
@@ -23386,14 +24311,14 @@
           <w:numId w:val="0"/>
         </w:numPr>
       </w:pPr>
-      <w:bookmarkStart w:id="54" w:name="_Toc80033059"/>
-      <w:bookmarkStart w:id="55" w:name="_Toc80452133"/>
+      <w:bookmarkStart w:id="59" w:name="_Toc80033059"/>
+      <w:bookmarkStart w:id="60" w:name="_Toc80466786"/>
       <w:r>
         <w:lastRenderedPageBreak/>
         <w:t>Literatura</w:t>
       </w:r>
-      <w:bookmarkEnd w:id="54"/>
-      <w:bookmarkEnd w:id="55"/>
+      <w:bookmarkEnd w:id="59"/>
+      <w:bookmarkEnd w:id="60"/>
     </w:p>
     <w:p>
       <w:pPr>
@@ -23782,21 +24707,7 @@
         <w:rPr>
           <w:lang w:val="hr-HR"/>
         </w:rPr>
-        <w:t xml:space="preserve">, </w:t>
-      </w:r>
-      <w:proofErr w:type="spellStart"/>
-      <w:r>
-        <w:rPr>
-          <w:lang w:val="hr-HR"/>
-        </w:rPr>
-        <w:t>Jhn</w:t>
-      </w:r>
-      <w:proofErr w:type="spellEnd"/>
-      <w:r>
-        <w:rPr>
-          <w:lang w:val="hr-HR"/>
-        </w:rPr>
-        <w:t xml:space="preserve"> R..: „</w:t>
+        <w:t>, Jhn R..: „</w:t>
       </w:r>
       <w:proofErr w:type="spellStart"/>
       <w:r>
@@ -25120,6 +26031,34 @@
           <w:lang w:val="hr-HR"/>
         </w:rPr>
         <w:t xml:space="preserve"> 1.2, siječanj 2020.</w:t>
+      </w:r>
+    </w:p>
+    <w:p>
+      <w:pPr>
+        <w:rPr>
+          <w:lang w:val="hr-HR"/>
+        </w:rPr>
+      </w:pPr>
+      <w:r>
+        <w:rPr>
+          <w:lang w:val="hr-HR"/>
+        </w:rPr>
+        <w:t xml:space="preserve">[19] CEF Digital: „Digital Signature Service – DSS“, s Interneta, </w:t>
+      </w:r>
+      <w:hyperlink r:id="rId31" w:history="1">
+        <w:r>
+          <w:rPr>
+            <w:rStyle w:val="Hiperveza"/>
+            <w:lang w:val="hr-HR"/>
+          </w:rPr>
+          <w:t>https://ec.europa.eu/cefdigital/wiki/display/CEFDIGITAL/Digital+Signature+Service+-++DSS</w:t>
+        </w:r>
+      </w:hyperlink>
+      <w:r>
+        <w:rPr>
+          <w:lang w:val="hr-HR"/>
+        </w:rPr>
+        <w:t>, 21.8.2021.</w:t>
       </w:r>
     </w:p>
     <w:p>
@@ -25131,14 +26070,14 @@
         </w:numPr>
         <w:ind w:left="431" w:hanging="431"/>
       </w:pPr>
-      <w:bookmarkStart w:id="56" w:name="_Toc80033060"/>
-      <w:bookmarkStart w:id="57" w:name="_Toc80452134"/>
+      <w:bookmarkStart w:id="61" w:name="_Toc80033060"/>
+      <w:bookmarkStart w:id="62" w:name="_Toc80466787"/>
       <w:r>
         <w:lastRenderedPageBreak/>
         <w:t>Popis oznaka i kratica</w:t>
       </w:r>
-      <w:bookmarkEnd w:id="56"/>
-      <w:bookmarkEnd w:id="57"/>
+      <w:bookmarkEnd w:id="61"/>
+      <w:bookmarkEnd w:id="62"/>
     </w:p>
     <w:p>
       <w:pPr>
@@ -26080,6 +27019,27 @@
         </w:rPr>
         <w:t xml:space="preserve"> One</w:t>
       </w:r>
+    </w:p>
+    <w:p>
+      <w:pPr>
+        <w:rPr>
+          <w:lang w:val="hr-HR"/>
+        </w:rPr>
+      </w:pPr>
+      <w:r>
+        <w:rPr>
+          <w:lang w:val="hr-HR"/>
+        </w:rPr>
+        <w:t xml:space="preserve">DSS – Digital Signature </w:t>
+      </w:r>
+      <w:proofErr w:type="spellStart"/>
+      <w:r>
+        <w:rPr>
+          <w:lang w:val="hr-HR"/>
+        </w:rPr>
+        <w:t>Services</w:t>
+      </w:r>
+      <w:proofErr w:type="spellEnd"/>
     </w:p>
     <w:p>
       <w:pPr>
@@ -26090,14 +27050,14 @@
         </w:numPr>
         <w:ind w:left="431" w:hanging="431"/>
       </w:pPr>
-      <w:bookmarkStart w:id="58" w:name="_Toc80033061"/>
-      <w:bookmarkStart w:id="59" w:name="_Toc80452135"/>
+      <w:bookmarkStart w:id="63" w:name="_Toc80033061"/>
+      <w:bookmarkStart w:id="64" w:name="_Toc80466788"/>
       <w:r>
         <w:lastRenderedPageBreak/>
         <w:t>Sažetak</w:t>
       </w:r>
-      <w:bookmarkEnd w:id="58"/>
-      <w:bookmarkEnd w:id="59"/>
+      <w:bookmarkEnd w:id="63"/>
+      <w:bookmarkEnd w:id="64"/>
     </w:p>
     <w:p>
       <w:pPr>
@@ -26108,14 +27068,14 @@
         </w:numPr>
         <w:ind w:left="431" w:hanging="431"/>
       </w:pPr>
-      <w:bookmarkStart w:id="60" w:name="_Toc80033062"/>
-      <w:bookmarkStart w:id="61" w:name="_Toc80452136"/>
+      <w:bookmarkStart w:id="65" w:name="_Toc80033062"/>
+      <w:bookmarkStart w:id="66" w:name="_Toc80466789"/>
       <w:r>
         <w:lastRenderedPageBreak/>
         <w:t>Summary</w:t>
       </w:r>
-      <w:bookmarkEnd w:id="60"/>
-      <w:bookmarkEnd w:id="61"/>
+      <w:bookmarkEnd w:id="65"/>
+      <w:bookmarkEnd w:id="66"/>
     </w:p>
     <w:p>
       <w:pPr>
@@ -26126,14 +27086,14 @@
         </w:numPr>
         <w:ind w:left="431" w:hanging="431"/>
       </w:pPr>
-      <w:bookmarkStart w:id="62" w:name="_Toc80033063"/>
-      <w:bookmarkStart w:id="63" w:name="_Toc80452137"/>
+      <w:bookmarkStart w:id="67" w:name="_Toc80033063"/>
+      <w:bookmarkStart w:id="68" w:name="_Toc80466790"/>
       <w:r>
         <w:lastRenderedPageBreak/>
         <w:t>Prilozi</w:t>
       </w:r>
-      <w:bookmarkEnd w:id="62"/>
-      <w:bookmarkEnd w:id="63"/>
+      <w:bookmarkEnd w:id="67"/>
+      <w:bookmarkEnd w:id="68"/>
     </w:p>
     <w:p>
       <w:pPr>
@@ -26147,14 +27107,14 @@
           <w:lang w:val="hr-HR"/>
         </w:rPr>
       </w:pPr>
-      <w:bookmarkStart w:id="64" w:name="_Toc80452138"/>
+      <w:bookmarkStart w:id="69" w:name="_Toc80466791"/>
       <w:r>
         <w:rPr>
           <w:lang w:val="hr-HR"/>
         </w:rPr>
         <w:t>Kazalo slika</w:t>
       </w:r>
-      <w:bookmarkEnd w:id="64"/>
+      <w:bookmarkEnd w:id="69"/>
     </w:p>
     <w:p>
       <w:pPr>
@@ -26980,7 +27940,7 @@
       </w:r>
     </w:p>
     <w:sectPr>
-      <w:footerReference w:type="default" r:id="rId31"/>
+      <w:footerReference w:type="default" r:id="rId32"/>
       <w:pgSz w:w="11906" w:h="16838" w:code="9"/>
       <w:pgMar w:top="1440" w:right="1418" w:bottom="1440" w:left="1418" w:header="709" w:footer="709" w:gutter="0"/>
       <w:pgNumType w:start="1"/>

</xml_diff>

<commit_message>
Finish trust management subsection
</commit_message>
<xml_diff>
--- a/docs/DiplomskiRad.docx
+++ b/docs/DiplomskiRad.docx
@@ -30377,12 +30377,425 @@
           <w:lang w:val="hr-HR"/>
         </w:rPr>
       </w:pPr>
-      <w:r>
-        <w:rPr>
+    </w:p>
+    <w:p>
+      <w:pPr>
+        <w:pStyle w:val="Naslov2"/>
+        <w:rPr>
+          <w:lang w:val="hr-HR"/>
+        </w:rPr>
+      </w:pPr>
+      <w:bookmarkStart w:id="73" w:name="_Toc80538587"/>
+      <w:r>
+        <w:rPr>
+          <w:lang w:val="hr-HR"/>
+        </w:rPr>
+        <w:t>Upravljanje povjerenjem</w:t>
+      </w:r>
+      <w:bookmarkEnd w:id="73"/>
+    </w:p>
+    <w:p>
+      <w:pPr>
+        <w:rPr>
+          <w:lang w:val="hr-HR"/>
+        </w:rPr>
+      </w:pPr>
+      <w:r>
+        <w:rPr>
+          <w:lang w:val="hr-HR"/>
+        </w:rPr>
+        <w:t xml:space="preserve">DSS razvojni okvir omogućava upravljanje povjerenjem kroz tzv. sidra povjerenja (engl. </w:t>
+      </w:r>
+      <w:r>
+        <w:rPr>
+          <w:i/>
+          <w:iCs/>
+          <w:lang w:val="hr-HR"/>
+        </w:rPr>
+        <w:t xml:space="preserve">trust </w:t>
+      </w:r>
+      <w:proofErr w:type="spellStart"/>
+      <w:r>
+        <w:rPr>
+          <w:i/>
+          <w:iCs/>
+          <w:lang w:val="hr-HR"/>
+        </w:rPr>
+        <w:t>anchor</w:t>
+      </w:r>
+      <w:proofErr w:type="spellEnd"/>
+      <w:r>
+        <w:rPr>
+          <w:lang w:val="hr-HR"/>
+        </w:rPr>
+        <w:t>). Kroz njih se definira povjerenje prema entitetima odnosno potpisima koje ti entiteti generiraju.</w:t>
+      </w:r>
+    </w:p>
+    <w:p>
+      <w:pPr>
+        <w:rPr>
+          <w:lang w:val="hr-HR"/>
+        </w:rPr>
+      </w:pPr>
+    </w:p>
+    <w:p>
+      <w:pPr>
+        <w:rPr>
+          <w:lang w:val="hr-HR"/>
+        </w:rPr>
+      </w:pPr>
+      <w:r>
+        <w:rPr>
+          <w:lang w:val="hr-HR"/>
+        </w:rPr>
+        <w:t xml:space="preserve">Od verzije 5.6. razvojnog okvira omogućeno je postavljanje jednog ili više izvora pouzdanih certifikata. Izvori se mogu postaviti iz spremišta povjerenja (engl. </w:t>
+      </w:r>
+      <w:r>
+        <w:rPr>
+          <w:i/>
+          <w:iCs/>
+          <w:lang w:val="hr-HR"/>
+        </w:rPr>
+        <w:t xml:space="preserve">trust </w:t>
+      </w:r>
+      <w:proofErr w:type="spellStart"/>
+      <w:r>
+        <w:rPr>
+          <w:i/>
+          <w:iCs/>
+          <w:lang w:val="hr-HR"/>
+        </w:rPr>
+        <w:t>store</w:t>
+      </w:r>
+      <w:proofErr w:type="spellEnd"/>
+      <w:r>
+        <w:rPr>
+          <w:lang w:val="hr-HR"/>
+        </w:rPr>
+        <w:t>)</w:t>
+      </w:r>
+      <w:r>
+        <w:rPr>
+          <w:lang w:val="hr-HR"/>
+        </w:rPr>
+        <w:t xml:space="preserve">, pouzdane liste (engl. </w:t>
+      </w:r>
+      <w:proofErr w:type="spellStart"/>
+      <w:r>
+        <w:rPr>
+          <w:i/>
+          <w:iCs/>
+          <w:lang w:val="hr-HR"/>
+        </w:rPr>
+        <w:t>trusted</w:t>
+      </w:r>
+      <w:proofErr w:type="spellEnd"/>
+      <w:r>
+        <w:rPr>
+          <w:i/>
+          <w:iCs/>
+          <w:lang w:val="hr-HR"/>
+        </w:rPr>
+        <w:t xml:space="preserve"> list</w:t>
+      </w:r>
+      <w:r>
+        <w:rPr>
+          <w:lang w:val="hr-HR"/>
+        </w:rPr>
+        <w:t xml:space="preserve">), i liste pouzdanih listi (engl. </w:t>
+      </w:r>
+      <w:r>
+        <w:rPr>
+          <w:i/>
+          <w:iCs/>
+          <w:lang w:val="hr-HR"/>
+        </w:rPr>
+        <w:t xml:space="preserve">list </w:t>
+      </w:r>
+      <w:proofErr w:type="spellStart"/>
+      <w:r>
+        <w:rPr>
+          <w:i/>
+          <w:iCs/>
+          <w:lang w:val="hr-HR"/>
+        </w:rPr>
+        <w:t>of</w:t>
+      </w:r>
+      <w:proofErr w:type="spellEnd"/>
+      <w:r>
+        <w:rPr>
+          <w:i/>
+          <w:iCs/>
           <w:lang w:val="hr-HR"/>
         </w:rPr>
         <w:t xml:space="preserve"> </w:t>
       </w:r>
+      <w:proofErr w:type="spellStart"/>
+      <w:r>
+        <w:rPr>
+          <w:i/>
+          <w:iCs/>
+          <w:lang w:val="hr-HR"/>
+        </w:rPr>
+        <w:t>trusted</w:t>
+      </w:r>
+      <w:proofErr w:type="spellEnd"/>
+      <w:r>
+        <w:rPr>
+          <w:i/>
+          <w:iCs/>
+          <w:lang w:val="hr-HR"/>
+        </w:rPr>
+        <w:t xml:space="preserve"> </w:t>
+      </w:r>
+      <w:proofErr w:type="spellStart"/>
+      <w:r>
+        <w:rPr>
+          <w:i/>
+          <w:iCs/>
+          <w:lang w:val="hr-HR"/>
+        </w:rPr>
+        <w:t>lists</w:t>
+      </w:r>
+      <w:proofErr w:type="spellEnd"/>
+      <w:r>
+        <w:rPr>
+          <w:lang w:val="hr-HR"/>
+        </w:rPr>
+        <w:t>).</w:t>
+      </w:r>
+    </w:p>
+    <w:p>
+      <w:pPr>
+        <w:rPr>
+          <w:lang w:val="hr-HR"/>
+        </w:rPr>
+      </w:pPr>
+    </w:p>
+    <w:p>
+      <w:pPr>
+        <w:rPr>
+          <w:lang w:val="hr-HR"/>
+        </w:rPr>
+      </w:pPr>
+      <w:r>
+        <w:rPr>
+          <w:lang w:val="hr-HR"/>
+        </w:rPr>
+        <w:t>U slučaju izrade vlastite PKI, moguće je dodati CA certifikat u popis pouzdanih certifikata. Na taj način moguće je stvoriti naprednih elektronski potpis koji je valjan u okviru ETSI standarda uz povjerenje prema privatnom CA.</w:t>
+      </w:r>
+    </w:p>
+    <w:p>
+      <w:pPr>
+        <w:rPr>
+          <w:lang w:val="hr-HR"/>
+        </w:rPr>
+      </w:pPr>
+    </w:p>
+    <w:p>
+      <w:pPr>
+        <w:rPr>
+          <w:lang w:val="hr-HR"/>
+        </w:rPr>
+      </w:pPr>
+      <w:r>
+        <w:rPr>
+          <w:lang w:val="hr-HR"/>
+        </w:rPr>
+        <w:fldChar w:fldCharType="begin"/>
+      </w:r>
+      <w:r>
+        <w:rPr>
+          <w:lang w:val="hr-HR"/>
+        </w:rPr>
+        <w:instrText xml:space="preserve"> REF _Ref80543462 \h </w:instrText>
+      </w:r>
+      <w:r>
+        <w:rPr>
+          <w:lang w:val="hr-HR"/>
+        </w:rPr>
+      </w:r>
+      <w:r>
+        <w:rPr>
+          <w:lang w:val="hr-HR"/>
+        </w:rPr>
+        <w:fldChar w:fldCharType="separate"/>
+      </w:r>
+      <w:proofErr w:type="spellStart"/>
+      <w:r>
+        <w:t>Slika</w:t>
+      </w:r>
+      <w:proofErr w:type="spellEnd"/>
+      <w:r>
+        <w:t xml:space="preserve"> </w:t>
+      </w:r>
+      <w:r>
+        <w:rPr>
+          <w:noProof/>
+        </w:rPr>
+        <w:t>5</w:t>
+      </w:r>
+      <w:r>
+        <w:t>.</w:t>
+      </w:r>
+      <w:r>
+        <w:rPr>
+          <w:noProof/>
+        </w:rPr>
+        <w:t>9</w:t>
+      </w:r>
+      <w:r>
+        <w:rPr>
+          <w:lang w:val="hr-HR"/>
+        </w:rPr>
+        <w:fldChar w:fldCharType="end"/>
+      </w:r>
+      <w:r>
+        <w:rPr>
+          <w:lang w:val="hr-HR"/>
+        </w:rPr>
+        <w:t xml:space="preserve"> prikazuje funkciju kojom se dodaje izvor pouzdanih certifikata za privatni CA certifikat i certifikat usluge pružanja vremenskog žiga.</w:t>
+      </w:r>
+    </w:p>
+    <w:p>
+      <w:pPr>
+        <w:keepNext/>
+        <w:jc w:val="center"/>
+      </w:pPr>
+      <w:r>
+        <w:rPr>
+          <w:lang w:val="hr-HR"/>
+        </w:rPr>
+        <w:lastRenderedPageBreak/>
+        <w:drawing>
+          <wp:inline distT="0" distB="0" distL="0" distR="0" wp14:anchorId="233DEA91" wp14:editId="524A7174">
+            <wp:extent cx="5983365" cy="3269411"/>
+            <wp:effectExtent l="0" t="0" r="0" b="7620"/>
+            <wp:docPr id="42" name="Slika 42" descr="Slika na kojoj se prikazuje tekst&#10;&#10;Opis je automatski generiran"/>
+            <wp:cNvGraphicFramePr>
+              <a:graphicFrameLocks xmlns:a="http://schemas.openxmlformats.org/drawingml/2006/main" noChangeAspect="1"/>
+            </wp:cNvGraphicFramePr>
+            <a:graphic xmlns:a="http://schemas.openxmlformats.org/drawingml/2006/main">
+              <a:graphicData uri="http://schemas.openxmlformats.org/drawingml/2006/picture">
+                <pic:pic xmlns:pic="http://schemas.openxmlformats.org/drawingml/2006/picture">
+                  <pic:nvPicPr>
+                    <pic:cNvPr id="42" name="Slika 42" descr="Slika na kojoj se prikazuje tekst&#10;&#10;Opis je automatski generiran"/>
+                    <pic:cNvPicPr/>
+                  </pic:nvPicPr>
+                  <pic:blipFill>
+                    <a:blip r:embed="rId34"/>
+                    <a:stretch>
+                      <a:fillRect/>
+                    </a:stretch>
+                  </pic:blipFill>
+                  <pic:spPr>
+                    <a:xfrm>
+                      <a:off x="0" y="0"/>
+                      <a:ext cx="5993318" cy="3274850"/>
+                    </a:xfrm>
+                    <a:prstGeom prst="rect">
+                      <a:avLst/>
+                    </a:prstGeom>
+                  </pic:spPr>
+                </pic:pic>
+              </a:graphicData>
+            </a:graphic>
+          </wp:inline>
+        </w:drawing>
+      </w:r>
+    </w:p>
+    <w:p>
+      <w:pPr>
+        <w:pStyle w:val="Opisslike"/>
+      </w:pPr>
+      <w:bookmarkStart w:id="74" w:name="_Ref80543462"/>
+      <w:proofErr w:type="spellStart"/>
+      <w:r>
+        <w:t>Slika</w:t>
+      </w:r>
+      <w:proofErr w:type="spellEnd"/>
+      <w:r>
+        <w:t xml:space="preserve"> </w:t>
+      </w:r>
+      <w:r>
+        <w:fldChar w:fldCharType="begin"/>
+      </w:r>
+      <w:r>
+        <w:instrText xml:space="preserve"> STYLEREF 1 \s </w:instrText>
+      </w:r>
+      <w:r>
+        <w:fldChar w:fldCharType="separate"/>
+      </w:r>
+      <w:r>
+        <w:rPr>
+          <w:noProof/>
+        </w:rPr>
+        <w:t>5</w:t>
+      </w:r>
+      <w:r>
+        <w:fldChar w:fldCharType="end"/>
+      </w:r>
+      <w:r>
+        <w:t>.</w:t>
+      </w:r>
+      <w:r>
+        <w:fldChar w:fldCharType="begin"/>
+      </w:r>
+      <w:r>
+        <w:instrText xml:space="preserve"> SEQ Slika \* ARABIC \s 1 </w:instrText>
+      </w:r>
+      <w:r>
+        <w:fldChar w:fldCharType="separate"/>
+      </w:r>
+      <w:r>
+        <w:rPr>
+          <w:noProof/>
+        </w:rPr>
+        <w:t>9</w:t>
+      </w:r>
+      <w:r>
+        <w:fldChar w:fldCharType="end"/>
+      </w:r>
+      <w:bookmarkEnd w:id="74"/>
+      <w:r>
+        <w:t xml:space="preserve"> </w:t>
+      </w:r>
+      <w:proofErr w:type="spellStart"/>
+      <w:r>
+        <w:t>Dodavanje</w:t>
+      </w:r>
+      <w:proofErr w:type="spellEnd"/>
+      <w:r>
+        <w:t xml:space="preserve"> </w:t>
+      </w:r>
+      <w:proofErr w:type="spellStart"/>
+      <w:r>
+        <w:t>privatnog</w:t>
+      </w:r>
+      <w:proofErr w:type="spellEnd"/>
+      <w:r>
+        <w:t xml:space="preserve"> CA u </w:t>
+      </w:r>
+      <w:proofErr w:type="spellStart"/>
+      <w:r>
+        <w:t>pouzdane</w:t>
+      </w:r>
+      <w:proofErr w:type="spellEnd"/>
+      <w:r>
+        <w:t xml:space="preserve"> </w:t>
+      </w:r>
+      <w:proofErr w:type="spellStart"/>
+      <w:r>
+        <w:t>izvore</w:t>
+      </w:r>
+      <w:proofErr w:type="spellEnd"/>
+    </w:p>
+    <w:p>
+      <w:pPr>
+        <w:rPr>
+          <w:lang w:val="hr-HR"/>
+        </w:rPr>
+      </w:pPr>
     </w:p>
     <w:p>
       <w:pPr>
@@ -30391,30 +30804,14 @@
           <w:lang w:val="hr-HR"/>
         </w:rPr>
       </w:pPr>
-      <w:bookmarkStart w:id="73" w:name="_Toc80538587"/>
-      <w:r>
-        <w:rPr>
-          <w:lang w:val="hr-HR"/>
-        </w:rPr>
-        <w:t>Upravljanje povjerenjem</w:t>
-      </w:r>
-      <w:bookmarkEnd w:id="73"/>
-    </w:p>
-    <w:p>
-      <w:pPr>
-        <w:pStyle w:val="Naslov2"/>
-        <w:rPr>
-          <w:lang w:val="hr-HR"/>
-        </w:rPr>
-      </w:pPr>
-      <w:bookmarkStart w:id="74" w:name="_Toc80538588"/>
+      <w:bookmarkStart w:id="75" w:name="_Toc80538588"/>
       <w:r>
         <w:rPr>
           <w:lang w:val="hr-HR"/>
         </w:rPr>
         <w:t>Izvori informacija o opozivu</w:t>
       </w:r>
-      <w:bookmarkEnd w:id="74"/>
+      <w:bookmarkEnd w:id="75"/>
     </w:p>
     <w:p>
       <w:pPr>
@@ -30427,40 +30824,40 @@
       <w:pPr>
         <w:pStyle w:val="Naslov1"/>
       </w:pPr>
-      <w:bookmarkStart w:id="75" w:name="_Toc80033056"/>
-      <w:bookmarkStart w:id="76" w:name="_Toc80538589"/>
+      <w:bookmarkStart w:id="76" w:name="_Toc80033056"/>
+      <w:bookmarkStart w:id="77" w:name="_Toc80538589"/>
       <w:r>
         <w:lastRenderedPageBreak/>
         <w:t>Arhitektura sustava</w:t>
       </w:r>
-      <w:bookmarkEnd w:id="75"/>
       <w:bookmarkEnd w:id="76"/>
+      <w:bookmarkEnd w:id="77"/>
     </w:p>
     <w:p>
       <w:pPr>
         <w:pStyle w:val="Naslov1"/>
       </w:pPr>
-      <w:bookmarkStart w:id="77" w:name="_Toc80033057"/>
-      <w:bookmarkStart w:id="78" w:name="_Toc80538590"/>
+      <w:bookmarkStart w:id="78" w:name="_Toc80033057"/>
+      <w:bookmarkStart w:id="79" w:name="_Toc80538590"/>
       <w:r>
         <w:lastRenderedPageBreak/>
         <w:t>Implementacija sustava</w:t>
       </w:r>
-      <w:bookmarkEnd w:id="77"/>
       <w:bookmarkEnd w:id="78"/>
+      <w:bookmarkEnd w:id="79"/>
     </w:p>
     <w:p>
       <w:pPr>
         <w:pStyle w:val="Naslov1"/>
       </w:pPr>
-      <w:bookmarkStart w:id="79" w:name="_Toc80033058"/>
-      <w:bookmarkStart w:id="80" w:name="_Toc80538591"/>
+      <w:bookmarkStart w:id="80" w:name="_Toc80033058"/>
+      <w:bookmarkStart w:id="81" w:name="_Toc80538591"/>
       <w:r>
         <w:lastRenderedPageBreak/>
         <w:t>Zaključak</w:t>
       </w:r>
-      <w:bookmarkEnd w:id="79"/>
       <w:bookmarkEnd w:id="80"/>
+      <w:bookmarkEnd w:id="81"/>
     </w:p>
     <w:p>
       <w:pPr>
@@ -30470,14 +30867,14 @@
           <w:numId w:val="0"/>
         </w:numPr>
       </w:pPr>
-      <w:bookmarkStart w:id="81" w:name="_Toc80033059"/>
-      <w:bookmarkStart w:id="82" w:name="_Toc80538592"/>
+      <w:bookmarkStart w:id="82" w:name="_Toc80033059"/>
+      <w:bookmarkStart w:id="83" w:name="_Toc80538592"/>
       <w:r>
         <w:lastRenderedPageBreak/>
         <w:t>Literatura</w:t>
       </w:r>
-      <w:bookmarkEnd w:id="81"/>
       <w:bookmarkEnd w:id="82"/>
+      <w:bookmarkEnd w:id="83"/>
     </w:p>
     <w:p>
       <w:pPr>
@@ -30615,7 +31012,7 @@
         </w:rPr>
         <w:t xml:space="preserve">“, s Interneta, </w:t>
       </w:r>
-      <w:hyperlink r:id="rId34" w:history="1">
+      <w:hyperlink r:id="rId35" w:history="1">
         <w:r>
           <w:rPr>
             <w:rStyle w:val="Hiperveza"/>
@@ -30713,7 +31110,7 @@
         </w:rPr>
         <w:t xml:space="preserve"> signature“, s Interneta, </w:t>
       </w:r>
-      <w:hyperlink r:id="rId35" w:history="1">
+      <w:hyperlink r:id="rId36" w:history="1">
         <w:r>
           <w:rPr>
             <w:rStyle w:val="Hiperveza"/>
@@ -31076,7 +31473,7 @@
         </w:rPr>
         <w:t xml:space="preserve">)?“, s Interneta, </w:t>
       </w:r>
-      <w:hyperlink r:id="rId36" w:history="1">
+      <w:hyperlink r:id="rId37" w:history="1">
         <w:r>
           <w:rPr>
             <w:rStyle w:val="Hiperveza"/>
@@ -31265,7 +31662,7 @@
         </w:rPr>
         <w:t xml:space="preserve">“, s Interneta, </w:t>
       </w:r>
-      <w:hyperlink r:id="rId37" w:history="1">
+      <w:hyperlink r:id="rId38" w:history="1">
         <w:r>
           <w:rPr>
             <w:rStyle w:val="Hiperveza"/>
@@ -31437,7 +31834,7 @@
         </w:rPr>
         <w:t xml:space="preserve">“, s Interneta, </w:t>
       </w:r>
-      <w:hyperlink r:id="rId38" w:anchor="about" w:history="1">
+      <w:hyperlink r:id="rId39" w:anchor="about" w:history="1">
         <w:r>
           <w:rPr>
             <w:rStyle w:val="Hiperveza"/>
@@ -31505,7 +31902,7 @@
         </w:rPr>
         <w:t xml:space="preserve"> List Croatia“, s Interneta, </w:t>
       </w:r>
-      <w:hyperlink r:id="rId39" w:anchor="/tl/HR" w:history="1">
+      <w:hyperlink r:id="rId40" w:anchor="/tl/HR" w:history="1">
         <w:r>
           <w:rPr>
             <w:rStyle w:val="Hiperveza"/>
@@ -31561,7 +31958,7 @@
         </w:rPr>
         <w:t xml:space="preserve"> v5.8, 7.2.2021.“, s Interneta, </w:t>
       </w:r>
-      <w:hyperlink r:id="rId40" w:history="1">
+      <w:hyperlink r:id="rId41" w:history="1">
         <w:r>
           <w:rPr>
             <w:rStyle w:val="Hiperveza"/>
@@ -32218,7 +32615,7 @@
         </w:rPr>
         <w:t xml:space="preserve">[19] CEF Digital: „Digital Signature Service – DSS“, s Interneta, </w:t>
       </w:r>
-      <w:hyperlink r:id="rId41" w:history="1">
+      <w:hyperlink r:id="rId42" w:history="1">
         <w:r>
           <w:rPr>
             <w:rStyle w:val="Hiperveza"/>
@@ -32340,14 +32737,14 @@
         </w:numPr>
         <w:ind w:left="431" w:hanging="431"/>
       </w:pPr>
-      <w:bookmarkStart w:id="83" w:name="_Toc80033060"/>
-      <w:bookmarkStart w:id="84" w:name="_Toc80538593"/>
+      <w:bookmarkStart w:id="84" w:name="_Toc80033060"/>
+      <w:bookmarkStart w:id="85" w:name="_Toc80538593"/>
       <w:r>
         <w:lastRenderedPageBreak/>
         <w:t>Popis oznaka i kratica</w:t>
       </w:r>
-      <w:bookmarkEnd w:id="83"/>
       <w:bookmarkEnd w:id="84"/>
+      <w:bookmarkEnd w:id="85"/>
     </w:p>
     <w:p>
       <w:pPr>
@@ -33320,14 +33717,14 @@
         </w:numPr>
         <w:ind w:left="431" w:hanging="431"/>
       </w:pPr>
-      <w:bookmarkStart w:id="85" w:name="_Toc80033061"/>
-      <w:bookmarkStart w:id="86" w:name="_Toc80538594"/>
+      <w:bookmarkStart w:id="86" w:name="_Toc80033061"/>
+      <w:bookmarkStart w:id="87" w:name="_Toc80538594"/>
       <w:r>
         <w:lastRenderedPageBreak/>
         <w:t>Sažetak</w:t>
       </w:r>
-      <w:bookmarkEnd w:id="85"/>
       <w:bookmarkEnd w:id="86"/>
+      <w:bookmarkEnd w:id="87"/>
     </w:p>
     <w:p>
       <w:pPr>
@@ -33338,14 +33735,14 @@
         </w:numPr>
         <w:ind w:left="431" w:hanging="431"/>
       </w:pPr>
-      <w:bookmarkStart w:id="87" w:name="_Toc80033062"/>
-      <w:bookmarkStart w:id="88" w:name="_Toc80538595"/>
+      <w:bookmarkStart w:id="88" w:name="_Toc80033062"/>
+      <w:bookmarkStart w:id="89" w:name="_Toc80538595"/>
       <w:r>
         <w:lastRenderedPageBreak/>
         <w:t>Summary</w:t>
       </w:r>
-      <w:bookmarkEnd w:id="87"/>
       <w:bookmarkEnd w:id="88"/>
+      <w:bookmarkEnd w:id="89"/>
     </w:p>
     <w:p>
       <w:pPr>
@@ -33356,14 +33753,14 @@
         </w:numPr>
         <w:ind w:left="431" w:hanging="431"/>
       </w:pPr>
-      <w:bookmarkStart w:id="89" w:name="_Toc80033063"/>
-      <w:bookmarkStart w:id="90" w:name="_Toc80538596"/>
+      <w:bookmarkStart w:id="90" w:name="_Toc80033063"/>
+      <w:bookmarkStart w:id="91" w:name="_Toc80538596"/>
       <w:r>
         <w:lastRenderedPageBreak/>
         <w:t>Prilozi</w:t>
       </w:r>
-      <w:bookmarkEnd w:id="89"/>
       <w:bookmarkEnd w:id="90"/>
+      <w:bookmarkEnd w:id="91"/>
     </w:p>
     <w:p>
       <w:pPr>
@@ -33377,14 +33774,14 @@
           <w:lang w:val="hr-HR"/>
         </w:rPr>
       </w:pPr>
-      <w:bookmarkStart w:id="91" w:name="_Toc80538597"/>
+      <w:bookmarkStart w:id="92" w:name="_Toc80538597"/>
       <w:r>
         <w:rPr>
           <w:lang w:val="hr-HR"/>
         </w:rPr>
         <w:t>Kazalo slika</w:t>
       </w:r>
-      <w:bookmarkEnd w:id="91"/>
+      <w:bookmarkEnd w:id="92"/>
     </w:p>
     <w:p>
       <w:pPr>
@@ -34960,7 +35357,7 @@
       </w:r>
     </w:p>
     <w:sectPr>
-      <w:footerReference w:type="default" r:id="rId42"/>
+      <w:footerReference w:type="default" r:id="rId43"/>
       <w:pgSz w:w="11906" w:h="16838" w:code="9"/>
       <w:pgMar w:top="1440" w:right="1418" w:bottom="1440" w:left="1418" w:header="709" w:footer="709" w:gutter="0"/>
       <w:pgNumType w:start="1"/>

</xml_diff>

<commit_message>
Update table of contents and images table
</commit_message>
<xml_diff>
--- a/docs/DiplomskiRad.docx
+++ b/docs/DiplomskiRad.docx
@@ -1374,7 +1374,7 @@
         </w:rPr>
         <w:fldChar w:fldCharType="separate"/>
       </w:r>
-      <w:hyperlink w:anchor="_Toc80544923" w:history="1">
+      <w:hyperlink w:anchor="_Toc80719535" w:history="1">
         <w:r>
           <w:rPr>
             <w:rStyle w:val="Hiperveza"/>
@@ -1421,7 +1421,7 @@
             <w:noProof/>
             <w:webHidden/>
           </w:rPr>
-          <w:instrText xml:space="preserve"> PAGEREF _Toc80544923 \h </w:instrText>
+          <w:instrText xml:space="preserve"> PAGEREF _Toc80719535 \h </w:instrText>
         </w:r>
         <w:r>
           <w:rPr>
@@ -1470,7 +1470,7 @@
           <w:lang w:val="hr-HR" w:eastAsia="hr-HR"/>
         </w:rPr>
       </w:pPr>
-      <w:hyperlink w:anchor="_Toc80544924" w:history="1">
+      <w:hyperlink w:anchor="_Toc80719536" w:history="1">
         <w:r>
           <w:rPr>
             <w:rStyle w:val="Hiperveza"/>
@@ -1517,7 +1517,7 @@
             <w:noProof/>
             <w:webHidden/>
           </w:rPr>
-          <w:instrText xml:space="preserve"> PAGEREF _Toc80544924 \h </w:instrText>
+          <w:instrText xml:space="preserve"> PAGEREF _Toc80719536 \h </w:instrText>
         </w:r>
         <w:r>
           <w:rPr>
@@ -1563,7 +1563,7 @@
           <w:lang w:val="hr-HR" w:eastAsia="hr-HR"/>
         </w:rPr>
       </w:pPr>
-      <w:hyperlink w:anchor="_Toc80544925" w:history="1">
+      <w:hyperlink w:anchor="_Toc80719537" w:history="1">
         <w:r>
           <w:rPr>
             <w:rStyle w:val="Hiperveza"/>
@@ -1609,7 +1609,7 @@
             <w:noProof/>
             <w:webHidden/>
           </w:rPr>
-          <w:instrText xml:space="preserve"> PAGEREF _Toc80544925 \h </w:instrText>
+          <w:instrText xml:space="preserve"> PAGEREF _Toc80719537 \h </w:instrText>
         </w:r>
         <w:r>
           <w:rPr>
@@ -1655,7 +1655,7 @@
           <w:lang w:val="hr-HR" w:eastAsia="hr-HR"/>
         </w:rPr>
       </w:pPr>
-      <w:hyperlink w:anchor="_Toc80544926" w:history="1">
+      <w:hyperlink w:anchor="_Toc80719538" w:history="1">
         <w:r>
           <w:rPr>
             <w:rStyle w:val="Hiperveza"/>
@@ -1699,7 +1699,7 @@
             <w:noProof/>
             <w:webHidden/>
           </w:rPr>
-          <w:instrText xml:space="preserve"> PAGEREF _Toc80544926 \h </w:instrText>
+          <w:instrText xml:space="preserve"> PAGEREF _Toc80719538 \h </w:instrText>
         </w:r>
         <w:r>
           <w:rPr>
@@ -1745,7 +1745,7 @@
           <w:lang w:val="hr-HR" w:eastAsia="hr-HR"/>
         </w:rPr>
       </w:pPr>
-      <w:hyperlink w:anchor="_Toc80544927" w:history="1">
+      <w:hyperlink w:anchor="_Toc80719539" w:history="1">
         <w:r>
           <w:rPr>
             <w:rStyle w:val="Hiperveza"/>
@@ -1791,7 +1791,7 @@
             <w:noProof/>
             <w:webHidden/>
           </w:rPr>
-          <w:instrText xml:space="preserve"> PAGEREF _Toc80544927 \h </w:instrText>
+          <w:instrText xml:space="preserve"> PAGEREF _Toc80719539 \h </w:instrText>
         </w:r>
         <w:r>
           <w:rPr>
@@ -1837,7 +1837,7 @@
           <w:lang w:val="hr-HR" w:eastAsia="hr-HR"/>
         </w:rPr>
       </w:pPr>
-      <w:hyperlink w:anchor="_Toc80544928" w:history="1">
+      <w:hyperlink w:anchor="_Toc80719540" w:history="1">
         <w:r>
           <w:rPr>
             <w:rStyle w:val="Hiperveza"/>
@@ -1883,7 +1883,7 @@
             <w:noProof/>
             <w:webHidden/>
           </w:rPr>
-          <w:instrText xml:space="preserve"> PAGEREF _Toc80544928 \h </w:instrText>
+          <w:instrText xml:space="preserve"> PAGEREF _Toc80719540 \h </w:instrText>
         </w:r>
         <w:r>
           <w:rPr>
@@ -1929,7 +1929,7 @@
           <w:lang w:val="hr-HR" w:eastAsia="hr-HR"/>
         </w:rPr>
       </w:pPr>
-      <w:hyperlink w:anchor="_Toc80544929" w:history="1">
+      <w:hyperlink w:anchor="_Toc80719541" w:history="1">
         <w:r>
           <w:rPr>
             <w:rStyle w:val="Hiperveza"/>
@@ -1973,7 +1973,7 @@
             <w:noProof/>
             <w:webHidden/>
           </w:rPr>
-          <w:instrText xml:space="preserve"> PAGEREF _Toc80544929 \h </w:instrText>
+          <w:instrText xml:space="preserve"> PAGEREF _Toc80719541 \h </w:instrText>
         </w:r>
         <w:r>
           <w:rPr>
@@ -2022,7 +2022,7 @@
           <w:lang w:val="hr-HR" w:eastAsia="hr-HR"/>
         </w:rPr>
       </w:pPr>
-      <w:hyperlink w:anchor="_Toc80544930" w:history="1">
+      <w:hyperlink w:anchor="_Toc80719542" w:history="1">
         <w:r>
           <w:rPr>
             <w:rStyle w:val="Hiperveza"/>
@@ -2069,7 +2069,7 @@
             <w:noProof/>
             <w:webHidden/>
           </w:rPr>
-          <w:instrText xml:space="preserve"> PAGEREF _Toc80544930 \h </w:instrText>
+          <w:instrText xml:space="preserve"> PAGEREF _Toc80719542 \h </w:instrText>
         </w:r>
         <w:r>
           <w:rPr>
@@ -2115,7 +2115,7 @@
           <w:lang w:val="hr-HR" w:eastAsia="hr-HR"/>
         </w:rPr>
       </w:pPr>
-      <w:hyperlink w:anchor="_Toc80544931" w:history="1">
+      <w:hyperlink w:anchor="_Toc80719543" w:history="1">
         <w:r>
           <w:rPr>
             <w:rStyle w:val="Hiperveza"/>
@@ -2161,7 +2161,7 @@
             <w:noProof/>
             <w:webHidden/>
           </w:rPr>
-          <w:instrText xml:space="preserve"> PAGEREF _Toc80544931 \h </w:instrText>
+          <w:instrText xml:space="preserve"> PAGEREF _Toc80719543 \h </w:instrText>
         </w:r>
         <w:r>
           <w:rPr>
@@ -2210,7 +2210,7 @@
           <w:lang w:val="hr-HR" w:eastAsia="hr-HR"/>
         </w:rPr>
       </w:pPr>
-      <w:hyperlink w:anchor="_Toc80544932" w:history="1">
+      <w:hyperlink w:anchor="_Toc80719544" w:history="1">
         <w:r>
           <w:rPr>
             <w:rStyle w:val="Hiperveza"/>
@@ -2257,7 +2257,7 @@
             <w:noProof/>
             <w:webHidden/>
           </w:rPr>
-          <w:instrText xml:space="preserve"> PAGEREF _Toc80544932 \h </w:instrText>
+          <w:instrText xml:space="preserve"> PAGEREF _Toc80719544 \h </w:instrText>
         </w:r>
         <w:r>
           <w:rPr>
@@ -2303,7 +2303,7 @@
           <w:lang w:val="hr-HR" w:eastAsia="hr-HR"/>
         </w:rPr>
       </w:pPr>
-      <w:hyperlink w:anchor="_Toc80544933" w:history="1">
+      <w:hyperlink w:anchor="_Toc80719545" w:history="1">
         <w:r>
           <w:rPr>
             <w:rStyle w:val="Hiperveza"/>
@@ -2349,7 +2349,7 @@
             <w:noProof/>
             <w:webHidden/>
           </w:rPr>
-          <w:instrText xml:space="preserve"> PAGEREF _Toc80544933 \h </w:instrText>
+          <w:instrText xml:space="preserve"> PAGEREF _Toc80719545 \h </w:instrText>
         </w:r>
         <w:r>
           <w:rPr>
@@ -2395,7 +2395,7 @@
           <w:lang w:val="hr-HR" w:eastAsia="hr-HR"/>
         </w:rPr>
       </w:pPr>
-      <w:hyperlink w:anchor="_Toc80544934" w:history="1">
+      <w:hyperlink w:anchor="_Toc80719546" w:history="1">
         <w:r>
           <w:rPr>
             <w:rStyle w:val="Hiperveza"/>
@@ -2441,7 +2441,7 @@
             <w:noProof/>
             <w:webHidden/>
           </w:rPr>
-          <w:instrText xml:space="preserve"> PAGEREF _Toc80544934 \h </w:instrText>
+          <w:instrText xml:space="preserve"> PAGEREF _Toc80719546 \h </w:instrText>
         </w:r>
         <w:r>
           <w:rPr>
@@ -2487,7 +2487,7 @@
           <w:lang w:val="hr-HR" w:eastAsia="hr-HR"/>
         </w:rPr>
       </w:pPr>
-      <w:hyperlink w:anchor="_Toc80544935" w:history="1">
+      <w:hyperlink w:anchor="_Toc80719547" w:history="1">
         <w:r>
           <w:rPr>
             <w:rStyle w:val="Hiperveza"/>
@@ -2531,7 +2531,7 @@
             <w:noProof/>
             <w:webHidden/>
           </w:rPr>
-          <w:instrText xml:space="preserve"> PAGEREF _Toc80544935 \h </w:instrText>
+          <w:instrText xml:space="preserve"> PAGEREF _Toc80719547 \h </w:instrText>
         </w:r>
         <w:r>
           <w:rPr>
@@ -2577,7 +2577,7 @@
           <w:lang w:val="hr-HR" w:eastAsia="hr-HR"/>
         </w:rPr>
       </w:pPr>
-      <w:hyperlink w:anchor="_Toc80544936" w:history="1">
+      <w:hyperlink w:anchor="_Toc80719548" w:history="1">
         <w:r>
           <w:rPr>
             <w:rStyle w:val="Hiperveza"/>
@@ -2623,7 +2623,7 @@
             <w:noProof/>
             <w:webHidden/>
           </w:rPr>
-          <w:instrText xml:space="preserve"> PAGEREF _Toc80544936 \h </w:instrText>
+          <w:instrText xml:space="preserve"> PAGEREF _Toc80719548 \h </w:instrText>
         </w:r>
         <w:r>
           <w:rPr>
@@ -2669,7 +2669,7 @@
           <w:lang w:val="hr-HR" w:eastAsia="hr-HR"/>
         </w:rPr>
       </w:pPr>
-      <w:hyperlink w:anchor="_Toc80544937" w:history="1">
+      <w:hyperlink w:anchor="_Toc80719549" w:history="1">
         <w:r>
           <w:rPr>
             <w:rStyle w:val="Hiperveza"/>
@@ -2713,7 +2713,7 @@
             <w:noProof/>
             <w:webHidden/>
           </w:rPr>
-          <w:instrText xml:space="preserve"> PAGEREF _Toc80544937 \h </w:instrText>
+          <w:instrText xml:space="preserve"> PAGEREF _Toc80719549 \h </w:instrText>
         </w:r>
         <w:r>
           <w:rPr>
@@ -2759,7 +2759,7 @@
           <w:lang w:val="hr-HR" w:eastAsia="hr-HR"/>
         </w:rPr>
       </w:pPr>
-      <w:hyperlink w:anchor="_Toc80544938" w:history="1">
+      <w:hyperlink w:anchor="_Toc80719550" w:history="1">
         <w:r>
           <w:rPr>
             <w:rStyle w:val="Hiperveza"/>
@@ -2805,7 +2805,7 @@
             <w:noProof/>
             <w:webHidden/>
           </w:rPr>
-          <w:instrText xml:space="preserve"> PAGEREF _Toc80544938 \h </w:instrText>
+          <w:instrText xml:space="preserve"> PAGEREF _Toc80719550 \h </w:instrText>
         </w:r>
         <w:r>
           <w:rPr>
@@ -2851,7 +2851,7 @@
           <w:lang w:val="hr-HR" w:eastAsia="hr-HR"/>
         </w:rPr>
       </w:pPr>
-      <w:hyperlink w:anchor="_Toc80544939" w:history="1">
+      <w:hyperlink w:anchor="_Toc80719551" w:history="1">
         <w:r>
           <w:rPr>
             <w:rStyle w:val="Hiperveza"/>
@@ -2895,7 +2895,7 @@
             <w:noProof/>
             <w:webHidden/>
           </w:rPr>
-          <w:instrText xml:space="preserve"> PAGEREF _Toc80544939 \h </w:instrText>
+          <w:instrText xml:space="preserve"> PAGEREF _Toc80719551 \h </w:instrText>
         </w:r>
         <w:r>
           <w:rPr>
@@ -2941,7 +2941,7 @@
           <w:lang w:val="hr-HR" w:eastAsia="hr-HR"/>
         </w:rPr>
       </w:pPr>
-      <w:hyperlink w:anchor="_Toc80544940" w:history="1">
+      <w:hyperlink w:anchor="_Toc80719552" w:history="1">
         <w:r>
           <w:rPr>
             <w:rStyle w:val="Hiperveza"/>
@@ -2987,7 +2987,7 @@
             <w:noProof/>
             <w:webHidden/>
           </w:rPr>
-          <w:instrText xml:space="preserve"> PAGEREF _Toc80544940 \h </w:instrText>
+          <w:instrText xml:space="preserve"> PAGEREF _Toc80719552 \h </w:instrText>
         </w:r>
         <w:r>
           <w:rPr>
@@ -3033,7 +3033,7 @@
           <w:lang w:val="hr-HR" w:eastAsia="hr-HR"/>
         </w:rPr>
       </w:pPr>
-      <w:hyperlink w:anchor="_Toc80544941" w:history="1">
+      <w:hyperlink w:anchor="_Toc80719553" w:history="1">
         <w:r>
           <w:rPr>
             <w:rStyle w:val="Hiperveza"/>
@@ -3077,7 +3077,7 @@
             <w:noProof/>
             <w:webHidden/>
           </w:rPr>
-          <w:instrText xml:space="preserve"> PAGEREF _Toc80544941 \h </w:instrText>
+          <w:instrText xml:space="preserve"> PAGEREF _Toc80719553 \h </w:instrText>
         </w:r>
         <w:r>
           <w:rPr>
@@ -3126,7 +3126,7 @@
           <w:lang w:val="hr-HR" w:eastAsia="hr-HR"/>
         </w:rPr>
       </w:pPr>
-      <w:hyperlink w:anchor="_Toc80544942" w:history="1">
+      <w:hyperlink w:anchor="_Toc80719554" w:history="1">
         <w:r>
           <w:rPr>
             <w:rStyle w:val="Hiperveza"/>
@@ -3173,7 +3173,7 @@
             <w:noProof/>
             <w:webHidden/>
           </w:rPr>
-          <w:instrText xml:space="preserve"> PAGEREF _Toc80544942 \h </w:instrText>
+          <w:instrText xml:space="preserve"> PAGEREF _Toc80719554 \h </w:instrText>
         </w:r>
         <w:r>
           <w:rPr>
@@ -3219,7 +3219,7 @@
           <w:lang w:val="hr-HR" w:eastAsia="hr-HR"/>
         </w:rPr>
       </w:pPr>
-      <w:hyperlink w:anchor="_Toc80544943" w:history="1">
+      <w:hyperlink w:anchor="_Toc80719555" w:history="1">
         <w:r>
           <w:rPr>
             <w:rStyle w:val="Hiperveza"/>
@@ -3265,7 +3265,7 @@
             <w:noProof/>
             <w:webHidden/>
           </w:rPr>
-          <w:instrText xml:space="preserve"> PAGEREF _Toc80544943 \h </w:instrText>
+          <w:instrText xml:space="preserve"> PAGEREF _Toc80719555 \h </w:instrText>
         </w:r>
         <w:r>
           <w:rPr>
@@ -3311,7 +3311,7 @@
           <w:lang w:val="hr-HR" w:eastAsia="hr-HR"/>
         </w:rPr>
       </w:pPr>
-      <w:hyperlink w:anchor="_Toc80544944" w:history="1">
+      <w:hyperlink w:anchor="_Toc80719556" w:history="1">
         <w:r>
           <w:rPr>
             <w:rStyle w:val="Hiperveza"/>
@@ -3357,7 +3357,7 @@
             <w:noProof/>
             <w:webHidden/>
           </w:rPr>
-          <w:instrText xml:space="preserve"> PAGEREF _Toc80544944 \h </w:instrText>
+          <w:instrText xml:space="preserve"> PAGEREF _Toc80719556 \h </w:instrText>
         </w:r>
         <w:r>
           <w:rPr>
@@ -3403,7 +3403,7 @@
           <w:lang w:val="hr-HR" w:eastAsia="hr-HR"/>
         </w:rPr>
       </w:pPr>
-      <w:hyperlink w:anchor="_Toc80544945" w:history="1">
+      <w:hyperlink w:anchor="_Toc80719557" w:history="1">
         <w:r>
           <w:rPr>
             <w:rStyle w:val="Hiperveza"/>
@@ -3449,7 +3449,7 @@
             <w:noProof/>
             <w:webHidden/>
           </w:rPr>
-          <w:instrText xml:space="preserve"> PAGEREF _Toc80544945 \h </w:instrText>
+          <w:instrText xml:space="preserve"> PAGEREF _Toc80719557 \h </w:instrText>
         </w:r>
         <w:r>
           <w:rPr>
@@ -3495,7 +3495,7 @@
           <w:lang w:val="hr-HR" w:eastAsia="hr-HR"/>
         </w:rPr>
       </w:pPr>
-      <w:hyperlink w:anchor="_Toc80544946" w:history="1">
+      <w:hyperlink w:anchor="_Toc80719558" w:history="1">
         <w:r>
           <w:rPr>
             <w:rStyle w:val="Hiperveza"/>
@@ -3539,7 +3539,7 @@
             <w:noProof/>
             <w:webHidden/>
           </w:rPr>
-          <w:instrText xml:space="preserve"> PAGEREF _Toc80544946 \h </w:instrText>
+          <w:instrText xml:space="preserve"> PAGEREF _Toc80719558 \h </w:instrText>
         </w:r>
         <w:r>
           <w:rPr>
@@ -3585,7 +3585,7 @@
           <w:lang w:val="hr-HR" w:eastAsia="hr-HR"/>
         </w:rPr>
       </w:pPr>
-      <w:hyperlink w:anchor="_Toc80544947" w:history="1">
+      <w:hyperlink w:anchor="_Toc80719559" w:history="1">
         <w:r>
           <w:rPr>
             <w:rStyle w:val="Hiperveza"/>
@@ -3631,7 +3631,7 @@
             <w:noProof/>
             <w:webHidden/>
           </w:rPr>
-          <w:instrText xml:space="preserve"> PAGEREF _Toc80544947 \h </w:instrText>
+          <w:instrText xml:space="preserve"> PAGEREF _Toc80719559 \h </w:instrText>
         </w:r>
         <w:r>
           <w:rPr>
@@ -3677,7 +3677,7 @@
           <w:lang w:val="hr-HR" w:eastAsia="hr-HR"/>
         </w:rPr>
       </w:pPr>
-      <w:hyperlink w:anchor="_Toc80544948" w:history="1">
+      <w:hyperlink w:anchor="_Toc80719560" w:history="1">
         <w:r>
           <w:rPr>
             <w:rStyle w:val="Hiperveza"/>
@@ -3723,7 +3723,7 @@
             <w:noProof/>
             <w:webHidden/>
           </w:rPr>
-          <w:instrText xml:space="preserve"> PAGEREF _Toc80544948 \h </w:instrText>
+          <w:instrText xml:space="preserve"> PAGEREF _Toc80719560 \h </w:instrText>
         </w:r>
         <w:r>
           <w:rPr>
@@ -3772,7 +3772,7 @@
           <w:lang w:val="hr-HR" w:eastAsia="hr-HR"/>
         </w:rPr>
       </w:pPr>
-      <w:hyperlink w:anchor="_Toc80544949" w:history="1">
+      <w:hyperlink w:anchor="_Toc80719561" w:history="1">
         <w:r>
           <w:rPr>
             <w:rStyle w:val="Hiperveza"/>
@@ -3819,7 +3819,7 @@
             <w:noProof/>
             <w:webHidden/>
           </w:rPr>
-          <w:instrText xml:space="preserve"> PAGEREF _Toc80544949 \h </w:instrText>
+          <w:instrText xml:space="preserve"> PAGEREF _Toc80719561 \h </w:instrText>
         </w:r>
         <w:r>
           <w:rPr>
@@ -3840,6 +3840,558 @@
             <w:webHidden/>
           </w:rPr>
           <w:t>40</w:t>
+        </w:r>
+        <w:r>
+          <w:rPr>
+            <w:noProof/>
+            <w:webHidden/>
+          </w:rPr>
+          <w:fldChar w:fldCharType="end"/>
+        </w:r>
+      </w:hyperlink>
+    </w:p>
+    <w:p>
+      <w:pPr>
+        <w:pStyle w:val="Sadraj2"/>
+        <w:tabs>
+          <w:tab w:val="left" w:pos="960"/>
+          <w:tab w:val="right" w:leader="dot" w:pos="9060"/>
+        </w:tabs>
+        <w:rPr>
+          <w:rFonts w:asciiTheme="minorHAnsi" w:eastAsiaTheme="minorEastAsia" w:hAnsiTheme="minorHAnsi" w:cstheme="minorBidi"/>
+          <w:b w:val="0"/>
+          <w:bCs w:val="0"/>
+          <w:noProof/>
+          <w:lang w:val="hr-HR" w:eastAsia="hr-HR"/>
+        </w:rPr>
+      </w:pPr>
+      <w:hyperlink w:anchor="_Toc80719562" w:history="1">
+        <w:r>
+          <w:rPr>
+            <w:rStyle w:val="Hiperveza"/>
+            <w:noProof/>
+            <w:lang w:val="hr-HR"/>
+          </w:rPr>
+          <w:t>6.1</w:t>
+        </w:r>
+        <w:r>
+          <w:rPr>
+            <w:rFonts w:asciiTheme="minorHAnsi" w:eastAsiaTheme="minorEastAsia" w:hAnsiTheme="minorHAnsi" w:cstheme="minorBidi"/>
+            <w:b w:val="0"/>
+            <w:bCs w:val="0"/>
+            <w:noProof/>
+            <w:lang w:val="hr-HR" w:eastAsia="hr-HR"/>
+          </w:rPr>
+          <w:tab/>
+        </w:r>
+        <w:r>
+          <w:rPr>
+            <w:rStyle w:val="Hiperveza"/>
+            <w:noProof/>
+            <w:lang w:val="hr-HR"/>
+          </w:rPr>
+          <w:t>Web aplikacija</w:t>
+        </w:r>
+        <w:r>
+          <w:rPr>
+            <w:noProof/>
+            <w:webHidden/>
+          </w:rPr>
+          <w:tab/>
+        </w:r>
+        <w:r>
+          <w:rPr>
+            <w:noProof/>
+            <w:webHidden/>
+          </w:rPr>
+          <w:fldChar w:fldCharType="begin"/>
+        </w:r>
+        <w:r>
+          <w:rPr>
+            <w:noProof/>
+            <w:webHidden/>
+          </w:rPr>
+          <w:instrText xml:space="preserve"> PAGEREF _Toc80719562 \h </w:instrText>
+        </w:r>
+        <w:r>
+          <w:rPr>
+            <w:noProof/>
+            <w:webHidden/>
+          </w:rPr>
+        </w:r>
+        <w:r>
+          <w:rPr>
+            <w:noProof/>
+            <w:webHidden/>
+          </w:rPr>
+          <w:fldChar w:fldCharType="separate"/>
+        </w:r>
+        <w:r>
+          <w:rPr>
+            <w:noProof/>
+            <w:webHidden/>
+          </w:rPr>
+          <w:t>40</w:t>
+        </w:r>
+        <w:r>
+          <w:rPr>
+            <w:noProof/>
+            <w:webHidden/>
+          </w:rPr>
+          <w:fldChar w:fldCharType="end"/>
+        </w:r>
+      </w:hyperlink>
+    </w:p>
+    <w:p>
+      <w:pPr>
+        <w:pStyle w:val="Sadraj2"/>
+        <w:tabs>
+          <w:tab w:val="left" w:pos="960"/>
+          <w:tab w:val="right" w:leader="dot" w:pos="9060"/>
+        </w:tabs>
+        <w:rPr>
+          <w:rFonts w:asciiTheme="minorHAnsi" w:eastAsiaTheme="minorEastAsia" w:hAnsiTheme="minorHAnsi" w:cstheme="minorBidi"/>
+          <w:b w:val="0"/>
+          <w:bCs w:val="0"/>
+          <w:noProof/>
+          <w:lang w:val="hr-HR" w:eastAsia="hr-HR"/>
+        </w:rPr>
+      </w:pPr>
+      <w:hyperlink w:anchor="_Toc80719563" w:history="1">
+        <w:r>
+          <w:rPr>
+            <w:rStyle w:val="Hiperveza"/>
+            <w:noProof/>
+            <w:lang w:val="hr-HR"/>
+          </w:rPr>
+          <w:t>6.2</w:t>
+        </w:r>
+        <w:r>
+          <w:rPr>
+            <w:rFonts w:asciiTheme="minorHAnsi" w:eastAsiaTheme="minorEastAsia" w:hAnsiTheme="minorHAnsi" w:cstheme="minorBidi"/>
+            <w:b w:val="0"/>
+            <w:bCs w:val="0"/>
+            <w:noProof/>
+            <w:lang w:val="hr-HR" w:eastAsia="hr-HR"/>
+          </w:rPr>
+          <w:tab/>
+        </w:r>
+        <w:r>
+          <w:rPr>
+            <w:rStyle w:val="Hiperveza"/>
+            <w:noProof/>
+            <w:lang w:val="hr-HR"/>
+          </w:rPr>
+          <w:t>Servis za potpisivanje</w:t>
+        </w:r>
+        <w:r>
+          <w:rPr>
+            <w:noProof/>
+            <w:webHidden/>
+          </w:rPr>
+          <w:tab/>
+        </w:r>
+        <w:r>
+          <w:rPr>
+            <w:noProof/>
+            <w:webHidden/>
+          </w:rPr>
+          <w:fldChar w:fldCharType="begin"/>
+        </w:r>
+        <w:r>
+          <w:rPr>
+            <w:noProof/>
+            <w:webHidden/>
+          </w:rPr>
+          <w:instrText xml:space="preserve"> PAGEREF _Toc80719563 \h </w:instrText>
+        </w:r>
+        <w:r>
+          <w:rPr>
+            <w:noProof/>
+            <w:webHidden/>
+          </w:rPr>
+        </w:r>
+        <w:r>
+          <w:rPr>
+            <w:noProof/>
+            <w:webHidden/>
+          </w:rPr>
+          <w:fldChar w:fldCharType="separate"/>
+        </w:r>
+        <w:r>
+          <w:rPr>
+            <w:noProof/>
+            <w:webHidden/>
+          </w:rPr>
+          <w:t>44</w:t>
+        </w:r>
+        <w:r>
+          <w:rPr>
+            <w:noProof/>
+            <w:webHidden/>
+          </w:rPr>
+          <w:fldChar w:fldCharType="end"/>
+        </w:r>
+      </w:hyperlink>
+    </w:p>
+    <w:p>
+      <w:pPr>
+        <w:pStyle w:val="Sadraj2"/>
+        <w:tabs>
+          <w:tab w:val="left" w:pos="960"/>
+          <w:tab w:val="right" w:leader="dot" w:pos="9060"/>
+        </w:tabs>
+        <w:rPr>
+          <w:rFonts w:asciiTheme="minorHAnsi" w:eastAsiaTheme="minorEastAsia" w:hAnsiTheme="minorHAnsi" w:cstheme="minorBidi"/>
+          <w:b w:val="0"/>
+          <w:bCs w:val="0"/>
+          <w:noProof/>
+          <w:lang w:val="hr-HR" w:eastAsia="hr-HR"/>
+        </w:rPr>
+      </w:pPr>
+      <w:hyperlink w:anchor="_Toc80719564" w:history="1">
+        <w:r>
+          <w:rPr>
+            <w:rStyle w:val="Hiperveza"/>
+            <w:noProof/>
+            <w:lang w:val="hr-HR"/>
+          </w:rPr>
+          <w:t>6.3</w:t>
+        </w:r>
+        <w:r>
+          <w:rPr>
+            <w:rFonts w:asciiTheme="minorHAnsi" w:eastAsiaTheme="minorEastAsia" w:hAnsiTheme="minorHAnsi" w:cstheme="minorBidi"/>
+            <w:b w:val="0"/>
+            <w:bCs w:val="0"/>
+            <w:noProof/>
+            <w:lang w:val="hr-HR" w:eastAsia="hr-HR"/>
+          </w:rPr>
+          <w:tab/>
+        </w:r>
+        <w:r>
+          <w:rPr>
+            <w:rStyle w:val="Hiperveza"/>
+            <w:noProof/>
+            <w:lang w:val="hr-HR"/>
+          </w:rPr>
+          <w:t>Servis za upravljanje digitalnim potpisima</w:t>
+        </w:r>
+        <w:r>
+          <w:rPr>
+            <w:noProof/>
+            <w:webHidden/>
+          </w:rPr>
+          <w:tab/>
+        </w:r>
+        <w:r>
+          <w:rPr>
+            <w:noProof/>
+            <w:webHidden/>
+          </w:rPr>
+          <w:fldChar w:fldCharType="begin"/>
+        </w:r>
+        <w:r>
+          <w:rPr>
+            <w:noProof/>
+            <w:webHidden/>
+          </w:rPr>
+          <w:instrText xml:space="preserve"> PAGEREF _Toc80719564 \h </w:instrText>
+        </w:r>
+        <w:r>
+          <w:rPr>
+            <w:noProof/>
+            <w:webHidden/>
+          </w:rPr>
+        </w:r>
+        <w:r>
+          <w:rPr>
+            <w:noProof/>
+            <w:webHidden/>
+          </w:rPr>
+          <w:fldChar w:fldCharType="separate"/>
+        </w:r>
+        <w:r>
+          <w:rPr>
+            <w:noProof/>
+            <w:webHidden/>
+          </w:rPr>
+          <w:t>44</w:t>
+        </w:r>
+        <w:r>
+          <w:rPr>
+            <w:noProof/>
+            <w:webHidden/>
+          </w:rPr>
+          <w:fldChar w:fldCharType="end"/>
+        </w:r>
+      </w:hyperlink>
+    </w:p>
+    <w:p>
+      <w:pPr>
+        <w:pStyle w:val="Sadraj2"/>
+        <w:tabs>
+          <w:tab w:val="left" w:pos="960"/>
+          <w:tab w:val="right" w:leader="dot" w:pos="9060"/>
+        </w:tabs>
+        <w:rPr>
+          <w:rFonts w:asciiTheme="minorHAnsi" w:eastAsiaTheme="minorEastAsia" w:hAnsiTheme="minorHAnsi" w:cstheme="minorBidi"/>
+          <w:b w:val="0"/>
+          <w:bCs w:val="0"/>
+          <w:noProof/>
+          <w:lang w:val="hr-HR" w:eastAsia="hr-HR"/>
+        </w:rPr>
+      </w:pPr>
+      <w:hyperlink w:anchor="_Toc80719565" w:history="1">
+        <w:r>
+          <w:rPr>
+            <w:rStyle w:val="Hiperveza"/>
+            <w:noProof/>
+            <w:lang w:val="hr-HR"/>
+          </w:rPr>
+          <w:t>6.4</w:t>
+        </w:r>
+        <w:r>
+          <w:rPr>
+            <w:rFonts w:asciiTheme="minorHAnsi" w:eastAsiaTheme="minorEastAsia" w:hAnsiTheme="minorHAnsi" w:cstheme="minorBidi"/>
+            <w:b w:val="0"/>
+            <w:bCs w:val="0"/>
+            <w:noProof/>
+            <w:lang w:val="hr-HR" w:eastAsia="hr-HR"/>
+          </w:rPr>
+          <w:tab/>
+        </w:r>
+        <w:r>
+          <w:rPr>
+            <w:rStyle w:val="Hiperveza"/>
+            <w:noProof/>
+            <w:lang w:val="hr-HR"/>
+          </w:rPr>
+          <w:t>CRL poslužitelj</w:t>
+        </w:r>
+        <w:r>
+          <w:rPr>
+            <w:noProof/>
+            <w:webHidden/>
+          </w:rPr>
+          <w:tab/>
+        </w:r>
+        <w:r>
+          <w:rPr>
+            <w:noProof/>
+            <w:webHidden/>
+          </w:rPr>
+          <w:fldChar w:fldCharType="begin"/>
+        </w:r>
+        <w:r>
+          <w:rPr>
+            <w:noProof/>
+            <w:webHidden/>
+          </w:rPr>
+          <w:instrText xml:space="preserve"> PAGEREF _Toc80719565 \h </w:instrText>
+        </w:r>
+        <w:r>
+          <w:rPr>
+            <w:noProof/>
+            <w:webHidden/>
+          </w:rPr>
+        </w:r>
+        <w:r>
+          <w:rPr>
+            <w:noProof/>
+            <w:webHidden/>
+          </w:rPr>
+          <w:fldChar w:fldCharType="separate"/>
+        </w:r>
+        <w:r>
+          <w:rPr>
+            <w:noProof/>
+            <w:webHidden/>
+          </w:rPr>
+          <w:t>45</w:t>
+        </w:r>
+        <w:r>
+          <w:rPr>
+            <w:noProof/>
+            <w:webHidden/>
+          </w:rPr>
+          <w:fldChar w:fldCharType="end"/>
+        </w:r>
+      </w:hyperlink>
+    </w:p>
+    <w:p>
+      <w:pPr>
+        <w:pStyle w:val="Sadraj2"/>
+        <w:tabs>
+          <w:tab w:val="left" w:pos="960"/>
+          <w:tab w:val="right" w:leader="dot" w:pos="9060"/>
+        </w:tabs>
+        <w:rPr>
+          <w:rFonts w:asciiTheme="minorHAnsi" w:eastAsiaTheme="minorEastAsia" w:hAnsiTheme="minorHAnsi" w:cstheme="minorBidi"/>
+          <w:b w:val="0"/>
+          <w:bCs w:val="0"/>
+          <w:noProof/>
+          <w:lang w:val="hr-HR" w:eastAsia="hr-HR"/>
+        </w:rPr>
+      </w:pPr>
+      <w:hyperlink w:anchor="_Toc80719566" w:history="1">
+        <w:r>
+          <w:rPr>
+            <w:rStyle w:val="Hiperveza"/>
+            <w:noProof/>
+            <w:lang w:val="hr-HR"/>
+          </w:rPr>
+          <w:t>6.5</w:t>
+        </w:r>
+        <w:r>
+          <w:rPr>
+            <w:rFonts w:asciiTheme="minorHAnsi" w:eastAsiaTheme="minorEastAsia" w:hAnsiTheme="minorHAnsi" w:cstheme="minorBidi"/>
+            <w:b w:val="0"/>
+            <w:bCs w:val="0"/>
+            <w:noProof/>
+            <w:lang w:val="hr-HR" w:eastAsia="hr-HR"/>
+          </w:rPr>
+          <w:tab/>
+        </w:r>
+        <w:r>
+          <w:rPr>
+            <w:rStyle w:val="Hiperveza"/>
+            <w:noProof/>
+            <w:lang w:val="hr-HR"/>
+          </w:rPr>
+          <w:t>OCSP poslužitelj</w:t>
+        </w:r>
+        <w:r>
+          <w:rPr>
+            <w:noProof/>
+            <w:webHidden/>
+          </w:rPr>
+          <w:tab/>
+        </w:r>
+        <w:r>
+          <w:rPr>
+            <w:noProof/>
+            <w:webHidden/>
+          </w:rPr>
+          <w:fldChar w:fldCharType="begin"/>
+        </w:r>
+        <w:r>
+          <w:rPr>
+            <w:noProof/>
+            <w:webHidden/>
+          </w:rPr>
+          <w:instrText xml:space="preserve"> PAGEREF _Toc80719566 \h </w:instrText>
+        </w:r>
+        <w:r>
+          <w:rPr>
+            <w:noProof/>
+            <w:webHidden/>
+          </w:rPr>
+        </w:r>
+        <w:r>
+          <w:rPr>
+            <w:noProof/>
+            <w:webHidden/>
+          </w:rPr>
+          <w:fldChar w:fldCharType="separate"/>
+        </w:r>
+        <w:r>
+          <w:rPr>
+            <w:noProof/>
+            <w:webHidden/>
+          </w:rPr>
+          <w:t>45</w:t>
+        </w:r>
+        <w:r>
+          <w:rPr>
+            <w:noProof/>
+            <w:webHidden/>
+          </w:rPr>
+          <w:fldChar w:fldCharType="end"/>
+        </w:r>
+      </w:hyperlink>
+    </w:p>
+    <w:p>
+      <w:pPr>
+        <w:pStyle w:val="Sadraj2"/>
+        <w:tabs>
+          <w:tab w:val="left" w:pos="960"/>
+          <w:tab w:val="right" w:leader="dot" w:pos="9060"/>
+        </w:tabs>
+        <w:rPr>
+          <w:rFonts w:asciiTheme="minorHAnsi" w:eastAsiaTheme="minorEastAsia" w:hAnsiTheme="minorHAnsi" w:cstheme="minorBidi"/>
+          <w:b w:val="0"/>
+          <w:bCs w:val="0"/>
+          <w:noProof/>
+          <w:lang w:val="hr-HR" w:eastAsia="hr-HR"/>
+        </w:rPr>
+      </w:pPr>
+      <w:hyperlink w:anchor="_Toc80719567" w:history="1">
+        <w:r>
+          <w:rPr>
+            <w:rStyle w:val="Hiperveza"/>
+            <w:noProof/>
+            <w:lang w:val="hr-HR"/>
+          </w:rPr>
+          <w:t>6.6</w:t>
+        </w:r>
+        <w:r>
+          <w:rPr>
+            <w:rFonts w:asciiTheme="minorHAnsi" w:eastAsiaTheme="minorEastAsia" w:hAnsiTheme="minorHAnsi" w:cstheme="minorBidi"/>
+            <w:b w:val="0"/>
+            <w:bCs w:val="0"/>
+            <w:noProof/>
+            <w:lang w:val="hr-HR" w:eastAsia="hr-HR"/>
+          </w:rPr>
+          <w:tab/>
+        </w:r>
+        <w:r>
+          <w:rPr>
+            <w:rStyle w:val="Hiperveza"/>
+            <w:noProof/>
+            <w:lang w:val="hr-HR"/>
+          </w:rPr>
+          <w:t>Baza podataka</w:t>
+        </w:r>
+        <w:r>
+          <w:rPr>
+            <w:noProof/>
+            <w:webHidden/>
+          </w:rPr>
+          <w:tab/>
+        </w:r>
+        <w:r>
+          <w:rPr>
+            <w:noProof/>
+            <w:webHidden/>
+          </w:rPr>
+          <w:fldChar w:fldCharType="begin"/>
+        </w:r>
+        <w:r>
+          <w:rPr>
+            <w:noProof/>
+            <w:webHidden/>
+          </w:rPr>
+          <w:instrText xml:space="preserve"> PAGEREF _Toc80719567 \h </w:instrText>
+        </w:r>
+        <w:r>
+          <w:rPr>
+            <w:noProof/>
+            <w:webHidden/>
+          </w:rPr>
+        </w:r>
+        <w:r>
+          <w:rPr>
+            <w:noProof/>
+            <w:webHidden/>
+          </w:rPr>
+          <w:fldChar w:fldCharType="separate"/>
+        </w:r>
+        <w:r>
+          <w:rPr>
+            <w:noProof/>
+            <w:webHidden/>
+          </w:rPr>
+          <w:t>45</w:t>
         </w:r>
         <w:r>
           <w:rPr>
@@ -3868,7 +4420,7 @@
           <w:lang w:val="hr-HR" w:eastAsia="hr-HR"/>
         </w:rPr>
       </w:pPr>
-      <w:hyperlink w:anchor="_Toc80544950" w:history="1">
+      <w:hyperlink w:anchor="_Toc80719568" w:history="1">
         <w:r>
           <w:rPr>
             <w:rStyle w:val="Hiperveza"/>
@@ -3915,7 +4467,7 @@
             <w:noProof/>
             <w:webHidden/>
           </w:rPr>
-          <w:instrText xml:space="preserve"> PAGEREF _Toc80544950 \h </w:instrText>
+          <w:instrText xml:space="preserve"> PAGEREF _Toc80719568 \h </w:instrText>
         </w:r>
         <w:r>
           <w:rPr>
@@ -3935,7 +4487,7 @@
             <w:noProof/>
             <w:webHidden/>
           </w:rPr>
-          <w:t>41</w:t>
+          <w:t>47</w:t>
         </w:r>
         <w:r>
           <w:rPr>
@@ -3964,7 +4516,7 @@
           <w:lang w:val="hr-HR" w:eastAsia="hr-HR"/>
         </w:rPr>
       </w:pPr>
-      <w:hyperlink w:anchor="_Toc80544951" w:history="1">
+      <w:hyperlink w:anchor="_Toc80719569" w:history="1">
         <w:r>
           <w:rPr>
             <w:rStyle w:val="Hiperveza"/>
@@ -4011,7 +4563,7 @@
             <w:noProof/>
             <w:webHidden/>
           </w:rPr>
-          <w:instrText xml:space="preserve"> PAGEREF _Toc80544951 \h </w:instrText>
+          <w:instrText xml:space="preserve"> PAGEREF _Toc80719569 \h </w:instrText>
         </w:r>
         <w:r>
           <w:rPr>
@@ -4031,7 +4583,7 @@
             <w:noProof/>
             <w:webHidden/>
           </w:rPr>
-          <w:t>42</w:t>
+          <w:t>48</w:t>
         </w:r>
         <w:r>
           <w:rPr>
@@ -4059,7 +4611,7 @@
           <w:lang w:val="hr-HR" w:eastAsia="hr-HR"/>
         </w:rPr>
       </w:pPr>
-      <w:hyperlink w:anchor="_Toc80544952" w:history="1">
+      <w:hyperlink w:anchor="_Toc80719570" w:history="1">
         <w:r>
           <w:rPr>
             <w:rStyle w:val="Hiperveza"/>
@@ -4086,7 +4638,7 @@
             <w:noProof/>
             <w:webHidden/>
           </w:rPr>
-          <w:instrText xml:space="preserve"> PAGEREF _Toc80544952 \h </w:instrText>
+          <w:instrText xml:space="preserve"> PAGEREF _Toc80719570 \h </w:instrText>
         </w:r>
         <w:r>
           <w:rPr>
@@ -4106,7 +4658,7 @@
             <w:noProof/>
             <w:webHidden/>
           </w:rPr>
-          <w:t>43</w:t>
+          <w:t>49</w:t>
         </w:r>
         <w:r>
           <w:rPr>
@@ -4134,7 +4686,7 @@
           <w:lang w:val="hr-HR" w:eastAsia="hr-HR"/>
         </w:rPr>
       </w:pPr>
-      <w:hyperlink w:anchor="_Toc80544953" w:history="1">
+      <w:hyperlink w:anchor="_Toc80719571" w:history="1">
         <w:r>
           <w:rPr>
             <w:rStyle w:val="Hiperveza"/>
@@ -4161,7 +4713,7 @@
             <w:noProof/>
             <w:webHidden/>
           </w:rPr>
-          <w:instrText xml:space="preserve"> PAGEREF _Toc80544953 \h </w:instrText>
+          <w:instrText xml:space="preserve"> PAGEREF _Toc80719571 \h </w:instrText>
         </w:r>
         <w:r>
           <w:rPr>
@@ -4181,7 +4733,7 @@
             <w:noProof/>
             <w:webHidden/>
           </w:rPr>
-          <w:t>45</w:t>
+          <w:t>51</w:t>
         </w:r>
         <w:r>
           <w:rPr>
@@ -4209,7 +4761,7 @@
           <w:lang w:val="hr-HR" w:eastAsia="hr-HR"/>
         </w:rPr>
       </w:pPr>
-      <w:hyperlink w:anchor="_Toc80544954" w:history="1">
+      <w:hyperlink w:anchor="_Toc80719572" w:history="1">
         <w:r>
           <w:rPr>
             <w:rStyle w:val="Hiperveza"/>
@@ -4236,7 +4788,7 @@
             <w:noProof/>
             <w:webHidden/>
           </w:rPr>
-          <w:instrText xml:space="preserve"> PAGEREF _Toc80544954 \h </w:instrText>
+          <w:instrText xml:space="preserve"> PAGEREF _Toc80719572 \h </w:instrText>
         </w:r>
         <w:r>
           <w:rPr>
@@ -4256,7 +4808,7 @@
             <w:noProof/>
             <w:webHidden/>
           </w:rPr>
-          <w:t>46</w:t>
+          <w:t>52</w:t>
         </w:r>
         <w:r>
           <w:rPr>
@@ -4284,7 +4836,7 @@
           <w:lang w:val="hr-HR" w:eastAsia="hr-HR"/>
         </w:rPr>
       </w:pPr>
-      <w:hyperlink w:anchor="_Toc80544955" w:history="1">
+      <w:hyperlink w:anchor="_Toc80719573" w:history="1">
         <w:r>
           <w:rPr>
             <w:rStyle w:val="Hiperveza"/>
@@ -4311,7 +4863,7 @@
             <w:noProof/>
             <w:webHidden/>
           </w:rPr>
-          <w:instrText xml:space="preserve"> PAGEREF _Toc80544955 \h </w:instrText>
+          <w:instrText xml:space="preserve"> PAGEREF _Toc80719573 \h </w:instrText>
         </w:r>
         <w:r>
           <w:rPr>
@@ -4331,7 +4883,7 @@
             <w:noProof/>
             <w:webHidden/>
           </w:rPr>
-          <w:t>47</w:t>
+          <w:t>53</w:t>
         </w:r>
         <w:r>
           <w:rPr>
@@ -4359,7 +4911,7 @@
           <w:lang w:val="hr-HR" w:eastAsia="hr-HR"/>
         </w:rPr>
       </w:pPr>
-      <w:hyperlink w:anchor="_Toc80544956" w:history="1">
+      <w:hyperlink w:anchor="_Toc80719574" w:history="1">
         <w:r>
           <w:rPr>
             <w:rStyle w:val="Hiperveza"/>
@@ -4386,7 +4938,7 @@
             <w:noProof/>
             <w:webHidden/>
           </w:rPr>
-          <w:instrText xml:space="preserve"> PAGEREF _Toc80544956 \h </w:instrText>
+          <w:instrText xml:space="preserve"> PAGEREF _Toc80719574 \h </w:instrText>
         </w:r>
         <w:r>
           <w:rPr>
@@ -4406,7 +4958,7 @@
             <w:noProof/>
             <w:webHidden/>
           </w:rPr>
-          <w:t>48</w:t>
+          <w:t>54</w:t>
         </w:r>
         <w:r>
           <w:rPr>
@@ -4431,7 +4983,7 @@
           <w:lang w:val="hr-HR" w:eastAsia="hr-HR"/>
         </w:rPr>
       </w:pPr>
-      <w:hyperlink w:anchor="_Toc80544957" w:history="1">
+      <w:hyperlink w:anchor="_Toc80719575" w:history="1">
         <w:r>
           <w:rPr>
             <w:rStyle w:val="Hiperveza"/>
@@ -4459,7 +5011,7 @@
             <w:noProof/>
             <w:webHidden/>
           </w:rPr>
-          <w:instrText xml:space="preserve"> PAGEREF _Toc80544957 \h </w:instrText>
+          <w:instrText xml:space="preserve"> PAGEREF _Toc80719575 \h </w:instrText>
         </w:r>
         <w:r>
           <w:rPr>
@@ -4479,7 +5031,7 @@
             <w:noProof/>
             <w:webHidden/>
           </w:rPr>
-          <w:t>48</w:t>
+          <w:t>54</w:t>
         </w:r>
         <w:r>
           <w:rPr>
@@ -4514,7 +5066,7 @@
         <w:pStyle w:val="Naslov1"/>
       </w:pPr>
       <w:bookmarkStart w:id="0" w:name="_Toc80033050"/>
-      <w:bookmarkStart w:id="1" w:name="_Toc80544923"/>
+      <w:bookmarkStart w:id="1" w:name="_Toc80719535"/>
       <w:r>
         <w:lastRenderedPageBreak/>
         <w:t>Uvod</w:t>
@@ -4848,7 +5400,7 @@
       <w:pPr>
         <w:pStyle w:val="Naslov1"/>
       </w:pPr>
-      <w:bookmarkStart w:id="2" w:name="_Toc80544924"/>
+      <w:bookmarkStart w:id="2" w:name="_Toc80719536"/>
       <w:r>
         <w:lastRenderedPageBreak/>
         <w:t>Digitalni potpisi</w:t>
@@ -4988,7 +5540,7 @@
           <w:lang w:val="hr-HR"/>
         </w:rPr>
       </w:pPr>
-      <w:bookmarkStart w:id="3" w:name="_Toc80544925"/>
+      <w:bookmarkStart w:id="3" w:name="_Toc80719537"/>
       <w:r>
         <w:rPr>
           <w:lang w:val="hr-HR"/>
@@ -5709,7 +6261,7 @@
       </w:pPr>
       <w:bookmarkStart w:id="4" w:name="_Ref80208434"/>
       <w:bookmarkStart w:id="5" w:name="_Ref80208425"/>
-      <w:bookmarkStart w:id="6" w:name="_Toc80544900"/>
+      <w:bookmarkStart w:id="6" w:name="_Toc80719576"/>
       <w:proofErr w:type="spellStart"/>
       <w:r>
         <w:t>Slika</w:t>
@@ -5842,7 +6394,7 @@
       <w:pPr>
         <w:pStyle w:val="Naslov3"/>
       </w:pPr>
-      <w:bookmarkStart w:id="7" w:name="_Toc80544926"/>
+      <w:bookmarkStart w:id="7" w:name="_Toc80719538"/>
       <w:r>
         <w:t>RSA potpis</w:t>
       </w:r>
@@ -7206,7 +7758,7 @@
           <w:lang w:val="hr-HR"/>
         </w:rPr>
       </w:pPr>
-      <w:bookmarkStart w:id="8" w:name="_Toc80544927"/>
+      <w:bookmarkStart w:id="8" w:name="_Toc80719539"/>
       <w:r>
         <w:rPr>
           <w:lang w:val="hr-HR"/>
@@ -7551,7 +8103,7 @@
           <w:lang w:val="hr-HR"/>
         </w:rPr>
       </w:pPr>
-      <w:bookmarkStart w:id="9" w:name="_Toc80544928"/>
+      <w:bookmarkStart w:id="9" w:name="_Toc80719540"/>
       <w:r>
         <w:rPr>
           <w:lang w:val="hr-HR"/>
@@ -7745,7 +8297,7 @@
       <w:pPr>
         <w:pStyle w:val="Opisslike"/>
       </w:pPr>
-      <w:bookmarkStart w:id="10" w:name="_Toc80544901"/>
+      <w:bookmarkStart w:id="10" w:name="_Toc80719577"/>
       <w:proofErr w:type="spellStart"/>
       <w:r>
         <w:t>Slika</w:t>
@@ -7952,7 +8504,7 @@
         <w:pStyle w:val="Opisslike"/>
       </w:pPr>
       <w:bookmarkStart w:id="11" w:name="_Ref80291582"/>
-      <w:bookmarkStart w:id="12" w:name="_Toc80544902"/>
+      <w:bookmarkStart w:id="12" w:name="_Toc80719578"/>
       <w:proofErr w:type="spellStart"/>
       <w:r>
         <w:t>Slika</w:t>
@@ -8064,7 +8616,7 @@
       <w:pPr>
         <w:pStyle w:val="Naslov3"/>
       </w:pPr>
-      <w:bookmarkStart w:id="13" w:name="_Toc80544929"/>
+      <w:bookmarkStart w:id="13" w:name="_Toc80719541"/>
       <w:r>
         <w:t>Opoziv certifikata</w:t>
       </w:r>
@@ -8270,7 +8822,7 @@
       <w:pPr>
         <w:pStyle w:val="Naslov1"/>
       </w:pPr>
-      <w:bookmarkStart w:id="14" w:name="_Toc80544930"/>
+      <w:bookmarkStart w:id="14" w:name="_Toc80719542"/>
       <w:proofErr w:type="spellStart"/>
       <w:r>
         <w:lastRenderedPageBreak/>
@@ -8604,7 +9156,7 @@
         </w:rPr>
       </w:pPr>
       <w:bookmarkStart w:id="15" w:name="_Ref80113173"/>
-      <w:bookmarkStart w:id="16" w:name="_Toc80544903"/>
+      <w:bookmarkStart w:id="16" w:name="_Toc80719579"/>
       <w:proofErr w:type="spellStart"/>
       <w:r>
         <w:t>Slika</w:t>
@@ -8946,7 +9498,7 @@
         <w:pStyle w:val="Opisslike"/>
       </w:pPr>
       <w:bookmarkStart w:id="17" w:name="_Ref80114349"/>
-      <w:bookmarkStart w:id="18" w:name="_Toc80544904"/>
+      <w:bookmarkStart w:id="18" w:name="_Toc80719580"/>
       <w:proofErr w:type="spellStart"/>
       <w:r>
         <w:t>Slika</w:t>
@@ -9564,7 +10116,7 @@
           <w:lang w:val="hr-HR"/>
         </w:rPr>
       </w:pPr>
-      <w:bookmarkStart w:id="19" w:name="_Toc80544931"/>
+      <w:bookmarkStart w:id="19" w:name="_Toc80719543"/>
       <w:r>
         <w:rPr>
           <w:lang w:val="hr-HR"/>
@@ -9916,7 +10468,7 @@
       <w:pPr>
         <w:pStyle w:val="Naslov1"/>
       </w:pPr>
-      <w:bookmarkStart w:id="20" w:name="_Toc80544932"/>
+      <w:bookmarkStart w:id="20" w:name="_Toc80719544"/>
       <w:proofErr w:type="spellStart"/>
       <w:r>
         <w:lastRenderedPageBreak/>
@@ -16117,7 +16669,7 @@
           <w:lang w:val="hr-HR"/>
         </w:rPr>
       </w:pPr>
-      <w:bookmarkStart w:id="22" w:name="_Toc80544933"/>
+      <w:bookmarkStart w:id="22" w:name="_Toc80719545"/>
       <w:proofErr w:type="spellStart"/>
       <w:r>
         <w:rPr>
@@ -16691,7 +17243,7 @@
           <w:lang w:val="hr-HR"/>
         </w:rPr>
       </w:pPr>
-      <w:bookmarkStart w:id="23" w:name="_Toc80544934"/>
+      <w:bookmarkStart w:id="23" w:name="_Toc80719546"/>
       <w:proofErr w:type="spellStart"/>
       <w:r>
         <w:rPr>
@@ -16986,7 +17538,7 @@
         </w:rPr>
       </w:pPr>
       <w:bookmarkStart w:id="24" w:name="_Ref80374911"/>
-      <w:bookmarkStart w:id="25" w:name="_Toc80544905"/>
+      <w:bookmarkStart w:id="25" w:name="_Toc80719581"/>
       <w:proofErr w:type="spellStart"/>
       <w:r>
         <w:t>Slika</w:t>
@@ -17353,7 +17905,7 @@
         </w:rPr>
       </w:pPr>
       <w:bookmarkStart w:id="26" w:name="_Ref80376164"/>
-      <w:bookmarkStart w:id="27" w:name="_Toc80544906"/>
+      <w:bookmarkStart w:id="27" w:name="_Toc80719582"/>
       <w:proofErr w:type="spellStart"/>
       <w:r>
         <w:t>Slika</w:t>
@@ -17877,7 +18429,7 @@
       <w:pPr>
         <w:pStyle w:val="Naslov3"/>
       </w:pPr>
-      <w:bookmarkStart w:id="28" w:name="_Toc80544935"/>
+      <w:bookmarkStart w:id="28" w:name="_Toc80719547"/>
       <w:r>
         <w:t>Pohrana potpisa</w:t>
       </w:r>
@@ -18107,7 +18659,7 @@
           <w:lang w:val="hr-HR"/>
         </w:rPr>
       </w:pPr>
-      <w:bookmarkStart w:id="29" w:name="_Toc80544936"/>
+      <w:bookmarkStart w:id="29" w:name="_Toc80719548"/>
       <w:proofErr w:type="spellStart"/>
       <w:r>
         <w:rPr>
@@ -18472,7 +19024,7 @@
         <w:pStyle w:val="Opisslike"/>
       </w:pPr>
       <w:bookmarkStart w:id="30" w:name="_Ref80382665"/>
-      <w:bookmarkStart w:id="31" w:name="_Toc80544907"/>
+      <w:bookmarkStart w:id="31" w:name="_Toc80719583"/>
       <w:proofErr w:type="spellStart"/>
       <w:r>
         <w:t>Slika</w:t>
@@ -18739,7 +19291,7 @@
         <w:pStyle w:val="Opisslike"/>
       </w:pPr>
       <w:bookmarkStart w:id="32" w:name="_Ref80430052"/>
-      <w:bookmarkStart w:id="33" w:name="_Toc80544908"/>
+      <w:bookmarkStart w:id="33" w:name="_Toc80719584"/>
       <w:proofErr w:type="spellStart"/>
       <w:r>
         <w:t>Slika</w:t>
@@ -18817,7 +19369,7 @@
       <w:pPr>
         <w:pStyle w:val="Naslov3"/>
       </w:pPr>
-      <w:bookmarkStart w:id="34" w:name="_Toc80544937"/>
+      <w:bookmarkStart w:id="34" w:name="_Toc80719549"/>
       <w:r>
         <w:t>Sintaksa</w:t>
       </w:r>
@@ -19180,7 +19732,7 @@
           <w:lang w:val="hr-HR"/>
         </w:rPr>
       </w:pPr>
-      <w:bookmarkStart w:id="35" w:name="_Toc80544938"/>
+      <w:bookmarkStart w:id="35" w:name="_Toc80719550"/>
       <w:proofErr w:type="spellStart"/>
       <w:r>
         <w:rPr>
@@ -19591,7 +20143,7 @@
       <w:pPr>
         <w:pStyle w:val="Naslov3"/>
       </w:pPr>
-      <w:bookmarkStart w:id="36" w:name="_Toc80544939"/>
+      <w:bookmarkStart w:id="36" w:name="_Toc80719551"/>
       <w:r>
         <w:t>Sintaksa</w:t>
       </w:r>
@@ -19755,7 +20307,7 @@
         </w:rPr>
       </w:pPr>
       <w:bookmarkStart w:id="37" w:name="_Ref80532116"/>
-      <w:bookmarkStart w:id="38" w:name="_Toc80544909"/>
+      <w:bookmarkStart w:id="38" w:name="_Toc80719585"/>
       <w:proofErr w:type="spellStart"/>
       <w:r>
         <w:t>Slika</w:t>
@@ -20004,7 +20556,7 @@
         </w:rPr>
       </w:pPr>
       <w:bookmarkStart w:id="39" w:name="_Ref80531973"/>
-      <w:bookmarkStart w:id="40" w:name="_Toc80544910"/>
+      <w:bookmarkStart w:id="40" w:name="_Toc80719586"/>
       <w:proofErr w:type="spellStart"/>
       <w:r>
         <w:t>Slika</w:t>
@@ -20246,7 +20798,7 @@
         </w:rPr>
       </w:pPr>
       <w:bookmarkStart w:id="41" w:name="_Ref80451459"/>
-      <w:bookmarkStart w:id="42" w:name="_Toc80544911"/>
+      <w:bookmarkStart w:id="42" w:name="_Toc80719587"/>
       <w:proofErr w:type="spellStart"/>
       <w:r>
         <w:t>Slika</w:t>
@@ -20783,7 +21335,7 @@
         <w:pStyle w:val="Opisslike"/>
       </w:pPr>
       <w:bookmarkStart w:id="43" w:name="_Ref80451878"/>
-      <w:bookmarkStart w:id="44" w:name="_Toc80544912"/>
+      <w:bookmarkStart w:id="44" w:name="_Toc80719588"/>
       <w:proofErr w:type="spellStart"/>
       <w:r>
         <w:t>Slika</w:t>
@@ -20856,7 +21408,7 @@
           <w:lang w:val="hr-HR"/>
         </w:rPr>
       </w:pPr>
-      <w:bookmarkStart w:id="45" w:name="_Toc80544940"/>
+      <w:bookmarkStart w:id="45" w:name="_Toc80719552"/>
       <w:r>
         <w:rPr>
           <w:lang w:val="hr-HR"/>
@@ -21219,7 +21771,7 @@
       <w:pPr>
         <w:pStyle w:val="Naslov3"/>
       </w:pPr>
-      <w:bookmarkStart w:id="46" w:name="_Toc80544941"/>
+      <w:bookmarkStart w:id="46" w:name="_Toc80719553"/>
       <w:r>
         <w:t>Prihvaćeni algoritmi</w:t>
       </w:r>
@@ -23990,7 +24542,7 @@
         <w:pStyle w:val="Naslov1"/>
       </w:pPr>
       <w:bookmarkStart w:id="50" w:name="_Toc80033055"/>
-      <w:bookmarkStart w:id="51" w:name="_Toc80544942"/>
+      <w:bookmarkStart w:id="51" w:name="_Toc80719554"/>
       <w:r>
         <w:lastRenderedPageBreak/>
         <w:t>DSS</w:t>
@@ -24527,7 +25079,7 @@
           <w:lang w:val="hr-HR"/>
         </w:rPr>
       </w:pPr>
-      <w:bookmarkStart w:id="52" w:name="_Toc80544943"/>
+      <w:bookmarkStart w:id="52" w:name="_Toc80719555"/>
       <w:r>
         <w:rPr>
           <w:lang w:val="hr-HR"/>
@@ -24874,7 +25426,7 @@
         </w:rPr>
       </w:pPr>
       <w:bookmarkStart w:id="53" w:name="_Ref80529778"/>
-      <w:bookmarkStart w:id="54" w:name="_Toc80544913"/>
+      <w:bookmarkStart w:id="54" w:name="_Toc80719589"/>
       <w:proofErr w:type="spellStart"/>
       <w:r>
         <w:t>Slika</w:t>
@@ -25048,7 +25600,7 @@
           <w:lang w:val="hr-HR"/>
         </w:rPr>
       </w:pPr>
-      <w:bookmarkStart w:id="55" w:name="_Toc80544944"/>
+      <w:bookmarkStart w:id="55" w:name="_Toc80719556"/>
       <w:r>
         <w:rPr>
           <w:lang w:val="hr-HR"/>
@@ -27885,7 +28437,7 @@
         </w:rPr>
       </w:pPr>
       <w:bookmarkStart w:id="57" w:name="_Ref80527421"/>
-      <w:bookmarkStart w:id="58" w:name="_Toc80544914"/>
+      <w:bookmarkStart w:id="58" w:name="_Toc80719590"/>
       <w:proofErr w:type="spellStart"/>
       <w:r>
         <w:t>Slika</w:t>
@@ -28097,7 +28649,7 @@
         <w:pStyle w:val="Opisslike"/>
       </w:pPr>
       <w:bookmarkStart w:id="59" w:name="_Ref80528023"/>
-      <w:bookmarkStart w:id="60" w:name="_Toc80544915"/>
+      <w:bookmarkStart w:id="60" w:name="_Toc80719591"/>
       <w:proofErr w:type="spellStart"/>
       <w:r>
         <w:t>Slika</w:t>
@@ -28737,7 +29289,7 @@
         <w:pStyle w:val="Opisslike"/>
       </w:pPr>
       <w:bookmarkStart w:id="61" w:name="_Ref80531545"/>
-      <w:bookmarkStart w:id="62" w:name="_Toc80544916"/>
+      <w:bookmarkStart w:id="62" w:name="_Toc80719592"/>
       <w:proofErr w:type="spellStart"/>
       <w:r>
         <w:t>Slika</w:t>
@@ -28873,7 +29425,7 @@
           <w:lang w:val="hr-HR"/>
         </w:rPr>
       </w:pPr>
-      <w:bookmarkStart w:id="63" w:name="_Toc80544945"/>
+      <w:bookmarkStart w:id="63" w:name="_Toc80719557"/>
       <w:r>
         <w:rPr>
           <w:lang w:val="hr-HR"/>
@@ -29204,7 +29756,7 @@
         <w:pStyle w:val="Opisslike"/>
       </w:pPr>
       <w:bookmarkStart w:id="64" w:name="_Ref80536383"/>
-      <w:bookmarkStart w:id="65" w:name="_Toc80544917"/>
+      <w:bookmarkStart w:id="65" w:name="_Toc80719593"/>
       <w:proofErr w:type="spellStart"/>
       <w:r>
         <w:t>Slika</w:t>
@@ -29581,7 +30133,7 @@
         </w:rPr>
       </w:pPr>
       <w:bookmarkStart w:id="66" w:name="_Ref80537150"/>
-      <w:bookmarkStart w:id="67" w:name="_Toc80544918"/>
+      <w:bookmarkStart w:id="67" w:name="_Toc80719594"/>
       <w:proofErr w:type="spellStart"/>
       <w:r>
         <w:t>Slika</w:t>
@@ -29930,7 +30482,7 @@
         <w:pStyle w:val="Opisslike"/>
       </w:pPr>
       <w:bookmarkStart w:id="68" w:name="_Ref80537582"/>
-      <w:bookmarkStart w:id="69" w:name="_Toc80544919"/>
+      <w:bookmarkStart w:id="69" w:name="_Toc80719595"/>
       <w:proofErr w:type="spellStart"/>
       <w:r>
         <w:t>Slika</w:t>
@@ -30192,7 +30744,7 @@
         </w:rPr>
       </w:pPr>
       <w:bookmarkStart w:id="70" w:name="_Ref80537900"/>
-      <w:bookmarkStart w:id="71" w:name="_Toc80544920"/>
+      <w:bookmarkStart w:id="71" w:name="_Toc80719596"/>
       <w:proofErr w:type="spellStart"/>
       <w:r>
         <w:t>Slika</w:t>
@@ -30271,7 +30823,7 @@
       <w:pPr>
         <w:pStyle w:val="Naslov3"/>
       </w:pPr>
-      <w:bookmarkStart w:id="72" w:name="_Toc80544946"/>
+      <w:bookmarkStart w:id="72" w:name="_Toc80719558"/>
       <w:r>
         <w:lastRenderedPageBreak/>
         <w:t>Politika valjanosti</w:t>
@@ -30384,7 +30936,7 @@
           <w:lang w:val="hr-HR"/>
         </w:rPr>
       </w:pPr>
-      <w:bookmarkStart w:id="73" w:name="_Toc80544947"/>
+      <w:bookmarkStart w:id="73" w:name="_Toc80719559"/>
       <w:r>
         <w:rPr>
           <w:lang w:val="hr-HR"/>
@@ -30709,7 +31261,7 @@
         <w:pStyle w:val="Opisslike"/>
       </w:pPr>
       <w:bookmarkStart w:id="74" w:name="_Ref80543462"/>
-      <w:bookmarkStart w:id="75" w:name="_Toc80544921"/>
+      <w:bookmarkStart w:id="75" w:name="_Toc80719597"/>
       <w:proofErr w:type="spellStart"/>
       <w:r>
         <w:t>Slika</w:t>
@@ -30806,7 +31358,7 @@
           <w:lang w:val="hr-HR"/>
         </w:rPr>
       </w:pPr>
-      <w:bookmarkStart w:id="76" w:name="_Toc80544948"/>
+      <w:bookmarkStart w:id="76" w:name="_Toc80719560"/>
       <w:r>
         <w:rPr>
           <w:lang w:val="hr-HR"/>
@@ -31237,7 +31789,7 @@
         <w:pStyle w:val="Opisslike"/>
       </w:pPr>
       <w:bookmarkStart w:id="77" w:name="_Ref80544583"/>
-      <w:bookmarkStart w:id="78" w:name="_Toc80544922"/>
+      <w:bookmarkStart w:id="78" w:name="_Toc80719598"/>
       <w:proofErr w:type="spellStart"/>
       <w:r>
         <w:t>Slika</w:t>
@@ -31375,7 +31927,7 @@
         <w:pStyle w:val="Naslov1"/>
       </w:pPr>
       <w:bookmarkStart w:id="79" w:name="_Toc80033056"/>
-      <w:bookmarkStart w:id="80" w:name="_Toc80544949"/>
+      <w:bookmarkStart w:id="80" w:name="_Toc80719561"/>
       <w:r>
         <w:lastRenderedPageBreak/>
         <w:t>Arhitektura sustava</w:t>
@@ -31518,6 +32070,7 @@
         <w:pStyle w:val="Opisslike"/>
       </w:pPr>
       <w:bookmarkStart w:id="81" w:name="_Ref80636677"/>
+      <w:bookmarkStart w:id="82" w:name="_Toc80719599"/>
       <w:proofErr w:type="spellStart"/>
       <w:r>
         <w:t>Slika</w:t>
@@ -31581,6 +32134,7 @@
       <w:r>
         <w:t>sustava</w:t>
       </w:r>
+      <w:bookmarkEnd w:id="82"/>
       <w:proofErr w:type="spellEnd"/>
     </w:p>
     <w:p>
@@ -31597,12 +32151,14 @@
           <w:lang w:val="hr-HR"/>
         </w:rPr>
       </w:pPr>
+      <w:bookmarkStart w:id="83" w:name="_Toc80719562"/>
       <w:r>
         <w:rPr>
           <w:lang w:val="hr-HR"/>
         </w:rPr>
         <w:t>Web aplikacija</w:t>
       </w:r>
+      <w:bookmarkEnd w:id="83"/>
     </w:p>
     <w:p>
       <w:pPr>
@@ -31631,6 +32187,7 @@
       </w:pPr>
       <w:r>
         <w:rPr>
+          <w:noProof/>
           <w:lang w:val="hr-HR"/>
         </w:rPr>
         <w:lastRenderedPageBreak/>
@@ -31678,6 +32235,7 @@
           <w:lang w:val="hr-HR"/>
         </w:rPr>
       </w:pPr>
+      <w:bookmarkStart w:id="84" w:name="_Toc80719600"/>
       <w:proofErr w:type="spellStart"/>
       <w:r>
         <w:t>Slika</w:t>
@@ -31740,6 +32298,7 @@
       <w:r>
         <w:t>sustav</w:t>
       </w:r>
+      <w:bookmarkEnd w:id="84"/>
       <w:proofErr w:type="spellEnd"/>
     </w:p>
     <w:p>
@@ -31757,6 +32316,7 @@
       </w:pPr>
       <w:r>
         <w:rPr>
+          <w:noProof/>
           <w:lang w:val="hr-HR"/>
         </w:rPr>
         <w:drawing>
@@ -31803,6 +32363,7 @@
           <w:lang w:val="hr-HR"/>
         </w:rPr>
       </w:pPr>
+      <w:bookmarkStart w:id="85" w:name="_Toc80719601"/>
       <w:proofErr w:type="spellStart"/>
       <w:r>
         <w:t>Slika</w:t>
@@ -31857,6 +32418,7 @@
       <w:r>
         <w:t>Registracija</w:t>
       </w:r>
+      <w:bookmarkEnd w:id="85"/>
       <w:proofErr w:type="spellEnd"/>
     </w:p>
     <w:p>
@@ -31874,6 +32436,7 @@
       </w:pPr>
       <w:r>
         <w:rPr>
+          <w:noProof/>
           <w:lang w:val="hr-HR"/>
         </w:rPr>
         <w:lastRenderedPageBreak/>
@@ -31921,6 +32484,7 @@
           <w:lang w:val="hr-HR"/>
         </w:rPr>
       </w:pPr>
+      <w:bookmarkStart w:id="86" w:name="_Toc80719602"/>
       <w:proofErr w:type="spellStart"/>
       <w:r>
         <w:t>Slika</w:t>
@@ -31983,6 +32547,7 @@
       <w:r>
         <w:t>stranica</w:t>
       </w:r>
+      <w:bookmarkEnd w:id="86"/>
       <w:proofErr w:type="spellEnd"/>
     </w:p>
     <w:p>
@@ -32000,6 +32565,7 @@
       </w:pPr>
       <w:r>
         <w:rPr>
+          <w:noProof/>
           <w:lang w:val="hr-HR"/>
         </w:rPr>
         <w:drawing>
@@ -32046,6 +32612,7 @@
           <w:lang w:val="hr-HR"/>
         </w:rPr>
       </w:pPr>
+      <w:bookmarkStart w:id="87" w:name="_Toc80719603"/>
       <w:proofErr w:type="spellStart"/>
       <w:r>
         <w:t>Slika</w:t>
@@ -32124,6 +32691,7 @@
       <w:r>
         <w:t>dokumenata</w:t>
       </w:r>
+      <w:bookmarkEnd w:id="87"/>
       <w:proofErr w:type="spellEnd"/>
     </w:p>
     <w:p>
@@ -32141,6 +32709,7 @@
       </w:pPr>
       <w:r>
         <w:rPr>
+          <w:noProof/>
           <w:lang w:val="hr-HR"/>
         </w:rPr>
         <w:lastRenderedPageBreak/>
@@ -32188,6 +32757,7 @@
           <w:lang w:val="hr-HR"/>
         </w:rPr>
       </w:pPr>
+      <w:bookmarkStart w:id="88" w:name="_Toc80719604"/>
       <w:proofErr w:type="spellStart"/>
       <w:r>
         <w:t>Slika</w:t>
@@ -32274,6 +32844,7 @@
       <w:r>
         <w:t>datoteka</w:t>
       </w:r>
+      <w:bookmarkEnd w:id="88"/>
       <w:proofErr w:type="spellEnd"/>
     </w:p>
     <w:p>
@@ -32291,6 +32862,7 @@
       </w:pPr>
       <w:r>
         <w:rPr>
+          <w:noProof/>
           <w:lang w:val="hr-HR"/>
         </w:rPr>
         <w:drawing>
@@ -32337,6 +32909,7 @@
           <w:lang w:val="hr-HR"/>
         </w:rPr>
       </w:pPr>
+      <w:bookmarkStart w:id="89" w:name="_Toc80719605"/>
       <w:proofErr w:type="spellStart"/>
       <w:r>
         <w:t>Slika</w:t>
@@ -32391,6 +32964,7 @@
       <w:r>
         <w:t>Povijest</w:t>
       </w:r>
+      <w:bookmarkEnd w:id="89"/>
       <w:proofErr w:type="spellEnd"/>
     </w:p>
     <w:p>
@@ -32408,6 +32982,7 @@
       </w:pPr>
       <w:r>
         <w:rPr>
+          <w:noProof/>
           <w:lang w:val="hr-HR"/>
         </w:rPr>
         <w:lastRenderedPageBreak/>
@@ -32455,6 +33030,7 @@
           <w:lang w:val="hr-HR"/>
         </w:rPr>
       </w:pPr>
+      <w:bookmarkStart w:id="90" w:name="_Toc80719606"/>
       <w:proofErr w:type="spellStart"/>
       <w:r>
         <w:t>Slika</w:t>
@@ -32525,6 +33101,7 @@
       <w:r>
         <w:t>podatcima</w:t>
       </w:r>
+      <w:bookmarkEnd w:id="90"/>
       <w:proofErr w:type="spellEnd"/>
     </w:p>
     <w:p>
@@ -32541,12 +33118,14 @@
           <w:lang w:val="hr-HR"/>
         </w:rPr>
       </w:pPr>
+      <w:bookmarkStart w:id="91" w:name="_Toc80719563"/>
       <w:r>
         <w:rPr>
           <w:lang w:val="hr-HR"/>
         </w:rPr>
         <w:t>Servis za potpisivanje</w:t>
       </w:r>
+      <w:bookmarkEnd w:id="91"/>
     </w:p>
     <w:p>
       <w:pPr>
@@ -32641,12 +33220,14 @@
           <w:lang w:val="hr-HR"/>
         </w:rPr>
       </w:pPr>
+      <w:bookmarkStart w:id="92" w:name="_Toc80719564"/>
       <w:r>
         <w:rPr>
           <w:lang w:val="hr-HR"/>
         </w:rPr>
         <w:t>Servis za upravljanje digitalnim potpisima</w:t>
       </w:r>
+      <w:bookmarkEnd w:id="92"/>
     </w:p>
     <w:p>
       <w:pPr>
@@ -32768,12 +33349,14 @@
           <w:lang w:val="hr-HR"/>
         </w:rPr>
       </w:pPr>
+      <w:bookmarkStart w:id="93" w:name="_Toc80719565"/>
       <w:r>
         <w:rPr>
           <w:lang w:val="hr-HR"/>
         </w:rPr>
         <w:t>CRL poslužitelj</w:t>
       </w:r>
+      <w:bookmarkEnd w:id="93"/>
     </w:p>
     <w:p>
       <w:pPr>
@@ -32831,12 +33414,14 @@
           <w:lang w:val="hr-HR"/>
         </w:rPr>
       </w:pPr>
+      <w:bookmarkStart w:id="94" w:name="_Toc80719566"/>
       <w:r>
         <w:rPr>
           <w:lang w:val="hr-HR"/>
         </w:rPr>
         <w:t>OCSP poslužitelj</w:t>
       </w:r>
+      <w:bookmarkEnd w:id="94"/>
     </w:p>
     <w:p>
       <w:pPr>
@@ -32891,12 +33476,14 @@
           <w:lang w:val="hr-HR"/>
         </w:rPr>
       </w:pPr>
+      <w:bookmarkStart w:id="95" w:name="_Toc80719567"/>
       <w:r>
         <w:rPr>
           <w:lang w:val="hr-HR"/>
         </w:rPr>
         <w:t>Baza podataka</w:t>
       </w:r>
+      <w:bookmarkEnd w:id="95"/>
     </w:p>
     <w:p>
       <w:pPr>
@@ -33009,6 +33596,7 @@
       </w:pPr>
       <w:r>
         <w:rPr>
+          <w:noProof/>
           <w:lang w:val="hr-HR"/>
         </w:rPr>
         <w:lastRenderedPageBreak/>
@@ -33053,7 +33641,8 @@
       <w:pPr>
         <w:pStyle w:val="Opisslike"/>
       </w:pPr>
-      <w:bookmarkStart w:id="82" w:name="_Ref80640592"/>
+      <w:bookmarkStart w:id="96" w:name="_Ref80640592"/>
+      <w:bookmarkStart w:id="97" w:name="_Toc80719607"/>
       <w:proofErr w:type="spellStart"/>
       <w:r>
         <w:t>Slika</w:t>
@@ -33101,7 +33690,7 @@
       <w:r>
         <w:fldChar w:fldCharType="end"/>
       </w:r>
-      <w:bookmarkEnd w:id="82"/>
+      <w:bookmarkEnd w:id="96"/>
       <w:r>
         <w:t xml:space="preserve"> </w:t>
       </w:r>
@@ -33125,6 +33714,7 @@
       <w:r>
         <w:t>podataka</w:t>
       </w:r>
+      <w:bookmarkEnd w:id="97"/>
       <w:proofErr w:type="spellEnd"/>
     </w:p>
     <w:p/>
@@ -33251,27 +33841,27 @@
       <w:pPr>
         <w:pStyle w:val="Naslov1"/>
       </w:pPr>
-      <w:bookmarkStart w:id="83" w:name="_Toc80033057"/>
-      <w:bookmarkStart w:id="84" w:name="_Toc80544950"/>
+      <w:bookmarkStart w:id="98" w:name="_Toc80033057"/>
+      <w:bookmarkStart w:id="99" w:name="_Toc80719568"/>
       <w:r>
         <w:lastRenderedPageBreak/>
         <w:t>Implementacija sustava</w:t>
       </w:r>
-      <w:bookmarkEnd w:id="83"/>
-      <w:bookmarkEnd w:id="84"/>
+      <w:bookmarkEnd w:id="98"/>
+      <w:bookmarkEnd w:id="99"/>
     </w:p>
     <w:p>
       <w:pPr>
         <w:pStyle w:val="Naslov1"/>
       </w:pPr>
-      <w:bookmarkStart w:id="85" w:name="_Toc80033058"/>
-      <w:bookmarkStart w:id="86" w:name="_Toc80544951"/>
+      <w:bookmarkStart w:id="100" w:name="_Toc80033058"/>
+      <w:bookmarkStart w:id="101" w:name="_Toc80719569"/>
       <w:r>
         <w:lastRenderedPageBreak/>
         <w:t>Zaključak</w:t>
       </w:r>
-      <w:bookmarkEnd w:id="85"/>
-      <w:bookmarkEnd w:id="86"/>
+      <w:bookmarkEnd w:id="100"/>
+      <w:bookmarkEnd w:id="101"/>
     </w:p>
     <w:p>
       <w:pPr>
@@ -33281,14 +33871,14 @@
           <w:numId w:val="0"/>
         </w:numPr>
       </w:pPr>
-      <w:bookmarkStart w:id="87" w:name="_Toc80033059"/>
-      <w:bookmarkStart w:id="88" w:name="_Toc80544952"/>
+      <w:bookmarkStart w:id="102" w:name="_Toc80033059"/>
+      <w:bookmarkStart w:id="103" w:name="_Toc80719570"/>
       <w:r>
         <w:lastRenderedPageBreak/>
         <w:t>Literatura</w:t>
       </w:r>
-      <w:bookmarkEnd w:id="87"/>
-      <w:bookmarkEnd w:id="88"/>
+      <w:bookmarkEnd w:id="102"/>
+      <w:bookmarkEnd w:id="103"/>
     </w:p>
     <w:p>
       <w:pPr>
@@ -33677,21 +34267,7 @@
         <w:rPr>
           <w:lang w:val="hr-HR"/>
         </w:rPr>
-        <w:t xml:space="preserve">, </w:t>
-      </w:r>
-      <w:proofErr w:type="spellStart"/>
-      <w:r>
-        <w:rPr>
-          <w:lang w:val="hr-HR"/>
-        </w:rPr>
-        <w:t>Jhn</w:t>
-      </w:r>
-      <w:proofErr w:type="spellEnd"/>
-      <w:r>
-        <w:rPr>
-          <w:lang w:val="hr-HR"/>
-        </w:rPr>
-        <w:t xml:space="preserve"> R..: „</w:t>
+        <w:t>, Jhn R..: „</w:t>
       </w:r>
       <w:proofErr w:type="spellStart"/>
       <w:r>
@@ -35151,14 +35727,14 @@
         </w:numPr>
         <w:ind w:left="431" w:hanging="431"/>
       </w:pPr>
-      <w:bookmarkStart w:id="89" w:name="_Toc80033060"/>
-      <w:bookmarkStart w:id="90" w:name="_Toc80544953"/>
+      <w:bookmarkStart w:id="104" w:name="_Toc80033060"/>
+      <w:bookmarkStart w:id="105" w:name="_Toc80719571"/>
       <w:r>
         <w:lastRenderedPageBreak/>
         <w:t>Popis oznaka i kratica</w:t>
       </w:r>
-      <w:bookmarkEnd w:id="89"/>
-      <w:bookmarkEnd w:id="90"/>
+      <w:bookmarkEnd w:id="104"/>
+      <w:bookmarkEnd w:id="105"/>
     </w:p>
     <w:p>
       <w:pPr>
@@ -36144,14 +36720,14 @@
         </w:numPr>
         <w:ind w:left="431" w:hanging="431"/>
       </w:pPr>
-      <w:bookmarkStart w:id="91" w:name="_Toc80033061"/>
-      <w:bookmarkStart w:id="92" w:name="_Toc80544954"/>
+      <w:bookmarkStart w:id="106" w:name="_Toc80033061"/>
+      <w:bookmarkStart w:id="107" w:name="_Toc80719572"/>
       <w:r>
         <w:lastRenderedPageBreak/>
         <w:t>Sažetak</w:t>
       </w:r>
-      <w:bookmarkEnd w:id="91"/>
-      <w:bookmarkEnd w:id="92"/>
+      <w:bookmarkEnd w:id="106"/>
+      <w:bookmarkEnd w:id="107"/>
     </w:p>
     <w:p>
       <w:pPr>
@@ -36162,14 +36738,14 @@
         </w:numPr>
         <w:ind w:left="431" w:hanging="431"/>
       </w:pPr>
-      <w:bookmarkStart w:id="93" w:name="_Toc80033062"/>
-      <w:bookmarkStart w:id="94" w:name="_Toc80544955"/>
+      <w:bookmarkStart w:id="108" w:name="_Toc80033062"/>
+      <w:bookmarkStart w:id="109" w:name="_Toc80719573"/>
       <w:r>
         <w:lastRenderedPageBreak/>
         <w:t>Summary</w:t>
       </w:r>
-      <w:bookmarkEnd w:id="93"/>
-      <w:bookmarkEnd w:id="94"/>
+      <w:bookmarkEnd w:id="108"/>
+      <w:bookmarkEnd w:id="109"/>
     </w:p>
     <w:p>
       <w:pPr>
@@ -36180,14 +36756,14 @@
         </w:numPr>
         <w:ind w:left="431" w:hanging="431"/>
       </w:pPr>
-      <w:bookmarkStart w:id="95" w:name="_Toc80033063"/>
-      <w:bookmarkStart w:id="96" w:name="_Toc80544956"/>
+      <w:bookmarkStart w:id="110" w:name="_Toc80033063"/>
+      <w:bookmarkStart w:id="111" w:name="_Toc80719574"/>
       <w:r>
         <w:lastRenderedPageBreak/>
         <w:t>Prilozi</w:t>
       </w:r>
-      <w:bookmarkEnd w:id="95"/>
-      <w:bookmarkEnd w:id="96"/>
+      <w:bookmarkEnd w:id="110"/>
+      <w:bookmarkEnd w:id="111"/>
     </w:p>
     <w:p>
       <w:pPr>
@@ -36201,14 +36777,14 @@
           <w:lang w:val="hr-HR"/>
         </w:rPr>
       </w:pPr>
-      <w:bookmarkStart w:id="97" w:name="_Toc80544957"/>
+      <w:bookmarkStart w:id="112" w:name="_Toc80719575"/>
       <w:r>
         <w:rPr>
           <w:lang w:val="hr-HR"/>
         </w:rPr>
         <w:t>Kazalo slika</w:t>
       </w:r>
-      <w:bookmarkEnd w:id="97"/>
+      <w:bookmarkEnd w:id="112"/>
     </w:p>
     <w:p>
       <w:pPr>
@@ -36242,7 +36818,7 @@
         </w:rPr>
         <w:fldChar w:fldCharType="separate"/>
       </w:r>
-      <w:hyperlink w:anchor="_Toc80544900" w:history="1">
+      <w:hyperlink w:anchor="_Toc80719576" w:history="1">
         <w:r>
           <w:rPr>
             <w:rStyle w:val="Hiperveza"/>
@@ -36269,7 +36845,7 @@
             <w:noProof/>
             <w:webHidden/>
           </w:rPr>
-          <w:instrText xml:space="preserve"> PAGEREF _Toc80544900 \h </w:instrText>
+          <w:instrText xml:space="preserve"> PAGEREF _Toc80719576 \h </w:instrText>
         </w:r>
         <w:r>
           <w:rPr>
@@ -36314,7 +36890,7 @@
           <w:lang w:val="hr-HR" w:eastAsia="hr-HR"/>
         </w:rPr>
       </w:pPr>
-      <w:hyperlink w:anchor="_Toc80544901" w:history="1">
+      <w:hyperlink w:anchor="_Toc80719577" w:history="1">
         <w:r>
           <w:rPr>
             <w:rStyle w:val="Hiperveza"/>
@@ -36341,7 +36917,7 @@
             <w:noProof/>
             <w:webHidden/>
           </w:rPr>
-          <w:instrText xml:space="preserve"> PAGEREF _Toc80544901 \h </w:instrText>
+          <w:instrText xml:space="preserve"> PAGEREF _Toc80719577 \h </w:instrText>
         </w:r>
         <w:r>
           <w:rPr>
@@ -36386,7 +36962,7 @@
           <w:lang w:val="hr-HR" w:eastAsia="hr-HR"/>
         </w:rPr>
       </w:pPr>
-      <w:hyperlink w:anchor="_Toc80544902" w:history="1">
+      <w:hyperlink w:anchor="_Toc80719578" w:history="1">
         <w:r>
           <w:rPr>
             <w:rStyle w:val="Hiperveza"/>
@@ -36413,7 +36989,7 @@
             <w:noProof/>
             <w:webHidden/>
           </w:rPr>
-          <w:instrText xml:space="preserve"> PAGEREF _Toc80544902 \h </w:instrText>
+          <w:instrText xml:space="preserve"> PAGEREF _Toc80719578 \h </w:instrText>
         </w:r>
         <w:r>
           <w:rPr>
@@ -36458,7 +37034,7 @@
           <w:lang w:val="hr-HR" w:eastAsia="hr-HR"/>
         </w:rPr>
       </w:pPr>
-      <w:hyperlink w:anchor="_Toc80544903" w:history="1">
+      <w:hyperlink w:anchor="_Toc80719579" w:history="1">
         <w:r>
           <w:rPr>
             <w:rStyle w:val="Hiperveza"/>
@@ -36485,7 +37061,7 @@
             <w:noProof/>
             <w:webHidden/>
           </w:rPr>
-          <w:instrText xml:space="preserve"> PAGEREF _Toc80544903 \h </w:instrText>
+          <w:instrText xml:space="preserve"> PAGEREF _Toc80719579 \h </w:instrText>
         </w:r>
         <w:r>
           <w:rPr>
@@ -36530,7 +37106,7 @@
           <w:lang w:val="hr-HR" w:eastAsia="hr-HR"/>
         </w:rPr>
       </w:pPr>
-      <w:hyperlink w:anchor="_Toc80544904" w:history="1">
+      <w:hyperlink w:anchor="_Toc80719580" w:history="1">
         <w:r>
           <w:rPr>
             <w:rStyle w:val="Hiperveza"/>
@@ -36557,7 +37133,7 @@
             <w:noProof/>
             <w:webHidden/>
           </w:rPr>
-          <w:instrText xml:space="preserve"> PAGEREF _Toc80544904 \h </w:instrText>
+          <w:instrText xml:space="preserve"> PAGEREF _Toc80719580 \h </w:instrText>
         </w:r>
         <w:r>
           <w:rPr>
@@ -36602,7 +37178,7 @@
           <w:lang w:val="hr-HR" w:eastAsia="hr-HR"/>
         </w:rPr>
       </w:pPr>
-      <w:hyperlink w:anchor="_Toc80544905" w:history="1">
+      <w:hyperlink w:anchor="_Toc80719581" w:history="1">
         <w:r>
           <w:rPr>
             <w:rStyle w:val="Hiperveza"/>
@@ -36629,7 +37205,7 @@
             <w:noProof/>
             <w:webHidden/>
           </w:rPr>
-          <w:instrText xml:space="preserve"> PAGEREF _Toc80544905 \h </w:instrText>
+          <w:instrText xml:space="preserve"> PAGEREF _Toc80719581 \h </w:instrText>
         </w:r>
         <w:r>
           <w:rPr>
@@ -36674,7 +37250,7 @@
           <w:lang w:val="hr-HR" w:eastAsia="hr-HR"/>
         </w:rPr>
       </w:pPr>
-      <w:hyperlink w:anchor="_Toc80544906" w:history="1">
+      <w:hyperlink w:anchor="_Toc80719582" w:history="1">
         <w:r>
           <w:rPr>
             <w:rStyle w:val="Hiperveza"/>
@@ -36701,7 +37277,7 @@
             <w:noProof/>
             <w:webHidden/>
           </w:rPr>
-          <w:instrText xml:space="preserve"> PAGEREF _Toc80544906 \h </w:instrText>
+          <w:instrText xml:space="preserve"> PAGEREF _Toc80719582 \h </w:instrText>
         </w:r>
         <w:r>
           <w:rPr>
@@ -36746,7 +37322,7 @@
           <w:lang w:val="hr-HR" w:eastAsia="hr-HR"/>
         </w:rPr>
       </w:pPr>
-      <w:hyperlink w:anchor="_Toc80544907" w:history="1">
+      <w:hyperlink w:anchor="_Toc80719583" w:history="1">
         <w:r>
           <w:rPr>
             <w:rStyle w:val="Hiperveza"/>
@@ -36773,7 +37349,7 @@
             <w:noProof/>
             <w:webHidden/>
           </w:rPr>
-          <w:instrText xml:space="preserve"> PAGEREF _Toc80544907 \h </w:instrText>
+          <w:instrText xml:space="preserve"> PAGEREF _Toc80719583 \h </w:instrText>
         </w:r>
         <w:r>
           <w:rPr>
@@ -36818,7 +37394,7 @@
           <w:lang w:val="hr-HR" w:eastAsia="hr-HR"/>
         </w:rPr>
       </w:pPr>
-      <w:hyperlink w:anchor="_Toc80544908" w:history="1">
+      <w:hyperlink w:anchor="_Toc80719584" w:history="1">
         <w:r>
           <w:rPr>
             <w:rStyle w:val="Hiperveza"/>
@@ -36845,7 +37421,7 @@
             <w:noProof/>
             <w:webHidden/>
           </w:rPr>
-          <w:instrText xml:space="preserve"> PAGEREF _Toc80544908 \h </w:instrText>
+          <w:instrText xml:space="preserve"> PAGEREF _Toc80719584 \h </w:instrText>
         </w:r>
         <w:r>
           <w:rPr>
@@ -36890,7 +37466,7 @@
           <w:lang w:val="hr-HR" w:eastAsia="hr-HR"/>
         </w:rPr>
       </w:pPr>
-      <w:hyperlink w:anchor="_Toc80544909" w:history="1">
+      <w:hyperlink w:anchor="_Toc80719585" w:history="1">
         <w:r>
           <w:rPr>
             <w:rStyle w:val="Hiperveza"/>
@@ -36917,7 +37493,7 @@
             <w:noProof/>
             <w:webHidden/>
           </w:rPr>
-          <w:instrText xml:space="preserve"> PAGEREF _Toc80544909 \h </w:instrText>
+          <w:instrText xml:space="preserve"> PAGEREF _Toc80719585 \h </w:instrText>
         </w:r>
         <w:r>
           <w:rPr>
@@ -36962,7 +37538,7 @@
           <w:lang w:val="hr-HR" w:eastAsia="hr-HR"/>
         </w:rPr>
       </w:pPr>
-      <w:hyperlink w:anchor="_Toc80544910" w:history="1">
+      <w:hyperlink w:anchor="_Toc80719586" w:history="1">
         <w:r>
           <w:rPr>
             <w:rStyle w:val="Hiperveza"/>
@@ -37004,7 +37580,7 @@
             <w:noProof/>
             <w:webHidden/>
           </w:rPr>
-          <w:instrText xml:space="preserve"> PAGEREF _Toc80544910 \h </w:instrText>
+          <w:instrText xml:space="preserve"> PAGEREF _Toc80719586 \h </w:instrText>
         </w:r>
         <w:r>
           <w:rPr>
@@ -37049,7 +37625,7 @@
           <w:lang w:val="hr-HR" w:eastAsia="hr-HR"/>
         </w:rPr>
       </w:pPr>
-      <w:hyperlink w:anchor="_Toc80544911" w:history="1">
+      <w:hyperlink w:anchor="_Toc80719587" w:history="1">
         <w:r>
           <w:rPr>
             <w:rStyle w:val="Hiperveza"/>
@@ -37076,7 +37652,7 @@
             <w:noProof/>
             <w:webHidden/>
           </w:rPr>
-          <w:instrText xml:space="preserve"> PAGEREF _Toc80544911 \h </w:instrText>
+          <w:instrText xml:space="preserve"> PAGEREF _Toc80719587 \h </w:instrText>
         </w:r>
         <w:r>
           <w:rPr>
@@ -37121,7 +37697,7 @@
           <w:lang w:val="hr-HR" w:eastAsia="hr-HR"/>
         </w:rPr>
       </w:pPr>
-      <w:hyperlink w:anchor="_Toc80544912" w:history="1">
+      <w:hyperlink w:anchor="_Toc80719588" w:history="1">
         <w:r>
           <w:rPr>
             <w:rStyle w:val="Hiperveza"/>
@@ -37148,7 +37724,7 @@
             <w:noProof/>
             <w:webHidden/>
           </w:rPr>
-          <w:instrText xml:space="preserve"> PAGEREF _Toc80544912 \h </w:instrText>
+          <w:instrText xml:space="preserve"> PAGEREF _Toc80719588 \h </w:instrText>
         </w:r>
         <w:r>
           <w:rPr>
@@ -37193,7 +37769,7 @@
           <w:lang w:val="hr-HR" w:eastAsia="hr-HR"/>
         </w:rPr>
       </w:pPr>
-      <w:hyperlink w:anchor="_Toc80544913" w:history="1">
+      <w:hyperlink w:anchor="_Toc80719589" w:history="1">
         <w:r>
           <w:rPr>
             <w:rStyle w:val="Hiperveza"/>
@@ -37220,7 +37796,7 @@
             <w:noProof/>
             <w:webHidden/>
           </w:rPr>
-          <w:instrText xml:space="preserve"> PAGEREF _Toc80544913 \h </w:instrText>
+          <w:instrText xml:space="preserve"> PAGEREF _Toc80719589 \h </w:instrText>
         </w:r>
         <w:r>
           <w:rPr>
@@ -37265,7 +37841,7 @@
           <w:lang w:val="hr-HR" w:eastAsia="hr-HR"/>
         </w:rPr>
       </w:pPr>
-      <w:hyperlink w:anchor="_Toc80544914" w:history="1">
+      <w:hyperlink w:anchor="_Toc80719590" w:history="1">
         <w:r>
           <w:rPr>
             <w:rStyle w:val="Hiperveza"/>
@@ -37292,7 +37868,7 @@
             <w:noProof/>
             <w:webHidden/>
           </w:rPr>
-          <w:instrText xml:space="preserve"> PAGEREF _Toc80544914 \h </w:instrText>
+          <w:instrText xml:space="preserve"> PAGEREF _Toc80719590 \h </w:instrText>
         </w:r>
         <w:r>
           <w:rPr>
@@ -37337,7 +37913,7 @@
           <w:lang w:val="hr-HR" w:eastAsia="hr-HR"/>
         </w:rPr>
       </w:pPr>
-      <w:hyperlink w:anchor="_Toc80544915" w:history="1">
+      <w:hyperlink w:anchor="_Toc80719591" w:history="1">
         <w:r>
           <w:rPr>
             <w:rStyle w:val="Hiperveza"/>
@@ -37364,7 +37940,7 @@
             <w:noProof/>
             <w:webHidden/>
           </w:rPr>
-          <w:instrText xml:space="preserve"> PAGEREF _Toc80544915 \h </w:instrText>
+          <w:instrText xml:space="preserve"> PAGEREF _Toc80719591 \h </w:instrText>
         </w:r>
         <w:r>
           <w:rPr>
@@ -37409,7 +37985,7 @@
           <w:lang w:val="hr-HR" w:eastAsia="hr-HR"/>
         </w:rPr>
       </w:pPr>
-      <w:hyperlink w:anchor="_Toc80544916" w:history="1">
+      <w:hyperlink w:anchor="_Toc80719592" w:history="1">
         <w:r>
           <w:rPr>
             <w:rStyle w:val="Hiperveza"/>
@@ -37436,7 +38012,7 @@
             <w:noProof/>
             <w:webHidden/>
           </w:rPr>
-          <w:instrText xml:space="preserve"> PAGEREF _Toc80544916 \h </w:instrText>
+          <w:instrText xml:space="preserve"> PAGEREF _Toc80719592 \h </w:instrText>
         </w:r>
         <w:r>
           <w:rPr>
@@ -37481,7 +38057,7 @@
           <w:lang w:val="hr-HR" w:eastAsia="hr-HR"/>
         </w:rPr>
       </w:pPr>
-      <w:hyperlink w:anchor="_Toc80544917" w:history="1">
+      <w:hyperlink w:anchor="_Toc80719593" w:history="1">
         <w:r>
           <w:rPr>
             <w:rStyle w:val="Hiperveza"/>
@@ -37508,7 +38084,7 @@
             <w:noProof/>
             <w:webHidden/>
           </w:rPr>
-          <w:instrText xml:space="preserve"> PAGEREF _Toc80544917 \h </w:instrText>
+          <w:instrText xml:space="preserve"> PAGEREF _Toc80719593 \h </w:instrText>
         </w:r>
         <w:r>
           <w:rPr>
@@ -37553,7 +38129,7 @@
           <w:lang w:val="hr-HR" w:eastAsia="hr-HR"/>
         </w:rPr>
       </w:pPr>
-      <w:hyperlink w:anchor="_Toc80544918" w:history="1">
+      <w:hyperlink w:anchor="_Toc80719594" w:history="1">
         <w:r>
           <w:rPr>
             <w:rStyle w:val="Hiperveza"/>
@@ -37580,7 +38156,7 @@
             <w:noProof/>
             <w:webHidden/>
           </w:rPr>
-          <w:instrText xml:space="preserve"> PAGEREF _Toc80544918 \h </w:instrText>
+          <w:instrText xml:space="preserve"> PAGEREF _Toc80719594 \h </w:instrText>
         </w:r>
         <w:r>
           <w:rPr>
@@ -37625,7 +38201,7 @@
           <w:lang w:val="hr-HR" w:eastAsia="hr-HR"/>
         </w:rPr>
       </w:pPr>
-      <w:hyperlink w:anchor="_Toc80544919" w:history="1">
+      <w:hyperlink w:anchor="_Toc80719595" w:history="1">
         <w:r>
           <w:rPr>
             <w:rStyle w:val="Hiperveza"/>
@@ -37667,7 +38243,7 @@
             <w:noProof/>
             <w:webHidden/>
           </w:rPr>
-          <w:instrText xml:space="preserve"> PAGEREF _Toc80544919 \h </w:instrText>
+          <w:instrText xml:space="preserve"> PAGEREF _Toc80719595 \h </w:instrText>
         </w:r>
         <w:r>
           <w:rPr>
@@ -37712,7 +38288,7 @@
           <w:lang w:val="hr-HR" w:eastAsia="hr-HR"/>
         </w:rPr>
       </w:pPr>
-      <w:hyperlink w:anchor="_Toc80544920" w:history="1">
+      <w:hyperlink w:anchor="_Toc80719596" w:history="1">
         <w:r>
           <w:rPr>
             <w:rStyle w:val="Hiperveza"/>
@@ -37739,7 +38315,7 @@
             <w:noProof/>
             <w:webHidden/>
           </w:rPr>
-          <w:instrText xml:space="preserve"> PAGEREF _Toc80544920 \h </w:instrText>
+          <w:instrText xml:space="preserve"> PAGEREF _Toc80719596 \h </w:instrText>
         </w:r>
         <w:r>
           <w:rPr>
@@ -37784,7 +38360,7 @@
           <w:lang w:val="hr-HR" w:eastAsia="hr-HR"/>
         </w:rPr>
       </w:pPr>
-      <w:hyperlink w:anchor="_Toc80544921" w:history="1">
+      <w:hyperlink w:anchor="_Toc80719597" w:history="1">
         <w:r>
           <w:rPr>
             <w:rStyle w:val="Hiperveza"/>
@@ -37811,7 +38387,7 @@
             <w:noProof/>
             <w:webHidden/>
           </w:rPr>
-          <w:instrText xml:space="preserve"> PAGEREF _Toc80544921 \h </w:instrText>
+          <w:instrText xml:space="preserve"> PAGEREF _Toc80719597 \h </w:instrText>
         </w:r>
         <w:r>
           <w:rPr>
@@ -37856,7 +38432,7 @@
           <w:lang w:val="hr-HR" w:eastAsia="hr-HR"/>
         </w:rPr>
       </w:pPr>
-      <w:hyperlink w:anchor="_Toc80544922" w:history="1">
+      <w:hyperlink w:anchor="_Toc80719598" w:history="1">
         <w:r>
           <w:rPr>
             <w:rStyle w:val="Hiperveza"/>
@@ -37883,7 +38459,7 @@
             <w:noProof/>
             <w:webHidden/>
           </w:rPr>
-          <w:instrText xml:space="preserve"> PAGEREF _Toc80544922 \h </w:instrText>
+          <w:instrText xml:space="preserve"> PAGEREF _Toc80719598 \h </w:instrText>
         </w:r>
         <w:r>
           <w:rPr>
@@ -37904,6 +38480,654 @@
             <w:webHidden/>
           </w:rPr>
           <w:t>39</w:t>
+        </w:r>
+        <w:r>
+          <w:rPr>
+            <w:noProof/>
+            <w:webHidden/>
+          </w:rPr>
+          <w:fldChar w:fldCharType="end"/>
+        </w:r>
+      </w:hyperlink>
+    </w:p>
+    <w:p>
+      <w:pPr>
+        <w:pStyle w:val="Tablicaslika"/>
+        <w:tabs>
+          <w:tab w:val="right" w:leader="dot" w:pos="9060"/>
+        </w:tabs>
+        <w:rPr>
+          <w:rFonts w:asciiTheme="minorHAnsi" w:eastAsiaTheme="minorEastAsia" w:hAnsiTheme="minorHAnsi" w:cstheme="minorBidi"/>
+          <w:noProof/>
+          <w:sz w:val="22"/>
+          <w:szCs w:val="22"/>
+          <w:lang w:val="hr-HR" w:eastAsia="hr-HR"/>
+        </w:rPr>
+      </w:pPr>
+      <w:hyperlink w:anchor="_Toc80719599" w:history="1">
+        <w:r>
+          <w:rPr>
+            <w:rStyle w:val="Hiperveza"/>
+            <w:noProof/>
+          </w:rPr>
+          <w:t>Slika 6.1 Arhitektura sustava</w:t>
+        </w:r>
+        <w:r>
+          <w:rPr>
+            <w:noProof/>
+            <w:webHidden/>
+          </w:rPr>
+          <w:tab/>
+        </w:r>
+        <w:r>
+          <w:rPr>
+            <w:noProof/>
+            <w:webHidden/>
+          </w:rPr>
+          <w:fldChar w:fldCharType="begin"/>
+        </w:r>
+        <w:r>
+          <w:rPr>
+            <w:noProof/>
+            <w:webHidden/>
+          </w:rPr>
+          <w:instrText xml:space="preserve"> PAGEREF _Toc80719599 \h </w:instrText>
+        </w:r>
+        <w:r>
+          <w:rPr>
+            <w:noProof/>
+            <w:webHidden/>
+          </w:rPr>
+        </w:r>
+        <w:r>
+          <w:rPr>
+            <w:noProof/>
+            <w:webHidden/>
+          </w:rPr>
+          <w:fldChar w:fldCharType="separate"/>
+        </w:r>
+        <w:r>
+          <w:rPr>
+            <w:noProof/>
+            <w:webHidden/>
+          </w:rPr>
+          <w:t>40</w:t>
+        </w:r>
+        <w:r>
+          <w:rPr>
+            <w:noProof/>
+            <w:webHidden/>
+          </w:rPr>
+          <w:fldChar w:fldCharType="end"/>
+        </w:r>
+      </w:hyperlink>
+    </w:p>
+    <w:p>
+      <w:pPr>
+        <w:pStyle w:val="Tablicaslika"/>
+        <w:tabs>
+          <w:tab w:val="right" w:leader="dot" w:pos="9060"/>
+        </w:tabs>
+        <w:rPr>
+          <w:rFonts w:asciiTheme="minorHAnsi" w:eastAsiaTheme="minorEastAsia" w:hAnsiTheme="minorHAnsi" w:cstheme="minorBidi"/>
+          <w:noProof/>
+          <w:sz w:val="22"/>
+          <w:szCs w:val="22"/>
+          <w:lang w:val="hr-HR" w:eastAsia="hr-HR"/>
+        </w:rPr>
+      </w:pPr>
+      <w:hyperlink w:anchor="_Toc80719600" w:history="1">
+        <w:r>
+          <w:rPr>
+            <w:rStyle w:val="Hiperveza"/>
+            <w:noProof/>
+          </w:rPr>
+          <w:t>Slika 6.2 Prijava u sustav</w:t>
+        </w:r>
+        <w:r>
+          <w:rPr>
+            <w:noProof/>
+            <w:webHidden/>
+          </w:rPr>
+          <w:tab/>
+        </w:r>
+        <w:r>
+          <w:rPr>
+            <w:noProof/>
+            <w:webHidden/>
+          </w:rPr>
+          <w:fldChar w:fldCharType="begin"/>
+        </w:r>
+        <w:r>
+          <w:rPr>
+            <w:noProof/>
+            <w:webHidden/>
+          </w:rPr>
+          <w:instrText xml:space="preserve"> PAGEREF _Toc80719600 \h </w:instrText>
+        </w:r>
+        <w:r>
+          <w:rPr>
+            <w:noProof/>
+            <w:webHidden/>
+          </w:rPr>
+        </w:r>
+        <w:r>
+          <w:rPr>
+            <w:noProof/>
+            <w:webHidden/>
+          </w:rPr>
+          <w:fldChar w:fldCharType="separate"/>
+        </w:r>
+        <w:r>
+          <w:rPr>
+            <w:noProof/>
+            <w:webHidden/>
+          </w:rPr>
+          <w:t>41</w:t>
+        </w:r>
+        <w:r>
+          <w:rPr>
+            <w:noProof/>
+            <w:webHidden/>
+          </w:rPr>
+          <w:fldChar w:fldCharType="end"/>
+        </w:r>
+      </w:hyperlink>
+    </w:p>
+    <w:p>
+      <w:pPr>
+        <w:pStyle w:val="Tablicaslika"/>
+        <w:tabs>
+          <w:tab w:val="right" w:leader="dot" w:pos="9060"/>
+        </w:tabs>
+        <w:rPr>
+          <w:rFonts w:asciiTheme="minorHAnsi" w:eastAsiaTheme="minorEastAsia" w:hAnsiTheme="minorHAnsi" w:cstheme="minorBidi"/>
+          <w:noProof/>
+          <w:sz w:val="22"/>
+          <w:szCs w:val="22"/>
+          <w:lang w:val="hr-HR" w:eastAsia="hr-HR"/>
+        </w:rPr>
+      </w:pPr>
+      <w:hyperlink w:anchor="_Toc80719601" w:history="1">
+        <w:r>
+          <w:rPr>
+            <w:rStyle w:val="Hiperveza"/>
+            <w:noProof/>
+          </w:rPr>
+          <w:t>Slika 6.3 Registracija</w:t>
+        </w:r>
+        <w:r>
+          <w:rPr>
+            <w:noProof/>
+            <w:webHidden/>
+          </w:rPr>
+          <w:tab/>
+        </w:r>
+        <w:r>
+          <w:rPr>
+            <w:noProof/>
+            <w:webHidden/>
+          </w:rPr>
+          <w:fldChar w:fldCharType="begin"/>
+        </w:r>
+        <w:r>
+          <w:rPr>
+            <w:noProof/>
+            <w:webHidden/>
+          </w:rPr>
+          <w:instrText xml:space="preserve"> PAGEREF _Toc80719601 \h </w:instrText>
+        </w:r>
+        <w:r>
+          <w:rPr>
+            <w:noProof/>
+            <w:webHidden/>
+          </w:rPr>
+        </w:r>
+        <w:r>
+          <w:rPr>
+            <w:noProof/>
+            <w:webHidden/>
+          </w:rPr>
+          <w:fldChar w:fldCharType="separate"/>
+        </w:r>
+        <w:r>
+          <w:rPr>
+            <w:noProof/>
+            <w:webHidden/>
+          </w:rPr>
+          <w:t>41</w:t>
+        </w:r>
+        <w:r>
+          <w:rPr>
+            <w:noProof/>
+            <w:webHidden/>
+          </w:rPr>
+          <w:fldChar w:fldCharType="end"/>
+        </w:r>
+      </w:hyperlink>
+    </w:p>
+    <w:p>
+      <w:pPr>
+        <w:pStyle w:val="Tablicaslika"/>
+        <w:tabs>
+          <w:tab w:val="right" w:leader="dot" w:pos="9060"/>
+        </w:tabs>
+        <w:rPr>
+          <w:rFonts w:asciiTheme="minorHAnsi" w:eastAsiaTheme="minorEastAsia" w:hAnsiTheme="minorHAnsi" w:cstheme="minorBidi"/>
+          <w:noProof/>
+          <w:sz w:val="22"/>
+          <w:szCs w:val="22"/>
+          <w:lang w:val="hr-HR" w:eastAsia="hr-HR"/>
+        </w:rPr>
+      </w:pPr>
+      <w:hyperlink w:anchor="_Toc80719602" w:history="1">
+        <w:r>
+          <w:rPr>
+            <w:rStyle w:val="Hiperveza"/>
+            <w:noProof/>
+          </w:rPr>
+          <w:t>Slika 6.4 Naslovna stranica</w:t>
+        </w:r>
+        <w:r>
+          <w:rPr>
+            <w:noProof/>
+            <w:webHidden/>
+          </w:rPr>
+          <w:tab/>
+        </w:r>
+        <w:r>
+          <w:rPr>
+            <w:noProof/>
+            <w:webHidden/>
+          </w:rPr>
+          <w:fldChar w:fldCharType="begin"/>
+        </w:r>
+        <w:r>
+          <w:rPr>
+            <w:noProof/>
+            <w:webHidden/>
+          </w:rPr>
+          <w:instrText xml:space="preserve"> PAGEREF _Toc80719602 \h </w:instrText>
+        </w:r>
+        <w:r>
+          <w:rPr>
+            <w:noProof/>
+            <w:webHidden/>
+          </w:rPr>
+        </w:r>
+        <w:r>
+          <w:rPr>
+            <w:noProof/>
+            <w:webHidden/>
+          </w:rPr>
+          <w:fldChar w:fldCharType="separate"/>
+        </w:r>
+        <w:r>
+          <w:rPr>
+            <w:noProof/>
+            <w:webHidden/>
+          </w:rPr>
+          <w:t>42</w:t>
+        </w:r>
+        <w:r>
+          <w:rPr>
+            <w:noProof/>
+            <w:webHidden/>
+          </w:rPr>
+          <w:fldChar w:fldCharType="end"/>
+        </w:r>
+      </w:hyperlink>
+    </w:p>
+    <w:p>
+      <w:pPr>
+        <w:pStyle w:val="Tablicaslika"/>
+        <w:tabs>
+          <w:tab w:val="right" w:leader="dot" w:pos="9060"/>
+        </w:tabs>
+        <w:rPr>
+          <w:rFonts w:asciiTheme="minorHAnsi" w:eastAsiaTheme="minorEastAsia" w:hAnsiTheme="minorHAnsi" w:cstheme="minorBidi"/>
+          <w:noProof/>
+          <w:sz w:val="22"/>
+          <w:szCs w:val="22"/>
+          <w:lang w:val="hr-HR" w:eastAsia="hr-HR"/>
+        </w:rPr>
+      </w:pPr>
+      <w:hyperlink w:anchor="_Toc80719603" w:history="1">
+        <w:r>
+          <w:rPr>
+            <w:rStyle w:val="Hiperveza"/>
+            <w:noProof/>
+          </w:rPr>
+          <w:t>Slika 6.5 Potpisivanje i verifikacija PDF dokumenata</w:t>
+        </w:r>
+        <w:r>
+          <w:rPr>
+            <w:noProof/>
+            <w:webHidden/>
+          </w:rPr>
+          <w:tab/>
+        </w:r>
+        <w:r>
+          <w:rPr>
+            <w:noProof/>
+            <w:webHidden/>
+          </w:rPr>
+          <w:fldChar w:fldCharType="begin"/>
+        </w:r>
+        <w:r>
+          <w:rPr>
+            <w:noProof/>
+            <w:webHidden/>
+          </w:rPr>
+          <w:instrText xml:space="preserve"> PAGEREF _Toc80719603 \h </w:instrText>
+        </w:r>
+        <w:r>
+          <w:rPr>
+            <w:noProof/>
+            <w:webHidden/>
+          </w:rPr>
+        </w:r>
+        <w:r>
+          <w:rPr>
+            <w:noProof/>
+            <w:webHidden/>
+          </w:rPr>
+          <w:fldChar w:fldCharType="separate"/>
+        </w:r>
+        <w:r>
+          <w:rPr>
+            <w:noProof/>
+            <w:webHidden/>
+          </w:rPr>
+          <w:t>42</w:t>
+        </w:r>
+        <w:r>
+          <w:rPr>
+            <w:noProof/>
+            <w:webHidden/>
+          </w:rPr>
+          <w:fldChar w:fldCharType="end"/>
+        </w:r>
+      </w:hyperlink>
+    </w:p>
+    <w:p>
+      <w:pPr>
+        <w:pStyle w:val="Tablicaslika"/>
+        <w:tabs>
+          <w:tab w:val="right" w:leader="dot" w:pos="9060"/>
+        </w:tabs>
+        <w:rPr>
+          <w:rFonts w:asciiTheme="minorHAnsi" w:eastAsiaTheme="minorEastAsia" w:hAnsiTheme="minorHAnsi" w:cstheme="minorBidi"/>
+          <w:noProof/>
+          <w:sz w:val="22"/>
+          <w:szCs w:val="22"/>
+          <w:lang w:val="hr-HR" w:eastAsia="hr-HR"/>
+        </w:rPr>
+      </w:pPr>
+      <w:hyperlink w:anchor="_Toc80719604" w:history="1">
+        <w:r>
+          <w:rPr>
+            <w:rStyle w:val="Hiperveza"/>
+            <w:noProof/>
+          </w:rPr>
+          <w:t>Slika 6.6 Potpisivanje i verifikacija binarnih datoteka</w:t>
+        </w:r>
+        <w:r>
+          <w:rPr>
+            <w:noProof/>
+            <w:webHidden/>
+          </w:rPr>
+          <w:tab/>
+        </w:r>
+        <w:r>
+          <w:rPr>
+            <w:noProof/>
+            <w:webHidden/>
+          </w:rPr>
+          <w:fldChar w:fldCharType="begin"/>
+        </w:r>
+        <w:r>
+          <w:rPr>
+            <w:noProof/>
+            <w:webHidden/>
+          </w:rPr>
+          <w:instrText xml:space="preserve"> PAGEREF _Toc80719604 \h </w:instrText>
+        </w:r>
+        <w:r>
+          <w:rPr>
+            <w:noProof/>
+            <w:webHidden/>
+          </w:rPr>
+        </w:r>
+        <w:r>
+          <w:rPr>
+            <w:noProof/>
+            <w:webHidden/>
+          </w:rPr>
+          <w:fldChar w:fldCharType="separate"/>
+        </w:r>
+        <w:r>
+          <w:rPr>
+            <w:noProof/>
+            <w:webHidden/>
+          </w:rPr>
+          <w:t>43</w:t>
+        </w:r>
+        <w:r>
+          <w:rPr>
+            <w:noProof/>
+            <w:webHidden/>
+          </w:rPr>
+          <w:fldChar w:fldCharType="end"/>
+        </w:r>
+      </w:hyperlink>
+    </w:p>
+    <w:p>
+      <w:pPr>
+        <w:pStyle w:val="Tablicaslika"/>
+        <w:tabs>
+          <w:tab w:val="right" w:leader="dot" w:pos="9060"/>
+        </w:tabs>
+        <w:rPr>
+          <w:rFonts w:asciiTheme="minorHAnsi" w:eastAsiaTheme="minorEastAsia" w:hAnsiTheme="minorHAnsi" w:cstheme="minorBidi"/>
+          <w:noProof/>
+          <w:sz w:val="22"/>
+          <w:szCs w:val="22"/>
+          <w:lang w:val="hr-HR" w:eastAsia="hr-HR"/>
+        </w:rPr>
+      </w:pPr>
+      <w:hyperlink w:anchor="_Toc80719605" w:history="1">
+        <w:r>
+          <w:rPr>
+            <w:rStyle w:val="Hiperveza"/>
+            <w:noProof/>
+          </w:rPr>
+          <w:t>Slika 6.7 Povijest</w:t>
+        </w:r>
+        <w:r>
+          <w:rPr>
+            <w:noProof/>
+            <w:webHidden/>
+          </w:rPr>
+          <w:tab/>
+        </w:r>
+        <w:r>
+          <w:rPr>
+            <w:noProof/>
+            <w:webHidden/>
+          </w:rPr>
+          <w:fldChar w:fldCharType="begin"/>
+        </w:r>
+        <w:r>
+          <w:rPr>
+            <w:noProof/>
+            <w:webHidden/>
+          </w:rPr>
+          <w:instrText xml:space="preserve"> PAGEREF _Toc80719605 \h </w:instrText>
+        </w:r>
+        <w:r>
+          <w:rPr>
+            <w:noProof/>
+            <w:webHidden/>
+          </w:rPr>
+        </w:r>
+        <w:r>
+          <w:rPr>
+            <w:noProof/>
+            <w:webHidden/>
+          </w:rPr>
+          <w:fldChar w:fldCharType="separate"/>
+        </w:r>
+        <w:r>
+          <w:rPr>
+            <w:noProof/>
+            <w:webHidden/>
+          </w:rPr>
+          <w:t>43</w:t>
+        </w:r>
+        <w:r>
+          <w:rPr>
+            <w:noProof/>
+            <w:webHidden/>
+          </w:rPr>
+          <w:fldChar w:fldCharType="end"/>
+        </w:r>
+      </w:hyperlink>
+    </w:p>
+    <w:p>
+      <w:pPr>
+        <w:pStyle w:val="Tablicaslika"/>
+        <w:tabs>
+          <w:tab w:val="right" w:leader="dot" w:pos="9060"/>
+        </w:tabs>
+        <w:rPr>
+          <w:rFonts w:asciiTheme="minorHAnsi" w:eastAsiaTheme="minorEastAsia" w:hAnsiTheme="minorHAnsi" w:cstheme="minorBidi"/>
+          <w:noProof/>
+          <w:sz w:val="22"/>
+          <w:szCs w:val="22"/>
+          <w:lang w:val="hr-HR" w:eastAsia="hr-HR"/>
+        </w:rPr>
+      </w:pPr>
+      <w:hyperlink w:anchor="_Toc80719606" w:history="1">
+        <w:r>
+          <w:rPr>
+            <w:rStyle w:val="Hiperveza"/>
+            <w:noProof/>
+          </w:rPr>
+          <w:t>Slika 6.8 Upravljanje osobnim podatcima</w:t>
+        </w:r>
+        <w:r>
+          <w:rPr>
+            <w:noProof/>
+            <w:webHidden/>
+          </w:rPr>
+          <w:tab/>
+        </w:r>
+        <w:r>
+          <w:rPr>
+            <w:noProof/>
+            <w:webHidden/>
+          </w:rPr>
+          <w:fldChar w:fldCharType="begin"/>
+        </w:r>
+        <w:r>
+          <w:rPr>
+            <w:noProof/>
+            <w:webHidden/>
+          </w:rPr>
+          <w:instrText xml:space="preserve"> PAGEREF _Toc80719606 \h </w:instrText>
+        </w:r>
+        <w:r>
+          <w:rPr>
+            <w:noProof/>
+            <w:webHidden/>
+          </w:rPr>
+        </w:r>
+        <w:r>
+          <w:rPr>
+            <w:noProof/>
+            <w:webHidden/>
+          </w:rPr>
+          <w:fldChar w:fldCharType="separate"/>
+        </w:r>
+        <w:r>
+          <w:rPr>
+            <w:noProof/>
+            <w:webHidden/>
+          </w:rPr>
+          <w:t>44</w:t>
+        </w:r>
+        <w:r>
+          <w:rPr>
+            <w:noProof/>
+            <w:webHidden/>
+          </w:rPr>
+          <w:fldChar w:fldCharType="end"/>
+        </w:r>
+      </w:hyperlink>
+    </w:p>
+    <w:p>
+      <w:pPr>
+        <w:pStyle w:val="Tablicaslika"/>
+        <w:tabs>
+          <w:tab w:val="right" w:leader="dot" w:pos="9060"/>
+        </w:tabs>
+        <w:rPr>
+          <w:rFonts w:asciiTheme="minorHAnsi" w:eastAsiaTheme="minorEastAsia" w:hAnsiTheme="minorHAnsi" w:cstheme="minorBidi"/>
+          <w:noProof/>
+          <w:sz w:val="22"/>
+          <w:szCs w:val="22"/>
+          <w:lang w:val="hr-HR" w:eastAsia="hr-HR"/>
+        </w:rPr>
+      </w:pPr>
+      <w:hyperlink w:anchor="_Toc80719607" w:history="1">
+        <w:r>
+          <w:rPr>
+            <w:rStyle w:val="Hiperveza"/>
+            <w:noProof/>
+          </w:rPr>
+          <w:t>Slika 6.9 Relacijski model baze podataka</w:t>
+        </w:r>
+        <w:r>
+          <w:rPr>
+            <w:noProof/>
+            <w:webHidden/>
+          </w:rPr>
+          <w:tab/>
+        </w:r>
+        <w:r>
+          <w:rPr>
+            <w:noProof/>
+            <w:webHidden/>
+          </w:rPr>
+          <w:fldChar w:fldCharType="begin"/>
+        </w:r>
+        <w:r>
+          <w:rPr>
+            <w:noProof/>
+            <w:webHidden/>
+          </w:rPr>
+          <w:instrText xml:space="preserve"> PAGEREF _Toc80719607 \h </w:instrText>
+        </w:r>
+        <w:r>
+          <w:rPr>
+            <w:noProof/>
+            <w:webHidden/>
+          </w:rPr>
+        </w:r>
+        <w:r>
+          <w:rPr>
+            <w:noProof/>
+            <w:webHidden/>
+          </w:rPr>
+          <w:fldChar w:fldCharType="separate"/>
+        </w:r>
+        <w:r>
+          <w:rPr>
+            <w:noProof/>
+            <w:webHidden/>
+          </w:rPr>
+          <w:t>46</w:t>
         </w:r>
         <w:r>
           <w:rPr>

</xml_diff>

<commit_message>
Add intro to impl section
</commit_message>
<xml_diff>
--- a/docs/DiplomskiRad.docx
+++ b/docs/DiplomskiRad.docx
@@ -33852,16 +33852,554 @@
     </w:p>
     <w:p>
       <w:pPr>
+        <w:rPr>
+          <w:lang w:val="hr-HR"/>
+        </w:rPr>
+      </w:pPr>
+      <w:r>
+        <w:rPr>
+          <w:lang w:val="hr-HR"/>
+        </w:rPr>
+        <w:t>U ovom poglavlju opisana je implementacija samog sustava</w:t>
+      </w:r>
+      <w:r>
+        <w:rPr>
+          <w:lang w:val="hr-HR"/>
+        </w:rPr>
+        <w:t>, a naglasak je stavljen na specifičnosti implementacije ovog sustava. Ostali popratni mehanizmi i implementacijski detalji biti će navedeni uz minimalnu razinu informacija dovoljnu za shvaćanje funkcionalnosti sustava.</w:t>
+      </w:r>
+    </w:p>
+    <w:p>
+      <w:pPr>
+        <w:rPr>
+          <w:lang w:val="hr-HR"/>
+        </w:rPr>
+      </w:pPr>
+    </w:p>
+    <w:p>
+      <w:pPr>
+        <w:rPr>
+          <w:lang w:val="hr-HR"/>
+        </w:rPr>
+      </w:pPr>
+      <w:r>
+        <w:rPr>
+          <w:lang w:val="hr-HR"/>
+        </w:rPr>
+        <w:t xml:space="preserve">Svi servisi sustava pripremljeni su za rad u </w:t>
+      </w:r>
+      <w:proofErr w:type="spellStart"/>
+      <w:r>
+        <w:rPr>
+          <w:lang w:val="hr-HR"/>
+        </w:rPr>
+        <w:t>Docker</w:t>
+      </w:r>
+      <w:proofErr w:type="spellEnd"/>
+      <w:r>
+        <w:rPr>
+          <w:lang w:val="hr-HR"/>
+        </w:rPr>
+        <w:t xml:space="preserve"> kontejneru što omogućava niz korisnih svojstava poput prenosivosti, kompatibilnosti, lakoće pokretanja, itd. Čitav sustav i međuovisnosti </w:t>
+      </w:r>
+      <w:r>
+        <w:rPr>
+          <w:lang w:val="hr-HR"/>
+        </w:rPr>
+        <w:t xml:space="preserve">individualnih </w:t>
+      </w:r>
+      <w:r>
+        <w:rPr>
+          <w:lang w:val="hr-HR"/>
+        </w:rPr>
+        <w:t xml:space="preserve">servisa definirani su u </w:t>
+      </w:r>
+      <w:proofErr w:type="spellStart"/>
+      <w:r>
+        <w:rPr>
+          <w:lang w:val="hr-HR"/>
+        </w:rPr>
+        <w:t>Compose</w:t>
+      </w:r>
+      <w:proofErr w:type="spellEnd"/>
+      <w:r>
+        <w:rPr>
+          <w:lang w:val="hr-HR"/>
+        </w:rPr>
+        <w:t xml:space="preserve"> datoteci. </w:t>
+      </w:r>
+    </w:p>
+    <w:p>
+      <w:pPr>
+        <w:rPr>
+          <w:lang w:val="hr-HR"/>
+        </w:rPr>
+      </w:pPr>
+    </w:p>
+    <w:p>
+      <w:pPr>
+        <w:rPr>
+          <w:lang w:val="hr-HR"/>
+        </w:rPr>
+      </w:pPr>
+      <w:proofErr w:type="spellStart"/>
+      <w:r>
+        <w:rPr>
+          <w:lang w:val="hr-HR"/>
+        </w:rPr>
+        <w:t>Compose</w:t>
+      </w:r>
+      <w:proofErr w:type="spellEnd"/>
+      <w:r>
+        <w:rPr>
+          <w:lang w:val="hr-HR"/>
+        </w:rPr>
+        <w:t xml:space="preserve"> je alat za definiciju i pokretanje više </w:t>
+      </w:r>
+      <w:proofErr w:type="spellStart"/>
+      <w:r>
+        <w:rPr>
+          <w:lang w:val="hr-HR"/>
+        </w:rPr>
+        <w:t>Docker</w:t>
+      </w:r>
+      <w:proofErr w:type="spellEnd"/>
+      <w:r>
+        <w:rPr>
+          <w:lang w:val="hr-HR"/>
+        </w:rPr>
+        <w:t xml:space="preserve"> aplikacija. </w:t>
+      </w:r>
+      <w:proofErr w:type="spellStart"/>
+      <w:r>
+        <w:rPr>
+          <w:lang w:val="hr-HR"/>
+        </w:rPr>
+        <w:t>Compose</w:t>
+      </w:r>
+      <w:proofErr w:type="spellEnd"/>
+      <w:r>
+        <w:rPr>
+          <w:lang w:val="hr-HR"/>
+        </w:rPr>
+        <w:t xml:space="preserve"> omogućava definiciju servisa sustava u obliku YAML datoteke i pokretanje čitavog sustava jednom naredbom.[21]</w:t>
+      </w:r>
+      <w:r>
+        <w:rPr>
+          <w:lang w:val="hr-HR"/>
+        </w:rPr>
+        <w:t xml:space="preserve"> </w:t>
+      </w:r>
+    </w:p>
+    <w:p>
+      <w:pPr>
+        <w:rPr>
+          <w:lang w:val="hr-HR"/>
+        </w:rPr>
+      </w:pPr>
+    </w:p>
+    <w:p>
+      <w:pPr>
+        <w:rPr>
+          <w:lang w:val="hr-HR"/>
+        </w:rPr>
+      </w:pPr>
+      <w:r>
+        <w:rPr>
+          <w:lang w:val="hr-HR"/>
+        </w:rPr>
+        <w:fldChar w:fldCharType="begin"/>
+      </w:r>
+      <w:r>
+        <w:rPr>
+          <w:lang w:val="hr-HR"/>
+        </w:rPr>
+        <w:instrText xml:space="preserve"> REF _Ref80723668 \h </w:instrText>
+      </w:r>
+      <w:r>
+        <w:rPr>
+          <w:lang w:val="hr-HR"/>
+        </w:rPr>
+      </w:r>
+      <w:r>
+        <w:rPr>
+          <w:lang w:val="hr-HR"/>
+        </w:rPr>
+        <w:fldChar w:fldCharType="separate"/>
+      </w:r>
+      <w:proofErr w:type="spellStart"/>
+      <w:r>
+        <w:t>Slika</w:t>
+      </w:r>
+      <w:proofErr w:type="spellEnd"/>
+      <w:r>
+        <w:t xml:space="preserve"> </w:t>
+      </w:r>
+      <w:r>
+        <w:rPr>
+          <w:noProof/>
+        </w:rPr>
+        <w:t>7</w:t>
+      </w:r>
+      <w:r>
+        <w:t>.</w:t>
+      </w:r>
+      <w:r>
+        <w:rPr>
+          <w:noProof/>
+        </w:rPr>
+        <w:t>1</w:t>
+      </w:r>
+      <w:r>
+        <w:rPr>
+          <w:lang w:val="hr-HR"/>
+        </w:rPr>
+        <w:fldChar w:fldCharType="end"/>
+      </w:r>
+      <w:r>
+        <w:rPr>
+          <w:lang w:val="hr-HR"/>
+        </w:rPr>
+        <w:t xml:space="preserve"> prikazuje sadržaj </w:t>
+      </w:r>
+      <w:proofErr w:type="spellStart"/>
+      <w:r>
+        <w:rPr>
+          <w:lang w:val="hr-HR"/>
+        </w:rPr>
+        <w:t>Compose</w:t>
+      </w:r>
+      <w:proofErr w:type="spellEnd"/>
+      <w:r>
+        <w:rPr>
+          <w:lang w:val="hr-HR"/>
+        </w:rPr>
+        <w:t xml:space="preserve"> datoteke koja definira sustav.</w:t>
+      </w:r>
+    </w:p>
+    <w:p>
+      <w:pPr>
+        <w:keepNext/>
+        <w:jc w:val="center"/>
+      </w:pPr>
+      <w:r>
+        <w:rPr>
+          <w:noProof/>
+          <w:lang w:val="hr-HR"/>
+        </w:rPr>
+        <w:lastRenderedPageBreak/>
+        <w:drawing>
+          <wp:inline distT="0" distB="0" distL="0" distR="0" wp14:anchorId="36D9B61D" wp14:editId="389C1215">
+            <wp:extent cx="4795284" cy="8553020"/>
+            <wp:effectExtent l="0" t="0" r="5715" b="635"/>
+            <wp:docPr id="28" name="Slika 28"/>
+            <wp:cNvGraphicFramePr>
+              <a:graphicFrameLocks xmlns:a="http://schemas.openxmlformats.org/drawingml/2006/main" noChangeAspect="1"/>
+            </wp:cNvGraphicFramePr>
+            <a:graphic xmlns:a="http://schemas.openxmlformats.org/drawingml/2006/main">
+              <a:graphicData uri="http://schemas.openxmlformats.org/drawingml/2006/picture">
+                <pic:pic xmlns:pic="http://schemas.openxmlformats.org/drawingml/2006/picture">
+                  <pic:nvPicPr>
+                    <pic:cNvPr id="0" name="Picture 3"/>
+                    <pic:cNvPicPr>
+                      <a:picLocks noChangeAspect="1" noChangeArrowheads="1"/>
+                    </pic:cNvPicPr>
+                  </pic:nvPicPr>
+                  <pic:blipFill>
+                    <a:blip r:embed="rId45" cstate="print">
+                      <a:extLst>
+                        <a:ext uri="{28A0092B-C50C-407E-A947-70E740481C1C}">
+                          <a14:useLocalDpi xmlns:a14="http://schemas.microsoft.com/office/drawing/2010/main" val="0"/>
+                        </a:ext>
+                      </a:extLst>
+                    </a:blip>
+                    <a:srcRect/>
+                    <a:stretch>
+                      <a:fillRect/>
+                    </a:stretch>
+                  </pic:blipFill>
+                  <pic:spPr bwMode="auto">
+                    <a:xfrm>
+                      <a:off x="0" y="0"/>
+                      <a:ext cx="4795284" cy="8553020"/>
+                    </a:xfrm>
+                    <a:prstGeom prst="rect">
+                      <a:avLst/>
+                    </a:prstGeom>
+                    <a:noFill/>
+                    <a:ln>
+                      <a:noFill/>
+                    </a:ln>
+                  </pic:spPr>
+                </pic:pic>
+              </a:graphicData>
+            </a:graphic>
+          </wp:inline>
+        </w:drawing>
+      </w:r>
+    </w:p>
+    <w:p>
+      <w:pPr>
+        <w:pStyle w:val="Opisslike"/>
+        <w:rPr>
+          <w:lang w:val="hr-HR"/>
+        </w:rPr>
+      </w:pPr>
+      <w:bookmarkStart w:id="100" w:name="_Ref80723668"/>
+      <w:proofErr w:type="spellStart"/>
+      <w:r>
+        <w:t>Slika</w:t>
+      </w:r>
+      <w:proofErr w:type="spellEnd"/>
+      <w:r>
+        <w:t xml:space="preserve"> </w:t>
+      </w:r>
+      <w:r>
+        <w:fldChar w:fldCharType="begin"/>
+      </w:r>
+      <w:r>
+        <w:instrText xml:space="preserve"> STYLEREF 1 \s </w:instrText>
+      </w:r>
+      <w:r>
+        <w:fldChar w:fldCharType="separate"/>
+      </w:r>
+      <w:r>
+        <w:rPr>
+          <w:noProof/>
+        </w:rPr>
+        <w:t>7</w:t>
+      </w:r>
+      <w:r>
+        <w:fldChar w:fldCharType="end"/>
+      </w:r>
+      <w:r>
+        <w:t>.</w:t>
+      </w:r>
+      <w:r>
+        <w:fldChar w:fldCharType="begin"/>
+      </w:r>
+      <w:r>
+        <w:instrText xml:space="preserve"> SEQ Slika \* ARABIC \s 1 </w:instrText>
+      </w:r>
+      <w:r>
+        <w:fldChar w:fldCharType="separate"/>
+      </w:r>
+      <w:r>
+        <w:rPr>
+          <w:noProof/>
+        </w:rPr>
+        <w:t>1</w:t>
+      </w:r>
+      <w:r>
+        <w:fldChar w:fldCharType="end"/>
+      </w:r>
+      <w:bookmarkEnd w:id="100"/>
+      <w:r>
+        <w:t xml:space="preserve"> Compose </w:t>
+      </w:r>
+      <w:proofErr w:type="spellStart"/>
+      <w:r>
+        <w:t>datoteka</w:t>
+      </w:r>
+      <w:proofErr w:type="spellEnd"/>
+      <w:r>
+        <w:t xml:space="preserve"> </w:t>
+      </w:r>
+      <w:proofErr w:type="spellStart"/>
+      <w:r>
+        <w:t>sustava</w:t>
+      </w:r>
+      <w:proofErr w:type="spellEnd"/>
+    </w:p>
+    <w:p>
+      <w:pPr>
+        <w:rPr>
+          <w:lang w:val="hr-HR"/>
+        </w:rPr>
+      </w:pPr>
+    </w:p>
+    <w:p>
+      <w:pPr>
+        <w:pStyle w:val="Naslov2"/>
+        <w:rPr>
+          <w:lang w:val="hr-HR"/>
+        </w:rPr>
+      </w:pPr>
+      <w:r>
+        <w:rPr>
+          <w:lang w:val="hr-HR"/>
+        </w:rPr>
+        <w:t>Web Aplikacija</w:t>
+      </w:r>
+    </w:p>
+    <w:p>
+      <w:pPr>
+        <w:rPr>
+          <w:lang w:val="hr-HR"/>
+        </w:rPr>
+      </w:pPr>
+      <w:r>
+        <w:rPr>
+          <w:lang w:val="hr-HR"/>
+        </w:rPr>
+        <w:t>A</w:t>
+      </w:r>
+    </w:p>
+    <w:p>
+      <w:pPr>
+        <w:rPr>
+          <w:lang w:val="hr-HR"/>
+        </w:rPr>
+      </w:pPr>
+    </w:p>
+    <w:p>
+      <w:pPr>
+        <w:pStyle w:val="Naslov2"/>
+        <w:rPr>
+          <w:lang w:val="hr-HR"/>
+        </w:rPr>
+      </w:pPr>
+      <w:r>
+        <w:rPr>
+          <w:lang w:val="hr-HR"/>
+        </w:rPr>
+        <w:t>Servis za potpisivanje</w:t>
+      </w:r>
+    </w:p>
+    <w:p>
+      <w:pPr>
+        <w:rPr>
+          <w:lang w:val="hr-HR"/>
+        </w:rPr>
+      </w:pPr>
+      <w:r>
+        <w:rPr>
+          <w:lang w:val="hr-HR"/>
+        </w:rPr>
+        <w:t>B</w:t>
+      </w:r>
+    </w:p>
+    <w:p>
+      <w:pPr>
+        <w:rPr>
+          <w:lang w:val="hr-HR"/>
+        </w:rPr>
+      </w:pPr>
+    </w:p>
+    <w:p>
+      <w:pPr>
+        <w:pStyle w:val="Naslov2"/>
+        <w:rPr>
+          <w:lang w:val="hr-HR"/>
+        </w:rPr>
+      </w:pPr>
+      <w:r>
+        <w:rPr>
+          <w:lang w:val="hr-HR"/>
+        </w:rPr>
+        <w:t>Servis za upravljanje digitalnim potpisima</w:t>
+      </w:r>
+    </w:p>
+    <w:p>
+      <w:pPr>
+        <w:rPr>
+          <w:lang w:val="hr-HR"/>
+        </w:rPr>
+      </w:pPr>
+      <w:r>
+        <w:rPr>
+          <w:lang w:val="hr-HR"/>
+        </w:rPr>
+        <w:t>C</w:t>
+      </w:r>
+    </w:p>
+    <w:p>
+      <w:pPr>
+        <w:rPr>
+          <w:lang w:val="hr-HR"/>
+        </w:rPr>
+      </w:pPr>
+    </w:p>
+    <w:p>
+      <w:pPr>
+        <w:pStyle w:val="Naslov2"/>
+        <w:rPr>
+          <w:lang w:val="hr-HR"/>
+        </w:rPr>
+      </w:pPr>
+      <w:r>
+        <w:rPr>
+          <w:lang w:val="hr-HR"/>
+        </w:rPr>
+        <w:t>CRL poslužitelj</w:t>
+      </w:r>
+    </w:p>
+    <w:p>
+      <w:pPr>
+        <w:rPr>
+          <w:lang w:val="hr-HR"/>
+        </w:rPr>
+      </w:pPr>
+      <w:r>
+        <w:rPr>
+          <w:lang w:val="hr-HR"/>
+        </w:rPr>
+        <w:t>D</w:t>
+      </w:r>
+    </w:p>
+    <w:p>
+      <w:pPr>
+        <w:rPr>
+          <w:lang w:val="hr-HR"/>
+        </w:rPr>
+      </w:pPr>
+    </w:p>
+    <w:p>
+      <w:pPr>
+        <w:pStyle w:val="Naslov2"/>
+        <w:rPr>
+          <w:lang w:val="hr-HR"/>
+        </w:rPr>
+      </w:pPr>
+      <w:r>
+        <w:rPr>
+          <w:lang w:val="hr-HR"/>
+        </w:rPr>
+        <w:t>OCSP poslužitelj</w:t>
+      </w:r>
+    </w:p>
+    <w:p>
+      <w:pPr>
+        <w:rPr>
+          <w:lang w:val="hr-HR"/>
+        </w:rPr>
+      </w:pPr>
+      <w:r>
+        <w:rPr>
+          <w:lang w:val="hr-HR"/>
+        </w:rPr>
+        <w:t>E</w:t>
+      </w:r>
+    </w:p>
+    <w:p>
+      <w:pPr>
+        <w:rPr>
+          <w:lang w:val="hr-HR"/>
+        </w:rPr>
+      </w:pPr>
+    </w:p>
+    <w:p>
+      <w:pPr>
         <w:pStyle w:val="Naslov1"/>
       </w:pPr>
-      <w:bookmarkStart w:id="100" w:name="_Toc80033058"/>
-      <w:bookmarkStart w:id="101" w:name="_Toc80719569"/>
+      <w:bookmarkStart w:id="101" w:name="_Toc80033058"/>
+      <w:bookmarkStart w:id="102" w:name="_Toc80719569"/>
       <w:r>
         <w:lastRenderedPageBreak/>
         <w:t>Zaključak</w:t>
       </w:r>
-      <w:bookmarkEnd w:id="100"/>
       <w:bookmarkEnd w:id="101"/>
+      <w:bookmarkEnd w:id="102"/>
     </w:p>
     <w:p>
       <w:pPr>
@@ -33871,14 +34409,14 @@
           <w:numId w:val="0"/>
         </w:numPr>
       </w:pPr>
-      <w:bookmarkStart w:id="102" w:name="_Toc80033059"/>
-      <w:bookmarkStart w:id="103" w:name="_Toc80719570"/>
+      <w:bookmarkStart w:id="103" w:name="_Toc80033059"/>
+      <w:bookmarkStart w:id="104" w:name="_Toc80719570"/>
       <w:r>
         <w:lastRenderedPageBreak/>
         <w:t>Literatura</w:t>
       </w:r>
-      <w:bookmarkEnd w:id="102"/>
       <w:bookmarkEnd w:id="103"/>
+      <w:bookmarkEnd w:id="104"/>
     </w:p>
     <w:p>
       <w:pPr>
@@ -34016,7 +34554,7 @@
         </w:rPr>
         <w:t xml:space="preserve">“, s Interneta, </w:t>
       </w:r>
-      <w:hyperlink r:id="rId45" w:history="1">
+      <w:hyperlink r:id="rId46" w:history="1">
         <w:r>
           <w:rPr>
             <w:rStyle w:val="Hiperveza"/>
@@ -34114,7 +34652,7 @@
         </w:rPr>
         <w:t xml:space="preserve"> signature“, s Interneta, </w:t>
       </w:r>
-      <w:hyperlink r:id="rId46" w:history="1">
+      <w:hyperlink r:id="rId47" w:history="1">
         <w:r>
           <w:rPr>
             <w:rStyle w:val="Hiperveza"/>
@@ -34267,7 +34805,21 @@
         <w:rPr>
           <w:lang w:val="hr-HR"/>
         </w:rPr>
-        <w:t>, Jhn R..: „</w:t>
+        <w:t xml:space="preserve">, </w:t>
+      </w:r>
+      <w:proofErr w:type="spellStart"/>
+      <w:r>
+        <w:rPr>
+          <w:lang w:val="hr-HR"/>
+        </w:rPr>
+        <w:t>Jhn</w:t>
+      </w:r>
+      <w:proofErr w:type="spellEnd"/>
+      <w:r>
+        <w:rPr>
+          <w:lang w:val="hr-HR"/>
+        </w:rPr>
+        <w:t xml:space="preserve"> R..: „</w:t>
       </w:r>
       <w:proofErr w:type="spellStart"/>
       <w:r>
@@ -34463,7 +35015,7 @@
         </w:rPr>
         <w:t xml:space="preserve">)?“, s Interneta, </w:t>
       </w:r>
-      <w:hyperlink r:id="rId47" w:history="1">
+      <w:hyperlink r:id="rId48" w:history="1">
         <w:r>
           <w:rPr>
             <w:rStyle w:val="Hiperveza"/>
@@ -34652,7 +35204,7 @@
         </w:rPr>
         <w:t xml:space="preserve">“, s Interneta, </w:t>
       </w:r>
-      <w:hyperlink r:id="rId48" w:history="1">
+      <w:hyperlink r:id="rId49" w:history="1">
         <w:r>
           <w:rPr>
             <w:rStyle w:val="Hiperveza"/>
@@ -34824,7 +35376,7 @@
         </w:rPr>
         <w:t xml:space="preserve">“, s Interneta, </w:t>
       </w:r>
-      <w:hyperlink r:id="rId49" w:anchor="about" w:history="1">
+      <w:hyperlink r:id="rId50" w:anchor="about" w:history="1">
         <w:r>
           <w:rPr>
             <w:rStyle w:val="Hiperveza"/>
@@ -34892,7 +35444,7 @@
         </w:rPr>
         <w:t xml:space="preserve"> List Croatia“, s Interneta, </w:t>
       </w:r>
-      <w:hyperlink r:id="rId50" w:anchor="/tl/HR" w:history="1">
+      <w:hyperlink r:id="rId51" w:anchor="/tl/HR" w:history="1">
         <w:r>
           <w:rPr>
             <w:rStyle w:val="Hiperveza"/>
@@ -34948,7 +35500,7 @@
         </w:rPr>
         <w:t xml:space="preserve"> v5.8, 7.2.2021.“, s Interneta, </w:t>
       </w:r>
-      <w:hyperlink r:id="rId51" w:history="1">
+      <w:hyperlink r:id="rId52" w:history="1">
         <w:r>
           <w:rPr>
             <w:rStyle w:val="Hiperveza"/>
@@ -35605,7 +36157,7 @@
         </w:rPr>
         <w:t xml:space="preserve">[19] CEF Digital: „Digital Signature Service – DSS“, s Interneta, </w:t>
       </w:r>
-      <w:hyperlink r:id="rId52" w:history="1">
+      <w:hyperlink r:id="rId53" w:history="1">
         <w:r>
           <w:rPr>
             <w:rStyle w:val="Hiperveza"/>
@@ -35717,6 +36269,97 @@
         </w:rPr>
         <w:t>“, V1.03, 9.9.2019.</w:t>
       </w:r>
+    </w:p>
+    <w:p>
+      <w:pPr>
+        <w:rPr>
+          <w:lang w:val="hr-HR"/>
+        </w:rPr>
+      </w:pPr>
+      <w:r>
+        <w:rPr>
+          <w:lang w:val="hr-HR"/>
+        </w:rPr>
+        <w:t>[21] Docker.com: „</w:t>
+      </w:r>
+      <w:proofErr w:type="spellStart"/>
+      <w:r>
+        <w:rPr>
+          <w:lang w:val="hr-HR"/>
+        </w:rPr>
+        <w:t>Overview</w:t>
+      </w:r>
+      <w:proofErr w:type="spellEnd"/>
+      <w:r>
+        <w:rPr>
+          <w:lang w:val="hr-HR"/>
+        </w:rPr>
+        <w:t xml:space="preserve"> </w:t>
+      </w:r>
+      <w:proofErr w:type="spellStart"/>
+      <w:r>
+        <w:rPr>
+          <w:lang w:val="hr-HR"/>
+        </w:rPr>
+        <w:t>of</w:t>
+      </w:r>
+      <w:proofErr w:type="spellEnd"/>
+      <w:r>
+        <w:rPr>
+          <w:lang w:val="hr-HR"/>
+        </w:rPr>
+        <w:t xml:space="preserve"> </w:t>
+      </w:r>
+      <w:proofErr w:type="spellStart"/>
+      <w:r>
+        <w:rPr>
+          <w:lang w:val="hr-HR"/>
+        </w:rPr>
+        <w:t>Docker</w:t>
+      </w:r>
+      <w:proofErr w:type="spellEnd"/>
+      <w:r>
+        <w:rPr>
+          <w:lang w:val="hr-HR"/>
+        </w:rPr>
+        <w:t xml:space="preserve"> </w:t>
+      </w:r>
+      <w:proofErr w:type="spellStart"/>
+      <w:r>
+        <w:rPr>
+          <w:lang w:val="hr-HR"/>
+        </w:rPr>
+        <w:t>Compose</w:t>
+      </w:r>
+      <w:proofErr w:type="spellEnd"/>
+      <w:r>
+        <w:rPr>
+          <w:lang w:val="hr-HR"/>
+        </w:rPr>
+        <w:t xml:space="preserve">“, s Interneta, </w:t>
+      </w:r>
+      <w:hyperlink r:id="rId54" w:history="1">
+        <w:r>
+          <w:rPr>
+            <w:rStyle w:val="Hiperveza"/>
+            <w:lang w:val="hr-HR"/>
+          </w:rPr>
+          <w:t>https://docs.docker.com/compose/</w:t>
+        </w:r>
+      </w:hyperlink>
+      <w:r>
+        <w:rPr>
+          <w:lang w:val="hr-HR"/>
+        </w:rPr>
+        <w:t>, 24.8.2021.</w:t>
+      </w:r>
+    </w:p>
+    <w:p>
+      <w:pPr>
+        <w:rPr>
+          <w:lang w:val="hr-HR"/>
+        </w:rPr>
+      </w:pPr>
     </w:p>
     <w:p>
       <w:pPr>
@@ -35727,14 +36370,14 @@
         </w:numPr>
         <w:ind w:left="431" w:hanging="431"/>
       </w:pPr>
-      <w:bookmarkStart w:id="104" w:name="_Toc80033060"/>
-      <w:bookmarkStart w:id="105" w:name="_Toc80719571"/>
+      <w:bookmarkStart w:id="105" w:name="_Toc80033060"/>
+      <w:bookmarkStart w:id="106" w:name="_Toc80719571"/>
       <w:r>
         <w:lastRenderedPageBreak/>
         <w:t>Popis oznaka i kratica</w:t>
       </w:r>
-      <w:bookmarkEnd w:id="104"/>
       <w:bookmarkEnd w:id="105"/>
+      <w:bookmarkEnd w:id="106"/>
     </w:p>
     <w:p>
       <w:pPr>
@@ -36720,14 +37363,14 @@
         </w:numPr>
         <w:ind w:left="431" w:hanging="431"/>
       </w:pPr>
-      <w:bookmarkStart w:id="106" w:name="_Toc80033061"/>
-      <w:bookmarkStart w:id="107" w:name="_Toc80719572"/>
+      <w:bookmarkStart w:id="107" w:name="_Toc80033061"/>
+      <w:bookmarkStart w:id="108" w:name="_Toc80719572"/>
       <w:r>
         <w:lastRenderedPageBreak/>
         <w:t>Sažetak</w:t>
       </w:r>
-      <w:bookmarkEnd w:id="106"/>
       <w:bookmarkEnd w:id="107"/>
+      <w:bookmarkEnd w:id="108"/>
     </w:p>
     <w:p>
       <w:pPr>
@@ -36738,14 +37381,14 @@
         </w:numPr>
         <w:ind w:left="431" w:hanging="431"/>
       </w:pPr>
-      <w:bookmarkStart w:id="108" w:name="_Toc80033062"/>
-      <w:bookmarkStart w:id="109" w:name="_Toc80719573"/>
+      <w:bookmarkStart w:id="109" w:name="_Toc80033062"/>
+      <w:bookmarkStart w:id="110" w:name="_Toc80719573"/>
       <w:r>
         <w:lastRenderedPageBreak/>
         <w:t>Summary</w:t>
       </w:r>
-      <w:bookmarkEnd w:id="108"/>
       <w:bookmarkEnd w:id="109"/>
+      <w:bookmarkEnd w:id="110"/>
     </w:p>
     <w:p>
       <w:pPr>
@@ -36756,14 +37399,14 @@
         </w:numPr>
         <w:ind w:left="431" w:hanging="431"/>
       </w:pPr>
-      <w:bookmarkStart w:id="110" w:name="_Toc80033063"/>
-      <w:bookmarkStart w:id="111" w:name="_Toc80719574"/>
+      <w:bookmarkStart w:id="111" w:name="_Toc80033063"/>
+      <w:bookmarkStart w:id="112" w:name="_Toc80719574"/>
       <w:r>
         <w:lastRenderedPageBreak/>
         <w:t>Prilozi</w:t>
       </w:r>
-      <w:bookmarkEnd w:id="110"/>
       <w:bookmarkEnd w:id="111"/>
+      <w:bookmarkEnd w:id="112"/>
     </w:p>
     <w:p>
       <w:pPr>
@@ -36777,14 +37420,14 @@
           <w:lang w:val="hr-HR"/>
         </w:rPr>
       </w:pPr>
-      <w:bookmarkStart w:id="112" w:name="_Toc80719575"/>
+      <w:bookmarkStart w:id="113" w:name="_Toc80719575"/>
       <w:r>
         <w:rPr>
           <w:lang w:val="hr-HR"/>
         </w:rPr>
         <w:t>Kazalo slika</w:t>
       </w:r>
-      <w:bookmarkEnd w:id="112"/>
+      <w:bookmarkEnd w:id="113"/>
     </w:p>
     <w:p>
       <w:pPr>
@@ -39152,7 +39795,7 @@
       </w:r>
     </w:p>
     <w:sectPr>
-      <w:footerReference w:type="default" r:id="rId53"/>
+      <w:footerReference w:type="default" r:id="rId55"/>
       <w:pgSz w:w="11906" w:h="16838" w:code="9"/>
       <w:pgMar w:top="1440" w:right="1418" w:bottom="1440" w:left="1418" w:header="709" w:footer="709" w:gutter="0"/>
       <w:pgNumType w:start="1"/>

</xml_diff>

<commit_message>
Add web app subsection
</commit_message>
<xml_diff>
--- a/docs/DiplomskiRad.docx
+++ b/docs/DiplomskiRad.docx
@@ -1374,7 +1374,7 @@
         </w:rPr>
         <w:fldChar w:fldCharType="separate"/>
       </w:r>
-      <w:hyperlink w:anchor="_Toc80719535" w:history="1">
+      <w:hyperlink w:anchor="_Toc80725971" w:history="1">
         <w:r>
           <w:rPr>
             <w:rStyle w:val="Hiperveza"/>
@@ -1421,7 +1421,7 @@
             <w:noProof/>
             <w:webHidden/>
           </w:rPr>
-          <w:instrText xml:space="preserve"> PAGEREF _Toc80719535 \h </w:instrText>
+          <w:instrText xml:space="preserve"> PAGEREF _Toc80725971 \h </w:instrText>
         </w:r>
         <w:r>
           <w:rPr>
@@ -1470,7 +1470,7 @@
           <w:lang w:val="hr-HR" w:eastAsia="hr-HR"/>
         </w:rPr>
       </w:pPr>
-      <w:hyperlink w:anchor="_Toc80719536" w:history="1">
+      <w:hyperlink w:anchor="_Toc80725972" w:history="1">
         <w:r>
           <w:rPr>
             <w:rStyle w:val="Hiperveza"/>
@@ -1517,7 +1517,7 @@
             <w:noProof/>
             <w:webHidden/>
           </w:rPr>
-          <w:instrText xml:space="preserve"> PAGEREF _Toc80719536 \h </w:instrText>
+          <w:instrText xml:space="preserve"> PAGEREF _Toc80725972 \h </w:instrText>
         </w:r>
         <w:r>
           <w:rPr>
@@ -1563,7 +1563,7 @@
           <w:lang w:val="hr-HR" w:eastAsia="hr-HR"/>
         </w:rPr>
       </w:pPr>
-      <w:hyperlink w:anchor="_Toc80719537" w:history="1">
+      <w:hyperlink w:anchor="_Toc80725973" w:history="1">
         <w:r>
           <w:rPr>
             <w:rStyle w:val="Hiperveza"/>
@@ -1609,7 +1609,7 @@
             <w:noProof/>
             <w:webHidden/>
           </w:rPr>
-          <w:instrText xml:space="preserve"> PAGEREF _Toc80719537 \h </w:instrText>
+          <w:instrText xml:space="preserve"> PAGEREF _Toc80725973 \h </w:instrText>
         </w:r>
         <w:r>
           <w:rPr>
@@ -1655,7 +1655,7 @@
           <w:lang w:val="hr-HR" w:eastAsia="hr-HR"/>
         </w:rPr>
       </w:pPr>
-      <w:hyperlink w:anchor="_Toc80719538" w:history="1">
+      <w:hyperlink w:anchor="_Toc80725974" w:history="1">
         <w:r>
           <w:rPr>
             <w:rStyle w:val="Hiperveza"/>
@@ -1699,7 +1699,7 @@
             <w:noProof/>
             <w:webHidden/>
           </w:rPr>
-          <w:instrText xml:space="preserve"> PAGEREF _Toc80719538 \h </w:instrText>
+          <w:instrText xml:space="preserve"> PAGEREF _Toc80725974 \h </w:instrText>
         </w:r>
         <w:r>
           <w:rPr>
@@ -1745,7 +1745,7 @@
           <w:lang w:val="hr-HR" w:eastAsia="hr-HR"/>
         </w:rPr>
       </w:pPr>
-      <w:hyperlink w:anchor="_Toc80719539" w:history="1">
+      <w:hyperlink w:anchor="_Toc80725975" w:history="1">
         <w:r>
           <w:rPr>
             <w:rStyle w:val="Hiperveza"/>
@@ -1791,7 +1791,7 @@
             <w:noProof/>
             <w:webHidden/>
           </w:rPr>
-          <w:instrText xml:space="preserve"> PAGEREF _Toc80719539 \h </w:instrText>
+          <w:instrText xml:space="preserve"> PAGEREF _Toc80725975 \h </w:instrText>
         </w:r>
         <w:r>
           <w:rPr>
@@ -1837,7 +1837,7 @@
           <w:lang w:val="hr-HR" w:eastAsia="hr-HR"/>
         </w:rPr>
       </w:pPr>
-      <w:hyperlink w:anchor="_Toc80719540" w:history="1">
+      <w:hyperlink w:anchor="_Toc80725976" w:history="1">
         <w:r>
           <w:rPr>
             <w:rStyle w:val="Hiperveza"/>
@@ -1883,7 +1883,7 @@
             <w:noProof/>
             <w:webHidden/>
           </w:rPr>
-          <w:instrText xml:space="preserve"> PAGEREF _Toc80719540 \h </w:instrText>
+          <w:instrText xml:space="preserve"> PAGEREF _Toc80725976 \h </w:instrText>
         </w:r>
         <w:r>
           <w:rPr>
@@ -1929,7 +1929,7 @@
           <w:lang w:val="hr-HR" w:eastAsia="hr-HR"/>
         </w:rPr>
       </w:pPr>
-      <w:hyperlink w:anchor="_Toc80719541" w:history="1">
+      <w:hyperlink w:anchor="_Toc80725977" w:history="1">
         <w:r>
           <w:rPr>
             <w:rStyle w:val="Hiperveza"/>
@@ -1973,7 +1973,7 @@
             <w:noProof/>
             <w:webHidden/>
           </w:rPr>
-          <w:instrText xml:space="preserve"> PAGEREF _Toc80719541 \h </w:instrText>
+          <w:instrText xml:space="preserve"> PAGEREF _Toc80725977 \h </w:instrText>
         </w:r>
         <w:r>
           <w:rPr>
@@ -2022,7 +2022,7 @@
           <w:lang w:val="hr-HR" w:eastAsia="hr-HR"/>
         </w:rPr>
       </w:pPr>
-      <w:hyperlink w:anchor="_Toc80719542" w:history="1">
+      <w:hyperlink w:anchor="_Toc80725978" w:history="1">
         <w:r>
           <w:rPr>
             <w:rStyle w:val="Hiperveza"/>
@@ -2069,7 +2069,7 @@
             <w:noProof/>
             <w:webHidden/>
           </w:rPr>
-          <w:instrText xml:space="preserve"> PAGEREF _Toc80719542 \h </w:instrText>
+          <w:instrText xml:space="preserve"> PAGEREF _Toc80725978 \h </w:instrText>
         </w:r>
         <w:r>
           <w:rPr>
@@ -2115,7 +2115,7 @@
           <w:lang w:val="hr-HR" w:eastAsia="hr-HR"/>
         </w:rPr>
       </w:pPr>
-      <w:hyperlink w:anchor="_Toc80719543" w:history="1">
+      <w:hyperlink w:anchor="_Toc80725979" w:history="1">
         <w:r>
           <w:rPr>
             <w:rStyle w:val="Hiperveza"/>
@@ -2161,7 +2161,7 @@
             <w:noProof/>
             <w:webHidden/>
           </w:rPr>
-          <w:instrText xml:space="preserve"> PAGEREF _Toc80719543 \h </w:instrText>
+          <w:instrText xml:space="preserve"> PAGEREF _Toc80725979 \h </w:instrText>
         </w:r>
         <w:r>
           <w:rPr>
@@ -2210,7 +2210,7 @@
           <w:lang w:val="hr-HR" w:eastAsia="hr-HR"/>
         </w:rPr>
       </w:pPr>
-      <w:hyperlink w:anchor="_Toc80719544" w:history="1">
+      <w:hyperlink w:anchor="_Toc80725980" w:history="1">
         <w:r>
           <w:rPr>
             <w:rStyle w:val="Hiperveza"/>
@@ -2257,7 +2257,7 @@
             <w:noProof/>
             <w:webHidden/>
           </w:rPr>
-          <w:instrText xml:space="preserve"> PAGEREF _Toc80719544 \h </w:instrText>
+          <w:instrText xml:space="preserve"> PAGEREF _Toc80725980 \h </w:instrText>
         </w:r>
         <w:r>
           <w:rPr>
@@ -2303,7 +2303,7 @@
           <w:lang w:val="hr-HR" w:eastAsia="hr-HR"/>
         </w:rPr>
       </w:pPr>
-      <w:hyperlink w:anchor="_Toc80719545" w:history="1">
+      <w:hyperlink w:anchor="_Toc80725981" w:history="1">
         <w:r>
           <w:rPr>
             <w:rStyle w:val="Hiperveza"/>
@@ -2349,7 +2349,7 @@
             <w:noProof/>
             <w:webHidden/>
           </w:rPr>
-          <w:instrText xml:space="preserve"> PAGEREF _Toc80719545 \h </w:instrText>
+          <w:instrText xml:space="preserve"> PAGEREF _Toc80725981 \h </w:instrText>
         </w:r>
         <w:r>
           <w:rPr>
@@ -2395,7 +2395,7 @@
           <w:lang w:val="hr-HR" w:eastAsia="hr-HR"/>
         </w:rPr>
       </w:pPr>
-      <w:hyperlink w:anchor="_Toc80719546" w:history="1">
+      <w:hyperlink w:anchor="_Toc80725982" w:history="1">
         <w:r>
           <w:rPr>
             <w:rStyle w:val="Hiperveza"/>
@@ -2441,7 +2441,7 @@
             <w:noProof/>
             <w:webHidden/>
           </w:rPr>
-          <w:instrText xml:space="preserve"> PAGEREF _Toc80719546 \h </w:instrText>
+          <w:instrText xml:space="preserve"> PAGEREF _Toc80725982 \h </w:instrText>
         </w:r>
         <w:r>
           <w:rPr>
@@ -2487,7 +2487,7 @@
           <w:lang w:val="hr-HR" w:eastAsia="hr-HR"/>
         </w:rPr>
       </w:pPr>
-      <w:hyperlink w:anchor="_Toc80719547" w:history="1">
+      <w:hyperlink w:anchor="_Toc80725983" w:history="1">
         <w:r>
           <w:rPr>
             <w:rStyle w:val="Hiperveza"/>
@@ -2531,7 +2531,7 @@
             <w:noProof/>
             <w:webHidden/>
           </w:rPr>
-          <w:instrText xml:space="preserve"> PAGEREF _Toc80719547 \h </w:instrText>
+          <w:instrText xml:space="preserve"> PAGEREF _Toc80725983 \h </w:instrText>
         </w:r>
         <w:r>
           <w:rPr>
@@ -2577,7 +2577,7 @@
           <w:lang w:val="hr-HR" w:eastAsia="hr-HR"/>
         </w:rPr>
       </w:pPr>
-      <w:hyperlink w:anchor="_Toc80719548" w:history="1">
+      <w:hyperlink w:anchor="_Toc80725984" w:history="1">
         <w:r>
           <w:rPr>
             <w:rStyle w:val="Hiperveza"/>
@@ -2623,7 +2623,7 @@
             <w:noProof/>
             <w:webHidden/>
           </w:rPr>
-          <w:instrText xml:space="preserve"> PAGEREF _Toc80719548 \h </w:instrText>
+          <w:instrText xml:space="preserve"> PAGEREF _Toc80725984 \h </w:instrText>
         </w:r>
         <w:r>
           <w:rPr>
@@ -2669,7 +2669,7 @@
           <w:lang w:val="hr-HR" w:eastAsia="hr-HR"/>
         </w:rPr>
       </w:pPr>
-      <w:hyperlink w:anchor="_Toc80719549" w:history="1">
+      <w:hyperlink w:anchor="_Toc80725985" w:history="1">
         <w:r>
           <w:rPr>
             <w:rStyle w:val="Hiperveza"/>
@@ -2713,7 +2713,7 @@
             <w:noProof/>
             <w:webHidden/>
           </w:rPr>
-          <w:instrText xml:space="preserve"> PAGEREF _Toc80719549 \h </w:instrText>
+          <w:instrText xml:space="preserve"> PAGEREF _Toc80725985 \h </w:instrText>
         </w:r>
         <w:r>
           <w:rPr>
@@ -2759,7 +2759,7 @@
           <w:lang w:val="hr-HR" w:eastAsia="hr-HR"/>
         </w:rPr>
       </w:pPr>
-      <w:hyperlink w:anchor="_Toc80719550" w:history="1">
+      <w:hyperlink w:anchor="_Toc80725986" w:history="1">
         <w:r>
           <w:rPr>
             <w:rStyle w:val="Hiperveza"/>
@@ -2805,7 +2805,7 @@
             <w:noProof/>
             <w:webHidden/>
           </w:rPr>
-          <w:instrText xml:space="preserve"> PAGEREF _Toc80719550 \h </w:instrText>
+          <w:instrText xml:space="preserve"> PAGEREF _Toc80725986 \h </w:instrText>
         </w:r>
         <w:r>
           <w:rPr>
@@ -2851,7 +2851,7 @@
           <w:lang w:val="hr-HR" w:eastAsia="hr-HR"/>
         </w:rPr>
       </w:pPr>
-      <w:hyperlink w:anchor="_Toc80719551" w:history="1">
+      <w:hyperlink w:anchor="_Toc80725987" w:history="1">
         <w:r>
           <w:rPr>
             <w:rStyle w:val="Hiperveza"/>
@@ -2895,7 +2895,7 @@
             <w:noProof/>
             <w:webHidden/>
           </w:rPr>
-          <w:instrText xml:space="preserve"> PAGEREF _Toc80719551 \h </w:instrText>
+          <w:instrText xml:space="preserve"> PAGEREF _Toc80725987 \h </w:instrText>
         </w:r>
         <w:r>
           <w:rPr>
@@ -2941,7 +2941,7 @@
           <w:lang w:val="hr-HR" w:eastAsia="hr-HR"/>
         </w:rPr>
       </w:pPr>
-      <w:hyperlink w:anchor="_Toc80719552" w:history="1">
+      <w:hyperlink w:anchor="_Toc80725988" w:history="1">
         <w:r>
           <w:rPr>
             <w:rStyle w:val="Hiperveza"/>
@@ -2987,7 +2987,7 @@
             <w:noProof/>
             <w:webHidden/>
           </w:rPr>
-          <w:instrText xml:space="preserve"> PAGEREF _Toc80719552 \h </w:instrText>
+          <w:instrText xml:space="preserve"> PAGEREF _Toc80725988 \h </w:instrText>
         </w:r>
         <w:r>
           <w:rPr>
@@ -3033,7 +3033,7 @@
           <w:lang w:val="hr-HR" w:eastAsia="hr-HR"/>
         </w:rPr>
       </w:pPr>
-      <w:hyperlink w:anchor="_Toc80719553" w:history="1">
+      <w:hyperlink w:anchor="_Toc80725989" w:history="1">
         <w:r>
           <w:rPr>
             <w:rStyle w:val="Hiperveza"/>
@@ -3077,7 +3077,7 @@
             <w:noProof/>
             <w:webHidden/>
           </w:rPr>
-          <w:instrText xml:space="preserve"> PAGEREF _Toc80719553 \h </w:instrText>
+          <w:instrText xml:space="preserve"> PAGEREF _Toc80725989 \h </w:instrText>
         </w:r>
         <w:r>
           <w:rPr>
@@ -3126,7 +3126,7 @@
           <w:lang w:val="hr-HR" w:eastAsia="hr-HR"/>
         </w:rPr>
       </w:pPr>
-      <w:hyperlink w:anchor="_Toc80719554" w:history="1">
+      <w:hyperlink w:anchor="_Toc80725990" w:history="1">
         <w:r>
           <w:rPr>
             <w:rStyle w:val="Hiperveza"/>
@@ -3173,7 +3173,7 @@
             <w:noProof/>
             <w:webHidden/>
           </w:rPr>
-          <w:instrText xml:space="preserve"> PAGEREF _Toc80719554 \h </w:instrText>
+          <w:instrText xml:space="preserve"> PAGEREF _Toc80725990 \h </w:instrText>
         </w:r>
         <w:r>
           <w:rPr>
@@ -3219,7 +3219,7 @@
           <w:lang w:val="hr-HR" w:eastAsia="hr-HR"/>
         </w:rPr>
       </w:pPr>
-      <w:hyperlink w:anchor="_Toc80719555" w:history="1">
+      <w:hyperlink w:anchor="_Toc80725991" w:history="1">
         <w:r>
           <w:rPr>
             <w:rStyle w:val="Hiperveza"/>
@@ -3265,7 +3265,7 @@
             <w:noProof/>
             <w:webHidden/>
           </w:rPr>
-          <w:instrText xml:space="preserve"> PAGEREF _Toc80719555 \h </w:instrText>
+          <w:instrText xml:space="preserve"> PAGEREF _Toc80725991 \h </w:instrText>
         </w:r>
         <w:r>
           <w:rPr>
@@ -3311,7 +3311,7 @@
           <w:lang w:val="hr-HR" w:eastAsia="hr-HR"/>
         </w:rPr>
       </w:pPr>
-      <w:hyperlink w:anchor="_Toc80719556" w:history="1">
+      <w:hyperlink w:anchor="_Toc80725992" w:history="1">
         <w:r>
           <w:rPr>
             <w:rStyle w:val="Hiperveza"/>
@@ -3357,7 +3357,7 @@
             <w:noProof/>
             <w:webHidden/>
           </w:rPr>
-          <w:instrText xml:space="preserve"> PAGEREF _Toc80719556 \h </w:instrText>
+          <w:instrText xml:space="preserve"> PAGEREF _Toc80725992 \h </w:instrText>
         </w:r>
         <w:r>
           <w:rPr>
@@ -3403,7 +3403,7 @@
           <w:lang w:val="hr-HR" w:eastAsia="hr-HR"/>
         </w:rPr>
       </w:pPr>
-      <w:hyperlink w:anchor="_Toc80719557" w:history="1">
+      <w:hyperlink w:anchor="_Toc80725993" w:history="1">
         <w:r>
           <w:rPr>
             <w:rStyle w:val="Hiperveza"/>
@@ -3449,7 +3449,7 @@
             <w:noProof/>
             <w:webHidden/>
           </w:rPr>
-          <w:instrText xml:space="preserve"> PAGEREF _Toc80719557 \h </w:instrText>
+          <w:instrText xml:space="preserve"> PAGEREF _Toc80725993 \h </w:instrText>
         </w:r>
         <w:r>
           <w:rPr>
@@ -3495,7 +3495,7 @@
           <w:lang w:val="hr-HR" w:eastAsia="hr-HR"/>
         </w:rPr>
       </w:pPr>
-      <w:hyperlink w:anchor="_Toc80719558" w:history="1">
+      <w:hyperlink w:anchor="_Toc80725994" w:history="1">
         <w:r>
           <w:rPr>
             <w:rStyle w:val="Hiperveza"/>
@@ -3539,7 +3539,7 @@
             <w:noProof/>
             <w:webHidden/>
           </w:rPr>
-          <w:instrText xml:space="preserve"> PAGEREF _Toc80719558 \h </w:instrText>
+          <w:instrText xml:space="preserve"> PAGEREF _Toc80725994 \h </w:instrText>
         </w:r>
         <w:r>
           <w:rPr>
@@ -3585,7 +3585,7 @@
           <w:lang w:val="hr-HR" w:eastAsia="hr-HR"/>
         </w:rPr>
       </w:pPr>
-      <w:hyperlink w:anchor="_Toc80719559" w:history="1">
+      <w:hyperlink w:anchor="_Toc80725995" w:history="1">
         <w:r>
           <w:rPr>
             <w:rStyle w:val="Hiperveza"/>
@@ -3631,7 +3631,7 @@
             <w:noProof/>
             <w:webHidden/>
           </w:rPr>
-          <w:instrText xml:space="preserve"> PAGEREF _Toc80719559 \h </w:instrText>
+          <w:instrText xml:space="preserve"> PAGEREF _Toc80725995 \h </w:instrText>
         </w:r>
         <w:r>
           <w:rPr>
@@ -3677,7 +3677,7 @@
           <w:lang w:val="hr-HR" w:eastAsia="hr-HR"/>
         </w:rPr>
       </w:pPr>
-      <w:hyperlink w:anchor="_Toc80719560" w:history="1">
+      <w:hyperlink w:anchor="_Toc80725996" w:history="1">
         <w:r>
           <w:rPr>
             <w:rStyle w:val="Hiperveza"/>
@@ -3723,7 +3723,7 @@
             <w:noProof/>
             <w:webHidden/>
           </w:rPr>
-          <w:instrText xml:space="preserve"> PAGEREF _Toc80719560 \h </w:instrText>
+          <w:instrText xml:space="preserve"> PAGEREF _Toc80725996 \h </w:instrText>
         </w:r>
         <w:r>
           <w:rPr>
@@ -3772,7 +3772,7 @@
           <w:lang w:val="hr-HR" w:eastAsia="hr-HR"/>
         </w:rPr>
       </w:pPr>
-      <w:hyperlink w:anchor="_Toc80719561" w:history="1">
+      <w:hyperlink w:anchor="_Toc80725997" w:history="1">
         <w:r>
           <w:rPr>
             <w:rStyle w:val="Hiperveza"/>
@@ -3819,7 +3819,7 @@
             <w:noProof/>
             <w:webHidden/>
           </w:rPr>
-          <w:instrText xml:space="preserve"> PAGEREF _Toc80719561 \h </w:instrText>
+          <w:instrText xml:space="preserve"> PAGEREF _Toc80725997 \h </w:instrText>
         </w:r>
         <w:r>
           <w:rPr>
@@ -3865,7 +3865,7 @@
           <w:lang w:val="hr-HR" w:eastAsia="hr-HR"/>
         </w:rPr>
       </w:pPr>
-      <w:hyperlink w:anchor="_Toc80719562" w:history="1">
+      <w:hyperlink w:anchor="_Toc80725998" w:history="1">
         <w:r>
           <w:rPr>
             <w:rStyle w:val="Hiperveza"/>
@@ -3911,7 +3911,7 @@
             <w:noProof/>
             <w:webHidden/>
           </w:rPr>
-          <w:instrText xml:space="preserve"> PAGEREF _Toc80719562 \h </w:instrText>
+          <w:instrText xml:space="preserve"> PAGEREF _Toc80725998 \h </w:instrText>
         </w:r>
         <w:r>
           <w:rPr>
@@ -3957,7 +3957,7 @@
           <w:lang w:val="hr-HR" w:eastAsia="hr-HR"/>
         </w:rPr>
       </w:pPr>
-      <w:hyperlink w:anchor="_Toc80719563" w:history="1">
+      <w:hyperlink w:anchor="_Toc80725999" w:history="1">
         <w:r>
           <w:rPr>
             <w:rStyle w:val="Hiperveza"/>
@@ -4003,7 +4003,7 @@
             <w:noProof/>
             <w:webHidden/>
           </w:rPr>
-          <w:instrText xml:space="preserve"> PAGEREF _Toc80719563 \h </w:instrText>
+          <w:instrText xml:space="preserve"> PAGEREF _Toc80725999 \h </w:instrText>
         </w:r>
         <w:r>
           <w:rPr>
@@ -4049,7 +4049,7 @@
           <w:lang w:val="hr-HR" w:eastAsia="hr-HR"/>
         </w:rPr>
       </w:pPr>
-      <w:hyperlink w:anchor="_Toc80719564" w:history="1">
+      <w:hyperlink w:anchor="_Toc80726000" w:history="1">
         <w:r>
           <w:rPr>
             <w:rStyle w:val="Hiperveza"/>
@@ -4095,7 +4095,7 @@
             <w:noProof/>
             <w:webHidden/>
           </w:rPr>
-          <w:instrText xml:space="preserve"> PAGEREF _Toc80719564 \h </w:instrText>
+          <w:instrText xml:space="preserve"> PAGEREF _Toc80726000 \h </w:instrText>
         </w:r>
         <w:r>
           <w:rPr>
@@ -4141,7 +4141,7 @@
           <w:lang w:val="hr-HR" w:eastAsia="hr-HR"/>
         </w:rPr>
       </w:pPr>
-      <w:hyperlink w:anchor="_Toc80719565" w:history="1">
+      <w:hyperlink w:anchor="_Toc80726001" w:history="1">
         <w:r>
           <w:rPr>
             <w:rStyle w:val="Hiperveza"/>
@@ -4187,7 +4187,7 @@
             <w:noProof/>
             <w:webHidden/>
           </w:rPr>
-          <w:instrText xml:space="preserve"> PAGEREF _Toc80719565 \h </w:instrText>
+          <w:instrText xml:space="preserve"> PAGEREF _Toc80726001 \h </w:instrText>
         </w:r>
         <w:r>
           <w:rPr>
@@ -4233,7 +4233,7 @@
           <w:lang w:val="hr-HR" w:eastAsia="hr-HR"/>
         </w:rPr>
       </w:pPr>
-      <w:hyperlink w:anchor="_Toc80719566" w:history="1">
+      <w:hyperlink w:anchor="_Toc80726002" w:history="1">
         <w:r>
           <w:rPr>
             <w:rStyle w:val="Hiperveza"/>
@@ -4279,7 +4279,7 @@
             <w:noProof/>
             <w:webHidden/>
           </w:rPr>
-          <w:instrText xml:space="preserve"> PAGEREF _Toc80719566 \h </w:instrText>
+          <w:instrText xml:space="preserve"> PAGEREF _Toc80726002 \h </w:instrText>
         </w:r>
         <w:r>
           <w:rPr>
@@ -4325,7 +4325,7 @@
           <w:lang w:val="hr-HR" w:eastAsia="hr-HR"/>
         </w:rPr>
       </w:pPr>
-      <w:hyperlink w:anchor="_Toc80719567" w:history="1">
+      <w:hyperlink w:anchor="_Toc80726003" w:history="1">
         <w:r>
           <w:rPr>
             <w:rStyle w:val="Hiperveza"/>
@@ -4371,7 +4371,7 @@
             <w:noProof/>
             <w:webHidden/>
           </w:rPr>
-          <w:instrText xml:space="preserve"> PAGEREF _Toc80719567 \h </w:instrText>
+          <w:instrText xml:space="preserve"> PAGEREF _Toc80726003 \h </w:instrText>
         </w:r>
         <w:r>
           <w:rPr>
@@ -4420,7 +4420,7 @@
           <w:lang w:val="hr-HR" w:eastAsia="hr-HR"/>
         </w:rPr>
       </w:pPr>
-      <w:hyperlink w:anchor="_Toc80719568" w:history="1">
+      <w:hyperlink w:anchor="_Toc80726004" w:history="1">
         <w:r>
           <w:rPr>
             <w:rStyle w:val="Hiperveza"/>
@@ -4467,7 +4467,7 @@
             <w:noProof/>
             <w:webHidden/>
           </w:rPr>
-          <w:instrText xml:space="preserve"> PAGEREF _Toc80719568 \h </w:instrText>
+          <w:instrText xml:space="preserve"> PAGEREF _Toc80726004 \h </w:instrText>
         </w:r>
         <w:r>
           <w:rPr>
@@ -4488,6 +4488,556 @@
             <w:webHidden/>
           </w:rPr>
           <w:t>47</w:t>
+        </w:r>
+        <w:r>
+          <w:rPr>
+            <w:noProof/>
+            <w:webHidden/>
+          </w:rPr>
+          <w:fldChar w:fldCharType="end"/>
+        </w:r>
+      </w:hyperlink>
+    </w:p>
+    <w:p>
+      <w:pPr>
+        <w:pStyle w:val="Sadraj2"/>
+        <w:tabs>
+          <w:tab w:val="left" w:pos="960"/>
+          <w:tab w:val="right" w:leader="dot" w:pos="9060"/>
+        </w:tabs>
+        <w:rPr>
+          <w:rFonts w:asciiTheme="minorHAnsi" w:eastAsiaTheme="minorEastAsia" w:hAnsiTheme="minorHAnsi" w:cstheme="minorBidi"/>
+          <w:b w:val="0"/>
+          <w:bCs w:val="0"/>
+          <w:noProof/>
+          <w:lang w:val="hr-HR" w:eastAsia="hr-HR"/>
+        </w:rPr>
+      </w:pPr>
+      <w:hyperlink w:anchor="_Toc80726005" w:history="1">
+        <w:r>
+          <w:rPr>
+            <w:rStyle w:val="Hiperveza"/>
+            <w:noProof/>
+            <w:lang w:val="hr-HR"/>
+          </w:rPr>
+          <w:t>7.1</w:t>
+        </w:r>
+        <w:r>
+          <w:rPr>
+            <w:rFonts w:asciiTheme="minorHAnsi" w:eastAsiaTheme="minorEastAsia" w:hAnsiTheme="minorHAnsi" w:cstheme="minorBidi"/>
+            <w:b w:val="0"/>
+            <w:bCs w:val="0"/>
+            <w:noProof/>
+            <w:lang w:val="hr-HR" w:eastAsia="hr-HR"/>
+          </w:rPr>
+          <w:tab/>
+        </w:r>
+        <w:r>
+          <w:rPr>
+            <w:rStyle w:val="Hiperveza"/>
+            <w:noProof/>
+            <w:lang w:val="hr-HR"/>
+          </w:rPr>
+          <w:t>Web Aplikacija</w:t>
+        </w:r>
+        <w:r>
+          <w:rPr>
+            <w:noProof/>
+            <w:webHidden/>
+          </w:rPr>
+          <w:tab/>
+        </w:r>
+        <w:r>
+          <w:rPr>
+            <w:noProof/>
+            <w:webHidden/>
+          </w:rPr>
+          <w:fldChar w:fldCharType="begin"/>
+        </w:r>
+        <w:r>
+          <w:rPr>
+            <w:noProof/>
+            <w:webHidden/>
+          </w:rPr>
+          <w:instrText xml:space="preserve"> PAGEREF _Toc80726005 \h </w:instrText>
+        </w:r>
+        <w:r>
+          <w:rPr>
+            <w:noProof/>
+            <w:webHidden/>
+          </w:rPr>
+        </w:r>
+        <w:r>
+          <w:rPr>
+            <w:noProof/>
+            <w:webHidden/>
+          </w:rPr>
+          <w:fldChar w:fldCharType="separate"/>
+        </w:r>
+        <w:r>
+          <w:rPr>
+            <w:noProof/>
+            <w:webHidden/>
+          </w:rPr>
+          <w:t>49</w:t>
+        </w:r>
+        <w:r>
+          <w:rPr>
+            <w:noProof/>
+            <w:webHidden/>
+          </w:rPr>
+          <w:fldChar w:fldCharType="end"/>
+        </w:r>
+      </w:hyperlink>
+    </w:p>
+    <w:p>
+      <w:pPr>
+        <w:pStyle w:val="Sadraj3"/>
+        <w:tabs>
+          <w:tab w:val="left" w:pos="1200"/>
+          <w:tab w:val="right" w:leader="dot" w:pos="9060"/>
+        </w:tabs>
+        <w:rPr>
+          <w:rFonts w:asciiTheme="minorHAnsi" w:eastAsiaTheme="minorEastAsia" w:hAnsiTheme="minorHAnsi" w:cstheme="minorBidi"/>
+          <w:noProof/>
+          <w:sz w:val="22"/>
+          <w:szCs w:val="22"/>
+          <w:lang w:val="hr-HR" w:eastAsia="hr-HR"/>
+        </w:rPr>
+      </w:pPr>
+      <w:hyperlink w:anchor="_Toc80726006" w:history="1">
+        <w:r>
+          <w:rPr>
+            <w:rStyle w:val="Hiperveza"/>
+            <w:noProof/>
+          </w:rPr>
+          <w:t>7.1.1</w:t>
+        </w:r>
+        <w:r>
+          <w:rPr>
+            <w:rFonts w:asciiTheme="minorHAnsi" w:eastAsiaTheme="minorEastAsia" w:hAnsiTheme="minorHAnsi" w:cstheme="minorBidi"/>
+            <w:noProof/>
+            <w:sz w:val="22"/>
+            <w:szCs w:val="22"/>
+            <w:lang w:val="hr-HR" w:eastAsia="hr-HR"/>
+          </w:rPr>
+          <w:tab/>
+        </w:r>
+        <w:r>
+          <w:rPr>
+            <w:rStyle w:val="Hiperveza"/>
+            <w:noProof/>
+          </w:rPr>
+          <w:t>Pregled PDF datoteke</w:t>
+        </w:r>
+        <w:r>
+          <w:rPr>
+            <w:noProof/>
+            <w:webHidden/>
+          </w:rPr>
+          <w:tab/>
+        </w:r>
+        <w:r>
+          <w:rPr>
+            <w:noProof/>
+            <w:webHidden/>
+          </w:rPr>
+          <w:fldChar w:fldCharType="begin"/>
+        </w:r>
+        <w:r>
+          <w:rPr>
+            <w:noProof/>
+            <w:webHidden/>
+          </w:rPr>
+          <w:instrText xml:space="preserve"> PAGEREF _Toc80726006 \h </w:instrText>
+        </w:r>
+        <w:r>
+          <w:rPr>
+            <w:noProof/>
+            <w:webHidden/>
+          </w:rPr>
+        </w:r>
+        <w:r>
+          <w:rPr>
+            <w:noProof/>
+            <w:webHidden/>
+          </w:rPr>
+          <w:fldChar w:fldCharType="separate"/>
+        </w:r>
+        <w:r>
+          <w:rPr>
+            <w:noProof/>
+            <w:webHidden/>
+          </w:rPr>
+          <w:t>51</w:t>
+        </w:r>
+        <w:r>
+          <w:rPr>
+            <w:noProof/>
+            <w:webHidden/>
+          </w:rPr>
+          <w:fldChar w:fldCharType="end"/>
+        </w:r>
+      </w:hyperlink>
+    </w:p>
+    <w:p>
+      <w:pPr>
+        <w:pStyle w:val="Sadraj2"/>
+        <w:tabs>
+          <w:tab w:val="left" w:pos="960"/>
+          <w:tab w:val="right" w:leader="dot" w:pos="9060"/>
+        </w:tabs>
+        <w:rPr>
+          <w:rFonts w:asciiTheme="minorHAnsi" w:eastAsiaTheme="minorEastAsia" w:hAnsiTheme="minorHAnsi" w:cstheme="minorBidi"/>
+          <w:b w:val="0"/>
+          <w:bCs w:val="0"/>
+          <w:noProof/>
+          <w:lang w:val="hr-HR" w:eastAsia="hr-HR"/>
+        </w:rPr>
+      </w:pPr>
+      <w:hyperlink w:anchor="_Toc80726007" w:history="1">
+        <w:r>
+          <w:rPr>
+            <w:rStyle w:val="Hiperveza"/>
+            <w:noProof/>
+            <w:lang w:val="hr-HR"/>
+          </w:rPr>
+          <w:t>7.2</w:t>
+        </w:r>
+        <w:r>
+          <w:rPr>
+            <w:rFonts w:asciiTheme="minorHAnsi" w:eastAsiaTheme="minorEastAsia" w:hAnsiTheme="minorHAnsi" w:cstheme="minorBidi"/>
+            <w:b w:val="0"/>
+            <w:bCs w:val="0"/>
+            <w:noProof/>
+            <w:lang w:val="hr-HR" w:eastAsia="hr-HR"/>
+          </w:rPr>
+          <w:tab/>
+        </w:r>
+        <w:r>
+          <w:rPr>
+            <w:rStyle w:val="Hiperveza"/>
+            <w:noProof/>
+            <w:lang w:val="hr-HR"/>
+          </w:rPr>
+          <w:t>Servis za potpisivanje</w:t>
+        </w:r>
+        <w:r>
+          <w:rPr>
+            <w:noProof/>
+            <w:webHidden/>
+          </w:rPr>
+          <w:tab/>
+        </w:r>
+        <w:r>
+          <w:rPr>
+            <w:noProof/>
+            <w:webHidden/>
+          </w:rPr>
+          <w:fldChar w:fldCharType="begin"/>
+        </w:r>
+        <w:r>
+          <w:rPr>
+            <w:noProof/>
+            <w:webHidden/>
+          </w:rPr>
+          <w:instrText xml:space="preserve"> PAGEREF _Toc80726007 \h </w:instrText>
+        </w:r>
+        <w:r>
+          <w:rPr>
+            <w:noProof/>
+            <w:webHidden/>
+          </w:rPr>
+        </w:r>
+        <w:r>
+          <w:rPr>
+            <w:noProof/>
+            <w:webHidden/>
+          </w:rPr>
+          <w:fldChar w:fldCharType="separate"/>
+        </w:r>
+        <w:r>
+          <w:rPr>
+            <w:noProof/>
+            <w:webHidden/>
+          </w:rPr>
+          <w:t>53</w:t>
+        </w:r>
+        <w:r>
+          <w:rPr>
+            <w:noProof/>
+            <w:webHidden/>
+          </w:rPr>
+          <w:fldChar w:fldCharType="end"/>
+        </w:r>
+      </w:hyperlink>
+    </w:p>
+    <w:p>
+      <w:pPr>
+        <w:pStyle w:val="Sadraj2"/>
+        <w:tabs>
+          <w:tab w:val="left" w:pos="960"/>
+          <w:tab w:val="right" w:leader="dot" w:pos="9060"/>
+        </w:tabs>
+        <w:rPr>
+          <w:rFonts w:asciiTheme="minorHAnsi" w:eastAsiaTheme="minorEastAsia" w:hAnsiTheme="minorHAnsi" w:cstheme="minorBidi"/>
+          <w:b w:val="0"/>
+          <w:bCs w:val="0"/>
+          <w:noProof/>
+          <w:lang w:val="hr-HR" w:eastAsia="hr-HR"/>
+        </w:rPr>
+      </w:pPr>
+      <w:hyperlink w:anchor="_Toc80726008" w:history="1">
+        <w:r>
+          <w:rPr>
+            <w:rStyle w:val="Hiperveza"/>
+            <w:noProof/>
+            <w:lang w:val="hr-HR"/>
+          </w:rPr>
+          <w:t>7.3</w:t>
+        </w:r>
+        <w:r>
+          <w:rPr>
+            <w:rFonts w:asciiTheme="minorHAnsi" w:eastAsiaTheme="minorEastAsia" w:hAnsiTheme="minorHAnsi" w:cstheme="minorBidi"/>
+            <w:b w:val="0"/>
+            <w:bCs w:val="0"/>
+            <w:noProof/>
+            <w:lang w:val="hr-HR" w:eastAsia="hr-HR"/>
+          </w:rPr>
+          <w:tab/>
+        </w:r>
+        <w:r>
+          <w:rPr>
+            <w:rStyle w:val="Hiperveza"/>
+            <w:noProof/>
+            <w:lang w:val="hr-HR"/>
+          </w:rPr>
+          <w:t>Servis za upravljanje digitalnim potpisima</w:t>
+        </w:r>
+        <w:r>
+          <w:rPr>
+            <w:noProof/>
+            <w:webHidden/>
+          </w:rPr>
+          <w:tab/>
+        </w:r>
+        <w:r>
+          <w:rPr>
+            <w:noProof/>
+            <w:webHidden/>
+          </w:rPr>
+          <w:fldChar w:fldCharType="begin"/>
+        </w:r>
+        <w:r>
+          <w:rPr>
+            <w:noProof/>
+            <w:webHidden/>
+          </w:rPr>
+          <w:instrText xml:space="preserve"> PAGEREF _Toc80726008 \h </w:instrText>
+        </w:r>
+        <w:r>
+          <w:rPr>
+            <w:noProof/>
+            <w:webHidden/>
+          </w:rPr>
+        </w:r>
+        <w:r>
+          <w:rPr>
+            <w:noProof/>
+            <w:webHidden/>
+          </w:rPr>
+          <w:fldChar w:fldCharType="separate"/>
+        </w:r>
+        <w:r>
+          <w:rPr>
+            <w:noProof/>
+            <w:webHidden/>
+          </w:rPr>
+          <w:t>53</w:t>
+        </w:r>
+        <w:r>
+          <w:rPr>
+            <w:noProof/>
+            <w:webHidden/>
+          </w:rPr>
+          <w:fldChar w:fldCharType="end"/>
+        </w:r>
+      </w:hyperlink>
+    </w:p>
+    <w:p>
+      <w:pPr>
+        <w:pStyle w:val="Sadraj2"/>
+        <w:tabs>
+          <w:tab w:val="left" w:pos="960"/>
+          <w:tab w:val="right" w:leader="dot" w:pos="9060"/>
+        </w:tabs>
+        <w:rPr>
+          <w:rFonts w:asciiTheme="minorHAnsi" w:eastAsiaTheme="minorEastAsia" w:hAnsiTheme="minorHAnsi" w:cstheme="minorBidi"/>
+          <w:b w:val="0"/>
+          <w:bCs w:val="0"/>
+          <w:noProof/>
+          <w:lang w:val="hr-HR" w:eastAsia="hr-HR"/>
+        </w:rPr>
+      </w:pPr>
+      <w:hyperlink w:anchor="_Toc80726009" w:history="1">
+        <w:r>
+          <w:rPr>
+            <w:rStyle w:val="Hiperveza"/>
+            <w:noProof/>
+            <w:lang w:val="hr-HR"/>
+          </w:rPr>
+          <w:t>7.4</w:t>
+        </w:r>
+        <w:r>
+          <w:rPr>
+            <w:rFonts w:asciiTheme="minorHAnsi" w:eastAsiaTheme="minorEastAsia" w:hAnsiTheme="minorHAnsi" w:cstheme="minorBidi"/>
+            <w:b w:val="0"/>
+            <w:bCs w:val="0"/>
+            <w:noProof/>
+            <w:lang w:val="hr-HR" w:eastAsia="hr-HR"/>
+          </w:rPr>
+          <w:tab/>
+        </w:r>
+        <w:r>
+          <w:rPr>
+            <w:rStyle w:val="Hiperveza"/>
+            <w:noProof/>
+            <w:lang w:val="hr-HR"/>
+          </w:rPr>
+          <w:t>CRL poslužitelj</w:t>
+        </w:r>
+        <w:r>
+          <w:rPr>
+            <w:noProof/>
+            <w:webHidden/>
+          </w:rPr>
+          <w:tab/>
+        </w:r>
+        <w:r>
+          <w:rPr>
+            <w:noProof/>
+            <w:webHidden/>
+          </w:rPr>
+          <w:fldChar w:fldCharType="begin"/>
+        </w:r>
+        <w:r>
+          <w:rPr>
+            <w:noProof/>
+            <w:webHidden/>
+          </w:rPr>
+          <w:instrText xml:space="preserve"> PAGEREF _Toc80726009 \h </w:instrText>
+        </w:r>
+        <w:r>
+          <w:rPr>
+            <w:noProof/>
+            <w:webHidden/>
+          </w:rPr>
+        </w:r>
+        <w:r>
+          <w:rPr>
+            <w:noProof/>
+            <w:webHidden/>
+          </w:rPr>
+          <w:fldChar w:fldCharType="separate"/>
+        </w:r>
+        <w:r>
+          <w:rPr>
+            <w:noProof/>
+            <w:webHidden/>
+          </w:rPr>
+          <w:t>53</w:t>
+        </w:r>
+        <w:r>
+          <w:rPr>
+            <w:noProof/>
+            <w:webHidden/>
+          </w:rPr>
+          <w:fldChar w:fldCharType="end"/>
+        </w:r>
+      </w:hyperlink>
+    </w:p>
+    <w:p>
+      <w:pPr>
+        <w:pStyle w:val="Sadraj2"/>
+        <w:tabs>
+          <w:tab w:val="left" w:pos="960"/>
+          <w:tab w:val="right" w:leader="dot" w:pos="9060"/>
+        </w:tabs>
+        <w:rPr>
+          <w:rFonts w:asciiTheme="minorHAnsi" w:eastAsiaTheme="minorEastAsia" w:hAnsiTheme="minorHAnsi" w:cstheme="minorBidi"/>
+          <w:b w:val="0"/>
+          <w:bCs w:val="0"/>
+          <w:noProof/>
+          <w:lang w:val="hr-HR" w:eastAsia="hr-HR"/>
+        </w:rPr>
+      </w:pPr>
+      <w:hyperlink w:anchor="_Toc80726010" w:history="1">
+        <w:r>
+          <w:rPr>
+            <w:rStyle w:val="Hiperveza"/>
+            <w:noProof/>
+            <w:lang w:val="hr-HR"/>
+          </w:rPr>
+          <w:t>7.5</w:t>
+        </w:r>
+        <w:r>
+          <w:rPr>
+            <w:rFonts w:asciiTheme="minorHAnsi" w:eastAsiaTheme="minorEastAsia" w:hAnsiTheme="minorHAnsi" w:cstheme="minorBidi"/>
+            <w:b w:val="0"/>
+            <w:bCs w:val="0"/>
+            <w:noProof/>
+            <w:lang w:val="hr-HR" w:eastAsia="hr-HR"/>
+          </w:rPr>
+          <w:tab/>
+        </w:r>
+        <w:r>
+          <w:rPr>
+            <w:rStyle w:val="Hiperveza"/>
+            <w:noProof/>
+            <w:lang w:val="hr-HR"/>
+          </w:rPr>
+          <w:t>OCSP poslužitelj</w:t>
+        </w:r>
+        <w:r>
+          <w:rPr>
+            <w:noProof/>
+            <w:webHidden/>
+          </w:rPr>
+          <w:tab/>
+        </w:r>
+        <w:r>
+          <w:rPr>
+            <w:noProof/>
+            <w:webHidden/>
+          </w:rPr>
+          <w:fldChar w:fldCharType="begin"/>
+        </w:r>
+        <w:r>
+          <w:rPr>
+            <w:noProof/>
+            <w:webHidden/>
+          </w:rPr>
+          <w:instrText xml:space="preserve"> PAGEREF _Toc80726010 \h </w:instrText>
+        </w:r>
+        <w:r>
+          <w:rPr>
+            <w:noProof/>
+            <w:webHidden/>
+          </w:rPr>
+        </w:r>
+        <w:r>
+          <w:rPr>
+            <w:noProof/>
+            <w:webHidden/>
+          </w:rPr>
+          <w:fldChar w:fldCharType="separate"/>
+        </w:r>
+        <w:r>
+          <w:rPr>
+            <w:noProof/>
+            <w:webHidden/>
+          </w:rPr>
+          <w:t>53</w:t>
         </w:r>
         <w:r>
           <w:rPr>
@@ -4516,7 +5066,7 @@
           <w:lang w:val="hr-HR" w:eastAsia="hr-HR"/>
         </w:rPr>
       </w:pPr>
-      <w:hyperlink w:anchor="_Toc80719569" w:history="1">
+      <w:hyperlink w:anchor="_Toc80726011" w:history="1">
         <w:r>
           <w:rPr>
             <w:rStyle w:val="Hiperveza"/>
@@ -4563,7 +5113,7 @@
             <w:noProof/>
             <w:webHidden/>
           </w:rPr>
-          <w:instrText xml:space="preserve"> PAGEREF _Toc80719569 \h </w:instrText>
+          <w:instrText xml:space="preserve"> PAGEREF _Toc80726011 \h </w:instrText>
         </w:r>
         <w:r>
           <w:rPr>
@@ -4583,7 +5133,7 @@
             <w:noProof/>
             <w:webHidden/>
           </w:rPr>
-          <w:t>48</w:t>
+          <w:t>54</w:t>
         </w:r>
         <w:r>
           <w:rPr>
@@ -4611,7 +5161,7 @@
           <w:lang w:val="hr-HR" w:eastAsia="hr-HR"/>
         </w:rPr>
       </w:pPr>
-      <w:hyperlink w:anchor="_Toc80719570" w:history="1">
+      <w:hyperlink w:anchor="_Toc80726012" w:history="1">
         <w:r>
           <w:rPr>
             <w:rStyle w:val="Hiperveza"/>
@@ -4638,7 +5188,7 @@
             <w:noProof/>
             <w:webHidden/>
           </w:rPr>
-          <w:instrText xml:space="preserve"> PAGEREF _Toc80719570 \h </w:instrText>
+          <w:instrText xml:space="preserve"> PAGEREF _Toc80726012 \h </w:instrText>
         </w:r>
         <w:r>
           <w:rPr>
@@ -4658,7 +5208,7 @@
             <w:noProof/>
             <w:webHidden/>
           </w:rPr>
-          <w:t>49</w:t>
+          <w:t>55</w:t>
         </w:r>
         <w:r>
           <w:rPr>
@@ -4686,7 +5236,7 @@
           <w:lang w:val="hr-HR" w:eastAsia="hr-HR"/>
         </w:rPr>
       </w:pPr>
-      <w:hyperlink w:anchor="_Toc80719571" w:history="1">
+      <w:hyperlink w:anchor="_Toc80726013" w:history="1">
         <w:r>
           <w:rPr>
             <w:rStyle w:val="Hiperveza"/>
@@ -4713,7 +5263,7 @@
             <w:noProof/>
             <w:webHidden/>
           </w:rPr>
-          <w:instrText xml:space="preserve"> PAGEREF _Toc80719571 \h </w:instrText>
+          <w:instrText xml:space="preserve"> PAGEREF _Toc80726013 \h </w:instrText>
         </w:r>
         <w:r>
           <w:rPr>
@@ -4733,7 +5283,7 @@
             <w:noProof/>
             <w:webHidden/>
           </w:rPr>
-          <w:t>51</w:t>
+          <w:t>57</w:t>
         </w:r>
         <w:r>
           <w:rPr>
@@ -4761,7 +5311,7 @@
           <w:lang w:val="hr-HR" w:eastAsia="hr-HR"/>
         </w:rPr>
       </w:pPr>
-      <w:hyperlink w:anchor="_Toc80719572" w:history="1">
+      <w:hyperlink w:anchor="_Toc80726014" w:history="1">
         <w:r>
           <w:rPr>
             <w:rStyle w:val="Hiperveza"/>
@@ -4788,7 +5338,7 @@
             <w:noProof/>
             <w:webHidden/>
           </w:rPr>
-          <w:instrText xml:space="preserve"> PAGEREF _Toc80719572 \h </w:instrText>
+          <w:instrText xml:space="preserve"> PAGEREF _Toc80726014 \h </w:instrText>
         </w:r>
         <w:r>
           <w:rPr>
@@ -4808,7 +5358,7 @@
             <w:noProof/>
             <w:webHidden/>
           </w:rPr>
-          <w:t>52</w:t>
+          <w:t>58</w:t>
         </w:r>
         <w:r>
           <w:rPr>
@@ -4836,7 +5386,7 @@
           <w:lang w:val="hr-HR" w:eastAsia="hr-HR"/>
         </w:rPr>
       </w:pPr>
-      <w:hyperlink w:anchor="_Toc80719573" w:history="1">
+      <w:hyperlink w:anchor="_Toc80726015" w:history="1">
         <w:r>
           <w:rPr>
             <w:rStyle w:val="Hiperveza"/>
@@ -4863,7 +5413,7 @@
             <w:noProof/>
             <w:webHidden/>
           </w:rPr>
-          <w:instrText xml:space="preserve"> PAGEREF _Toc80719573 \h </w:instrText>
+          <w:instrText xml:space="preserve"> PAGEREF _Toc80726015 \h </w:instrText>
         </w:r>
         <w:r>
           <w:rPr>
@@ -4883,7 +5433,7 @@
             <w:noProof/>
             <w:webHidden/>
           </w:rPr>
-          <w:t>53</w:t>
+          <w:t>59</w:t>
         </w:r>
         <w:r>
           <w:rPr>
@@ -4911,7 +5461,7 @@
           <w:lang w:val="hr-HR" w:eastAsia="hr-HR"/>
         </w:rPr>
       </w:pPr>
-      <w:hyperlink w:anchor="_Toc80719574" w:history="1">
+      <w:hyperlink w:anchor="_Toc80726016" w:history="1">
         <w:r>
           <w:rPr>
             <w:rStyle w:val="Hiperveza"/>
@@ -4938,7 +5488,7 @@
             <w:noProof/>
             <w:webHidden/>
           </w:rPr>
-          <w:instrText xml:space="preserve"> PAGEREF _Toc80719574 \h </w:instrText>
+          <w:instrText xml:space="preserve"> PAGEREF _Toc80726016 \h </w:instrText>
         </w:r>
         <w:r>
           <w:rPr>
@@ -4958,7 +5508,7 @@
             <w:noProof/>
             <w:webHidden/>
           </w:rPr>
-          <w:t>54</w:t>
+          <w:t>60</w:t>
         </w:r>
         <w:r>
           <w:rPr>
@@ -4983,7 +5533,7 @@
           <w:lang w:val="hr-HR" w:eastAsia="hr-HR"/>
         </w:rPr>
       </w:pPr>
-      <w:hyperlink w:anchor="_Toc80719575" w:history="1">
+      <w:hyperlink w:anchor="_Toc80726017" w:history="1">
         <w:r>
           <w:rPr>
             <w:rStyle w:val="Hiperveza"/>
@@ -5011,7 +5561,7 @@
             <w:noProof/>
             <w:webHidden/>
           </w:rPr>
-          <w:instrText xml:space="preserve"> PAGEREF _Toc80719575 \h </w:instrText>
+          <w:instrText xml:space="preserve"> PAGEREF _Toc80726017 \h </w:instrText>
         </w:r>
         <w:r>
           <w:rPr>
@@ -5031,7 +5581,7 @@
             <w:noProof/>
             <w:webHidden/>
           </w:rPr>
-          <w:t>54</w:t>
+          <w:t>60</w:t>
         </w:r>
         <w:r>
           <w:rPr>
@@ -5066,7 +5616,7 @@
         <w:pStyle w:val="Naslov1"/>
       </w:pPr>
       <w:bookmarkStart w:id="0" w:name="_Toc80033050"/>
-      <w:bookmarkStart w:id="1" w:name="_Toc80719535"/>
+      <w:bookmarkStart w:id="1" w:name="_Toc80725971"/>
       <w:r>
         <w:lastRenderedPageBreak/>
         <w:t>Uvod</w:t>
@@ -5400,7 +5950,7 @@
       <w:pPr>
         <w:pStyle w:val="Naslov1"/>
       </w:pPr>
-      <w:bookmarkStart w:id="2" w:name="_Toc80719536"/>
+      <w:bookmarkStart w:id="2" w:name="_Toc80725972"/>
       <w:r>
         <w:lastRenderedPageBreak/>
         <w:t>Digitalni potpisi</w:t>
@@ -5540,7 +6090,7 @@
           <w:lang w:val="hr-HR"/>
         </w:rPr>
       </w:pPr>
-      <w:bookmarkStart w:id="3" w:name="_Toc80719537"/>
+      <w:bookmarkStart w:id="3" w:name="_Toc80725973"/>
       <w:r>
         <w:rPr>
           <w:lang w:val="hr-HR"/>
@@ -6261,7 +6811,7 @@
       </w:pPr>
       <w:bookmarkStart w:id="4" w:name="_Ref80208434"/>
       <w:bookmarkStart w:id="5" w:name="_Ref80208425"/>
-      <w:bookmarkStart w:id="6" w:name="_Toc80719576"/>
+      <w:bookmarkStart w:id="6" w:name="_Toc80726018"/>
       <w:proofErr w:type="spellStart"/>
       <w:r>
         <w:t>Slika</w:t>
@@ -6394,7 +6944,7 @@
       <w:pPr>
         <w:pStyle w:val="Naslov3"/>
       </w:pPr>
-      <w:bookmarkStart w:id="7" w:name="_Toc80719538"/>
+      <w:bookmarkStart w:id="7" w:name="_Toc80725974"/>
       <w:r>
         <w:t>RSA potpis</w:t>
       </w:r>
@@ -7758,7 +8308,7 @@
           <w:lang w:val="hr-HR"/>
         </w:rPr>
       </w:pPr>
-      <w:bookmarkStart w:id="8" w:name="_Toc80719539"/>
+      <w:bookmarkStart w:id="8" w:name="_Toc80725975"/>
       <w:r>
         <w:rPr>
           <w:lang w:val="hr-HR"/>
@@ -8103,7 +8653,7 @@
           <w:lang w:val="hr-HR"/>
         </w:rPr>
       </w:pPr>
-      <w:bookmarkStart w:id="9" w:name="_Toc80719540"/>
+      <w:bookmarkStart w:id="9" w:name="_Toc80725976"/>
       <w:r>
         <w:rPr>
           <w:lang w:val="hr-HR"/>
@@ -8297,7 +8847,7 @@
       <w:pPr>
         <w:pStyle w:val="Opisslike"/>
       </w:pPr>
-      <w:bookmarkStart w:id="10" w:name="_Toc80719577"/>
+      <w:bookmarkStart w:id="10" w:name="_Toc80726019"/>
       <w:proofErr w:type="spellStart"/>
       <w:r>
         <w:t>Slika</w:t>
@@ -8504,7 +9054,7 @@
         <w:pStyle w:val="Opisslike"/>
       </w:pPr>
       <w:bookmarkStart w:id="11" w:name="_Ref80291582"/>
-      <w:bookmarkStart w:id="12" w:name="_Toc80719578"/>
+      <w:bookmarkStart w:id="12" w:name="_Toc80726020"/>
       <w:proofErr w:type="spellStart"/>
       <w:r>
         <w:t>Slika</w:t>
@@ -8616,7 +9166,7 @@
       <w:pPr>
         <w:pStyle w:val="Naslov3"/>
       </w:pPr>
-      <w:bookmarkStart w:id="13" w:name="_Toc80719541"/>
+      <w:bookmarkStart w:id="13" w:name="_Toc80725977"/>
       <w:r>
         <w:t>Opoziv certifikata</w:t>
       </w:r>
@@ -8822,7 +9372,7 @@
       <w:pPr>
         <w:pStyle w:val="Naslov1"/>
       </w:pPr>
-      <w:bookmarkStart w:id="14" w:name="_Toc80719542"/>
+      <w:bookmarkStart w:id="14" w:name="_Toc80725978"/>
       <w:proofErr w:type="spellStart"/>
       <w:r>
         <w:lastRenderedPageBreak/>
@@ -9156,7 +9706,7 @@
         </w:rPr>
       </w:pPr>
       <w:bookmarkStart w:id="15" w:name="_Ref80113173"/>
-      <w:bookmarkStart w:id="16" w:name="_Toc80719579"/>
+      <w:bookmarkStart w:id="16" w:name="_Toc80726021"/>
       <w:proofErr w:type="spellStart"/>
       <w:r>
         <w:t>Slika</w:t>
@@ -9498,7 +10048,7 @@
         <w:pStyle w:val="Opisslike"/>
       </w:pPr>
       <w:bookmarkStart w:id="17" w:name="_Ref80114349"/>
-      <w:bookmarkStart w:id="18" w:name="_Toc80719580"/>
+      <w:bookmarkStart w:id="18" w:name="_Toc80726022"/>
       <w:proofErr w:type="spellStart"/>
       <w:r>
         <w:t>Slika</w:t>
@@ -10116,7 +10666,7 @@
           <w:lang w:val="hr-HR"/>
         </w:rPr>
       </w:pPr>
-      <w:bookmarkStart w:id="19" w:name="_Toc80719543"/>
+      <w:bookmarkStart w:id="19" w:name="_Toc80725979"/>
       <w:r>
         <w:rPr>
           <w:lang w:val="hr-HR"/>
@@ -10468,7 +11018,7 @@
       <w:pPr>
         <w:pStyle w:val="Naslov1"/>
       </w:pPr>
-      <w:bookmarkStart w:id="20" w:name="_Toc80719544"/>
+      <w:bookmarkStart w:id="20" w:name="_Toc80725980"/>
       <w:proofErr w:type="spellStart"/>
       <w:r>
         <w:lastRenderedPageBreak/>
@@ -16669,7 +17219,7 @@
           <w:lang w:val="hr-HR"/>
         </w:rPr>
       </w:pPr>
-      <w:bookmarkStart w:id="22" w:name="_Toc80719545"/>
+      <w:bookmarkStart w:id="22" w:name="_Toc80725981"/>
       <w:proofErr w:type="spellStart"/>
       <w:r>
         <w:rPr>
@@ -17243,7 +17793,7 @@
           <w:lang w:val="hr-HR"/>
         </w:rPr>
       </w:pPr>
-      <w:bookmarkStart w:id="23" w:name="_Toc80719546"/>
+      <w:bookmarkStart w:id="23" w:name="_Toc80725982"/>
       <w:proofErr w:type="spellStart"/>
       <w:r>
         <w:rPr>
@@ -17538,7 +18088,7 @@
         </w:rPr>
       </w:pPr>
       <w:bookmarkStart w:id="24" w:name="_Ref80374911"/>
-      <w:bookmarkStart w:id="25" w:name="_Toc80719581"/>
+      <w:bookmarkStart w:id="25" w:name="_Toc80726023"/>
       <w:proofErr w:type="spellStart"/>
       <w:r>
         <w:t>Slika</w:t>
@@ -17905,7 +18455,7 @@
         </w:rPr>
       </w:pPr>
       <w:bookmarkStart w:id="26" w:name="_Ref80376164"/>
-      <w:bookmarkStart w:id="27" w:name="_Toc80719582"/>
+      <w:bookmarkStart w:id="27" w:name="_Toc80726024"/>
       <w:proofErr w:type="spellStart"/>
       <w:r>
         <w:t>Slika</w:t>
@@ -18429,7 +18979,7 @@
       <w:pPr>
         <w:pStyle w:val="Naslov3"/>
       </w:pPr>
-      <w:bookmarkStart w:id="28" w:name="_Toc80719547"/>
+      <w:bookmarkStart w:id="28" w:name="_Toc80725983"/>
       <w:r>
         <w:t>Pohrana potpisa</w:t>
       </w:r>
@@ -18659,7 +19209,7 @@
           <w:lang w:val="hr-HR"/>
         </w:rPr>
       </w:pPr>
-      <w:bookmarkStart w:id="29" w:name="_Toc80719548"/>
+      <w:bookmarkStart w:id="29" w:name="_Toc80725984"/>
       <w:proofErr w:type="spellStart"/>
       <w:r>
         <w:rPr>
@@ -19024,7 +19574,7 @@
         <w:pStyle w:val="Opisslike"/>
       </w:pPr>
       <w:bookmarkStart w:id="30" w:name="_Ref80382665"/>
-      <w:bookmarkStart w:id="31" w:name="_Toc80719583"/>
+      <w:bookmarkStart w:id="31" w:name="_Toc80726025"/>
       <w:proofErr w:type="spellStart"/>
       <w:r>
         <w:t>Slika</w:t>
@@ -19291,7 +19841,7 @@
         <w:pStyle w:val="Opisslike"/>
       </w:pPr>
       <w:bookmarkStart w:id="32" w:name="_Ref80430052"/>
-      <w:bookmarkStart w:id="33" w:name="_Toc80719584"/>
+      <w:bookmarkStart w:id="33" w:name="_Toc80726026"/>
       <w:proofErr w:type="spellStart"/>
       <w:r>
         <w:t>Slika</w:t>
@@ -19369,7 +19919,7 @@
       <w:pPr>
         <w:pStyle w:val="Naslov3"/>
       </w:pPr>
-      <w:bookmarkStart w:id="34" w:name="_Toc80719549"/>
+      <w:bookmarkStart w:id="34" w:name="_Toc80725985"/>
       <w:r>
         <w:t>Sintaksa</w:t>
       </w:r>
@@ -19732,7 +20282,7 @@
           <w:lang w:val="hr-HR"/>
         </w:rPr>
       </w:pPr>
-      <w:bookmarkStart w:id="35" w:name="_Toc80719550"/>
+      <w:bookmarkStart w:id="35" w:name="_Toc80725986"/>
       <w:proofErr w:type="spellStart"/>
       <w:r>
         <w:rPr>
@@ -20143,7 +20693,7 @@
       <w:pPr>
         <w:pStyle w:val="Naslov3"/>
       </w:pPr>
-      <w:bookmarkStart w:id="36" w:name="_Toc80719551"/>
+      <w:bookmarkStart w:id="36" w:name="_Toc80725987"/>
       <w:r>
         <w:t>Sintaksa</w:t>
       </w:r>
@@ -20307,7 +20857,7 @@
         </w:rPr>
       </w:pPr>
       <w:bookmarkStart w:id="37" w:name="_Ref80532116"/>
-      <w:bookmarkStart w:id="38" w:name="_Toc80719585"/>
+      <w:bookmarkStart w:id="38" w:name="_Toc80726027"/>
       <w:proofErr w:type="spellStart"/>
       <w:r>
         <w:t>Slika</w:t>
@@ -20556,7 +21106,7 @@
         </w:rPr>
       </w:pPr>
       <w:bookmarkStart w:id="39" w:name="_Ref80531973"/>
-      <w:bookmarkStart w:id="40" w:name="_Toc80719586"/>
+      <w:bookmarkStart w:id="40" w:name="_Toc80726028"/>
       <w:proofErr w:type="spellStart"/>
       <w:r>
         <w:t>Slika</w:t>
@@ -20798,7 +21348,7 @@
         </w:rPr>
       </w:pPr>
       <w:bookmarkStart w:id="41" w:name="_Ref80451459"/>
-      <w:bookmarkStart w:id="42" w:name="_Toc80719587"/>
+      <w:bookmarkStart w:id="42" w:name="_Toc80726029"/>
       <w:proofErr w:type="spellStart"/>
       <w:r>
         <w:t>Slika</w:t>
@@ -21335,7 +21885,7 @@
         <w:pStyle w:val="Opisslike"/>
       </w:pPr>
       <w:bookmarkStart w:id="43" w:name="_Ref80451878"/>
-      <w:bookmarkStart w:id="44" w:name="_Toc80719588"/>
+      <w:bookmarkStart w:id="44" w:name="_Toc80726030"/>
       <w:proofErr w:type="spellStart"/>
       <w:r>
         <w:t>Slika</w:t>
@@ -21408,7 +21958,7 @@
           <w:lang w:val="hr-HR"/>
         </w:rPr>
       </w:pPr>
-      <w:bookmarkStart w:id="45" w:name="_Toc80719552"/>
+      <w:bookmarkStart w:id="45" w:name="_Toc80725988"/>
       <w:r>
         <w:rPr>
           <w:lang w:val="hr-HR"/>
@@ -21771,7 +22321,7 @@
       <w:pPr>
         <w:pStyle w:val="Naslov3"/>
       </w:pPr>
-      <w:bookmarkStart w:id="46" w:name="_Toc80719553"/>
+      <w:bookmarkStart w:id="46" w:name="_Toc80725989"/>
       <w:r>
         <w:t>Prihvaćeni algoritmi</w:t>
       </w:r>
@@ -24542,7 +25092,7 @@
         <w:pStyle w:val="Naslov1"/>
       </w:pPr>
       <w:bookmarkStart w:id="50" w:name="_Toc80033055"/>
-      <w:bookmarkStart w:id="51" w:name="_Toc80719554"/>
+      <w:bookmarkStart w:id="51" w:name="_Toc80725990"/>
       <w:r>
         <w:lastRenderedPageBreak/>
         <w:t>DSS</w:t>
@@ -25079,7 +25629,7 @@
           <w:lang w:val="hr-HR"/>
         </w:rPr>
       </w:pPr>
-      <w:bookmarkStart w:id="52" w:name="_Toc80719555"/>
+      <w:bookmarkStart w:id="52" w:name="_Toc80725991"/>
       <w:r>
         <w:rPr>
           <w:lang w:val="hr-HR"/>
@@ -25426,7 +25976,7 @@
         </w:rPr>
       </w:pPr>
       <w:bookmarkStart w:id="53" w:name="_Ref80529778"/>
-      <w:bookmarkStart w:id="54" w:name="_Toc80719589"/>
+      <w:bookmarkStart w:id="54" w:name="_Toc80726031"/>
       <w:proofErr w:type="spellStart"/>
       <w:r>
         <w:t>Slika</w:t>
@@ -25600,7 +26150,7 @@
           <w:lang w:val="hr-HR"/>
         </w:rPr>
       </w:pPr>
-      <w:bookmarkStart w:id="55" w:name="_Toc80719556"/>
+      <w:bookmarkStart w:id="55" w:name="_Toc80725992"/>
       <w:r>
         <w:rPr>
           <w:lang w:val="hr-HR"/>
@@ -28437,7 +28987,7 @@
         </w:rPr>
       </w:pPr>
       <w:bookmarkStart w:id="57" w:name="_Ref80527421"/>
-      <w:bookmarkStart w:id="58" w:name="_Toc80719590"/>
+      <w:bookmarkStart w:id="58" w:name="_Toc80726032"/>
       <w:proofErr w:type="spellStart"/>
       <w:r>
         <w:t>Slika</w:t>
@@ -28649,7 +29199,7 @@
         <w:pStyle w:val="Opisslike"/>
       </w:pPr>
       <w:bookmarkStart w:id="59" w:name="_Ref80528023"/>
-      <w:bookmarkStart w:id="60" w:name="_Toc80719591"/>
+      <w:bookmarkStart w:id="60" w:name="_Toc80726033"/>
       <w:proofErr w:type="spellStart"/>
       <w:r>
         <w:t>Slika</w:t>
@@ -29289,7 +29839,7 @@
         <w:pStyle w:val="Opisslike"/>
       </w:pPr>
       <w:bookmarkStart w:id="61" w:name="_Ref80531545"/>
-      <w:bookmarkStart w:id="62" w:name="_Toc80719592"/>
+      <w:bookmarkStart w:id="62" w:name="_Toc80726034"/>
       <w:proofErr w:type="spellStart"/>
       <w:r>
         <w:t>Slika</w:t>
@@ -29425,7 +29975,7 @@
           <w:lang w:val="hr-HR"/>
         </w:rPr>
       </w:pPr>
-      <w:bookmarkStart w:id="63" w:name="_Toc80719557"/>
+      <w:bookmarkStart w:id="63" w:name="_Toc80725993"/>
       <w:r>
         <w:rPr>
           <w:lang w:val="hr-HR"/>
@@ -29756,7 +30306,7 @@
         <w:pStyle w:val="Opisslike"/>
       </w:pPr>
       <w:bookmarkStart w:id="64" w:name="_Ref80536383"/>
-      <w:bookmarkStart w:id="65" w:name="_Toc80719593"/>
+      <w:bookmarkStart w:id="65" w:name="_Toc80726035"/>
       <w:proofErr w:type="spellStart"/>
       <w:r>
         <w:t>Slika</w:t>
@@ -30133,7 +30683,7 @@
         </w:rPr>
       </w:pPr>
       <w:bookmarkStart w:id="66" w:name="_Ref80537150"/>
-      <w:bookmarkStart w:id="67" w:name="_Toc80719594"/>
+      <w:bookmarkStart w:id="67" w:name="_Toc80726036"/>
       <w:proofErr w:type="spellStart"/>
       <w:r>
         <w:t>Slika</w:t>
@@ -30482,7 +31032,7 @@
         <w:pStyle w:val="Opisslike"/>
       </w:pPr>
       <w:bookmarkStart w:id="68" w:name="_Ref80537582"/>
-      <w:bookmarkStart w:id="69" w:name="_Toc80719595"/>
+      <w:bookmarkStart w:id="69" w:name="_Toc80726037"/>
       <w:proofErr w:type="spellStart"/>
       <w:r>
         <w:t>Slika</w:t>
@@ -30744,7 +31294,7 @@
         </w:rPr>
       </w:pPr>
       <w:bookmarkStart w:id="70" w:name="_Ref80537900"/>
-      <w:bookmarkStart w:id="71" w:name="_Toc80719596"/>
+      <w:bookmarkStart w:id="71" w:name="_Toc80726038"/>
       <w:proofErr w:type="spellStart"/>
       <w:r>
         <w:t>Slika</w:t>
@@ -30823,7 +31373,7 @@
       <w:pPr>
         <w:pStyle w:val="Naslov3"/>
       </w:pPr>
-      <w:bookmarkStart w:id="72" w:name="_Toc80719558"/>
+      <w:bookmarkStart w:id="72" w:name="_Toc80725994"/>
       <w:r>
         <w:lastRenderedPageBreak/>
         <w:t>Politika valjanosti</w:t>
@@ -30936,7 +31486,7 @@
           <w:lang w:val="hr-HR"/>
         </w:rPr>
       </w:pPr>
-      <w:bookmarkStart w:id="73" w:name="_Toc80719559"/>
+      <w:bookmarkStart w:id="73" w:name="_Toc80725995"/>
       <w:r>
         <w:rPr>
           <w:lang w:val="hr-HR"/>
@@ -31261,7 +31811,7 @@
         <w:pStyle w:val="Opisslike"/>
       </w:pPr>
       <w:bookmarkStart w:id="74" w:name="_Ref80543462"/>
-      <w:bookmarkStart w:id="75" w:name="_Toc80719597"/>
+      <w:bookmarkStart w:id="75" w:name="_Toc80726039"/>
       <w:proofErr w:type="spellStart"/>
       <w:r>
         <w:t>Slika</w:t>
@@ -31358,7 +31908,7 @@
           <w:lang w:val="hr-HR"/>
         </w:rPr>
       </w:pPr>
-      <w:bookmarkStart w:id="76" w:name="_Toc80719560"/>
+      <w:bookmarkStart w:id="76" w:name="_Toc80725996"/>
       <w:r>
         <w:rPr>
           <w:lang w:val="hr-HR"/>
@@ -31789,7 +32339,7 @@
         <w:pStyle w:val="Opisslike"/>
       </w:pPr>
       <w:bookmarkStart w:id="77" w:name="_Ref80544583"/>
-      <w:bookmarkStart w:id="78" w:name="_Toc80719598"/>
+      <w:bookmarkStart w:id="78" w:name="_Toc80726040"/>
       <w:proofErr w:type="spellStart"/>
       <w:r>
         <w:t>Slika</w:t>
@@ -31927,7 +32477,7 @@
         <w:pStyle w:val="Naslov1"/>
       </w:pPr>
       <w:bookmarkStart w:id="79" w:name="_Toc80033056"/>
-      <w:bookmarkStart w:id="80" w:name="_Toc80719561"/>
+      <w:bookmarkStart w:id="80" w:name="_Toc80725997"/>
       <w:r>
         <w:lastRenderedPageBreak/>
         <w:t>Arhitektura sustava</w:t>
@@ -32070,7 +32620,7 @@
         <w:pStyle w:val="Opisslike"/>
       </w:pPr>
       <w:bookmarkStart w:id="81" w:name="_Ref80636677"/>
-      <w:bookmarkStart w:id="82" w:name="_Toc80719599"/>
+      <w:bookmarkStart w:id="82" w:name="_Toc80726041"/>
       <w:proofErr w:type="spellStart"/>
       <w:r>
         <w:t>Slika</w:t>
@@ -32151,7 +32701,7 @@
           <w:lang w:val="hr-HR"/>
         </w:rPr>
       </w:pPr>
-      <w:bookmarkStart w:id="83" w:name="_Toc80719562"/>
+      <w:bookmarkStart w:id="83" w:name="_Toc80725998"/>
       <w:r>
         <w:rPr>
           <w:lang w:val="hr-HR"/>
@@ -32235,7 +32785,7 @@
           <w:lang w:val="hr-HR"/>
         </w:rPr>
       </w:pPr>
-      <w:bookmarkStart w:id="84" w:name="_Toc80719600"/>
+      <w:bookmarkStart w:id="84" w:name="_Toc80726042"/>
       <w:proofErr w:type="spellStart"/>
       <w:r>
         <w:t>Slika</w:t>
@@ -32363,7 +32913,7 @@
           <w:lang w:val="hr-HR"/>
         </w:rPr>
       </w:pPr>
-      <w:bookmarkStart w:id="85" w:name="_Toc80719601"/>
+      <w:bookmarkStart w:id="85" w:name="_Toc80726043"/>
       <w:proofErr w:type="spellStart"/>
       <w:r>
         <w:t>Slika</w:t>
@@ -32484,7 +33034,7 @@
           <w:lang w:val="hr-HR"/>
         </w:rPr>
       </w:pPr>
-      <w:bookmarkStart w:id="86" w:name="_Toc80719602"/>
+      <w:bookmarkStart w:id="86" w:name="_Toc80726044"/>
       <w:proofErr w:type="spellStart"/>
       <w:r>
         <w:t>Slika</w:t>
@@ -32612,7 +33162,7 @@
           <w:lang w:val="hr-HR"/>
         </w:rPr>
       </w:pPr>
-      <w:bookmarkStart w:id="87" w:name="_Toc80719603"/>
+      <w:bookmarkStart w:id="87" w:name="_Toc80726045"/>
       <w:proofErr w:type="spellStart"/>
       <w:r>
         <w:t>Slika</w:t>
@@ -32757,7 +33307,7 @@
           <w:lang w:val="hr-HR"/>
         </w:rPr>
       </w:pPr>
-      <w:bookmarkStart w:id="88" w:name="_Toc80719604"/>
+      <w:bookmarkStart w:id="88" w:name="_Toc80726046"/>
       <w:proofErr w:type="spellStart"/>
       <w:r>
         <w:t>Slika</w:t>
@@ -32909,7 +33459,7 @@
           <w:lang w:val="hr-HR"/>
         </w:rPr>
       </w:pPr>
-      <w:bookmarkStart w:id="89" w:name="_Toc80719605"/>
+      <w:bookmarkStart w:id="89" w:name="_Toc80726047"/>
       <w:proofErr w:type="spellStart"/>
       <w:r>
         <w:t>Slika</w:t>
@@ -33030,7 +33580,7 @@
           <w:lang w:val="hr-HR"/>
         </w:rPr>
       </w:pPr>
-      <w:bookmarkStart w:id="90" w:name="_Toc80719606"/>
+      <w:bookmarkStart w:id="90" w:name="_Toc80726048"/>
       <w:proofErr w:type="spellStart"/>
       <w:r>
         <w:t>Slika</w:t>
@@ -33118,7 +33668,7 @@
           <w:lang w:val="hr-HR"/>
         </w:rPr>
       </w:pPr>
-      <w:bookmarkStart w:id="91" w:name="_Toc80719563"/>
+      <w:bookmarkStart w:id="91" w:name="_Toc80725999"/>
       <w:r>
         <w:rPr>
           <w:lang w:val="hr-HR"/>
@@ -33220,7 +33770,7 @@
           <w:lang w:val="hr-HR"/>
         </w:rPr>
       </w:pPr>
-      <w:bookmarkStart w:id="92" w:name="_Toc80719564"/>
+      <w:bookmarkStart w:id="92" w:name="_Toc80726000"/>
       <w:r>
         <w:rPr>
           <w:lang w:val="hr-HR"/>
@@ -33349,7 +33899,7 @@
           <w:lang w:val="hr-HR"/>
         </w:rPr>
       </w:pPr>
-      <w:bookmarkStart w:id="93" w:name="_Toc80719565"/>
+      <w:bookmarkStart w:id="93" w:name="_Toc80726001"/>
       <w:r>
         <w:rPr>
           <w:lang w:val="hr-HR"/>
@@ -33414,7 +33964,7 @@
           <w:lang w:val="hr-HR"/>
         </w:rPr>
       </w:pPr>
-      <w:bookmarkStart w:id="94" w:name="_Toc80719566"/>
+      <w:bookmarkStart w:id="94" w:name="_Toc80726002"/>
       <w:r>
         <w:rPr>
           <w:lang w:val="hr-HR"/>
@@ -33476,7 +34026,7 @@
           <w:lang w:val="hr-HR"/>
         </w:rPr>
       </w:pPr>
-      <w:bookmarkStart w:id="95" w:name="_Toc80719567"/>
+      <w:bookmarkStart w:id="95" w:name="_Toc80726003"/>
       <w:r>
         <w:rPr>
           <w:lang w:val="hr-HR"/>
@@ -33642,7 +34192,7 @@
         <w:pStyle w:val="Opisslike"/>
       </w:pPr>
       <w:bookmarkStart w:id="96" w:name="_Ref80640592"/>
-      <w:bookmarkStart w:id="97" w:name="_Toc80719607"/>
+      <w:bookmarkStart w:id="97" w:name="_Toc80726049"/>
       <w:proofErr w:type="spellStart"/>
       <w:r>
         <w:t>Slika</w:t>
@@ -33842,7 +34392,7 @@
         <w:pStyle w:val="Naslov1"/>
       </w:pPr>
       <w:bookmarkStart w:id="98" w:name="_Toc80033057"/>
-      <w:bookmarkStart w:id="99" w:name="_Toc80719568"/>
+      <w:bookmarkStart w:id="99" w:name="_Toc80726004"/>
       <w:r>
         <w:lastRenderedPageBreak/>
         <w:t>Implementacija sustava</w:t>
@@ -34146,6 +34696,7 @@
         </w:rPr>
       </w:pPr>
       <w:bookmarkStart w:id="100" w:name="_Ref80723668"/>
+      <w:bookmarkStart w:id="101" w:name="_Toc80726050"/>
       <w:proofErr w:type="spellStart"/>
       <w:r>
         <w:t>Slika</w:t>
@@ -34209,6 +34760,7 @@
       <w:r>
         <w:t>sustava</w:t>
       </w:r>
+      <w:bookmarkEnd w:id="101"/>
       <w:proofErr w:type="spellEnd"/>
     </w:p>
     <w:p>
@@ -34225,32 +34777,1154 @@
           <w:lang w:val="hr-HR"/>
         </w:rPr>
       </w:pPr>
+      <w:bookmarkStart w:id="102" w:name="_Toc80726005"/>
       <w:r>
         <w:rPr>
           <w:lang w:val="hr-HR"/>
         </w:rPr>
         <w:t>Web Aplikacija</w:t>
       </w:r>
-    </w:p>
-    <w:p>
-      <w:pPr>
-        <w:rPr>
-          <w:lang w:val="hr-HR"/>
-        </w:rPr>
-      </w:pPr>
-      <w:r>
-        <w:rPr>
-          <w:lang w:val="hr-HR"/>
-        </w:rPr>
-        <w:t>A</w:t>
-      </w:r>
-    </w:p>
-    <w:p>
-      <w:pPr>
-        <w:rPr>
-          <w:lang w:val="hr-HR"/>
-        </w:rPr>
-      </w:pPr>
+      <w:bookmarkEnd w:id="102"/>
+    </w:p>
+    <w:p>
+      <w:pPr>
+        <w:rPr>
+          <w:lang w:val="hr-HR"/>
+        </w:rPr>
+      </w:pPr>
+      <w:r>
+        <w:rPr>
+          <w:lang w:val="hr-HR"/>
+        </w:rPr>
+        <w:t xml:space="preserve">Web aplikacija implementirana je koristeći JavaScript jezik i </w:t>
+      </w:r>
+      <w:proofErr w:type="spellStart"/>
+      <w:r>
+        <w:rPr>
+          <w:lang w:val="hr-HR"/>
+        </w:rPr>
+        <w:t>React</w:t>
+      </w:r>
+      <w:proofErr w:type="spellEnd"/>
+      <w:r>
+        <w:rPr>
+          <w:lang w:val="hr-HR"/>
+        </w:rPr>
+        <w:t xml:space="preserve"> biblioteke. Web aplikacija je jednostavno sučelje oko sustava koje implementira nekoliko jednostavnih stranica.</w:t>
+      </w:r>
+    </w:p>
+    <w:p>
+      <w:pPr>
+        <w:rPr>
+          <w:lang w:val="hr-HR"/>
+        </w:rPr>
+      </w:pPr>
+    </w:p>
+    <w:p>
+      <w:pPr>
+        <w:rPr>
+          <w:lang w:val="hr-HR"/>
+        </w:rPr>
+      </w:pPr>
+      <w:r>
+        <w:rPr>
+          <w:lang w:val="hr-HR"/>
+        </w:rPr>
+        <w:t xml:space="preserve">Za dizajn web aplikacije korišten je </w:t>
+      </w:r>
+      <w:proofErr w:type="spellStart"/>
+      <w:r>
+        <w:rPr>
+          <w:lang w:val="hr-HR"/>
+        </w:rPr>
+        <w:t>Material</w:t>
+      </w:r>
+      <w:proofErr w:type="spellEnd"/>
+      <w:r>
+        <w:rPr>
+          <w:lang w:val="hr-HR"/>
+        </w:rPr>
+        <w:t xml:space="preserve">-UI razvojni okvir za </w:t>
+      </w:r>
+      <w:proofErr w:type="spellStart"/>
+      <w:r>
+        <w:rPr>
+          <w:lang w:val="hr-HR"/>
+        </w:rPr>
+        <w:t>React</w:t>
+      </w:r>
+      <w:proofErr w:type="spellEnd"/>
+      <w:r>
+        <w:rPr>
+          <w:lang w:val="hr-HR"/>
+        </w:rPr>
+        <w:t xml:space="preserve">. </w:t>
+      </w:r>
+      <w:proofErr w:type="spellStart"/>
+      <w:r>
+        <w:rPr>
+          <w:lang w:val="hr-HR"/>
+        </w:rPr>
+        <w:t>Material</w:t>
+      </w:r>
+      <w:proofErr w:type="spellEnd"/>
+      <w:r>
+        <w:rPr>
+          <w:lang w:val="hr-HR"/>
+        </w:rPr>
+        <w:t xml:space="preserve">-UI definira brojne komponente konzistentno stilizirane sukladno </w:t>
+      </w:r>
+      <w:proofErr w:type="spellStart"/>
+      <w:r>
+        <w:rPr>
+          <w:lang w:val="hr-HR"/>
+        </w:rPr>
+        <w:t>Material</w:t>
+      </w:r>
+      <w:proofErr w:type="spellEnd"/>
+      <w:r>
+        <w:rPr>
+          <w:lang w:val="hr-HR"/>
+        </w:rPr>
+        <w:t>-UI dizajnerskom sustavu.</w:t>
+      </w:r>
+    </w:p>
+    <w:p>
+      <w:pPr>
+        <w:rPr>
+          <w:lang w:val="hr-HR"/>
+        </w:rPr>
+      </w:pPr>
+    </w:p>
+    <w:p>
+      <w:pPr>
+        <w:rPr>
+          <w:lang w:val="hr-HR"/>
+        </w:rPr>
+      </w:pPr>
+      <w:r>
+        <w:rPr>
+          <w:lang w:val="hr-HR"/>
+        </w:rPr>
+        <w:t>Za održavanje</w:t>
+      </w:r>
+      <w:r>
+        <w:rPr>
+          <w:lang w:val="hr-HR"/>
+        </w:rPr>
+        <w:t xml:space="preserve"> stanja u aplikaciji korišten je </w:t>
+      </w:r>
+      <w:proofErr w:type="spellStart"/>
+      <w:r>
+        <w:rPr>
+          <w:lang w:val="hr-HR"/>
+        </w:rPr>
+        <w:t>React</w:t>
+      </w:r>
+      <w:proofErr w:type="spellEnd"/>
+      <w:r>
+        <w:rPr>
+          <w:lang w:val="hr-HR"/>
+        </w:rPr>
+        <w:t xml:space="preserve"> </w:t>
+      </w:r>
+      <w:proofErr w:type="spellStart"/>
+      <w:r>
+        <w:rPr>
+          <w:rFonts w:ascii="Consolas" w:hAnsi="Consolas"/>
+          <w:lang w:val="hr-HR"/>
+        </w:rPr>
+        <w:t>Context</w:t>
+      </w:r>
+      <w:proofErr w:type="spellEnd"/>
+      <w:r>
+        <w:rPr>
+          <w:lang w:val="hr-HR"/>
+        </w:rPr>
+        <w:t xml:space="preserve">. </w:t>
+      </w:r>
+      <w:proofErr w:type="spellStart"/>
+      <w:r>
+        <w:rPr>
+          <w:rFonts w:ascii="Consolas" w:hAnsi="Consolas"/>
+          <w:lang w:val="hr-HR"/>
+        </w:rPr>
+        <w:t>Context</w:t>
+      </w:r>
+      <w:proofErr w:type="spellEnd"/>
+      <w:r>
+        <w:rPr>
+          <w:lang w:val="hr-HR"/>
+        </w:rPr>
+        <w:t xml:space="preserve"> omogućava dijeljenje vrijednosti između komponenata bez eksplicitnog prosljeđivanja vrijednosti kroz cijelo stablo komponenti. </w:t>
+      </w:r>
+      <w:proofErr w:type="spellStart"/>
+      <w:r>
+        <w:rPr>
+          <w:rFonts w:ascii="Consolas" w:hAnsi="Consolas"/>
+          <w:lang w:val="hr-HR"/>
+        </w:rPr>
+        <w:t>Context</w:t>
+      </w:r>
+      <w:proofErr w:type="spellEnd"/>
+      <w:r>
+        <w:rPr>
+          <w:lang w:val="hr-HR"/>
+        </w:rPr>
+        <w:t xml:space="preserve"> se obično koristi za dijeljenje globalnog stanja na razini čitave aplikacije.[22]</w:t>
+      </w:r>
+    </w:p>
+    <w:p>
+      <w:pPr>
+        <w:rPr>
+          <w:lang w:val="hr-HR"/>
+        </w:rPr>
+      </w:pPr>
+    </w:p>
+    <w:p>
+      <w:pPr>
+        <w:rPr>
+          <w:lang w:val="hr-HR"/>
+        </w:rPr>
+      </w:pPr>
+      <w:r>
+        <w:rPr>
+          <w:lang w:val="hr-HR"/>
+        </w:rPr>
+        <w:t xml:space="preserve">U implementiranoj web aplikaciji </w:t>
+      </w:r>
+      <w:proofErr w:type="spellStart"/>
+      <w:r>
+        <w:rPr>
+          <w:rFonts w:ascii="Consolas" w:hAnsi="Consolas"/>
+          <w:lang w:val="hr-HR"/>
+        </w:rPr>
+        <w:t>Context</w:t>
+      </w:r>
+      <w:proofErr w:type="spellEnd"/>
+      <w:r>
+        <w:rPr>
+          <w:lang w:val="hr-HR"/>
+        </w:rPr>
+        <w:t xml:space="preserve"> se koristi za upravljanje podatcima o autentifikaciji. </w:t>
+      </w:r>
+      <w:r>
+        <w:rPr>
+          <w:lang w:val="hr-HR"/>
+        </w:rPr>
+        <w:t xml:space="preserve">Samo prijavljeni korisnici mogu koristiti usluge sustava. Uz prijavljenog korisnika vezuje se pripadajući certifikat pa autentifikacija osigurava </w:t>
+      </w:r>
+      <w:r>
+        <w:rPr>
+          <w:lang w:val="hr-HR"/>
+        </w:rPr>
+        <w:t>da samo vlasnik certifikata može izvršiti potpis.</w:t>
+      </w:r>
+    </w:p>
+    <w:p>
+      <w:pPr>
+        <w:rPr>
+          <w:lang w:val="hr-HR"/>
+        </w:rPr>
+      </w:pPr>
+    </w:p>
+    <w:p>
+      <w:pPr>
+        <w:rPr>
+          <w:lang w:val="hr-HR"/>
+        </w:rPr>
+      </w:pPr>
+      <w:r>
+        <w:rPr>
+          <w:lang w:val="hr-HR"/>
+        </w:rPr>
+        <w:t xml:space="preserve">Postupak prijave u sustav može se dodatno ojačati u sigurnosnom smislu dodavanjem </w:t>
+      </w:r>
+      <w:proofErr w:type="spellStart"/>
+      <w:r>
+        <w:rPr>
+          <w:lang w:val="hr-HR"/>
+        </w:rPr>
+        <w:t>dvofaktorsk</w:t>
+      </w:r>
+      <w:r>
+        <w:rPr>
+          <w:lang w:val="hr-HR"/>
+        </w:rPr>
+        <w:t>e</w:t>
+      </w:r>
+      <w:proofErr w:type="spellEnd"/>
+      <w:r>
+        <w:rPr>
+          <w:lang w:val="hr-HR"/>
+        </w:rPr>
+        <w:t xml:space="preserve"> autentifikacij</w:t>
+      </w:r>
+      <w:r>
+        <w:rPr>
+          <w:lang w:val="hr-HR"/>
+        </w:rPr>
+        <w:t>e</w:t>
+      </w:r>
+      <w:r>
+        <w:rPr>
+          <w:lang w:val="hr-HR"/>
+        </w:rPr>
+        <w:t xml:space="preserve"> ili drugih </w:t>
+      </w:r>
+      <w:r>
+        <w:rPr>
+          <w:lang w:val="hr-HR"/>
+        </w:rPr>
+        <w:t xml:space="preserve">naprednih </w:t>
+      </w:r>
+      <w:r>
+        <w:rPr>
+          <w:lang w:val="hr-HR"/>
+        </w:rPr>
+        <w:t>sigurnosnih mehanizama. U sklopu implementacije ovog sustava koristi se samo lozinka, ali je moguće proširenje drugim mehanizmima.</w:t>
+      </w:r>
+    </w:p>
+    <w:p>
+      <w:pPr>
+        <w:rPr>
+          <w:lang w:val="hr-HR"/>
+        </w:rPr>
+      </w:pPr>
+    </w:p>
+    <w:p>
+      <w:pPr>
+        <w:rPr>
+          <w:lang w:val="hr-HR"/>
+        </w:rPr>
+      </w:pPr>
+      <w:r>
+        <w:rPr>
+          <w:lang w:val="hr-HR"/>
+        </w:rPr>
+        <w:fldChar w:fldCharType="begin"/>
+      </w:r>
+      <w:r>
+        <w:rPr>
+          <w:lang w:val="hr-HR"/>
+        </w:rPr>
+        <w:instrText xml:space="preserve"> REF _Ref80724943 \h </w:instrText>
+      </w:r>
+      <w:r>
+        <w:rPr>
+          <w:lang w:val="hr-HR"/>
+        </w:rPr>
+      </w:r>
+      <w:r>
+        <w:rPr>
+          <w:lang w:val="hr-HR"/>
+        </w:rPr>
+        <w:fldChar w:fldCharType="separate"/>
+      </w:r>
+      <w:proofErr w:type="spellStart"/>
+      <w:r>
+        <w:t>Slika</w:t>
+      </w:r>
+      <w:proofErr w:type="spellEnd"/>
+      <w:r>
+        <w:t xml:space="preserve"> </w:t>
+      </w:r>
+      <w:r>
+        <w:rPr>
+          <w:noProof/>
+        </w:rPr>
+        <w:t>7</w:t>
+      </w:r>
+      <w:r>
+        <w:t>.</w:t>
+      </w:r>
+      <w:r>
+        <w:rPr>
+          <w:noProof/>
+        </w:rPr>
+        <w:t>2</w:t>
+      </w:r>
+      <w:r>
+        <w:rPr>
+          <w:lang w:val="hr-HR"/>
+        </w:rPr>
+        <w:fldChar w:fldCharType="end"/>
+      </w:r>
+      <w:r>
+        <w:rPr>
+          <w:lang w:val="hr-HR"/>
+        </w:rPr>
+        <w:t xml:space="preserve"> prikazuje implementaciju komponente višeg reda (engl. </w:t>
+      </w:r>
+      <w:proofErr w:type="spellStart"/>
+      <w:r>
+        <w:rPr>
+          <w:i/>
+          <w:iCs/>
+          <w:lang w:val="hr-HR"/>
+        </w:rPr>
+        <w:t>higher</w:t>
+      </w:r>
+      <w:proofErr w:type="spellEnd"/>
+      <w:r>
+        <w:rPr>
+          <w:i/>
+          <w:iCs/>
+          <w:lang w:val="hr-HR"/>
+        </w:rPr>
+        <w:t xml:space="preserve"> </w:t>
+      </w:r>
+      <w:proofErr w:type="spellStart"/>
+      <w:r>
+        <w:rPr>
+          <w:i/>
+          <w:iCs/>
+          <w:lang w:val="hr-HR"/>
+        </w:rPr>
+        <w:t>order</w:t>
+      </w:r>
+      <w:proofErr w:type="spellEnd"/>
+      <w:r>
+        <w:rPr>
+          <w:i/>
+          <w:iCs/>
+          <w:lang w:val="hr-HR"/>
+        </w:rPr>
+        <w:t xml:space="preserve"> </w:t>
+      </w:r>
+      <w:proofErr w:type="spellStart"/>
+      <w:r>
+        <w:rPr>
+          <w:i/>
+          <w:iCs/>
+          <w:lang w:val="hr-HR"/>
+        </w:rPr>
+        <w:t>component</w:t>
+      </w:r>
+      <w:proofErr w:type="spellEnd"/>
+      <w:r>
+        <w:rPr>
+          <w:lang w:val="hr-HR"/>
+        </w:rPr>
+        <w:t>) koja zabranjuje pristup neprijavljenim klijentima na rute koje su djeca ove komponente.</w:t>
+      </w:r>
+      <w:r>
+        <w:rPr>
+          <w:lang w:val="hr-HR"/>
+        </w:rPr>
+        <w:t xml:space="preserve"> Ova komponenta koristi podatke iz prethodno spomenutog konteksta za autentifikaciju.</w:t>
+      </w:r>
+    </w:p>
+    <w:p>
+      <w:pPr>
+        <w:rPr>
+          <w:lang w:val="hr-HR"/>
+        </w:rPr>
+      </w:pPr>
+    </w:p>
+    <w:p>
+      <w:pPr>
+        <w:keepNext/>
+        <w:jc w:val="center"/>
+      </w:pPr>
+      <w:r>
+        <w:rPr>
+          <w:noProof/>
+          <w:lang w:val="hr-HR"/>
+        </w:rPr>
+        <w:lastRenderedPageBreak/>
+        <w:drawing>
+          <wp:inline distT="0" distB="0" distL="0" distR="0" wp14:anchorId="68AE113D" wp14:editId="0A33F441">
+            <wp:extent cx="5752465" cy="7049135"/>
+            <wp:effectExtent l="0" t="0" r="635" b="0"/>
+            <wp:docPr id="30" name="Slika 30"/>
+            <wp:cNvGraphicFramePr>
+              <a:graphicFrameLocks xmlns:a="http://schemas.openxmlformats.org/drawingml/2006/main" noChangeAspect="1"/>
+            </wp:cNvGraphicFramePr>
+            <a:graphic xmlns:a="http://schemas.openxmlformats.org/drawingml/2006/main">
+              <a:graphicData uri="http://schemas.openxmlformats.org/drawingml/2006/picture">
+                <pic:pic xmlns:pic="http://schemas.openxmlformats.org/drawingml/2006/picture">
+                  <pic:nvPicPr>
+                    <pic:cNvPr id="0" name="Picture 5"/>
+                    <pic:cNvPicPr>
+                      <a:picLocks noChangeAspect="1" noChangeArrowheads="1"/>
+                    </pic:cNvPicPr>
+                  </pic:nvPicPr>
+                  <pic:blipFill>
+                    <a:blip r:embed="rId46" cstate="print">
+                      <a:extLst>
+                        <a:ext uri="{28A0092B-C50C-407E-A947-70E740481C1C}">
+                          <a14:useLocalDpi xmlns:a14="http://schemas.microsoft.com/office/drawing/2010/main" val="0"/>
+                        </a:ext>
+                      </a:extLst>
+                    </a:blip>
+                    <a:srcRect/>
+                    <a:stretch>
+                      <a:fillRect/>
+                    </a:stretch>
+                  </pic:blipFill>
+                  <pic:spPr bwMode="auto">
+                    <a:xfrm>
+                      <a:off x="0" y="0"/>
+                      <a:ext cx="5752465" cy="7049135"/>
+                    </a:xfrm>
+                    <a:prstGeom prst="rect">
+                      <a:avLst/>
+                    </a:prstGeom>
+                    <a:noFill/>
+                    <a:ln>
+                      <a:noFill/>
+                    </a:ln>
+                  </pic:spPr>
+                </pic:pic>
+              </a:graphicData>
+            </a:graphic>
+          </wp:inline>
+        </w:drawing>
+      </w:r>
+    </w:p>
+    <w:p>
+      <w:pPr>
+        <w:pStyle w:val="Opisslike"/>
+      </w:pPr>
+      <w:bookmarkStart w:id="103" w:name="_Ref80724943"/>
+      <w:bookmarkStart w:id="104" w:name="_Toc80726051"/>
+      <w:proofErr w:type="spellStart"/>
+      <w:r>
+        <w:t>Slika</w:t>
+      </w:r>
+      <w:proofErr w:type="spellEnd"/>
+      <w:r>
+        <w:t xml:space="preserve"> </w:t>
+      </w:r>
+      <w:r>
+        <w:fldChar w:fldCharType="begin"/>
+      </w:r>
+      <w:r>
+        <w:instrText xml:space="preserve"> STYLEREF 1 \s </w:instrText>
+      </w:r>
+      <w:r>
+        <w:fldChar w:fldCharType="separate"/>
+      </w:r>
+      <w:r>
+        <w:rPr>
+          <w:noProof/>
+        </w:rPr>
+        <w:t>7</w:t>
+      </w:r>
+      <w:r>
+        <w:fldChar w:fldCharType="end"/>
+      </w:r>
+      <w:r>
+        <w:t>.</w:t>
+      </w:r>
+      <w:r>
+        <w:fldChar w:fldCharType="begin"/>
+      </w:r>
+      <w:r>
+        <w:instrText xml:space="preserve"> SEQ Slika \* ARABIC \s 1 </w:instrText>
+      </w:r>
+      <w:r>
+        <w:fldChar w:fldCharType="separate"/>
+      </w:r>
+      <w:r>
+        <w:rPr>
+          <w:noProof/>
+        </w:rPr>
+        <w:t>2</w:t>
+      </w:r>
+      <w:r>
+        <w:fldChar w:fldCharType="end"/>
+      </w:r>
+      <w:bookmarkEnd w:id="103"/>
+      <w:r>
+        <w:t xml:space="preserve"> </w:t>
+      </w:r>
+      <w:proofErr w:type="spellStart"/>
+      <w:r>
+        <w:t>Komponenta</w:t>
+      </w:r>
+      <w:proofErr w:type="spellEnd"/>
+      <w:r>
+        <w:t xml:space="preserve"> </w:t>
+      </w:r>
+      <w:proofErr w:type="spellStart"/>
+      <w:r>
+        <w:t>višeg</w:t>
+      </w:r>
+      <w:proofErr w:type="spellEnd"/>
+      <w:r>
+        <w:t xml:space="preserve"> </w:t>
+      </w:r>
+      <w:proofErr w:type="spellStart"/>
+      <w:r>
+        <w:t>reda</w:t>
+      </w:r>
+      <w:proofErr w:type="spellEnd"/>
+      <w:r>
+        <w:t xml:space="preserve"> za </w:t>
+      </w:r>
+      <w:proofErr w:type="spellStart"/>
+      <w:r>
+        <w:t>privatne</w:t>
+      </w:r>
+      <w:proofErr w:type="spellEnd"/>
+      <w:r>
+        <w:t xml:space="preserve"> </w:t>
+      </w:r>
+      <w:proofErr w:type="spellStart"/>
+      <w:r>
+        <w:t>rute</w:t>
+      </w:r>
+      <w:bookmarkEnd w:id="104"/>
+      <w:proofErr w:type="spellEnd"/>
+    </w:p>
+    <w:p/>
+    <w:p>
+      <w:pPr>
+        <w:rPr>
+          <w:lang w:val="hr-HR"/>
+        </w:rPr>
+      </w:pPr>
+      <w:r>
+        <w:rPr>
+          <w:lang w:val="hr-HR"/>
+        </w:rPr>
+        <w:fldChar w:fldCharType="begin"/>
+      </w:r>
+      <w:r>
+        <w:rPr>
+          <w:lang w:val="hr-HR"/>
+        </w:rPr>
+        <w:instrText xml:space="preserve"> REF _Ref80725155 \h </w:instrText>
+      </w:r>
+      <w:r>
+        <w:rPr>
+          <w:lang w:val="hr-HR"/>
+        </w:rPr>
+      </w:r>
+      <w:r>
+        <w:rPr>
+          <w:lang w:val="hr-HR"/>
+        </w:rPr>
+        <w:fldChar w:fldCharType="separate"/>
+      </w:r>
+      <w:r>
+        <w:rPr>
+          <w:lang w:val="hr-HR"/>
+        </w:rPr>
+        <w:t xml:space="preserve">Slika </w:t>
+      </w:r>
+      <w:r>
+        <w:rPr>
+          <w:noProof/>
+          <w:lang w:val="hr-HR"/>
+        </w:rPr>
+        <w:t>7</w:t>
+      </w:r>
+      <w:r>
+        <w:rPr>
+          <w:lang w:val="hr-HR"/>
+        </w:rPr>
+        <w:t>.</w:t>
+      </w:r>
+      <w:r>
+        <w:rPr>
+          <w:noProof/>
+          <w:lang w:val="hr-HR"/>
+        </w:rPr>
+        <w:t>3</w:t>
+      </w:r>
+      <w:r>
+        <w:rPr>
+          <w:lang w:val="hr-HR"/>
+        </w:rPr>
+        <w:fldChar w:fldCharType="end"/>
+      </w:r>
+      <w:r>
+        <w:rPr>
+          <w:lang w:val="hr-HR"/>
+        </w:rPr>
+        <w:t xml:space="preserve"> prikaz</w:t>
+      </w:r>
+      <w:r>
+        <w:rPr>
+          <w:lang w:val="hr-HR"/>
+        </w:rPr>
+        <w:t>uje način korištenja prethodno spomenute komponente i daje pregled svih ruta u web aplikaciji.</w:t>
+      </w:r>
+      <w:r>
+        <w:rPr>
+          <w:lang w:val="hr-HR"/>
+        </w:rPr>
+        <w:t xml:space="preserve"> Rute za prijavu i registraciju su javne dok su sve ostale privatne.</w:t>
+      </w:r>
+    </w:p>
+    <w:p>
+      <w:pPr>
+        <w:keepNext/>
+        <w:ind w:left="454" w:hanging="454"/>
+      </w:pPr>
+    </w:p>
+    <w:p>
+      <w:pPr>
+        <w:keepNext/>
+        <w:ind w:left="454" w:hanging="454"/>
+        <w:jc w:val="center"/>
+      </w:pPr>
+      <w:r>
+        <w:rPr>
+          <w:noProof/>
+        </w:rPr>
+        <w:drawing>
+          <wp:inline distT="0" distB="0" distL="0" distR="0" wp14:anchorId="3508F2AB" wp14:editId="0E109257">
+            <wp:extent cx="5741670" cy="3827780"/>
+            <wp:effectExtent l="0" t="0" r="0" b="1270"/>
+            <wp:docPr id="32" name="Slika 32"/>
+            <wp:cNvGraphicFramePr>
+              <a:graphicFrameLocks xmlns:a="http://schemas.openxmlformats.org/drawingml/2006/main" noChangeAspect="1"/>
+            </wp:cNvGraphicFramePr>
+            <a:graphic xmlns:a="http://schemas.openxmlformats.org/drawingml/2006/main">
+              <a:graphicData uri="http://schemas.openxmlformats.org/drawingml/2006/picture">
+                <pic:pic xmlns:pic="http://schemas.openxmlformats.org/drawingml/2006/picture">
+                  <pic:nvPicPr>
+                    <pic:cNvPr id="0" name="Picture 6"/>
+                    <pic:cNvPicPr>
+                      <a:picLocks noChangeAspect="1" noChangeArrowheads="1"/>
+                    </pic:cNvPicPr>
+                  </pic:nvPicPr>
+                  <pic:blipFill>
+                    <a:blip r:embed="rId47" cstate="print">
+                      <a:extLst>
+                        <a:ext uri="{28A0092B-C50C-407E-A947-70E740481C1C}">
+                          <a14:useLocalDpi xmlns:a14="http://schemas.microsoft.com/office/drawing/2010/main" val="0"/>
+                        </a:ext>
+                      </a:extLst>
+                    </a:blip>
+                    <a:srcRect/>
+                    <a:stretch>
+                      <a:fillRect/>
+                    </a:stretch>
+                  </pic:blipFill>
+                  <pic:spPr bwMode="auto">
+                    <a:xfrm>
+                      <a:off x="0" y="0"/>
+                      <a:ext cx="5741670" cy="3827780"/>
+                    </a:xfrm>
+                    <a:prstGeom prst="rect">
+                      <a:avLst/>
+                    </a:prstGeom>
+                    <a:noFill/>
+                    <a:ln>
+                      <a:noFill/>
+                    </a:ln>
+                  </pic:spPr>
+                </pic:pic>
+              </a:graphicData>
+            </a:graphic>
+          </wp:inline>
+        </w:drawing>
+      </w:r>
+    </w:p>
+    <w:p>
+      <w:pPr>
+        <w:pStyle w:val="Opisslike"/>
+      </w:pPr>
+      <w:bookmarkStart w:id="105" w:name="_Ref80725155"/>
+      <w:bookmarkStart w:id="106" w:name="_Toc80726052"/>
+      <w:proofErr w:type="spellStart"/>
+      <w:r>
+        <w:t>Slika</w:t>
+      </w:r>
+      <w:proofErr w:type="spellEnd"/>
+      <w:r>
+        <w:t xml:space="preserve"> </w:t>
+      </w:r>
+      <w:r>
+        <w:fldChar w:fldCharType="begin"/>
+      </w:r>
+      <w:r>
+        <w:instrText xml:space="preserve"> STYLEREF 1 \s </w:instrText>
+      </w:r>
+      <w:r>
+        <w:fldChar w:fldCharType="separate"/>
+      </w:r>
+      <w:r>
+        <w:rPr>
+          <w:noProof/>
+        </w:rPr>
+        <w:t>7</w:t>
+      </w:r>
+      <w:r>
+        <w:fldChar w:fldCharType="end"/>
+      </w:r>
+      <w:r>
+        <w:t>.</w:t>
+      </w:r>
+      <w:r>
+        <w:fldChar w:fldCharType="begin"/>
+      </w:r>
+      <w:r>
+        <w:instrText xml:space="preserve"> SEQ Slika \* ARABIC \s 1 </w:instrText>
+      </w:r>
+      <w:r>
+        <w:fldChar w:fldCharType="separate"/>
+      </w:r>
+      <w:r>
+        <w:rPr>
+          <w:noProof/>
+        </w:rPr>
+        <w:t>3</w:t>
+      </w:r>
+      <w:r>
+        <w:fldChar w:fldCharType="end"/>
+      </w:r>
+      <w:bookmarkEnd w:id="105"/>
+      <w:r>
+        <w:t xml:space="preserve"> </w:t>
+      </w:r>
+      <w:proofErr w:type="spellStart"/>
+      <w:r>
+        <w:t>Primjer</w:t>
+      </w:r>
+      <w:proofErr w:type="spellEnd"/>
+      <w:r>
+        <w:t xml:space="preserve"> </w:t>
+      </w:r>
+      <w:proofErr w:type="spellStart"/>
+      <w:r>
+        <w:t>korištenja</w:t>
+      </w:r>
+      <w:proofErr w:type="spellEnd"/>
+      <w:r>
+        <w:t xml:space="preserve"> </w:t>
+      </w:r>
+      <w:proofErr w:type="spellStart"/>
+      <w:r>
+        <w:t>privatnih</w:t>
+      </w:r>
+      <w:proofErr w:type="spellEnd"/>
+      <w:r>
+        <w:t xml:space="preserve"> </w:t>
+      </w:r>
+      <w:proofErr w:type="spellStart"/>
+      <w:r>
+        <w:t>ruta</w:t>
+      </w:r>
+      <w:bookmarkEnd w:id="106"/>
+      <w:proofErr w:type="spellEnd"/>
+    </w:p>
+    <w:p/>
+    <w:p>
+      <w:pPr>
+        <w:pStyle w:val="Naslov3"/>
+      </w:pPr>
+      <w:bookmarkStart w:id="107" w:name="_Toc80726006"/>
+      <w:r>
+        <w:t>Pregled PDF datoteke</w:t>
+      </w:r>
+      <w:bookmarkEnd w:id="107"/>
+    </w:p>
+    <w:p>
+      <w:pPr>
+        <w:rPr>
+          <w:lang w:val="hr-HR"/>
+        </w:rPr>
+      </w:pPr>
+      <w:r>
+        <w:rPr>
+          <w:lang w:val="hr-HR"/>
+        </w:rPr>
+        <w:t xml:space="preserve">Web aplikacija omogućuje pregled PDF datoteke neposredno prije potpisivanja ili provjere valjanosti potpisa. U ovu svrhu korištena je </w:t>
+      </w:r>
+      <w:proofErr w:type="spellStart"/>
+      <w:r>
+        <w:rPr>
+          <w:rFonts w:ascii="Consolas" w:hAnsi="Consolas"/>
+          <w:lang w:val="hr-HR"/>
+        </w:rPr>
+        <w:t>react</w:t>
+      </w:r>
+      <w:proofErr w:type="spellEnd"/>
+      <w:r>
+        <w:rPr>
+          <w:rFonts w:ascii="Consolas" w:hAnsi="Consolas"/>
+          <w:lang w:val="hr-HR"/>
+        </w:rPr>
+        <w:t>-pdf</w:t>
+      </w:r>
+      <w:r>
+        <w:rPr>
+          <w:rFonts w:ascii="Consolas" w:hAnsi="Consolas"/>
+          <w:lang w:val="hr-HR"/>
+        </w:rPr>
+        <w:t xml:space="preserve"> </w:t>
+      </w:r>
+      <w:r>
+        <w:rPr>
+          <w:lang w:val="hr-HR"/>
+        </w:rPr>
+        <w:t>biblioteka.</w:t>
+      </w:r>
+      <w:r>
+        <w:rPr>
+          <w:lang w:val="hr-HR"/>
+        </w:rPr>
+        <w:t xml:space="preserve"> </w:t>
+      </w:r>
+    </w:p>
+    <w:p>
+      <w:pPr>
+        <w:rPr>
+          <w:lang w:val="hr-HR"/>
+        </w:rPr>
+      </w:pPr>
+    </w:p>
+    <w:p>
+      <w:pPr>
+        <w:rPr>
+          <w:lang w:val="hr-HR"/>
+        </w:rPr>
+      </w:pPr>
+      <w:r>
+        <w:rPr>
+          <w:lang w:val="hr-HR"/>
+        </w:rPr>
+        <w:t xml:space="preserve">Biblioteka omogućava pregled PDF datoteka koje se sastoje od više stranica te omogućava definiranje </w:t>
+      </w:r>
+      <w:r>
+        <w:rPr>
+          <w:lang w:val="hr-HR"/>
+        </w:rPr>
+        <w:t xml:space="preserve">prilagođenog </w:t>
+      </w:r>
+      <w:r>
+        <w:rPr>
+          <w:lang w:val="hr-HR"/>
+        </w:rPr>
+        <w:t xml:space="preserve">ponašanja </w:t>
+      </w:r>
+      <w:r>
+        <w:rPr>
+          <w:lang w:val="hr-HR"/>
+        </w:rPr>
+        <w:t>prosljeđivanjem funkcija i drugih komponenti.</w:t>
+      </w:r>
+    </w:p>
+    <w:p>
+      <w:pPr>
+        <w:rPr>
+          <w:lang w:val="hr-HR"/>
+        </w:rPr>
+      </w:pPr>
+    </w:p>
+    <w:p>
+      <w:pPr>
+        <w:rPr>
+          <w:lang w:val="hr-HR"/>
+        </w:rPr>
+      </w:pPr>
+      <w:r>
+        <w:rPr>
+          <w:lang w:val="hr-HR"/>
+        </w:rPr>
+        <w:fldChar w:fldCharType="begin"/>
+      </w:r>
+      <w:r>
+        <w:rPr>
+          <w:lang w:val="hr-HR"/>
+        </w:rPr>
+        <w:instrText xml:space="preserve"> REF _Ref80725881 \h </w:instrText>
+      </w:r>
+      <w:r>
+        <w:rPr>
+          <w:lang w:val="hr-HR"/>
+        </w:rPr>
+      </w:r>
+      <w:r>
+        <w:rPr>
+          <w:lang w:val="hr-HR"/>
+        </w:rPr>
+        <w:fldChar w:fldCharType="separate"/>
+      </w:r>
+      <w:proofErr w:type="spellStart"/>
+      <w:r>
+        <w:t>Slika</w:t>
+      </w:r>
+      <w:proofErr w:type="spellEnd"/>
+      <w:r>
+        <w:t xml:space="preserve"> </w:t>
+      </w:r>
+      <w:r>
+        <w:rPr>
+          <w:noProof/>
+        </w:rPr>
+        <w:t>7</w:t>
+      </w:r>
+      <w:r>
+        <w:t>.</w:t>
+      </w:r>
+      <w:r>
+        <w:rPr>
+          <w:noProof/>
+        </w:rPr>
+        <w:t>4</w:t>
+      </w:r>
+      <w:r>
+        <w:rPr>
+          <w:lang w:val="hr-HR"/>
+        </w:rPr>
+        <w:fldChar w:fldCharType="end"/>
+      </w:r>
+      <w:r>
+        <w:rPr>
+          <w:lang w:val="hr-HR"/>
+        </w:rPr>
+        <w:t xml:space="preserve"> prikazuje implementaciju biblioteke u sustavu te korištenje prilagođene funkcionalnosti za stanje učitavanja i stanje bez prikazane PDF datoteke.</w:t>
+      </w:r>
+    </w:p>
+    <w:p>
+      <w:pPr>
+        <w:rPr>
+          <w:lang w:val="hr-HR"/>
+        </w:rPr>
+      </w:pPr>
+    </w:p>
+    <w:p>
+      <w:pPr>
+        <w:keepNext/>
+        <w:jc w:val="center"/>
+      </w:pPr>
+      <w:r>
+        <w:rPr>
+          <w:noProof/>
+          <w:lang w:val="hr-HR"/>
+        </w:rPr>
+        <w:lastRenderedPageBreak/>
+        <w:drawing>
+          <wp:inline distT="0" distB="0" distL="0" distR="0" wp14:anchorId="2C16CE7D" wp14:editId="3E95F9F3">
+            <wp:extent cx="5752465" cy="8505825"/>
+            <wp:effectExtent l="0" t="0" r="635" b="9525"/>
+            <wp:docPr id="36" name="Slika 36"/>
+            <wp:cNvGraphicFramePr>
+              <a:graphicFrameLocks xmlns:a="http://schemas.openxmlformats.org/drawingml/2006/main" noChangeAspect="1"/>
+            </wp:cNvGraphicFramePr>
+            <a:graphic xmlns:a="http://schemas.openxmlformats.org/drawingml/2006/main">
+              <a:graphicData uri="http://schemas.openxmlformats.org/drawingml/2006/picture">
+                <pic:pic xmlns:pic="http://schemas.openxmlformats.org/drawingml/2006/picture">
+                  <pic:nvPicPr>
+                    <pic:cNvPr id="0" name="Picture 7"/>
+                    <pic:cNvPicPr>
+                      <a:picLocks noChangeAspect="1" noChangeArrowheads="1"/>
+                    </pic:cNvPicPr>
+                  </pic:nvPicPr>
+                  <pic:blipFill>
+                    <a:blip r:embed="rId48" cstate="print">
+                      <a:extLst>
+                        <a:ext uri="{28A0092B-C50C-407E-A947-70E740481C1C}">
+                          <a14:useLocalDpi xmlns:a14="http://schemas.microsoft.com/office/drawing/2010/main" val="0"/>
+                        </a:ext>
+                      </a:extLst>
+                    </a:blip>
+                    <a:srcRect/>
+                    <a:stretch>
+                      <a:fillRect/>
+                    </a:stretch>
+                  </pic:blipFill>
+                  <pic:spPr bwMode="auto">
+                    <a:xfrm>
+                      <a:off x="0" y="0"/>
+                      <a:ext cx="5752465" cy="8505825"/>
+                    </a:xfrm>
+                    <a:prstGeom prst="rect">
+                      <a:avLst/>
+                    </a:prstGeom>
+                    <a:noFill/>
+                    <a:ln>
+                      <a:noFill/>
+                    </a:ln>
+                  </pic:spPr>
+                </pic:pic>
+              </a:graphicData>
+            </a:graphic>
+          </wp:inline>
+        </w:drawing>
+      </w:r>
+    </w:p>
+    <w:p>
+      <w:pPr>
+        <w:pStyle w:val="Opisslike"/>
+        <w:rPr>
+          <w:lang w:val="hr-HR"/>
+        </w:rPr>
+      </w:pPr>
+      <w:bookmarkStart w:id="108" w:name="_Ref80725881"/>
+      <w:bookmarkStart w:id="109" w:name="_Toc80726053"/>
+      <w:proofErr w:type="spellStart"/>
+      <w:r>
+        <w:t>Slika</w:t>
+      </w:r>
+      <w:proofErr w:type="spellEnd"/>
+      <w:r>
+        <w:t xml:space="preserve"> </w:t>
+      </w:r>
+      <w:r>
+        <w:fldChar w:fldCharType="begin"/>
+      </w:r>
+      <w:r>
+        <w:instrText xml:space="preserve"> STYLEREF 1 \s </w:instrText>
+      </w:r>
+      <w:r>
+        <w:fldChar w:fldCharType="separate"/>
+      </w:r>
+      <w:r>
+        <w:rPr>
+          <w:noProof/>
+        </w:rPr>
+        <w:t>7</w:t>
+      </w:r>
+      <w:r>
+        <w:fldChar w:fldCharType="end"/>
+      </w:r>
+      <w:r>
+        <w:t>.</w:t>
+      </w:r>
+      <w:r>
+        <w:fldChar w:fldCharType="begin"/>
+      </w:r>
+      <w:r>
+        <w:instrText xml:space="preserve"> SEQ Slika \* ARABIC \s 1 </w:instrText>
+      </w:r>
+      <w:r>
+        <w:fldChar w:fldCharType="separate"/>
+      </w:r>
+      <w:r>
+        <w:rPr>
+          <w:noProof/>
+        </w:rPr>
+        <w:t>4</w:t>
+      </w:r>
+      <w:r>
+        <w:fldChar w:fldCharType="end"/>
+      </w:r>
+      <w:bookmarkEnd w:id="108"/>
+      <w:r>
+        <w:t xml:space="preserve"> </w:t>
+      </w:r>
+      <w:proofErr w:type="spellStart"/>
+      <w:r>
+        <w:t>Korištenje</w:t>
+      </w:r>
+      <w:proofErr w:type="spellEnd"/>
+      <w:r>
+        <w:t xml:space="preserve"> react-pdf </w:t>
+      </w:r>
+      <w:proofErr w:type="spellStart"/>
+      <w:r>
+        <w:t>biblioteke</w:t>
+      </w:r>
+      <w:bookmarkEnd w:id="109"/>
+      <w:proofErr w:type="spellEnd"/>
     </w:p>
     <w:p>
       <w:pPr>
@@ -34259,12 +35933,15 @@
           <w:lang w:val="hr-HR"/>
         </w:rPr>
       </w:pPr>
-      <w:r>
-        <w:rPr>
-          <w:lang w:val="hr-HR"/>
-        </w:rPr>
+      <w:bookmarkStart w:id="110" w:name="_Toc80726007"/>
+      <w:r>
+        <w:rPr>
+          <w:lang w:val="hr-HR"/>
+        </w:rPr>
+        <w:lastRenderedPageBreak/>
         <w:t>Servis za potpisivanje</w:t>
       </w:r>
+      <w:bookmarkEnd w:id="110"/>
     </w:p>
     <w:p>
       <w:pPr>
@@ -34293,12 +35970,14 @@
           <w:lang w:val="hr-HR"/>
         </w:rPr>
       </w:pPr>
+      <w:bookmarkStart w:id="111" w:name="_Toc80726008"/>
       <w:r>
         <w:rPr>
           <w:lang w:val="hr-HR"/>
         </w:rPr>
         <w:t>Servis za upravljanje digitalnim potpisima</w:t>
       </w:r>
+      <w:bookmarkEnd w:id="111"/>
     </w:p>
     <w:p>
       <w:pPr>
@@ -34327,12 +36006,14 @@
           <w:lang w:val="hr-HR"/>
         </w:rPr>
       </w:pPr>
+      <w:bookmarkStart w:id="112" w:name="_Toc80726009"/>
       <w:r>
         <w:rPr>
           <w:lang w:val="hr-HR"/>
         </w:rPr>
         <w:t>CRL poslužitelj</w:t>
       </w:r>
+      <w:bookmarkEnd w:id="112"/>
     </w:p>
     <w:p>
       <w:pPr>
@@ -34361,12 +36042,14 @@
           <w:lang w:val="hr-HR"/>
         </w:rPr>
       </w:pPr>
+      <w:bookmarkStart w:id="113" w:name="_Toc80726010"/>
       <w:r>
         <w:rPr>
           <w:lang w:val="hr-HR"/>
         </w:rPr>
         <w:t>OCSP poslužitelj</w:t>
       </w:r>
+      <w:bookmarkEnd w:id="113"/>
     </w:p>
     <w:p>
       <w:pPr>
@@ -34392,14 +36075,14 @@
       <w:pPr>
         <w:pStyle w:val="Naslov1"/>
       </w:pPr>
-      <w:bookmarkStart w:id="101" w:name="_Toc80033058"/>
-      <w:bookmarkStart w:id="102" w:name="_Toc80719569"/>
+      <w:bookmarkStart w:id="114" w:name="_Toc80033058"/>
+      <w:bookmarkStart w:id="115" w:name="_Toc80726011"/>
       <w:r>
         <w:lastRenderedPageBreak/>
         <w:t>Zaključak</w:t>
       </w:r>
-      <w:bookmarkEnd w:id="101"/>
-      <w:bookmarkEnd w:id="102"/>
+      <w:bookmarkEnd w:id="114"/>
+      <w:bookmarkEnd w:id="115"/>
     </w:p>
     <w:p>
       <w:pPr>
@@ -34409,14 +36092,14 @@
           <w:numId w:val="0"/>
         </w:numPr>
       </w:pPr>
-      <w:bookmarkStart w:id="103" w:name="_Toc80033059"/>
-      <w:bookmarkStart w:id="104" w:name="_Toc80719570"/>
+      <w:bookmarkStart w:id="116" w:name="_Toc80033059"/>
+      <w:bookmarkStart w:id="117" w:name="_Toc80726012"/>
       <w:r>
         <w:lastRenderedPageBreak/>
         <w:t>Literatura</w:t>
       </w:r>
-      <w:bookmarkEnd w:id="103"/>
-      <w:bookmarkEnd w:id="104"/>
+      <w:bookmarkEnd w:id="116"/>
+      <w:bookmarkEnd w:id="117"/>
     </w:p>
     <w:p>
       <w:pPr>
@@ -34554,7 +36237,7 @@
         </w:rPr>
         <w:t xml:space="preserve">“, s Interneta, </w:t>
       </w:r>
-      <w:hyperlink r:id="rId46" w:history="1">
+      <w:hyperlink r:id="rId49" w:history="1">
         <w:r>
           <w:rPr>
             <w:rStyle w:val="Hiperveza"/>
@@ -34652,7 +36335,7 @@
         </w:rPr>
         <w:t xml:space="preserve"> signature“, s Interneta, </w:t>
       </w:r>
-      <w:hyperlink r:id="rId47" w:history="1">
+      <w:hyperlink r:id="rId50" w:history="1">
         <w:r>
           <w:rPr>
             <w:rStyle w:val="Hiperveza"/>
@@ -35015,7 +36698,7 @@
         </w:rPr>
         <w:t xml:space="preserve">)?“, s Interneta, </w:t>
       </w:r>
-      <w:hyperlink r:id="rId48" w:history="1">
+      <w:hyperlink r:id="rId51" w:history="1">
         <w:r>
           <w:rPr>
             <w:rStyle w:val="Hiperveza"/>
@@ -35204,7 +36887,7 @@
         </w:rPr>
         <w:t xml:space="preserve">“, s Interneta, </w:t>
       </w:r>
-      <w:hyperlink r:id="rId49" w:history="1">
+      <w:hyperlink r:id="rId52" w:history="1">
         <w:r>
           <w:rPr>
             <w:rStyle w:val="Hiperveza"/>
@@ -35376,7 +37059,7 @@
         </w:rPr>
         <w:t xml:space="preserve">“, s Interneta, </w:t>
       </w:r>
-      <w:hyperlink r:id="rId50" w:anchor="about" w:history="1">
+      <w:hyperlink r:id="rId53" w:anchor="about" w:history="1">
         <w:r>
           <w:rPr>
             <w:rStyle w:val="Hiperveza"/>
@@ -35444,7 +37127,7 @@
         </w:rPr>
         <w:t xml:space="preserve"> List Croatia“, s Interneta, </w:t>
       </w:r>
-      <w:hyperlink r:id="rId51" w:anchor="/tl/HR" w:history="1">
+      <w:hyperlink r:id="rId54" w:anchor="/tl/HR" w:history="1">
         <w:r>
           <w:rPr>
             <w:rStyle w:val="Hiperveza"/>
@@ -35500,7 +37183,7 @@
         </w:rPr>
         <w:t xml:space="preserve"> v5.8, 7.2.2021.“, s Interneta, </w:t>
       </w:r>
-      <w:hyperlink r:id="rId52" w:history="1">
+      <w:hyperlink r:id="rId55" w:history="1">
         <w:r>
           <w:rPr>
             <w:rStyle w:val="Hiperveza"/>
@@ -36157,7 +37840,7 @@
         </w:rPr>
         <w:t xml:space="preserve">[19] CEF Digital: „Digital Signature Service – DSS“, s Interneta, </w:t>
       </w:r>
-      <w:hyperlink r:id="rId53" w:history="1">
+      <w:hyperlink r:id="rId56" w:history="1">
         <w:r>
           <w:rPr>
             <w:rStyle w:val="Hiperveza"/>
@@ -36338,13 +38021,69 @@
         </w:rPr>
         <w:t xml:space="preserve">“, s Interneta, </w:t>
       </w:r>
-      <w:hyperlink r:id="rId54" w:history="1">
+      <w:hyperlink r:id="rId57" w:history="1">
         <w:r>
           <w:rPr>
             <w:rStyle w:val="Hiperveza"/>
             <w:lang w:val="hr-HR"/>
           </w:rPr>
           <w:t>https://docs.docker.com/compose/</w:t>
+        </w:r>
+      </w:hyperlink>
+      <w:r>
+        <w:rPr>
+          <w:lang w:val="hr-HR"/>
+        </w:rPr>
+        <w:t>, 24.8.2021.</w:t>
+      </w:r>
+    </w:p>
+    <w:p>
+      <w:pPr>
+        <w:rPr>
+          <w:lang w:val="hr-HR"/>
+        </w:rPr>
+      </w:pPr>
+      <w:r>
+        <w:rPr>
+          <w:lang w:val="hr-HR"/>
+        </w:rPr>
+        <w:t xml:space="preserve">[22] </w:t>
+      </w:r>
+      <w:proofErr w:type="spellStart"/>
+      <w:r>
+        <w:rPr>
+          <w:lang w:val="hr-HR"/>
+        </w:rPr>
+        <w:t>ReactJS</w:t>
+      </w:r>
+      <w:proofErr w:type="spellEnd"/>
+      <w:r>
+        <w:rPr>
+          <w:lang w:val="hr-HR"/>
+        </w:rPr>
+        <w:t>: „</w:t>
+      </w:r>
+      <w:proofErr w:type="spellStart"/>
+      <w:r>
+        <w:rPr>
+          <w:lang w:val="hr-HR"/>
+        </w:rPr>
+        <w:t>Context</w:t>
+      </w:r>
+      <w:proofErr w:type="spellEnd"/>
+      <w:r>
+        <w:rPr>
+          <w:lang w:val="hr-HR"/>
+        </w:rPr>
+        <w:t xml:space="preserve">“, s Interneta, </w:t>
+      </w:r>
+      <w:hyperlink r:id="rId58" w:history="1">
+        <w:r>
+          <w:rPr>
+            <w:rStyle w:val="Hiperveza"/>
+            <w:lang w:val="hr-HR"/>
+          </w:rPr>
+          <w:t>https://reactjs.org/docs/context.html</w:t>
         </w:r>
       </w:hyperlink>
       <w:r>
@@ -36370,14 +38109,14 @@
         </w:numPr>
         <w:ind w:left="431" w:hanging="431"/>
       </w:pPr>
-      <w:bookmarkStart w:id="105" w:name="_Toc80033060"/>
-      <w:bookmarkStart w:id="106" w:name="_Toc80719571"/>
+      <w:bookmarkStart w:id="118" w:name="_Toc80033060"/>
+      <w:bookmarkStart w:id="119" w:name="_Toc80726013"/>
       <w:r>
         <w:lastRenderedPageBreak/>
         <w:t>Popis oznaka i kratica</w:t>
       </w:r>
-      <w:bookmarkEnd w:id="105"/>
-      <w:bookmarkEnd w:id="106"/>
+      <w:bookmarkEnd w:id="118"/>
+      <w:bookmarkEnd w:id="119"/>
     </w:p>
     <w:p>
       <w:pPr>
@@ -37363,14 +39102,14 @@
         </w:numPr>
         <w:ind w:left="431" w:hanging="431"/>
       </w:pPr>
-      <w:bookmarkStart w:id="107" w:name="_Toc80033061"/>
-      <w:bookmarkStart w:id="108" w:name="_Toc80719572"/>
+      <w:bookmarkStart w:id="120" w:name="_Toc80033061"/>
+      <w:bookmarkStart w:id="121" w:name="_Toc80726014"/>
       <w:r>
         <w:lastRenderedPageBreak/>
         <w:t>Sažetak</w:t>
       </w:r>
-      <w:bookmarkEnd w:id="107"/>
-      <w:bookmarkEnd w:id="108"/>
+      <w:bookmarkEnd w:id="120"/>
+      <w:bookmarkEnd w:id="121"/>
     </w:p>
     <w:p>
       <w:pPr>
@@ -37381,14 +39120,14 @@
         </w:numPr>
         <w:ind w:left="431" w:hanging="431"/>
       </w:pPr>
-      <w:bookmarkStart w:id="109" w:name="_Toc80033062"/>
-      <w:bookmarkStart w:id="110" w:name="_Toc80719573"/>
+      <w:bookmarkStart w:id="122" w:name="_Toc80033062"/>
+      <w:bookmarkStart w:id="123" w:name="_Toc80726015"/>
       <w:r>
         <w:lastRenderedPageBreak/>
         <w:t>Summary</w:t>
       </w:r>
-      <w:bookmarkEnd w:id="109"/>
-      <w:bookmarkEnd w:id="110"/>
+      <w:bookmarkEnd w:id="122"/>
+      <w:bookmarkEnd w:id="123"/>
     </w:p>
     <w:p>
       <w:pPr>
@@ -37399,14 +39138,14 @@
         </w:numPr>
         <w:ind w:left="431" w:hanging="431"/>
       </w:pPr>
-      <w:bookmarkStart w:id="111" w:name="_Toc80033063"/>
-      <w:bookmarkStart w:id="112" w:name="_Toc80719574"/>
+      <w:bookmarkStart w:id="124" w:name="_Toc80033063"/>
+      <w:bookmarkStart w:id="125" w:name="_Toc80726016"/>
       <w:r>
         <w:lastRenderedPageBreak/>
         <w:t>Prilozi</w:t>
       </w:r>
-      <w:bookmarkEnd w:id="111"/>
-      <w:bookmarkEnd w:id="112"/>
+      <w:bookmarkEnd w:id="124"/>
+      <w:bookmarkEnd w:id="125"/>
     </w:p>
     <w:p>
       <w:pPr>
@@ -37420,14 +39159,14 @@
           <w:lang w:val="hr-HR"/>
         </w:rPr>
       </w:pPr>
-      <w:bookmarkStart w:id="113" w:name="_Toc80719575"/>
+      <w:bookmarkStart w:id="126" w:name="_Toc80726017"/>
       <w:r>
         <w:rPr>
           <w:lang w:val="hr-HR"/>
         </w:rPr>
         <w:t>Kazalo slika</w:t>
       </w:r>
-      <w:bookmarkEnd w:id="113"/>
+      <w:bookmarkEnd w:id="126"/>
     </w:p>
     <w:p>
       <w:pPr>
@@ -37461,7 +39200,7 @@
         </w:rPr>
         <w:fldChar w:fldCharType="separate"/>
       </w:r>
-      <w:hyperlink w:anchor="_Toc80719576" w:history="1">
+      <w:hyperlink w:anchor="_Toc80726018" w:history="1">
         <w:r>
           <w:rPr>
             <w:rStyle w:val="Hiperveza"/>
@@ -37488,7 +39227,7 @@
             <w:noProof/>
             <w:webHidden/>
           </w:rPr>
-          <w:instrText xml:space="preserve"> PAGEREF _Toc80719576 \h </w:instrText>
+          <w:instrText xml:space="preserve"> PAGEREF _Toc80726018 \h </w:instrText>
         </w:r>
         <w:r>
           <w:rPr>
@@ -37533,7 +39272,7 @@
           <w:lang w:val="hr-HR" w:eastAsia="hr-HR"/>
         </w:rPr>
       </w:pPr>
-      <w:hyperlink w:anchor="_Toc80719577" w:history="1">
+      <w:hyperlink w:anchor="_Toc80726019" w:history="1">
         <w:r>
           <w:rPr>
             <w:rStyle w:val="Hiperveza"/>
@@ -37560,7 +39299,7 @@
             <w:noProof/>
             <w:webHidden/>
           </w:rPr>
-          <w:instrText xml:space="preserve"> PAGEREF _Toc80719577 \h </w:instrText>
+          <w:instrText xml:space="preserve"> PAGEREF _Toc80726019 \h </w:instrText>
         </w:r>
         <w:r>
           <w:rPr>
@@ -37605,7 +39344,7 @@
           <w:lang w:val="hr-HR" w:eastAsia="hr-HR"/>
         </w:rPr>
       </w:pPr>
-      <w:hyperlink w:anchor="_Toc80719578" w:history="1">
+      <w:hyperlink w:anchor="_Toc80726020" w:history="1">
         <w:r>
           <w:rPr>
             <w:rStyle w:val="Hiperveza"/>
@@ -37632,7 +39371,7 @@
             <w:noProof/>
             <w:webHidden/>
           </w:rPr>
-          <w:instrText xml:space="preserve"> PAGEREF _Toc80719578 \h </w:instrText>
+          <w:instrText xml:space="preserve"> PAGEREF _Toc80726020 \h </w:instrText>
         </w:r>
         <w:r>
           <w:rPr>
@@ -37677,7 +39416,7 @@
           <w:lang w:val="hr-HR" w:eastAsia="hr-HR"/>
         </w:rPr>
       </w:pPr>
-      <w:hyperlink w:anchor="_Toc80719579" w:history="1">
+      <w:hyperlink w:anchor="_Toc80726021" w:history="1">
         <w:r>
           <w:rPr>
             <w:rStyle w:val="Hiperveza"/>
@@ -37704,7 +39443,7 @@
             <w:noProof/>
             <w:webHidden/>
           </w:rPr>
-          <w:instrText xml:space="preserve"> PAGEREF _Toc80719579 \h </w:instrText>
+          <w:instrText xml:space="preserve"> PAGEREF _Toc80726021 \h </w:instrText>
         </w:r>
         <w:r>
           <w:rPr>
@@ -37749,7 +39488,7 @@
           <w:lang w:val="hr-HR" w:eastAsia="hr-HR"/>
         </w:rPr>
       </w:pPr>
-      <w:hyperlink w:anchor="_Toc80719580" w:history="1">
+      <w:hyperlink w:anchor="_Toc80726022" w:history="1">
         <w:r>
           <w:rPr>
             <w:rStyle w:val="Hiperveza"/>
@@ -37776,7 +39515,7 @@
             <w:noProof/>
             <w:webHidden/>
           </w:rPr>
-          <w:instrText xml:space="preserve"> PAGEREF _Toc80719580 \h </w:instrText>
+          <w:instrText xml:space="preserve"> PAGEREF _Toc80726022 \h </w:instrText>
         </w:r>
         <w:r>
           <w:rPr>
@@ -37821,7 +39560,7 @@
           <w:lang w:val="hr-HR" w:eastAsia="hr-HR"/>
         </w:rPr>
       </w:pPr>
-      <w:hyperlink w:anchor="_Toc80719581" w:history="1">
+      <w:hyperlink w:anchor="_Toc80726023" w:history="1">
         <w:r>
           <w:rPr>
             <w:rStyle w:val="Hiperveza"/>
@@ -37848,7 +39587,7 @@
             <w:noProof/>
             <w:webHidden/>
           </w:rPr>
-          <w:instrText xml:space="preserve"> PAGEREF _Toc80719581 \h </w:instrText>
+          <w:instrText xml:space="preserve"> PAGEREF _Toc80726023 \h </w:instrText>
         </w:r>
         <w:r>
           <w:rPr>
@@ -37893,7 +39632,7 @@
           <w:lang w:val="hr-HR" w:eastAsia="hr-HR"/>
         </w:rPr>
       </w:pPr>
-      <w:hyperlink w:anchor="_Toc80719582" w:history="1">
+      <w:hyperlink w:anchor="_Toc80726024" w:history="1">
         <w:r>
           <w:rPr>
             <w:rStyle w:val="Hiperveza"/>
@@ -37920,7 +39659,7 @@
             <w:noProof/>
             <w:webHidden/>
           </w:rPr>
-          <w:instrText xml:space="preserve"> PAGEREF _Toc80719582 \h </w:instrText>
+          <w:instrText xml:space="preserve"> PAGEREF _Toc80726024 \h </w:instrText>
         </w:r>
         <w:r>
           <w:rPr>
@@ -37965,7 +39704,7 @@
           <w:lang w:val="hr-HR" w:eastAsia="hr-HR"/>
         </w:rPr>
       </w:pPr>
-      <w:hyperlink w:anchor="_Toc80719583" w:history="1">
+      <w:hyperlink w:anchor="_Toc80726025" w:history="1">
         <w:r>
           <w:rPr>
             <w:rStyle w:val="Hiperveza"/>
@@ -37992,7 +39731,7 @@
             <w:noProof/>
             <w:webHidden/>
           </w:rPr>
-          <w:instrText xml:space="preserve"> PAGEREF _Toc80719583 \h </w:instrText>
+          <w:instrText xml:space="preserve"> PAGEREF _Toc80726025 \h </w:instrText>
         </w:r>
         <w:r>
           <w:rPr>
@@ -38037,7 +39776,7 @@
           <w:lang w:val="hr-HR" w:eastAsia="hr-HR"/>
         </w:rPr>
       </w:pPr>
-      <w:hyperlink w:anchor="_Toc80719584" w:history="1">
+      <w:hyperlink w:anchor="_Toc80726026" w:history="1">
         <w:r>
           <w:rPr>
             <w:rStyle w:val="Hiperveza"/>
@@ -38064,7 +39803,7 @@
             <w:noProof/>
             <w:webHidden/>
           </w:rPr>
-          <w:instrText xml:space="preserve"> PAGEREF _Toc80719584 \h </w:instrText>
+          <w:instrText xml:space="preserve"> PAGEREF _Toc80726026 \h </w:instrText>
         </w:r>
         <w:r>
           <w:rPr>
@@ -38109,7 +39848,7 @@
           <w:lang w:val="hr-HR" w:eastAsia="hr-HR"/>
         </w:rPr>
       </w:pPr>
-      <w:hyperlink w:anchor="_Toc80719585" w:history="1">
+      <w:hyperlink w:anchor="_Toc80726027" w:history="1">
         <w:r>
           <w:rPr>
             <w:rStyle w:val="Hiperveza"/>
@@ -38136,7 +39875,7 @@
             <w:noProof/>
             <w:webHidden/>
           </w:rPr>
-          <w:instrText xml:space="preserve"> PAGEREF _Toc80719585 \h </w:instrText>
+          <w:instrText xml:space="preserve"> PAGEREF _Toc80726027 \h </w:instrText>
         </w:r>
         <w:r>
           <w:rPr>
@@ -38181,7 +39920,7 @@
           <w:lang w:val="hr-HR" w:eastAsia="hr-HR"/>
         </w:rPr>
       </w:pPr>
-      <w:hyperlink w:anchor="_Toc80719586" w:history="1">
+      <w:hyperlink w:anchor="_Toc80726028" w:history="1">
         <w:r>
           <w:rPr>
             <w:rStyle w:val="Hiperveza"/>
@@ -38223,7 +39962,7 @@
             <w:noProof/>
             <w:webHidden/>
           </w:rPr>
-          <w:instrText xml:space="preserve"> PAGEREF _Toc80719586 \h </w:instrText>
+          <w:instrText xml:space="preserve"> PAGEREF _Toc80726028 \h </w:instrText>
         </w:r>
         <w:r>
           <w:rPr>
@@ -38268,7 +40007,7 @@
           <w:lang w:val="hr-HR" w:eastAsia="hr-HR"/>
         </w:rPr>
       </w:pPr>
-      <w:hyperlink w:anchor="_Toc80719587" w:history="1">
+      <w:hyperlink w:anchor="_Toc80726029" w:history="1">
         <w:r>
           <w:rPr>
             <w:rStyle w:val="Hiperveza"/>
@@ -38295,7 +40034,7 @@
             <w:noProof/>
             <w:webHidden/>
           </w:rPr>
-          <w:instrText xml:space="preserve"> PAGEREF _Toc80719587 \h </w:instrText>
+          <w:instrText xml:space="preserve"> PAGEREF _Toc80726029 \h </w:instrText>
         </w:r>
         <w:r>
           <w:rPr>
@@ -38340,7 +40079,7 @@
           <w:lang w:val="hr-HR" w:eastAsia="hr-HR"/>
         </w:rPr>
       </w:pPr>
-      <w:hyperlink w:anchor="_Toc80719588" w:history="1">
+      <w:hyperlink w:anchor="_Toc80726030" w:history="1">
         <w:r>
           <w:rPr>
             <w:rStyle w:val="Hiperveza"/>
@@ -38367,7 +40106,7 @@
             <w:noProof/>
             <w:webHidden/>
           </w:rPr>
-          <w:instrText xml:space="preserve"> PAGEREF _Toc80719588 \h </w:instrText>
+          <w:instrText xml:space="preserve"> PAGEREF _Toc80726030 \h </w:instrText>
         </w:r>
         <w:r>
           <w:rPr>
@@ -38412,7 +40151,7 @@
           <w:lang w:val="hr-HR" w:eastAsia="hr-HR"/>
         </w:rPr>
       </w:pPr>
-      <w:hyperlink w:anchor="_Toc80719589" w:history="1">
+      <w:hyperlink w:anchor="_Toc80726031" w:history="1">
         <w:r>
           <w:rPr>
             <w:rStyle w:val="Hiperveza"/>
@@ -38439,7 +40178,7 @@
             <w:noProof/>
             <w:webHidden/>
           </w:rPr>
-          <w:instrText xml:space="preserve"> PAGEREF _Toc80719589 \h </w:instrText>
+          <w:instrText xml:space="preserve"> PAGEREF _Toc80726031 \h </w:instrText>
         </w:r>
         <w:r>
           <w:rPr>
@@ -38484,7 +40223,7 @@
           <w:lang w:val="hr-HR" w:eastAsia="hr-HR"/>
         </w:rPr>
       </w:pPr>
-      <w:hyperlink w:anchor="_Toc80719590" w:history="1">
+      <w:hyperlink w:anchor="_Toc80726032" w:history="1">
         <w:r>
           <w:rPr>
             <w:rStyle w:val="Hiperveza"/>
@@ -38511,7 +40250,7 @@
             <w:noProof/>
             <w:webHidden/>
           </w:rPr>
-          <w:instrText xml:space="preserve"> PAGEREF _Toc80719590 \h </w:instrText>
+          <w:instrText xml:space="preserve"> PAGEREF _Toc80726032 \h </w:instrText>
         </w:r>
         <w:r>
           <w:rPr>
@@ -38556,7 +40295,7 @@
           <w:lang w:val="hr-HR" w:eastAsia="hr-HR"/>
         </w:rPr>
       </w:pPr>
-      <w:hyperlink w:anchor="_Toc80719591" w:history="1">
+      <w:hyperlink w:anchor="_Toc80726033" w:history="1">
         <w:r>
           <w:rPr>
             <w:rStyle w:val="Hiperveza"/>
@@ -38583,7 +40322,7 @@
             <w:noProof/>
             <w:webHidden/>
           </w:rPr>
-          <w:instrText xml:space="preserve"> PAGEREF _Toc80719591 \h </w:instrText>
+          <w:instrText xml:space="preserve"> PAGEREF _Toc80726033 \h </w:instrText>
         </w:r>
         <w:r>
           <w:rPr>
@@ -38628,7 +40367,7 @@
           <w:lang w:val="hr-HR" w:eastAsia="hr-HR"/>
         </w:rPr>
       </w:pPr>
-      <w:hyperlink w:anchor="_Toc80719592" w:history="1">
+      <w:hyperlink w:anchor="_Toc80726034" w:history="1">
         <w:r>
           <w:rPr>
             <w:rStyle w:val="Hiperveza"/>
@@ -38655,7 +40394,7 @@
             <w:noProof/>
             <w:webHidden/>
           </w:rPr>
-          <w:instrText xml:space="preserve"> PAGEREF _Toc80719592 \h </w:instrText>
+          <w:instrText xml:space="preserve"> PAGEREF _Toc80726034 \h </w:instrText>
         </w:r>
         <w:r>
           <w:rPr>
@@ -38700,7 +40439,7 @@
           <w:lang w:val="hr-HR" w:eastAsia="hr-HR"/>
         </w:rPr>
       </w:pPr>
-      <w:hyperlink w:anchor="_Toc80719593" w:history="1">
+      <w:hyperlink w:anchor="_Toc80726035" w:history="1">
         <w:r>
           <w:rPr>
             <w:rStyle w:val="Hiperveza"/>
@@ -38727,7 +40466,7 @@
             <w:noProof/>
             <w:webHidden/>
           </w:rPr>
-          <w:instrText xml:space="preserve"> PAGEREF _Toc80719593 \h </w:instrText>
+          <w:instrText xml:space="preserve"> PAGEREF _Toc80726035 \h </w:instrText>
         </w:r>
         <w:r>
           <w:rPr>
@@ -38772,7 +40511,7 @@
           <w:lang w:val="hr-HR" w:eastAsia="hr-HR"/>
         </w:rPr>
       </w:pPr>
-      <w:hyperlink w:anchor="_Toc80719594" w:history="1">
+      <w:hyperlink w:anchor="_Toc80726036" w:history="1">
         <w:r>
           <w:rPr>
             <w:rStyle w:val="Hiperveza"/>
@@ -38799,7 +40538,7 @@
             <w:noProof/>
             <w:webHidden/>
           </w:rPr>
-          <w:instrText xml:space="preserve"> PAGEREF _Toc80719594 \h </w:instrText>
+          <w:instrText xml:space="preserve"> PAGEREF _Toc80726036 \h </w:instrText>
         </w:r>
         <w:r>
           <w:rPr>
@@ -38844,7 +40583,7 @@
           <w:lang w:val="hr-HR" w:eastAsia="hr-HR"/>
         </w:rPr>
       </w:pPr>
-      <w:hyperlink w:anchor="_Toc80719595" w:history="1">
+      <w:hyperlink w:anchor="_Toc80726037" w:history="1">
         <w:r>
           <w:rPr>
             <w:rStyle w:val="Hiperveza"/>
@@ -38886,7 +40625,7 @@
             <w:noProof/>
             <w:webHidden/>
           </w:rPr>
-          <w:instrText xml:space="preserve"> PAGEREF _Toc80719595 \h </w:instrText>
+          <w:instrText xml:space="preserve"> PAGEREF _Toc80726037 \h </w:instrText>
         </w:r>
         <w:r>
           <w:rPr>
@@ -38931,7 +40670,7 @@
           <w:lang w:val="hr-HR" w:eastAsia="hr-HR"/>
         </w:rPr>
       </w:pPr>
-      <w:hyperlink w:anchor="_Toc80719596" w:history="1">
+      <w:hyperlink w:anchor="_Toc80726038" w:history="1">
         <w:r>
           <w:rPr>
             <w:rStyle w:val="Hiperveza"/>
@@ -38958,7 +40697,7 @@
             <w:noProof/>
             <w:webHidden/>
           </w:rPr>
-          <w:instrText xml:space="preserve"> PAGEREF _Toc80719596 \h </w:instrText>
+          <w:instrText xml:space="preserve"> PAGEREF _Toc80726038 \h </w:instrText>
         </w:r>
         <w:r>
           <w:rPr>
@@ -39003,7 +40742,7 @@
           <w:lang w:val="hr-HR" w:eastAsia="hr-HR"/>
         </w:rPr>
       </w:pPr>
-      <w:hyperlink w:anchor="_Toc80719597" w:history="1">
+      <w:hyperlink w:anchor="_Toc80726039" w:history="1">
         <w:r>
           <w:rPr>
             <w:rStyle w:val="Hiperveza"/>
@@ -39030,7 +40769,7 @@
             <w:noProof/>
             <w:webHidden/>
           </w:rPr>
-          <w:instrText xml:space="preserve"> PAGEREF _Toc80719597 \h </w:instrText>
+          <w:instrText xml:space="preserve"> PAGEREF _Toc80726039 \h </w:instrText>
         </w:r>
         <w:r>
           <w:rPr>
@@ -39075,7 +40814,7 @@
           <w:lang w:val="hr-HR" w:eastAsia="hr-HR"/>
         </w:rPr>
       </w:pPr>
-      <w:hyperlink w:anchor="_Toc80719598" w:history="1">
+      <w:hyperlink w:anchor="_Toc80726040" w:history="1">
         <w:r>
           <w:rPr>
             <w:rStyle w:val="Hiperveza"/>
@@ -39102,7 +40841,7 @@
             <w:noProof/>
             <w:webHidden/>
           </w:rPr>
-          <w:instrText xml:space="preserve"> PAGEREF _Toc80719598 \h </w:instrText>
+          <w:instrText xml:space="preserve"> PAGEREF _Toc80726040 \h </w:instrText>
         </w:r>
         <w:r>
           <w:rPr>
@@ -39147,7 +40886,7 @@
           <w:lang w:val="hr-HR" w:eastAsia="hr-HR"/>
         </w:rPr>
       </w:pPr>
-      <w:hyperlink w:anchor="_Toc80719599" w:history="1">
+      <w:hyperlink w:anchor="_Toc80726041" w:history="1">
         <w:r>
           <w:rPr>
             <w:rStyle w:val="Hiperveza"/>
@@ -39174,7 +40913,7 @@
             <w:noProof/>
             <w:webHidden/>
           </w:rPr>
-          <w:instrText xml:space="preserve"> PAGEREF _Toc80719599 \h </w:instrText>
+          <w:instrText xml:space="preserve"> PAGEREF _Toc80726041 \h </w:instrText>
         </w:r>
         <w:r>
           <w:rPr>
@@ -39219,7 +40958,7 @@
           <w:lang w:val="hr-HR" w:eastAsia="hr-HR"/>
         </w:rPr>
       </w:pPr>
-      <w:hyperlink w:anchor="_Toc80719600" w:history="1">
+      <w:hyperlink w:anchor="_Toc80726042" w:history="1">
         <w:r>
           <w:rPr>
             <w:rStyle w:val="Hiperveza"/>
@@ -39246,7 +40985,7 @@
             <w:noProof/>
             <w:webHidden/>
           </w:rPr>
-          <w:instrText xml:space="preserve"> PAGEREF _Toc80719600 \h </w:instrText>
+          <w:instrText xml:space="preserve"> PAGEREF _Toc80726042 \h </w:instrText>
         </w:r>
         <w:r>
           <w:rPr>
@@ -39291,7 +41030,7 @@
           <w:lang w:val="hr-HR" w:eastAsia="hr-HR"/>
         </w:rPr>
       </w:pPr>
-      <w:hyperlink w:anchor="_Toc80719601" w:history="1">
+      <w:hyperlink w:anchor="_Toc80726043" w:history="1">
         <w:r>
           <w:rPr>
             <w:rStyle w:val="Hiperveza"/>
@@ -39318,7 +41057,7 @@
             <w:noProof/>
             <w:webHidden/>
           </w:rPr>
-          <w:instrText xml:space="preserve"> PAGEREF _Toc80719601 \h </w:instrText>
+          <w:instrText xml:space="preserve"> PAGEREF _Toc80726043 \h </w:instrText>
         </w:r>
         <w:r>
           <w:rPr>
@@ -39363,7 +41102,7 @@
           <w:lang w:val="hr-HR" w:eastAsia="hr-HR"/>
         </w:rPr>
       </w:pPr>
-      <w:hyperlink w:anchor="_Toc80719602" w:history="1">
+      <w:hyperlink w:anchor="_Toc80726044" w:history="1">
         <w:r>
           <w:rPr>
             <w:rStyle w:val="Hiperveza"/>
@@ -39390,7 +41129,7 @@
             <w:noProof/>
             <w:webHidden/>
           </w:rPr>
-          <w:instrText xml:space="preserve"> PAGEREF _Toc80719602 \h </w:instrText>
+          <w:instrText xml:space="preserve"> PAGEREF _Toc80726044 \h </w:instrText>
         </w:r>
         <w:r>
           <w:rPr>
@@ -39435,7 +41174,7 @@
           <w:lang w:val="hr-HR" w:eastAsia="hr-HR"/>
         </w:rPr>
       </w:pPr>
-      <w:hyperlink w:anchor="_Toc80719603" w:history="1">
+      <w:hyperlink w:anchor="_Toc80726045" w:history="1">
         <w:r>
           <w:rPr>
             <w:rStyle w:val="Hiperveza"/>
@@ -39462,7 +41201,7 @@
             <w:noProof/>
             <w:webHidden/>
           </w:rPr>
-          <w:instrText xml:space="preserve"> PAGEREF _Toc80719603 \h </w:instrText>
+          <w:instrText xml:space="preserve"> PAGEREF _Toc80726045 \h </w:instrText>
         </w:r>
         <w:r>
           <w:rPr>
@@ -39507,7 +41246,7 @@
           <w:lang w:val="hr-HR" w:eastAsia="hr-HR"/>
         </w:rPr>
       </w:pPr>
-      <w:hyperlink w:anchor="_Toc80719604" w:history="1">
+      <w:hyperlink w:anchor="_Toc80726046" w:history="1">
         <w:r>
           <w:rPr>
             <w:rStyle w:val="Hiperveza"/>
@@ -39534,7 +41273,7 @@
             <w:noProof/>
             <w:webHidden/>
           </w:rPr>
-          <w:instrText xml:space="preserve"> PAGEREF _Toc80719604 \h </w:instrText>
+          <w:instrText xml:space="preserve"> PAGEREF _Toc80726046 \h </w:instrText>
         </w:r>
         <w:r>
           <w:rPr>
@@ -39579,7 +41318,7 @@
           <w:lang w:val="hr-HR" w:eastAsia="hr-HR"/>
         </w:rPr>
       </w:pPr>
-      <w:hyperlink w:anchor="_Toc80719605" w:history="1">
+      <w:hyperlink w:anchor="_Toc80726047" w:history="1">
         <w:r>
           <w:rPr>
             <w:rStyle w:val="Hiperveza"/>
@@ -39606,7 +41345,7 @@
             <w:noProof/>
             <w:webHidden/>
           </w:rPr>
-          <w:instrText xml:space="preserve"> PAGEREF _Toc80719605 \h </w:instrText>
+          <w:instrText xml:space="preserve"> PAGEREF _Toc80726047 \h </w:instrText>
         </w:r>
         <w:r>
           <w:rPr>
@@ -39651,7 +41390,7 @@
           <w:lang w:val="hr-HR" w:eastAsia="hr-HR"/>
         </w:rPr>
       </w:pPr>
-      <w:hyperlink w:anchor="_Toc80719606" w:history="1">
+      <w:hyperlink w:anchor="_Toc80726048" w:history="1">
         <w:r>
           <w:rPr>
             <w:rStyle w:val="Hiperveza"/>
@@ -39678,7 +41417,7 @@
             <w:noProof/>
             <w:webHidden/>
           </w:rPr>
-          <w:instrText xml:space="preserve"> PAGEREF _Toc80719606 \h </w:instrText>
+          <w:instrText xml:space="preserve"> PAGEREF _Toc80726048 \h </w:instrText>
         </w:r>
         <w:r>
           <w:rPr>
@@ -39723,7 +41462,7 @@
           <w:lang w:val="hr-HR" w:eastAsia="hr-HR"/>
         </w:rPr>
       </w:pPr>
-      <w:hyperlink w:anchor="_Toc80719607" w:history="1">
+      <w:hyperlink w:anchor="_Toc80726049" w:history="1">
         <w:r>
           <w:rPr>
             <w:rStyle w:val="Hiperveza"/>
@@ -39750,7 +41489,7 @@
             <w:noProof/>
             <w:webHidden/>
           </w:rPr>
-          <w:instrText xml:space="preserve"> PAGEREF _Toc80719607 \h </w:instrText>
+          <w:instrText xml:space="preserve"> PAGEREF _Toc80726049 \h </w:instrText>
         </w:r>
         <w:r>
           <w:rPr>
@@ -39783,6 +41522,294 @@
     </w:p>
     <w:p>
       <w:pPr>
+        <w:pStyle w:val="Tablicaslika"/>
+        <w:tabs>
+          <w:tab w:val="right" w:leader="dot" w:pos="9060"/>
+        </w:tabs>
+        <w:rPr>
+          <w:rFonts w:asciiTheme="minorHAnsi" w:eastAsiaTheme="minorEastAsia" w:hAnsiTheme="minorHAnsi" w:cstheme="minorBidi"/>
+          <w:noProof/>
+          <w:sz w:val="22"/>
+          <w:szCs w:val="22"/>
+          <w:lang w:val="hr-HR" w:eastAsia="hr-HR"/>
+        </w:rPr>
+      </w:pPr>
+      <w:hyperlink w:anchor="_Toc80726050" w:history="1">
+        <w:r>
+          <w:rPr>
+            <w:rStyle w:val="Hiperveza"/>
+            <w:noProof/>
+          </w:rPr>
+          <w:t>Slika 7.1 Compose datoteka sustava</w:t>
+        </w:r>
+        <w:r>
+          <w:rPr>
+            <w:noProof/>
+            <w:webHidden/>
+          </w:rPr>
+          <w:tab/>
+        </w:r>
+        <w:r>
+          <w:rPr>
+            <w:noProof/>
+            <w:webHidden/>
+          </w:rPr>
+          <w:fldChar w:fldCharType="begin"/>
+        </w:r>
+        <w:r>
+          <w:rPr>
+            <w:noProof/>
+            <w:webHidden/>
+          </w:rPr>
+          <w:instrText xml:space="preserve"> PAGEREF _Toc80726050 \h </w:instrText>
+        </w:r>
+        <w:r>
+          <w:rPr>
+            <w:noProof/>
+            <w:webHidden/>
+          </w:rPr>
+        </w:r>
+        <w:r>
+          <w:rPr>
+            <w:noProof/>
+            <w:webHidden/>
+          </w:rPr>
+          <w:fldChar w:fldCharType="separate"/>
+        </w:r>
+        <w:r>
+          <w:rPr>
+            <w:noProof/>
+            <w:webHidden/>
+          </w:rPr>
+          <w:t>48</w:t>
+        </w:r>
+        <w:r>
+          <w:rPr>
+            <w:noProof/>
+            <w:webHidden/>
+          </w:rPr>
+          <w:fldChar w:fldCharType="end"/>
+        </w:r>
+      </w:hyperlink>
+    </w:p>
+    <w:p>
+      <w:pPr>
+        <w:pStyle w:val="Tablicaslika"/>
+        <w:tabs>
+          <w:tab w:val="right" w:leader="dot" w:pos="9060"/>
+        </w:tabs>
+        <w:rPr>
+          <w:rFonts w:asciiTheme="minorHAnsi" w:eastAsiaTheme="minorEastAsia" w:hAnsiTheme="minorHAnsi" w:cstheme="minorBidi"/>
+          <w:noProof/>
+          <w:sz w:val="22"/>
+          <w:szCs w:val="22"/>
+          <w:lang w:val="hr-HR" w:eastAsia="hr-HR"/>
+        </w:rPr>
+      </w:pPr>
+      <w:hyperlink w:anchor="_Toc80726051" w:history="1">
+        <w:r>
+          <w:rPr>
+            <w:rStyle w:val="Hiperveza"/>
+            <w:noProof/>
+          </w:rPr>
+          <w:t>Slika 7.2 Komponenta višeg reda za privatne rute</w:t>
+        </w:r>
+        <w:r>
+          <w:rPr>
+            <w:noProof/>
+            <w:webHidden/>
+          </w:rPr>
+          <w:tab/>
+        </w:r>
+        <w:r>
+          <w:rPr>
+            <w:noProof/>
+            <w:webHidden/>
+          </w:rPr>
+          <w:fldChar w:fldCharType="begin"/>
+        </w:r>
+        <w:r>
+          <w:rPr>
+            <w:noProof/>
+            <w:webHidden/>
+          </w:rPr>
+          <w:instrText xml:space="preserve"> PAGEREF _Toc80726051 \h </w:instrText>
+        </w:r>
+        <w:r>
+          <w:rPr>
+            <w:noProof/>
+            <w:webHidden/>
+          </w:rPr>
+        </w:r>
+        <w:r>
+          <w:rPr>
+            <w:noProof/>
+            <w:webHidden/>
+          </w:rPr>
+          <w:fldChar w:fldCharType="separate"/>
+        </w:r>
+        <w:r>
+          <w:rPr>
+            <w:noProof/>
+            <w:webHidden/>
+          </w:rPr>
+          <w:t>50</w:t>
+        </w:r>
+        <w:r>
+          <w:rPr>
+            <w:noProof/>
+            <w:webHidden/>
+          </w:rPr>
+          <w:fldChar w:fldCharType="end"/>
+        </w:r>
+      </w:hyperlink>
+    </w:p>
+    <w:p>
+      <w:pPr>
+        <w:pStyle w:val="Tablicaslika"/>
+        <w:tabs>
+          <w:tab w:val="right" w:leader="dot" w:pos="9060"/>
+        </w:tabs>
+        <w:rPr>
+          <w:rFonts w:asciiTheme="minorHAnsi" w:eastAsiaTheme="minorEastAsia" w:hAnsiTheme="minorHAnsi" w:cstheme="minorBidi"/>
+          <w:noProof/>
+          <w:sz w:val="22"/>
+          <w:szCs w:val="22"/>
+          <w:lang w:val="hr-HR" w:eastAsia="hr-HR"/>
+        </w:rPr>
+      </w:pPr>
+      <w:hyperlink w:anchor="_Toc80726052" w:history="1">
+        <w:r>
+          <w:rPr>
+            <w:rStyle w:val="Hiperveza"/>
+            <w:noProof/>
+          </w:rPr>
+          <w:t>Slika 7.3 Primjer korištenja privatnih ruta</w:t>
+        </w:r>
+        <w:r>
+          <w:rPr>
+            <w:noProof/>
+            <w:webHidden/>
+          </w:rPr>
+          <w:tab/>
+        </w:r>
+        <w:r>
+          <w:rPr>
+            <w:noProof/>
+            <w:webHidden/>
+          </w:rPr>
+          <w:fldChar w:fldCharType="begin"/>
+        </w:r>
+        <w:r>
+          <w:rPr>
+            <w:noProof/>
+            <w:webHidden/>
+          </w:rPr>
+          <w:instrText xml:space="preserve"> PAGEREF _Toc80726052 \h </w:instrText>
+        </w:r>
+        <w:r>
+          <w:rPr>
+            <w:noProof/>
+            <w:webHidden/>
+          </w:rPr>
+        </w:r>
+        <w:r>
+          <w:rPr>
+            <w:noProof/>
+            <w:webHidden/>
+          </w:rPr>
+          <w:fldChar w:fldCharType="separate"/>
+        </w:r>
+        <w:r>
+          <w:rPr>
+            <w:noProof/>
+            <w:webHidden/>
+          </w:rPr>
+          <w:t>51</w:t>
+        </w:r>
+        <w:r>
+          <w:rPr>
+            <w:noProof/>
+            <w:webHidden/>
+          </w:rPr>
+          <w:fldChar w:fldCharType="end"/>
+        </w:r>
+      </w:hyperlink>
+    </w:p>
+    <w:p>
+      <w:pPr>
+        <w:pStyle w:val="Tablicaslika"/>
+        <w:tabs>
+          <w:tab w:val="right" w:leader="dot" w:pos="9060"/>
+        </w:tabs>
+        <w:rPr>
+          <w:rFonts w:asciiTheme="minorHAnsi" w:eastAsiaTheme="minorEastAsia" w:hAnsiTheme="minorHAnsi" w:cstheme="minorBidi"/>
+          <w:noProof/>
+          <w:sz w:val="22"/>
+          <w:szCs w:val="22"/>
+          <w:lang w:val="hr-HR" w:eastAsia="hr-HR"/>
+        </w:rPr>
+      </w:pPr>
+      <w:hyperlink w:anchor="_Toc80726053" w:history="1">
+        <w:r>
+          <w:rPr>
+            <w:rStyle w:val="Hiperveza"/>
+            <w:noProof/>
+          </w:rPr>
+          <w:t>Slika 7.4 Korištenje react-pdf biblioteke</w:t>
+        </w:r>
+        <w:r>
+          <w:rPr>
+            <w:noProof/>
+            <w:webHidden/>
+          </w:rPr>
+          <w:tab/>
+        </w:r>
+        <w:r>
+          <w:rPr>
+            <w:noProof/>
+            <w:webHidden/>
+          </w:rPr>
+          <w:fldChar w:fldCharType="begin"/>
+        </w:r>
+        <w:r>
+          <w:rPr>
+            <w:noProof/>
+            <w:webHidden/>
+          </w:rPr>
+          <w:instrText xml:space="preserve"> PAGEREF _Toc80726053 \h </w:instrText>
+        </w:r>
+        <w:r>
+          <w:rPr>
+            <w:noProof/>
+            <w:webHidden/>
+          </w:rPr>
+        </w:r>
+        <w:r>
+          <w:rPr>
+            <w:noProof/>
+            <w:webHidden/>
+          </w:rPr>
+          <w:fldChar w:fldCharType="separate"/>
+        </w:r>
+        <w:r>
+          <w:rPr>
+            <w:noProof/>
+            <w:webHidden/>
+          </w:rPr>
+          <w:t>52</w:t>
+        </w:r>
+        <w:r>
+          <w:rPr>
+            <w:noProof/>
+            <w:webHidden/>
+          </w:rPr>
+          <w:fldChar w:fldCharType="end"/>
+        </w:r>
+      </w:hyperlink>
+    </w:p>
+    <w:p>
+      <w:pPr>
         <w:rPr>
           <w:lang w:val="hr-HR"/>
         </w:rPr>
@@ -39795,7 +41822,7 @@
       </w:r>
     </w:p>
     <w:sectPr>
-      <w:footerReference w:type="default" r:id="rId55"/>
+      <w:footerReference w:type="default" r:id="rId59"/>
       <w:pgSz w:w="11906" w:h="16838" w:code="9"/>
       <w:pgMar w:top="1440" w:right="1418" w:bottom="1440" w:left="1418" w:header="709" w:footer="709" w:gutter="0"/>
       <w:pgNumType w:start="1"/>
@@ -42545,7 +44572,7 @@
     <w:autoRedefine/>
     <w:unhideWhenUsed/>
     <w:qFormat/>
-    <w:rsid w:val="006D01D6"/>
+    <w:rsid w:val="00357368"/>
     <w:pPr>
       <w:jc w:val="center"/>
     </w:pPr>

</xml_diff>

<commit_message>
Add signer service subsection
</commit_message>
<xml_diff>
--- a/docs/DiplomskiRad.docx
+++ b/docs/DiplomskiRad.docx
@@ -1374,7 +1374,7 @@
         </w:rPr>
         <w:fldChar w:fldCharType="separate"/>
       </w:r>
-      <w:hyperlink w:anchor="_Toc80727087" w:history="1">
+      <w:hyperlink w:anchor="_Toc80812723" w:history="1">
         <w:r>
           <w:rPr>
             <w:rStyle w:val="Hiperveza"/>
@@ -1421,7 +1421,7 @@
             <w:noProof/>
             <w:webHidden/>
           </w:rPr>
-          <w:instrText xml:space="preserve"> PAGEREF _Toc80727087 \h </w:instrText>
+          <w:instrText xml:space="preserve"> PAGEREF _Toc80812723 \h </w:instrText>
         </w:r>
         <w:r>
           <w:rPr>
@@ -1470,7 +1470,7 @@
           <w:lang w:val="hr-HR" w:eastAsia="hr-HR"/>
         </w:rPr>
       </w:pPr>
-      <w:hyperlink w:anchor="_Toc80727088" w:history="1">
+      <w:hyperlink w:anchor="_Toc80812724" w:history="1">
         <w:r>
           <w:rPr>
             <w:rStyle w:val="Hiperveza"/>
@@ -1517,7 +1517,7 @@
             <w:noProof/>
             <w:webHidden/>
           </w:rPr>
-          <w:instrText xml:space="preserve"> PAGEREF _Toc80727088 \h </w:instrText>
+          <w:instrText xml:space="preserve"> PAGEREF _Toc80812724 \h </w:instrText>
         </w:r>
         <w:r>
           <w:rPr>
@@ -1563,7 +1563,7 @@
           <w:lang w:val="hr-HR" w:eastAsia="hr-HR"/>
         </w:rPr>
       </w:pPr>
-      <w:hyperlink w:anchor="_Toc80727089" w:history="1">
+      <w:hyperlink w:anchor="_Toc80812725" w:history="1">
         <w:r>
           <w:rPr>
             <w:rStyle w:val="Hiperveza"/>
@@ -1609,7 +1609,7 @@
             <w:noProof/>
             <w:webHidden/>
           </w:rPr>
-          <w:instrText xml:space="preserve"> PAGEREF _Toc80727089 \h </w:instrText>
+          <w:instrText xml:space="preserve"> PAGEREF _Toc80812725 \h </w:instrText>
         </w:r>
         <w:r>
           <w:rPr>
@@ -1655,7 +1655,7 @@
           <w:lang w:val="hr-HR" w:eastAsia="hr-HR"/>
         </w:rPr>
       </w:pPr>
-      <w:hyperlink w:anchor="_Toc80727090" w:history="1">
+      <w:hyperlink w:anchor="_Toc80812726" w:history="1">
         <w:r>
           <w:rPr>
             <w:rStyle w:val="Hiperveza"/>
@@ -1699,7 +1699,7 @@
             <w:noProof/>
             <w:webHidden/>
           </w:rPr>
-          <w:instrText xml:space="preserve"> PAGEREF _Toc80727090 \h </w:instrText>
+          <w:instrText xml:space="preserve"> PAGEREF _Toc80812726 \h </w:instrText>
         </w:r>
         <w:r>
           <w:rPr>
@@ -1745,7 +1745,7 @@
           <w:lang w:val="hr-HR" w:eastAsia="hr-HR"/>
         </w:rPr>
       </w:pPr>
-      <w:hyperlink w:anchor="_Toc80727091" w:history="1">
+      <w:hyperlink w:anchor="_Toc80812727" w:history="1">
         <w:r>
           <w:rPr>
             <w:rStyle w:val="Hiperveza"/>
@@ -1791,7 +1791,7 @@
             <w:noProof/>
             <w:webHidden/>
           </w:rPr>
-          <w:instrText xml:space="preserve"> PAGEREF _Toc80727091 \h </w:instrText>
+          <w:instrText xml:space="preserve"> PAGEREF _Toc80812727 \h </w:instrText>
         </w:r>
         <w:r>
           <w:rPr>
@@ -1837,7 +1837,7 @@
           <w:lang w:val="hr-HR" w:eastAsia="hr-HR"/>
         </w:rPr>
       </w:pPr>
-      <w:hyperlink w:anchor="_Toc80727092" w:history="1">
+      <w:hyperlink w:anchor="_Toc80812728" w:history="1">
         <w:r>
           <w:rPr>
             <w:rStyle w:val="Hiperveza"/>
@@ -1883,7 +1883,7 @@
             <w:noProof/>
             <w:webHidden/>
           </w:rPr>
-          <w:instrText xml:space="preserve"> PAGEREF _Toc80727092 \h </w:instrText>
+          <w:instrText xml:space="preserve"> PAGEREF _Toc80812728 \h </w:instrText>
         </w:r>
         <w:r>
           <w:rPr>
@@ -1929,7 +1929,7 @@
           <w:lang w:val="hr-HR" w:eastAsia="hr-HR"/>
         </w:rPr>
       </w:pPr>
-      <w:hyperlink w:anchor="_Toc80727093" w:history="1">
+      <w:hyperlink w:anchor="_Toc80812729" w:history="1">
         <w:r>
           <w:rPr>
             <w:rStyle w:val="Hiperveza"/>
@@ -1973,7 +1973,7 @@
             <w:noProof/>
             <w:webHidden/>
           </w:rPr>
-          <w:instrText xml:space="preserve"> PAGEREF _Toc80727093 \h </w:instrText>
+          <w:instrText xml:space="preserve"> PAGEREF _Toc80812729 \h </w:instrText>
         </w:r>
         <w:r>
           <w:rPr>
@@ -2022,7 +2022,7 @@
           <w:lang w:val="hr-HR" w:eastAsia="hr-HR"/>
         </w:rPr>
       </w:pPr>
-      <w:hyperlink w:anchor="_Toc80727094" w:history="1">
+      <w:hyperlink w:anchor="_Toc80812730" w:history="1">
         <w:r>
           <w:rPr>
             <w:rStyle w:val="Hiperveza"/>
@@ -2069,7 +2069,7 @@
             <w:noProof/>
             <w:webHidden/>
           </w:rPr>
-          <w:instrText xml:space="preserve"> PAGEREF _Toc80727094 \h </w:instrText>
+          <w:instrText xml:space="preserve"> PAGEREF _Toc80812730 \h </w:instrText>
         </w:r>
         <w:r>
           <w:rPr>
@@ -2115,7 +2115,7 @@
           <w:lang w:val="hr-HR" w:eastAsia="hr-HR"/>
         </w:rPr>
       </w:pPr>
-      <w:hyperlink w:anchor="_Toc80727095" w:history="1">
+      <w:hyperlink w:anchor="_Toc80812731" w:history="1">
         <w:r>
           <w:rPr>
             <w:rStyle w:val="Hiperveza"/>
@@ -2161,7 +2161,7 @@
             <w:noProof/>
             <w:webHidden/>
           </w:rPr>
-          <w:instrText xml:space="preserve"> PAGEREF _Toc80727095 \h </w:instrText>
+          <w:instrText xml:space="preserve"> PAGEREF _Toc80812731 \h </w:instrText>
         </w:r>
         <w:r>
           <w:rPr>
@@ -2210,7 +2210,7 @@
           <w:lang w:val="hr-HR" w:eastAsia="hr-HR"/>
         </w:rPr>
       </w:pPr>
-      <w:hyperlink w:anchor="_Toc80727096" w:history="1">
+      <w:hyperlink w:anchor="_Toc80812732" w:history="1">
         <w:r>
           <w:rPr>
             <w:rStyle w:val="Hiperveza"/>
@@ -2257,7 +2257,7 @@
             <w:noProof/>
             <w:webHidden/>
           </w:rPr>
-          <w:instrText xml:space="preserve"> PAGEREF _Toc80727096 \h </w:instrText>
+          <w:instrText xml:space="preserve"> PAGEREF _Toc80812732 \h </w:instrText>
         </w:r>
         <w:r>
           <w:rPr>
@@ -2303,7 +2303,7 @@
           <w:lang w:val="hr-HR" w:eastAsia="hr-HR"/>
         </w:rPr>
       </w:pPr>
-      <w:hyperlink w:anchor="_Toc80727097" w:history="1">
+      <w:hyperlink w:anchor="_Toc80812733" w:history="1">
         <w:r>
           <w:rPr>
             <w:rStyle w:val="Hiperveza"/>
@@ -2349,7 +2349,7 @@
             <w:noProof/>
             <w:webHidden/>
           </w:rPr>
-          <w:instrText xml:space="preserve"> PAGEREF _Toc80727097 \h </w:instrText>
+          <w:instrText xml:space="preserve"> PAGEREF _Toc80812733 \h </w:instrText>
         </w:r>
         <w:r>
           <w:rPr>
@@ -2395,7 +2395,7 @@
           <w:lang w:val="hr-HR" w:eastAsia="hr-HR"/>
         </w:rPr>
       </w:pPr>
-      <w:hyperlink w:anchor="_Toc80727098" w:history="1">
+      <w:hyperlink w:anchor="_Toc80812734" w:history="1">
         <w:r>
           <w:rPr>
             <w:rStyle w:val="Hiperveza"/>
@@ -2441,7 +2441,7 @@
             <w:noProof/>
             <w:webHidden/>
           </w:rPr>
-          <w:instrText xml:space="preserve"> PAGEREF _Toc80727098 \h </w:instrText>
+          <w:instrText xml:space="preserve"> PAGEREF _Toc80812734 \h </w:instrText>
         </w:r>
         <w:r>
           <w:rPr>
@@ -2487,7 +2487,7 @@
           <w:lang w:val="hr-HR" w:eastAsia="hr-HR"/>
         </w:rPr>
       </w:pPr>
-      <w:hyperlink w:anchor="_Toc80727099" w:history="1">
+      <w:hyperlink w:anchor="_Toc80812735" w:history="1">
         <w:r>
           <w:rPr>
             <w:rStyle w:val="Hiperveza"/>
@@ -2531,7 +2531,7 @@
             <w:noProof/>
             <w:webHidden/>
           </w:rPr>
-          <w:instrText xml:space="preserve"> PAGEREF _Toc80727099 \h </w:instrText>
+          <w:instrText xml:space="preserve"> PAGEREF _Toc80812735 \h </w:instrText>
         </w:r>
         <w:r>
           <w:rPr>
@@ -2577,7 +2577,7 @@
           <w:lang w:val="hr-HR" w:eastAsia="hr-HR"/>
         </w:rPr>
       </w:pPr>
-      <w:hyperlink w:anchor="_Toc80727100" w:history="1">
+      <w:hyperlink w:anchor="_Toc80812736" w:history="1">
         <w:r>
           <w:rPr>
             <w:rStyle w:val="Hiperveza"/>
@@ -2623,7 +2623,7 @@
             <w:noProof/>
             <w:webHidden/>
           </w:rPr>
-          <w:instrText xml:space="preserve"> PAGEREF _Toc80727100 \h </w:instrText>
+          <w:instrText xml:space="preserve"> PAGEREF _Toc80812736 \h </w:instrText>
         </w:r>
         <w:r>
           <w:rPr>
@@ -2669,7 +2669,7 @@
           <w:lang w:val="hr-HR" w:eastAsia="hr-HR"/>
         </w:rPr>
       </w:pPr>
-      <w:hyperlink w:anchor="_Toc80727101" w:history="1">
+      <w:hyperlink w:anchor="_Toc80812737" w:history="1">
         <w:r>
           <w:rPr>
             <w:rStyle w:val="Hiperveza"/>
@@ -2713,7 +2713,7 @@
             <w:noProof/>
             <w:webHidden/>
           </w:rPr>
-          <w:instrText xml:space="preserve"> PAGEREF _Toc80727101 \h </w:instrText>
+          <w:instrText xml:space="preserve"> PAGEREF _Toc80812737 \h </w:instrText>
         </w:r>
         <w:r>
           <w:rPr>
@@ -2759,7 +2759,7 @@
           <w:lang w:val="hr-HR" w:eastAsia="hr-HR"/>
         </w:rPr>
       </w:pPr>
-      <w:hyperlink w:anchor="_Toc80727102" w:history="1">
+      <w:hyperlink w:anchor="_Toc80812738" w:history="1">
         <w:r>
           <w:rPr>
             <w:rStyle w:val="Hiperveza"/>
@@ -2805,7 +2805,7 @@
             <w:noProof/>
             <w:webHidden/>
           </w:rPr>
-          <w:instrText xml:space="preserve"> PAGEREF _Toc80727102 \h </w:instrText>
+          <w:instrText xml:space="preserve"> PAGEREF _Toc80812738 \h </w:instrText>
         </w:r>
         <w:r>
           <w:rPr>
@@ -2851,7 +2851,7 @@
           <w:lang w:val="hr-HR" w:eastAsia="hr-HR"/>
         </w:rPr>
       </w:pPr>
-      <w:hyperlink w:anchor="_Toc80727103" w:history="1">
+      <w:hyperlink w:anchor="_Toc80812739" w:history="1">
         <w:r>
           <w:rPr>
             <w:rStyle w:val="Hiperveza"/>
@@ -2895,7 +2895,7 @@
             <w:noProof/>
             <w:webHidden/>
           </w:rPr>
-          <w:instrText xml:space="preserve"> PAGEREF _Toc80727103 \h </w:instrText>
+          <w:instrText xml:space="preserve"> PAGEREF _Toc80812739 \h </w:instrText>
         </w:r>
         <w:r>
           <w:rPr>
@@ -2941,7 +2941,7 @@
           <w:lang w:val="hr-HR" w:eastAsia="hr-HR"/>
         </w:rPr>
       </w:pPr>
-      <w:hyperlink w:anchor="_Toc80727104" w:history="1">
+      <w:hyperlink w:anchor="_Toc80812740" w:history="1">
         <w:r>
           <w:rPr>
             <w:rStyle w:val="Hiperveza"/>
@@ -2987,7 +2987,7 @@
             <w:noProof/>
             <w:webHidden/>
           </w:rPr>
-          <w:instrText xml:space="preserve"> PAGEREF _Toc80727104 \h </w:instrText>
+          <w:instrText xml:space="preserve"> PAGEREF _Toc80812740 \h </w:instrText>
         </w:r>
         <w:r>
           <w:rPr>
@@ -3033,7 +3033,7 @@
           <w:lang w:val="hr-HR" w:eastAsia="hr-HR"/>
         </w:rPr>
       </w:pPr>
-      <w:hyperlink w:anchor="_Toc80727105" w:history="1">
+      <w:hyperlink w:anchor="_Toc80812741" w:history="1">
         <w:r>
           <w:rPr>
             <w:rStyle w:val="Hiperveza"/>
@@ -3077,7 +3077,7 @@
             <w:noProof/>
             <w:webHidden/>
           </w:rPr>
-          <w:instrText xml:space="preserve"> PAGEREF _Toc80727105 \h </w:instrText>
+          <w:instrText xml:space="preserve"> PAGEREF _Toc80812741 \h </w:instrText>
         </w:r>
         <w:r>
           <w:rPr>
@@ -3126,7 +3126,7 @@
           <w:lang w:val="hr-HR" w:eastAsia="hr-HR"/>
         </w:rPr>
       </w:pPr>
-      <w:hyperlink w:anchor="_Toc80727106" w:history="1">
+      <w:hyperlink w:anchor="_Toc80812742" w:history="1">
         <w:r>
           <w:rPr>
             <w:rStyle w:val="Hiperveza"/>
@@ -3173,7 +3173,7 @@
             <w:noProof/>
             <w:webHidden/>
           </w:rPr>
-          <w:instrText xml:space="preserve"> PAGEREF _Toc80727106 \h </w:instrText>
+          <w:instrText xml:space="preserve"> PAGEREF _Toc80812742 \h </w:instrText>
         </w:r>
         <w:r>
           <w:rPr>
@@ -3219,7 +3219,7 @@
           <w:lang w:val="hr-HR" w:eastAsia="hr-HR"/>
         </w:rPr>
       </w:pPr>
-      <w:hyperlink w:anchor="_Toc80727107" w:history="1">
+      <w:hyperlink w:anchor="_Toc80812743" w:history="1">
         <w:r>
           <w:rPr>
             <w:rStyle w:val="Hiperveza"/>
@@ -3265,7 +3265,7 @@
             <w:noProof/>
             <w:webHidden/>
           </w:rPr>
-          <w:instrText xml:space="preserve"> PAGEREF _Toc80727107 \h </w:instrText>
+          <w:instrText xml:space="preserve"> PAGEREF _Toc80812743 \h </w:instrText>
         </w:r>
         <w:r>
           <w:rPr>
@@ -3311,7 +3311,7 @@
           <w:lang w:val="hr-HR" w:eastAsia="hr-HR"/>
         </w:rPr>
       </w:pPr>
-      <w:hyperlink w:anchor="_Toc80727108" w:history="1">
+      <w:hyperlink w:anchor="_Toc80812744" w:history="1">
         <w:r>
           <w:rPr>
             <w:rStyle w:val="Hiperveza"/>
@@ -3357,7 +3357,7 @@
             <w:noProof/>
             <w:webHidden/>
           </w:rPr>
-          <w:instrText xml:space="preserve"> PAGEREF _Toc80727108 \h </w:instrText>
+          <w:instrText xml:space="preserve"> PAGEREF _Toc80812744 \h </w:instrText>
         </w:r>
         <w:r>
           <w:rPr>
@@ -3403,7 +3403,7 @@
           <w:lang w:val="hr-HR" w:eastAsia="hr-HR"/>
         </w:rPr>
       </w:pPr>
-      <w:hyperlink w:anchor="_Toc80727109" w:history="1">
+      <w:hyperlink w:anchor="_Toc80812745" w:history="1">
         <w:r>
           <w:rPr>
             <w:rStyle w:val="Hiperveza"/>
@@ -3449,7 +3449,7 @@
             <w:noProof/>
             <w:webHidden/>
           </w:rPr>
-          <w:instrText xml:space="preserve"> PAGEREF _Toc80727109 \h </w:instrText>
+          <w:instrText xml:space="preserve"> PAGEREF _Toc80812745 \h </w:instrText>
         </w:r>
         <w:r>
           <w:rPr>
@@ -3495,7 +3495,7 @@
           <w:lang w:val="hr-HR" w:eastAsia="hr-HR"/>
         </w:rPr>
       </w:pPr>
-      <w:hyperlink w:anchor="_Toc80727110" w:history="1">
+      <w:hyperlink w:anchor="_Toc80812746" w:history="1">
         <w:r>
           <w:rPr>
             <w:rStyle w:val="Hiperveza"/>
@@ -3539,7 +3539,7 @@
             <w:noProof/>
             <w:webHidden/>
           </w:rPr>
-          <w:instrText xml:space="preserve"> PAGEREF _Toc80727110 \h </w:instrText>
+          <w:instrText xml:space="preserve"> PAGEREF _Toc80812746 \h </w:instrText>
         </w:r>
         <w:r>
           <w:rPr>
@@ -3585,7 +3585,7 @@
           <w:lang w:val="hr-HR" w:eastAsia="hr-HR"/>
         </w:rPr>
       </w:pPr>
-      <w:hyperlink w:anchor="_Toc80727111" w:history="1">
+      <w:hyperlink w:anchor="_Toc80812747" w:history="1">
         <w:r>
           <w:rPr>
             <w:rStyle w:val="Hiperveza"/>
@@ -3631,7 +3631,7 @@
             <w:noProof/>
             <w:webHidden/>
           </w:rPr>
-          <w:instrText xml:space="preserve"> PAGEREF _Toc80727111 \h </w:instrText>
+          <w:instrText xml:space="preserve"> PAGEREF _Toc80812747 \h </w:instrText>
         </w:r>
         <w:r>
           <w:rPr>
@@ -3677,7 +3677,7 @@
           <w:lang w:val="hr-HR" w:eastAsia="hr-HR"/>
         </w:rPr>
       </w:pPr>
-      <w:hyperlink w:anchor="_Toc80727112" w:history="1">
+      <w:hyperlink w:anchor="_Toc80812748" w:history="1">
         <w:r>
           <w:rPr>
             <w:rStyle w:val="Hiperveza"/>
@@ -3723,7 +3723,7 @@
             <w:noProof/>
             <w:webHidden/>
           </w:rPr>
-          <w:instrText xml:space="preserve"> PAGEREF _Toc80727112 \h </w:instrText>
+          <w:instrText xml:space="preserve"> PAGEREF _Toc80812748 \h </w:instrText>
         </w:r>
         <w:r>
           <w:rPr>
@@ -3772,7 +3772,7 @@
           <w:lang w:val="hr-HR" w:eastAsia="hr-HR"/>
         </w:rPr>
       </w:pPr>
-      <w:hyperlink w:anchor="_Toc80727113" w:history="1">
+      <w:hyperlink w:anchor="_Toc80812749" w:history="1">
         <w:r>
           <w:rPr>
             <w:rStyle w:val="Hiperveza"/>
@@ -3819,7 +3819,7 @@
             <w:noProof/>
             <w:webHidden/>
           </w:rPr>
-          <w:instrText xml:space="preserve"> PAGEREF _Toc80727113 \h </w:instrText>
+          <w:instrText xml:space="preserve"> PAGEREF _Toc80812749 \h </w:instrText>
         </w:r>
         <w:r>
           <w:rPr>
@@ -3865,7 +3865,7 @@
           <w:lang w:val="hr-HR" w:eastAsia="hr-HR"/>
         </w:rPr>
       </w:pPr>
-      <w:hyperlink w:anchor="_Toc80727114" w:history="1">
+      <w:hyperlink w:anchor="_Toc80812750" w:history="1">
         <w:r>
           <w:rPr>
             <w:rStyle w:val="Hiperveza"/>
@@ -3911,7 +3911,7 @@
             <w:noProof/>
             <w:webHidden/>
           </w:rPr>
-          <w:instrText xml:space="preserve"> PAGEREF _Toc80727114 \h </w:instrText>
+          <w:instrText xml:space="preserve"> PAGEREF _Toc80812750 \h </w:instrText>
         </w:r>
         <w:r>
           <w:rPr>
@@ -3957,7 +3957,7 @@
           <w:lang w:val="hr-HR" w:eastAsia="hr-HR"/>
         </w:rPr>
       </w:pPr>
-      <w:hyperlink w:anchor="_Toc80727115" w:history="1">
+      <w:hyperlink w:anchor="_Toc80812751" w:history="1">
         <w:r>
           <w:rPr>
             <w:rStyle w:val="Hiperveza"/>
@@ -4003,7 +4003,7 @@
             <w:noProof/>
             <w:webHidden/>
           </w:rPr>
-          <w:instrText xml:space="preserve"> PAGEREF _Toc80727115 \h </w:instrText>
+          <w:instrText xml:space="preserve"> PAGEREF _Toc80812751 \h </w:instrText>
         </w:r>
         <w:r>
           <w:rPr>
@@ -4049,7 +4049,7 @@
           <w:lang w:val="hr-HR" w:eastAsia="hr-HR"/>
         </w:rPr>
       </w:pPr>
-      <w:hyperlink w:anchor="_Toc80727116" w:history="1">
+      <w:hyperlink w:anchor="_Toc80812752" w:history="1">
         <w:r>
           <w:rPr>
             <w:rStyle w:val="Hiperveza"/>
@@ -4095,7 +4095,7 @@
             <w:noProof/>
             <w:webHidden/>
           </w:rPr>
-          <w:instrText xml:space="preserve"> PAGEREF _Toc80727116 \h </w:instrText>
+          <w:instrText xml:space="preserve"> PAGEREF _Toc80812752 \h </w:instrText>
         </w:r>
         <w:r>
           <w:rPr>
@@ -4141,7 +4141,7 @@
           <w:lang w:val="hr-HR" w:eastAsia="hr-HR"/>
         </w:rPr>
       </w:pPr>
-      <w:hyperlink w:anchor="_Toc80727117" w:history="1">
+      <w:hyperlink w:anchor="_Toc80812753" w:history="1">
         <w:r>
           <w:rPr>
             <w:rStyle w:val="Hiperveza"/>
@@ -4187,7 +4187,7 @@
             <w:noProof/>
             <w:webHidden/>
           </w:rPr>
-          <w:instrText xml:space="preserve"> PAGEREF _Toc80727117 \h </w:instrText>
+          <w:instrText xml:space="preserve"> PAGEREF _Toc80812753 \h </w:instrText>
         </w:r>
         <w:r>
           <w:rPr>
@@ -4233,7 +4233,7 @@
           <w:lang w:val="hr-HR" w:eastAsia="hr-HR"/>
         </w:rPr>
       </w:pPr>
-      <w:hyperlink w:anchor="_Toc80727118" w:history="1">
+      <w:hyperlink w:anchor="_Toc80812754" w:history="1">
         <w:r>
           <w:rPr>
             <w:rStyle w:val="Hiperveza"/>
@@ -4279,7 +4279,7 @@
             <w:noProof/>
             <w:webHidden/>
           </w:rPr>
-          <w:instrText xml:space="preserve"> PAGEREF _Toc80727118 \h </w:instrText>
+          <w:instrText xml:space="preserve"> PAGEREF _Toc80812754 \h </w:instrText>
         </w:r>
         <w:r>
           <w:rPr>
@@ -4325,7 +4325,7 @@
           <w:lang w:val="hr-HR" w:eastAsia="hr-HR"/>
         </w:rPr>
       </w:pPr>
-      <w:hyperlink w:anchor="_Toc80727119" w:history="1">
+      <w:hyperlink w:anchor="_Toc80812755" w:history="1">
         <w:r>
           <w:rPr>
             <w:rStyle w:val="Hiperveza"/>
@@ -4371,7 +4371,7 @@
             <w:noProof/>
             <w:webHidden/>
           </w:rPr>
-          <w:instrText xml:space="preserve"> PAGEREF _Toc80727119 \h </w:instrText>
+          <w:instrText xml:space="preserve"> PAGEREF _Toc80812755 \h </w:instrText>
         </w:r>
         <w:r>
           <w:rPr>
@@ -4420,7 +4420,7 @@
           <w:lang w:val="hr-HR" w:eastAsia="hr-HR"/>
         </w:rPr>
       </w:pPr>
-      <w:hyperlink w:anchor="_Toc80727120" w:history="1">
+      <w:hyperlink w:anchor="_Toc80812756" w:history="1">
         <w:r>
           <w:rPr>
             <w:rStyle w:val="Hiperveza"/>
@@ -4467,7 +4467,7 @@
             <w:noProof/>
             <w:webHidden/>
           </w:rPr>
-          <w:instrText xml:space="preserve"> PAGEREF _Toc80727120 \h </w:instrText>
+          <w:instrText xml:space="preserve"> PAGEREF _Toc80812756 \h </w:instrText>
         </w:r>
         <w:r>
           <w:rPr>
@@ -4513,7 +4513,7 @@
           <w:lang w:val="hr-HR" w:eastAsia="hr-HR"/>
         </w:rPr>
       </w:pPr>
-      <w:hyperlink w:anchor="_Toc80727121" w:history="1">
+      <w:hyperlink w:anchor="_Toc80812757" w:history="1">
         <w:r>
           <w:rPr>
             <w:rStyle w:val="Hiperveza"/>
@@ -4559,7 +4559,7 @@
             <w:noProof/>
             <w:webHidden/>
           </w:rPr>
-          <w:instrText xml:space="preserve"> PAGEREF _Toc80727121 \h </w:instrText>
+          <w:instrText xml:space="preserve"> PAGEREF _Toc80812757 \h </w:instrText>
         </w:r>
         <w:r>
           <w:rPr>
@@ -4605,7 +4605,7 @@
           <w:lang w:val="hr-HR" w:eastAsia="hr-HR"/>
         </w:rPr>
       </w:pPr>
-      <w:hyperlink w:anchor="_Toc80727122" w:history="1">
+      <w:hyperlink w:anchor="_Toc80812758" w:history="1">
         <w:r>
           <w:rPr>
             <w:rStyle w:val="Hiperveza"/>
@@ -4649,7 +4649,7 @@
             <w:noProof/>
             <w:webHidden/>
           </w:rPr>
-          <w:instrText xml:space="preserve"> PAGEREF _Toc80727122 \h </w:instrText>
+          <w:instrText xml:space="preserve"> PAGEREF _Toc80812758 \h </w:instrText>
         </w:r>
         <w:r>
           <w:rPr>
@@ -4695,7 +4695,7 @@
           <w:lang w:val="hr-HR" w:eastAsia="hr-HR"/>
         </w:rPr>
       </w:pPr>
-      <w:hyperlink w:anchor="_Toc80727123" w:history="1">
+      <w:hyperlink w:anchor="_Toc80812759" w:history="1">
         <w:r>
           <w:rPr>
             <w:rStyle w:val="Hiperveza"/>
@@ -4741,7 +4741,7 @@
             <w:noProof/>
             <w:webHidden/>
           </w:rPr>
-          <w:instrText xml:space="preserve"> PAGEREF _Toc80727123 \h </w:instrText>
+          <w:instrText xml:space="preserve"> PAGEREF _Toc80812759 \h </w:instrText>
         </w:r>
         <w:r>
           <w:rPr>
@@ -4787,7 +4787,7 @@
           <w:lang w:val="hr-HR" w:eastAsia="hr-HR"/>
         </w:rPr>
       </w:pPr>
-      <w:hyperlink w:anchor="_Toc80727124" w:history="1">
+      <w:hyperlink w:anchor="_Toc80812760" w:history="1">
         <w:r>
           <w:rPr>
             <w:rStyle w:val="Hiperveza"/>
@@ -4833,7 +4833,7 @@
             <w:noProof/>
             <w:webHidden/>
           </w:rPr>
-          <w:instrText xml:space="preserve"> PAGEREF _Toc80727124 \h </w:instrText>
+          <w:instrText xml:space="preserve"> PAGEREF _Toc80812760 \h </w:instrText>
         </w:r>
         <w:r>
           <w:rPr>
@@ -4853,7 +4853,7 @@
             <w:noProof/>
             <w:webHidden/>
           </w:rPr>
-          <w:t>53</w:t>
+          <w:t>56</w:t>
         </w:r>
         <w:r>
           <w:rPr>
@@ -4879,7 +4879,7 @@
           <w:lang w:val="hr-HR" w:eastAsia="hr-HR"/>
         </w:rPr>
       </w:pPr>
-      <w:hyperlink w:anchor="_Toc80727125" w:history="1">
+      <w:hyperlink w:anchor="_Toc80812761" w:history="1">
         <w:r>
           <w:rPr>
             <w:rStyle w:val="Hiperveza"/>
@@ -4925,7 +4925,7 @@
             <w:noProof/>
             <w:webHidden/>
           </w:rPr>
-          <w:instrText xml:space="preserve"> PAGEREF _Toc80727125 \h </w:instrText>
+          <w:instrText xml:space="preserve"> PAGEREF _Toc80812761 \h </w:instrText>
         </w:r>
         <w:r>
           <w:rPr>
@@ -4945,7 +4945,7 @@
             <w:noProof/>
             <w:webHidden/>
           </w:rPr>
-          <w:t>53</w:t>
+          <w:t>56</w:t>
         </w:r>
         <w:r>
           <w:rPr>
@@ -4971,7 +4971,7 @@
           <w:lang w:val="hr-HR" w:eastAsia="hr-HR"/>
         </w:rPr>
       </w:pPr>
-      <w:hyperlink w:anchor="_Toc80727126" w:history="1">
+      <w:hyperlink w:anchor="_Toc80812762" w:history="1">
         <w:r>
           <w:rPr>
             <w:rStyle w:val="Hiperveza"/>
@@ -5017,7 +5017,7 @@
             <w:noProof/>
             <w:webHidden/>
           </w:rPr>
-          <w:instrText xml:space="preserve"> PAGEREF _Toc80727126 \h </w:instrText>
+          <w:instrText xml:space="preserve"> PAGEREF _Toc80812762 \h </w:instrText>
         </w:r>
         <w:r>
           <w:rPr>
@@ -5037,7 +5037,7 @@
             <w:noProof/>
             <w:webHidden/>
           </w:rPr>
-          <w:t>53</w:t>
+          <w:t>56</w:t>
         </w:r>
         <w:r>
           <w:rPr>
@@ -5063,7 +5063,7 @@
           <w:lang w:val="hr-HR" w:eastAsia="hr-HR"/>
         </w:rPr>
       </w:pPr>
-      <w:hyperlink w:anchor="_Toc80727127" w:history="1">
+      <w:hyperlink w:anchor="_Toc80812763" w:history="1">
         <w:r>
           <w:rPr>
             <w:rStyle w:val="Hiperveza"/>
@@ -5109,7 +5109,7 @@
             <w:noProof/>
             <w:webHidden/>
           </w:rPr>
-          <w:instrText xml:space="preserve"> PAGEREF _Toc80727127 \h </w:instrText>
+          <w:instrText xml:space="preserve"> PAGEREF _Toc80812763 \h </w:instrText>
         </w:r>
         <w:r>
           <w:rPr>
@@ -5129,7 +5129,7 @@
             <w:noProof/>
             <w:webHidden/>
           </w:rPr>
-          <w:t>54</w:t>
+          <w:t>57</w:t>
         </w:r>
         <w:r>
           <w:rPr>
@@ -5158,7 +5158,7 @@
           <w:lang w:val="hr-HR" w:eastAsia="hr-HR"/>
         </w:rPr>
       </w:pPr>
-      <w:hyperlink w:anchor="_Toc80727128" w:history="1">
+      <w:hyperlink w:anchor="_Toc80812764" w:history="1">
         <w:r>
           <w:rPr>
             <w:rStyle w:val="Hiperveza"/>
@@ -5205,7 +5205,7 @@
             <w:noProof/>
             <w:webHidden/>
           </w:rPr>
-          <w:instrText xml:space="preserve"> PAGEREF _Toc80727128 \h </w:instrText>
+          <w:instrText xml:space="preserve"> PAGEREF _Toc80812764 \h </w:instrText>
         </w:r>
         <w:r>
           <w:rPr>
@@ -5225,7 +5225,7 @@
             <w:noProof/>
             <w:webHidden/>
           </w:rPr>
-          <w:t>55</w:t>
+          <w:t>58</w:t>
         </w:r>
         <w:r>
           <w:rPr>
@@ -5253,7 +5253,7 @@
           <w:lang w:val="hr-HR" w:eastAsia="hr-HR"/>
         </w:rPr>
       </w:pPr>
-      <w:hyperlink w:anchor="_Toc80727129" w:history="1">
+      <w:hyperlink w:anchor="_Toc80812765" w:history="1">
         <w:r>
           <w:rPr>
             <w:rStyle w:val="Hiperveza"/>
@@ -5280,7 +5280,7 @@
             <w:noProof/>
             <w:webHidden/>
           </w:rPr>
-          <w:instrText xml:space="preserve"> PAGEREF _Toc80727129 \h </w:instrText>
+          <w:instrText xml:space="preserve"> PAGEREF _Toc80812765 \h </w:instrText>
         </w:r>
         <w:r>
           <w:rPr>
@@ -5300,7 +5300,7 @@
             <w:noProof/>
             <w:webHidden/>
           </w:rPr>
-          <w:t>56</w:t>
+          <w:t>59</w:t>
         </w:r>
         <w:r>
           <w:rPr>
@@ -5328,7 +5328,7 @@
           <w:lang w:val="hr-HR" w:eastAsia="hr-HR"/>
         </w:rPr>
       </w:pPr>
-      <w:hyperlink w:anchor="_Toc80727130" w:history="1">
+      <w:hyperlink w:anchor="_Toc80812766" w:history="1">
         <w:r>
           <w:rPr>
             <w:rStyle w:val="Hiperveza"/>
@@ -5355,7 +5355,7 @@
             <w:noProof/>
             <w:webHidden/>
           </w:rPr>
-          <w:instrText xml:space="preserve"> PAGEREF _Toc80727130 \h </w:instrText>
+          <w:instrText xml:space="preserve"> PAGEREF _Toc80812766 \h </w:instrText>
         </w:r>
         <w:r>
           <w:rPr>
@@ -5375,7 +5375,7 @@
             <w:noProof/>
             <w:webHidden/>
           </w:rPr>
-          <w:t>58</w:t>
+          <w:t>61</w:t>
         </w:r>
         <w:r>
           <w:rPr>
@@ -5403,7 +5403,7 @@
           <w:lang w:val="hr-HR" w:eastAsia="hr-HR"/>
         </w:rPr>
       </w:pPr>
-      <w:hyperlink w:anchor="_Toc80727131" w:history="1">
+      <w:hyperlink w:anchor="_Toc80812767" w:history="1">
         <w:r>
           <w:rPr>
             <w:rStyle w:val="Hiperveza"/>
@@ -5430,7 +5430,7 @@
             <w:noProof/>
             <w:webHidden/>
           </w:rPr>
-          <w:instrText xml:space="preserve"> PAGEREF _Toc80727131 \h </w:instrText>
+          <w:instrText xml:space="preserve"> PAGEREF _Toc80812767 \h </w:instrText>
         </w:r>
         <w:r>
           <w:rPr>
@@ -5450,7 +5450,7 @@
             <w:noProof/>
             <w:webHidden/>
           </w:rPr>
-          <w:t>59</w:t>
+          <w:t>62</w:t>
         </w:r>
         <w:r>
           <w:rPr>
@@ -5478,7 +5478,7 @@
           <w:lang w:val="hr-HR" w:eastAsia="hr-HR"/>
         </w:rPr>
       </w:pPr>
-      <w:hyperlink w:anchor="_Toc80727132" w:history="1">
+      <w:hyperlink w:anchor="_Toc80812768" w:history="1">
         <w:r>
           <w:rPr>
             <w:rStyle w:val="Hiperveza"/>
@@ -5505,7 +5505,7 @@
             <w:noProof/>
             <w:webHidden/>
           </w:rPr>
-          <w:instrText xml:space="preserve"> PAGEREF _Toc80727132 \h </w:instrText>
+          <w:instrText xml:space="preserve"> PAGEREF _Toc80812768 \h </w:instrText>
         </w:r>
         <w:r>
           <w:rPr>
@@ -5525,7 +5525,7 @@
             <w:noProof/>
             <w:webHidden/>
           </w:rPr>
-          <w:t>60</w:t>
+          <w:t>63</w:t>
         </w:r>
         <w:r>
           <w:rPr>
@@ -5553,7 +5553,7 @@
           <w:lang w:val="hr-HR" w:eastAsia="hr-HR"/>
         </w:rPr>
       </w:pPr>
-      <w:hyperlink w:anchor="_Toc80727133" w:history="1">
+      <w:hyperlink w:anchor="_Toc80812769" w:history="1">
         <w:r>
           <w:rPr>
             <w:rStyle w:val="Hiperveza"/>
@@ -5580,7 +5580,7 @@
             <w:noProof/>
             <w:webHidden/>
           </w:rPr>
-          <w:instrText xml:space="preserve"> PAGEREF _Toc80727133 \h </w:instrText>
+          <w:instrText xml:space="preserve"> PAGEREF _Toc80812769 \h </w:instrText>
         </w:r>
         <w:r>
           <w:rPr>
@@ -5600,7 +5600,7 @@
             <w:noProof/>
             <w:webHidden/>
           </w:rPr>
-          <w:t>61</w:t>
+          <w:t>64</w:t>
         </w:r>
         <w:r>
           <w:rPr>
@@ -5625,7 +5625,7 @@
           <w:lang w:val="hr-HR" w:eastAsia="hr-HR"/>
         </w:rPr>
       </w:pPr>
-      <w:hyperlink w:anchor="_Toc80727134" w:history="1">
+      <w:hyperlink w:anchor="_Toc80812770" w:history="1">
         <w:r>
           <w:rPr>
             <w:rStyle w:val="Hiperveza"/>
@@ -5653,7 +5653,7 @@
             <w:noProof/>
             <w:webHidden/>
           </w:rPr>
-          <w:instrText xml:space="preserve"> PAGEREF _Toc80727134 \h </w:instrText>
+          <w:instrText xml:space="preserve"> PAGEREF _Toc80812770 \h </w:instrText>
         </w:r>
         <w:r>
           <w:rPr>
@@ -5673,7 +5673,7 @@
             <w:noProof/>
             <w:webHidden/>
           </w:rPr>
-          <w:t>61</w:t>
+          <w:t>64</w:t>
         </w:r>
         <w:r>
           <w:rPr>
@@ -5708,7 +5708,7 @@
         <w:pStyle w:val="Naslov1"/>
       </w:pPr>
       <w:bookmarkStart w:id="0" w:name="_Toc80033050"/>
-      <w:bookmarkStart w:id="1" w:name="_Toc80727087"/>
+      <w:bookmarkStart w:id="1" w:name="_Toc80812723"/>
       <w:r>
         <w:lastRenderedPageBreak/>
         <w:t>Uvod</w:t>
@@ -6042,7 +6042,7 @@
       <w:pPr>
         <w:pStyle w:val="Naslov1"/>
       </w:pPr>
-      <w:bookmarkStart w:id="2" w:name="_Toc80727088"/>
+      <w:bookmarkStart w:id="2" w:name="_Toc80812724"/>
       <w:r>
         <w:lastRenderedPageBreak/>
         <w:t>Digitalni potpisi</w:t>
@@ -6182,7 +6182,7 @@
           <w:lang w:val="hr-HR"/>
         </w:rPr>
       </w:pPr>
-      <w:bookmarkStart w:id="3" w:name="_Toc80727089"/>
+      <w:bookmarkStart w:id="3" w:name="_Toc80812725"/>
       <w:r>
         <w:rPr>
           <w:lang w:val="hr-HR"/>
@@ -6903,7 +6903,7 @@
       </w:pPr>
       <w:bookmarkStart w:id="4" w:name="_Ref80208434"/>
       <w:bookmarkStart w:id="5" w:name="_Ref80208425"/>
-      <w:bookmarkStart w:id="6" w:name="_Toc80727049"/>
+      <w:bookmarkStart w:id="6" w:name="_Toc80812771"/>
       <w:proofErr w:type="spellStart"/>
       <w:r>
         <w:t>Slika</w:t>
@@ -7036,7 +7036,7 @@
       <w:pPr>
         <w:pStyle w:val="Naslov3"/>
       </w:pPr>
-      <w:bookmarkStart w:id="7" w:name="_Toc80727090"/>
+      <w:bookmarkStart w:id="7" w:name="_Toc80812726"/>
       <w:r>
         <w:t>RSA potpis</w:t>
       </w:r>
@@ -8400,7 +8400,7 @@
           <w:lang w:val="hr-HR"/>
         </w:rPr>
       </w:pPr>
-      <w:bookmarkStart w:id="8" w:name="_Toc80727091"/>
+      <w:bookmarkStart w:id="8" w:name="_Toc80812727"/>
       <w:r>
         <w:rPr>
           <w:lang w:val="hr-HR"/>
@@ -8745,7 +8745,7 @@
           <w:lang w:val="hr-HR"/>
         </w:rPr>
       </w:pPr>
-      <w:bookmarkStart w:id="9" w:name="_Toc80727092"/>
+      <w:bookmarkStart w:id="9" w:name="_Toc80812728"/>
       <w:r>
         <w:rPr>
           <w:lang w:val="hr-HR"/>
@@ -8939,7 +8939,7 @@
       <w:pPr>
         <w:pStyle w:val="Opisslike"/>
       </w:pPr>
-      <w:bookmarkStart w:id="10" w:name="_Toc80727050"/>
+      <w:bookmarkStart w:id="10" w:name="_Toc80812772"/>
       <w:proofErr w:type="spellStart"/>
       <w:r>
         <w:t>Slika</w:t>
@@ -9146,7 +9146,7 @@
         <w:pStyle w:val="Opisslike"/>
       </w:pPr>
       <w:bookmarkStart w:id="11" w:name="_Ref80291582"/>
-      <w:bookmarkStart w:id="12" w:name="_Toc80727051"/>
+      <w:bookmarkStart w:id="12" w:name="_Toc80812773"/>
       <w:proofErr w:type="spellStart"/>
       <w:r>
         <w:t>Slika</w:t>
@@ -9258,7 +9258,7 @@
       <w:pPr>
         <w:pStyle w:val="Naslov3"/>
       </w:pPr>
-      <w:bookmarkStart w:id="13" w:name="_Toc80727093"/>
+      <w:bookmarkStart w:id="13" w:name="_Toc80812729"/>
       <w:r>
         <w:t>Opoziv certifikata</w:t>
       </w:r>
@@ -9464,7 +9464,7 @@
       <w:pPr>
         <w:pStyle w:val="Naslov1"/>
       </w:pPr>
-      <w:bookmarkStart w:id="14" w:name="_Toc80727094"/>
+      <w:bookmarkStart w:id="14" w:name="_Toc80812730"/>
       <w:proofErr w:type="spellStart"/>
       <w:r>
         <w:lastRenderedPageBreak/>
@@ -9798,7 +9798,7 @@
         </w:rPr>
       </w:pPr>
       <w:bookmarkStart w:id="15" w:name="_Ref80113173"/>
-      <w:bookmarkStart w:id="16" w:name="_Toc80727052"/>
+      <w:bookmarkStart w:id="16" w:name="_Toc80812774"/>
       <w:proofErr w:type="spellStart"/>
       <w:r>
         <w:t>Slika</w:t>
@@ -10140,7 +10140,7 @@
         <w:pStyle w:val="Opisslike"/>
       </w:pPr>
       <w:bookmarkStart w:id="17" w:name="_Ref80114349"/>
-      <w:bookmarkStart w:id="18" w:name="_Toc80727053"/>
+      <w:bookmarkStart w:id="18" w:name="_Toc80812775"/>
       <w:proofErr w:type="spellStart"/>
       <w:r>
         <w:t>Slika</w:t>
@@ -10758,7 +10758,7 @@
           <w:lang w:val="hr-HR"/>
         </w:rPr>
       </w:pPr>
-      <w:bookmarkStart w:id="19" w:name="_Toc80727095"/>
+      <w:bookmarkStart w:id="19" w:name="_Toc80812731"/>
       <w:r>
         <w:rPr>
           <w:lang w:val="hr-HR"/>
@@ -11110,7 +11110,7 @@
       <w:pPr>
         <w:pStyle w:val="Naslov1"/>
       </w:pPr>
-      <w:bookmarkStart w:id="20" w:name="_Toc80727096"/>
+      <w:bookmarkStart w:id="20" w:name="_Toc80812732"/>
       <w:proofErr w:type="spellStart"/>
       <w:r>
         <w:lastRenderedPageBreak/>
@@ -17311,7 +17311,7 @@
           <w:lang w:val="hr-HR"/>
         </w:rPr>
       </w:pPr>
-      <w:bookmarkStart w:id="22" w:name="_Toc80727097"/>
+      <w:bookmarkStart w:id="22" w:name="_Toc80812733"/>
       <w:proofErr w:type="spellStart"/>
       <w:r>
         <w:rPr>
@@ -17885,7 +17885,7 @@
           <w:lang w:val="hr-HR"/>
         </w:rPr>
       </w:pPr>
-      <w:bookmarkStart w:id="23" w:name="_Toc80727098"/>
+      <w:bookmarkStart w:id="23" w:name="_Toc80812734"/>
       <w:proofErr w:type="spellStart"/>
       <w:r>
         <w:rPr>
@@ -18180,7 +18180,7 @@
         </w:rPr>
       </w:pPr>
       <w:bookmarkStart w:id="24" w:name="_Ref80374911"/>
-      <w:bookmarkStart w:id="25" w:name="_Toc80727054"/>
+      <w:bookmarkStart w:id="25" w:name="_Toc80812776"/>
       <w:proofErr w:type="spellStart"/>
       <w:r>
         <w:t>Slika</w:t>
@@ -18547,7 +18547,7 @@
         </w:rPr>
       </w:pPr>
       <w:bookmarkStart w:id="26" w:name="_Ref80376164"/>
-      <w:bookmarkStart w:id="27" w:name="_Toc80727055"/>
+      <w:bookmarkStart w:id="27" w:name="_Toc80812777"/>
       <w:proofErr w:type="spellStart"/>
       <w:r>
         <w:t>Slika</w:t>
@@ -19071,7 +19071,7 @@
       <w:pPr>
         <w:pStyle w:val="Naslov3"/>
       </w:pPr>
-      <w:bookmarkStart w:id="28" w:name="_Toc80727099"/>
+      <w:bookmarkStart w:id="28" w:name="_Toc80812735"/>
       <w:r>
         <w:t>Pohrana potpisa</w:t>
       </w:r>
@@ -19301,7 +19301,7 @@
           <w:lang w:val="hr-HR"/>
         </w:rPr>
       </w:pPr>
-      <w:bookmarkStart w:id="29" w:name="_Toc80727100"/>
+      <w:bookmarkStart w:id="29" w:name="_Toc80812736"/>
       <w:proofErr w:type="spellStart"/>
       <w:r>
         <w:rPr>
@@ -19666,7 +19666,7 @@
         <w:pStyle w:val="Opisslike"/>
       </w:pPr>
       <w:bookmarkStart w:id="30" w:name="_Ref80382665"/>
-      <w:bookmarkStart w:id="31" w:name="_Toc80727056"/>
+      <w:bookmarkStart w:id="31" w:name="_Toc80812778"/>
       <w:proofErr w:type="spellStart"/>
       <w:r>
         <w:t>Slika</w:t>
@@ -19933,7 +19933,7 @@
         <w:pStyle w:val="Opisslike"/>
       </w:pPr>
       <w:bookmarkStart w:id="32" w:name="_Ref80430052"/>
-      <w:bookmarkStart w:id="33" w:name="_Toc80727057"/>
+      <w:bookmarkStart w:id="33" w:name="_Toc80812779"/>
       <w:proofErr w:type="spellStart"/>
       <w:r>
         <w:t>Slika</w:t>
@@ -20011,7 +20011,7 @@
       <w:pPr>
         <w:pStyle w:val="Naslov3"/>
       </w:pPr>
-      <w:bookmarkStart w:id="34" w:name="_Toc80727101"/>
+      <w:bookmarkStart w:id="34" w:name="_Toc80812737"/>
       <w:r>
         <w:t>Sintaksa</w:t>
       </w:r>
@@ -20374,7 +20374,7 @@
           <w:lang w:val="hr-HR"/>
         </w:rPr>
       </w:pPr>
-      <w:bookmarkStart w:id="35" w:name="_Toc80727102"/>
+      <w:bookmarkStart w:id="35" w:name="_Toc80812738"/>
       <w:proofErr w:type="spellStart"/>
       <w:r>
         <w:rPr>
@@ -20785,7 +20785,7 @@
       <w:pPr>
         <w:pStyle w:val="Naslov3"/>
       </w:pPr>
-      <w:bookmarkStart w:id="36" w:name="_Toc80727103"/>
+      <w:bookmarkStart w:id="36" w:name="_Toc80812739"/>
       <w:r>
         <w:t>Sintaksa</w:t>
       </w:r>
@@ -20949,7 +20949,7 @@
         </w:rPr>
       </w:pPr>
       <w:bookmarkStart w:id="37" w:name="_Ref80532116"/>
-      <w:bookmarkStart w:id="38" w:name="_Toc80727058"/>
+      <w:bookmarkStart w:id="38" w:name="_Toc80812780"/>
       <w:proofErr w:type="spellStart"/>
       <w:r>
         <w:t>Slika</w:t>
@@ -21198,7 +21198,7 @@
         </w:rPr>
       </w:pPr>
       <w:bookmarkStart w:id="39" w:name="_Ref80531973"/>
-      <w:bookmarkStart w:id="40" w:name="_Toc80727059"/>
+      <w:bookmarkStart w:id="40" w:name="_Toc80812781"/>
       <w:proofErr w:type="spellStart"/>
       <w:r>
         <w:t>Slika</w:t>
@@ -21440,7 +21440,7 @@
         </w:rPr>
       </w:pPr>
       <w:bookmarkStart w:id="41" w:name="_Ref80451459"/>
-      <w:bookmarkStart w:id="42" w:name="_Toc80727060"/>
+      <w:bookmarkStart w:id="42" w:name="_Toc80812782"/>
       <w:proofErr w:type="spellStart"/>
       <w:r>
         <w:t>Slika</w:t>
@@ -21977,7 +21977,7 @@
         <w:pStyle w:val="Opisslike"/>
       </w:pPr>
       <w:bookmarkStart w:id="43" w:name="_Ref80451878"/>
-      <w:bookmarkStart w:id="44" w:name="_Toc80727061"/>
+      <w:bookmarkStart w:id="44" w:name="_Toc80812783"/>
       <w:proofErr w:type="spellStart"/>
       <w:r>
         <w:t>Slika</w:t>
@@ -22050,7 +22050,7 @@
           <w:lang w:val="hr-HR"/>
         </w:rPr>
       </w:pPr>
-      <w:bookmarkStart w:id="45" w:name="_Toc80727104"/>
+      <w:bookmarkStart w:id="45" w:name="_Toc80812740"/>
       <w:r>
         <w:rPr>
           <w:lang w:val="hr-HR"/>
@@ -22413,7 +22413,7 @@
       <w:pPr>
         <w:pStyle w:val="Naslov3"/>
       </w:pPr>
-      <w:bookmarkStart w:id="46" w:name="_Toc80727105"/>
+      <w:bookmarkStart w:id="46" w:name="_Toc80812741"/>
       <w:r>
         <w:t>Prihvaćeni algoritmi</w:t>
       </w:r>
@@ -25184,7 +25184,7 @@
         <w:pStyle w:val="Naslov1"/>
       </w:pPr>
       <w:bookmarkStart w:id="50" w:name="_Toc80033055"/>
-      <w:bookmarkStart w:id="51" w:name="_Toc80727106"/>
+      <w:bookmarkStart w:id="51" w:name="_Toc80812742"/>
       <w:r>
         <w:lastRenderedPageBreak/>
         <w:t>DSS</w:t>
@@ -25721,7 +25721,7 @@
           <w:lang w:val="hr-HR"/>
         </w:rPr>
       </w:pPr>
-      <w:bookmarkStart w:id="52" w:name="_Toc80727107"/>
+      <w:bookmarkStart w:id="52" w:name="_Toc80812743"/>
       <w:r>
         <w:rPr>
           <w:lang w:val="hr-HR"/>
@@ -26068,7 +26068,7 @@
         </w:rPr>
       </w:pPr>
       <w:bookmarkStart w:id="53" w:name="_Ref80529778"/>
-      <w:bookmarkStart w:id="54" w:name="_Toc80727062"/>
+      <w:bookmarkStart w:id="54" w:name="_Toc80812784"/>
       <w:proofErr w:type="spellStart"/>
       <w:r>
         <w:t>Slika</w:t>
@@ -26242,7 +26242,7 @@
           <w:lang w:val="hr-HR"/>
         </w:rPr>
       </w:pPr>
-      <w:bookmarkStart w:id="55" w:name="_Toc80727108"/>
+      <w:bookmarkStart w:id="55" w:name="_Toc80812744"/>
       <w:r>
         <w:rPr>
           <w:lang w:val="hr-HR"/>
@@ -29079,7 +29079,7 @@
         </w:rPr>
       </w:pPr>
       <w:bookmarkStart w:id="57" w:name="_Ref80527421"/>
-      <w:bookmarkStart w:id="58" w:name="_Toc80727063"/>
+      <w:bookmarkStart w:id="58" w:name="_Toc80812785"/>
       <w:proofErr w:type="spellStart"/>
       <w:r>
         <w:t>Slika</w:t>
@@ -29291,7 +29291,7 @@
         <w:pStyle w:val="Opisslike"/>
       </w:pPr>
       <w:bookmarkStart w:id="59" w:name="_Ref80528023"/>
-      <w:bookmarkStart w:id="60" w:name="_Toc80727064"/>
+      <w:bookmarkStart w:id="60" w:name="_Toc80812786"/>
       <w:proofErr w:type="spellStart"/>
       <w:r>
         <w:t>Slika</w:t>
@@ -29931,7 +29931,7 @@
         <w:pStyle w:val="Opisslike"/>
       </w:pPr>
       <w:bookmarkStart w:id="61" w:name="_Ref80531545"/>
-      <w:bookmarkStart w:id="62" w:name="_Toc80727065"/>
+      <w:bookmarkStart w:id="62" w:name="_Toc80812787"/>
       <w:proofErr w:type="spellStart"/>
       <w:r>
         <w:t>Slika</w:t>
@@ -30067,7 +30067,7 @@
           <w:lang w:val="hr-HR"/>
         </w:rPr>
       </w:pPr>
-      <w:bookmarkStart w:id="63" w:name="_Toc80727109"/>
+      <w:bookmarkStart w:id="63" w:name="_Toc80812745"/>
       <w:r>
         <w:rPr>
           <w:lang w:val="hr-HR"/>
@@ -30398,7 +30398,7 @@
         <w:pStyle w:val="Opisslike"/>
       </w:pPr>
       <w:bookmarkStart w:id="64" w:name="_Ref80536383"/>
-      <w:bookmarkStart w:id="65" w:name="_Toc80727066"/>
+      <w:bookmarkStart w:id="65" w:name="_Toc80812788"/>
       <w:proofErr w:type="spellStart"/>
       <w:r>
         <w:t>Slika</w:t>
@@ -30775,7 +30775,7 @@
         </w:rPr>
       </w:pPr>
       <w:bookmarkStart w:id="66" w:name="_Ref80537150"/>
-      <w:bookmarkStart w:id="67" w:name="_Toc80727067"/>
+      <w:bookmarkStart w:id="67" w:name="_Toc80812789"/>
       <w:proofErr w:type="spellStart"/>
       <w:r>
         <w:t>Slika</w:t>
@@ -31124,7 +31124,7 @@
         <w:pStyle w:val="Opisslike"/>
       </w:pPr>
       <w:bookmarkStart w:id="68" w:name="_Ref80537582"/>
-      <w:bookmarkStart w:id="69" w:name="_Toc80727068"/>
+      <w:bookmarkStart w:id="69" w:name="_Toc80812790"/>
       <w:proofErr w:type="spellStart"/>
       <w:r>
         <w:t>Slika</w:t>
@@ -31386,7 +31386,7 @@
         </w:rPr>
       </w:pPr>
       <w:bookmarkStart w:id="70" w:name="_Ref80537900"/>
-      <w:bookmarkStart w:id="71" w:name="_Toc80727069"/>
+      <w:bookmarkStart w:id="71" w:name="_Toc80812791"/>
       <w:proofErr w:type="spellStart"/>
       <w:r>
         <w:t>Slika</w:t>
@@ -31465,7 +31465,7 @@
       <w:pPr>
         <w:pStyle w:val="Naslov3"/>
       </w:pPr>
-      <w:bookmarkStart w:id="72" w:name="_Toc80727110"/>
+      <w:bookmarkStart w:id="72" w:name="_Toc80812746"/>
       <w:r>
         <w:lastRenderedPageBreak/>
         <w:t>Politika valjanosti</w:t>
@@ -31578,7 +31578,7 @@
           <w:lang w:val="hr-HR"/>
         </w:rPr>
       </w:pPr>
-      <w:bookmarkStart w:id="73" w:name="_Toc80727111"/>
+      <w:bookmarkStart w:id="73" w:name="_Toc80812747"/>
       <w:r>
         <w:rPr>
           <w:lang w:val="hr-HR"/>
@@ -31903,7 +31903,7 @@
         <w:pStyle w:val="Opisslike"/>
       </w:pPr>
       <w:bookmarkStart w:id="74" w:name="_Ref80543462"/>
-      <w:bookmarkStart w:id="75" w:name="_Toc80727070"/>
+      <w:bookmarkStart w:id="75" w:name="_Toc80812792"/>
       <w:proofErr w:type="spellStart"/>
       <w:r>
         <w:t>Slika</w:t>
@@ -32000,7 +32000,7 @@
           <w:lang w:val="hr-HR"/>
         </w:rPr>
       </w:pPr>
-      <w:bookmarkStart w:id="76" w:name="_Toc80727112"/>
+      <w:bookmarkStart w:id="76" w:name="_Toc80812748"/>
       <w:r>
         <w:rPr>
           <w:lang w:val="hr-HR"/>
@@ -32431,7 +32431,7 @@
         <w:pStyle w:val="Opisslike"/>
       </w:pPr>
       <w:bookmarkStart w:id="77" w:name="_Ref80544583"/>
-      <w:bookmarkStart w:id="78" w:name="_Toc80727071"/>
+      <w:bookmarkStart w:id="78" w:name="_Toc80812793"/>
       <w:proofErr w:type="spellStart"/>
       <w:r>
         <w:t>Slika</w:t>
@@ -32569,7 +32569,7 @@
         <w:pStyle w:val="Naslov1"/>
       </w:pPr>
       <w:bookmarkStart w:id="79" w:name="_Toc80033056"/>
-      <w:bookmarkStart w:id="80" w:name="_Toc80727113"/>
+      <w:bookmarkStart w:id="80" w:name="_Toc80812749"/>
       <w:r>
         <w:lastRenderedPageBreak/>
         <w:t>Arhitektura sustava</w:t>
@@ -32712,7 +32712,7 @@
         <w:pStyle w:val="Opisslike"/>
       </w:pPr>
       <w:bookmarkStart w:id="81" w:name="_Ref80636677"/>
-      <w:bookmarkStart w:id="82" w:name="_Toc80727072"/>
+      <w:bookmarkStart w:id="82" w:name="_Toc80812794"/>
       <w:proofErr w:type="spellStart"/>
       <w:r>
         <w:t>Slika</w:t>
@@ -32793,7 +32793,7 @@
           <w:lang w:val="hr-HR"/>
         </w:rPr>
       </w:pPr>
-      <w:bookmarkStart w:id="83" w:name="_Toc80727114"/>
+      <w:bookmarkStart w:id="83" w:name="_Toc80812750"/>
       <w:r>
         <w:rPr>
           <w:lang w:val="hr-HR"/>
@@ -32877,7 +32877,7 @@
           <w:lang w:val="hr-HR"/>
         </w:rPr>
       </w:pPr>
-      <w:bookmarkStart w:id="84" w:name="_Toc80727073"/>
+      <w:bookmarkStart w:id="84" w:name="_Toc80812795"/>
       <w:proofErr w:type="spellStart"/>
       <w:r>
         <w:t>Slika</w:t>
@@ -33005,7 +33005,7 @@
           <w:lang w:val="hr-HR"/>
         </w:rPr>
       </w:pPr>
-      <w:bookmarkStart w:id="85" w:name="_Toc80727074"/>
+      <w:bookmarkStart w:id="85" w:name="_Toc80812796"/>
       <w:proofErr w:type="spellStart"/>
       <w:r>
         <w:t>Slika</w:t>
@@ -33126,7 +33126,7 @@
           <w:lang w:val="hr-HR"/>
         </w:rPr>
       </w:pPr>
-      <w:bookmarkStart w:id="86" w:name="_Toc80727075"/>
+      <w:bookmarkStart w:id="86" w:name="_Toc80812797"/>
       <w:proofErr w:type="spellStart"/>
       <w:r>
         <w:t>Slika</w:t>
@@ -33254,7 +33254,7 @@
           <w:lang w:val="hr-HR"/>
         </w:rPr>
       </w:pPr>
-      <w:bookmarkStart w:id="87" w:name="_Toc80727076"/>
+      <w:bookmarkStart w:id="87" w:name="_Toc80812798"/>
       <w:proofErr w:type="spellStart"/>
       <w:r>
         <w:t>Slika</w:t>
@@ -33399,7 +33399,7 @@
           <w:lang w:val="hr-HR"/>
         </w:rPr>
       </w:pPr>
-      <w:bookmarkStart w:id="88" w:name="_Toc80727077"/>
+      <w:bookmarkStart w:id="88" w:name="_Toc80812799"/>
       <w:proofErr w:type="spellStart"/>
       <w:r>
         <w:t>Slika</w:t>
@@ -33551,7 +33551,7 @@
           <w:lang w:val="hr-HR"/>
         </w:rPr>
       </w:pPr>
-      <w:bookmarkStart w:id="89" w:name="_Toc80727078"/>
+      <w:bookmarkStart w:id="89" w:name="_Toc80812800"/>
       <w:proofErr w:type="spellStart"/>
       <w:r>
         <w:t>Slika</w:t>
@@ -33672,7 +33672,7 @@
           <w:lang w:val="hr-HR"/>
         </w:rPr>
       </w:pPr>
-      <w:bookmarkStart w:id="90" w:name="_Toc80727079"/>
+      <w:bookmarkStart w:id="90" w:name="_Toc80812801"/>
       <w:proofErr w:type="spellStart"/>
       <w:r>
         <w:t>Slika</w:t>
@@ -33760,7 +33760,7 @@
           <w:lang w:val="hr-HR"/>
         </w:rPr>
       </w:pPr>
-      <w:bookmarkStart w:id="91" w:name="_Toc80727115"/>
+      <w:bookmarkStart w:id="91" w:name="_Toc80812751"/>
       <w:r>
         <w:rPr>
           <w:lang w:val="hr-HR"/>
@@ -33862,7 +33862,7 @@
           <w:lang w:val="hr-HR"/>
         </w:rPr>
       </w:pPr>
-      <w:bookmarkStart w:id="92" w:name="_Toc80727116"/>
+      <w:bookmarkStart w:id="92" w:name="_Toc80812752"/>
       <w:r>
         <w:rPr>
           <w:lang w:val="hr-HR"/>
@@ -33991,7 +33991,7 @@
           <w:lang w:val="hr-HR"/>
         </w:rPr>
       </w:pPr>
-      <w:bookmarkStart w:id="93" w:name="_Toc80727117"/>
+      <w:bookmarkStart w:id="93" w:name="_Toc80812753"/>
       <w:r>
         <w:rPr>
           <w:lang w:val="hr-HR"/>
@@ -34056,7 +34056,7 @@
           <w:lang w:val="hr-HR"/>
         </w:rPr>
       </w:pPr>
-      <w:bookmarkStart w:id="94" w:name="_Toc80727118"/>
+      <w:bookmarkStart w:id="94" w:name="_Toc80812754"/>
       <w:r>
         <w:rPr>
           <w:lang w:val="hr-HR"/>
@@ -34118,7 +34118,7 @@
           <w:lang w:val="hr-HR"/>
         </w:rPr>
       </w:pPr>
-      <w:bookmarkStart w:id="95" w:name="_Toc80727119"/>
+      <w:bookmarkStart w:id="95" w:name="_Toc80812755"/>
       <w:r>
         <w:rPr>
           <w:lang w:val="hr-HR"/>
@@ -34284,7 +34284,7 @@
         <w:pStyle w:val="Opisslike"/>
       </w:pPr>
       <w:bookmarkStart w:id="96" w:name="_Ref80640592"/>
-      <w:bookmarkStart w:id="97" w:name="_Toc80727080"/>
+      <w:bookmarkStart w:id="97" w:name="_Toc80812802"/>
       <w:proofErr w:type="spellStart"/>
       <w:r>
         <w:t>Slika</w:t>
@@ -34484,7 +34484,7 @@
         <w:pStyle w:val="Naslov1"/>
       </w:pPr>
       <w:bookmarkStart w:id="98" w:name="_Toc80033057"/>
-      <w:bookmarkStart w:id="99" w:name="_Toc80727120"/>
+      <w:bookmarkStart w:id="99" w:name="_Toc80812756"/>
       <w:r>
         <w:lastRenderedPageBreak/>
         <w:t>Implementacija sustava</w:t>
@@ -34788,7 +34788,7 @@
         </w:rPr>
       </w:pPr>
       <w:bookmarkStart w:id="100" w:name="_Ref80723668"/>
-      <w:bookmarkStart w:id="101" w:name="_Toc80727081"/>
+      <w:bookmarkStart w:id="101" w:name="_Toc80812803"/>
       <w:proofErr w:type="spellStart"/>
       <w:r>
         <w:t>Slika</w:t>
@@ -34869,7 +34869,7 @@
           <w:lang w:val="hr-HR"/>
         </w:rPr>
       </w:pPr>
-      <w:bookmarkStart w:id="102" w:name="_Toc80727121"/>
+      <w:bookmarkStart w:id="102" w:name="_Toc80812757"/>
       <w:r>
         <w:rPr>
           <w:lang w:val="hr-HR"/>
@@ -35380,7 +35380,7 @@
         <w:pStyle w:val="Opisslike"/>
       </w:pPr>
       <w:bookmarkStart w:id="103" w:name="_Ref80724943"/>
-      <w:bookmarkStart w:id="104" w:name="_Toc80727082"/>
+      <w:bookmarkStart w:id="104" w:name="_Toc80812804"/>
       <w:proofErr w:type="spellStart"/>
       <w:r>
         <w:t>Slika</w:t>
@@ -35623,7 +35623,7 @@
         <w:pStyle w:val="Opisslike"/>
       </w:pPr>
       <w:bookmarkStart w:id="105" w:name="_Ref80725155"/>
-      <w:bookmarkStart w:id="106" w:name="_Toc80727083"/>
+      <w:bookmarkStart w:id="106" w:name="_Toc80812805"/>
       <w:proofErr w:type="spellStart"/>
       <w:r>
         <w:t>Slika</w:t>
@@ -35711,7 +35711,7 @@
       <w:pPr>
         <w:pStyle w:val="Naslov3"/>
       </w:pPr>
-      <w:bookmarkStart w:id="107" w:name="_Toc80727122"/>
+      <w:bookmarkStart w:id="107" w:name="_Toc80812758"/>
       <w:r>
         <w:t>Pregled PDF datoteke</w:t>
       </w:r>
@@ -35951,7 +35951,7 @@
         </w:rPr>
       </w:pPr>
       <w:bookmarkStart w:id="108" w:name="_Ref80725881"/>
-      <w:bookmarkStart w:id="109" w:name="_Toc80727084"/>
+      <w:bookmarkStart w:id="109" w:name="_Toc80812806"/>
       <w:proofErr w:type="spellStart"/>
       <w:r>
         <w:t>Slika</w:t>
@@ -36025,7 +36025,7 @@
           <w:lang w:val="hr-HR"/>
         </w:rPr>
       </w:pPr>
-      <w:bookmarkStart w:id="110" w:name="_Toc80727123"/>
+      <w:bookmarkStart w:id="110" w:name="_Toc80812759"/>
       <w:r>
         <w:rPr>
           <w:lang w:val="hr-HR"/>
@@ -36045,7 +36045,989 @@
         <w:rPr>
           <w:lang w:val="hr-HR"/>
         </w:rPr>
-        <w:t>B</w:t>
+        <w:t xml:space="preserve">Servis za potpisivanje implementiran je koristeći Java programski jezik uparen sa </w:t>
+      </w:r>
+      <w:proofErr w:type="spellStart"/>
+      <w:r>
+        <w:rPr>
+          <w:lang w:val="hr-HR"/>
+        </w:rPr>
+        <w:t>Spring</w:t>
+      </w:r>
+      <w:proofErr w:type="spellEnd"/>
+      <w:r>
+        <w:rPr>
+          <w:lang w:val="hr-HR"/>
+        </w:rPr>
+        <w:t xml:space="preserve"> </w:t>
+      </w:r>
+      <w:proofErr w:type="spellStart"/>
+      <w:r>
+        <w:rPr>
+          <w:lang w:val="hr-HR"/>
+        </w:rPr>
+        <w:t>Boot</w:t>
+      </w:r>
+      <w:proofErr w:type="spellEnd"/>
+      <w:r>
+        <w:rPr>
+          <w:lang w:val="hr-HR"/>
+        </w:rPr>
+        <w:t xml:space="preserve"> razvojnim okvirom. Servis za potpisivanje implementiran je kao REST API</w:t>
+      </w:r>
+      <w:r>
+        <w:rPr>
+          <w:lang w:val="hr-HR"/>
+        </w:rPr>
+        <w:t xml:space="preserve"> koji podržava funkcionalnosti </w:t>
+      </w:r>
+      <w:r>
+        <w:rPr>
+          <w:lang w:val="hr-HR"/>
+        </w:rPr>
+        <w:t>potpisivanja i provjere valjanosti potpisa.</w:t>
+      </w:r>
+    </w:p>
+    <w:p>
+      <w:pPr>
+        <w:rPr>
+          <w:lang w:val="hr-HR"/>
+        </w:rPr>
+      </w:pPr>
+    </w:p>
+    <w:p>
+      <w:pPr>
+        <w:rPr>
+          <w:lang w:val="hr-HR"/>
+        </w:rPr>
+      </w:pPr>
+      <w:r>
+        <w:rPr>
+          <w:lang w:val="hr-HR"/>
+        </w:rPr>
+        <w:t xml:space="preserve">Servis koristi DSS razvojni okvir za implementaciju </w:t>
+      </w:r>
+      <w:proofErr w:type="spellStart"/>
+      <w:r>
+        <w:rPr>
+          <w:lang w:val="hr-HR"/>
+        </w:rPr>
+        <w:t>AdES</w:t>
+      </w:r>
+      <w:proofErr w:type="spellEnd"/>
+      <w:r>
+        <w:rPr>
+          <w:lang w:val="hr-HR"/>
+        </w:rPr>
+        <w:t xml:space="preserve"> potpisa. Konkretno, servis implementira </w:t>
+      </w:r>
+      <w:proofErr w:type="spellStart"/>
+      <w:r>
+        <w:rPr>
+          <w:lang w:val="hr-HR"/>
+        </w:rPr>
+        <w:t>PAdES</w:t>
+      </w:r>
+      <w:proofErr w:type="spellEnd"/>
+      <w:r>
+        <w:rPr>
+          <w:lang w:val="hr-HR"/>
+        </w:rPr>
+        <w:t xml:space="preserve"> potpis i </w:t>
+      </w:r>
+      <w:proofErr w:type="spellStart"/>
+      <w:r>
+        <w:rPr>
+          <w:lang w:val="hr-HR"/>
+        </w:rPr>
+        <w:t>XAdES</w:t>
+      </w:r>
+      <w:proofErr w:type="spellEnd"/>
+      <w:r>
+        <w:rPr>
+          <w:lang w:val="hr-HR"/>
+        </w:rPr>
+        <w:t xml:space="preserve"> potpis u četiri osnovna profila. </w:t>
+      </w:r>
+      <w:proofErr w:type="spellStart"/>
+      <w:r>
+        <w:rPr>
+          <w:lang w:val="hr-HR"/>
+        </w:rPr>
+        <w:t>XAdES</w:t>
+      </w:r>
+      <w:proofErr w:type="spellEnd"/>
+      <w:r>
+        <w:rPr>
+          <w:lang w:val="hr-HR"/>
+        </w:rPr>
+        <w:t xml:space="preserve"> se koristi u odvojenom (engl. </w:t>
+      </w:r>
+      <w:proofErr w:type="spellStart"/>
+      <w:r>
+        <w:rPr>
+          <w:i/>
+          <w:iCs/>
+          <w:lang w:val="hr-HR"/>
+        </w:rPr>
+        <w:t>detached</w:t>
+      </w:r>
+      <w:proofErr w:type="spellEnd"/>
+      <w:r>
+        <w:rPr>
+          <w:lang w:val="hr-HR"/>
+        </w:rPr>
+        <w:t>) načinu rada te se njime mogu potpisivati bilo kakve datoteke koje sustav interpretira kao binarnu datoteku.</w:t>
+      </w:r>
+    </w:p>
+    <w:p>
+      <w:pPr>
+        <w:rPr>
+          <w:lang w:val="hr-HR"/>
+        </w:rPr>
+      </w:pPr>
+    </w:p>
+    <w:p>
+      <w:pPr>
+        <w:rPr>
+          <w:lang w:val="hr-HR"/>
+        </w:rPr>
+      </w:pPr>
+      <w:r>
+        <w:rPr>
+          <w:lang w:val="hr-HR"/>
+        </w:rPr>
+        <w:t>Ovaj servis na ulazu uzima podatke koje je potrebno potpisati i certifikat kojim se izrađuje potpis ili potpisani dokument te na izlazu daje potpisane podatke odnosno izvještaj o valjanosti potpisa.</w:t>
+      </w:r>
+    </w:p>
+    <w:p>
+      <w:pPr>
+        <w:rPr>
+          <w:lang w:val="hr-HR"/>
+        </w:rPr>
+      </w:pPr>
+    </w:p>
+    <w:p>
+      <w:pPr>
+        <w:rPr>
+          <w:lang w:val="hr-HR"/>
+        </w:rPr>
+      </w:pPr>
+      <w:r>
+        <w:rPr>
+          <w:lang w:val="hr-HR"/>
+        </w:rPr>
+        <w:t xml:space="preserve">Klijent prosljeđuje podatke koje želi potpisati </w:t>
+      </w:r>
+      <w:r>
+        <w:rPr>
+          <w:lang w:val="hr-HR"/>
+        </w:rPr>
+        <w:t>(</w:t>
+      </w:r>
+      <w:r>
+        <w:rPr>
+          <w:lang w:val="hr-HR"/>
+        </w:rPr>
+        <w:t>odnosno provjeriti valjanost potpisa</w:t>
+      </w:r>
+      <w:r>
+        <w:rPr>
+          <w:lang w:val="hr-HR"/>
+        </w:rPr>
+        <w:t>)</w:t>
+      </w:r>
+      <w:r>
+        <w:rPr>
+          <w:lang w:val="hr-HR"/>
+        </w:rPr>
+        <w:t xml:space="preserve">, a servis za upravljanje digitalnim potpisima prosljeđuje osobni certifikat. To znači da je ovaj servis </w:t>
+      </w:r>
+      <w:proofErr w:type="spellStart"/>
+      <w:r>
+        <w:rPr>
+          <w:lang w:val="hr-HR"/>
+        </w:rPr>
+        <w:t>agnostičan</w:t>
+      </w:r>
+      <w:proofErr w:type="spellEnd"/>
+      <w:r>
+        <w:rPr>
+          <w:lang w:val="hr-HR"/>
+        </w:rPr>
+        <w:t xml:space="preserve"> prema izvoru podataka i certifikata kojim obavlja potpisivanje te se može koristiti kao zasebna jedinica izvan konteksta ovoga sustava.</w:t>
+      </w:r>
+    </w:p>
+    <w:p>
+      <w:pPr>
+        <w:rPr>
+          <w:lang w:val="hr-HR"/>
+        </w:rPr>
+      </w:pPr>
+    </w:p>
+    <w:p>
+      <w:pPr>
+        <w:rPr>
+          <w:lang w:val="hr-HR"/>
+        </w:rPr>
+      </w:pPr>
+      <w:r>
+        <w:rPr>
+          <w:lang w:val="hr-HR"/>
+        </w:rPr>
+        <w:t>Podatci se šalju u obliku Base64 niza znakova što omogućava slanje više binarnih podataka u jednom zahtjevu kao dio JSON objekta.</w:t>
+      </w:r>
+      <w:r>
+        <w:rPr>
+          <w:lang w:val="hr-HR"/>
+        </w:rPr>
+        <w:t xml:space="preserve"> </w:t>
+      </w:r>
+      <w:r>
+        <w:rPr>
+          <w:lang w:val="hr-HR"/>
+        </w:rPr>
+        <w:fldChar w:fldCharType="begin"/>
+      </w:r>
+      <w:r>
+        <w:rPr>
+          <w:lang w:val="hr-HR"/>
+        </w:rPr>
+        <w:instrText xml:space="preserve"> REF _Ref80812082 \h </w:instrText>
+      </w:r>
+      <w:r>
+        <w:rPr>
+          <w:lang w:val="hr-HR"/>
+        </w:rPr>
+      </w:r>
+      <w:r>
+        <w:rPr>
+          <w:lang w:val="hr-HR"/>
+        </w:rPr>
+        <w:fldChar w:fldCharType="separate"/>
+      </w:r>
+      <w:proofErr w:type="spellStart"/>
+      <w:r>
+        <w:t>Slika</w:t>
+      </w:r>
+      <w:proofErr w:type="spellEnd"/>
+      <w:r>
+        <w:t xml:space="preserve"> </w:t>
+      </w:r>
+      <w:r>
+        <w:rPr>
+          <w:noProof/>
+        </w:rPr>
+        <w:t>7</w:t>
+      </w:r>
+      <w:r>
+        <w:t>.</w:t>
+      </w:r>
+      <w:r>
+        <w:rPr>
+          <w:noProof/>
+        </w:rPr>
+        <w:t>5</w:t>
+      </w:r>
+      <w:r>
+        <w:rPr>
+          <w:lang w:val="hr-HR"/>
+        </w:rPr>
+        <w:fldChar w:fldCharType="end"/>
+      </w:r>
+      <w:r>
+        <w:rPr>
+          <w:lang w:val="hr-HR"/>
+        </w:rPr>
+        <w:t xml:space="preserve"> prikazuje implementaciju modela zahtjeva za potpisivanje. </w:t>
+      </w:r>
+    </w:p>
+    <w:p>
+      <w:pPr>
+        <w:rPr>
+          <w:lang w:val="hr-HR"/>
+        </w:rPr>
+      </w:pPr>
+    </w:p>
+    <w:p>
+      <w:pPr>
+        <w:keepNext/>
+        <w:jc w:val="center"/>
+      </w:pPr>
+      <w:r>
+        <w:rPr>
+          <w:noProof/>
+          <w:lang w:val="hr-HR"/>
+        </w:rPr>
+        <w:lastRenderedPageBreak/>
+        <w:drawing>
+          <wp:inline distT="0" distB="0" distL="0" distR="0" wp14:anchorId="70BA7295" wp14:editId="058E9F2D">
+            <wp:extent cx="5752465" cy="6974840"/>
+            <wp:effectExtent l="0" t="0" r="635" b="0"/>
+            <wp:docPr id="29" name="Slika 29"/>
+            <wp:cNvGraphicFramePr>
+              <a:graphicFrameLocks xmlns:a="http://schemas.openxmlformats.org/drawingml/2006/main" noChangeAspect="1"/>
+            </wp:cNvGraphicFramePr>
+            <a:graphic xmlns:a="http://schemas.openxmlformats.org/drawingml/2006/main">
+              <a:graphicData uri="http://schemas.openxmlformats.org/drawingml/2006/picture">
+                <pic:pic xmlns:pic="http://schemas.openxmlformats.org/drawingml/2006/picture">
+                  <pic:nvPicPr>
+                    <pic:cNvPr id="0" name="Picture 1"/>
+                    <pic:cNvPicPr>
+                      <a:picLocks noChangeAspect="1" noChangeArrowheads="1"/>
+                    </pic:cNvPicPr>
+                  </pic:nvPicPr>
+                  <pic:blipFill>
+                    <a:blip r:embed="rId49" cstate="print">
+                      <a:extLst>
+                        <a:ext uri="{28A0092B-C50C-407E-A947-70E740481C1C}">
+                          <a14:useLocalDpi xmlns:a14="http://schemas.microsoft.com/office/drawing/2010/main" val="0"/>
+                        </a:ext>
+                      </a:extLst>
+                    </a:blip>
+                    <a:srcRect/>
+                    <a:stretch>
+                      <a:fillRect/>
+                    </a:stretch>
+                  </pic:blipFill>
+                  <pic:spPr bwMode="auto">
+                    <a:xfrm>
+                      <a:off x="0" y="0"/>
+                      <a:ext cx="5752465" cy="6974840"/>
+                    </a:xfrm>
+                    <a:prstGeom prst="rect">
+                      <a:avLst/>
+                    </a:prstGeom>
+                    <a:noFill/>
+                    <a:ln>
+                      <a:noFill/>
+                    </a:ln>
+                  </pic:spPr>
+                </pic:pic>
+              </a:graphicData>
+            </a:graphic>
+          </wp:inline>
+        </w:drawing>
+      </w:r>
+    </w:p>
+    <w:p>
+      <w:pPr>
+        <w:pStyle w:val="Opisslike"/>
+        <w:rPr>
+          <w:lang w:val="hr-HR"/>
+        </w:rPr>
+      </w:pPr>
+      <w:bookmarkStart w:id="111" w:name="_Ref80812082"/>
+      <w:bookmarkStart w:id="112" w:name="_Toc80812807"/>
+      <w:proofErr w:type="spellStart"/>
+      <w:r>
+        <w:t>Slika</w:t>
+      </w:r>
+      <w:proofErr w:type="spellEnd"/>
+      <w:r>
+        <w:t xml:space="preserve"> </w:t>
+      </w:r>
+      <w:r>
+        <w:fldChar w:fldCharType="begin"/>
+      </w:r>
+      <w:r>
+        <w:instrText xml:space="preserve"> STYLEREF 1 \s </w:instrText>
+      </w:r>
+      <w:r>
+        <w:fldChar w:fldCharType="separate"/>
+      </w:r>
+      <w:r>
+        <w:rPr>
+          <w:noProof/>
+        </w:rPr>
+        <w:t>7</w:t>
+      </w:r>
+      <w:r>
+        <w:fldChar w:fldCharType="end"/>
+      </w:r>
+      <w:r>
+        <w:t>.</w:t>
+      </w:r>
+      <w:r>
+        <w:fldChar w:fldCharType="begin"/>
+      </w:r>
+      <w:r>
+        <w:instrText xml:space="preserve"> SEQ Slika \* ARABIC \s 1 </w:instrText>
+      </w:r>
+      <w:r>
+        <w:fldChar w:fldCharType="separate"/>
+      </w:r>
+      <w:r>
+        <w:rPr>
+          <w:noProof/>
+        </w:rPr>
+        <w:t>5</w:t>
+      </w:r>
+      <w:r>
+        <w:fldChar w:fldCharType="end"/>
+      </w:r>
+      <w:bookmarkEnd w:id="111"/>
+      <w:r>
+        <w:t xml:space="preserve"> </w:t>
+      </w:r>
+      <w:proofErr w:type="spellStart"/>
+      <w:r>
+        <w:t>Klasa</w:t>
+      </w:r>
+      <w:proofErr w:type="spellEnd"/>
+      <w:r>
+        <w:t xml:space="preserve"> </w:t>
+      </w:r>
+      <w:proofErr w:type="spellStart"/>
+      <w:r>
+        <w:t>zahtjeva</w:t>
+      </w:r>
+      <w:proofErr w:type="spellEnd"/>
+      <w:r>
+        <w:t xml:space="preserve"> za </w:t>
+      </w:r>
+      <w:proofErr w:type="spellStart"/>
+      <w:r>
+        <w:t>potpisom</w:t>
+      </w:r>
+      <w:bookmarkEnd w:id="112"/>
+      <w:proofErr w:type="spellEnd"/>
+    </w:p>
+    <w:p>
+      <w:pPr>
+        <w:rPr>
+          <w:lang w:val="hr-HR"/>
+        </w:rPr>
+      </w:pPr>
+    </w:p>
+    <w:p>
+      <w:pPr>
+        <w:rPr>
+          <w:lang w:val="hr-HR"/>
+        </w:rPr>
+      </w:pPr>
+      <w:r>
+        <w:rPr>
+          <w:lang w:val="hr-HR"/>
+        </w:rPr>
+        <w:t xml:space="preserve">Certifikat je </w:t>
+      </w:r>
+      <w:r>
+        <w:rPr>
+          <w:lang w:val="hr-HR"/>
+        </w:rPr>
+        <w:t>također kodirani kao Base64 niz</w:t>
+      </w:r>
+      <w:r>
+        <w:rPr>
+          <w:lang w:val="hr-HR"/>
+        </w:rPr>
+        <w:t xml:space="preserve"> znakova pa je potrebno obaviti dekodiranje i učitavanje bajtova neposredno prije izvršavanja operacije potpisivanja. </w:t>
+      </w:r>
+      <w:r>
+        <w:rPr>
+          <w:lang w:val="hr-HR"/>
+        </w:rPr>
+        <w:fldChar w:fldCharType="begin"/>
+      </w:r>
+      <w:r>
+        <w:rPr>
+          <w:lang w:val="hr-HR"/>
+        </w:rPr>
+        <w:instrText xml:space="preserve"> REF _Ref80812516 \h </w:instrText>
+      </w:r>
+      <w:r>
+        <w:rPr>
+          <w:lang w:val="hr-HR"/>
+        </w:rPr>
+      </w:r>
+      <w:r>
+        <w:rPr>
+          <w:lang w:val="hr-HR"/>
+        </w:rPr>
+        <w:fldChar w:fldCharType="separate"/>
+      </w:r>
+      <w:proofErr w:type="spellStart"/>
+      <w:r>
+        <w:t>Slika</w:t>
+      </w:r>
+      <w:proofErr w:type="spellEnd"/>
+      <w:r>
+        <w:t xml:space="preserve"> </w:t>
+      </w:r>
+      <w:r>
+        <w:rPr>
+          <w:noProof/>
+        </w:rPr>
+        <w:t>7</w:t>
+      </w:r>
+      <w:r>
+        <w:t>.</w:t>
+      </w:r>
+      <w:r>
+        <w:rPr>
+          <w:noProof/>
+        </w:rPr>
+        <w:t>6</w:t>
+      </w:r>
+      <w:r>
+        <w:rPr>
+          <w:lang w:val="hr-HR"/>
+        </w:rPr>
+        <w:fldChar w:fldCharType="end"/>
+      </w:r>
+      <w:r>
+        <w:rPr>
+          <w:lang w:val="hr-HR"/>
+        </w:rPr>
+        <w:t xml:space="preserve"> prikazuje implementaciju metode koja obavlja pripremu certifikata.</w:t>
+      </w:r>
+    </w:p>
+    <w:p>
+      <w:pPr>
+        <w:keepNext/>
+        <w:jc w:val="center"/>
+      </w:pPr>
+    </w:p>
+    <w:p>
+      <w:pPr>
+        <w:keepNext/>
+        <w:jc w:val="center"/>
+      </w:pPr>
+      <w:r>
+        <w:rPr>
+          <w:noProof/>
+          <w:lang w:val="hr-HR"/>
+        </w:rPr>
+        <w:drawing>
+          <wp:inline distT="0" distB="0" distL="0" distR="0" wp14:anchorId="53E10549" wp14:editId="7EB7BBE0">
+            <wp:extent cx="5752465" cy="1360805"/>
+            <wp:effectExtent l="0" t="0" r="635" b="0"/>
+            <wp:docPr id="46" name="Slika 46"/>
+            <wp:cNvGraphicFramePr>
+              <a:graphicFrameLocks xmlns:a="http://schemas.openxmlformats.org/drawingml/2006/main" noChangeAspect="1"/>
+            </wp:cNvGraphicFramePr>
+            <a:graphic xmlns:a="http://schemas.openxmlformats.org/drawingml/2006/main">
+              <a:graphicData uri="http://schemas.openxmlformats.org/drawingml/2006/picture">
+                <pic:pic xmlns:pic="http://schemas.openxmlformats.org/drawingml/2006/picture">
+                  <pic:nvPicPr>
+                    <pic:cNvPr id="0" name="Picture 4"/>
+                    <pic:cNvPicPr>
+                      <a:picLocks noChangeAspect="1" noChangeArrowheads="1"/>
+                    </pic:cNvPicPr>
+                  </pic:nvPicPr>
+                  <pic:blipFill>
+                    <a:blip r:embed="rId50" cstate="print">
+                      <a:extLst>
+                        <a:ext uri="{28A0092B-C50C-407E-A947-70E740481C1C}">
+                          <a14:useLocalDpi xmlns:a14="http://schemas.microsoft.com/office/drawing/2010/main" val="0"/>
+                        </a:ext>
+                      </a:extLst>
+                    </a:blip>
+                    <a:srcRect/>
+                    <a:stretch>
+                      <a:fillRect/>
+                    </a:stretch>
+                  </pic:blipFill>
+                  <pic:spPr bwMode="auto">
+                    <a:xfrm>
+                      <a:off x="0" y="0"/>
+                      <a:ext cx="5752465" cy="1360805"/>
+                    </a:xfrm>
+                    <a:prstGeom prst="rect">
+                      <a:avLst/>
+                    </a:prstGeom>
+                    <a:noFill/>
+                    <a:ln>
+                      <a:noFill/>
+                    </a:ln>
+                  </pic:spPr>
+                </pic:pic>
+              </a:graphicData>
+            </a:graphic>
+          </wp:inline>
+        </w:drawing>
+      </w:r>
+    </w:p>
+    <w:p>
+      <w:pPr>
+        <w:pStyle w:val="Opisslike"/>
+        <w:rPr>
+          <w:lang w:val="hr-HR"/>
+        </w:rPr>
+      </w:pPr>
+      <w:bookmarkStart w:id="113" w:name="_Ref80812516"/>
+      <w:bookmarkStart w:id="114" w:name="_Toc80812808"/>
+      <w:proofErr w:type="spellStart"/>
+      <w:r>
+        <w:t>Slika</w:t>
+      </w:r>
+      <w:proofErr w:type="spellEnd"/>
+      <w:r>
+        <w:t xml:space="preserve"> </w:t>
+      </w:r>
+      <w:r>
+        <w:fldChar w:fldCharType="begin"/>
+      </w:r>
+      <w:r>
+        <w:instrText xml:space="preserve"> STYLEREF 1 \s </w:instrText>
+      </w:r>
+      <w:r>
+        <w:fldChar w:fldCharType="separate"/>
+      </w:r>
+      <w:r>
+        <w:rPr>
+          <w:noProof/>
+        </w:rPr>
+        <w:t>7</w:t>
+      </w:r>
+      <w:r>
+        <w:fldChar w:fldCharType="end"/>
+      </w:r>
+      <w:r>
+        <w:t>.</w:t>
+      </w:r>
+      <w:r>
+        <w:fldChar w:fldCharType="begin"/>
+      </w:r>
+      <w:r>
+        <w:instrText xml:space="preserve"> SEQ Slika \* ARABIC \s 1 </w:instrText>
+      </w:r>
+      <w:r>
+        <w:fldChar w:fldCharType="separate"/>
+      </w:r>
+      <w:r>
+        <w:rPr>
+          <w:noProof/>
+        </w:rPr>
+        <w:t>6</w:t>
+      </w:r>
+      <w:r>
+        <w:fldChar w:fldCharType="end"/>
+      </w:r>
+      <w:bookmarkEnd w:id="113"/>
+      <w:r>
+        <w:t xml:space="preserve"> </w:t>
+      </w:r>
+      <w:proofErr w:type="spellStart"/>
+      <w:r>
+        <w:t>Metoda</w:t>
+      </w:r>
+      <w:proofErr w:type="spellEnd"/>
+      <w:r>
+        <w:t xml:space="preserve"> za </w:t>
+      </w:r>
+      <w:proofErr w:type="spellStart"/>
+      <w:r>
+        <w:t>učitavanje</w:t>
+      </w:r>
+      <w:proofErr w:type="spellEnd"/>
+      <w:r>
+        <w:t xml:space="preserve"> </w:t>
+      </w:r>
+      <w:proofErr w:type="spellStart"/>
+      <w:r>
+        <w:t>certifikata</w:t>
+      </w:r>
+      <w:proofErr w:type="spellEnd"/>
+      <w:r>
+        <w:t xml:space="preserve"> u </w:t>
+      </w:r>
+      <w:proofErr w:type="spellStart"/>
+      <w:r>
+        <w:t>memoriju</w:t>
+      </w:r>
+      <w:bookmarkEnd w:id="114"/>
+      <w:proofErr w:type="spellEnd"/>
+    </w:p>
+    <w:p>
+      <w:pPr>
+        <w:rPr>
+          <w:lang w:val="hr-HR"/>
+        </w:rPr>
+      </w:pPr>
+    </w:p>
+    <w:p>
+      <w:pPr>
+        <w:rPr>
+          <w:lang w:val="hr-HR"/>
+        </w:rPr>
+      </w:pPr>
+      <w:r>
+        <w:rPr>
+          <w:lang w:val="hr-HR"/>
+        </w:rPr>
+        <w:t>Razmjena certifikata i pripadajućeg privatnog ključa obavlja se u privatnoj mreži između dva servisa čime se p</w:t>
+      </w:r>
+      <w:r>
+        <w:rPr>
+          <w:lang w:val="hr-HR"/>
+        </w:rPr>
+        <w:t>ostižu bolje sigurnosne značajke u usporedbi s prosljeđivanjem korisničkog certifikata iz klijentske aplikacije.</w:t>
+      </w:r>
+    </w:p>
+    <w:p>
+      <w:pPr>
+        <w:rPr>
+          <w:lang w:val="hr-HR"/>
+        </w:rPr>
+      </w:pPr>
+    </w:p>
+    <w:p>
+      <w:pPr>
+        <w:rPr>
+          <w:lang w:val="hr-HR"/>
+        </w:rPr>
+      </w:pPr>
+      <w:r>
+        <w:rPr>
+          <w:lang w:val="hr-HR"/>
+        </w:rPr>
+        <w:t xml:space="preserve">Korištenje certifikata na ovaj način znači da sustav ne može implementirati QES, već samo </w:t>
+      </w:r>
+      <w:proofErr w:type="spellStart"/>
+      <w:r>
+        <w:rPr>
+          <w:lang w:val="hr-HR"/>
+        </w:rPr>
+        <w:t>AdES</w:t>
+      </w:r>
+      <w:proofErr w:type="spellEnd"/>
+      <w:r>
+        <w:rPr>
+          <w:lang w:val="hr-HR"/>
+        </w:rPr>
+        <w:t xml:space="preserve"> potpise u četiri osnovna profila.</w:t>
+      </w:r>
+    </w:p>
+    <w:p>
+      <w:pPr>
+        <w:rPr>
+          <w:lang w:val="hr-HR"/>
+        </w:rPr>
+      </w:pPr>
+    </w:p>
+    <w:p>
+      <w:pPr>
+        <w:rPr>
+          <w:lang w:val="hr-HR"/>
+        </w:rPr>
+      </w:pPr>
+      <w:r>
+        <w:rPr>
+          <w:lang w:val="hr-HR"/>
+        </w:rPr>
+        <w:t>Uz preduvjet posjedovanja kvalificiranog certifikata, p</w:t>
+      </w:r>
+      <w:r>
+        <w:rPr>
+          <w:lang w:val="hr-HR"/>
+        </w:rPr>
+        <w:t xml:space="preserve">ostoje dva </w:t>
+      </w:r>
+      <w:r>
+        <w:rPr>
+          <w:lang w:val="hr-HR"/>
+        </w:rPr>
+        <w:t>pristupa kojima je moguće izraditi QES:</w:t>
+      </w:r>
+    </w:p>
+    <w:p>
+      <w:pPr>
+        <w:pStyle w:val="Odlomakpopisa"/>
+        <w:numPr>
+          <w:ilvl w:val="0"/>
+          <w:numId w:val="16"/>
+        </w:numPr>
+        <w:rPr>
+          <w:lang w:val="hr-HR"/>
+        </w:rPr>
+      </w:pPr>
+      <w:r>
+        <w:rPr>
+          <w:lang w:val="hr-HR"/>
+        </w:rPr>
+        <w:t xml:space="preserve">Korištenje kvalificiranog HSM-a </w:t>
+      </w:r>
+    </w:p>
+    <w:p>
+      <w:pPr>
+        <w:pStyle w:val="Odlomakpopisa"/>
+        <w:numPr>
+          <w:ilvl w:val="0"/>
+          <w:numId w:val="16"/>
+        </w:numPr>
+        <w:rPr>
+          <w:lang w:val="hr-HR"/>
+        </w:rPr>
+      </w:pPr>
+      <w:r>
+        <w:rPr>
+          <w:lang w:val="hr-HR"/>
+        </w:rPr>
+        <w:t>Korištenje kvalificiranog čitača kartica</w:t>
+      </w:r>
+    </w:p>
+    <w:p>
+      <w:pPr>
+        <w:rPr>
+          <w:lang w:val="hr-HR"/>
+        </w:rPr>
+      </w:pPr>
+    </w:p>
+    <w:p>
+      <w:pPr>
+        <w:rPr>
+          <w:lang w:val="hr-HR"/>
+        </w:rPr>
+      </w:pPr>
+      <w:r>
+        <w:rPr>
+          <w:lang w:val="hr-HR"/>
+        </w:rPr>
+        <w:t xml:space="preserve">Oba navedena načina zahtijevaju promjenu servisa za potpisivanje na način da se </w:t>
+      </w:r>
+      <w:r>
+        <w:rPr>
+          <w:lang w:val="hr-HR"/>
+        </w:rPr>
+        <w:t xml:space="preserve">operacija </w:t>
+      </w:r>
+      <w:r>
+        <w:rPr>
+          <w:lang w:val="hr-HR"/>
+        </w:rPr>
+        <w:t>potpisivanj</w:t>
+      </w:r>
+      <w:r>
+        <w:rPr>
+          <w:lang w:val="hr-HR"/>
+        </w:rPr>
+        <w:t xml:space="preserve">a </w:t>
+      </w:r>
+      <w:r>
+        <w:rPr>
+          <w:lang w:val="hr-HR"/>
+        </w:rPr>
+        <w:t>odvija na sigurnom uređaju.</w:t>
+      </w:r>
+    </w:p>
+    <w:p>
+      <w:pPr>
+        <w:rPr>
+          <w:lang w:val="hr-HR"/>
+        </w:rPr>
+      </w:pPr>
+      <w:r>
+        <w:rPr>
+          <w:lang w:val="hr-HR"/>
+        </w:rPr>
+        <w:t xml:space="preserve"> </w:t>
+      </w:r>
+    </w:p>
+    <w:p>
+      <w:pPr>
+        <w:rPr>
+          <w:lang w:val="hr-HR"/>
+        </w:rPr>
+      </w:pPr>
+      <w:r>
+        <w:rPr>
+          <w:lang w:val="hr-HR"/>
+        </w:rPr>
+        <w:t xml:space="preserve">Korištenje HSM-a </w:t>
+      </w:r>
+      <w:r>
+        <w:rPr>
+          <w:lang w:val="hr-HR"/>
+        </w:rPr>
+        <w:t>je bolje rješenje i</w:t>
+      </w:r>
+      <w:r>
+        <w:rPr>
+          <w:lang w:val="hr-HR"/>
+        </w:rPr>
+        <w:t xml:space="preserve">z perspektive korisničkog iskustva </w:t>
+      </w:r>
+      <w:r>
+        <w:rPr>
+          <w:lang w:val="hr-HR"/>
+        </w:rPr>
+        <w:t xml:space="preserve">jer trošak kupnje uređaja snosi davatelj usluge, a korisniku je za potpisivanje potreban pristup mreži s bilo kojeg </w:t>
+      </w:r>
+      <w:r>
+        <w:rPr>
+          <w:lang w:val="hr-HR"/>
+        </w:rPr>
+        <w:t xml:space="preserve">suvremenog </w:t>
+      </w:r>
+      <w:r>
+        <w:rPr>
+          <w:lang w:val="hr-HR"/>
+        </w:rPr>
+        <w:t>uređaja</w:t>
+      </w:r>
+      <w:r>
+        <w:rPr>
+          <w:lang w:val="hr-HR"/>
+        </w:rPr>
+        <w:t xml:space="preserve"> s mogućnosti pretraživanja Interneta</w:t>
+      </w:r>
+      <w:r>
+        <w:rPr>
+          <w:lang w:val="hr-HR"/>
+        </w:rPr>
+        <w:t xml:space="preserve">. </w:t>
+      </w:r>
+    </w:p>
+    <w:p>
+      <w:pPr>
+        <w:rPr>
+          <w:lang w:val="hr-HR"/>
+        </w:rPr>
+      </w:pPr>
+    </w:p>
+    <w:p>
+      <w:pPr>
+        <w:rPr>
+          <w:lang w:val="hr-HR"/>
+        </w:rPr>
+      </w:pPr>
+      <w:r>
+        <w:rPr>
+          <w:lang w:val="hr-HR"/>
+        </w:rPr>
+        <w:t>S druge strane, davatelj usluge mora uživati povjerenje klijenata sustava</w:t>
+      </w:r>
+      <w:r>
+        <w:rPr>
+          <w:lang w:val="hr-HR"/>
+        </w:rPr>
+        <w:t xml:space="preserve"> da bi ovaj pristup bio valjan.</w:t>
+      </w:r>
+      <w:r>
+        <w:rPr>
+          <w:lang w:val="hr-HR"/>
+        </w:rPr>
+        <w:t xml:space="preserve"> </w:t>
+      </w:r>
+      <w:r>
+        <w:rPr>
+          <w:lang w:val="hr-HR"/>
+        </w:rPr>
+        <w:t>N</w:t>
+      </w:r>
+      <w:r>
+        <w:rPr>
+          <w:lang w:val="hr-HR"/>
+        </w:rPr>
+        <w:t>epouzdani davatelj može imati pristup korisničkim podatcima</w:t>
+      </w:r>
+      <w:r>
+        <w:rPr>
+          <w:lang w:val="hr-HR"/>
+        </w:rPr>
+        <w:t xml:space="preserve"> te ih iskoristiti na maliciozan način.</w:t>
       </w:r>
     </w:p>
     <w:p>
@@ -36062,14 +37044,15 @@
           <w:lang w:val="hr-HR"/>
         </w:rPr>
       </w:pPr>
-      <w:bookmarkStart w:id="111" w:name="_Toc80727124"/>
-      <w:r>
-        <w:rPr>
-          <w:lang w:val="hr-HR"/>
-        </w:rPr>
+      <w:bookmarkStart w:id="115" w:name="_Toc80812760"/>
+      <w:r>
+        <w:rPr>
+          <w:lang w:val="hr-HR"/>
+        </w:rPr>
+        <w:lastRenderedPageBreak/>
         <w:t>Servis za upravljanje digitalnim potpisima</w:t>
       </w:r>
-      <w:bookmarkEnd w:id="111"/>
+      <w:bookmarkEnd w:id="115"/>
     </w:p>
     <w:p>
       <w:pPr>
@@ -36098,14 +37081,14 @@
           <w:lang w:val="hr-HR"/>
         </w:rPr>
       </w:pPr>
-      <w:bookmarkStart w:id="112" w:name="_Toc80727125"/>
+      <w:bookmarkStart w:id="116" w:name="_Toc80812761"/>
       <w:r>
         <w:rPr>
           <w:lang w:val="hr-HR"/>
         </w:rPr>
         <w:t>Testni PKI</w:t>
       </w:r>
-      <w:bookmarkEnd w:id="112"/>
+      <w:bookmarkEnd w:id="116"/>
     </w:p>
     <w:p>
       <w:pPr>
@@ -36127,14 +37110,14 @@
           <w:lang w:val="hr-HR"/>
         </w:rPr>
       </w:pPr>
-      <w:bookmarkStart w:id="113" w:name="_Toc80727126"/>
+      <w:bookmarkStart w:id="117" w:name="_Toc80812762"/>
       <w:r>
         <w:rPr>
           <w:lang w:val="hr-HR"/>
         </w:rPr>
         <w:t>CRL poslužitelj</w:t>
       </w:r>
-      <w:bookmarkEnd w:id="113"/>
+      <w:bookmarkEnd w:id="117"/>
     </w:p>
     <w:p>
       <w:pPr>
@@ -36342,7 +37325,7 @@
                     </pic:cNvPicPr>
                   </pic:nvPicPr>
                   <pic:blipFill>
-                    <a:blip r:embed="rId49" cstate="print">
+                    <a:blip r:embed="rId51" cstate="print">
                       <a:extLst>
                         <a:ext uri="{28A0092B-C50C-407E-A947-70E740481C1C}">
                           <a14:useLocalDpi xmlns:a14="http://schemas.microsoft.com/office/drawing/2010/main" val="0"/>
@@ -36381,8 +37364,8 @@
           <w:lang w:val="hr-HR"/>
         </w:rPr>
       </w:pPr>
-      <w:bookmarkStart w:id="114" w:name="_Ref80726635"/>
-      <w:bookmarkStart w:id="115" w:name="_Toc80727085"/>
+      <w:bookmarkStart w:id="118" w:name="_Ref80726635"/>
+      <w:bookmarkStart w:id="119" w:name="_Toc80812809"/>
       <w:proofErr w:type="spellStart"/>
       <w:r>
         <w:t>Slika</w:t>
@@ -36425,12 +37408,12 @@
         <w:rPr>
           <w:noProof/>
         </w:rPr>
-        <w:t>5</w:t>
+        <w:t>7</w:t>
       </w:r>
       <w:r>
         <w:fldChar w:fldCharType="end"/>
       </w:r>
-      <w:bookmarkEnd w:id="114"/>
+      <w:bookmarkEnd w:id="118"/>
       <w:r>
         <w:t xml:space="preserve"> </w:t>
       </w:r>
@@ -36454,7 +37437,7 @@
       <w:r>
         <w:t>datoteka</w:t>
       </w:r>
-      <w:bookmarkEnd w:id="115"/>
+      <w:bookmarkEnd w:id="119"/>
       <w:proofErr w:type="spellEnd"/>
     </w:p>
     <w:p>
@@ -36580,6 +37563,7 @@
           <w:noProof/>
           <w:lang w:val="hr-HR"/>
         </w:rPr>
+        <w:lastRenderedPageBreak/>
         <w:drawing>
           <wp:inline distT="0" distB="0" distL="0" distR="0" wp14:anchorId="1AD00179" wp14:editId="609E1E24">
             <wp:extent cx="5741670" cy="2456180"/>
@@ -36598,7 +37582,7 @@
                     </pic:cNvPicPr>
                   </pic:nvPicPr>
                   <pic:blipFill>
-                    <a:blip r:embed="rId50" cstate="print">
+                    <a:blip r:embed="rId52" cstate="print">
                       <a:extLst>
                         <a:ext uri="{28A0092B-C50C-407E-A947-70E740481C1C}">
                           <a14:useLocalDpi xmlns:a14="http://schemas.microsoft.com/office/drawing/2010/main" val="0"/>
@@ -36634,8 +37618,8 @@
       <w:pPr>
         <w:pStyle w:val="Opisslike"/>
       </w:pPr>
-      <w:bookmarkStart w:id="116" w:name="_Ref80726743"/>
-      <w:bookmarkStart w:id="117" w:name="_Toc80727086"/>
+      <w:bookmarkStart w:id="120" w:name="_Ref80726743"/>
+      <w:bookmarkStart w:id="121" w:name="_Toc80812810"/>
       <w:proofErr w:type="spellStart"/>
       <w:r>
         <w:t>Slika</w:t>
@@ -36678,12 +37662,12 @@
         <w:rPr>
           <w:noProof/>
         </w:rPr>
-        <w:t>6</w:t>
+        <w:t>8</w:t>
       </w:r>
       <w:r>
         <w:fldChar w:fldCharType="end"/>
       </w:r>
-      <w:bookmarkEnd w:id="116"/>
+      <w:bookmarkEnd w:id="120"/>
       <w:r>
         <w:t xml:space="preserve"> </w:t>
       </w:r>
@@ -36719,7 +37703,7 @@
       <w:r>
         <w:t xml:space="preserve"> Docker</w:t>
       </w:r>
-      <w:bookmarkEnd w:id="117"/>
+      <w:bookmarkEnd w:id="121"/>
     </w:p>
     <w:p/>
     <w:p>
@@ -36749,14 +37733,14 @@
           <w:lang w:val="hr-HR"/>
         </w:rPr>
       </w:pPr>
-      <w:bookmarkStart w:id="118" w:name="_Toc80727127"/>
+      <w:bookmarkStart w:id="122" w:name="_Toc80812763"/>
       <w:r>
         <w:rPr>
           <w:lang w:val="hr-HR"/>
         </w:rPr>
         <w:t>OCSP poslužitelj</w:t>
       </w:r>
-      <w:bookmarkEnd w:id="118"/>
+      <w:bookmarkEnd w:id="122"/>
     </w:p>
     <w:p>
       <w:pPr>
@@ -36782,14 +37766,42 @@
       <w:pPr>
         <w:pStyle w:val="Naslov1"/>
       </w:pPr>
-      <w:bookmarkStart w:id="119" w:name="_Toc80033058"/>
-      <w:bookmarkStart w:id="120" w:name="_Toc80727128"/>
+      <w:bookmarkStart w:id="123" w:name="_Toc80033058"/>
+      <w:bookmarkStart w:id="124" w:name="_Toc80812764"/>
       <w:r>
         <w:lastRenderedPageBreak/>
         <w:t>Zaključak</w:t>
       </w:r>
-      <w:bookmarkEnd w:id="119"/>
-      <w:bookmarkEnd w:id="120"/>
+      <w:bookmarkEnd w:id="123"/>
+      <w:bookmarkEnd w:id="124"/>
+    </w:p>
+    <w:p>
+      <w:pPr>
+        <w:rPr>
+          <w:lang w:val="hr-HR"/>
+        </w:rPr>
+      </w:pPr>
+      <w:proofErr w:type="spellStart"/>
+      <w:r>
+        <w:rPr>
+          <w:lang w:val="hr-HR"/>
+        </w:rPr>
+        <w:t>AdES</w:t>
+      </w:r>
+      <w:proofErr w:type="spellEnd"/>
+      <w:r>
+        <w:rPr>
+          <w:lang w:val="hr-HR"/>
+        </w:rPr>
+        <w:t xml:space="preserve"> potpisi su idealan Za male i srednje tvrtke i organizacije koje mogu postaviti proizvoljne standarde za sigurnu razmjenu dokumenata i podataka</w:t>
+      </w:r>
+    </w:p>
+    <w:p>
+      <w:pPr>
+        <w:rPr>
+          <w:lang w:val="hr-HR"/>
+        </w:rPr>
+      </w:pPr>
     </w:p>
     <w:p>
       <w:pPr>
@@ -36799,14 +37811,14 @@
           <w:numId w:val="0"/>
         </w:numPr>
       </w:pPr>
-      <w:bookmarkStart w:id="121" w:name="_Toc80033059"/>
-      <w:bookmarkStart w:id="122" w:name="_Toc80727129"/>
+      <w:bookmarkStart w:id="125" w:name="_Toc80033059"/>
+      <w:bookmarkStart w:id="126" w:name="_Toc80812765"/>
       <w:r>
         <w:lastRenderedPageBreak/>
         <w:t>Literatura</w:t>
       </w:r>
-      <w:bookmarkEnd w:id="121"/>
-      <w:bookmarkEnd w:id="122"/>
+      <w:bookmarkEnd w:id="125"/>
+      <w:bookmarkEnd w:id="126"/>
     </w:p>
     <w:p>
       <w:pPr>
@@ -36944,7 +37956,7 @@
         </w:rPr>
         <w:t xml:space="preserve">“, s Interneta, </w:t>
       </w:r>
-      <w:hyperlink r:id="rId51" w:history="1">
+      <w:hyperlink r:id="rId53" w:history="1">
         <w:r>
           <w:rPr>
             <w:rStyle w:val="Hiperveza"/>
@@ -37042,7 +38054,7 @@
         </w:rPr>
         <w:t xml:space="preserve"> signature“, s Interneta, </w:t>
       </w:r>
-      <w:hyperlink r:id="rId52" w:history="1">
+      <w:hyperlink r:id="rId54" w:history="1">
         <w:r>
           <w:rPr>
             <w:rStyle w:val="Hiperveza"/>
@@ -37405,7 +38417,7 @@
         </w:rPr>
         <w:t xml:space="preserve">)?“, s Interneta, </w:t>
       </w:r>
-      <w:hyperlink r:id="rId53" w:history="1">
+      <w:hyperlink r:id="rId55" w:history="1">
         <w:r>
           <w:rPr>
             <w:rStyle w:val="Hiperveza"/>
@@ -37594,7 +38606,7 @@
         </w:rPr>
         <w:t xml:space="preserve">“, s Interneta, </w:t>
       </w:r>
-      <w:hyperlink r:id="rId54" w:history="1">
+      <w:hyperlink r:id="rId56" w:history="1">
         <w:r>
           <w:rPr>
             <w:rStyle w:val="Hiperveza"/>
@@ -37766,7 +38778,7 @@
         </w:rPr>
         <w:t xml:space="preserve">“, s Interneta, </w:t>
       </w:r>
-      <w:hyperlink r:id="rId55" w:anchor="about" w:history="1">
+      <w:hyperlink r:id="rId57" w:anchor="about" w:history="1">
         <w:r>
           <w:rPr>
             <w:rStyle w:val="Hiperveza"/>
@@ -37834,7 +38846,7 @@
         </w:rPr>
         <w:t xml:space="preserve"> List Croatia“, s Interneta, </w:t>
       </w:r>
-      <w:hyperlink r:id="rId56" w:anchor="/tl/HR" w:history="1">
+      <w:hyperlink r:id="rId58" w:anchor="/tl/HR" w:history="1">
         <w:r>
           <w:rPr>
             <w:rStyle w:val="Hiperveza"/>
@@ -37890,7 +38902,7 @@
         </w:rPr>
         <w:t xml:space="preserve"> v5.8, 7.2.2021.“, s Interneta, </w:t>
       </w:r>
-      <w:hyperlink r:id="rId57" w:history="1">
+      <w:hyperlink r:id="rId59" w:history="1">
         <w:r>
           <w:rPr>
             <w:rStyle w:val="Hiperveza"/>
@@ -38547,7 +39559,7 @@
         </w:rPr>
         <w:t xml:space="preserve">[19] CEF Digital: „Digital Signature Service – DSS“, s Interneta, </w:t>
       </w:r>
-      <w:hyperlink r:id="rId58" w:history="1">
+      <w:hyperlink r:id="rId60" w:history="1">
         <w:r>
           <w:rPr>
             <w:rStyle w:val="Hiperveza"/>
@@ -38728,7 +39740,7 @@
         </w:rPr>
         <w:t xml:space="preserve">“, s Interneta, </w:t>
       </w:r>
-      <w:hyperlink r:id="rId59" w:history="1">
+      <w:hyperlink r:id="rId61" w:history="1">
         <w:r>
           <w:rPr>
             <w:rStyle w:val="Hiperveza"/>
@@ -38784,7 +39796,7 @@
         </w:rPr>
         <w:t xml:space="preserve">“, s Interneta, </w:t>
       </w:r>
-      <w:hyperlink r:id="rId60" w:history="1">
+      <w:hyperlink r:id="rId62" w:history="1">
         <w:r>
           <w:rPr>
             <w:rStyle w:val="Hiperveza"/>
@@ -38816,14 +39828,14 @@
         </w:numPr>
         <w:ind w:left="431" w:hanging="431"/>
       </w:pPr>
-      <w:bookmarkStart w:id="123" w:name="_Toc80033060"/>
-      <w:bookmarkStart w:id="124" w:name="_Toc80727130"/>
+      <w:bookmarkStart w:id="127" w:name="_Toc80033060"/>
+      <w:bookmarkStart w:id="128" w:name="_Toc80812766"/>
       <w:r>
         <w:lastRenderedPageBreak/>
         <w:t>Popis oznaka i kratica</w:t>
       </w:r>
-      <w:bookmarkEnd w:id="123"/>
-      <w:bookmarkEnd w:id="124"/>
+      <w:bookmarkEnd w:id="127"/>
+      <w:bookmarkEnd w:id="128"/>
     </w:p>
     <w:p>
       <w:pPr>
@@ -39798,6 +40810,45 @@
           <w:lang w:val="hr-HR"/>
         </w:rPr>
         <w:t>HSM – Hardware Security Module</w:t>
+      </w:r>
+    </w:p>
+    <w:p>
+      <w:pPr>
+        <w:rPr>
+          <w:lang w:val="hr-HR"/>
+        </w:rPr>
+      </w:pPr>
+      <w:r>
+        <w:rPr>
+          <w:lang w:val="hr-HR"/>
+        </w:rPr>
+        <w:t xml:space="preserve">REST – </w:t>
+      </w:r>
+      <w:proofErr w:type="spellStart"/>
+      <w:r>
+        <w:rPr>
+          <w:lang w:val="hr-HR"/>
+        </w:rPr>
+        <w:t>R</w:t>
+      </w:r>
+      <w:r>
+        <w:rPr>
+          <w:lang w:val="hr-HR"/>
+        </w:rPr>
+        <w:t>E</w:t>
+      </w:r>
+      <w:r>
+        <w:rPr>
+          <w:lang w:val="hr-HR"/>
+        </w:rPr>
+        <w:t>presentational</w:t>
+      </w:r>
+      <w:proofErr w:type="spellEnd"/>
+      <w:r>
+        <w:rPr>
+          <w:lang w:val="hr-HR"/>
+        </w:rPr>
+        <w:t xml:space="preserve"> State Transfer</w:t>
       </w:r>
     </w:p>
     <w:p>
@@ -39809,14 +40860,14 @@
         </w:numPr>
         <w:ind w:left="431" w:hanging="431"/>
       </w:pPr>
-      <w:bookmarkStart w:id="125" w:name="_Toc80033061"/>
-      <w:bookmarkStart w:id="126" w:name="_Toc80727131"/>
+      <w:bookmarkStart w:id="129" w:name="_Toc80033061"/>
+      <w:bookmarkStart w:id="130" w:name="_Toc80812767"/>
       <w:r>
         <w:lastRenderedPageBreak/>
         <w:t>Sažetak</w:t>
       </w:r>
-      <w:bookmarkEnd w:id="125"/>
-      <w:bookmarkEnd w:id="126"/>
+      <w:bookmarkEnd w:id="129"/>
+      <w:bookmarkEnd w:id="130"/>
     </w:p>
     <w:p>
       <w:pPr>
@@ -39827,14 +40878,14 @@
         </w:numPr>
         <w:ind w:left="431" w:hanging="431"/>
       </w:pPr>
-      <w:bookmarkStart w:id="127" w:name="_Toc80033062"/>
-      <w:bookmarkStart w:id="128" w:name="_Toc80727132"/>
+      <w:bookmarkStart w:id="131" w:name="_Toc80033062"/>
+      <w:bookmarkStart w:id="132" w:name="_Toc80812768"/>
       <w:r>
         <w:lastRenderedPageBreak/>
         <w:t>Summary</w:t>
       </w:r>
-      <w:bookmarkEnd w:id="127"/>
-      <w:bookmarkEnd w:id="128"/>
+      <w:bookmarkEnd w:id="131"/>
+      <w:bookmarkEnd w:id="132"/>
     </w:p>
     <w:p>
       <w:pPr>
@@ -39845,14 +40896,14 @@
         </w:numPr>
         <w:ind w:left="431" w:hanging="431"/>
       </w:pPr>
-      <w:bookmarkStart w:id="129" w:name="_Toc80033063"/>
-      <w:bookmarkStart w:id="130" w:name="_Toc80727133"/>
+      <w:bookmarkStart w:id="133" w:name="_Toc80033063"/>
+      <w:bookmarkStart w:id="134" w:name="_Toc80812769"/>
       <w:r>
         <w:lastRenderedPageBreak/>
         <w:t>Prilozi</w:t>
       </w:r>
-      <w:bookmarkEnd w:id="129"/>
-      <w:bookmarkEnd w:id="130"/>
+      <w:bookmarkEnd w:id="133"/>
+      <w:bookmarkEnd w:id="134"/>
     </w:p>
     <w:p>
       <w:pPr>
@@ -39866,14 +40917,14 @@
           <w:lang w:val="hr-HR"/>
         </w:rPr>
       </w:pPr>
-      <w:bookmarkStart w:id="131" w:name="_Toc80727134"/>
+      <w:bookmarkStart w:id="135" w:name="_Toc80812770"/>
       <w:r>
         <w:rPr>
           <w:lang w:val="hr-HR"/>
         </w:rPr>
         <w:t>Kazalo slika</w:t>
       </w:r>
-      <w:bookmarkEnd w:id="131"/>
+      <w:bookmarkEnd w:id="135"/>
     </w:p>
     <w:p>
       <w:pPr>
@@ -39907,7 +40958,7 @@
         </w:rPr>
         <w:fldChar w:fldCharType="separate"/>
       </w:r>
-      <w:hyperlink w:anchor="_Toc80727049" w:history="1">
+      <w:hyperlink w:anchor="_Toc80812771" w:history="1">
         <w:r>
           <w:rPr>
             <w:rStyle w:val="Hiperveza"/>
@@ -39934,7 +40985,7 @@
             <w:noProof/>
             <w:webHidden/>
           </w:rPr>
-          <w:instrText xml:space="preserve"> PAGEREF _Toc80727049 \h </w:instrText>
+          <w:instrText xml:space="preserve"> PAGEREF _Toc80812771 \h </w:instrText>
         </w:r>
         <w:r>
           <w:rPr>
@@ -39979,7 +41030,7 @@
           <w:lang w:val="hr-HR" w:eastAsia="hr-HR"/>
         </w:rPr>
       </w:pPr>
-      <w:hyperlink w:anchor="_Toc80727050" w:history="1">
+      <w:hyperlink w:anchor="_Toc80812772" w:history="1">
         <w:r>
           <w:rPr>
             <w:rStyle w:val="Hiperveza"/>
@@ -40006,7 +41057,7 @@
             <w:noProof/>
             <w:webHidden/>
           </w:rPr>
-          <w:instrText xml:space="preserve"> PAGEREF _Toc80727050 \h </w:instrText>
+          <w:instrText xml:space="preserve"> PAGEREF _Toc80812772 \h </w:instrText>
         </w:r>
         <w:r>
           <w:rPr>
@@ -40051,7 +41102,7 @@
           <w:lang w:val="hr-HR" w:eastAsia="hr-HR"/>
         </w:rPr>
       </w:pPr>
-      <w:hyperlink w:anchor="_Toc80727051" w:history="1">
+      <w:hyperlink w:anchor="_Toc80812773" w:history="1">
         <w:r>
           <w:rPr>
             <w:rStyle w:val="Hiperveza"/>
@@ -40078,7 +41129,7 @@
             <w:noProof/>
             <w:webHidden/>
           </w:rPr>
-          <w:instrText xml:space="preserve"> PAGEREF _Toc80727051 \h </w:instrText>
+          <w:instrText xml:space="preserve"> PAGEREF _Toc80812773 \h </w:instrText>
         </w:r>
         <w:r>
           <w:rPr>
@@ -40123,7 +41174,7 @@
           <w:lang w:val="hr-HR" w:eastAsia="hr-HR"/>
         </w:rPr>
       </w:pPr>
-      <w:hyperlink w:anchor="_Toc80727052" w:history="1">
+      <w:hyperlink w:anchor="_Toc80812774" w:history="1">
         <w:r>
           <w:rPr>
             <w:rStyle w:val="Hiperveza"/>
@@ -40150,7 +41201,7 @@
             <w:noProof/>
             <w:webHidden/>
           </w:rPr>
-          <w:instrText xml:space="preserve"> PAGEREF _Toc80727052 \h </w:instrText>
+          <w:instrText xml:space="preserve"> PAGEREF _Toc80812774 \h </w:instrText>
         </w:r>
         <w:r>
           <w:rPr>
@@ -40195,7 +41246,7 @@
           <w:lang w:val="hr-HR" w:eastAsia="hr-HR"/>
         </w:rPr>
       </w:pPr>
-      <w:hyperlink w:anchor="_Toc80727053" w:history="1">
+      <w:hyperlink w:anchor="_Toc80812775" w:history="1">
         <w:r>
           <w:rPr>
             <w:rStyle w:val="Hiperveza"/>
@@ -40222,7 +41273,7 @@
             <w:noProof/>
             <w:webHidden/>
           </w:rPr>
-          <w:instrText xml:space="preserve"> PAGEREF _Toc80727053 \h </w:instrText>
+          <w:instrText xml:space="preserve"> PAGEREF _Toc80812775 \h </w:instrText>
         </w:r>
         <w:r>
           <w:rPr>
@@ -40267,7 +41318,7 @@
           <w:lang w:val="hr-HR" w:eastAsia="hr-HR"/>
         </w:rPr>
       </w:pPr>
-      <w:hyperlink w:anchor="_Toc80727054" w:history="1">
+      <w:hyperlink w:anchor="_Toc80812776" w:history="1">
         <w:r>
           <w:rPr>
             <w:rStyle w:val="Hiperveza"/>
@@ -40294,7 +41345,7 @@
             <w:noProof/>
             <w:webHidden/>
           </w:rPr>
-          <w:instrText xml:space="preserve"> PAGEREF _Toc80727054 \h </w:instrText>
+          <w:instrText xml:space="preserve"> PAGEREF _Toc80812776 \h </w:instrText>
         </w:r>
         <w:r>
           <w:rPr>
@@ -40339,7 +41390,7 @@
           <w:lang w:val="hr-HR" w:eastAsia="hr-HR"/>
         </w:rPr>
       </w:pPr>
-      <w:hyperlink w:anchor="_Toc80727055" w:history="1">
+      <w:hyperlink w:anchor="_Toc80812777" w:history="1">
         <w:r>
           <w:rPr>
             <w:rStyle w:val="Hiperveza"/>
@@ -40366,7 +41417,7 @@
             <w:noProof/>
             <w:webHidden/>
           </w:rPr>
-          <w:instrText xml:space="preserve"> PAGEREF _Toc80727055 \h </w:instrText>
+          <w:instrText xml:space="preserve"> PAGEREF _Toc80812777 \h </w:instrText>
         </w:r>
         <w:r>
           <w:rPr>
@@ -40411,7 +41462,7 @@
           <w:lang w:val="hr-HR" w:eastAsia="hr-HR"/>
         </w:rPr>
       </w:pPr>
-      <w:hyperlink w:anchor="_Toc80727056" w:history="1">
+      <w:hyperlink w:anchor="_Toc80812778" w:history="1">
         <w:r>
           <w:rPr>
             <w:rStyle w:val="Hiperveza"/>
@@ -40438,7 +41489,7 @@
             <w:noProof/>
             <w:webHidden/>
           </w:rPr>
-          <w:instrText xml:space="preserve"> PAGEREF _Toc80727056 \h </w:instrText>
+          <w:instrText xml:space="preserve"> PAGEREF _Toc80812778 \h </w:instrText>
         </w:r>
         <w:r>
           <w:rPr>
@@ -40483,7 +41534,7 @@
           <w:lang w:val="hr-HR" w:eastAsia="hr-HR"/>
         </w:rPr>
       </w:pPr>
-      <w:hyperlink w:anchor="_Toc80727057" w:history="1">
+      <w:hyperlink w:anchor="_Toc80812779" w:history="1">
         <w:r>
           <w:rPr>
             <w:rStyle w:val="Hiperveza"/>
@@ -40510,7 +41561,7 @@
             <w:noProof/>
             <w:webHidden/>
           </w:rPr>
-          <w:instrText xml:space="preserve"> PAGEREF _Toc80727057 \h </w:instrText>
+          <w:instrText xml:space="preserve"> PAGEREF _Toc80812779 \h </w:instrText>
         </w:r>
         <w:r>
           <w:rPr>
@@ -40555,7 +41606,7 @@
           <w:lang w:val="hr-HR" w:eastAsia="hr-HR"/>
         </w:rPr>
       </w:pPr>
-      <w:hyperlink w:anchor="_Toc80727058" w:history="1">
+      <w:hyperlink w:anchor="_Toc80812780" w:history="1">
         <w:r>
           <w:rPr>
             <w:rStyle w:val="Hiperveza"/>
@@ -40582,7 +41633,7 @@
             <w:noProof/>
             <w:webHidden/>
           </w:rPr>
-          <w:instrText xml:space="preserve"> PAGEREF _Toc80727058 \h </w:instrText>
+          <w:instrText xml:space="preserve"> PAGEREF _Toc80812780 \h </w:instrText>
         </w:r>
         <w:r>
           <w:rPr>
@@ -40627,7 +41678,7 @@
           <w:lang w:val="hr-HR" w:eastAsia="hr-HR"/>
         </w:rPr>
       </w:pPr>
-      <w:hyperlink w:anchor="_Toc80727059" w:history="1">
+      <w:hyperlink w:anchor="_Toc80812781" w:history="1">
         <w:r>
           <w:rPr>
             <w:rStyle w:val="Hiperveza"/>
@@ -40669,7 +41720,7 @@
             <w:noProof/>
             <w:webHidden/>
           </w:rPr>
-          <w:instrText xml:space="preserve"> PAGEREF _Toc80727059 \h </w:instrText>
+          <w:instrText xml:space="preserve"> PAGEREF _Toc80812781 \h </w:instrText>
         </w:r>
         <w:r>
           <w:rPr>
@@ -40714,7 +41765,7 @@
           <w:lang w:val="hr-HR" w:eastAsia="hr-HR"/>
         </w:rPr>
       </w:pPr>
-      <w:hyperlink w:anchor="_Toc80727060" w:history="1">
+      <w:hyperlink w:anchor="_Toc80812782" w:history="1">
         <w:r>
           <w:rPr>
             <w:rStyle w:val="Hiperveza"/>
@@ -40741,7 +41792,7 @@
             <w:noProof/>
             <w:webHidden/>
           </w:rPr>
-          <w:instrText xml:space="preserve"> PAGEREF _Toc80727060 \h </w:instrText>
+          <w:instrText xml:space="preserve"> PAGEREF _Toc80812782 \h </w:instrText>
         </w:r>
         <w:r>
           <w:rPr>
@@ -40786,7 +41837,7 @@
           <w:lang w:val="hr-HR" w:eastAsia="hr-HR"/>
         </w:rPr>
       </w:pPr>
-      <w:hyperlink w:anchor="_Toc80727061" w:history="1">
+      <w:hyperlink w:anchor="_Toc80812783" w:history="1">
         <w:r>
           <w:rPr>
             <w:rStyle w:val="Hiperveza"/>
@@ -40813,7 +41864,7 @@
             <w:noProof/>
             <w:webHidden/>
           </w:rPr>
-          <w:instrText xml:space="preserve"> PAGEREF _Toc80727061 \h </w:instrText>
+          <w:instrText xml:space="preserve"> PAGEREF _Toc80812783 \h </w:instrText>
         </w:r>
         <w:r>
           <w:rPr>
@@ -40858,7 +41909,7 @@
           <w:lang w:val="hr-HR" w:eastAsia="hr-HR"/>
         </w:rPr>
       </w:pPr>
-      <w:hyperlink w:anchor="_Toc80727062" w:history="1">
+      <w:hyperlink w:anchor="_Toc80812784" w:history="1">
         <w:r>
           <w:rPr>
             <w:rStyle w:val="Hiperveza"/>
@@ -40885,7 +41936,7 @@
             <w:noProof/>
             <w:webHidden/>
           </w:rPr>
-          <w:instrText xml:space="preserve"> PAGEREF _Toc80727062 \h </w:instrText>
+          <w:instrText xml:space="preserve"> PAGEREF _Toc80812784 \h </w:instrText>
         </w:r>
         <w:r>
           <w:rPr>
@@ -40930,7 +41981,7 @@
           <w:lang w:val="hr-HR" w:eastAsia="hr-HR"/>
         </w:rPr>
       </w:pPr>
-      <w:hyperlink w:anchor="_Toc80727063" w:history="1">
+      <w:hyperlink w:anchor="_Toc80812785" w:history="1">
         <w:r>
           <w:rPr>
             <w:rStyle w:val="Hiperveza"/>
@@ -40957,7 +42008,7 @@
             <w:noProof/>
             <w:webHidden/>
           </w:rPr>
-          <w:instrText xml:space="preserve"> PAGEREF _Toc80727063 \h </w:instrText>
+          <w:instrText xml:space="preserve"> PAGEREF _Toc80812785 \h </w:instrText>
         </w:r>
         <w:r>
           <w:rPr>
@@ -41002,7 +42053,7 @@
           <w:lang w:val="hr-HR" w:eastAsia="hr-HR"/>
         </w:rPr>
       </w:pPr>
-      <w:hyperlink w:anchor="_Toc80727064" w:history="1">
+      <w:hyperlink w:anchor="_Toc80812786" w:history="1">
         <w:r>
           <w:rPr>
             <w:rStyle w:val="Hiperveza"/>
@@ -41029,7 +42080,7 @@
             <w:noProof/>
             <w:webHidden/>
           </w:rPr>
-          <w:instrText xml:space="preserve"> PAGEREF _Toc80727064 \h </w:instrText>
+          <w:instrText xml:space="preserve"> PAGEREF _Toc80812786 \h </w:instrText>
         </w:r>
         <w:r>
           <w:rPr>
@@ -41074,7 +42125,7 @@
           <w:lang w:val="hr-HR" w:eastAsia="hr-HR"/>
         </w:rPr>
       </w:pPr>
-      <w:hyperlink w:anchor="_Toc80727065" w:history="1">
+      <w:hyperlink w:anchor="_Toc80812787" w:history="1">
         <w:r>
           <w:rPr>
             <w:rStyle w:val="Hiperveza"/>
@@ -41101,7 +42152,7 @@
             <w:noProof/>
             <w:webHidden/>
           </w:rPr>
-          <w:instrText xml:space="preserve"> PAGEREF _Toc80727065 \h </w:instrText>
+          <w:instrText xml:space="preserve"> PAGEREF _Toc80812787 \h </w:instrText>
         </w:r>
         <w:r>
           <w:rPr>
@@ -41146,7 +42197,7 @@
           <w:lang w:val="hr-HR" w:eastAsia="hr-HR"/>
         </w:rPr>
       </w:pPr>
-      <w:hyperlink w:anchor="_Toc80727066" w:history="1">
+      <w:hyperlink w:anchor="_Toc80812788" w:history="1">
         <w:r>
           <w:rPr>
             <w:rStyle w:val="Hiperveza"/>
@@ -41173,7 +42224,7 @@
             <w:noProof/>
             <w:webHidden/>
           </w:rPr>
-          <w:instrText xml:space="preserve"> PAGEREF _Toc80727066 \h </w:instrText>
+          <w:instrText xml:space="preserve"> PAGEREF _Toc80812788 \h </w:instrText>
         </w:r>
         <w:r>
           <w:rPr>
@@ -41218,7 +42269,7 @@
           <w:lang w:val="hr-HR" w:eastAsia="hr-HR"/>
         </w:rPr>
       </w:pPr>
-      <w:hyperlink w:anchor="_Toc80727067" w:history="1">
+      <w:hyperlink w:anchor="_Toc80812789" w:history="1">
         <w:r>
           <w:rPr>
             <w:rStyle w:val="Hiperveza"/>
@@ -41245,7 +42296,7 @@
             <w:noProof/>
             <w:webHidden/>
           </w:rPr>
-          <w:instrText xml:space="preserve"> PAGEREF _Toc80727067 \h </w:instrText>
+          <w:instrText xml:space="preserve"> PAGEREF _Toc80812789 \h </w:instrText>
         </w:r>
         <w:r>
           <w:rPr>
@@ -41290,7 +42341,7 @@
           <w:lang w:val="hr-HR" w:eastAsia="hr-HR"/>
         </w:rPr>
       </w:pPr>
-      <w:hyperlink w:anchor="_Toc80727068" w:history="1">
+      <w:hyperlink w:anchor="_Toc80812790" w:history="1">
         <w:r>
           <w:rPr>
             <w:rStyle w:val="Hiperveza"/>
@@ -41332,7 +42383,7 @@
             <w:noProof/>
             <w:webHidden/>
           </w:rPr>
-          <w:instrText xml:space="preserve"> PAGEREF _Toc80727068 \h </w:instrText>
+          <w:instrText xml:space="preserve"> PAGEREF _Toc80812790 \h </w:instrText>
         </w:r>
         <w:r>
           <w:rPr>
@@ -41377,7 +42428,7 @@
           <w:lang w:val="hr-HR" w:eastAsia="hr-HR"/>
         </w:rPr>
       </w:pPr>
-      <w:hyperlink w:anchor="_Toc80727069" w:history="1">
+      <w:hyperlink w:anchor="_Toc80812791" w:history="1">
         <w:r>
           <w:rPr>
             <w:rStyle w:val="Hiperveza"/>
@@ -41404,7 +42455,7 @@
             <w:noProof/>
             <w:webHidden/>
           </w:rPr>
-          <w:instrText xml:space="preserve"> PAGEREF _Toc80727069 \h </w:instrText>
+          <w:instrText xml:space="preserve"> PAGEREF _Toc80812791 \h </w:instrText>
         </w:r>
         <w:r>
           <w:rPr>
@@ -41449,7 +42500,7 @@
           <w:lang w:val="hr-HR" w:eastAsia="hr-HR"/>
         </w:rPr>
       </w:pPr>
-      <w:hyperlink w:anchor="_Toc80727070" w:history="1">
+      <w:hyperlink w:anchor="_Toc80812792" w:history="1">
         <w:r>
           <w:rPr>
             <w:rStyle w:val="Hiperveza"/>
@@ -41476,7 +42527,7 @@
             <w:noProof/>
             <w:webHidden/>
           </w:rPr>
-          <w:instrText xml:space="preserve"> PAGEREF _Toc80727070 \h </w:instrText>
+          <w:instrText xml:space="preserve"> PAGEREF _Toc80812792 \h </w:instrText>
         </w:r>
         <w:r>
           <w:rPr>
@@ -41521,7 +42572,7 @@
           <w:lang w:val="hr-HR" w:eastAsia="hr-HR"/>
         </w:rPr>
       </w:pPr>
-      <w:hyperlink w:anchor="_Toc80727071" w:history="1">
+      <w:hyperlink w:anchor="_Toc80812793" w:history="1">
         <w:r>
           <w:rPr>
             <w:rStyle w:val="Hiperveza"/>
@@ -41548,7 +42599,7 @@
             <w:noProof/>
             <w:webHidden/>
           </w:rPr>
-          <w:instrText xml:space="preserve"> PAGEREF _Toc80727071 \h </w:instrText>
+          <w:instrText xml:space="preserve"> PAGEREF _Toc80812793 \h </w:instrText>
         </w:r>
         <w:r>
           <w:rPr>
@@ -41593,7 +42644,7 @@
           <w:lang w:val="hr-HR" w:eastAsia="hr-HR"/>
         </w:rPr>
       </w:pPr>
-      <w:hyperlink w:anchor="_Toc80727072" w:history="1">
+      <w:hyperlink w:anchor="_Toc80812794" w:history="1">
         <w:r>
           <w:rPr>
             <w:rStyle w:val="Hiperveza"/>
@@ -41620,7 +42671,7 @@
             <w:noProof/>
             <w:webHidden/>
           </w:rPr>
-          <w:instrText xml:space="preserve"> PAGEREF _Toc80727072 \h </w:instrText>
+          <w:instrText xml:space="preserve"> PAGEREF _Toc80812794 \h </w:instrText>
         </w:r>
         <w:r>
           <w:rPr>
@@ -41665,7 +42716,7 @@
           <w:lang w:val="hr-HR" w:eastAsia="hr-HR"/>
         </w:rPr>
       </w:pPr>
-      <w:hyperlink w:anchor="_Toc80727073" w:history="1">
+      <w:hyperlink w:anchor="_Toc80812795" w:history="1">
         <w:r>
           <w:rPr>
             <w:rStyle w:val="Hiperveza"/>
@@ -41692,7 +42743,7 @@
             <w:noProof/>
             <w:webHidden/>
           </w:rPr>
-          <w:instrText xml:space="preserve"> PAGEREF _Toc80727073 \h </w:instrText>
+          <w:instrText xml:space="preserve"> PAGEREF _Toc80812795 \h </w:instrText>
         </w:r>
         <w:r>
           <w:rPr>
@@ -41737,7 +42788,7 @@
           <w:lang w:val="hr-HR" w:eastAsia="hr-HR"/>
         </w:rPr>
       </w:pPr>
-      <w:hyperlink w:anchor="_Toc80727074" w:history="1">
+      <w:hyperlink w:anchor="_Toc80812796" w:history="1">
         <w:r>
           <w:rPr>
             <w:rStyle w:val="Hiperveza"/>
@@ -41764,7 +42815,7 @@
             <w:noProof/>
             <w:webHidden/>
           </w:rPr>
-          <w:instrText xml:space="preserve"> PAGEREF _Toc80727074 \h </w:instrText>
+          <w:instrText xml:space="preserve"> PAGEREF _Toc80812796 \h </w:instrText>
         </w:r>
         <w:r>
           <w:rPr>
@@ -41809,7 +42860,7 @@
           <w:lang w:val="hr-HR" w:eastAsia="hr-HR"/>
         </w:rPr>
       </w:pPr>
-      <w:hyperlink w:anchor="_Toc80727075" w:history="1">
+      <w:hyperlink w:anchor="_Toc80812797" w:history="1">
         <w:r>
           <w:rPr>
             <w:rStyle w:val="Hiperveza"/>
@@ -41836,7 +42887,7 @@
             <w:noProof/>
             <w:webHidden/>
           </w:rPr>
-          <w:instrText xml:space="preserve"> PAGEREF _Toc80727075 \h </w:instrText>
+          <w:instrText xml:space="preserve"> PAGEREF _Toc80812797 \h </w:instrText>
         </w:r>
         <w:r>
           <w:rPr>
@@ -41881,7 +42932,7 @@
           <w:lang w:val="hr-HR" w:eastAsia="hr-HR"/>
         </w:rPr>
       </w:pPr>
-      <w:hyperlink w:anchor="_Toc80727076" w:history="1">
+      <w:hyperlink w:anchor="_Toc80812798" w:history="1">
         <w:r>
           <w:rPr>
             <w:rStyle w:val="Hiperveza"/>
@@ -41908,7 +42959,7 @@
             <w:noProof/>
             <w:webHidden/>
           </w:rPr>
-          <w:instrText xml:space="preserve"> PAGEREF _Toc80727076 \h </w:instrText>
+          <w:instrText xml:space="preserve"> PAGEREF _Toc80812798 \h </w:instrText>
         </w:r>
         <w:r>
           <w:rPr>
@@ -41953,7 +43004,7 @@
           <w:lang w:val="hr-HR" w:eastAsia="hr-HR"/>
         </w:rPr>
       </w:pPr>
-      <w:hyperlink w:anchor="_Toc80727077" w:history="1">
+      <w:hyperlink w:anchor="_Toc80812799" w:history="1">
         <w:r>
           <w:rPr>
             <w:rStyle w:val="Hiperveza"/>
@@ -41980,7 +43031,7 @@
             <w:noProof/>
             <w:webHidden/>
           </w:rPr>
-          <w:instrText xml:space="preserve"> PAGEREF _Toc80727077 \h </w:instrText>
+          <w:instrText xml:space="preserve"> PAGEREF _Toc80812799 \h </w:instrText>
         </w:r>
         <w:r>
           <w:rPr>
@@ -42025,7 +43076,7 @@
           <w:lang w:val="hr-HR" w:eastAsia="hr-HR"/>
         </w:rPr>
       </w:pPr>
-      <w:hyperlink w:anchor="_Toc80727078" w:history="1">
+      <w:hyperlink w:anchor="_Toc80812800" w:history="1">
         <w:r>
           <w:rPr>
             <w:rStyle w:val="Hiperveza"/>
@@ -42052,7 +43103,7 @@
             <w:noProof/>
             <w:webHidden/>
           </w:rPr>
-          <w:instrText xml:space="preserve"> PAGEREF _Toc80727078 \h </w:instrText>
+          <w:instrText xml:space="preserve"> PAGEREF _Toc80812800 \h </w:instrText>
         </w:r>
         <w:r>
           <w:rPr>
@@ -42097,7 +43148,7 @@
           <w:lang w:val="hr-HR" w:eastAsia="hr-HR"/>
         </w:rPr>
       </w:pPr>
-      <w:hyperlink w:anchor="_Toc80727079" w:history="1">
+      <w:hyperlink w:anchor="_Toc80812801" w:history="1">
         <w:r>
           <w:rPr>
             <w:rStyle w:val="Hiperveza"/>
@@ -42124,7 +43175,7 @@
             <w:noProof/>
             <w:webHidden/>
           </w:rPr>
-          <w:instrText xml:space="preserve"> PAGEREF _Toc80727079 \h </w:instrText>
+          <w:instrText xml:space="preserve"> PAGEREF _Toc80812801 \h </w:instrText>
         </w:r>
         <w:r>
           <w:rPr>
@@ -42169,7 +43220,7 @@
           <w:lang w:val="hr-HR" w:eastAsia="hr-HR"/>
         </w:rPr>
       </w:pPr>
-      <w:hyperlink w:anchor="_Toc80727080" w:history="1">
+      <w:hyperlink w:anchor="_Toc80812802" w:history="1">
         <w:r>
           <w:rPr>
             <w:rStyle w:val="Hiperveza"/>
@@ -42196,7 +43247,7 @@
             <w:noProof/>
             <w:webHidden/>
           </w:rPr>
-          <w:instrText xml:space="preserve"> PAGEREF _Toc80727080 \h </w:instrText>
+          <w:instrText xml:space="preserve"> PAGEREF _Toc80812802 \h </w:instrText>
         </w:r>
         <w:r>
           <w:rPr>
@@ -42241,7 +43292,7 @@
           <w:lang w:val="hr-HR" w:eastAsia="hr-HR"/>
         </w:rPr>
       </w:pPr>
-      <w:hyperlink w:anchor="_Toc80727081" w:history="1">
+      <w:hyperlink w:anchor="_Toc80812803" w:history="1">
         <w:r>
           <w:rPr>
             <w:rStyle w:val="Hiperveza"/>
@@ -42268,7 +43319,7 @@
             <w:noProof/>
             <w:webHidden/>
           </w:rPr>
-          <w:instrText xml:space="preserve"> PAGEREF _Toc80727081 \h </w:instrText>
+          <w:instrText xml:space="preserve"> PAGEREF _Toc80812803 \h </w:instrText>
         </w:r>
         <w:r>
           <w:rPr>
@@ -42313,7 +43364,7 @@
           <w:lang w:val="hr-HR" w:eastAsia="hr-HR"/>
         </w:rPr>
       </w:pPr>
-      <w:hyperlink w:anchor="_Toc80727082" w:history="1">
+      <w:hyperlink w:anchor="_Toc80812804" w:history="1">
         <w:r>
           <w:rPr>
             <w:rStyle w:val="Hiperveza"/>
@@ -42340,7 +43391,7 @@
             <w:noProof/>
             <w:webHidden/>
           </w:rPr>
-          <w:instrText xml:space="preserve"> PAGEREF _Toc80727082 \h </w:instrText>
+          <w:instrText xml:space="preserve"> PAGEREF _Toc80812804 \h </w:instrText>
         </w:r>
         <w:r>
           <w:rPr>
@@ -42385,7 +43436,7 @@
           <w:lang w:val="hr-HR" w:eastAsia="hr-HR"/>
         </w:rPr>
       </w:pPr>
-      <w:hyperlink w:anchor="_Toc80727083" w:history="1">
+      <w:hyperlink w:anchor="_Toc80812805" w:history="1">
         <w:r>
           <w:rPr>
             <w:rStyle w:val="Hiperveza"/>
@@ -42412,7 +43463,7 @@
             <w:noProof/>
             <w:webHidden/>
           </w:rPr>
-          <w:instrText xml:space="preserve"> PAGEREF _Toc80727083 \h </w:instrText>
+          <w:instrText xml:space="preserve"> PAGEREF _Toc80812805 \h </w:instrText>
         </w:r>
         <w:r>
           <w:rPr>
@@ -42457,7 +43508,7 @@
           <w:lang w:val="hr-HR" w:eastAsia="hr-HR"/>
         </w:rPr>
       </w:pPr>
-      <w:hyperlink w:anchor="_Toc80727084" w:history="1">
+      <w:hyperlink w:anchor="_Toc80812806" w:history="1">
         <w:r>
           <w:rPr>
             <w:rStyle w:val="Hiperveza"/>
@@ -42484,7 +43535,7 @@
             <w:noProof/>
             <w:webHidden/>
           </w:rPr>
-          <w:instrText xml:space="preserve"> PAGEREF _Toc80727084 \h </w:instrText>
+          <w:instrText xml:space="preserve"> PAGEREF _Toc80812806 \h </w:instrText>
         </w:r>
         <w:r>
           <w:rPr>
@@ -42529,13 +43580,13 @@
           <w:lang w:val="hr-HR" w:eastAsia="hr-HR"/>
         </w:rPr>
       </w:pPr>
-      <w:hyperlink w:anchor="_Toc80727085" w:history="1">
+      <w:hyperlink w:anchor="_Toc80812807" w:history="1">
         <w:r>
           <w:rPr>
             <w:rStyle w:val="Hiperveza"/>
             <w:noProof/>
           </w:rPr>
-          <w:t>Slika 7.5 Konfiguracijska nginx datoteka</w:t>
+          <w:t>Slika 7.5 Klasa zahtjeva za potpisom</w:t>
         </w:r>
         <w:r>
           <w:rPr>
@@ -42556,7 +43607,7 @@
             <w:noProof/>
             <w:webHidden/>
           </w:rPr>
-          <w:instrText xml:space="preserve"> PAGEREF _Toc80727085 \h </w:instrText>
+          <w:instrText xml:space="preserve"> PAGEREF _Toc80812807 \h </w:instrText>
         </w:r>
         <w:r>
           <w:rPr>
@@ -42576,7 +43627,7 @@
             <w:noProof/>
             <w:webHidden/>
           </w:rPr>
-          <w:t>53</w:t>
+          <w:t>54</w:t>
         </w:r>
         <w:r>
           <w:rPr>
@@ -42601,13 +43652,13 @@
           <w:lang w:val="hr-HR" w:eastAsia="hr-HR"/>
         </w:rPr>
       </w:pPr>
-      <w:hyperlink w:anchor="_Toc80727086" w:history="1">
+      <w:hyperlink w:anchor="_Toc80812808" w:history="1">
         <w:r>
           <w:rPr>
             <w:rStyle w:val="Hiperveza"/>
             <w:noProof/>
           </w:rPr>
-          <w:t>Slika 7.6 Skripta za pokretanje CRL poslužitelja koristeći Docker</w:t>
+          <w:t>Slika 7.6 Metoda za učitavanje certifikata u memoriju</w:t>
         </w:r>
         <w:r>
           <w:rPr>
@@ -42628,7 +43679,7 @@
             <w:noProof/>
             <w:webHidden/>
           </w:rPr>
-          <w:instrText xml:space="preserve"> PAGEREF _Toc80727086 \h </w:instrText>
+          <w:instrText xml:space="preserve"> PAGEREF _Toc80812808 \h </w:instrText>
         </w:r>
         <w:r>
           <w:rPr>
@@ -42648,7 +43699,7 @@
             <w:noProof/>
             <w:webHidden/>
           </w:rPr>
-          <w:t>54</w:t>
+          <w:t>55</w:t>
         </w:r>
         <w:r>
           <w:rPr>
@@ -42661,6 +43712,150 @@
     </w:p>
     <w:p>
       <w:pPr>
+        <w:pStyle w:val="Tablicaslika"/>
+        <w:tabs>
+          <w:tab w:val="right" w:leader="dot" w:pos="9060"/>
+        </w:tabs>
+        <w:rPr>
+          <w:rFonts w:asciiTheme="minorHAnsi" w:eastAsiaTheme="minorEastAsia" w:hAnsiTheme="minorHAnsi" w:cstheme="minorBidi"/>
+          <w:noProof/>
+          <w:sz w:val="22"/>
+          <w:szCs w:val="22"/>
+          <w:lang w:val="hr-HR" w:eastAsia="hr-HR"/>
+        </w:rPr>
+      </w:pPr>
+      <w:hyperlink w:anchor="_Toc80812809" w:history="1">
+        <w:r>
+          <w:rPr>
+            <w:rStyle w:val="Hiperveza"/>
+            <w:noProof/>
+          </w:rPr>
+          <w:t>Slika 7.7 Konfiguracijska nginx datoteka</w:t>
+        </w:r>
+        <w:r>
+          <w:rPr>
+            <w:noProof/>
+            <w:webHidden/>
+          </w:rPr>
+          <w:tab/>
+        </w:r>
+        <w:r>
+          <w:rPr>
+            <w:noProof/>
+            <w:webHidden/>
+          </w:rPr>
+          <w:fldChar w:fldCharType="begin"/>
+        </w:r>
+        <w:r>
+          <w:rPr>
+            <w:noProof/>
+            <w:webHidden/>
+          </w:rPr>
+          <w:instrText xml:space="preserve"> PAGEREF _Toc80812809 \h </w:instrText>
+        </w:r>
+        <w:r>
+          <w:rPr>
+            <w:noProof/>
+            <w:webHidden/>
+          </w:rPr>
+        </w:r>
+        <w:r>
+          <w:rPr>
+            <w:noProof/>
+            <w:webHidden/>
+          </w:rPr>
+          <w:fldChar w:fldCharType="separate"/>
+        </w:r>
+        <w:r>
+          <w:rPr>
+            <w:noProof/>
+            <w:webHidden/>
+          </w:rPr>
+          <w:t>56</w:t>
+        </w:r>
+        <w:r>
+          <w:rPr>
+            <w:noProof/>
+            <w:webHidden/>
+          </w:rPr>
+          <w:fldChar w:fldCharType="end"/>
+        </w:r>
+      </w:hyperlink>
+    </w:p>
+    <w:p>
+      <w:pPr>
+        <w:pStyle w:val="Tablicaslika"/>
+        <w:tabs>
+          <w:tab w:val="right" w:leader="dot" w:pos="9060"/>
+        </w:tabs>
+        <w:rPr>
+          <w:rFonts w:asciiTheme="minorHAnsi" w:eastAsiaTheme="minorEastAsia" w:hAnsiTheme="minorHAnsi" w:cstheme="minorBidi"/>
+          <w:noProof/>
+          <w:sz w:val="22"/>
+          <w:szCs w:val="22"/>
+          <w:lang w:val="hr-HR" w:eastAsia="hr-HR"/>
+        </w:rPr>
+      </w:pPr>
+      <w:hyperlink w:anchor="_Toc80812810" w:history="1">
+        <w:r>
+          <w:rPr>
+            <w:rStyle w:val="Hiperveza"/>
+            <w:noProof/>
+          </w:rPr>
+          <w:t>Slika 7.8 Skripta za pokretanje CRL poslužitelja koristeći Docker</w:t>
+        </w:r>
+        <w:r>
+          <w:rPr>
+            <w:noProof/>
+            <w:webHidden/>
+          </w:rPr>
+          <w:tab/>
+        </w:r>
+        <w:r>
+          <w:rPr>
+            <w:noProof/>
+            <w:webHidden/>
+          </w:rPr>
+          <w:fldChar w:fldCharType="begin"/>
+        </w:r>
+        <w:r>
+          <w:rPr>
+            <w:noProof/>
+            <w:webHidden/>
+          </w:rPr>
+          <w:instrText xml:space="preserve"> PAGEREF _Toc80812810 \h </w:instrText>
+        </w:r>
+        <w:r>
+          <w:rPr>
+            <w:noProof/>
+            <w:webHidden/>
+          </w:rPr>
+        </w:r>
+        <w:r>
+          <w:rPr>
+            <w:noProof/>
+            <w:webHidden/>
+          </w:rPr>
+          <w:fldChar w:fldCharType="separate"/>
+        </w:r>
+        <w:r>
+          <w:rPr>
+            <w:noProof/>
+            <w:webHidden/>
+          </w:rPr>
+          <w:t>57</w:t>
+        </w:r>
+        <w:r>
+          <w:rPr>
+            <w:noProof/>
+            <w:webHidden/>
+          </w:rPr>
+          <w:fldChar w:fldCharType="end"/>
+        </w:r>
+      </w:hyperlink>
+    </w:p>
+    <w:p>
+      <w:pPr>
         <w:rPr>
           <w:lang w:val="hr-HR"/>
         </w:rPr>
@@ -42673,7 +43868,7 @@
       </w:r>
     </w:p>
     <w:sectPr>
-      <w:footerReference w:type="default" r:id="rId61"/>
+      <w:footerReference w:type="default" r:id="rId63"/>
       <w:pgSz w:w="11906" w:h="16838" w:code="9"/>
       <w:pgMar w:top="1440" w:right="1418" w:bottom="1440" w:left="1418" w:header="709" w:footer="709" w:gutter="0"/>
       <w:pgNumType w:start="1"/>
@@ -44391,6 +45586,95 @@
           <w:tab w:val="num" w:pos="6934"/>
         </w:tabs>
         <w:ind w:left="6934" w:hanging="180"/>
+      </w:pPr>
+    </w:lvl>
+  </w:abstractNum>
+  <w:abstractNum w:abstractNumId="15" w15:restartNumberingAfterBreak="0">
+    <w:nsid w:val="7E4873CE"/>
+    <w:multiLevelType w:val="hybridMultilevel"/>
+    <w:tmpl w:val="FDD43F6E"/>
+    <w:lvl w:ilvl="0" w:tplc="041A000F">
+      <w:start w:val="1"/>
+      <w:numFmt w:val="decimal"/>
+      <w:lvlText w:val="%1."/>
+      <w:lvlJc w:val="left"/>
+      <w:pPr>
+        <w:ind w:left="720" w:hanging="360"/>
+      </w:pPr>
+      <w:rPr>
+        <w:rFonts w:hint="default"/>
+      </w:rPr>
+    </w:lvl>
+    <w:lvl w:ilvl="1" w:tplc="041A0019" w:tentative="1">
+      <w:start w:val="1"/>
+      <w:numFmt w:val="lowerLetter"/>
+      <w:lvlText w:val="%2."/>
+      <w:lvlJc w:val="left"/>
+      <w:pPr>
+        <w:ind w:left="1440" w:hanging="360"/>
+      </w:pPr>
+    </w:lvl>
+    <w:lvl w:ilvl="2" w:tplc="041A001B" w:tentative="1">
+      <w:start w:val="1"/>
+      <w:numFmt w:val="lowerRoman"/>
+      <w:lvlText w:val="%3."/>
+      <w:lvlJc w:val="right"/>
+      <w:pPr>
+        <w:ind w:left="2160" w:hanging="180"/>
+      </w:pPr>
+    </w:lvl>
+    <w:lvl w:ilvl="3" w:tplc="041A000F" w:tentative="1">
+      <w:start w:val="1"/>
+      <w:numFmt w:val="decimal"/>
+      <w:lvlText w:val="%4."/>
+      <w:lvlJc w:val="left"/>
+      <w:pPr>
+        <w:ind w:left="2880" w:hanging="360"/>
+      </w:pPr>
+    </w:lvl>
+    <w:lvl w:ilvl="4" w:tplc="041A0019" w:tentative="1">
+      <w:start w:val="1"/>
+      <w:numFmt w:val="lowerLetter"/>
+      <w:lvlText w:val="%5."/>
+      <w:lvlJc w:val="left"/>
+      <w:pPr>
+        <w:ind w:left="3600" w:hanging="360"/>
+      </w:pPr>
+    </w:lvl>
+    <w:lvl w:ilvl="5" w:tplc="041A001B" w:tentative="1">
+      <w:start w:val="1"/>
+      <w:numFmt w:val="lowerRoman"/>
+      <w:lvlText w:val="%6."/>
+      <w:lvlJc w:val="right"/>
+      <w:pPr>
+        <w:ind w:left="4320" w:hanging="180"/>
+      </w:pPr>
+    </w:lvl>
+    <w:lvl w:ilvl="6" w:tplc="041A000F" w:tentative="1">
+      <w:start w:val="1"/>
+      <w:numFmt w:val="decimal"/>
+      <w:lvlText w:val="%7."/>
+      <w:lvlJc w:val="left"/>
+      <w:pPr>
+        <w:ind w:left="5040" w:hanging="360"/>
+      </w:pPr>
+    </w:lvl>
+    <w:lvl w:ilvl="7" w:tplc="041A0019" w:tentative="1">
+      <w:start w:val="1"/>
+      <w:numFmt w:val="lowerLetter"/>
+      <w:lvlText w:val="%8."/>
+      <w:lvlJc w:val="left"/>
+      <w:pPr>
+        <w:ind w:left="5760" w:hanging="360"/>
+      </w:pPr>
+    </w:lvl>
+    <w:lvl w:ilvl="8" w:tplc="041A001B" w:tentative="1">
+      <w:start w:val="1"/>
+      <w:numFmt w:val="lowerRoman"/>
+      <w:lvlText w:val="%9."/>
+      <w:lvlJc w:val="right"/>
+      <w:pPr>
+        <w:ind w:left="6480" w:hanging="180"/>
       </w:pPr>
     </w:lvl>
   </w:abstractNum>
@@ -44438,6 +45722,9 @@
   </w:num>
   <w:num w:numId="15">
     <w:abstractNumId w:val="5"/>
+  </w:num>
+  <w:num w:numId="16">
+    <w:abstractNumId w:val="15"/>
   </w:num>
 </w:numbering>
 </file>
@@ -45423,7 +46710,7 @@
     <w:autoRedefine/>
     <w:unhideWhenUsed/>
     <w:qFormat/>
-    <w:rsid w:val="00357368"/>
+    <w:rsid w:val="002806AE"/>
     <w:pPr>
       <w:jc w:val="center"/>
     </w:pPr>

</xml_diff>

<commit_message>
Add signature manager service subsection
</commit_message>
<xml_diff>
--- a/docs/DiplomskiRad.docx
+++ b/docs/DiplomskiRad.docx
@@ -1374,7 +1374,7 @@
         </w:rPr>
         <w:fldChar w:fldCharType="separate"/>
       </w:r>
-      <w:hyperlink w:anchor="_Toc80813454" w:history="1">
+      <w:hyperlink w:anchor="_Toc80894973" w:history="1">
         <w:r>
           <w:rPr>
             <w:rStyle w:val="Hiperveza"/>
@@ -1421,7 +1421,7 @@
             <w:noProof/>
             <w:webHidden/>
           </w:rPr>
-          <w:instrText xml:space="preserve"> PAGEREF _Toc80813454 \h </w:instrText>
+          <w:instrText xml:space="preserve"> PAGEREF _Toc80894973 \h </w:instrText>
         </w:r>
         <w:r>
           <w:rPr>
@@ -1470,7 +1470,7 @@
           <w:lang w:val="hr-HR" w:eastAsia="hr-HR"/>
         </w:rPr>
       </w:pPr>
-      <w:hyperlink w:anchor="_Toc80813455" w:history="1">
+      <w:hyperlink w:anchor="_Toc80894974" w:history="1">
         <w:r>
           <w:rPr>
             <w:rStyle w:val="Hiperveza"/>
@@ -1517,7 +1517,7 @@
             <w:noProof/>
             <w:webHidden/>
           </w:rPr>
-          <w:instrText xml:space="preserve"> PAGEREF _Toc80813455 \h </w:instrText>
+          <w:instrText xml:space="preserve"> PAGEREF _Toc80894974 \h </w:instrText>
         </w:r>
         <w:r>
           <w:rPr>
@@ -1563,7 +1563,7 @@
           <w:lang w:val="hr-HR" w:eastAsia="hr-HR"/>
         </w:rPr>
       </w:pPr>
-      <w:hyperlink w:anchor="_Toc80813456" w:history="1">
+      <w:hyperlink w:anchor="_Toc80894975" w:history="1">
         <w:r>
           <w:rPr>
             <w:rStyle w:val="Hiperveza"/>
@@ -1609,7 +1609,7 @@
             <w:noProof/>
             <w:webHidden/>
           </w:rPr>
-          <w:instrText xml:space="preserve"> PAGEREF _Toc80813456 \h </w:instrText>
+          <w:instrText xml:space="preserve"> PAGEREF _Toc80894975 \h </w:instrText>
         </w:r>
         <w:r>
           <w:rPr>
@@ -1655,7 +1655,7 @@
           <w:lang w:val="hr-HR" w:eastAsia="hr-HR"/>
         </w:rPr>
       </w:pPr>
-      <w:hyperlink w:anchor="_Toc80813457" w:history="1">
+      <w:hyperlink w:anchor="_Toc80894976" w:history="1">
         <w:r>
           <w:rPr>
             <w:rStyle w:val="Hiperveza"/>
@@ -1699,7 +1699,7 @@
             <w:noProof/>
             <w:webHidden/>
           </w:rPr>
-          <w:instrText xml:space="preserve"> PAGEREF _Toc80813457 \h </w:instrText>
+          <w:instrText xml:space="preserve"> PAGEREF _Toc80894976 \h </w:instrText>
         </w:r>
         <w:r>
           <w:rPr>
@@ -1745,7 +1745,7 @@
           <w:lang w:val="hr-HR" w:eastAsia="hr-HR"/>
         </w:rPr>
       </w:pPr>
-      <w:hyperlink w:anchor="_Toc80813458" w:history="1">
+      <w:hyperlink w:anchor="_Toc80894977" w:history="1">
         <w:r>
           <w:rPr>
             <w:rStyle w:val="Hiperveza"/>
@@ -1791,7 +1791,7 @@
             <w:noProof/>
             <w:webHidden/>
           </w:rPr>
-          <w:instrText xml:space="preserve"> PAGEREF _Toc80813458 \h </w:instrText>
+          <w:instrText xml:space="preserve"> PAGEREF _Toc80894977 \h </w:instrText>
         </w:r>
         <w:r>
           <w:rPr>
@@ -1837,7 +1837,7 @@
           <w:lang w:val="hr-HR" w:eastAsia="hr-HR"/>
         </w:rPr>
       </w:pPr>
-      <w:hyperlink w:anchor="_Toc80813459" w:history="1">
+      <w:hyperlink w:anchor="_Toc80894978" w:history="1">
         <w:r>
           <w:rPr>
             <w:rStyle w:val="Hiperveza"/>
@@ -1883,7 +1883,7 @@
             <w:noProof/>
             <w:webHidden/>
           </w:rPr>
-          <w:instrText xml:space="preserve"> PAGEREF _Toc80813459 \h </w:instrText>
+          <w:instrText xml:space="preserve"> PAGEREF _Toc80894978 \h </w:instrText>
         </w:r>
         <w:r>
           <w:rPr>
@@ -1929,7 +1929,7 @@
           <w:lang w:val="hr-HR" w:eastAsia="hr-HR"/>
         </w:rPr>
       </w:pPr>
-      <w:hyperlink w:anchor="_Toc80813460" w:history="1">
+      <w:hyperlink w:anchor="_Toc80894979" w:history="1">
         <w:r>
           <w:rPr>
             <w:rStyle w:val="Hiperveza"/>
@@ -1973,7 +1973,7 @@
             <w:noProof/>
             <w:webHidden/>
           </w:rPr>
-          <w:instrText xml:space="preserve"> PAGEREF _Toc80813460 \h </w:instrText>
+          <w:instrText xml:space="preserve"> PAGEREF _Toc80894979 \h </w:instrText>
         </w:r>
         <w:r>
           <w:rPr>
@@ -2022,7 +2022,7 @@
           <w:lang w:val="hr-HR" w:eastAsia="hr-HR"/>
         </w:rPr>
       </w:pPr>
-      <w:hyperlink w:anchor="_Toc80813461" w:history="1">
+      <w:hyperlink w:anchor="_Toc80894980" w:history="1">
         <w:r>
           <w:rPr>
             <w:rStyle w:val="Hiperveza"/>
@@ -2069,7 +2069,7 @@
             <w:noProof/>
             <w:webHidden/>
           </w:rPr>
-          <w:instrText xml:space="preserve"> PAGEREF _Toc80813461 \h </w:instrText>
+          <w:instrText xml:space="preserve"> PAGEREF _Toc80894980 \h </w:instrText>
         </w:r>
         <w:r>
           <w:rPr>
@@ -2115,7 +2115,7 @@
           <w:lang w:val="hr-HR" w:eastAsia="hr-HR"/>
         </w:rPr>
       </w:pPr>
-      <w:hyperlink w:anchor="_Toc80813462" w:history="1">
+      <w:hyperlink w:anchor="_Toc80894981" w:history="1">
         <w:r>
           <w:rPr>
             <w:rStyle w:val="Hiperveza"/>
@@ -2161,7 +2161,7 @@
             <w:noProof/>
             <w:webHidden/>
           </w:rPr>
-          <w:instrText xml:space="preserve"> PAGEREF _Toc80813462 \h </w:instrText>
+          <w:instrText xml:space="preserve"> PAGEREF _Toc80894981 \h </w:instrText>
         </w:r>
         <w:r>
           <w:rPr>
@@ -2210,7 +2210,7 @@
           <w:lang w:val="hr-HR" w:eastAsia="hr-HR"/>
         </w:rPr>
       </w:pPr>
-      <w:hyperlink w:anchor="_Toc80813463" w:history="1">
+      <w:hyperlink w:anchor="_Toc80894982" w:history="1">
         <w:r>
           <w:rPr>
             <w:rStyle w:val="Hiperveza"/>
@@ -2257,7 +2257,7 @@
             <w:noProof/>
             <w:webHidden/>
           </w:rPr>
-          <w:instrText xml:space="preserve"> PAGEREF _Toc80813463 \h </w:instrText>
+          <w:instrText xml:space="preserve"> PAGEREF _Toc80894982 \h </w:instrText>
         </w:r>
         <w:r>
           <w:rPr>
@@ -2303,7 +2303,7 @@
           <w:lang w:val="hr-HR" w:eastAsia="hr-HR"/>
         </w:rPr>
       </w:pPr>
-      <w:hyperlink w:anchor="_Toc80813464" w:history="1">
+      <w:hyperlink w:anchor="_Toc80894983" w:history="1">
         <w:r>
           <w:rPr>
             <w:rStyle w:val="Hiperveza"/>
@@ -2349,7 +2349,7 @@
             <w:noProof/>
             <w:webHidden/>
           </w:rPr>
-          <w:instrText xml:space="preserve"> PAGEREF _Toc80813464 \h </w:instrText>
+          <w:instrText xml:space="preserve"> PAGEREF _Toc80894983 \h </w:instrText>
         </w:r>
         <w:r>
           <w:rPr>
@@ -2395,7 +2395,7 @@
           <w:lang w:val="hr-HR" w:eastAsia="hr-HR"/>
         </w:rPr>
       </w:pPr>
-      <w:hyperlink w:anchor="_Toc80813465" w:history="1">
+      <w:hyperlink w:anchor="_Toc80894984" w:history="1">
         <w:r>
           <w:rPr>
             <w:rStyle w:val="Hiperveza"/>
@@ -2441,7 +2441,7 @@
             <w:noProof/>
             <w:webHidden/>
           </w:rPr>
-          <w:instrText xml:space="preserve"> PAGEREF _Toc80813465 \h </w:instrText>
+          <w:instrText xml:space="preserve"> PAGEREF _Toc80894984 \h </w:instrText>
         </w:r>
         <w:r>
           <w:rPr>
@@ -2487,7 +2487,7 @@
           <w:lang w:val="hr-HR" w:eastAsia="hr-HR"/>
         </w:rPr>
       </w:pPr>
-      <w:hyperlink w:anchor="_Toc80813466" w:history="1">
+      <w:hyperlink w:anchor="_Toc80894985" w:history="1">
         <w:r>
           <w:rPr>
             <w:rStyle w:val="Hiperveza"/>
@@ -2531,7 +2531,7 @@
             <w:noProof/>
             <w:webHidden/>
           </w:rPr>
-          <w:instrText xml:space="preserve"> PAGEREF _Toc80813466 \h </w:instrText>
+          <w:instrText xml:space="preserve"> PAGEREF _Toc80894985 \h </w:instrText>
         </w:r>
         <w:r>
           <w:rPr>
@@ -2577,7 +2577,7 @@
           <w:lang w:val="hr-HR" w:eastAsia="hr-HR"/>
         </w:rPr>
       </w:pPr>
-      <w:hyperlink w:anchor="_Toc80813467" w:history="1">
+      <w:hyperlink w:anchor="_Toc80894986" w:history="1">
         <w:r>
           <w:rPr>
             <w:rStyle w:val="Hiperveza"/>
@@ -2623,7 +2623,7 @@
             <w:noProof/>
             <w:webHidden/>
           </w:rPr>
-          <w:instrText xml:space="preserve"> PAGEREF _Toc80813467 \h </w:instrText>
+          <w:instrText xml:space="preserve"> PAGEREF _Toc80894986 \h </w:instrText>
         </w:r>
         <w:r>
           <w:rPr>
@@ -2669,7 +2669,7 @@
           <w:lang w:val="hr-HR" w:eastAsia="hr-HR"/>
         </w:rPr>
       </w:pPr>
-      <w:hyperlink w:anchor="_Toc80813468" w:history="1">
+      <w:hyperlink w:anchor="_Toc80894987" w:history="1">
         <w:r>
           <w:rPr>
             <w:rStyle w:val="Hiperveza"/>
@@ -2713,7 +2713,7 @@
             <w:noProof/>
             <w:webHidden/>
           </w:rPr>
-          <w:instrText xml:space="preserve"> PAGEREF _Toc80813468 \h </w:instrText>
+          <w:instrText xml:space="preserve"> PAGEREF _Toc80894987 \h </w:instrText>
         </w:r>
         <w:r>
           <w:rPr>
@@ -2759,7 +2759,7 @@
           <w:lang w:val="hr-HR" w:eastAsia="hr-HR"/>
         </w:rPr>
       </w:pPr>
-      <w:hyperlink w:anchor="_Toc80813469" w:history="1">
+      <w:hyperlink w:anchor="_Toc80894988" w:history="1">
         <w:r>
           <w:rPr>
             <w:rStyle w:val="Hiperveza"/>
@@ -2805,7 +2805,7 @@
             <w:noProof/>
             <w:webHidden/>
           </w:rPr>
-          <w:instrText xml:space="preserve"> PAGEREF _Toc80813469 \h </w:instrText>
+          <w:instrText xml:space="preserve"> PAGEREF _Toc80894988 \h </w:instrText>
         </w:r>
         <w:r>
           <w:rPr>
@@ -2851,7 +2851,7 @@
           <w:lang w:val="hr-HR" w:eastAsia="hr-HR"/>
         </w:rPr>
       </w:pPr>
-      <w:hyperlink w:anchor="_Toc80813470" w:history="1">
+      <w:hyperlink w:anchor="_Toc80894989" w:history="1">
         <w:r>
           <w:rPr>
             <w:rStyle w:val="Hiperveza"/>
@@ -2895,7 +2895,7 @@
             <w:noProof/>
             <w:webHidden/>
           </w:rPr>
-          <w:instrText xml:space="preserve"> PAGEREF _Toc80813470 \h </w:instrText>
+          <w:instrText xml:space="preserve"> PAGEREF _Toc80894989 \h </w:instrText>
         </w:r>
         <w:r>
           <w:rPr>
@@ -2941,7 +2941,7 @@
           <w:lang w:val="hr-HR" w:eastAsia="hr-HR"/>
         </w:rPr>
       </w:pPr>
-      <w:hyperlink w:anchor="_Toc80813471" w:history="1">
+      <w:hyperlink w:anchor="_Toc80894990" w:history="1">
         <w:r>
           <w:rPr>
             <w:rStyle w:val="Hiperveza"/>
@@ -2987,7 +2987,7 @@
             <w:noProof/>
             <w:webHidden/>
           </w:rPr>
-          <w:instrText xml:space="preserve"> PAGEREF _Toc80813471 \h </w:instrText>
+          <w:instrText xml:space="preserve"> PAGEREF _Toc80894990 \h </w:instrText>
         </w:r>
         <w:r>
           <w:rPr>
@@ -3033,7 +3033,7 @@
           <w:lang w:val="hr-HR" w:eastAsia="hr-HR"/>
         </w:rPr>
       </w:pPr>
-      <w:hyperlink w:anchor="_Toc80813472" w:history="1">
+      <w:hyperlink w:anchor="_Toc80894991" w:history="1">
         <w:r>
           <w:rPr>
             <w:rStyle w:val="Hiperveza"/>
@@ -3077,7 +3077,7 @@
             <w:noProof/>
             <w:webHidden/>
           </w:rPr>
-          <w:instrText xml:space="preserve"> PAGEREF _Toc80813472 \h </w:instrText>
+          <w:instrText xml:space="preserve"> PAGEREF _Toc80894991 \h </w:instrText>
         </w:r>
         <w:r>
           <w:rPr>
@@ -3126,7 +3126,7 @@
           <w:lang w:val="hr-HR" w:eastAsia="hr-HR"/>
         </w:rPr>
       </w:pPr>
-      <w:hyperlink w:anchor="_Toc80813473" w:history="1">
+      <w:hyperlink w:anchor="_Toc80894992" w:history="1">
         <w:r>
           <w:rPr>
             <w:rStyle w:val="Hiperveza"/>
@@ -3173,7 +3173,7 @@
             <w:noProof/>
             <w:webHidden/>
           </w:rPr>
-          <w:instrText xml:space="preserve"> PAGEREF _Toc80813473 \h </w:instrText>
+          <w:instrText xml:space="preserve"> PAGEREF _Toc80894992 \h </w:instrText>
         </w:r>
         <w:r>
           <w:rPr>
@@ -3219,7 +3219,7 @@
           <w:lang w:val="hr-HR" w:eastAsia="hr-HR"/>
         </w:rPr>
       </w:pPr>
-      <w:hyperlink w:anchor="_Toc80813474" w:history="1">
+      <w:hyperlink w:anchor="_Toc80894993" w:history="1">
         <w:r>
           <w:rPr>
             <w:rStyle w:val="Hiperveza"/>
@@ -3265,7 +3265,7 @@
             <w:noProof/>
             <w:webHidden/>
           </w:rPr>
-          <w:instrText xml:space="preserve"> PAGEREF _Toc80813474 \h </w:instrText>
+          <w:instrText xml:space="preserve"> PAGEREF _Toc80894993 \h </w:instrText>
         </w:r>
         <w:r>
           <w:rPr>
@@ -3311,7 +3311,7 @@
           <w:lang w:val="hr-HR" w:eastAsia="hr-HR"/>
         </w:rPr>
       </w:pPr>
-      <w:hyperlink w:anchor="_Toc80813475" w:history="1">
+      <w:hyperlink w:anchor="_Toc80894994" w:history="1">
         <w:r>
           <w:rPr>
             <w:rStyle w:val="Hiperveza"/>
@@ -3357,7 +3357,7 @@
             <w:noProof/>
             <w:webHidden/>
           </w:rPr>
-          <w:instrText xml:space="preserve"> PAGEREF _Toc80813475 \h </w:instrText>
+          <w:instrText xml:space="preserve"> PAGEREF _Toc80894994 \h </w:instrText>
         </w:r>
         <w:r>
           <w:rPr>
@@ -3403,7 +3403,7 @@
           <w:lang w:val="hr-HR" w:eastAsia="hr-HR"/>
         </w:rPr>
       </w:pPr>
-      <w:hyperlink w:anchor="_Toc80813476" w:history="1">
+      <w:hyperlink w:anchor="_Toc80894995" w:history="1">
         <w:r>
           <w:rPr>
             <w:rStyle w:val="Hiperveza"/>
@@ -3449,7 +3449,7 @@
             <w:noProof/>
             <w:webHidden/>
           </w:rPr>
-          <w:instrText xml:space="preserve"> PAGEREF _Toc80813476 \h </w:instrText>
+          <w:instrText xml:space="preserve"> PAGEREF _Toc80894995 \h </w:instrText>
         </w:r>
         <w:r>
           <w:rPr>
@@ -3495,7 +3495,7 @@
           <w:lang w:val="hr-HR" w:eastAsia="hr-HR"/>
         </w:rPr>
       </w:pPr>
-      <w:hyperlink w:anchor="_Toc80813477" w:history="1">
+      <w:hyperlink w:anchor="_Toc80894996" w:history="1">
         <w:r>
           <w:rPr>
             <w:rStyle w:val="Hiperveza"/>
@@ -3539,7 +3539,7 @@
             <w:noProof/>
             <w:webHidden/>
           </w:rPr>
-          <w:instrText xml:space="preserve"> PAGEREF _Toc80813477 \h </w:instrText>
+          <w:instrText xml:space="preserve"> PAGEREF _Toc80894996 \h </w:instrText>
         </w:r>
         <w:r>
           <w:rPr>
@@ -3585,7 +3585,7 @@
           <w:lang w:val="hr-HR" w:eastAsia="hr-HR"/>
         </w:rPr>
       </w:pPr>
-      <w:hyperlink w:anchor="_Toc80813478" w:history="1">
+      <w:hyperlink w:anchor="_Toc80894997" w:history="1">
         <w:r>
           <w:rPr>
             <w:rStyle w:val="Hiperveza"/>
@@ -3631,7 +3631,7 @@
             <w:noProof/>
             <w:webHidden/>
           </w:rPr>
-          <w:instrText xml:space="preserve"> PAGEREF _Toc80813478 \h </w:instrText>
+          <w:instrText xml:space="preserve"> PAGEREF _Toc80894997 \h </w:instrText>
         </w:r>
         <w:r>
           <w:rPr>
@@ -3677,7 +3677,7 @@
           <w:lang w:val="hr-HR" w:eastAsia="hr-HR"/>
         </w:rPr>
       </w:pPr>
-      <w:hyperlink w:anchor="_Toc80813479" w:history="1">
+      <w:hyperlink w:anchor="_Toc80894998" w:history="1">
         <w:r>
           <w:rPr>
             <w:rStyle w:val="Hiperveza"/>
@@ -3723,7 +3723,7 @@
             <w:noProof/>
             <w:webHidden/>
           </w:rPr>
-          <w:instrText xml:space="preserve"> PAGEREF _Toc80813479 \h </w:instrText>
+          <w:instrText xml:space="preserve"> PAGEREF _Toc80894998 \h </w:instrText>
         </w:r>
         <w:r>
           <w:rPr>
@@ -3772,7 +3772,7 @@
           <w:lang w:val="hr-HR" w:eastAsia="hr-HR"/>
         </w:rPr>
       </w:pPr>
-      <w:hyperlink w:anchor="_Toc80813480" w:history="1">
+      <w:hyperlink w:anchor="_Toc80894999" w:history="1">
         <w:r>
           <w:rPr>
             <w:rStyle w:val="Hiperveza"/>
@@ -3819,7 +3819,7 @@
             <w:noProof/>
             <w:webHidden/>
           </w:rPr>
-          <w:instrText xml:space="preserve"> PAGEREF _Toc80813480 \h </w:instrText>
+          <w:instrText xml:space="preserve"> PAGEREF _Toc80894999 \h </w:instrText>
         </w:r>
         <w:r>
           <w:rPr>
@@ -3865,7 +3865,7 @@
           <w:lang w:val="hr-HR" w:eastAsia="hr-HR"/>
         </w:rPr>
       </w:pPr>
-      <w:hyperlink w:anchor="_Toc80813481" w:history="1">
+      <w:hyperlink w:anchor="_Toc80895000" w:history="1">
         <w:r>
           <w:rPr>
             <w:rStyle w:val="Hiperveza"/>
@@ -3911,7 +3911,7 @@
             <w:noProof/>
             <w:webHidden/>
           </w:rPr>
-          <w:instrText xml:space="preserve"> PAGEREF _Toc80813481 \h </w:instrText>
+          <w:instrText xml:space="preserve"> PAGEREF _Toc80895000 \h </w:instrText>
         </w:r>
         <w:r>
           <w:rPr>
@@ -3957,7 +3957,7 @@
           <w:lang w:val="hr-HR" w:eastAsia="hr-HR"/>
         </w:rPr>
       </w:pPr>
-      <w:hyperlink w:anchor="_Toc80813482" w:history="1">
+      <w:hyperlink w:anchor="_Toc80895001" w:history="1">
         <w:r>
           <w:rPr>
             <w:rStyle w:val="Hiperveza"/>
@@ -4003,7 +4003,7 @@
             <w:noProof/>
             <w:webHidden/>
           </w:rPr>
-          <w:instrText xml:space="preserve"> PAGEREF _Toc80813482 \h </w:instrText>
+          <w:instrText xml:space="preserve"> PAGEREF _Toc80895001 \h </w:instrText>
         </w:r>
         <w:r>
           <w:rPr>
@@ -4049,7 +4049,7 @@
           <w:lang w:val="hr-HR" w:eastAsia="hr-HR"/>
         </w:rPr>
       </w:pPr>
-      <w:hyperlink w:anchor="_Toc80813483" w:history="1">
+      <w:hyperlink w:anchor="_Toc80895002" w:history="1">
         <w:r>
           <w:rPr>
             <w:rStyle w:val="Hiperveza"/>
@@ -4095,7 +4095,7 @@
             <w:noProof/>
             <w:webHidden/>
           </w:rPr>
-          <w:instrText xml:space="preserve"> PAGEREF _Toc80813483 \h </w:instrText>
+          <w:instrText xml:space="preserve"> PAGEREF _Toc80895002 \h </w:instrText>
         </w:r>
         <w:r>
           <w:rPr>
@@ -4141,7 +4141,7 @@
           <w:lang w:val="hr-HR" w:eastAsia="hr-HR"/>
         </w:rPr>
       </w:pPr>
-      <w:hyperlink w:anchor="_Toc80813484" w:history="1">
+      <w:hyperlink w:anchor="_Toc80895003" w:history="1">
         <w:r>
           <w:rPr>
             <w:rStyle w:val="Hiperveza"/>
@@ -4187,7 +4187,7 @@
             <w:noProof/>
             <w:webHidden/>
           </w:rPr>
-          <w:instrText xml:space="preserve"> PAGEREF _Toc80813484 \h </w:instrText>
+          <w:instrText xml:space="preserve"> PAGEREF _Toc80895003 \h </w:instrText>
         </w:r>
         <w:r>
           <w:rPr>
@@ -4233,7 +4233,7 @@
           <w:lang w:val="hr-HR" w:eastAsia="hr-HR"/>
         </w:rPr>
       </w:pPr>
-      <w:hyperlink w:anchor="_Toc80813485" w:history="1">
+      <w:hyperlink w:anchor="_Toc80895004" w:history="1">
         <w:r>
           <w:rPr>
             <w:rStyle w:val="Hiperveza"/>
@@ -4279,7 +4279,7 @@
             <w:noProof/>
             <w:webHidden/>
           </w:rPr>
-          <w:instrText xml:space="preserve"> PAGEREF _Toc80813485 \h </w:instrText>
+          <w:instrText xml:space="preserve"> PAGEREF _Toc80895004 \h </w:instrText>
         </w:r>
         <w:r>
           <w:rPr>
@@ -4325,7 +4325,7 @@
           <w:lang w:val="hr-HR" w:eastAsia="hr-HR"/>
         </w:rPr>
       </w:pPr>
-      <w:hyperlink w:anchor="_Toc80813486" w:history="1">
+      <w:hyperlink w:anchor="_Toc80895005" w:history="1">
         <w:r>
           <w:rPr>
             <w:rStyle w:val="Hiperveza"/>
@@ -4371,7 +4371,7 @@
             <w:noProof/>
             <w:webHidden/>
           </w:rPr>
-          <w:instrText xml:space="preserve"> PAGEREF _Toc80813486 \h </w:instrText>
+          <w:instrText xml:space="preserve"> PAGEREF _Toc80895005 \h </w:instrText>
         </w:r>
         <w:r>
           <w:rPr>
@@ -4420,7 +4420,7 @@
           <w:lang w:val="hr-HR" w:eastAsia="hr-HR"/>
         </w:rPr>
       </w:pPr>
-      <w:hyperlink w:anchor="_Toc80813487" w:history="1">
+      <w:hyperlink w:anchor="_Toc80895006" w:history="1">
         <w:r>
           <w:rPr>
             <w:rStyle w:val="Hiperveza"/>
@@ -4467,7 +4467,7 @@
             <w:noProof/>
             <w:webHidden/>
           </w:rPr>
-          <w:instrText xml:space="preserve"> PAGEREF _Toc80813487 \h </w:instrText>
+          <w:instrText xml:space="preserve"> PAGEREF _Toc80895006 \h </w:instrText>
         </w:r>
         <w:r>
           <w:rPr>
@@ -4513,7 +4513,7 @@
           <w:lang w:val="hr-HR" w:eastAsia="hr-HR"/>
         </w:rPr>
       </w:pPr>
-      <w:hyperlink w:anchor="_Toc80813488" w:history="1">
+      <w:hyperlink w:anchor="_Toc80895007" w:history="1">
         <w:r>
           <w:rPr>
             <w:rStyle w:val="Hiperveza"/>
@@ -4559,7 +4559,7 @@
             <w:noProof/>
             <w:webHidden/>
           </w:rPr>
-          <w:instrText xml:space="preserve"> PAGEREF _Toc80813488 \h </w:instrText>
+          <w:instrText xml:space="preserve"> PAGEREF _Toc80895007 \h </w:instrText>
         </w:r>
         <w:r>
           <w:rPr>
@@ -4605,7 +4605,7 @@
           <w:lang w:val="hr-HR" w:eastAsia="hr-HR"/>
         </w:rPr>
       </w:pPr>
-      <w:hyperlink w:anchor="_Toc80813489" w:history="1">
+      <w:hyperlink w:anchor="_Toc80895008" w:history="1">
         <w:r>
           <w:rPr>
             <w:rStyle w:val="Hiperveza"/>
@@ -4649,7 +4649,7 @@
             <w:noProof/>
             <w:webHidden/>
           </w:rPr>
-          <w:instrText xml:space="preserve"> PAGEREF _Toc80813489 \h </w:instrText>
+          <w:instrText xml:space="preserve"> PAGEREF _Toc80895008 \h </w:instrText>
         </w:r>
         <w:r>
           <w:rPr>
@@ -4695,7 +4695,7 @@
           <w:lang w:val="hr-HR" w:eastAsia="hr-HR"/>
         </w:rPr>
       </w:pPr>
-      <w:hyperlink w:anchor="_Toc80813490" w:history="1">
+      <w:hyperlink w:anchor="_Toc80895009" w:history="1">
         <w:r>
           <w:rPr>
             <w:rStyle w:val="Hiperveza"/>
@@ -4741,7 +4741,7 @@
             <w:noProof/>
             <w:webHidden/>
           </w:rPr>
-          <w:instrText xml:space="preserve"> PAGEREF _Toc80813490 \h </w:instrText>
+          <w:instrText xml:space="preserve"> PAGEREF _Toc80895009 \h </w:instrText>
         </w:r>
         <w:r>
           <w:rPr>
@@ -4787,7 +4787,7 @@
           <w:lang w:val="hr-HR" w:eastAsia="hr-HR"/>
         </w:rPr>
       </w:pPr>
-      <w:hyperlink w:anchor="_Toc80813491" w:history="1">
+      <w:hyperlink w:anchor="_Toc80895010" w:history="1">
         <w:r>
           <w:rPr>
             <w:rStyle w:val="Hiperveza"/>
@@ -4833,7 +4833,7 @@
             <w:noProof/>
             <w:webHidden/>
           </w:rPr>
-          <w:instrText xml:space="preserve"> PAGEREF _Toc80813491 \h </w:instrText>
+          <w:instrText xml:space="preserve"> PAGEREF _Toc80895010 \h </w:instrText>
         </w:r>
         <w:r>
           <w:rPr>
@@ -4879,7 +4879,7 @@
           <w:lang w:val="hr-HR" w:eastAsia="hr-HR"/>
         </w:rPr>
       </w:pPr>
-      <w:hyperlink w:anchor="_Toc80813492" w:history="1">
+      <w:hyperlink w:anchor="_Toc80895011" w:history="1">
         <w:r>
           <w:rPr>
             <w:rStyle w:val="Hiperveza"/>
@@ -4925,7 +4925,7 @@
             <w:noProof/>
             <w:webHidden/>
           </w:rPr>
-          <w:instrText xml:space="preserve"> PAGEREF _Toc80813492 \h </w:instrText>
+          <w:instrText xml:space="preserve"> PAGEREF _Toc80895011 \h </w:instrText>
         </w:r>
         <w:r>
           <w:rPr>
@@ -4945,7 +4945,7 @@
             <w:noProof/>
             <w:webHidden/>
           </w:rPr>
-          <w:t>56</w:t>
+          <w:t>58</w:t>
         </w:r>
         <w:r>
           <w:rPr>
@@ -4971,7 +4971,7 @@
           <w:lang w:val="hr-HR" w:eastAsia="hr-HR"/>
         </w:rPr>
       </w:pPr>
-      <w:hyperlink w:anchor="_Toc80813493" w:history="1">
+      <w:hyperlink w:anchor="_Toc80895012" w:history="1">
         <w:r>
           <w:rPr>
             <w:rStyle w:val="Hiperveza"/>
@@ -5017,7 +5017,7 @@
             <w:noProof/>
             <w:webHidden/>
           </w:rPr>
-          <w:instrText xml:space="preserve"> PAGEREF _Toc80813493 \h </w:instrText>
+          <w:instrText xml:space="preserve"> PAGEREF _Toc80895012 \h </w:instrText>
         </w:r>
         <w:r>
           <w:rPr>
@@ -5037,7 +5037,7 @@
             <w:noProof/>
             <w:webHidden/>
           </w:rPr>
-          <w:t>56</w:t>
+          <w:t>58</w:t>
         </w:r>
         <w:r>
           <w:rPr>
@@ -5063,7 +5063,7 @@
           <w:lang w:val="hr-HR" w:eastAsia="hr-HR"/>
         </w:rPr>
       </w:pPr>
-      <w:hyperlink w:anchor="_Toc80813494" w:history="1">
+      <w:hyperlink w:anchor="_Toc80895013" w:history="1">
         <w:r>
           <w:rPr>
             <w:rStyle w:val="Hiperveza"/>
@@ -5109,7 +5109,7 @@
             <w:noProof/>
             <w:webHidden/>
           </w:rPr>
-          <w:instrText xml:space="preserve"> PAGEREF _Toc80813494 \h </w:instrText>
+          <w:instrText xml:space="preserve"> PAGEREF _Toc80895013 \h </w:instrText>
         </w:r>
         <w:r>
           <w:rPr>
@@ -5129,7 +5129,7 @@
             <w:noProof/>
             <w:webHidden/>
           </w:rPr>
-          <w:t>57</w:t>
+          <w:t>60</w:t>
         </w:r>
         <w:r>
           <w:rPr>
@@ -5158,7 +5158,7 @@
           <w:lang w:val="hr-HR" w:eastAsia="hr-HR"/>
         </w:rPr>
       </w:pPr>
-      <w:hyperlink w:anchor="_Toc80813495" w:history="1">
+      <w:hyperlink w:anchor="_Toc80895014" w:history="1">
         <w:r>
           <w:rPr>
             <w:rStyle w:val="Hiperveza"/>
@@ -5205,7 +5205,7 @@
             <w:noProof/>
             <w:webHidden/>
           </w:rPr>
-          <w:instrText xml:space="preserve"> PAGEREF _Toc80813495 \h </w:instrText>
+          <w:instrText xml:space="preserve"> PAGEREF _Toc80895014 \h </w:instrText>
         </w:r>
         <w:r>
           <w:rPr>
@@ -5225,7 +5225,7 @@
             <w:noProof/>
             <w:webHidden/>
           </w:rPr>
-          <w:t>59</w:t>
+          <w:t>62</w:t>
         </w:r>
         <w:r>
           <w:rPr>
@@ -5253,7 +5253,7 @@
           <w:lang w:val="hr-HR" w:eastAsia="hr-HR"/>
         </w:rPr>
       </w:pPr>
-      <w:hyperlink w:anchor="_Toc80813496" w:history="1">
+      <w:hyperlink w:anchor="_Toc80895015" w:history="1">
         <w:r>
           <w:rPr>
             <w:rStyle w:val="Hiperveza"/>
@@ -5280,7 +5280,7 @@
             <w:noProof/>
             <w:webHidden/>
           </w:rPr>
-          <w:instrText xml:space="preserve"> PAGEREF _Toc80813496 \h </w:instrText>
+          <w:instrText xml:space="preserve"> PAGEREF _Toc80895015 \h </w:instrText>
         </w:r>
         <w:r>
           <w:rPr>
@@ -5300,7 +5300,7 @@
             <w:noProof/>
             <w:webHidden/>
           </w:rPr>
-          <w:t>60</w:t>
+          <w:t>63</w:t>
         </w:r>
         <w:r>
           <w:rPr>
@@ -5328,7 +5328,7 @@
           <w:lang w:val="hr-HR" w:eastAsia="hr-HR"/>
         </w:rPr>
       </w:pPr>
-      <w:hyperlink w:anchor="_Toc80813497" w:history="1">
+      <w:hyperlink w:anchor="_Toc80895016" w:history="1">
         <w:r>
           <w:rPr>
             <w:rStyle w:val="Hiperveza"/>
@@ -5355,7 +5355,7 @@
             <w:noProof/>
             <w:webHidden/>
           </w:rPr>
-          <w:instrText xml:space="preserve"> PAGEREF _Toc80813497 \h </w:instrText>
+          <w:instrText xml:space="preserve"> PAGEREF _Toc80895016 \h </w:instrText>
         </w:r>
         <w:r>
           <w:rPr>
@@ -5375,7 +5375,7 @@
             <w:noProof/>
             <w:webHidden/>
           </w:rPr>
-          <w:t>62</w:t>
+          <w:t>65</w:t>
         </w:r>
         <w:r>
           <w:rPr>
@@ -5403,7 +5403,7 @@
           <w:lang w:val="hr-HR" w:eastAsia="hr-HR"/>
         </w:rPr>
       </w:pPr>
-      <w:hyperlink w:anchor="_Toc80813498" w:history="1">
+      <w:hyperlink w:anchor="_Toc80895017" w:history="1">
         <w:r>
           <w:rPr>
             <w:rStyle w:val="Hiperveza"/>
@@ -5430,7 +5430,7 @@
             <w:noProof/>
             <w:webHidden/>
           </w:rPr>
-          <w:instrText xml:space="preserve"> PAGEREF _Toc80813498 \h </w:instrText>
+          <w:instrText xml:space="preserve"> PAGEREF _Toc80895017 \h </w:instrText>
         </w:r>
         <w:r>
           <w:rPr>
@@ -5450,7 +5450,7 @@
             <w:noProof/>
             <w:webHidden/>
           </w:rPr>
-          <w:t>63</w:t>
+          <w:t>66</w:t>
         </w:r>
         <w:r>
           <w:rPr>
@@ -5478,7 +5478,7 @@
           <w:lang w:val="hr-HR" w:eastAsia="hr-HR"/>
         </w:rPr>
       </w:pPr>
-      <w:hyperlink w:anchor="_Toc80813499" w:history="1">
+      <w:hyperlink w:anchor="_Toc80895018" w:history="1">
         <w:r>
           <w:rPr>
             <w:rStyle w:val="Hiperveza"/>
@@ -5505,7 +5505,7 @@
             <w:noProof/>
             <w:webHidden/>
           </w:rPr>
-          <w:instrText xml:space="preserve"> PAGEREF _Toc80813499 \h </w:instrText>
+          <w:instrText xml:space="preserve"> PAGEREF _Toc80895018 \h </w:instrText>
         </w:r>
         <w:r>
           <w:rPr>
@@ -5525,7 +5525,7 @@
             <w:noProof/>
             <w:webHidden/>
           </w:rPr>
-          <w:t>64</w:t>
+          <w:t>67</w:t>
         </w:r>
         <w:r>
           <w:rPr>
@@ -5553,7 +5553,7 @@
           <w:lang w:val="hr-HR" w:eastAsia="hr-HR"/>
         </w:rPr>
       </w:pPr>
-      <w:hyperlink w:anchor="_Toc80813500" w:history="1">
+      <w:hyperlink w:anchor="_Toc80895019" w:history="1">
         <w:r>
           <w:rPr>
             <w:rStyle w:val="Hiperveza"/>
@@ -5580,7 +5580,7 @@
             <w:noProof/>
             <w:webHidden/>
           </w:rPr>
-          <w:instrText xml:space="preserve"> PAGEREF _Toc80813500 \h </w:instrText>
+          <w:instrText xml:space="preserve"> PAGEREF _Toc80895019 \h </w:instrText>
         </w:r>
         <w:r>
           <w:rPr>
@@ -5600,7 +5600,7 @@
             <w:noProof/>
             <w:webHidden/>
           </w:rPr>
-          <w:t>65</w:t>
+          <w:t>68</w:t>
         </w:r>
         <w:r>
           <w:rPr>
@@ -5625,7 +5625,7 @@
           <w:lang w:val="hr-HR" w:eastAsia="hr-HR"/>
         </w:rPr>
       </w:pPr>
-      <w:hyperlink w:anchor="_Toc80813501" w:history="1">
+      <w:hyperlink w:anchor="_Toc80895020" w:history="1">
         <w:r>
           <w:rPr>
             <w:rStyle w:val="Hiperveza"/>
@@ -5653,7 +5653,7 @@
             <w:noProof/>
             <w:webHidden/>
           </w:rPr>
-          <w:instrText xml:space="preserve"> PAGEREF _Toc80813501 \h </w:instrText>
+          <w:instrText xml:space="preserve"> PAGEREF _Toc80895020 \h </w:instrText>
         </w:r>
         <w:r>
           <w:rPr>
@@ -5673,7 +5673,7 @@
             <w:noProof/>
             <w:webHidden/>
           </w:rPr>
-          <w:t>65</w:t>
+          <w:t>68</w:t>
         </w:r>
         <w:r>
           <w:rPr>
@@ -5708,7 +5708,7 @@
         <w:pStyle w:val="Naslov1"/>
       </w:pPr>
       <w:bookmarkStart w:id="0" w:name="_Toc80033050"/>
-      <w:bookmarkStart w:id="1" w:name="_Toc80813454"/>
+      <w:bookmarkStart w:id="1" w:name="_Toc80894973"/>
       <w:r>
         <w:lastRenderedPageBreak/>
         <w:t>Uvod</w:t>
@@ -6042,7 +6042,7 @@
       <w:pPr>
         <w:pStyle w:val="Naslov1"/>
       </w:pPr>
-      <w:bookmarkStart w:id="2" w:name="_Toc80813455"/>
+      <w:bookmarkStart w:id="2" w:name="_Toc80894974"/>
       <w:r>
         <w:lastRenderedPageBreak/>
         <w:t>Digitalni potpisi</w:t>
@@ -6182,7 +6182,7 @@
           <w:lang w:val="hr-HR"/>
         </w:rPr>
       </w:pPr>
-      <w:bookmarkStart w:id="3" w:name="_Toc80813456"/>
+      <w:bookmarkStart w:id="3" w:name="_Toc80894975"/>
       <w:r>
         <w:rPr>
           <w:lang w:val="hr-HR"/>
@@ -6903,7 +6903,7 @@
       </w:pPr>
       <w:bookmarkStart w:id="4" w:name="_Ref80208434"/>
       <w:bookmarkStart w:id="5" w:name="_Ref80208425"/>
-      <w:bookmarkStart w:id="6" w:name="_Toc80813502"/>
+      <w:bookmarkStart w:id="6" w:name="_Toc80895021"/>
       <w:proofErr w:type="spellStart"/>
       <w:r>
         <w:t>Slika</w:t>
@@ -7036,7 +7036,7 @@
       <w:pPr>
         <w:pStyle w:val="Naslov3"/>
       </w:pPr>
-      <w:bookmarkStart w:id="7" w:name="_Toc80813457"/>
+      <w:bookmarkStart w:id="7" w:name="_Toc80894976"/>
       <w:r>
         <w:t>RSA potpis</w:t>
       </w:r>
@@ -8400,7 +8400,7 @@
           <w:lang w:val="hr-HR"/>
         </w:rPr>
       </w:pPr>
-      <w:bookmarkStart w:id="8" w:name="_Toc80813458"/>
+      <w:bookmarkStart w:id="8" w:name="_Toc80894977"/>
       <w:r>
         <w:rPr>
           <w:lang w:val="hr-HR"/>
@@ -8745,7 +8745,7 @@
           <w:lang w:val="hr-HR"/>
         </w:rPr>
       </w:pPr>
-      <w:bookmarkStart w:id="9" w:name="_Toc80813459"/>
+      <w:bookmarkStart w:id="9" w:name="_Toc80894978"/>
       <w:r>
         <w:rPr>
           <w:lang w:val="hr-HR"/>
@@ -8939,7 +8939,7 @@
       <w:pPr>
         <w:pStyle w:val="Opisslike"/>
       </w:pPr>
-      <w:bookmarkStart w:id="10" w:name="_Toc80813503"/>
+      <w:bookmarkStart w:id="10" w:name="_Toc80895022"/>
       <w:proofErr w:type="spellStart"/>
       <w:r>
         <w:t>Slika</w:t>
@@ -9146,7 +9146,7 @@
         <w:pStyle w:val="Opisslike"/>
       </w:pPr>
       <w:bookmarkStart w:id="11" w:name="_Ref80291582"/>
-      <w:bookmarkStart w:id="12" w:name="_Toc80813504"/>
+      <w:bookmarkStart w:id="12" w:name="_Toc80895023"/>
       <w:proofErr w:type="spellStart"/>
       <w:r>
         <w:t>Slika</w:t>
@@ -9258,7 +9258,7 @@
       <w:pPr>
         <w:pStyle w:val="Naslov3"/>
       </w:pPr>
-      <w:bookmarkStart w:id="13" w:name="_Toc80813460"/>
+      <w:bookmarkStart w:id="13" w:name="_Toc80894979"/>
       <w:r>
         <w:t>Opoziv certifikata</w:t>
       </w:r>
@@ -9464,7 +9464,7 @@
       <w:pPr>
         <w:pStyle w:val="Naslov1"/>
       </w:pPr>
-      <w:bookmarkStart w:id="14" w:name="_Toc80813461"/>
+      <w:bookmarkStart w:id="14" w:name="_Toc80894980"/>
       <w:proofErr w:type="spellStart"/>
       <w:r>
         <w:lastRenderedPageBreak/>
@@ -9798,7 +9798,7 @@
         </w:rPr>
       </w:pPr>
       <w:bookmarkStart w:id="15" w:name="_Ref80113173"/>
-      <w:bookmarkStart w:id="16" w:name="_Toc80813505"/>
+      <w:bookmarkStart w:id="16" w:name="_Toc80895024"/>
       <w:proofErr w:type="spellStart"/>
       <w:r>
         <w:t>Slika</w:t>
@@ -10140,7 +10140,7 @@
         <w:pStyle w:val="Opisslike"/>
       </w:pPr>
       <w:bookmarkStart w:id="17" w:name="_Ref80114349"/>
-      <w:bookmarkStart w:id="18" w:name="_Toc80813506"/>
+      <w:bookmarkStart w:id="18" w:name="_Toc80895025"/>
       <w:proofErr w:type="spellStart"/>
       <w:r>
         <w:t>Slika</w:t>
@@ -10758,7 +10758,7 @@
           <w:lang w:val="hr-HR"/>
         </w:rPr>
       </w:pPr>
-      <w:bookmarkStart w:id="19" w:name="_Toc80813462"/>
+      <w:bookmarkStart w:id="19" w:name="_Toc80894981"/>
       <w:r>
         <w:rPr>
           <w:lang w:val="hr-HR"/>
@@ -11110,7 +11110,7 @@
       <w:pPr>
         <w:pStyle w:val="Naslov1"/>
       </w:pPr>
-      <w:bookmarkStart w:id="20" w:name="_Toc80813463"/>
+      <w:bookmarkStart w:id="20" w:name="_Toc80894982"/>
       <w:proofErr w:type="spellStart"/>
       <w:r>
         <w:lastRenderedPageBreak/>
@@ -17311,7 +17311,7 @@
           <w:lang w:val="hr-HR"/>
         </w:rPr>
       </w:pPr>
-      <w:bookmarkStart w:id="22" w:name="_Toc80813464"/>
+      <w:bookmarkStart w:id="22" w:name="_Toc80894983"/>
       <w:proofErr w:type="spellStart"/>
       <w:r>
         <w:rPr>
@@ -17885,7 +17885,7 @@
           <w:lang w:val="hr-HR"/>
         </w:rPr>
       </w:pPr>
-      <w:bookmarkStart w:id="23" w:name="_Toc80813465"/>
+      <w:bookmarkStart w:id="23" w:name="_Toc80894984"/>
       <w:proofErr w:type="spellStart"/>
       <w:r>
         <w:rPr>
@@ -18180,7 +18180,7 @@
         </w:rPr>
       </w:pPr>
       <w:bookmarkStart w:id="24" w:name="_Ref80374911"/>
-      <w:bookmarkStart w:id="25" w:name="_Toc80813507"/>
+      <w:bookmarkStart w:id="25" w:name="_Toc80895026"/>
       <w:proofErr w:type="spellStart"/>
       <w:r>
         <w:t>Slika</w:t>
@@ -18547,7 +18547,7 @@
         </w:rPr>
       </w:pPr>
       <w:bookmarkStart w:id="26" w:name="_Ref80376164"/>
-      <w:bookmarkStart w:id="27" w:name="_Toc80813508"/>
+      <w:bookmarkStart w:id="27" w:name="_Toc80895027"/>
       <w:proofErr w:type="spellStart"/>
       <w:r>
         <w:t>Slika</w:t>
@@ -19071,7 +19071,7 @@
       <w:pPr>
         <w:pStyle w:val="Naslov3"/>
       </w:pPr>
-      <w:bookmarkStart w:id="28" w:name="_Toc80813466"/>
+      <w:bookmarkStart w:id="28" w:name="_Toc80894985"/>
       <w:r>
         <w:t>Pohrana potpisa</w:t>
       </w:r>
@@ -19301,7 +19301,7 @@
           <w:lang w:val="hr-HR"/>
         </w:rPr>
       </w:pPr>
-      <w:bookmarkStart w:id="29" w:name="_Toc80813467"/>
+      <w:bookmarkStart w:id="29" w:name="_Toc80894986"/>
       <w:proofErr w:type="spellStart"/>
       <w:r>
         <w:rPr>
@@ -19666,7 +19666,7 @@
         <w:pStyle w:val="Opisslike"/>
       </w:pPr>
       <w:bookmarkStart w:id="30" w:name="_Ref80382665"/>
-      <w:bookmarkStart w:id="31" w:name="_Toc80813509"/>
+      <w:bookmarkStart w:id="31" w:name="_Toc80895028"/>
       <w:proofErr w:type="spellStart"/>
       <w:r>
         <w:t>Slika</w:t>
@@ -19933,7 +19933,7 @@
         <w:pStyle w:val="Opisslike"/>
       </w:pPr>
       <w:bookmarkStart w:id="32" w:name="_Ref80430052"/>
-      <w:bookmarkStart w:id="33" w:name="_Toc80813510"/>
+      <w:bookmarkStart w:id="33" w:name="_Toc80895029"/>
       <w:proofErr w:type="spellStart"/>
       <w:r>
         <w:t>Slika</w:t>
@@ -20011,7 +20011,7 @@
       <w:pPr>
         <w:pStyle w:val="Naslov3"/>
       </w:pPr>
-      <w:bookmarkStart w:id="34" w:name="_Toc80813468"/>
+      <w:bookmarkStart w:id="34" w:name="_Toc80894987"/>
       <w:r>
         <w:t>Sintaksa</w:t>
       </w:r>
@@ -20374,7 +20374,7 @@
           <w:lang w:val="hr-HR"/>
         </w:rPr>
       </w:pPr>
-      <w:bookmarkStart w:id="35" w:name="_Toc80813469"/>
+      <w:bookmarkStart w:id="35" w:name="_Toc80894988"/>
       <w:proofErr w:type="spellStart"/>
       <w:r>
         <w:rPr>
@@ -20785,7 +20785,7 @@
       <w:pPr>
         <w:pStyle w:val="Naslov3"/>
       </w:pPr>
-      <w:bookmarkStart w:id="36" w:name="_Toc80813470"/>
+      <w:bookmarkStart w:id="36" w:name="_Toc80894989"/>
       <w:r>
         <w:t>Sintaksa</w:t>
       </w:r>
@@ -20949,7 +20949,7 @@
         </w:rPr>
       </w:pPr>
       <w:bookmarkStart w:id="37" w:name="_Ref80532116"/>
-      <w:bookmarkStart w:id="38" w:name="_Toc80813511"/>
+      <w:bookmarkStart w:id="38" w:name="_Toc80895030"/>
       <w:proofErr w:type="spellStart"/>
       <w:r>
         <w:t>Slika</w:t>
@@ -21198,7 +21198,7 @@
         </w:rPr>
       </w:pPr>
       <w:bookmarkStart w:id="39" w:name="_Ref80531973"/>
-      <w:bookmarkStart w:id="40" w:name="_Toc80813512"/>
+      <w:bookmarkStart w:id="40" w:name="_Toc80895031"/>
       <w:proofErr w:type="spellStart"/>
       <w:r>
         <w:t>Slika</w:t>
@@ -21440,7 +21440,7 @@
         </w:rPr>
       </w:pPr>
       <w:bookmarkStart w:id="41" w:name="_Ref80451459"/>
-      <w:bookmarkStart w:id="42" w:name="_Toc80813513"/>
+      <w:bookmarkStart w:id="42" w:name="_Toc80895032"/>
       <w:proofErr w:type="spellStart"/>
       <w:r>
         <w:t>Slika</w:t>
@@ -21977,7 +21977,7 @@
         <w:pStyle w:val="Opisslike"/>
       </w:pPr>
       <w:bookmarkStart w:id="43" w:name="_Ref80451878"/>
-      <w:bookmarkStart w:id="44" w:name="_Toc80813514"/>
+      <w:bookmarkStart w:id="44" w:name="_Toc80895033"/>
       <w:proofErr w:type="spellStart"/>
       <w:r>
         <w:t>Slika</w:t>
@@ -22050,7 +22050,7 @@
           <w:lang w:val="hr-HR"/>
         </w:rPr>
       </w:pPr>
-      <w:bookmarkStart w:id="45" w:name="_Toc80813471"/>
+      <w:bookmarkStart w:id="45" w:name="_Toc80894990"/>
       <w:r>
         <w:rPr>
           <w:lang w:val="hr-HR"/>
@@ -22413,7 +22413,7 @@
       <w:pPr>
         <w:pStyle w:val="Naslov3"/>
       </w:pPr>
-      <w:bookmarkStart w:id="46" w:name="_Toc80813472"/>
+      <w:bookmarkStart w:id="46" w:name="_Toc80894991"/>
       <w:r>
         <w:t>Prihvaćeni algoritmi</w:t>
       </w:r>
@@ -25184,7 +25184,7 @@
         <w:pStyle w:val="Naslov1"/>
       </w:pPr>
       <w:bookmarkStart w:id="50" w:name="_Toc80033055"/>
-      <w:bookmarkStart w:id="51" w:name="_Toc80813473"/>
+      <w:bookmarkStart w:id="51" w:name="_Toc80894992"/>
       <w:r>
         <w:lastRenderedPageBreak/>
         <w:t>DSS</w:t>
@@ -25721,7 +25721,7 @@
           <w:lang w:val="hr-HR"/>
         </w:rPr>
       </w:pPr>
-      <w:bookmarkStart w:id="52" w:name="_Toc80813474"/>
+      <w:bookmarkStart w:id="52" w:name="_Toc80894993"/>
       <w:r>
         <w:rPr>
           <w:lang w:val="hr-HR"/>
@@ -26068,7 +26068,7 @@
         </w:rPr>
       </w:pPr>
       <w:bookmarkStart w:id="53" w:name="_Ref80529778"/>
-      <w:bookmarkStart w:id="54" w:name="_Toc80813515"/>
+      <w:bookmarkStart w:id="54" w:name="_Toc80895034"/>
       <w:proofErr w:type="spellStart"/>
       <w:r>
         <w:t>Slika</w:t>
@@ -26242,7 +26242,7 @@
           <w:lang w:val="hr-HR"/>
         </w:rPr>
       </w:pPr>
-      <w:bookmarkStart w:id="55" w:name="_Toc80813475"/>
+      <w:bookmarkStart w:id="55" w:name="_Toc80894994"/>
       <w:r>
         <w:rPr>
           <w:lang w:val="hr-HR"/>
@@ -29079,7 +29079,7 @@
         </w:rPr>
       </w:pPr>
       <w:bookmarkStart w:id="57" w:name="_Ref80527421"/>
-      <w:bookmarkStart w:id="58" w:name="_Toc80813516"/>
+      <w:bookmarkStart w:id="58" w:name="_Toc80895035"/>
       <w:proofErr w:type="spellStart"/>
       <w:r>
         <w:t>Slika</w:t>
@@ -29291,7 +29291,7 @@
         <w:pStyle w:val="Opisslike"/>
       </w:pPr>
       <w:bookmarkStart w:id="59" w:name="_Ref80528023"/>
-      <w:bookmarkStart w:id="60" w:name="_Toc80813517"/>
+      <w:bookmarkStart w:id="60" w:name="_Toc80895036"/>
       <w:proofErr w:type="spellStart"/>
       <w:r>
         <w:t>Slika</w:t>
@@ -29931,7 +29931,7 @@
         <w:pStyle w:val="Opisslike"/>
       </w:pPr>
       <w:bookmarkStart w:id="61" w:name="_Ref80531545"/>
-      <w:bookmarkStart w:id="62" w:name="_Toc80813518"/>
+      <w:bookmarkStart w:id="62" w:name="_Toc80895037"/>
       <w:proofErr w:type="spellStart"/>
       <w:r>
         <w:t>Slika</w:t>
@@ -30067,7 +30067,7 @@
           <w:lang w:val="hr-HR"/>
         </w:rPr>
       </w:pPr>
-      <w:bookmarkStart w:id="63" w:name="_Toc80813476"/>
+      <w:bookmarkStart w:id="63" w:name="_Toc80894995"/>
       <w:r>
         <w:rPr>
           <w:lang w:val="hr-HR"/>
@@ -30398,7 +30398,7 @@
         <w:pStyle w:val="Opisslike"/>
       </w:pPr>
       <w:bookmarkStart w:id="64" w:name="_Ref80536383"/>
-      <w:bookmarkStart w:id="65" w:name="_Toc80813519"/>
+      <w:bookmarkStart w:id="65" w:name="_Toc80895038"/>
       <w:proofErr w:type="spellStart"/>
       <w:r>
         <w:t>Slika</w:t>
@@ -30775,7 +30775,7 @@
         </w:rPr>
       </w:pPr>
       <w:bookmarkStart w:id="66" w:name="_Ref80537150"/>
-      <w:bookmarkStart w:id="67" w:name="_Toc80813520"/>
+      <w:bookmarkStart w:id="67" w:name="_Toc80895039"/>
       <w:proofErr w:type="spellStart"/>
       <w:r>
         <w:t>Slika</w:t>
@@ -31124,7 +31124,7 @@
         <w:pStyle w:val="Opisslike"/>
       </w:pPr>
       <w:bookmarkStart w:id="68" w:name="_Ref80537582"/>
-      <w:bookmarkStart w:id="69" w:name="_Toc80813521"/>
+      <w:bookmarkStart w:id="69" w:name="_Toc80895040"/>
       <w:proofErr w:type="spellStart"/>
       <w:r>
         <w:t>Slika</w:t>
@@ -31386,7 +31386,7 @@
         </w:rPr>
       </w:pPr>
       <w:bookmarkStart w:id="70" w:name="_Ref80537900"/>
-      <w:bookmarkStart w:id="71" w:name="_Toc80813522"/>
+      <w:bookmarkStart w:id="71" w:name="_Toc80895041"/>
       <w:proofErr w:type="spellStart"/>
       <w:r>
         <w:t>Slika</w:t>
@@ -31465,7 +31465,7 @@
       <w:pPr>
         <w:pStyle w:val="Naslov3"/>
       </w:pPr>
-      <w:bookmarkStart w:id="72" w:name="_Toc80813477"/>
+      <w:bookmarkStart w:id="72" w:name="_Toc80894996"/>
       <w:r>
         <w:lastRenderedPageBreak/>
         <w:t>Politika valjanosti</w:t>
@@ -31578,7 +31578,7 @@
           <w:lang w:val="hr-HR"/>
         </w:rPr>
       </w:pPr>
-      <w:bookmarkStart w:id="73" w:name="_Toc80813478"/>
+      <w:bookmarkStart w:id="73" w:name="_Toc80894997"/>
       <w:r>
         <w:rPr>
           <w:lang w:val="hr-HR"/>
@@ -31903,7 +31903,7 @@
         <w:pStyle w:val="Opisslike"/>
       </w:pPr>
       <w:bookmarkStart w:id="74" w:name="_Ref80543462"/>
-      <w:bookmarkStart w:id="75" w:name="_Toc80813523"/>
+      <w:bookmarkStart w:id="75" w:name="_Toc80895042"/>
       <w:proofErr w:type="spellStart"/>
       <w:r>
         <w:t>Slika</w:t>
@@ -32000,7 +32000,7 @@
           <w:lang w:val="hr-HR"/>
         </w:rPr>
       </w:pPr>
-      <w:bookmarkStart w:id="76" w:name="_Toc80813479"/>
+      <w:bookmarkStart w:id="76" w:name="_Toc80894998"/>
       <w:r>
         <w:rPr>
           <w:lang w:val="hr-HR"/>
@@ -32431,7 +32431,7 @@
         <w:pStyle w:val="Opisslike"/>
       </w:pPr>
       <w:bookmarkStart w:id="77" w:name="_Ref80544583"/>
-      <w:bookmarkStart w:id="78" w:name="_Toc80813524"/>
+      <w:bookmarkStart w:id="78" w:name="_Toc80895043"/>
       <w:proofErr w:type="spellStart"/>
       <w:r>
         <w:t>Slika</w:t>
@@ -32569,7 +32569,7 @@
         <w:pStyle w:val="Naslov1"/>
       </w:pPr>
       <w:bookmarkStart w:id="79" w:name="_Toc80033056"/>
-      <w:bookmarkStart w:id="80" w:name="_Toc80813480"/>
+      <w:bookmarkStart w:id="80" w:name="_Toc80894999"/>
       <w:r>
         <w:lastRenderedPageBreak/>
         <w:t>Arhitektura sustava</w:t>
@@ -32712,7 +32712,7 @@
         <w:pStyle w:val="Opisslike"/>
       </w:pPr>
       <w:bookmarkStart w:id="81" w:name="_Ref80636677"/>
-      <w:bookmarkStart w:id="82" w:name="_Toc80813525"/>
+      <w:bookmarkStart w:id="82" w:name="_Toc80895044"/>
       <w:proofErr w:type="spellStart"/>
       <w:r>
         <w:t>Slika</w:t>
@@ -32793,7 +32793,7 @@
           <w:lang w:val="hr-HR"/>
         </w:rPr>
       </w:pPr>
-      <w:bookmarkStart w:id="83" w:name="_Toc80813481"/>
+      <w:bookmarkStart w:id="83" w:name="_Toc80895000"/>
       <w:r>
         <w:rPr>
           <w:lang w:val="hr-HR"/>
@@ -32877,7 +32877,7 @@
           <w:lang w:val="hr-HR"/>
         </w:rPr>
       </w:pPr>
-      <w:bookmarkStart w:id="84" w:name="_Toc80813526"/>
+      <w:bookmarkStart w:id="84" w:name="_Toc80895045"/>
       <w:proofErr w:type="spellStart"/>
       <w:r>
         <w:t>Slika</w:t>
@@ -33005,7 +33005,7 @@
           <w:lang w:val="hr-HR"/>
         </w:rPr>
       </w:pPr>
-      <w:bookmarkStart w:id="85" w:name="_Toc80813527"/>
+      <w:bookmarkStart w:id="85" w:name="_Toc80895046"/>
       <w:proofErr w:type="spellStart"/>
       <w:r>
         <w:t>Slika</w:t>
@@ -33126,7 +33126,7 @@
           <w:lang w:val="hr-HR"/>
         </w:rPr>
       </w:pPr>
-      <w:bookmarkStart w:id="86" w:name="_Toc80813528"/>
+      <w:bookmarkStart w:id="86" w:name="_Toc80895047"/>
       <w:proofErr w:type="spellStart"/>
       <w:r>
         <w:t>Slika</w:t>
@@ -33254,7 +33254,7 @@
           <w:lang w:val="hr-HR"/>
         </w:rPr>
       </w:pPr>
-      <w:bookmarkStart w:id="87" w:name="_Toc80813529"/>
+      <w:bookmarkStart w:id="87" w:name="_Toc80895048"/>
       <w:proofErr w:type="spellStart"/>
       <w:r>
         <w:t>Slika</w:t>
@@ -33399,7 +33399,7 @@
           <w:lang w:val="hr-HR"/>
         </w:rPr>
       </w:pPr>
-      <w:bookmarkStart w:id="88" w:name="_Toc80813530"/>
+      <w:bookmarkStart w:id="88" w:name="_Toc80895049"/>
       <w:proofErr w:type="spellStart"/>
       <w:r>
         <w:t>Slika</w:t>
@@ -33551,7 +33551,7 @@
           <w:lang w:val="hr-HR"/>
         </w:rPr>
       </w:pPr>
-      <w:bookmarkStart w:id="89" w:name="_Toc80813531"/>
+      <w:bookmarkStart w:id="89" w:name="_Toc80895050"/>
       <w:proofErr w:type="spellStart"/>
       <w:r>
         <w:t>Slika</w:t>
@@ -33672,7 +33672,7 @@
           <w:lang w:val="hr-HR"/>
         </w:rPr>
       </w:pPr>
-      <w:bookmarkStart w:id="90" w:name="_Toc80813532"/>
+      <w:bookmarkStart w:id="90" w:name="_Toc80895051"/>
       <w:proofErr w:type="spellStart"/>
       <w:r>
         <w:t>Slika</w:t>
@@ -33760,7 +33760,7 @@
           <w:lang w:val="hr-HR"/>
         </w:rPr>
       </w:pPr>
-      <w:bookmarkStart w:id="91" w:name="_Toc80813482"/>
+      <w:bookmarkStart w:id="91" w:name="_Toc80895001"/>
       <w:r>
         <w:rPr>
           <w:lang w:val="hr-HR"/>
@@ -33862,7 +33862,7 @@
           <w:lang w:val="hr-HR"/>
         </w:rPr>
       </w:pPr>
-      <w:bookmarkStart w:id="92" w:name="_Toc80813483"/>
+      <w:bookmarkStart w:id="92" w:name="_Toc80895002"/>
       <w:r>
         <w:rPr>
           <w:lang w:val="hr-HR"/>
@@ -33991,7 +33991,7 @@
           <w:lang w:val="hr-HR"/>
         </w:rPr>
       </w:pPr>
-      <w:bookmarkStart w:id="93" w:name="_Toc80813484"/>
+      <w:bookmarkStart w:id="93" w:name="_Toc80895003"/>
       <w:r>
         <w:rPr>
           <w:lang w:val="hr-HR"/>
@@ -34056,7 +34056,7 @@
           <w:lang w:val="hr-HR"/>
         </w:rPr>
       </w:pPr>
-      <w:bookmarkStart w:id="94" w:name="_Toc80813485"/>
+      <w:bookmarkStart w:id="94" w:name="_Toc80895004"/>
       <w:r>
         <w:rPr>
           <w:lang w:val="hr-HR"/>
@@ -34118,7 +34118,7 @@
           <w:lang w:val="hr-HR"/>
         </w:rPr>
       </w:pPr>
-      <w:bookmarkStart w:id="95" w:name="_Toc80813486"/>
+      <w:bookmarkStart w:id="95" w:name="_Toc80895005"/>
       <w:r>
         <w:rPr>
           <w:lang w:val="hr-HR"/>
@@ -34284,7 +34284,7 @@
         <w:pStyle w:val="Opisslike"/>
       </w:pPr>
       <w:bookmarkStart w:id="96" w:name="_Ref80640592"/>
-      <w:bookmarkStart w:id="97" w:name="_Toc80813533"/>
+      <w:bookmarkStart w:id="97" w:name="_Toc80895052"/>
       <w:proofErr w:type="spellStart"/>
       <w:r>
         <w:t>Slika</w:t>
@@ -34484,7 +34484,7 @@
         <w:pStyle w:val="Naslov1"/>
       </w:pPr>
       <w:bookmarkStart w:id="98" w:name="_Toc80033057"/>
-      <w:bookmarkStart w:id="99" w:name="_Toc80813487"/>
+      <w:bookmarkStart w:id="99" w:name="_Toc80895006"/>
       <w:r>
         <w:lastRenderedPageBreak/>
         <w:t>Implementacija sustava</w:t>
@@ -34788,7 +34788,7 @@
         </w:rPr>
       </w:pPr>
       <w:bookmarkStart w:id="100" w:name="_Ref80723668"/>
-      <w:bookmarkStart w:id="101" w:name="_Toc80813534"/>
+      <w:bookmarkStart w:id="101" w:name="_Toc80895053"/>
       <w:proofErr w:type="spellStart"/>
       <w:r>
         <w:t>Slika</w:t>
@@ -34869,7 +34869,7 @@
           <w:lang w:val="hr-HR"/>
         </w:rPr>
       </w:pPr>
-      <w:bookmarkStart w:id="102" w:name="_Toc80813488"/>
+      <w:bookmarkStart w:id="102" w:name="_Toc80895007"/>
       <w:r>
         <w:rPr>
           <w:lang w:val="hr-HR"/>
@@ -35380,7 +35380,7 @@
         <w:pStyle w:val="Opisslike"/>
       </w:pPr>
       <w:bookmarkStart w:id="103" w:name="_Ref80724943"/>
-      <w:bookmarkStart w:id="104" w:name="_Toc80813535"/>
+      <w:bookmarkStart w:id="104" w:name="_Toc80895054"/>
       <w:proofErr w:type="spellStart"/>
       <w:r>
         <w:t>Slika</w:t>
@@ -35623,7 +35623,7 @@
         <w:pStyle w:val="Opisslike"/>
       </w:pPr>
       <w:bookmarkStart w:id="105" w:name="_Ref80725155"/>
-      <w:bookmarkStart w:id="106" w:name="_Toc80813536"/>
+      <w:bookmarkStart w:id="106" w:name="_Toc80895055"/>
       <w:proofErr w:type="spellStart"/>
       <w:r>
         <w:t>Slika</w:t>
@@ -35711,7 +35711,7 @@
       <w:pPr>
         <w:pStyle w:val="Naslov3"/>
       </w:pPr>
-      <w:bookmarkStart w:id="107" w:name="_Toc80813489"/>
+      <w:bookmarkStart w:id="107" w:name="_Toc80895008"/>
       <w:r>
         <w:t>Pregled PDF datoteke</w:t>
       </w:r>
@@ -35951,7 +35951,7 @@
         </w:rPr>
       </w:pPr>
       <w:bookmarkStart w:id="108" w:name="_Ref80725881"/>
-      <w:bookmarkStart w:id="109" w:name="_Toc80813537"/>
+      <w:bookmarkStart w:id="109" w:name="_Toc80895056"/>
       <w:proofErr w:type="spellStart"/>
       <w:r>
         <w:t>Slika</w:t>
@@ -36025,7 +36025,7 @@
           <w:lang w:val="hr-HR"/>
         </w:rPr>
       </w:pPr>
-      <w:bookmarkStart w:id="110" w:name="_Toc80813490"/>
+      <w:bookmarkStart w:id="110" w:name="_Toc80895009"/>
       <w:r>
         <w:rPr>
           <w:lang w:val="hr-HR"/>
@@ -36418,7 +36418,7 @@
         </w:rPr>
       </w:pPr>
       <w:bookmarkStart w:id="111" w:name="_Ref80812082"/>
-      <w:bookmarkStart w:id="112" w:name="_Toc80813538"/>
+      <w:bookmarkStart w:id="112" w:name="_Toc80895057"/>
       <w:proofErr w:type="spellStart"/>
       <w:r>
         <w:t>Slika</w:t>
@@ -36657,7 +36657,7 @@
         </w:rPr>
       </w:pPr>
       <w:bookmarkStart w:id="113" w:name="_Ref80812516"/>
-      <w:bookmarkStart w:id="114" w:name="_Toc80813539"/>
+      <w:bookmarkStart w:id="114" w:name="_Toc80895058"/>
       <w:proofErr w:type="spellStart"/>
       <w:r>
         <w:t>Slika</w:t>
@@ -37044,7 +37044,7 @@
           <w:lang w:val="hr-HR"/>
         </w:rPr>
       </w:pPr>
-      <w:bookmarkStart w:id="115" w:name="_Toc80813491"/>
+      <w:bookmarkStart w:id="115" w:name="_Toc80895010"/>
       <w:r>
         <w:rPr>
           <w:lang w:val="hr-HR"/>
@@ -37064,15 +37064,1214 @@
         <w:rPr>
           <w:lang w:val="hr-HR"/>
         </w:rPr>
-        <w:t>C</w:t>
-      </w:r>
-    </w:p>
-    <w:p>
-      <w:pPr>
-        <w:rPr>
-          <w:lang w:val="hr-HR"/>
-        </w:rPr>
-      </w:pPr>
+        <w:t>Servis za upravljanje digitalnim potpisima implementiran je koristeći C# programski jezik uparen s .NET 5 razvojnim okvirom. Servis je implementiran kao REST API koji služi kao sučelje klijentskoj aplikaciji.</w:t>
+      </w:r>
+    </w:p>
+    <w:p>
+      <w:pPr>
+        <w:rPr>
+          <w:lang w:val="hr-HR"/>
+        </w:rPr>
+      </w:pPr>
+    </w:p>
+    <w:p>
+      <w:pPr>
+        <w:rPr>
+          <w:lang w:val="hr-HR"/>
+        </w:rPr>
+      </w:pPr>
+      <w:r>
+        <w:rPr>
+          <w:lang w:val="hr-HR"/>
+        </w:rPr>
+        <w:t xml:space="preserve">Servis implementira značajke upravljanja korisničkim računima, korisničkim certifikatima i operacijama potpisivanja i provjera valjanosti potpisa. </w:t>
+      </w:r>
+    </w:p>
+    <w:p>
+      <w:pPr>
+        <w:rPr>
+          <w:lang w:val="hr-HR"/>
+        </w:rPr>
+      </w:pPr>
+    </w:p>
+    <w:p>
+      <w:pPr>
+        <w:rPr>
+          <w:lang w:val="hr-HR"/>
+        </w:rPr>
+      </w:pPr>
+      <w:r>
+        <w:rPr>
+          <w:lang w:val="hr-HR"/>
+        </w:rPr>
+        <w:t xml:space="preserve">Pristup funkcionalnostima servisa ograničen je na prijavljene korisnike korištenjem JWT-a. </w:t>
+      </w:r>
+      <w:r>
+        <w:rPr>
+          <w:lang w:val="hr-HR"/>
+        </w:rPr>
+        <w:fldChar w:fldCharType="begin"/>
+      </w:r>
+      <w:r>
+        <w:rPr>
+          <w:lang w:val="hr-HR"/>
+        </w:rPr>
+        <w:instrText xml:space="preserve"> REF _Ref80891711 \h </w:instrText>
+      </w:r>
+      <w:r>
+        <w:rPr>
+          <w:lang w:val="hr-HR"/>
+        </w:rPr>
+      </w:r>
+      <w:r>
+        <w:rPr>
+          <w:lang w:val="hr-HR"/>
+        </w:rPr>
+        <w:fldChar w:fldCharType="separate"/>
+      </w:r>
+      <w:proofErr w:type="spellStart"/>
+      <w:r>
+        <w:t>Slika</w:t>
+      </w:r>
+      <w:proofErr w:type="spellEnd"/>
+      <w:r>
+        <w:t xml:space="preserve"> </w:t>
+      </w:r>
+      <w:r>
+        <w:rPr>
+          <w:noProof/>
+        </w:rPr>
+        <w:t>7</w:t>
+      </w:r>
+      <w:r>
+        <w:t>.</w:t>
+      </w:r>
+      <w:r>
+        <w:rPr>
+          <w:noProof/>
+        </w:rPr>
+        <w:t>7</w:t>
+      </w:r>
+      <w:r>
+        <w:rPr>
+          <w:lang w:val="hr-HR"/>
+        </w:rPr>
+        <w:fldChar w:fldCharType="end"/>
+      </w:r>
+      <w:r>
+        <w:rPr>
+          <w:lang w:val="hr-HR"/>
+        </w:rPr>
+        <w:t xml:space="preserve"> prikazuje metodu čijim se pozivom JWT autentifikacija može dodati u ASP NET cjevovod.</w:t>
+      </w:r>
+    </w:p>
+    <w:p>
+      <w:pPr>
+        <w:rPr>
+          <w:lang w:val="hr-HR"/>
+        </w:rPr>
+      </w:pPr>
+    </w:p>
+    <w:p>
+      <w:pPr>
+        <w:keepNext/>
+        <w:jc w:val="center"/>
+      </w:pPr>
+      <w:r>
+        <w:rPr>
+          <w:noProof/>
+          <w:lang w:val="hr-HR"/>
+        </w:rPr>
+        <w:drawing>
+          <wp:inline distT="0" distB="0" distL="0" distR="0" wp14:anchorId="279E54C5" wp14:editId="25C1628E">
+            <wp:extent cx="5752465" cy="4997450"/>
+            <wp:effectExtent l="0" t="0" r="635" b="0"/>
+            <wp:docPr id="10" name="Slika 10"/>
+            <wp:cNvGraphicFramePr>
+              <a:graphicFrameLocks xmlns:a="http://schemas.openxmlformats.org/drawingml/2006/main" noChangeAspect="1"/>
+            </wp:cNvGraphicFramePr>
+            <a:graphic xmlns:a="http://schemas.openxmlformats.org/drawingml/2006/main">
+              <a:graphicData uri="http://schemas.openxmlformats.org/drawingml/2006/picture">
+                <pic:pic xmlns:pic="http://schemas.openxmlformats.org/drawingml/2006/picture">
+                  <pic:nvPicPr>
+                    <pic:cNvPr id="0" name="Picture 1"/>
+                    <pic:cNvPicPr>
+                      <a:picLocks noChangeAspect="1" noChangeArrowheads="1"/>
+                    </pic:cNvPicPr>
+                  </pic:nvPicPr>
+                  <pic:blipFill>
+                    <a:blip r:embed="rId51" cstate="print">
+                      <a:extLst>
+                        <a:ext uri="{28A0092B-C50C-407E-A947-70E740481C1C}">
+                          <a14:useLocalDpi xmlns:a14="http://schemas.microsoft.com/office/drawing/2010/main" val="0"/>
+                        </a:ext>
+                      </a:extLst>
+                    </a:blip>
+                    <a:srcRect/>
+                    <a:stretch>
+                      <a:fillRect/>
+                    </a:stretch>
+                  </pic:blipFill>
+                  <pic:spPr bwMode="auto">
+                    <a:xfrm>
+                      <a:off x="0" y="0"/>
+                      <a:ext cx="5752465" cy="4997450"/>
+                    </a:xfrm>
+                    <a:prstGeom prst="rect">
+                      <a:avLst/>
+                    </a:prstGeom>
+                    <a:noFill/>
+                    <a:ln>
+                      <a:noFill/>
+                    </a:ln>
+                  </pic:spPr>
+                </pic:pic>
+              </a:graphicData>
+            </a:graphic>
+          </wp:inline>
+        </w:drawing>
+      </w:r>
+    </w:p>
+    <w:p>
+      <w:pPr>
+        <w:pStyle w:val="Opisslike"/>
+        <w:rPr>
+          <w:lang w:val="hr-HR"/>
+        </w:rPr>
+      </w:pPr>
+      <w:bookmarkStart w:id="116" w:name="_Ref80891711"/>
+      <w:bookmarkStart w:id="117" w:name="_Toc80895059"/>
+      <w:proofErr w:type="spellStart"/>
+      <w:r>
+        <w:t>Slika</w:t>
+      </w:r>
+      <w:proofErr w:type="spellEnd"/>
+      <w:r>
+        <w:t xml:space="preserve"> </w:t>
+      </w:r>
+      <w:r>
+        <w:fldChar w:fldCharType="begin"/>
+      </w:r>
+      <w:r>
+        <w:instrText xml:space="preserve"> STYLEREF 1 \s </w:instrText>
+      </w:r>
+      <w:r>
+        <w:fldChar w:fldCharType="separate"/>
+      </w:r>
+      <w:r>
+        <w:rPr>
+          <w:noProof/>
+        </w:rPr>
+        <w:t>7</w:t>
+      </w:r>
+      <w:r>
+        <w:fldChar w:fldCharType="end"/>
+      </w:r>
+      <w:r>
+        <w:t>.</w:t>
+      </w:r>
+      <w:r>
+        <w:fldChar w:fldCharType="begin"/>
+      </w:r>
+      <w:r>
+        <w:instrText xml:space="preserve"> SEQ Slika \* ARABIC \s 1 </w:instrText>
+      </w:r>
+      <w:r>
+        <w:fldChar w:fldCharType="separate"/>
+      </w:r>
+      <w:r>
+        <w:rPr>
+          <w:noProof/>
+        </w:rPr>
+        <w:t>7</w:t>
+      </w:r>
+      <w:r>
+        <w:fldChar w:fldCharType="end"/>
+      </w:r>
+      <w:bookmarkEnd w:id="116"/>
+      <w:r>
+        <w:t xml:space="preserve"> </w:t>
+      </w:r>
+      <w:proofErr w:type="spellStart"/>
+      <w:r>
+        <w:t>Metoda</w:t>
+      </w:r>
+      <w:proofErr w:type="spellEnd"/>
+      <w:r>
+        <w:t xml:space="preserve"> za </w:t>
+      </w:r>
+      <w:proofErr w:type="spellStart"/>
+      <w:r>
+        <w:t>dodavanje</w:t>
+      </w:r>
+      <w:proofErr w:type="spellEnd"/>
+      <w:r>
+        <w:t xml:space="preserve"> JWT </w:t>
+      </w:r>
+      <w:proofErr w:type="spellStart"/>
+      <w:r>
+        <w:t>autentikacije</w:t>
+      </w:r>
+      <w:proofErr w:type="spellEnd"/>
+      <w:r>
+        <w:t xml:space="preserve"> u ASP NET </w:t>
+      </w:r>
+      <w:proofErr w:type="spellStart"/>
+      <w:r>
+        <w:t>cjevovod</w:t>
+      </w:r>
+      <w:bookmarkEnd w:id="117"/>
+      <w:proofErr w:type="spellEnd"/>
+    </w:p>
+    <w:p>
+      <w:pPr>
+        <w:rPr>
+          <w:lang w:val="hr-HR"/>
+        </w:rPr>
+      </w:pPr>
+    </w:p>
+    <w:p>
+      <w:pPr>
+        <w:rPr>
+          <w:lang w:val="hr-HR"/>
+        </w:rPr>
+      </w:pPr>
+      <w:r>
+        <w:rPr>
+          <w:lang w:val="hr-HR"/>
+        </w:rPr>
+        <w:lastRenderedPageBreak/>
+        <w:t xml:space="preserve">Ovaj mehanizam korišten je zbog jednostavnosti implementacije i široke prihvaćenosti u modernom razvoju REST API-ja. </w:t>
+      </w:r>
+    </w:p>
+    <w:p>
+      <w:pPr>
+        <w:rPr>
+          <w:lang w:val="hr-HR"/>
+        </w:rPr>
+      </w:pPr>
+    </w:p>
+    <w:p>
+      <w:pPr>
+        <w:rPr>
+          <w:lang w:val="hr-HR"/>
+        </w:rPr>
+      </w:pPr>
+      <w:r>
+        <w:rPr>
+          <w:lang w:val="hr-HR"/>
+        </w:rPr>
+        <w:t>Za produkcijsku uporabu ovaj mehanizam može biti ojačan implementacijom 2FA ili MFA mehanizama</w:t>
+      </w:r>
+      <w:r>
+        <w:rPr>
+          <w:lang w:val="hr-HR"/>
+        </w:rPr>
+        <w:t xml:space="preserve"> i korištenjem drugih davatelja usluga autentifikacije poput Google-a ili Facebook-a.</w:t>
+      </w:r>
+    </w:p>
+    <w:p>
+      <w:pPr>
+        <w:rPr>
+          <w:lang w:val="hr-HR"/>
+        </w:rPr>
+      </w:pPr>
+    </w:p>
+    <w:p>
+      <w:pPr>
+        <w:rPr>
+          <w:lang w:val="hr-HR"/>
+        </w:rPr>
+      </w:pPr>
+      <w:r>
+        <w:rPr>
+          <w:lang w:val="hr-HR"/>
+        </w:rPr>
+        <w:t xml:space="preserve">Funkcionalnost potpisivanja moguće je obilježiti politikom koja će onemogućiti korištenje te funkcionalnosti ako korisnik nije prijavljen jednim od povišenih (engl. </w:t>
+      </w:r>
+      <w:proofErr w:type="spellStart"/>
+      <w:r>
+        <w:rPr>
+          <w:i/>
+          <w:iCs/>
+          <w:lang w:val="hr-HR"/>
+        </w:rPr>
+        <w:t>elevated</w:t>
+      </w:r>
+      <w:proofErr w:type="spellEnd"/>
+      <w:r>
+        <w:rPr>
+          <w:lang w:val="hr-HR"/>
+        </w:rPr>
+        <w:t xml:space="preserve">) mehanizama prijave. </w:t>
+      </w:r>
+    </w:p>
+    <w:p>
+      <w:pPr>
+        <w:rPr>
+          <w:lang w:val="hr-HR"/>
+        </w:rPr>
+      </w:pPr>
+    </w:p>
+    <w:p>
+      <w:pPr>
+        <w:rPr>
+          <w:lang w:val="hr-HR"/>
+        </w:rPr>
+      </w:pPr>
+      <w:r>
+        <w:rPr>
+          <w:lang w:val="hr-HR"/>
+        </w:rPr>
+        <w:t>Na ovaj način korisnik može koristiti usluge koje nisu kritične prijavom u sustav koristeći korisničko ime i lozinku, dok je za kritične usluge potrebna povišena razina prijave u sustav.</w:t>
+      </w:r>
+    </w:p>
+    <w:p>
+      <w:pPr>
+        <w:rPr>
+          <w:lang w:val="hr-HR"/>
+        </w:rPr>
+      </w:pPr>
+    </w:p>
+    <w:p>
+      <w:pPr>
+        <w:rPr>
+          <w:lang w:val="hr-HR"/>
+        </w:rPr>
+      </w:pPr>
+      <w:r>
+        <w:rPr>
+          <w:lang w:val="hr-HR"/>
+        </w:rPr>
+        <w:t xml:space="preserve">Servis koristi </w:t>
+      </w:r>
+      <w:proofErr w:type="spellStart"/>
+      <w:r>
+        <w:rPr>
+          <w:rFonts w:ascii="Consolas" w:hAnsi="Consolas"/>
+          <w:lang w:val="hr-HR"/>
+        </w:rPr>
+        <w:t>Entity</w:t>
+      </w:r>
+      <w:proofErr w:type="spellEnd"/>
+      <w:r>
+        <w:rPr>
+          <w:rFonts w:ascii="Consolas" w:hAnsi="Consolas"/>
+          <w:lang w:val="hr-HR"/>
+        </w:rPr>
+        <w:t xml:space="preserve"> Framework</w:t>
+      </w:r>
+      <w:r>
+        <w:rPr>
+          <w:lang w:val="hr-HR"/>
+        </w:rPr>
+        <w:t xml:space="preserve"> </w:t>
+      </w:r>
+      <w:r>
+        <w:rPr>
+          <w:lang w:val="hr-HR"/>
+        </w:rPr>
+        <w:t>biblioteku za upravljanje operacijama vezanim uz bazu podataka. Biblioteka se sastoji od alata za upravljanje bazom podataka i ORM-a.</w:t>
+      </w:r>
+    </w:p>
+    <w:p>
+      <w:pPr>
+        <w:rPr>
+          <w:lang w:val="hr-HR"/>
+        </w:rPr>
+      </w:pPr>
+    </w:p>
+    <w:p>
+      <w:pPr>
+        <w:rPr>
+          <w:lang w:val="hr-HR"/>
+        </w:rPr>
+      </w:pPr>
+      <w:r>
+        <w:rPr>
+          <w:lang w:val="hr-HR"/>
+        </w:rPr>
+        <w:t>O</w:t>
+      </w:r>
+      <w:r>
+        <w:rPr>
+          <w:lang w:val="hr-HR"/>
+        </w:rPr>
+        <w:t xml:space="preserve">ve biblioteke omogućava pisanje koda koji je neovisan o </w:t>
+      </w:r>
+      <w:r>
+        <w:rPr>
+          <w:lang w:val="hr-HR"/>
+        </w:rPr>
+        <w:t xml:space="preserve">korištenoj </w:t>
+      </w:r>
+      <w:r>
+        <w:rPr>
+          <w:lang w:val="hr-HR"/>
+        </w:rPr>
+        <w:t>bazi podataka.</w:t>
+      </w:r>
+      <w:r>
+        <w:rPr>
+          <w:lang w:val="hr-HR"/>
+        </w:rPr>
+        <w:t xml:space="preserve"> Baza podataka je apstrahirana kroz objekt tipa </w:t>
+      </w:r>
+      <w:proofErr w:type="spellStart"/>
+      <w:r>
+        <w:rPr>
+          <w:rFonts w:ascii="Consolas" w:hAnsi="Consolas"/>
+          <w:lang w:val="hr-HR"/>
+        </w:rPr>
+        <w:t>DbContext</w:t>
+      </w:r>
+      <w:proofErr w:type="spellEnd"/>
+      <w:r>
+        <w:rPr>
+          <w:lang w:val="hr-HR"/>
+        </w:rPr>
+        <w:t>.</w:t>
+      </w:r>
+      <w:r>
+        <w:rPr>
+          <w:lang w:val="hr-HR"/>
+        </w:rPr>
+        <w:t xml:space="preserve"> Za promjenu baze podataka potrebno je pozvati drugu funkciju prilikom registracije </w:t>
+      </w:r>
+      <w:proofErr w:type="spellStart"/>
+      <w:r>
+        <w:rPr>
+          <w:rFonts w:ascii="Consolas" w:hAnsi="Consolas"/>
+          <w:lang w:val="hr-HR"/>
+        </w:rPr>
+        <w:t>DbContext</w:t>
+      </w:r>
+      <w:proofErr w:type="spellEnd"/>
+      <w:r>
+        <w:rPr>
+          <w:lang w:val="hr-HR"/>
+        </w:rPr>
+        <w:t xml:space="preserve"> tipa. </w:t>
+      </w:r>
+      <w:r>
+        <w:rPr>
+          <w:lang w:val="hr-HR"/>
+        </w:rPr>
+        <w:fldChar w:fldCharType="begin"/>
+      </w:r>
+      <w:r>
+        <w:rPr>
+          <w:lang w:val="hr-HR"/>
+        </w:rPr>
+        <w:instrText xml:space="preserve"> REF _Ref80893157 \h </w:instrText>
+      </w:r>
+      <w:r>
+        <w:rPr>
+          <w:lang w:val="hr-HR"/>
+        </w:rPr>
+      </w:r>
+      <w:r>
+        <w:rPr>
+          <w:lang w:val="hr-HR"/>
+        </w:rPr>
+        <w:fldChar w:fldCharType="separate"/>
+      </w:r>
+      <w:proofErr w:type="spellStart"/>
+      <w:r>
+        <w:t>Slika</w:t>
+      </w:r>
+      <w:proofErr w:type="spellEnd"/>
+      <w:r>
+        <w:t xml:space="preserve"> </w:t>
+      </w:r>
+      <w:r>
+        <w:rPr>
+          <w:noProof/>
+        </w:rPr>
+        <w:t>7</w:t>
+      </w:r>
+      <w:r>
+        <w:t>.</w:t>
+      </w:r>
+      <w:r>
+        <w:rPr>
+          <w:noProof/>
+        </w:rPr>
+        <w:t>8</w:t>
+      </w:r>
+      <w:r>
+        <w:rPr>
+          <w:lang w:val="hr-HR"/>
+        </w:rPr>
+        <w:fldChar w:fldCharType="end"/>
+      </w:r>
+      <w:r>
+        <w:rPr>
+          <w:lang w:val="hr-HR"/>
+        </w:rPr>
+        <w:t xml:space="preserve"> prikazuje način dodavanja registracije za SQL Server. </w:t>
+      </w:r>
+    </w:p>
+    <w:p>
+      <w:pPr>
+        <w:rPr>
+          <w:lang w:val="hr-HR"/>
+        </w:rPr>
+      </w:pPr>
+    </w:p>
+    <w:p>
+      <w:pPr>
+        <w:keepNext/>
+        <w:jc w:val="center"/>
+      </w:pPr>
+      <w:r>
+        <w:rPr>
+          <w:noProof/>
+          <w:lang w:val="hr-HR"/>
+        </w:rPr>
+        <w:drawing>
+          <wp:inline distT="0" distB="0" distL="0" distR="0" wp14:anchorId="5489CA55" wp14:editId="040FBF85">
+            <wp:extent cx="5752465" cy="1095375"/>
+            <wp:effectExtent l="0" t="0" r="635" b="9525"/>
+            <wp:docPr id="40" name="Slika 40"/>
+            <wp:cNvGraphicFramePr>
+              <a:graphicFrameLocks xmlns:a="http://schemas.openxmlformats.org/drawingml/2006/main" noChangeAspect="1"/>
+            </wp:cNvGraphicFramePr>
+            <a:graphic xmlns:a="http://schemas.openxmlformats.org/drawingml/2006/main">
+              <a:graphicData uri="http://schemas.openxmlformats.org/drawingml/2006/picture">
+                <pic:pic xmlns:pic="http://schemas.openxmlformats.org/drawingml/2006/picture">
+                  <pic:nvPicPr>
+                    <pic:cNvPr id="0" name="Picture 3"/>
+                    <pic:cNvPicPr>
+                      <a:picLocks noChangeAspect="1" noChangeArrowheads="1"/>
+                    </pic:cNvPicPr>
+                  </pic:nvPicPr>
+                  <pic:blipFill>
+                    <a:blip r:embed="rId52" cstate="print">
+                      <a:extLst>
+                        <a:ext uri="{28A0092B-C50C-407E-A947-70E740481C1C}">
+                          <a14:useLocalDpi xmlns:a14="http://schemas.microsoft.com/office/drawing/2010/main" val="0"/>
+                        </a:ext>
+                      </a:extLst>
+                    </a:blip>
+                    <a:srcRect/>
+                    <a:stretch>
+                      <a:fillRect/>
+                    </a:stretch>
+                  </pic:blipFill>
+                  <pic:spPr bwMode="auto">
+                    <a:xfrm>
+                      <a:off x="0" y="0"/>
+                      <a:ext cx="5752465" cy="1095375"/>
+                    </a:xfrm>
+                    <a:prstGeom prst="rect">
+                      <a:avLst/>
+                    </a:prstGeom>
+                    <a:noFill/>
+                    <a:ln>
+                      <a:noFill/>
+                    </a:ln>
+                  </pic:spPr>
+                </pic:pic>
+              </a:graphicData>
+            </a:graphic>
+          </wp:inline>
+        </w:drawing>
+      </w:r>
+    </w:p>
+    <w:p>
+      <w:pPr>
+        <w:pStyle w:val="Opisslike"/>
+        <w:rPr>
+          <w:lang w:val="hr-HR"/>
+        </w:rPr>
+      </w:pPr>
+      <w:bookmarkStart w:id="118" w:name="_Ref80893157"/>
+      <w:bookmarkStart w:id="119" w:name="_Toc80895060"/>
+      <w:proofErr w:type="spellStart"/>
+      <w:r>
+        <w:t>Slika</w:t>
+      </w:r>
+      <w:proofErr w:type="spellEnd"/>
+      <w:r>
+        <w:t xml:space="preserve"> </w:t>
+      </w:r>
+      <w:r>
+        <w:fldChar w:fldCharType="begin"/>
+      </w:r>
+      <w:r>
+        <w:instrText xml:space="preserve"> STYLEREF 1 \s </w:instrText>
+      </w:r>
+      <w:r>
+        <w:fldChar w:fldCharType="separate"/>
+      </w:r>
+      <w:r>
+        <w:rPr>
+          <w:noProof/>
+        </w:rPr>
+        <w:t>7</w:t>
+      </w:r>
+      <w:r>
+        <w:fldChar w:fldCharType="end"/>
+      </w:r>
+      <w:r>
+        <w:t>.</w:t>
+      </w:r>
+      <w:r>
+        <w:fldChar w:fldCharType="begin"/>
+      </w:r>
+      <w:r>
+        <w:instrText xml:space="preserve"> SEQ Slika \* ARABIC \s 1 </w:instrText>
+      </w:r>
+      <w:r>
+        <w:fldChar w:fldCharType="separate"/>
+      </w:r>
+      <w:r>
+        <w:rPr>
+          <w:noProof/>
+        </w:rPr>
+        <w:t>8</w:t>
+      </w:r>
+      <w:r>
+        <w:fldChar w:fldCharType="end"/>
+      </w:r>
+      <w:bookmarkEnd w:id="118"/>
+      <w:r>
+        <w:t xml:space="preserve"> </w:t>
+      </w:r>
+      <w:proofErr w:type="spellStart"/>
+      <w:r>
+        <w:t>Registracija</w:t>
+      </w:r>
+      <w:proofErr w:type="spellEnd"/>
+      <w:r>
+        <w:t xml:space="preserve"> </w:t>
+      </w:r>
+      <w:proofErr w:type="spellStart"/>
+      <w:r>
+        <w:t>servisa</w:t>
+      </w:r>
+      <w:proofErr w:type="spellEnd"/>
+      <w:r>
+        <w:t xml:space="preserve"> </w:t>
+      </w:r>
+      <w:proofErr w:type="spellStart"/>
+      <w:r>
+        <w:t>baze</w:t>
+      </w:r>
+      <w:proofErr w:type="spellEnd"/>
+      <w:r>
+        <w:t xml:space="preserve"> </w:t>
+      </w:r>
+      <w:proofErr w:type="spellStart"/>
+      <w:r>
+        <w:t>podataka</w:t>
+      </w:r>
+      <w:bookmarkEnd w:id="119"/>
+      <w:proofErr w:type="spellEnd"/>
+    </w:p>
+    <w:p>
+      <w:pPr>
+        <w:rPr>
+          <w:lang w:val="hr-HR"/>
+        </w:rPr>
+      </w:pPr>
+    </w:p>
+    <w:p>
+      <w:pPr>
+        <w:rPr>
+          <w:lang w:val="hr-HR"/>
+        </w:rPr>
+      </w:pPr>
+      <w:r>
+        <w:rPr>
+          <w:lang w:val="hr-HR"/>
+        </w:rPr>
+        <w:t xml:space="preserve">Ovaj servis pohranjuje korisničke certifikate u </w:t>
+      </w:r>
+      <w:proofErr w:type="spellStart"/>
+      <w:r>
+        <w:rPr>
+          <w:lang w:val="hr-HR"/>
+        </w:rPr>
+        <w:t>enkriptirane</w:t>
+      </w:r>
+      <w:proofErr w:type="spellEnd"/>
+      <w:r>
+        <w:rPr>
+          <w:lang w:val="hr-HR"/>
+        </w:rPr>
+        <w:t xml:space="preserve"> AES-GCM-256 algoritmom u bazu podataka. Iako nije moguće dobiti status kvalificiranog potpisa na ovaj način, namjera je podizanje razine sigurnosti kroz dostupne kriptografske mehanizme.</w:t>
+      </w:r>
+    </w:p>
+    <w:p>
+      <w:pPr>
+        <w:rPr>
+          <w:lang w:val="hr-HR"/>
+        </w:rPr>
+      </w:pPr>
+    </w:p>
+    <w:p>
+      <w:pPr>
+        <w:rPr>
+          <w:lang w:val="hr-HR"/>
+        </w:rPr>
+      </w:pPr>
+      <w:r>
+        <w:rPr>
+          <w:lang w:val="hr-HR"/>
+        </w:rPr>
+        <w:fldChar w:fldCharType="begin"/>
+      </w:r>
+      <w:r>
+        <w:rPr>
+          <w:lang w:val="hr-HR"/>
+        </w:rPr>
+        <w:instrText xml:space="preserve"> REF _Ref80893949 \h </w:instrText>
+      </w:r>
+      <w:r>
+        <w:rPr>
+          <w:lang w:val="hr-HR"/>
+        </w:rPr>
+      </w:r>
+      <w:r>
+        <w:rPr>
+          <w:lang w:val="hr-HR"/>
+        </w:rPr>
+        <w:fldChar w:fldCharType="separate"/>
+      </w:r>
+      <w:proofErr w:type="spellStart"/>
+      <w:r>
+        <w:t>Slika</w:t>
+      </w:r>
+      <w:proofErr w:type="spellEnd"/>
+      <w:r>
+        <w:t xml:space="preserve"> </w:t>
+      </w:r>
+      <w:r>
+        <w:rPr>
+          <w:noProof/>
+        </w:rPr>
+        <w:t>7</w:t>
+      </w:r>
+      <w:r>
+        <w:t>.</w:t>
+      </w:r>
+      <w:r>
+        <w:rPr>
+          <w:noProof/>
+        </w:rPr>
+        <w:t>9</w:t>
+      </w:r>
+      <w:r>
+        <w:rPr>
+          <w:lang w:val="hr-HR"/>
+        </w:rPr>
+        <w:fldChar w:fldCharType="end"/>
+      </w:r>
+      <w:r>
+        <w:rPr>
+          <w:lang w:val="hr-HR"/>
+        </w:rPr>
+        <w:t xml:space="preserve"> prikazuje implementaciju metode za pridruživanje certifikata korisničkom računu.</w:t>
+      </w:r>
+    </w:p>
+    <w:p>
+      <w:pPr>
+        <w:keepNext/>
+        <w:jc w:val="center"/>
+      </w:pPr>
+      <w:r>
+        <w:rPr>
+          <w:noProof/>
+          <w:lang w:val="hr-HR"/>
+        </w:rPr>
+        <w:lastRenderedPageBreak/>
+        <w:drawing>
+          <wp:inline distT="0" distB="0" distL="0" distR="0" wp14:anchorId="485C8781" wp14:editId="77B9903C">
+            <wp:extent cx="5752465" cy="1765300"/>
+            <wp:effectExtent l="0" t="0" r="635" b="6350"/>
+            <wp:docPr id="45" name="Slika 45"/>
+            <wp:cNvGraphicFramePr>
+              <a:graphicFrameLocks xmlns:a="http://schemas.openxmlformats.org/drawingml/2006/main" noChangeAspect="1"/>
+            </wp:cNvGraphicFramePr>
+            <a:graphic xmlns:a="http://schemas.openxmlformats.org/drawingml/2006/main">
+              <a:graphicData uri="http://schemas.openxmlformats.org/drawingml/2006/picture">
+                <pic:pic xmlns:pic="http://schemas.openxmlformats.org/drawingml/2006/picture">
+                  <pic:nvPicPr>
+                    <pic:cNvPr id="0" name="Picture 4"/>
+                    <pic:cNvPicPr>
+                      <a:picLocks noChangeAspect="1" noChangeArrowheads="1"/>
+                    </pic:cNvPicPr>
+                  </pic:nvPicPr>
+                  <pic:blipFill>
+                    <a:blip r:embed="rId53" cstate="print">
+                      <a:extLst>
+                        <a:ext uri="{28A0092B-C50C-407E-A947-70E740481C1C}">
+                          <a14:useLocalDpi xmlns:a14="http://schemas.microsoft.com/office/drawing/2010/main" val="0"/>
+                        </a:ext>
+                      </a:extLst>
+                    </a:blip>
+                    <a:srcRect/>
+                    <a:stretch>
+                      <a:fillRect/>
+                    </a:stretch>
+                  </pic:blipFill>
+                  <pic:spPr bwMode="auto">
+                    <a:xfrm>
+                      <a:off x="0" y="0"/>
+                      <a:ext cx="5752465" cy="1765300"/>
+                    </a:xfrm>
+                    <a:prstGeom prst="rect">
+                      <a:avLst/>
+                    </a:prstGeom>
+                    <a:noFill/>
+                    <a:ln>
+                      <a:noFill/>
+                    </a:ln>
+                  </pic:spPr>
+                </pic:pic>
+              </a:graphicData>
+            </a:graphic>
+          </wp:inline>
+        </w:drawing>
+      </w:r>
+    </w:p>
+    <w:p>
+      <w:pPr>
+        <w:pStyle w:val="Opisslike"/>
+        <w:rPr>
+          <w:lang w:val="hr-HR"/>
+        </w:rPr>
+      </w:pPr>
+      <w:bookmarkStart w:id="120" w:name="_Ref80893949"/>
+      <w:bookmarkStart w:id="121" w:name="_Toc80895061"/>
+      <w:proofErr w:type="spellStart"/>
+      <w:r>
+        <w:t>Slika</w:t>
+      </w:r>
+      <w:proofErr w:type="spellEnd"/>
+      <w:r>
+        <w:t xml:space="preserve"> </w:t>
+      </w:r>
+      <w:r>
+        <w:fldChar w:fldCharType="begin"/>
+      </w:r>
+      <w:r>
+        <w:instrText xml:space="preserve"> STYLEREF 1 \s </w:instrText>
+      </w:r>
+      <w:r>
+        <w:fldChar w:fldCharType="separate"/>
+      </w:r>
+      <w:r>
+        <w:rPr>
+          <w:noProof/>
+        </w:rPr>
+        <w:t>7</w:t>
+      </w:r>
+      <w:r>
+        <w:fldChar w:fldCharType="end"/>
+      </w:r>
+      <w:r>
+        <w:t>.</w:t>
+      </w:r>
+      <w:r>
+        <w:fldChar w:fldCharType="begin"/>
+      </w:r>
+      <w:r>
+        <w:instrText xml:space="preserve"> SEQ Slika \* ARABIC \s 1 </w:instrText>
+      </w:r>
+      <w:r>
+        <w:fldChar w:fldCharType="separate"/>
+      </w:r>
+      <w:r>
+        <w:rPr>
+          <w:noProof/>
+        </w:rPr>
+        <w:t>9</w:t>
+      </w:r>
+      <w:r>
+        <w:fldChar w:fldCharType="end"/>
+      </w:r>
+      <w:bookmarkEnd w:id="120"/>
+      <w:r>
+        <w:t xml:space="preserve"> </w:t>
+      </w:r>
+      <w:proofErr w:type="spellStart"/>
+      <w:r>
+        <w:t>Metoda</w:t>
+      </w:r>
+      <w:proofErr w:type="spellEnd"/>
+      <w:r>
+        <w:t xml:space="preserve"> za </w:t>
+      </w:r>
+      <w:proofErr w:type="spellStart"/>
+      <w:r>
+        <w:t>dodjeljivanje</w:t>
+      </w:r>
+      <w:proofErr w:type="spellEnd"/>
+      <w:r>
+        <w:t xml:space="preserve"> </w:t>
+      </w:r>
+      <w:proofErr w:type="spellStart"/>
+      <w:r>
+        <w:t>certifikata</w:t>
+      </w:r>
+      <w:proofErr w:type="spellEnd"/>
+      <w:r>
+        <w:t xml:space="preserve"> </w:t>
+      </w:r>
+      <w:proofErr w:type="spellStart"/>
+      <w:r>
+        <w:t>korisničkom</w:t>
+      </w:r>
+      <w:proofErr w:type="spellEnd"/>
+      <w:r>
+        <w:t xml:space="preserve"> </w:t>
+      </w:r>
+      <w:proofErr w:type="spellStart"/>
+      <w:r>
+        <w:t>računu</w:t>
+      </w:r>
+      <w:bookmarkEnd w:id="121"/>
+      <w:proofErr w:type="spellEnd"/>
+    </w:p>
+    <w:p>
+      <w:pPr>
+        <w:jc w:val="center"/>
+        <w:rPr>
+          <w:lang w:val="hr-HR"/>
+        </w:rPr>
+      </w:pPr>
+    </w:p>
+    <w:p>
+      <w:pPr>
+        <w:jc w:val="left"/>
+        <w:rPr>
+          <w:lang w:val="hr-HR"/>
+        </w:rPr>
+      </w:pPr>
+      <w:r>
+        <w:rPr>
+          <w:lang w:val="hr-HR"/>
+        </w:rPr>
+        <w:fldChar w:fldCharType="begin"/>
+      </w:r>
+      <w:r>
+        <w:rPr>
+          <w:lang w:val="hr-HR"/>
+        </w:rPr>
+        <w:instrText xml:space="preserve"> REF _Ref80893986 \h </w:instrText>
+      </w:r>
+      <w:r>
+        <w:rPr>
+          <w:lang w:val="hr-HR"/>
+        </w:rPr>
+      </w:r>
+      <w:r>
+        <w:rPr>
+          <w:lang w:val="hr-HR"/>
+        </w:rPr>
+        <w:fldChar w:fldCharType="separate"/>
+      </w:r>
+      <w:proofErr w:type="spellStart"/>
+      <w:r>
+        <w:t>Slika</w:t>
+      </w:r>
+      <w:proofErr w:type="spellEnd"/>
+      <w:r>
+        <w:t xml:space="preserve"> </w:t>
+      </w:r>
+      <w:r>
+        <w:rPr>
+          <w:noProof/>
+        </w:rPr>
+        <w:t>7</w:t>
+      </w:r>
+      <w:r>
+        <w:t>.</w:t>
+      </w:r>
+      <w:r>
+        <w:rPr>
+          <w:noProof/>
+        </w:rPr>
+        <w:t>10</w:t>
+      </w:r>
+      <w:r>
+        <w:rPr>
+          <w:lang w:val="hr-HR"/>
+        </w:rPr>
+        <w:fldChar w:fldCharType="end"/>
+      </w:r>
+      <w:r>
+        <w:rPr>
+          <w:lang w:val="hr-HR"/>
+        </w:rPr>
+        <w:t xml:space="preserve"> prikazuje implementaciju pomoćne metode za </w:t>
+      </w:r>
+      <w:r>
+        <w:rPr>
+          <w:lang w:val="hr-HR"/>
+        </w:rPr>
+        <w:t>enkripciju niza bajtova</w:t>
+      </w:r>
+      <w:r>
+        <w:rPr>
+          <w:lang w:val="hr-HR"/>
+        </w:rPr>
+        <w:t xml:space="preserve"> koja se koristi prilikom pridruživanja certifikata.</w:t>
+      </w:r>
+    </w:p>
+    <w:p>
+      <w:pPr>
+        <w:jc w:val="left"/>
+        <w:rPr>
+          <w:lang w:val="hr-HR"/>
+        </w:rPr>
+      </w:pPr>
+    </w:p>
+    <w:p>
+      <w:pPr>
+        <w:keepNext/>
+        <w:jc w:val="center"/>
+      </w:pPr>
+      <w:r>
+        <w:rPr>
+          <w:noProof/>
+          <w:lang w:val="hr-HR"/>
+        </w:rPr>
+        <w:drawing>
+          <wp:inline distT="0" distB="0" distL="0" distR="0" wp14:anchorId="7DB7413D" wp14:editId="6D6045A8">
+            <wp:extent cx="5752465" cy="2711450"/>
+            <wp:effectExtent l="0" t="0" r="635" b="0"/>
+            <wp:docPr id="50" name="Slika 50"/>
+            <wp:cNvGraphicFramePr>
+              <a:graphicFrameLocks xmlns:a="http://schemas.openxmlformats.org/drawingml/2006/main" noChangeAspect="1"/>
+            </wp:cNvGraphicFramePr>
+            <a:graphic xmlns:a="http://schemas.openxmlformats.org/drawingml/2006/main">
+              <a:graphicData uri="http://schemas.openxmlformats.org/drawingml/2006/picture">
+                <pic:pic xmlns:pic="http://schemas.openxmlformats.org/drawingml/2006/picture">
+                  <pic:nvPicPr>
+                    <pic:cNvPr id="0" name="Picture 6"/>
+                    <pic:cNvPicPr>
+                      <a:picLocks noChangeAspect="1" noChangeArrowheads="1"/>
+                    </pic:cNvPicPr>
+                  </pic:nvPicPr>
+                  <pic:blipFill>
+                    <a:blip r:embed="rId54" cstate="print">
+                      <a:extLst>
+                        <a:ext uri="{28A0092B-C50C-407E-A947-70E740481C1C}">
+                          <a14:useLocalDpi xmlns:a14="http://schemas.microsoft.com/office/drawing/2010/main" val="0"/>
+                        </a:ext>
+                      </a:extLst>
+                    </a:blip>
+                    <a:srcRect/>
+                    <a:stretch>
+                      <a:fillRect/>
+                    </a:stretch>
+                  </pic:blipFill>
+                  <pic:spPr bwMode="auto">
+                    <a:xfrm>
+                      <a:off x="0" y="0"/>
+                      <a:ext cx="5752465" cy="2711450"/>
+                    </a:xfrm>
+                    <a:prstGeom prst="rect">
+                      <a:avLst/>
+                    </a:prstGeom>
+                    <a:noFill/>
+                    <a:ln>
+                      <a:noFill/>
+                    </a:ln>
+                  </pic:spPr>
+                </pic:pic>
+              </a:graphicData>
+            </a:graphic>
+          </wp:inline>
+        </w:drawing>
+      </w:r>
+    </w:p>
+    <w:p>
+      <w:pPr>
+        <w:pStyle w:val="Opisslike"/>
+        <w:rPr>
+          <w:lang w:val="hr-HR"/>
+        </w:rPr>
+      </w:pPr>
+      <w:bookmarkStart w:id="122" w:name="_Ref80893986"/>
+      <w:bookmarkStart w:id="123" w:name="_Toc80895062"/>
+      <w:proofErr w:type="spellStart"/>
+      <w:r>
+        <w:t>Slika</w:t>
+      </w:r>
+      <w:proofErr w:type="spellEnd"/>
+      <w:r>
+        <w:t xml:space="preserve"> </w:t>
+      </w:r>
+      <w:r>
+        <w:fldChar w:fldCharType="begin"/>
+      </w:r>
+      <w:r>
+        <w:instrText xml:space="preserve"> STYLEREF 1 \s </w:instrText>
+      </w:r>
+      <w:r>
+        <w:fldChar w:fldCharType="separate"/>
+      </w:r>
+      <w:r>
+        <w:rPr>
+          <w:noProof/>
+        </w:rPr>
+        <w:t>7</w:t>
+      </w:r>
+      <w:r>
+        <w:fldChar w:fldCharType="end"/>
+      </w:r>
+      <w:r>
+        <w:t>.</w:t>
+      </w:r>
+      <w:r>
+        <w:fldChar w:fldCharType="begin"/>
+      </w:r>
+      <w:r>
+        <w:instrText xml:space="preserve"> SEQ Slika \* ARABIC \s 1 </w:instrText>
+      </w:r>
+      <w:r>
+        <w:fldChar w:fldCharType="separate"/>
+      </w:r>
+      <w:r>
+        <w:rPr>
+          <w:noProof/>
+        </w:rPr>
+        <w:t>10</w:t>
+      </w:r>
+      <w:r>
+        <w:fldChar w:fldCharType="end"/>
+      </w:r>
+      <w:bookmarkEnd w:id="122"/>
+      <w:r>
+        <w:t xml:space="preserve"> </w:t>
+      </w:r>
+      <w:proofErr w:type="spellStart"/>
+      <w:r>
+        <w:t>Pomoćna</w:t>
+      </w:r>
+      <w:proofErr w:type="spellEnd"/>
+      <w:r>
+        <w:t xml:space="preserve"> </w:t>
+      </w:r>
+      <w:proofErr w:type="spellStart"/>
+      <w:r>
+        <w:t>metoda</w:t>
+      </w:r>
+      <w:proofErr w:type="spellEnd"/>
+      <w:r>
+        <w:t xml:space="preserve"> za </w:t>
+      </w:r>
+      <w:proofErr w:type="spellStart"/>
+      <w:r>
+        <w:t>enkripciju</w:t>
+      </w:r>
+      <w:bookmarkEnd w:id="123"/>
+      <w:proofErr w:type="spellEnd"/>
     </w:p>
     <w:p>
       <w:pPr>
@@ -37081,14 +38280,14 @@
           <w:lang w:val="hr-HR"/>
         </w:rPr>
       </w:pPr>
-      <w:bookmarkStart w:id="116" w:name="_Toc80813492"/>
+      <w:bookmarkStart w:id="124" w:name="_Toc80895011"/>
       <w:r>
         <w:rPr>
           <w:lang w:val="hr-HR"/>
         </w:rPr>
         <w:t>Testni PKI</w:t>
       </w:r>
-      <w:bookmarkEnd w:id="116"/>
+      <w:bookmarkEnd w:id="124"/>
     </w:p>
     <w:p>
       <w:pPr>
@@ -37110,14 +38309,14 @@
           <w:lang w:val="hr-HR"/>
         </w:rPr>
       </w:pPr>
-      <w:bookmarkStart w:id="117" w:name="_Toc80813493"/>
+      <w:bookmarkStart w:id="125" w:name="_Toc80895012"/>
       <w:r>
         <w:rPr>
           <w:lang w:val="hr-HR"/>
         </w:rPr>
         <w:t>CRL poslužitelj</w:t>
       </w:r>
-      <w:bookmarkEnd w:id="117"/>
+      <w:bookmarkEnd w:id="125"/>
     </w:p>
     <w:p>
       <w:pPr>
@@ -37187,6 +38386,7 @@
         <w:rPr>
           <w:lang w:val="hr-HR"/>
         </w:rPr>
+        <w:lastRenderedPageBreak/>
         <w:t xml:space="preserve">Koristeći </w:t>
       </w:r>
       <w:proofErr w:type="spellStart"/>
@@ -37325,7 +38525,7 @@
                     </pic:cNvPicPr>
                   </pic:nvPicPr>
                   <pic:blipFill>
-                    <a:blip r:embed="rId51" cstate="print">
+                    <a:blip r:embed="rId55" cstate="print">
                       <a:extLst>
                         <a:ext uri="{28A0092B-C50C-407E-A947-70E740481C1C}">
                           <a14:useLocalDpi xmlns:a14="http://schemas.microsoft.com/office/drawing/2010/main" val="0"/>
@@ -37364,8 +38564,8 @@
           <w:lang w:val="hr-HR"/>
         </w:rPr>
       </w:pPr>
-      <w:bookmarkStart w:id="118" w:name="_Ref80726635"/>
-      <w:bookmarkStart w:id="119" w:name="_Toc80813540"/>
+      <w:bookmarkStart w:id="126" w:name="_Ref80726635"/>
+      <w:bookmarkStart w:id="127" w:name="_Toc80895063"/>
       <w:proofErr w:type="spellStart"/>
       <w:r>
         <w:t>Slika</w:t>
@@ -37408,12 +38608,12 @@
         <w:rPr>
           <w:noProof/>
         </w:rPr>
-        <w:t>7</w:t>
+        <w:t>11</w:t>
       </w:r>
       <w:r>
         <w:fldChar w:fldCharType="end"/>
       </w:r>
-      <w:bookmarkEnd w:id="118"/>
+      <w:bookmarkEnd w:id="126"/>
       <w:r>
         <w:t xml:space="preserve"> </w:t>
       </w:r>
@@ -37437,7 +38637,7 @@
       <w:r>
         <w:t>datoteka</w:t>
       </w:r>
-      <w:bookmarkEnd w:id="119"/>
+      <w:bookmarkEnd w:id="127"/>
       <w:proofErr w:type="spellEnd"/>
     </w:p>
     <w:p>
@@ -37563,7 +38763,6 @@
           <w:noProof/>
           <w:lang w:val="hr-HR"/>
         </w:rPr>
-        <w:lastRenderedPageBreak/>
         <w:drawing>
           <wp:inline distT="0" distB="0" distL="0" distR="0" wp14:anchorId="1AD00179" wp14:editId="609E1E24">
             <wp:extent cx="5741670" cy="2456180"/>
@@ -37582,7 +38781,7 @@
                     </pic:cNvPicPr>
                   </pic:nvPicPr>
                   <pic:blipFill>
-                    <a:blip r:embed="rId52" cstate="print">
+                    <a:blip r:embed="rId56" cstate="print">
                       <a:extLst>
                         <a:ext uri="{28A0092B-C50C-407E-A947-70E740481C1C}">
                           <a14:useLocalDpi xmlns:a14="http://schemas.microsoft.com/office/drawing/2010/main" val="0"/>
@@ -37618,8 +38817,8 @@
       <w:pPr>
         <w:pStyle w:val="Opisslike"/>
       </w:pPr>
-      <w:bookmarkStart w:id="120" w:name="_Ref80726743"/>
-      <w:bookmarkStart w:id="121" w:name="_Toc80813541"/>
+      <w:bookmarkStart w:id="128" w:name="_Ref80726743"/>
+      <w:bookmarkStart w:id="129" w:name="_Toc80895064"/>
       <w:proofErr w:type="spellStart"/>
       <w:r>
         <w:t>Slika</w:t>
@@ -37662,12 +38861,12 @@
         <w:rPr>
           <w:noProof/>
         </w:rPr>
-        <w:t>8</w:t>
+        <w:t>12</w:t>
       </w:r>
       <w:r>
         <w:fldChar w:fldCharType="end"/>
       </w:r>
-      <w:bookmarkEnd w:id="120"/>
+      <w:bookmarkEnd w:id="128"/>
       <w:r>
         <w:t xml:space="preserve"> </w:t>
       </w:r>
@@ -37703,7 +38902,7 @@
       <w:r>
         <w:t xml:space="preserve"> Docker</w:t>
       </w:r>
-      <w:bookmarkEnd w:id="121"/>
+      <w:bookmarkEnd w:id="129"/>
     </w:p>
     <w:p/>
     <w:p>
@@ -37716,6 +38915,7 @@
         <w:rPr>
           <w:lang w:val="hr-HR"/>
         </w:rPr>
+        <w:lastRenderedPageBreak/>
         <w:t xml:space="preserve">Liste opoziva </w:t>
       </w:r>
       <w:r>
@@ -37733,32 +38933,26 @@
           <w:lang w:val="hr-HR"/>
         </w:rPr>
       </w:pPr>
-      <w:bookmarkStart w:id="122" w:name="_Toc80813494"/>
+      <w:bookmarkStart w:id="130" w:name="_Toc80895013"/>
       <w:r>
         <w:rPr>
           <w:lang w:val="hr-HR"/>
         </w:rPr>
         <w:t>OCSP poslužitelj</w:t>
       </w:r>
-      <w:bookmarkEnd w:id="122"/>
-    </w:p>
-    <w:p>
-      <w:pPr>
-        <w:rPr>
-          <w:lang w:val="hr-HR"/>
-        </w:rPr>
-      </w:pPr>
-      <w:r>
-        <w:rPr>
-          <w:lang w:val="hr-HR"/>
-        </w:rPr>
-        <w:t>OCSP</w:t>
-      </w:r>
-      <w:r>
-        <w:rPr>
-          <w:lang w:val="hr-HR"/>
-        </w:rPr>
-        <w:t xml:space="preserve"> poslužitelj implementiran je kao HTTP poslužitelj uz pomoć </w:t>
+      <w:bookmarkEnd w:id="130"/>
+    </w:p>
+    <w:p>
+      <w:pPr>
+        <w:rPr>
+          <w:lang w:val="hr-HR"/>
+        </w:rPr>
+      </w:pPr>
+      <w:r>
+        <w:rPr>
+          <w:lang w:val="hr-HR"/>
+        </w:rPr>
+        <w:t xml:space="preserve">OCSP poslužitelj implementiran je kao HTTP poslužitelj uz pomoć </w:t>
       </w:r>
       <w:proofErr w:type="spellStart"/>
       <w:r>
@@ -37772,13 +38966,7 @@
         <w:rPr>
           <w:lang w:val="hr-HR"/>
         </w:rPr>
-        <w:t xml:space="preserve"> alata.</w:t>
-      </w:r>
-      <w:r>
-        <w:rPr>
-          <w:lang w:val="hr-HR"/>
-        </w:rPr>
-        <w:t xml:space="preserve"> </w:t>
+        <w:t xml:space="preserve"> alata. </w:t>
       </w:r>
       <w:proofErr w:type="spellStart"/>
       <w:r>
@@ -37974,7 +39162,7 @@
                     </pic:cNvPicPr>
                   </pic:nvPicPr>
                   <pic:blipFill>
-                    <a:blip r:embed="rId53" cstate="print">
+                    <a:blip r:embed="rId57" cstate="print">
                       <a:extLst>
                         <a:ext uri="{28A0092B-C50C-407E-A947-70E740481C1C}">
                           <a14:useLocalDpi xmlns:a14="http://schemas.microsoft.com/office/drawing/2010/main" val="0"/>
@@ -38013,8 +39201,8 @@
           <w:lang w:val="hr-HR"/>
         </w:rPr>
       </w:pPr>
-      <w:bookmarkStart w:id="123" w:name="_Ref80813211"/>
-      <w:bookmarkStart w:id="124" w:name="_Toc80813542"/>
+      <w:bookmarkStart w:id="131" w:name="_Ref80813211"/>
+      <w:bookmarkStart w:id="132" w:name="_Toc80895065"/>
       <w:proofErr w:type="spellStart"/>
       <w:r>
         <w:t>Slika</w:t>
@@ -38057,12 +39245,12 @@
         <w:rPr>
           <w:noProof/>
         </w:rPr>
-        <w:t>9</w:t>
+        <w:t>13</w:t>
       </w:r>
       <w:r>
         <w:fldChar w:fldCharType="end"/>
       </w:r>
-      <w:bookmarkEnd w:id="123"/>
+      <w:bookmarkEnd w:id="131"/>
       <w:r>
         <w:t xml:space="preserve"> Bash </w:t>
       </w:r>
@@ -38086,7 +39274,7 @@
       <w:r>
         <w:t>poslužitelja</w:t>
       </w:r>
-      <w:bookmarkEnd w:id="124"/>
+      <w:bookmarkEnd w:id="132"/>
       <w:proofErr w:type="spellEnd"/>
     </w:p>
     <w:p>
@@ -38218,7 +39406,7 @@
                     </pic:cNvPicPr>
                   </pic:nvPicPr>
                   <pic:blipFill>
-                    <a:blip r:embed="rId54" cstate="print">
+                    <a:blip r:embed="rId58" cstate="print">
                       <a:extLst>
                         <a:ext uri="{28A0092B-C50C-407E-A947-70E740481C1C}">
                           <a14:useLocalDpi xmlns:a14="http://schemas.microsoft.com/office/drawing/2010/main" val="0"/>
@@ -38257,8 +39445,8 @@
           <w:lang w:val="hr-HR"/>
         </w:rPr>
       </w:pPr>
-      <w:bookmarkStart w:id="125" w:name="_Ref80813401"/>
-      <w:bookmarkStart w:id="126" w:name="_Toc80813543"/>
+      <w:bookmarkStart w:id="133" w:name="_Ref80813401"/>
+      <w:bookmarkStart w:id="134" w:name="_Toc80895066"/>
       <w:proofErr w:type="spellStart"/>
       <w:r>
         <w:t>Slika</w:t>
@@ -38301,12 +39489,12 @@
         <w:rPr>
           <w:noProof/>
         </w:rPr>
-        <w:t>10</w:t>
+        <w:t>14</w:t>
       </w:r>
       <w:r>
         <w:fldChar w:fldCharType="end"/>
       </w:r>
-      <w:bookmarkEnd w:id="125"/>
+      <w:bookmarkEnd w:id="133"/>
       <w:r>
         <w:t xml:space="preserve"> </w:t>
       </w:r>
@@ -38342,7 +39530,7 @@
       <w:r>
         <w:t xml:space="preserve"> Docker</w:t>
       </w:r>
-      <w:bookmarkEnd w:id="126"/>
+      <w:bookmarkEnd w:id="134"/>
     </w:p>
     <w:p>
       <w:pPr>
@@ -38355,14 +39543,14 @@
       <w:pPr>
         <w:pStyle w:val="Naslov1"/>
       </w:pPr>
-      <w:bookmarkStart w:id="127" w:name="_Toc80033058"/>
-      <w:bookmarkStart w:id="128" w:name="_Toc80813495"/>
+      <w:bookmarkStart w:id="135" w:name="_Toc80033058"/>
+      <w:bookmarkStart w:id="136" w:name="_Toc80895014"/>
       <w:r>
         <w:lastRenderedPageBreak/>
         <w:t>Zaključak</w:t>
       </w:r>
-      <w:bookmarkEnd w:id="127"/>
-      <w:bookmarkEnd w:id="128"/>
+      <w:bookmarkEnd w:id="135"/>
+      <w:bookmarkEnd w:id="136"/>
     </w:p>
     <w:p>
       <w:pPr>
@@ -38400,14 +39588,14 @@
           <w:numId w:val="0"/>
         </w:numPr>
       </w:pPr>
-      <w:bookmarkStart w:id="129" w:name="_Toc80033059"/>
-      <w:bookmarkStart w:id="130" w:name="_Toc80813496"/>
+      <w:bookmarkStart w:id="137" w:name="_Toc80033059"/>
+      <w:bookmarkStart w:id="138" w:name="_Toc80895015"/>
       <w:r>
         <w:lastRenderedPageBreak/>
         <w:t>Literatura</w:t>
       </w:r>
-      <w:bookmarkEnd w:id="129"/>
-      <w:bookmarkEnd w:id="130"/>
+      <w:bookmarkEnd w:id="137"/>
+      <w:bookmarkEnd w:id="138"/>
     </w:p>
     <w:p>
       <w:pPr>
@@ -38545,7 +39733,7 @@
         </w:rPr>
         <w:t xml:space="preserve">“, s Interneta, </w:t>
       </w:r>
-      <w:hyperlink r:id="rId55" w:history="1">
+      <w:hyperlink r:id="rId59" w:history="1">
         <w:r>
           <w:rPr>
             <w:rStyle w:val="Hiperveza"/>
@@ -38643,7 +39831,7 @@
         </w:rPr>
         <w:t xml:space="preserve"> signature“, s Interneta, </w:t>
       </w:r>
-      <w:hyperlink r:id="rId56" w:history="1">
+      <w:hyperlink r:id="rId60" w:history="1">
         <w:r>
           <w:rPr>
             <w:rStyle w:val="Hiperveza"/>
@@ -39006,7 +40194,7 @@
         </w:rPr>
         <w:t xml:space="preserve">)?“, s Interneta, </w:t>
       </w:r>
-      <w:hyperlink r:id="rId57" w:history="1">
+      <w:hyperlink r:id="rId61" w:history="1">
         <w:r>
           <w:rPr>
             <w:rStyle w:val="Hiperveza"/>
@@ -39195,7 +40383,7 @@
         </w:rPr>
         <w:t xml:space="preserve">“, s Interneta, </w:t>
       </w:r>
-      <w:hyperlink r:id="rId58" w:history="1">
+      <w:hyperlink r:id="rId62" w:history="1">
         <w:r>
           <w:rPr>
             <w:rStyle w:val="Hiperveza"/>
@@ -39367,7 +40555,7 @@
         </w:rPr>
         <w:t xml:space="preserve">“, s Interneta, </w:t>
       </w:r>
-      <w:hyperlink r:id="rId59" w:anchor="about" w:history="1">
+      <w:hyperlink r:id="rId63" w:anchor="about" w:history="1">
         <w:r>
           <w:rPr>
             <w:rStyle w:val="Hiperveza"/>
@@ -39435,7 +40623,7 @@
         </w:rPr>
         <w:t xml:space="preserve"> List Croatia“, s Interneta, </w:t>
       </w:r>
-      <w:hyperlink r:id="rId60" w:anchor="/tl/HR" w:history="1">
+      <w:hyperlink r:id="rId64" w:anchor="/tl/HR" w:history="1">
         <w:r>
           <w:rPr>
             <w:rStyle w:val="Hiperveza"/>
@@ -39491,7 +40679,7 @@
         </w:rPr>
         <w:t xml:space="preserve"> v5.8, 7.2.2021.“, s Interneta, </w:t>
       </w:r>
-      <w:hyperlink r:id="rId61" w:history="1">
+      <w:hyperlink r:id="rId65" w:history="1">
         <w:r>
           <w:rPr>
             <w:rStyle w:val="Hiperveza"/>
@@ -40148,7 +41336,7 @@
         </w:rPr>
         <w:t xml:space="preserve">[19] CEF Digital: „Digital Signature Service – DSS“, s Interneta, </w:t>
       </w:r>
-      <w:hyperlink r:id="rId62" w:history="1">
+      <w:hyperlink r:id="rId66" w:history="1">
         <w:r>
           <w:rPr>
             <w:rStyle w:val="Hiperveza"/>
@@ -40329,7 +41517,7 @@
         </w:rPr>
         <w:t xml:space="preserve">“, s Interneta, </w:t>
       </w:r>
-      <w:hyperlink r:id="rId63" w:history="1">
+      <w:hyperlink r:id="rId67" w:history="1">
         <w:r>
           <w:rPr>
             <w:rStyle w:val="Hiperveza"/>
@@ -40385,7 +41573,7 @@
         </w:rPr>
         <w:t xml:space="preserve">“, s Interneta, </w:t>
       </w:r>
-      <w:hyperlink r:id="rId64" w:history="1">
+      <w:hyperlink r:id="rId68" w:history="1">
         <w:r>
           <w:rPr>
             <w:rStyle w:val="Hiperveza"/>
@@ -40417,14 +41605,14 @@
         </w:numPr>
         <w:ind w:left="431" w:hanging="431"/>
       </w:pPr>
-      <w:bookmarkStart w:id="131" w:name="_Toc80033060"/>
-      <w:bookmarkStart w:id="132" w:name="_Toc80813497"/>
+      <w:bookmarkStart w:id="139" w:name="_Toc80033060"/>
+      <w:bookmarkStart w:id="140" w:name="_Toc80895016"/>
       <w:r>
         <w:lastRenderedPageBreak/>
         <w:t>Popis oznaka i kratica</w:t>
       </w:r>
-      <w:bookmarkEnd w:id="131"/>
-      <w:bookmarkEnd w:id="132"/>
+      <w:bookmarkEnd w:id="139"/>
+      <w:bookmarkEnd w:id="140"/>
     </w:p>
     <w:p>
       <w:pPr>
@@ -41439,6 +42627,111 @@
         </w:rPr>
         <w:t xml:space="preserve"> State Transfer</w:t>
       </w:r>
+    </w:p>
+    <w:p>
+      <w:pPr>
+        <w:rPr>
+          <w:lang w:val="hr-HR"/>
+        </w:rPr>
+      </w:pPr>
+      <w:r>
+        <w:rPr>
+          <w:lang w:val="hr-HR"/>
+        </w:rPr>
+        <w:t xml:space="preserve">2FA – </w:t>
+      </w:r>
+      <w:proofErr w:type="spellStart"/>
+      <w:r>
+        <w:rPr>
+          <w:lang w:val="hr-HR"/>
+        </w:rPr>
+        <w:t>Two-Factor</w:t>
+      </w:r>
+      <w:proofErr w:type="spellEnd"/>
+      <w:r>
+        <w:rPr>
+          <w:lang w:val="hr-HR"/>
+        </w:rPr>
+        <w:t xml:space="preserve"> </w:t>
+      </w:r>
+      <w:proofErr w:type="spellStart"/>
+      <w:r>
+        <w:rPr>
+          <w:lang w:val="hr-HR"/>
+        </w:rPr>
+        <w:t>Authentication</w:t>
+      </w:r>
+      <w:proofErr w:type="spellEnd"/>
+    </w:p>
+    <w:p>
+      <w:pPr>
+        <w:rPr>
+          <w:lang w:val="hr-HR"/>
+        </w:rPr>
+      </w:pPr>
+      <w:r>
+        <w:rPr>
+          <w:lang w:val="hr-HR"/>
+        </w:rPr>
+        <w:t>MFA – Multi-</w:t>
+      </w:r>
+      <w:proofErr w:type="spellStart"/>
+      <w:r>
+        <w:rPr>
+          <w:lang w:val="hr-HR"/>
+        </w:rPr>
+        <w:t>Factor</w:t>
+      </w:r>
+      <w:proofErr w:type="spellEnd"/>
+      <w:r>
+        <w:rPr>
+          <w:lang w:val="hr-HR"/>
+        </w:rPr>
+        <w:t xml:space="preserve"> </w:t>
+      </w:r>
+      <w:proofErr w:type="spellStart"/>
+      <w:r>
+        <w:rPr>
+          <w:lang w:val="hr-HR"/>
+        </w:rPr>
+        <w:t>Authentication</w:t>
+      </w:r>
+      <w:proofErr w:type="spellEnd"/>
+    </w:p>
+    <w:p>
+      <w:pPr>
+        <w:rPr>
+          <w:lang w:val="hr-HR"/>
+        </w:rPr>
+      </w:pPr>
+      <w:r>
+        <w:rPr>
+          <w:lang w:val="hr-HR"/>
+        </w:rPr>
+        <w:t xml:space="preserve">ORM – </w:t>
+      </w:r>
+      <w:proofErr w:type="spellStart"/>
+      <w:r>
+        <w:rPr>
+          <w:lang w:val="hr-HR"/>
+        </w:rPr>
+        <w:t>Object-Relational</w:t>
+      </w:r>
+      <w:proofErr w:type="spellEnd"/>
+      <w:r>
+        <w:rPr>
+          <w:lang w:val="hr-HR"/>
+        </w:rPr>
+        <w:t xml:space="preserve"> </w:t>
+      </w:r>
+      <w:proofErr w:type="spellStart"/>
+      <w:r>
+        <w:rPr>
+          <w:lang w:val="hr-HR"/>
+        </w:rPr>
+        <w:t>Mapping</w:t>
+      </w:r>
+      <w:proofErr w:type="spellEnd"/>
     </w:p>
     <w:p>
       <w:pPr>
@@ -41449,14 +42742,14 @@
         </w:numPr>
         <w:ind w:left="431" w:hanging="431"/>
       </w:pPr>
-      <w:bookmarkStart w:id="133" w:name="_Toc80033061"/>
-      <w:bookmarkStart w:id="134" w:name="_Toc80813498"/>
+      <w:bookmarkStart w:id="141" w:name="_Toc80033061"/>
+      <w:bookmarkStart w:id="142" w:name="_Toc80895017"/>
       <w:r>
         <w:lastRenderedPageBreak/>
         <w:t>Sažetak</w:t>
       </w:r>
-      <w:bookmarkEnd w:id="133"/>
-      <w:bookmarkEnd w:id="134"/>
+      <w:bookmarkEnd w:id="141"/>
+      <w:bookmarkEnd w:id="142"/>
     </w:p>
     <w:p>
       <w:pPr>
@@ -41467,14 +42760,14 @@
         </w:numPr>
         <w:ind w:left="431" w:hanging="431"/>
       </w:pPr>
-      <w:bookmarkStart w:id="135" w:name="_Toc80033062"/>
-      <w:bookmarkStart w:id="136" w:name="_Toc80813499"/>
+      <w:bookmarkStart w:id="143" w:name="_Toc80033062"/>
+      <w:bookmarkStart w:id="144" w:name="_Toc80895018"/>
       <w:r>
         <w:lastRenderedPageBreak/>
         <w:t>Summary</w:t>
       </w:r>
-      <w:bookmarkEnd w:id="135"/>
-      <w:bookmarkEnd w:id="136"/>
+      <w:bookmarkEnd w:id="143"/>
+      <w:bookmarkEnd w:id="144"/>
     </w:p>
     <w:p>
       <w:pPr>
@@ -41485,14 +42778,14 @@
         </w:numPr>
         <w:ind w:left="431" w:hanging="431"/>
       </w:pPr>
-      <w:bookmarkStart w:id="137" w:name="_Toc80033063"/>
-      <w:bookmarkStart w:id="138" w:name="_Toc80813500"/>
+      <w:bookmarkStart w:id="145" w:name="_Toc80033063"/>
+      <w:bookmarkStart w:id="146" w:name="_Toc80895019"/>
       <w:r>
         <w:lastRenderedPageBreak/>
         <w:t>Prilozi</w:t>
       </w:r>
-      <w:bookmarkEnd w:id="137"/>
-      <w:bookmarkEnd w:id="138"/>
+      <w:bookmarkEnd w:id="145"/>
+      <w:bookmarkEnd w:id="146"/>
     </w:p>
     <w:p>
       <w:pPr>
@@ -41506,14 +42799,14 @@
           <w:lang w:val="hr-HR"/>
         </w:rPr>
       </w:pPr>
-      <w:bookmarkStart w:id="139" w:name="_Toc80813501"/>
+      <w:bookmarkStart w:id="147" w:name="_Toc80895020"/>
       <w:r>
         <w:rPr>
           <w:lang w:val="hr-HR"/>
         </w:rPr>
         <w:t>Kazalo slika</w:t>
       </w:r>
-      <w:bookmarkEnd w:id="139"/>
+      <w:bookmarkEnd w:id="147"/>
     </w:p>
     <w:p>
       <w:pPr>
@@ -41547,7 +42840,7 @@
         </w:rPr>
         <w:fldChar w:fldCharType="separate"/>
       </w:r>
-      <w:hyperlink w:anchor="_Toc80813502" w:history="1">
+      <w:hyperlink w:anchor="_Toc80895021" w:history="1">
         <w:r>
           <w:rPr>
             <w:rStyle w:val="Hiperveza"/>
@@ -41574,7 +42867,7 @@
             <w:noProof/>
             <w:webHidden/>
           </w:rPr>
-          <w:instrText xml:space="preserve"> PAGEREF _Toc80813502 \h </w:instrText>
+          <w:instrText xml:space="preserve"> PAGEREF _Toc80895021 \h </w:instrText>
         </w:r>
         <w:r>
           <w:rPr>
@@ -41619,7 +42912,7 @@
           <w:lang w:val="hr-HR" w:eastAsia="hr-HR"/>
         </w:rPr>
       </w:pPr>
-      <w:hyperlink w:anchor="_Toc80813503" w:history="1">
+      <w:hyperlink w:anchor="_Toc80895022" w:history="1">
         <w:r>
           <w:rPr>
             <w:rStyle w:val="Hiperveza"/>
@@ -41646,7 +42939,7 @@
             <w:noProof/>
             <w:webHidden/>
           </w:rPr>
-          <w:instrText xml:space="preserve"> PAGEREF _Toc80813503 \h </w:instrText>
+          <w:instrText xml:space="preserve"> PAGEREF _Toc80895022 \h </w:instrText>
         </w:r>
         <w:r>
           <w:rPr>
@@ -41691,7 +42984,7 @@
           <w:lang w:val="hr-HR" w:eastAsia="hr-HR"/>
         </w:rPr>
       </w:pPr>
-      <w:hyperlink w:anchor="_Toc80813504" w:history="1">
+      <w:hyperlink w:anchor="_Toc80895023" w:history="1">
         <w:r>
           <w:rPr>
             <w:rStyle w:val="Hiperveza"/>
@@ -41718,7 +43011,7 @@
             <w:noProof/>
             <w:webHidden/>
           </w:rPr>
-          <w:instrText xml:space="preserve"> PAGEREF _Toc80813504 \h </w:instrText>
+          <w:instrText xml:space="preserve"> PAGEREF _Toc80895023 \h </w:instrText>
         </w:r>
         <w:r>
           <w:rPr>
@@ -41763,7 +43056,7 @@
           <w:lang w:val="hr-HR" w:eastAsia="hr-HR"/>
         </w:rPr>
       </w:pPr>
-      <w:hyperlink w:anchor="_Toc80813505" w:history="1">
+      <w:hyperlink w:anchor="_Toc80895024" w:history="1">
         <w:r>
           <w:rPr>
             <w:rStyle w:val="Hiperveza"/>
@@ -41790,7 +43083,7 @@
             <w:noProof/>
             <w:webHidden/>
           </w:rPr>
-          <w:instrText xml:space="preserve"> PAGEREF _Toc80813505 \h </w:instrText>
+          <w:instrText xml:space="preserve"> PAGEREF _Toc80895024 \h </w:instrText>
         </w:r>
         <w:r>
           <w:rPr>
@@ -41835,7 +43128,7 @@
           <w:lang w:val="hr-HR" w:eastAsia="hr-HR"/>
         </w:rPr>
       </w:pPr>
-      <w:hyperlink w:anchor="_Toc80813506" w:history="1">
+      <w:hyperlink w:anchor="_Toc80895025" w:history="1">
         <w:r>
           <w:rPr>
             <w:rStyle w:val="Hiperveza"/>
@@ -41862,7 +43155,7 @@
             <w:noProof/>
             <w:webHidden/>
           </w:rPr>
-          <w:instrText xml:space="preserve"> PAGEREF _Toc80813506 \h </w:instrText>
+          <w:instrText xml:space="preserve"> PAGEREF _Toc80895025 \h </w:instrText>
         </w:r>
         <w:r>
           <w:rPr>
@@ -41907,7 +43200,7 @@
           <w:lang w:val="hr-HR" w:eastAsia="hr-HR"/>
         </w:rPr>
       </w:pPr>
-      <w:hyperlink w:anchor="_Toc80813507" w:history="1">
+      <w:hyperlink w:anchor="_Toc80895026" w:history="1">
         <w:r>
           <w:rPr>
             <w:rStyle w:val="Hiperveza"/>
@@ -41934,7 +43227,7 @@
             <w:noProof/>
             <w:webHidden/>
           </w:rPr>
-          <w:instrText xml:space="preserve"> PAGEREF _Toc80813507 \h </w:instrText>
+          <w:instrText xml:space="preserve"> PAGEREF _Toc80895026 \h </w:instrText>
         </w:r>
         <w:r>
           <w:rPr>
@@ -41979,7 +43272,7 @@
           <w:lang w:val="hr-HR" w:eastAsia="hr-HR"/>
         </w:rPr>
       </w:pPr>
-      <w:hyperlink w:anchor="_Toc80813508" w:history="1">
+      <w:hyperlink w:anchor="_Toc80895027" w:history="1">
         <w:r>
           <w:rPr>
             <w:rStyle w:val="Hiperveza"/>
@@ -42006,7 +43299,7 @@
             <w:noProof/>
             <w:webHidden/>
           </w:rPr>
-          <w:instrText xml:space="preserve"> PAGEREF _Toc80813508 \h </w:instrText>
+          <w:instrText xml:space="preserve"> PAGEREF _Toc80895027 \h </w:instrText>
         </w:r>
         <w:r>
           <w:rPr>
@@ -42051,7 +43344,7 @@
           <w:lang w:val="hr-HR" w:eastAsia="hr-HR"/>
         </w:rPr>
       </w:pPr>
-      <w:hyperlink w:anchor="_Toc80813509" w:history="1">
+      <w:hyperlink w:anchor="_Toc80895028" w:history="1">
         <w:r>
           <w:rPr>
             <w:rStyle w:val="Hiperveza"/>
@@ -42078,7 +43371,7 @@
             <w:noProof/>
             <w:webHidden/>
           </w:rPr>
-          <w:instrText xml:space="preserve"> PAGEREF _Toc80813509 \h </w:instrText>
+          <w:instrText xml:space="preserve"> PAGEREF _Toc80895028 \h </w:instrText>
         </w:r>
         <w:r>
           <w:rPr>
@@ -42123,7 +43416,7 @@
           <w:lang w:val="hr-HR" w:eastAsia="hr-HR"/>
         </w:rPr>
       </w:pPr>
-      <w:hyperlink w:anchor="_Toc80813510" w:history="1">
+      <w:hyperlink w:anchor="_Toc80895029" w:history="1">
         <w:r>
           <w:rPr>
             <w:rStyle w:val="Hiperveza"/>
@@ -42150,7 +43443,7 @@
             <w:noProof/>
             <w:webHidden/>
           </w:rPr>
-          <w:instrText xml:space="preserve"> PAGEREF _Toc80813510 \h </w:instrText>
+          <w:instrText xml:space="preserve"> PAGEREF _Toc80895029 \h </w:instrText>
         </w:r>
         <w:r>
           <w:rPr>
@@ -42195,7 +43488,7 @@
           <w:lang w:val="hr-HR" w:eastAsia="hr-HR"/>
         </w:rPr>
       </w:pPr>
-      <w:hyperlink w:anchor="_Toc80813511" w:history="1">
+      <w:hyperlink w:anchor="_Toc80895030" w:history="1">
         <w:r>
           <w:rPr>
             <w:rStyle w:val="Hiperveza"/>
@@ -42222,7 +43515,7 @@
             <w:noProof/>
             <w:webHidden/>
           </w:rPr>
-          <w:instrText xml:space="preserve"> PAGEREF _Toc80813511 \h </w:instrText>
+          <w:instrText xml:space="preserve"> PAGEREF _Toc80895030 \h </w:instrText>
         </w:r>
         <w:r>
           <w:rPr>
@@ -42267,7 +43560,7 @@
           <w:lang w:val="hr-HR" w:eastAsia="hr-HR"/>
         </w:rPr>
       </w:pPr>
-      <w:hyperlink w:anchor="_Toc80813512" w:history="1">
+      <w:hyperlink w:anchor="_Toc80895031" w:history="1">
         <w:r>
           <w:rPr>
             <w:rStyle w:val="Hiperveza"/>
@@ -42309,7 +43602,7 @@
             <w:noProof/>
             <w:webHidden/>
           </w:rPr>
-          <w:instrText xml:space="preserve"> PAGEREF _Toc80813512 \h </w:instrText>
+          <w:instrText xml:space="preserve"> PAGEREF _Toc80895031 \h </w:instrText>
         </w:r>
         <w:r>
           <w:rPr>
@@ -42354,7 +43647,7 @@
           <w:lang w:val="hr-HR" w:eastAsia="hr-HR"/>
         </w:rPr>
       </w:pPr>
-      <w:hyperlink w:anchor="_Toc80813513" w:history="1">
+      <w:hyperlink w:anchor="_Toc80895032" w:history="1">
         <w:r>
           <w:rPr>
             <w:rStyle w:val="Hiperveza"/>
@@ -42381,7 +43674,7 @@
             <w:noProof/>
             <w:webHidden/>
           </w:rPr>
-          <w:instrText xml:space="preserve"> PAGEREF _Toc80813513 \h </w:instrText>
+          <w:instrText xml:space="preserve"> PAGEREF _Toc80895032 \h </w:instrText>
         </w:r>
         <w:r>
           <w:rPr>
@@ -42426,7 +43719,7 @@
           <w:lang w:val="hr-HR" w:eastAsia="hr-HR"/>
         </w:rPr>
       </w:pPr>
-      <w:hyperlink w:anchor="_Toc80813514" w:history="1">
+      <w:hyperlink w:anchor="_Toc80895033" w:history="1">
         <w:r>
           <w:rPr>
             <w:rStyle w:val="Hiperveza"/>
@@ -42453,7 +43746,7 @@
             <w:noProof/>
             <w:webHidden/>
           </w:rPr>
-          <w:instrText xml:space="preserve"> PAGEREF _Toc80813514 \h </w:instrText>
+          <w:instrText xml:space="preserve"> PAGEREF _Toc80895033 \h </w:instrText>
         </w:r>
         <w:r>
           <w:rPr>
@@ -42498,7 +43791,7 @@
           <w:lang w:val="hr-HR" w:eastAsia="hr-HR"/>
         </w:rPr>
       </w:pPr>
-      <w:hyperlink w:anchor="_Toc80813515" w:history="1">
+      <w:hyperlink w:anchor="_Toc80895034" w:history="1">
         <w:r>
           <w:rPr>
             <w:rStyle w:val="Hiperveza"/>
@@ -42525,7 +43818,7 @@
             <w:noProof/>
             <w:webHidden/>
           </w:rPr>
-          <w:instrText xml:space="preserve"> PAGEREF _Toc80813515 \h </w:instrText>
+          <w:instrText xml:space="preserve"> PAGEREF _Toc80895034 \h </w:instrText>
         </w:r>
         <w:r>
           <w:rPr>
@@ -42570,7 +43863,7 @@
           <w:lang w:val="hr-HR" w:eastAsia="hr-HR"/>
         </w:rPr>
       </w:pPr>
-      <w:hyperlink w:anchor="_Toc80813516" w:history="1">
+      <w:hyperlink w:anchor="_Toc80895035" w:history="1">
         <w:r>
           <w:rPr>
             <w:rStyle w:val="Hiperveza"/>
@@ -42597,7 +43890,7 @@
             <w:noProof/>
             <w:webHidden/>
           </w:rPr>
-          <w:instrText xml:space="preserve"> PAGEREF _Toc80813516 \h </w:instrText>
+          <w:instrText xml:space="preserve"> PAGEREF _Toc80895035 \h </w:instrText>
         </w:r>
         <w:r>
           <w:rPr>
@@ -42642,7 +43935,7 @@
           <w:lang w:val="hr-HR" w:eastAsia="hr-HR"/>
         </w:rPr>
       </w:pPr>
-      <w:hyperlink w:anchor="_Toc80813517" w:history="1">
+      <w:hyperlink w:anchor="_Toc80895036" w:history="1">
         <w:r>
           <w:rPr>
             <w:rStyle w:val="Hiperveza"/>
@@ -42669,7 +43962,7 @@
             <w:noProof/>
             <w:webHidden/>
           </w:rPr>
-          <w:instrText xml:space="preserve"> PAGEREF _Toc80813517 \h </w:instrText>
+          <w:instrText xml:space="preserve"> PAGEREF _Toc80895036 \h </w:instrText>
         </w:r>
         <w:r>
           <w:rPr>
@@ -42714,7 +44007,7 @@
           <w:lang w:val="hr-HR" w:eastAsia="hr-HR"/>
         </w:rPr>
       </w:pPr>
-      <w:hyperlink w:anchor="_Toc80813518" w:history="1">
+      <w:hyperlink w:anchor="_Toc80895037" w:history="1">
         <w:r>
           <w:rPr>
             <w:rStyle w:val="Hiperveza"/>
@@ -42741,7 +44034,7 @@
             <w:noProof/>
             <w:webHidden/>
           </w:rPr>
-          <w:instrText xml:space="preserve"> PAGEREF _Toc80813518 \h </w:instrText>
+          <w:instrText xml:space="preserve"> PAGEREF _Toc80895037 \h </w:instrText>
         </w:r>
         <w:r>
           <w:rPr>
@@ -42786,7 +44079,7 @@
           <w:lang w:val="hr-HR" w:eastAsia="hr-HR"/>
         </w:rPr>
       </w:pPr>
-      <w:hyperlink w:anchor="_Toc80813519" w:history="1">
+      <w:hyperlink w:anchor="_Toc80895038" w:history="1">
         <w:r>
           <w:rPr>
             <w:rStyle w:val="Hiperveza"/>
@@ -42813,7 +44106,7 @@
             <w:noProof/>
             <w:webHidden/>
           </w:rPr>
-          <w:instrText xml:space="preserve"> PAGEREF _Toc80813519 \h </w:instrText>
+          <w:instrText xml:space="preserve"> PAGEREF _Toc80895038 \h </w:instrText>
         </w:r>
         <w:r>
           <w:rPr>
@@ -42858,7 +44151,7 @@
           <w:lang w:val="hr-HR" w:eastAsia="hr-HR"/>
         </w:rPr>
       </w:pPr>
-      <w:hyperlink w:anchor="_Toc80813520" w:history="1">
+      <w:hyperlink w:anchor="_Toc80895039" w:history="1">
         <w:r>
           <w:rPr>
             <w:rStyle w:val="Hiperveza"/>
@@ -42885,7 +44178,7 @@
             <w:noProof/>
             <w:webHidden/>
           </w:rPr>
-          <w:instrText xml:space="preserve"> PAGEREF _Toc80813520 \h </w:instrText>
+          <w:instrText xml:space="preserve"> PAGEREF _Toc80895039 \h </w:instrText>
         </w:r>
         <w:r>
           <w:rPr>
@@ -42930,7 +44223,7 @@
           <w:lang w:val="hr-HR" w:eastAsia="hr-HR"/>
         </w:rPr>
       </w:pPr>
-      <w:hyperlink w:anchor="_Toc80813521" w:history="1">
+      <w:hyperlink w:anchor="_Toc80895040" w:history="1">
         <w:r>
           <w:rPr>
             <w:rStyle w:val="Hiperveza"/>
@@ -42972,7 +44265,7 @@
             <w:noProof/>
             <w:webHidden/>
           </w:rPr>
-          <w:instrText xml:space="preserve"> PAGEREF _Toc80813521 \h </w:instrText>
+          <w:instrText xml:space="preserve"> PAGEREF _Toc80895040 \h </w:instrText>
         </w:r>
         <w:r>
           <w:rPr>
@@ -43017,7 +44310,7 @@
           <w:lang w:val="hr-HR" w:eastAsia="hr-HR"/>
         </w:rPr>
       </w:pPr>
-      <w:hyperlink w:anchor="_Toc80813522" w:history="1">
+      <w:hyperlink w:anchor="_Toc80895041" w:history="1">
         <w:r>
           <w:rPr>
             <w:rStyle w:val="Hiperveza"/>
@@ -43044,7 +44337,7 @@
             <w:noProof/>
             <w:webHidden/>
           </w:rPr>
-          <w:instrText xml:space="preserve"> PAGEREF _Toc80813522 \h </w:instrText>
+          <w:instrText xml:space="preserve"> PAGEREF _Toc80895041 \h </w:instrText>
         </w:r>
         <w:r>
           <w:rPr>
@@ -43089,7 +44382,7 @@
           <w:lang w:val="hr-HR" w:eastAsia="hr-HR"/>
         </w:rPr>
       </w:pPr>
-      <w:hyperlink w:anchor="_Toc80813523" w:history="1">
+      <w:hyperlink w:anchor="_Toc80895042" w:history="1">
         <w:r>
           <w:rPr>
             <w:rStyle w:val="Hiperveza"/>
@@ -43116,7 +44409,7 @@
             <w:noProof/>
             <w:webHidden/>
           </w:rPr>
-          <w:instrText xml:space="preserve"> PAGEREF _Toc80813523 \h </w:instrText>
+          <w:instrText xml:space="preserve"> PAGEREF _Toc80895042 \h </w:instrText>
         </w:r>
         <w:r>
           <w:rPr>
@@ -43161,7 +44454,7 @@
           <w:lang w:val="hr-HR" w:eastAsia="hr-HR"/>
         </w:rPr>
       </w:pPr>
-      <w:hyperlink w:anchor="_Toc80813524" w:history="1">
+      <w:hyperlink w:anchor="_Toc80895043" w:history="1">
         <w:r>
           <w:rPr>
             <w:rStyle w:val="Hiperveza"/>
@@ -43188,7 +44481,7 @@
             <w:noProof/>
             <w:webHidden/>
           </w:rPr>
-          <w:instrText xml:space="preserve"> PAGEREF _Toc80813524 \h </w:instrText>
+          <w:instrText xml:space="preserve"> PAGEREF _Toc80895043 \h </w:instrText>
         </w:r>
         <w:r>
           <w:rPr>
@@ -43233,7 +44526,7 @@
           <w:lang w:val="hr-HR" w:eastAsia="hr-HR"/>
         </w:rPr>
       </w:pPr>
-      <w:hyperlink w:anchor="_Toc80813525" w:history="1">
+      <w:hyperlink w:anchor="_Toc80895044" w:history="1">
         <w:r>
           <w:rPr>
             <w:rStyle w:val="Hiperveza"/>
@@ -43260,7 +44553,7 @@
             <w:noProof/>
             <w:webHidden/>
           </w:rPr>
-          <w:instrText xml:space="preserve"> PAGEREF _Toc80813525 \h </w:instrText>
+          <w:instrText xml:space="preserve"> PAGEREF _Toc80895044 \h </w:instrText>
         </w:r>
         <w:r>
           <w:rPr>
@@ -43305,7 +44598,7 @@
           <w:lang w:val="hr-HR" w:eastAsia="hr-HR"/>
         </w:rPr>
       </w:pPr>
-      <w:hyperlink w:anchor="_Toc80813526" w:history="1">
+      <w:hyperlink w:anchor="_Toc80895045" w:history="1">
         <w:r>
           <w:rPr>
             <w:rStyle w:val="Hiperveza"/>
@@ -43332,7 +44625,7 @@
             <w:noProof/>
             <w:webHidden/>
           </w:rPr>
-          <w:instrText xml:space="preserve"> PAGEREF _Toc80813526 \h </w:instrText>
+          <w:instrText xml:space="preserve"> PAGEREF _Toc80895045 \h </w:instrText>
         </w:r>
         <w:r>
           <w:rPr>
@@ -43377,7 +44670,7 @@
           <w:lang w:val="hr-HR" w:eastAsia="hr-HR"/>
         </w:rPr>
       </w:pPr>
-      <w:hyperlink w:anchor="_Toc80813527" w:history="1">
+      <w:hyperlink w:anchor="_Toc80895046" w:history="1">
         <w:r>
           <w:rPr>
             <w:rStyle w:val="Hiperveza"/>
@@ -43404,7 +44697,7 @@
             <w:noProof/>
             <w:webHidden/>
           </w:rPr>
-          <w:instrText xml:space="preserve"> PAGEREF _Toc80813527 \h </w:instrText>
+          <w:instrText xml:space="preserve"> PAGEREF _Toc80895046 \h </w:instrText>
         </w:r>
         <w:r>
           <w:rPr>
@@ -43449,7 +44742,7 @@
           <w:lang w:val="hr-HR" w:eastAsia="hr-HR"/>
         </w:rPr>
       </w:pPr>
-      <w:hyperlink w:anchor="_Toc80813528" w:history="1">
+      <w:hyperlink w:anchor="_Toc80895047" w:history="1">
         <w:r>
           <w:rPr>
             <w:rStyle w:val="Hiperveza"/>
@@ -43476,7 +44769,7 @@
             <w:noProof/>
             <w:webHidden/>
           </w:rPr>
-          <w:instrText xml:space="preserve"> PAGEREF _Toc80813528 \h </w:instrText>
+          <w:instrText xml:space="preserve"> PAGEREF _Toc80895047 \h </w:instrText>
         </w:r>
         <w:r>
           <w:rPr>
@@ -43521,7 +44814,7 @@
           <w:lang w:val="hr-HR" w:eastAsia="hr-HR"/>
         </w:rPr>
       </w:pPr>
-      <w:hyperlink w:anchor="_Toc80813529" w:history="1">
+      <w:hyperlink w:anchor="_Toc80895048" w:history="1">
         <w:r>
           <w:rPr>
             <w:rStyle w:val="Hiperveza"/>
@@ -43548,7 +44841,7 @@
             <w:noProof/>
             <w:webHidden/>
           </w:rPr>
-          <w:instrText xml:space="preserve"> PAGEREF _Toc80813529 \h </w:instrText>
+          <w:instrText xml:space="preserve"> PAGEREF _Toc80895048 \h </w:instrText>
         </w:r>
         <w:r>
           <w:rPr>
@@ -43593,7 +44886,7 @@
           <w:lang w:val="hr-HR" w:eastAsia="hr-HR"/>
         </w:rPr>
       </w:pPr>
-      <w:hyperlink w:anchor="_Toc80813530" w:history="1">
+      <w:hyperlink w:anchor="_Toc80895049" w:history="1">
         <w:r>
           <w:rPr>
             <w:rStyle w:val="Hiperveza"/>
@@ -43620,7 +44913,7 @@
             <w:noProof/>
             <w:webHidden/>
           </w:rPr>
-          <w:instrText xml:space="preserve"> PAGEREF _Toc80813530 \h </w:instrText>
+          <w:instrText xml:space="preserve"> PAGEREF _Toc80895049 \h </w:instrText>
         </w:r>
         <w:r>
           <w:rPr>
@@ -43665,7 +44958,7 @@
           <w:lang w:val="hr-HR" w:eastAsia="hr-HR"/>
         </w:rPr>
       </w:pPr>
-      <w:hyperlink w:anchor="_Toc80813531" w:history="1">
+      <w:hyperlink w:anchor="_Toc80895050" w:history="1">
         <w:r>
           <w:rPr>
             <w:rStyle w:val="Hiperveza"/>
@@ -43692,7 +44985,7 @@
             <w:noProof/>
             <w:webHidden/>
           </w:rPr>
-          <w:instrText xml:space="preserve"> PAGEREF _Toc80813531 \h </w:instrText>
+          <w:instrText xml:space="preserve"> PAGEREF _Toc80895050 \h </w:instrText>
         </w:r>
         <w:r>
           <w:rPr>
@@ -43737,7 +45030,7 @@
           <w:lang w:val="hr-HR" w:eastAsia="hr-HR"/>
         </w:rPr>
       </w:pPr>
-      <w:hyperlink w:anchor="_Toc80813532" w:history="1">
+      <w:hyperlink w:anchor="_Toc80895051" w:history="1">
         <w:r>
           <w:rPr>
             <w:rStyle w:val="Hiperveza"/>
@@ -43764,7 +45057,7 @@
             <w:noProof/>
             <w:webHidden/>
           </w:rPr>
-          <w:instrText xml:space="preserve"> PAGEREF _Toc80813532 \h </w:instrText>
+          <w:instrText xml:space="preserve"> PAGEREF _Toc80895051 \h </w:instrText>
         </w:r>
         <w:r>
           <w:rPr>
@@ -43809,7 +45102,7 @@
           <w:lang w:val="hr-HR" w:eastAsia="hr-HR"/>
         </w:rPr>
       </w:pPr>
-      <w:hyperlink w:anchor="_Toc80813533" w:history="1">
+      <w:hyperlink w:anchor="_Toc80895052" w:history="1">
         <w:r>
           <w:rPr>
             <w:rStyle w:val="Hiperveza"/>
@@ -43836,7 +45129,7 @@
             <w:noProof/>
             <w:webHidden/>
           </w:rPr>
-          <w:instrText xml:space="preserve"> PAGEREF _Toc80813533 \h </w:instrText>
+          <w:instrText xml:space="preserve"> PAGEREF _Toc80895052 \h </w:instrText>
         </w:r>
         <w:r>
           <w:rPr>
@@ -43881,7 +45174,7 @@
           <w:lang w:val="hr-HR" w:eastAsia="hr-HR"/>
         </w:rPr>
       </w:pPr>
-      <w:hyperlink w:anchor="_Toc80813534" w:history="1">
+      <w:hyperlink w:anchor="_Toc80895053" w:history="1">
         <w:r>
           <w:rPr>
             <w:rStyle w:val="Hiperveza"/>
@@ -43908,7 +45201,7 @@
             <w:noProof/>
             <w:webHidden/>
           </w:rPr>
-          <w:instrText xml:space="preserve"> PAGEREF _Toc80813534 \h </w:instrText>
+          <w:instrText xml:space="preserve"> PAGEREF _Toc80895053 \h </w:instrText>
         </w:r>
         <w:r>
           <w:rPr>
@@ -43953,7 +45246,7 @@
           <w:lang w:val="hr-HR" w:eastAsia="hr-HR"/>
         </w:rPr>
       </w:pPr>
-      <w:hyperlink w:anchor="_Toc80813535" w:history="1">
+      <w:hyperlink w:anchor="_Toc80895054" w:history="1">
         <w:r>
           <w:rPr>
             <w:rStyle w:val="Hiperveza"/>
@@ -43980,7 +45273,7 @@
             <w:noProof/>
             <w:webHidden/>
           </w:rPr>
-          <w:instrText xml:space="preserve"> PAGEREF _Toc80813535 \h </w:instrText>
+          <w:instrText xml:space="preserve"> PAGEREF _Toc80895054 \h </w:instrText>
         </w:r>
         <w:r>
           <w:rPr>
@@ -44025,7 +45318,7 @@
           <w:lang w:val="hr-HR" w:eastAsia="hr-HR"/>
         </w:rPr>
       </w:pPr>
-      <w:hyperlink w:anchor="_Toc80813536" w:history="1">
+      <w:hyperlink w:anchor="_Toc80895055" w:history="1">
         <w:r>
           <w:rPr>
             <w:rStyle w:val="Hiperveza"/>
@@ -44052,7 +45345,7 @@
             <w:noProof/>
             <w:webHidden/>
           </w:rPr>
-          <w:instrText xml:space="preserve"> PAGEREF _Toc80813536 \h </w:instrText>
+          <w:instrText xml:space="preserve"> PAGEREF _Toc80895055 \h </w:instrText>
         </w:r>
         <w:r>
           <w:rPr>
@@ -44097,7 +45390,7 @@
           <w:lang w:val="hr-HR" w:eastAsia="hr-HR"/>
         </w:rPr>
       </w:pPr>
-      <w:hyperlink w:anchor="_Toc80813537" w:history="1">
+      <w:hyperlink w:anchor="_Toc80895056" w:history="1">
         <w:r>
           <w:rPr>
             <w:rStyle w:val="Hiperveza"/>
@@ -44124,7 +45417,7 @@
             <w:noProof/>
             <w:webHidden/>
           </w:rPr>
-          <w:instrText xml:space="preserve"> PAGEREF _Toc80813537 \h </w:instrText>
+          <w:instrText xml:space="preserve"> PAGEREF _Toc80895056 \h </w:instrText>
         </w:r>
         <w:r>
           <w:rPr>
@@ -44169,7 +45462,7 @@
           <w:lang w:val="hr-HR" w:eastAsia="hr-HR"/>
         </w:rPr>
       </w:pPr>
-      <w:hyperlink w:anchor="_Toc80813538" w:history="1">
+      <w:hyperlink w:anchor="_Toc80895057" w:history="1">
         <w:r>
           <w:rPr>
             <w:rStyle w:val="Hiperveza"/>
@@ -44196,7 +45489,7 @@
             <w:noProof/>
             <w:webHidden/>
           </w:rPr>
-          <w:instrText xml:space="preserve"> PAGEREF _Toc80813538 \h </w:instrText>
+          <w:instrText xml:space="preserve"> PAGEREF _Toc80895057 \h </w:instrText>
         </w:r>
         <w:r>
           <w:rPr>
@@ -44241,7 +45534,7 @@
           <w:lang w:val="hr-HR" w:eastAsia="hr-HR"/>
         </w:rPr>
       </w:pPr>
-      <w:hyperlink w:anchor="_Toc80813539" w:history="1">
+      <w:hyperlink w:anchor="_Toc80895058" w:history="1">
         <w:r>
           <w:rPr>
             <w:rStyle w:val="Hiperveza"/>
@@ -44268,7 +45561,7 @@
             <w:noProof/>
             <w:webHidden/>
           </w:rPr>
-          <w:instrText xml:space="preserve"> PAGEREF _Toc80813539 \h </w:instrText>
+          <w:instrText xml:space="preserve"> PAGEREF _Toc80895058 \h </w:instrText>
         </w:r>
         <w:r>
           <w:rPr>
@@ -44313,13 +45606,13 @@
           <w:lang w:val="hr-HR" w:eastAsia="hr-HR"/>
         </w:rPr>
       </w:pPr>
-      <w:hyperlink w:anchor="_Toc80813540" w:history="1">
+      <w:hyperlink w:anchor="_Toc80895059" w:history="1">
         <w:r>
           <w:rPr>
             <w:rStyle w:val="Hiperveza"/>
             <w:noProof/>
           </w:rPr>
-          <w:t>Slika 7.7 Konfiguracijska nginx datoteka</w:t>
+          <w:t>Slika 7.7 Metoda za dodavanje JWT autentikacije u ASP NET cjevovod</w:t>
         </w:r>
         <w:r>
           <w:rPr>
@@ -44340,7 +45633,7 @@
             <w:noProof/>
             <w:webHidden/>
           </w:rPr>
-          <w:instrText xml:space="preserve"> PAGEREF _Toc80813540 \h </w:instrText>
+          <w:instrText xml:space="preserve"> PAGEREF _Toc80895059 \h </w:instrText>
         </w:r>
         <w:r>
           <w:rPr>
@@ -44385,13 +45678,13 @@
           <w:lang w:val="hr-HR" w:eastAsia="hr-HR"/>
         </w:rPr>
       </w:pPr>
-      <w:hyperlink w:anchor="_Toc80813541" w:history="1">
+      <w:hyperlink w:anchor="_Toc80895060" w:history="1">
         <w:r>
           <w:rPr>
             <w:rStyle w:val="Hiperveza"/>
             <w:noProof/>
           </w:rPr>
-          <w:t>Slika 7.8 Skripta za pokretanje CRL poslužitelja koristeći Docker</w:t>
+          <w:t>Slika 7.8 Registracija servisa baze podataka</w:t>
         </w:r>
         <w:r>
           <w:rPr>
@@ -44412,7 +45705,7 @@
             <w:noProof/>
             <w:webHidden/>
           </w:rPr>
-          <w:instrText xml:space="preserve"> PAGEREF _Toc80813541 \h </w:instrText>
+          <w:instrText xml:space="preserve"> PAGEREF _Toc80895060 \h </w:instrText>
         </w:r>
         <w:r>
           <w:rPr>
@@ -44457,13 +45750,13 @@
           <w:lang w:val="hr-HR" w:eastAsia="hr-HR"/>
         </w:rPr>
       </w:pPr>
-      <w:hyperlink w:anchor="_Toc80813542" w:history="1">
+      <w:hyperlink w:anchor="_Toc80895061" w:history="1">
         <w:r>
           <w:rPr>
             <w:rStyle w:val="Hiperveza"/>
             <w:noProof/>
           </w:rPr>
-          <w:t>Slika 7.9 Bash skripta za pokretanje OCSP poslužitelja</w:t>
+          <w:t>Slika 7.9 Metoda za dodjeljivanje certifikata korisničkom računu</w:t>
         </w:r>
         <w:r>
           <w:rPr>
@@ -44484,7 +45777,7 @@
             <w:noProof/>
             <w:webHidden/>
           </w:rPr>
-          <w:instrText xml:space="preserve"> PAGEREF _Toc80813542 \h </w:instrText>
+          <w:instrText xml:space="preserve"> PAGEREF _Toc80895061 \h </w:instrText>
         </w:r>
         <w:r>
           <w:rPr>
@@ -44504,7 +45797,7 @@
             <w:noProof/>
             <w:webHidden/>
           </w:rPr>
-          <w:t>57</w:t>
+          <w:t>58</w:t>
         </w:r>
         <w:r>
           <w:rPr>
@@ -44529,13 +45822,13 @@
           <w:lang w:val="hr-HR" w:eastAsia="hr-HR"/>
         </w:rPr>
       </w:pPr>
-      <w:hyperlink w:anchor="_Toc80813543" w:history="1">
+      <w:hyperlink w:anchor="_Toc80895062" w:history="1">
         <w:r>
           <w:rPr>
             <w:rStyle w:val="Hiperveza"/>
             <w:noProof/>
           </w:rPr>
-          <w:t>Slika 7.10 Skripta za pokretanje OCSP poslužitelja koristeći Docker</w:t>
+          <w:t>Slika 7.10 Pomoćna metoda za enkripciju</w:t>
         </w:r>
         <w:r>
           <w:rPr>
@@ -44556,7 +45849,7 @@
             <w:noProof/>
             <w:webHidden/>
           </w:rPr>
-          <w:instrText xml:space="preserve"> PAGEREF _Toc80813543 \h </w:instrText>
+          <w:instrText xml:space="preserve"> PAGEREF _Toc80895062 \h </w:instrText>
         </w:r>
         <w:r>
           <w:rPr>
@@ -44589,6 +45882,294 @@
     </w:p>
     <w:p>
       <w:pPr>
+        <w:pStyle w:val="Tablicaslika"/>
+        <w:tabs>
+          <w:tab w:val="right" w:leader="dot" w:pos="9060"/>
+        </w:tabs>
+        <w:rPr>
+          <w:rFonts w:asciiTheme="minorHAnsi" w:eastAsiaTheme="minorEastAsia" w:hAnsiTheme="minorHAnsi" w:cstheme="minorBidi"/>
+          <w:noProof/>
+          <w:sz w:val="22"/>
+          <w:szCs w:val="22"/>
+          <w:lang w:val="hr-HR" w:eastAsia="hr-HR"/>
+        </w:rPr>
+      </w:pPr>
+      <w:hyperlink w:anchor="_Toc80895063" w:history="1">
+        <w:r>
+          <w:rPr>
+            <w:rStyle w:val="Hiperveza"/>
+            <w:noProof/>
+          </w:rPr>
+          <w:t>Slika 7.11 Konfiguracijska nginx datoteka</w:t>
+        </w:r>
+        <w:r>
+          <w:rPr>
+            <w:noProof/>
+            <w:webHidden/>
+          </w:rPr>
+          <w:tab/>
+        </w:r>
+        <w:r>
+          <w:rPr>
+            <w:noProof/>
+            <w:webHidden/>
+          </w:rPr>
+          <w:fldChar w:fldCharType="begin"/>
+        </w:r>
+        <w:r>
+          <w:rPr>
+            <w:noProof/>
+            <w:webHidden/>
+          </w:rPr>
+          <w:instrText xml:space="preserve"> PAGEREF _Toc80895063 \h </w:instrText>
+        </w:r>
+        <w:r>
+          <w:rPr>
+            <w:noProof/>
+            <w:webHidden/>
+          </w:rPr>
+        </w:r>
+        <w:r>
+          <w:rPr>
+            <w:noProof/>
+            <w:webHidden/>
+          </w:rPr>
+          <w:fldChar w:fldCharType="separate"/>
+        </w:r>
+        <w:r>
+          <w:rPr>
+            <w:noProof/>
+            <w:webHidden/>
+          </w:rPr>
+          <w:t>59</w:t>
+        </w:r>
+        <w:r>
+          <w:rPr>
+            <w:noProof/>
+            <w:webHidden/>
+          </w:rPr>
+          <w:fldChar w:fldCharType="end"/>
+        </w:r>
+      </w:hyperlink>
+    </w:p>
+    <w:p>
+      <w:pPr>
+        <w:pStyle w:val="Tablicaslika"/>
+        <w:tabs>
+          <w:tab w:val="right" w:leader="dot" w:pos="9060"/>
+        </w:tabs>
+        <w:rPr>
+          <w:rFonts w:asciiTheme="minorHAnsi" w:eastAsiaTheme="minorEastAsia" w:hAnsiTheme="minorHAnsi" w:cstheme="minorBidi"/>
+          <w:noProof/>
+          <w:sz w:val="22"/>
+          <w:szCs w:val="22"/>
+          <w:lang w:val="hr-HR" w:eastAsia="hr-HR"/>
+        </w:rPr>
+      </w:pPr>
+      <w:hyperlink w:anchor="_Toc80895064" w:history="1">
+        <w:r>
+          <w:rPr>
+            <w:rStyle w:val="Hiperveza"/>
+            <w:noProof/>
+          </w:rPr>
+          <w:t>Slika 7.12 Skripta za pokretanje CRL poslužitelja koristeći Docker</w:t>
+        </w:r>
+        <w:r>
+          <w:rPr>
+            <w:noProof/>
+            <w:webHidden/>
+          </w:rPr>
+          <w:tab/>
+        </w:r>
+        <w:r>
+          <w:rPr>
+            <w:noProof/>
+            <w:webHidden/>
+          </w:rPr>
+          <w:fldChar w:fldCharType="begin"/>
+        </w:r>
+        <w:r>
+          <w:rPr>
+            <w:noProof/>
+            <w:webHidden/>
+          </w:rPr>
+          <w:instrText xml:space="preserve"> PAGEREF _Toc80895064 \h </w:instrText>
+        </w:r>
+        <w:r>
+          <w:rPr>
+            <w:noProof/>
+            <w:webHidden/>
+          </w:rPr>
+        </w:r>
+        <w:r>
+          <w:rPr>
+            <w:noProof/>
+            <w:webHidden/>
+          </w:rPr>
+          <w:fldChar w:fldCharType="separate"/>
+        </w:r>
+        <w:r>
+          <w:rPr>
+            <w:noProof/>
+            <w:webHidden/>
+          </w:rPr>
+          <w:t>59</w:t>
+        </w:r>
+        <w:r>
+          <w:rPr>
+            <w:noProof/>
+            <w:webHidden/>
+          </w:rPr>
+          <w:fldChar w:fldCharType="end"/>
+        </w:r>
+      </w:hyperlink>
+    </w:p>
+    <w:p>
+      <w:pPr>
+        <w:pStyle w:val="Tablicaslika"/>
+        <w:tabs>
+          <w:tab w:val="right" w:leader="dot" w:pos="9060"/>
+        </w:tabs>
+        <w:rPr>
+          <w:rFonts w:asciiTheme="minorHAnsi" w:eastAsiaTheme="minorEastAsia" w:hAnsiTheme="minorHAnsi" w:cstheme="minorBidi"/>
+          <w:noProof/>
+          <w:sz w:val="22"/>
+          <w:szCs w:val="22"/>
+          <w:lang w:val="hr-HR" w:eastAsia="hr-HR"/>
+        </w:rPr>
+      </w:pPr>
+      <w:hyperlink w:anchor="_Toc80895065" w:history="1">
+        <w:r>
+          <w:rPr>
+            <w:rStyle w:val="Hiperveza"/>
+            <w:noProof/>
+          </w:rPr>
+          <w:t>Slika 7.13 Bash skripta za pokretanje OCSP poslužitelja</w:t>
+        </w:r>
+        <w:r>
+          <w:rPr>
+            <w:noProof/>
+            <w:webHidden/>
+          </w:rPr>
+          <w:tab/>
+        </w:r>
+        <w:r>
+          <w:rPr>
+            <w:noProof/>
+            <w:webHidden/>
+          </w:rPr>
+          <w:fldChar w:fldCharType="begin"/>
+        </w:r>
+        <w:r>
+          <w:rPr>
+            <w:noProof/>
+            <w:webHidden/>
+          </w:rPr>
+          <w:instrText xml:space="preserve"> PAGEREF _Toc80895065 \h </w:instrText>
+        </w:r>
+        <w:r>
+          <w:rPr>
+            <w:noProof/>
+            <w:webHidden/>
+          </w:rPr>
+        </w:r>
+        <w:r>
+          <w:rPr>
+            <w:noProof/>
+            <w:webHidden/>
+          </w:rPr>
+          <w:fldChar w:fldCharType="separate"/>
+        </w:r>
+        <w:r>
+          <w:rPr>
+            <w:noProof/>
+            <w:webHidden/>
+          </w:rPr>
+          <w:t>60</w:t>
+        </w:r>
+        <w:r>
+          <w:rPr>
+            <w:noProof/>
+            <w:webHidden/>
+          </w:rPr>
+          <w:fldChar w:fldCharType="end"/>
+        </w:r>
+      </w:hyperlink>
+    </w:p>
+    <w:p>
+      <w:pPr>
+        <w:pStyle w:val="Tablicaslika"/>
+        <w:tabs>
+          <w:tab w:val="right" w:leader="dot" w:pos="9060"/>
+        </w:tabs>
+        <w:rPr>
+          <w:rFonts w:asciiTheme="minorHAnsi" w:eastAsiaTheme="minorEastAsia" w:hAnsiTheme="minorHAnsi" w:cstheme="minorBidi"/>
+          <w:noProof/>
+          <w:sz w:val="22"/>
+          <w:szCs w:val="22"/>
+          <w:lang w:val="hr-HR" w:eastAsia="hr-HR"/>
+        </w:rPr>
+      </w:pPr>
+      <w:hyperlink w:anchor="_Toc80895066" w:history="1">
+        <w:r>
+          <w:rPr>
+            <w:rStyle w:val="Hiperveza"/>
+            <w:noProof/>
+          </w:rPr>
+          <w:t>Slika 7.14 Skripta za pokretanje OCSP poslužitelja koristeći Docker</w:t>
+        </w:r>
+        <w:r>
+          <w:rPr>
+            <w:noProof/>
+            <w:webHidden/>
+          </w:rPr>
+          <w:tab/>
+        </w:r>
+        <w:r>
+          <w:rPr>
+            <w:noProof/>
+            <w:webHidden/>
+          </w:rPr>
+          <w:fldChar w:fldCharType="begin"/>
+        </w:r>
+        <w:r>
+          <w:rPr>
+            <w:noProof/>
+            <w:webHidden/>
+          </w:rPr>
+          <w:instrText xml:space="preserve"> PAGEREF _Toc80895066 \h </w:instrText>
+        </w:r>
+        <w:r>
+          <w:rPr>
+            <w:noProof/>
+            <w:webHidden/>
+          </w:rPr>
+        </w:r>
+        <w:r>
+          <w:rPr>
+            <w:noProof/>
+            <w:webHidden/>
+          </w:rPr>
+          <w:fldChar w:fldCharType="separate"/>
+        </w:r>
+        <w:r>
+          <w:rPr>
+            <w:noProof/>
+            <w:webHidden/>
+          </w:rPr>
+          <w:t>61</w:t>
+        </w:r>
+        <w:r>
+          <w:rPr>
+            <w:noProof/>
+            <w:webHidden/>
+          </w:rPr>
+          <w:fldChar w:fldCharType="end"/>
+        </w:r>
+      </w:hyperlink>
+    </w:p>
+    <w:p>
+      <w:pPr>
         <w:rPr>
           <w:lang w:val="hr-HR"/>
         </w:rPr>
@@ -44601,7 +46182,7 @@
       </w:r>
     </w:p>
     <w:sectPr>
-      <w:footerReference w:type="default" r:id="rId65"/>
+      <w:footerReference w:type="default" r:id="rId69"/>
       <w:pgSz w:w="11906" w:h="16838" w:code="9"/>
       <w:pgMar w:top="1440" w:right="1418" w:bottom="1440" w:left="1418" w:header="709" w:footer="709" w:gutter="0"/>
       <w:pgNumType w:start="1"/>

</xml_diff>